<commit_message>
*Fleshed out the End of Project Report a little, attempted to work out what the spec wants.
</commit_message>
<xml_diff>
--- a/doc/End of Project Report/D4EoPR.docx
+++ b/doc/End of Project Report/D4EoPR.docx
@@ -367,138 +367,12 @@
         </w:tc>
       </w:tr>
     </w:tbl>
-    <w:p>
-      <w:r>
-        <w:rPr>
-          <w:sz w:val="36"/>
-          <w:szCs w:val="36"/>
-        </w:rPr>
-        <w:tab/>
-      </w:r>
-      <w:r>
-        <w:rPr>
-          <w:sz w:val="36"/>
-          <w:szCs w:val="36"/>
-        </w:rPr>
-        <w:tab/>
-      </w:r>
-      <w:r>
-        <w:rPr>
-          <w:sz w:val="36"/>
-          <w:szCs w:val="36"/>
-        </w:rPr>
-        <w:tab/>
-      </w:r>
-      <w:r>
-        <w:rPr>
-          <w:sz w:val="36"/>
-          <w:szCs w:val="36"/>
-        </w:rPr>
-        <w:tab/>
-      </w:r>
-      <w:r>
-        <w:rPr>
-          <w:sz w:val="36"/>
-          <w:szCs w:val="36"/>
-        </w:rPr>
-        <w:tab/>
-      </w:r>
-      <w:r>
-        <w:rPr>
-          <w:sz w:val="36"/>
-          <w:szCs w:val="36"/>
-        </w:rPr>
-        <w:tab/>
-      </w:r>
-      <w:r>
-        <w:rPr>
-          <w:sz w:val="36"/>
-          <w:szCs w:val="36"/>
-        </w:rPr>
-        <w:tab/>
-      </w:r>
-      <w:r>
-        <w:rPr>
-          <w:sz w:val="36"/>
-          <w:szCs w:val="36"/>
-        </w:rPr>
-        <w:tab/>
-      </w:r>
-      <w:r>
-        <w:rPr>
-          <w:sz w:val="36"/>
-          <w:szCs w:val="36"/>
-        </w:rPr>
-        <w:tab/>
-      </w:r>
-      <w:r>
-        <w:rPr>
-          <w:sz w:val="36"/>
-          <w:szCs w:val="36"/>
-        </w:rPr>
-        <w:tab/>
-      </w:r>
-      <w:r>
-        <w:rPr>
-          <w:sz w:val="36"/>
-          <w:szCs w:val="36"/>
-        </w:rPr>
-        <w:tab/>
-      </w:r>
-    </w:p>
-    <w:p>
-      <w:r>
-        <w:rPr>
-          <w:sz w:val="36"/>
-          <w:szCs w:val="36"/>
-        </w:rPr>
-        <w:tab/>
-      </w:r>
-      <w:r>
-        <w:rPr>
-          <w:sz w:val="36"/>
-          <w:szCs w:val="36"/>
-        </w:rPr>
-        <w:tab/>
-      </w:r>
-    </w:p>
-    <w:p>
-      <w:r>
-        <w:rPr>
-          <w:sz w:val="36"/>
-          <w:szCs w:val="36"/>
-        </w:rPr>
-        <w:tab/>
-      </w:r>
-      <w:r>
-        <w:rPr>
-          <w:sz w:val="36"/>
-          <w:szCs w:val="36"/>
-        </w:rPr>
-        <w:tab/>
-      </w:r>
-      <w:r>
-        <w:rPr>
-          <w:sz w:val="36"/>
-          <w:szCs w:val="36"/>
-        </w:rPr>
-        <w:tab/>
-      </w:r>
-      <w:r>
-        <w:rPr>
-          <w:sz w:val="36"/>
-          <w:szCs w:val="36"/>
-        </w:rPr>
-        <w:tab/>
-      </w:r>
-    </w:p>
     <w:p/>
-    <w:p/>
     <w:p>
       <w:pPr>
         <w:pStyle w:val="Heading1"/>
       </w:pPr>
-      <w:bookmarkStart w:id="0" w:name="_Toc322773316"/>
+      <w:bookmarkStart w:id="0" w:name="_Toc322779607"/>
       <w:r>
         <w:t>Notes to the Authors:</w:t>
       </w:r>
@@ -511,6 +385,438 @@
           <w:ilvl w:val="0"/>
           <w:numId w:val="6"/>
         </w:numPr>
+      </w:pPr>
+      <w:r>
+        <w:rPr>
+          <w:rFonts w:ascii="Verdana" w:hAnsi="Verdana"/>
+          <w:i/>
+          <w:iCs/>
+          <w:color w:val="000000"/>
+          <w:sz w:val="18"/>
+          <w:szCs w:val="18"/>
+          <w:shd w:val="clear" w:color="auto" w:fill="FFFFFF"/>
+        </w:rPr>
+        <w:t>Max 20 sides A4 in total. This page limit excludes "wrapper" pages i.e. title page, contents page, document control page. Appendices will NOT be accepted; any appendices submitted will attract a penalty.</w:t>
+      </w:r>
+    </w:p>
+    <w:p>
+      <w:pPr>
+        <w:shd w:val="clear" w:color="auto" w:fill="FFFFFF"/>
+        <w:spacing w:before="100" w:beforeAutospacing="1" w:after="100" w:afterAutospacing="1" w:line="240" w:lineRule="auto"/>
+        <w:rPr>
+          <w:rFonts w:ascii="Verdana" w:eastAsia="Times New Roman" w:hAnsi="Verdana" w:cs="Times New Roman"/>
+          <w:color w:val="000000"/>
+          <w:sz w:val="18"/>
+          <w:szCs w:val="18"/>
+        </w:rPr>
+      </w:pPr>
+      <w:r>
+        <w:rPr>
+          <w:rFonts w:ascii="Verdana" w:eastAsia="Times New Roman" w:hAnsi="Verdana" w:cs="Times New Roman"/>
+          <w:color w:val="000000"/>
+          <w:sz w:val="18"/>
+          <w:szCs w:val="18"/>
+        </w:rPr>
+        <w:t>Marks will be allocated as follows:</w:t>
+      </w:r>
+    </w:p>
+    <w:p>
+      <w:pPr>
+        <w:numPr>
+          <w:ilvl w:val="0"/>
+          <w:numId w:val="22"/>
+        </w:numPr>
+        <w:shd w:val="clear" w:color="auto" w:fill="FFFFFF"/>
+        <w:spacing w:before="100" w:beforeAutospacing="1" w:after="100" w:afterAutospacing="1" w:line="240" w:lineRule="auto"/>
+        <w:rPr>
+          <w:rFonts w:ascii="Verdana" w:eastAsia="Times New Roman" w:hAnsi="Verdana" w:cs="Times New Roman"/>
+          <w:color w:val="000000"/>
+          <w:sz w:val="18"/>
+          <w:szCs w:val="18"/>
+        </w:rPr>
+      </w:pPr>
+      <w:r>
+        <w:rPr>
+          <w:rFonts w:ascii="Verdana" w:eastAsia="Times New Roman" w:hAnsi="Verdana" w:cs="Times New Roman"/>
+          <w:b/>
+          <w:color w:val="000000"/>
+          <w:sz w:val="18"/>
+          <w:szCs w:val="18"/>
+        </w:rPr>
+        <w:t>20%</w:t>
+      </w:r>
+      <w:r>
+        <w:rPr>
+          <w:rFonts w:ascii="Verdana" w:eastAsia="Times New Roman" w:hAnsi="Verdana" w:cs="Times New Roman"/>
+          <w:color w:val="000000"/>
+          <w:sz w:val="18"/>
+          <w:szCs w:val="18"/>
+        </w:rPr>
+        <w:t xml:space="preserve"> max - Presentation. High marks for</w:t>
+      </w:r>
+    </w:p>
+    <w:p>
+      <w:pPr>
+        <w:numPr>
+          <w:ilvl w:val="1"/>
+          <w:numId w:val="22"/>
+        </w:numPr>
+        <w:shd w:val="clear" w:color="auto" w:fill="FFFFFF"/>
+        <w:spacing w:before="100" w:beforeAutospacing="1" w:after="100" w:afterAutospacing="1" w:line="240" w:lineRule="auto"/>
+        <w:rPr>
+          <w:rFonts w:ascii="Verdana" w:eastAsia="Times New Roman" w:hAnsi="Verdana" w:cs="Times New Roman"/>
+          <w:color w:val="000000"/>
+          <w:sz w:val="18"/>
+          <w:szCs w:val="18"/>
+        </w:rPr>
+      </w:pPr>
+      <w:r>
+        <w:rPr>
+          <w:rFonts w:ascii="Verdana" w:eastAsia="Times New Roman" w:hAnsi="Verdana" w:cs="Times New Roman"/>
+          <w:color w:val="000000"/>
+          <w:sz w:val="18"/>
+          <w:szCs w:val="18"/>
+        </w:rPr>
+        <w:t>a well laid out document to house style</w:t>
+      </w:r>
+    </w:p>
+    <w:p>
+      <w:pPr>
+        <w:numPr>
+          <w:ilvl w:val="1"/>
+          <w:numId w:val="22"/>
+        </w:numPr>
+        <w:shd w:val="clear" w:color="auto" w:fill="FFFFFF"/>
+        <w:spacing w:before="100" w:beforeAutospacing="1" w:after="100" w:afterAutospacing="1" w:line="240" w:lineRule="auto"/>
+        <w:rPr>
+          <w:rFonts w:ascii="Verdana" w:eastAsia="Times New Roman" w:hAnsi="Verdana" w:cs="Times New Roman"/>
+          <w:color w:val="000000"/>
+          <w:sz w:val="18"/>
+          <w:szCs w:val="18"/>
+        </w:rPr>
+      </w:pPr>
+      <w:r>
+        <w:rPr>
+          <w:rFonts w:ascii="Verdana" w:eastAsia="Times New Roman" w:hAnsi="Verdana" w:cs="Times New Roman"/>
+          <w:color w:val="000000"/>
+          <w:sz w:val="18"/>
+          <w:szCs w:val="18"/>
+        </w:rPr>
+        <w:t>clearly written, spelling and grammar-checked narrative</w:t>
+      </w:r>
+    </w:p>
+    <w:p>
+      <w:pPr>
+        <w:numPr>
+          <w:ilvl w:val="1"/>
+          <w:numId w:val="22"/>
+        </w:numPr>
+        <w:shd w:val="clear" w:color="auto" w:fill="FFFFFF"/>
+        <w:spacing w:before="100" w:beforeAutospacing="1" w:after="100" w:afterAutospacing="1" w:line="240" w:lineRule="auto"/>
+        <w:rPr>
+          <w:rFonts w:ascii="Verdana" w:eastAsia="Times New Roman" w:hAnsi="Verdana" w:cs="Times New Roman"/>
+          <w:color w:val="000000"/>
+          <w:sz w:val="18"/>
+          <w:szCs w:val="18"/>
+        </w:rPr>
+      </w:pPr>
+      <w:r>
+        <w:rPr>
+          <w:rFonts w:ascii="Verdana" w:eastAsia="Times New Roman" w:hAnsi="Verdana" w:cs="Times New Roman"/>
+          <w:color w:val="000000"/>
+          <w:sz w:val="18"/>
+          <w:szCs w:val="18"/>
+        </w:rPr>
+        <w:t>well structured, clear charts and diagrams</w:t>
+      </w:r>
+    </w:p>
+    <w:p>
+      <w:pPr>
+        <w:numPr>
+          <w:ilvl w:val="0"/>
+          <w:numId w:val="22"/>
+        </w:numPr>
+        <w:shd w:val="clear" w:color="auto" w:fill="FFFFFF"/>
+        <w:spacing w:before="100" w:beforeAutospacing="1" w:after="100" w:afterAutospacing="1" w:line="240" w:lineRule="auto"/>
+        <w:rPr>
+          <w:rFonts w:ascii="Verdana" w:eastAsia="Times New Roman" w:hAnsi="Verdana" w:cs="Times New Roman"/>
+          <w:color w:val="000000"/>
+          <w:sz w:val="18"/>
+          <w:szCs w:val="18"/>
+        </w:rPr>
+      </w:pPr>
+      <w:r>
+        <w:rPr>
+          <w:rFonts w:ascii="Verdana" w:eastAsia="Times New Roman" w:hAnsi="Verdana" w:cs="Times New Roman"/>
+          <w:b/>
+          <w:color w:val="000000"/>
+          <w:sz w:val="18"/>
+          <w:szCs w:val="18"/>
+        </w:rPr>
+        <w:t>40%</w:t>
+      </w:r>
+      <w:r>
+        <w:rPr>
+          <w:rFonts w:ascii="Verdana" w:eastAsia="Times New Roman" w:hAnsi="Verdana" w:cs="Times New Roman"/>
+          <w:color w:val="000000"/>
+          <w:sz w:val="18"/>
+          <w:szCs w:val="18"/>
+        </w:rPr>
+        <w:t xml:space="preserve"> max - Narrative account. High marks for</w:t>
+      </w:r>
+    </w:p>
+    <w:p>
+      <w:pPr>
+        <w:numPr>
+          <w:ilvl w:val="1"/>
+          <w:numId w:val="22"/>
+        </w:numPr>
+        <w:shd w:val="clear" w:color="auto" w:fill="FFFFFF"/>
+        <w:spacing w:before="100" w:beforeAutospacing="1" w:after="100" w:afterAutospacing="1" w:line="240" w:lineRule="auto"/>
+        <w:rPr>
+          <w:rFonts w:ascii="Verdana" w:eastAsia="Times New Roman" w:hAnsi="Verdana" w:cs="Times New Roman"/>
+          <w:color w:val="000000"/>
+          <w:sz w:val="18"/>
+          <w:szCs w:val="18"/>
+        </w:rPr>
+      </w:pPr>
+      <w:r>
+        <w:rPr>
+          <w:rFonts w:ascii="Verdana" w:eastAsia="Times New Roman" w:hAnsi="Verdana" w:cs="Times New Roman"/>
+          <w:color w:val="000000"/>
+          <w:sz w:val="18"/>
+          <w:szCs w:val="18"/>
+        </w:rPr>
+        <w:t>a comprehensive, appropriate, clear account</w:t>
+      </w:r>
+    </w:p>
+    <w:p>
+      <w:pPr>
+        <w:numPr>
+          <w:ilvl w:val="1"/>
+          <w:numId w:val="22"/>
+        </w:numPr>
+        <w:shd w:val="clear" w:color="auto" w:fill="FFFFFF"/>
+        <w:spacing w:before="100" w:beforeAutospacing="1" w:after="100" w:afterAutospacing="1" w:line="240" w:lineRule="auto"/>
+        <w:rPr>
+          <w:rFonts w:ascii="Verdana" w:eastAsia="Times New Roman" w:hAnsi="Verdana" w:cs="Times New Roman"/>
+          <w:color w:val="000000"/>
+          <w:sz w:val="18"/>
+          <w:szCs w:val="18"/>
+        </w:rPr>
+      </w:pPr>
+      <w:proofErr w:type="gramStart"/>
+      <w:r>
+        <w:rPr>
+          <w:rFonts w:ascii="Verdana" w:eastAsia="Times New Roman" w:hAnsi="Verdana" w:cs="Times New Roman"/>
+          <w:color w:val="000000"/>
+          <w:sz w:val="18"/>
+          <w:szCs w:val="18"/>
+        </w:rPr>
+        <w:t>an</w:t>
+      </w:r>
+      <w:proofErr w:type="gramEnd"/>
+      <w:r>
+        <w:rPr>
+          <w:rFonts w:ascii="Verdana" w:eastAsia="Times New Roman" w:hAnsi="Verdana" w:cs="Times New Roman"/>
+          <w:color w:val="000000"/>
+          <w:sz w:val="18"/>
+          <w:szCs w:val="18"/>
+        </w:rPr>
+        <w:t xml:space="preserve"> account which correlates well with (i.e. explains) the other deliverables. Particular credit will be given for a strong account correlating with strong other deliverables. A weaker showing that still correlates will earn credit. Conversely, an account through rose-coloured spectacles will not match with other weak deliverables; this would reduce marks.</w:t>
+      </w:r>
+    </w:p>
+    <w:p>
+      <w:pPr>
+        <w:numPr>
+          <w:ilvl w:val="1"/>
+          <w:numId w:val="22"/>
+        </w:numPr>
+        <w:shd w:val="clear" w:color="auto" w:fill="FFFFFF"/>
+        <w:spacing w:before="100" w:beforeAutospacing="1" w:after="100" w:afterAutospacing="1" w:line="240" w:lineRule="auto"/>
+        <w:rPr>
+          <w:rFonts w:ascii="Verdana" w:eastAsia="Times New Roman" w:hAnsi="Verdana" w:cs="Times New Roman"/>
+          <w:color w:val="000000"/>
+          <w:sz w:val="18"/>
+          <w:szCs w:val="18"/>
+        </w:rPr>
+      </w:pPr>
+      <w:proofErr w:type="gramStart"/>
+      <w:r>
+        <w:rPr>
+          <w:rFonts w:ascii="Verdana" w:eastAsia="Times New Roman" w:hAnsi="Verdana" w:cs="Times New Roman"/>
+          <w:color w:val="000000"/>
+          <w:sz w:val="18"/>
+          <w:szCs w:val="18"/>
+        </w:rPr>
+        <w:t>honesty</w:t>
+      </w:r>
+      <w:proofErr w:type="gramEnd"/>
+      <w:r>
+        <w:rPr>
+          <w:rFonts w:ascii="Verdana" w:eastAsia="Times New Roman" w:hAnsi="Verdana" w:cs="Times New Roman"/>
+          <w:color w:val="000000"/>
+          <w:sz w:val="18"/>
+          <w:szCs w:val="18"/>
+        </w:rPr>
+        <w:t xml:space="preserve"> - your account will be checked against your group supervisor's weekly reports and logbook marks. In extreme cases we would call logbooks in.</w:t>
+      </w:r>
+    </w:p>
+    <w:p>
+      <w:pPr>
+        <w:numPr>
+          <w:ilvl w:val="1"/>
+          <w:numId w:val="22"/>
+        </w:numPr>
+        <w:shd w:val="clear" w:color="auto" w:fill="FFFFFF"/>
+        <w:spacing w:before="100" w:beforeAutospacing="1" w:after="100" w:afterAutospacing="1" w:line="240" w:lineRule="auto"/>
+        <w:rPr>
+          <w:rFonts w:ascii="Verdana" w:eastAsia="Times New Roman" w:hAnsi="Verdana" w:cs="Times New Roman"/>
+          <w:color w:val="000000"/>
+          <w:sz w:val="18"/>
+          <w:szCs w:val="18"/>
+        </w:rPr>
+      </w:pPr>
+      <w:proofErr w:type="gramStart"/>
+      <w:r>
+        <w:rPr>
+          <w:rFonts w:ascii="Verdana" w:eastAsia="Times New Roman" w:hAnsi="Verdana" w:cs="Times New Roman"/>
+          <w:color w:val="000000"/>
+          <w:sz w:val="18"/>
+          <w:szCs w:val="18"/>
+        </w:rPr>
+        <w:t>thoughtful</w:t>
+      </w:r>
+      <w:proofErr w:type="gramEnd"/>
+      <w:r>
+        <w:rPr>
+          <w:rFonts w:ascii="Verdana" w:eastAsia="Times New Roman" w:hAnsi="Verdana" w:cs="Times New Roman"/>
+          <w:color w:val="000000"/>
+          <w:sz w:val="18"/>
+          <w:szCs w:val="18"/>
+        </w:rPr>
+        <w:t xml:space="preserve"> reflection that shows what you've learnt about group process, and software development management in a group.</w:t>
+      </w:r>
+    </w:p>
+    <w:p>
+      <w:pPr>
+        <w:numPr>
+          <w:ilvl w:val="0"/>
+          <w:numId w:val="22"/>
+        </w:numPr>
+        <w:shd w:val="clear" w:color="auto" w:fill="FFFFFF"/>
+        <w:spacing w:before="100" w:beforeAutospacing="1" w:after="100" w:afterAutospacing="1" w:line="240" w:lineRule="auto"/>
+        <w:rPr>
+          <w:rFonts w:ascii="Verdana" w:eastAsia="Times New Roman" w:hAnsi="Verdana" w:cs="Times New Roman"/>
+          <w:color w:val="000000"/>
+          <w:sz w:val="18"/>
+          <w:szCs w:val="18"/>
+        </w:rPr>
+      </w:pPr>
+      <w:r>
+        <w:rPr>
+          <w:rFonts w:ascii="Verdana" w:eastAsia="Times New Roman" w:hAnsi="Verdana" w:cs="Times New Roman"/>
+          <w:b/>
+          <w:color w:val="000000"/>
+          <w:sz w:val="18"/>
+          <w:szCs w:val="18"/>
+        </w:rPr>
+        <w:t>40%</w:t>
+      </w:r>
+      <w:r>
+        <w:rPr>
+          <w:rFonts w:ascii="Verdana" w:eastAsia="Times New Roman" w:hAnsi="Verdana" w:cs="Times New Roman"/>
+          <w:color w:val="000000"/>
+          <w:sz w:val="18"/>
+          <w:szCs w:val="18"/>
+        </w:rPr>
+        <w:t xml:space="preserve"> max - Project &amp; time management accounts. High marks for</w:t>
+      </w:r>
+    </w:p>
+    <w:p>
+      <w:pPr>
+        <w:numPr>
+          <w:ilvl w:val="1"/>
+          <w:numId w:val="22"/>
+        </w:numPr>
+        <w:shd w:val="clear" w:color="auto" w:fill="FFFFFF"/>
+        <w:spacing w:before="100" w:beforeAutospacing="1" w:after="100" w:afterAutospacing="1" w:line="240" w:lineRule="auto"/>
+        <w:rPr>
+          <w:rFonts w:ascii="Verdana" w:eastAsia="Times New Roman" w:hAnsi="Verdana" w:cs="Times New Roman"/>
+          <w:color w:val="000000"/>
+          <w:sz w:val="18"/>
+          <w:szCs w:val="18"/>
+        </w:rPr>
+      </w:pPr>
+      <w:r>
+        <w:rPr>
+          <w:rFonts w:ascii="Verdana" w:eastAsia="Times New Roman" w:hAnsi="Verdana" w:cs="Times New Roman"/>
+          <w:color w:val="000000"/>
+          <w:sz w:val="18"/>
+          <w:szCs w:val="18"/>
+        </w:rPr>
+        <w:t xml:space="preserve">comprehensive, appropriate, clear </w:t>
+      </w:r>
+      <w:r>
+        <w:rPr>
+          <w:rFonts w:ascii="Verdana" w:eastAsia="Times New Roman" w:hAnsi="Verdana" w:cs="Times New Roman"/>
+          <w:color w:val="000000"/>
+          <w:sz w:val="18"/>
+          <w:szCs w:val="18"/>
+        </w:rPr>
+        <w:t>accounts</w:t>
+      </w:r>
+    </w:p>
+    <w:p>
+      <w:pPr>
+        <w:numPr>
+          <w:ilvl w:val="1"/>
+          <w:numId w:val="22"/>
+        </w:numPr>
+        <w:shd w:val="clear" w:color="auto" w:fill="FFFFFF"/>
+        <w:spacing w:before="100" w:beforeAutospacing="1" w:after="100" w:afterAutospacing="1" w:line="240" w:lineRule="auto"/>
+        <w:rPr>
+          <w:rFonts w:ascii="Verdana" w:eastAsia="Times New Roman" w:hAnsi="Verdana" w:cs="Times New Roman"/>
+          <w:color w:val="000000"/>
+          <w:sz w:val="18"/>
+          <w:szCs w:val="18"/>
+        </w:rPr>
+      </w:pPr>
+      <w:proofErr w:type="gramStart"/>
+      <w:r>
+        <w:rPr>
+          <w:rFonts w:ascii="Verdana" w:eastAsia="Times New Roman" w:hAnsi="Verdana" w:cs="Times New Roman"/>
+          <w:color w:val="000000"/>
+          <w:sz w:val="18"/>
+          <w:szCs w:val="18"/>
+        </w:rPr>
+        <w:t>an</w:t>
+      </w:r>
+      <w:proofErr w:type="gramEnd"/>
+      <w:r>
+        <w:rPr>
+          <w:rFonts w:ascii="Verdana" w:eastAsia="Times New Roman" w:hAnsi="Verdana" w:cs="Times New Roman"/>
+          <w:color w:val="000000"/>
+          <w:sz w:val="18"/>
+          <w:szCs w:val="18"/>
+        </w:rPr>
+        <w:t xml:space="preserve"> account which correlates well with (i.e. explains) the other deliverables.</w:t>
+      </w:r>
+    </w:p>
+    <w:p>
+      <w:pPr>
+        <w:numPr>
+          <w:ilvl w:val="1"/>
+          <w:numId w:val="22"/>
+        </w:numPr>
+        <w:shd w:val="clear" w:color="auto" w:fill="FFFFFF"/>
+        <w:spacing w:before="100" w:beforeAutospacing="1" w:after="100" w:afterAutospacing="1" w:line="240" w:lineRule="auto"/>
+        <w:rPr>
+          <w:rFonts w:ascii="Verdana" w:eastAsia="Times New Roman" w:hAnsi="Verdana" w:cs="Times New Roman"/>
+          <w:color w:val="000000"/>
+          <w:sz w:val="18"/>
+          <w:szCs w:val="18"/>
+        </w:rPr>
         <w:sectPr>
           <w:headerReference w:type="default" r:id="rId14"/>
           <w:footerReference w:type="default" r:id="rId15"/>
@@ -521,29 +827,34 @@
           <w:docGrid w:linePitch="312" w:charSpace="-2049"/>
         </w:sectPr>
       </w:pPr>
-      <w:r>
-        <w:rPr>
-          <w:rFonts w:ascii="Verdana" w:hAnsi="Verdana"/>
-          <w:i/>
-          <w:iCs/>
-          <w:color w:val="000000"/>
-          <w:sz w:val="18"/>
-          <w:szCs w:val="18"/>
-          <w:shd w:val="clear" w:color="auto" w:fill="FFFFFF"/>
-        </w:rPr>
-        <w:t>Max 20 sides A4 in total. This page limit excludes "wrapper" pages i.e. title page, contents page, document control page. Appendices will NOT be accepted; any appendices submitted will attract a penalty.</w:t>
-      </w:r>
-    </w:p>
-    <w:p>
-      <w:pPr>
-        <w:pStyle w:val="Heading2"/>
-      </w:pPr>
-      <w:bookmarkStart w:id="1" w:name="_Toc322773317"/>
+      <w:proofErr w:type="gramStart"/>
+      <w:r>
+        <w:rPr>
+          <w:rFonts w:ascii="Verdana" w:eastAsia="Times New Roman" w:hAnsi="Verdana" w:cs="Times New Roman"/>
+          <w:color w:val="000000"/>
+          <w:sz w:val="18"/>
+          <w:szCs w:val="18"/>
+        </w:rPr>
+        <w:t>an</w:t>
+      </w:r>
+      <w:proofErr w:type="gramEnd"/>
+      <w:r>
+        <w:rPr>
+          <w:rFonts w:ascii="Verdana" w:eastAsia="Times New Roman" w:hAnsi="Verdana" w:cs="Times New Roman"/>
+          <w:color w:val="000000"/>
+          <w:sz w:val="18"/>
+          <w:szCs w:val="18"/>
+        </w:rPr>
+        <w:t xml:space="preserve"> account of group members' contributions that correlates with the narrative project history account (above).</w:t>
+      </w:r>
+    </w:p>
+    <w:p>
+      <w:pPr>
+        <w:pStyle w:val="Heading1"/>
+      </w:pPr>
+      <w:bookmarkStart w:id="1" w:name="_Toc322779608"/>
       <w:r>
         <w:lastRenderedPageBreak/>
-        <w:t xml:space="preserve">0.1 </w:t>
-      </w:r>
-      <w:r>
         <w:t>Document Control</w:t>
       </w:r>
       <w:bookmarkEnd w:id="1"/>
@@ -754,51 +1065,16 @@
     </w:tbl>
     <w:p>
       <w:pPr>
-        <w:rPr>
-          <w:lang w:eastAsia="zh-TW"/>
-        </w:rPr>
-      </w:pPr>
-    </w:p>
-    <w:p>
-      <w:pPr>
-        <w:rPr>
-          <w:lang w:eastAsia="zh-TW"/>
-        </w:rPr>
-      </w:pPr>
-    </w:p>
-    <w:p/>
-    <w:p/>
-    <w:p/>
-    <w:p/>
-    <w:p>
-      <w:pPr>
-        <w:tabs>
-          <w:tab w:val="left" w:pos="6435"/>
-        </w:tabs>
-      </w:pPr>
-      <w:r>
-        <w:tab/>
-      </w:r>
-    </w:p>
-    <w:p>
-      <w:pPr>
-        <w:pageBreakBefore/>
-      </w:pPr>
-    </w:p>
-    <w:p>
-      <w:pPr>
         <w:pStyle w:val="Footer"/>
         <w:jc w:val="right"/>
       </w:pPr>
+      <w:bookmarkStart w:id="2" w:name="_GoBack"/>
+      <w:bookmarkEnd w:id="2"/>
     </w:p>
     <w:p>
       <w:pPr>
         <w:pStyle w:val="Footer"/>
         <w:jc w:val="right"/>
-      </w:pPr>
-    </w:p>
-    <w:p>
-      <w:pPr>
         <w:sectPr>
           <w:pgSz w:w="12240" w:h="15840"/>
           <w:pgMar w:top="1134" w:right="1134" w:bottom="1693" w:left="1134" w:header="0" w:footer="1134" w:gutter="0"/>
@@ -810,19 +1086,1328 @@
     </w:p>
     <w:p>
       <w:pPr>
-        <w:pStyle w:val="Heading2"/>
-      </w:pPr>
-      <w:bookmarkStart w:id="2" w:name="_Toc322773318"/>
+        <w:pStyle w:val="Footer"/>
+        <w:jc w:val="right"/>
+      </w:pPr>
+    </w:p>
+    <w:p>
+      <w:pPr>
+        <w:pStyle w:val="Footer"/>
+        <w:jc w:val="right"/>
+        <w:sectPr>
+          <w:pgSz w:w="12240" w:h="15840"/>
+          <w:pgMar w:top="1134" w:right="1134" w:bottom="1693" w:left="1134" w:header="0" w:footer="1134" w:gutter="0"/>
+          <w:cols w:space="720"/>
+          <w:formProt w:val="0"/>
+          <w:docGrid w:linePitch="312" w:charSpace="-2049"/>
+        </w:sectPr>
+      </w:pPr>
+    </w:p>
+    <w:p>
+      <w:pPr>
+        <w:pStyle w:val="Heading1"/>
+      </w:pPr>
+      <w:bookmarkStart w:id="3" w:name="_Toc322779609"/>
       <w:r>
         <w:lastRenderedPageBreak/>
-        <w:t xml:space="preserve">0.2 </w:t>
-      </w:r>
-      <w:r>
         <w:t>Table of Contents</w:t>
       </w:r>
-      <w:bookmarkEnd w:id="2"/>
-    </w:p>
-    <w:p/>
+      <w:bookmarkEnd w:id="3"/>
+    </w:p>
+    <w:p>
+      <w:pPr>
+        <w:pStyle w:val="TOC1"/>
+        <w:tabs>
+          <w:tab w:val="right" w:leader="dot" w:pos="9962"/>
+        </w:tabs>
+        <w:rPr>
+          <w:rFonts w:asciiTheme="minorHAnsi" w:hAnsiTheme="minorHAnsi"/>
+          <w:noProof/>
+          <w:sz w:val="22"/>
+        </w:rPr>
+      </w:pPr>
+      <w:r>
+        <w:fldChar w:fldCharType="begin"/>
+      </w:r>
+      <w:r>
+        <w:instrText>TOC \f \o "1-9" \o "1-9"</w:instrText>
+      </w:r>
+      <w:r>
+        <w:fldChar w:fldCharType="separate"/>
+      </w:r>
+      <w:r>
+        <w:rPr>
+          <w:noProof/>
+        </w:rPr>
+        <w:t>Notes to the Authors:</w:t>
+      </w:r>
+      <w:r>
+        <w:rPr>
+          <w:noProof/>
+        </w:rPr>
+        <w:tab/>
+      </w:r>
+      <w:r>
+        <w:rPr>
+          <w:noProof/>
+        </w:rPr>
+        <w:fldChar w:fldCharType="begin"/>
+      </w:r>
+      <w:r>
+        <w:rPr>
+          <w:noProof/>
+        </w:rPr>
+        <w:instrText xml:space="preserve"> PAGEREF _Toc322779607 \h </w:instrText>
+      </w:r>
+      <w:r>
+        <w:rPr>
+          <w:noProof/>
+        </w:rPr>
+      </w:r>
+      <w:r>
+        <w:rPr>
+          <w:noProof/>
+        </w:rPr>
+        <w:fldChar w:fldCharType="separate"/>
+      </w:r>
+      <w:r>
+        <w:rPr>
+          <w:noProof/>
+        </w:rPr>
+        <w:t>1</w:t>
+      </w:r>
+      <w:r>
+        <w:rPr>
+          <w:noProof/>
+        </w:rPr>
+        <w:fldChar w:fldCharType="end"/>
+      </w:r>
+    </w:p>
+    <w:p>
+      <w:pPr>
+        <w:pStyle w:val="TOC1"/>
+        <w:tabs>
+          <w:tab w:val="right" w:leader="dot" w:pos="9962"/>
+        </w:tabs>
+        <w:rPr>
+          <w:rFonts w:asciiTheme="minorHAnsi" w:hAnsiTheme="minorHAnsi"/>
+          <w:noProof/>
+          <w:sz w:val="22"/>
+        </w:rPr>
+      </w:pPr>
+      <w:r>
+        <w:rPr>
+          <w:noProof/>
+        </w:rPr>
+        <w:t>Document Control</w:t>
+      </w:r>
+      <w:r>
+        <w:rPr>
+          <w:noProof/>
+        </w:rPr>
+        <w:tab/>
+      </w:r>
+      <w:r>
+        <w:rPr>
+          <w:noProof/>
+        </w:rPr>
+        <w:fldChar w:fldCharType="begin"/>
+      </w:r>
+      <w:r>
+        <w:rPr>
+          <w:noProof/>
+        </w:rPr>
+        <w:instrText xml:space="preserve"> PAGEREF _Toc322779608 \h </w:instrText>
+      </w:r>
+      <w:r>
+        <w:rPr>
+          <w:noProof/>
+        </w:rPr>
+      </w:r>
+      <w:r>
+        <w:rPr>
+          <w:noProof/>
+        </w:rPr>
+        <w:fldChar w:fldCharType="separate"/>
+      </w:r>
+      <w:r>
+        <w:rPr>
+          <w:noProof/>
+        </w:rPr>
+        <w:t>2</w:t>
+      </w:r>
+      <w:r>
+        <w:rPr>
+          <w:noProof/>
+        </w:rPr>
+        <w:fldChar w:fldCharType="end"/>
+      </w:r>
+    </w:p>
+    <w:p>
+      <w:pPr>
+        <w:pStyle w:val="TOC1"/>
+        <w:tabs>
+          <w:tab w:val="right" w:leader="dot" w:pos="9962"/>
+        </w:tabs>
+        <w:rPr>
+          <w:rFonts w:asciiTheme="minorHAnsi" w:hAnsiTheme="minorHAnsi"/>
+          <w:noProof/>
+          <w:sz w:val="22"/>
+        </w:rPr>
+      </w:pPr>
+      <w:r>
+        <w:rPr>
+          <w:noProof/>
+        </w:rPr>
+        <w:t>Table of Contents</w:t>
+      </w:r>
+      <w:r>
+        <w:rPr>
+          <w:noProof/>
+        </w:rPr>
+        <w:tab/>
+      </w:r>
+      <w:r>
+        <w:rPr>
+          <w:noProof/>
+        </w:rPr>
+        <w:fldChar w:fldCharType="begin"/>
+      </w:r>
+      <w:r>
+        <w:rPr>
+          <w:noProof/>
+        </w:rPr>
+        <w:instrText xml:space="preserve"> PAGEREF _Toc322779609 \h </w:instrText>
+      </w:r>
+      <w:r>
+        <w:rPr>
+          <w:noProof/>
+        </w:rPr>
+      </w:r>
+      <w:r>
+        <w:rPr>
+          <w:noProof/>
+        </w:rPr>
+        <w:fldChar w:fldCharType="separate"/>
+      </w:r>
+      <w:r>
+        <w:rPr>
+          <w:noProof/>
+        </w:rPr>
+        <w:t>3</w:t>
+      </w:r>
+      <w:r>
+        <w:rPr>
+          <w:noProof/>
+        </w:rPr>
+        <w:fldChar w:fldCharType="end"/>
+      </w:r>
+    </w:p>
+    <w:p>
+      <w:pPr>
+        <w:pStyle w:val="TOC1"/>
+        <w:tabs>
+          <w:tab w:val="right" w:leader="dot" w:pos="9962"/>
+        </w:tabs>
+        <w:rPr>
+          <w:rFonts w:asciiTheme="minorHAnsi" w:hAnsiTheme="minorHAnsi"/>
+          <w:noProof/>
+          <w:sz w:val="22"/>
+        </w:rPr>
+      </w:pPr>
+      <w:r>
+        <w:rPr>
+          <w:noProof/>
+          <w:lang w:eastAsia="zh-TW"/>
+        </w:rPr>
+        <w:t>0 Introduction</w:t>
+      </w:r>
+      <w:r>
+        <w:rPr>
+          <w:noProof/>
+        </w:rPr>
+        <w:tab/>
+      </w:r>
+      <w:r>
+        <w:rPr>
+          <w:noProof/>
+        </w:rPr>
+        <w:fldChar w:fldCharType="begin"/>
+      </w:r>
+      <w:r>
+        <w:rPr>
+          <w:noProof/>
+        </w:rPr>
+        <w:instrText xml:space="preserve"> PAGEREF _Toc322779610 \h </w:instrText>
+      </w:r>
+      <w:r>
+        <w:rPr>
+          <w:noProof/>
+        </w:rPr>
+      </w:r>
+      <w:r>
+        <w:rPr>
+          <w:noProof/>
+        </w:rPr>
+        <w:fldChar w:fldCharType="separate"/>
+      </w:r>
+      <w:r>
+        <w:rPr>
+          <w:noProof/>
+        </w:rPr>
+        <w:t>4</w:t>
+      </w:r>
+      <w:r>
+        <w:rPr>
+          <w:noProof/>
+        </w:rPr>
+        <w:fldChar w:fldCharType="end"/>
+      </w:r>
+    </w:p>
+    <w:p>
+      <w:pPr>
+        <w:pStyle w:val="TOC1"/>
+        <w:tabs>
+          <w:tab w:val="right" w:leader="dot" w:pos="9962"/>
+        </w:tabs>
+        <w:rPr>
+          <w:rFonts w:asciiTheme="minorHAnsi" w:hAnsiTheme="minorHAnsi"/>
+          <w:noProof/>
+          <w:sz w:val="22"/>
+        </w:rPr>
+      </w:pPr>
+      <w:r>
+        <w:rPr>
+          <w:noProof/>
+          <w:lang w:eastAsia="zh-TW"/>
+        </w:rPr>
+        <w:t xml:space="preserve">1 </w:t>
+      </w:r>
+      <w:r>
+        <w:rPr>
+          <w:noProof/>
+        </w:rPr>
+        <w:t>Project History</w:t>
+      </w:r>
+      <w:r>
+        <w:rPr>
+          <w:noProof/>
+        </w:rPr>
+        <w:tab/>
+      </w:r>
+      <w:r>
+        <w:rPr>
+          <w:noProof/>
+        </w:rPr>
+        <w:fldChar w:fldCharType="begin"/>
+      </w:r>
+      <w:r>
+        <w:rPr>
+          <w:noProof/>
+        </w:rPr>
+        <w:instrText xml:space="preserve"> PAGEREF _Toc322779611 \h </w:instrText>
+      </w:r>
+      <w:r>
+        <w:rPr>
+          <w:noProof/>
+        </w:rPr>
+      </w:r>
+      <w:r>
+        <w:rPr>
+          <w:noProof/>
+        </w:rPr>
+        <w:fldChar w:fldCharType="separate"/>
+      </w:r>
+      <w:r>
+        <w:rPr>
+          <w:noProof/>
+        </w:rPr>
+        <w:t>4</w:t>
+      </w:r>
+      <w:r>
+        <w:rPr>
+          <w:noProof/>
+        </w:rPr>
+        <w:fldChar w:fldCharType="end"/>
+      </w:r>
+    </w:p>
+    <w:p>
+      <w:pPr>
+        <w:pStyle w:val="TOC2"/>
+        <w:tabs>
+          <w:tab w:val="right" w:leader="dot" w:pos="9962"/>
+        </w:tabs>
+        <w:rPr>
+          <w:rFonts w:asciiTheme="minorHAnsi" w:hAnsiTheme="minorHAnsi"/>
+          <w:noProof/>
+          <w:sz w:val="22"/>
+        </w:rPr>
+      </w:pPr>
+      <w:r>
+        <w:rPr>
+          <w:noProof/>
+        </w:rPr>
+        <w:t>1.1 Formation and Dynamics</w:t>
+      </w:r>
+      <w:r>
+        <w:rPr>
+          <w:noProof/>
+        </w:rPr>
+        <w:tab/>
+      </w:r>
+      <w:r>
+        <w:rPr>
+          <w:noProof/>
+        </w:rPr>
+        <w:fldChar w:fldCharType="begin"/>
+      </w:r>
+      <w:r>
+        <w:rPr>
+          <w:noProof/>
+        </w:rPr>
+        <w:instrText xml:space="preserve"> PAGEREF _Toc322779612 \h </w:instrText>
+      </w:r>
+      <w:r>
+        <w:rPr>
+          <w:noProof/>
+        </w:rPr>
+      </w:r>
+      <w:r>
+        <w:rPr>
+          <w:noProof/>
+        </w:rPr>
+        <w:fldChar w:fldCharType="separate"/>
+      </w:r>
+      <w:r>
+        <w:rPr>
+          <w:noProof/>
+        </w:rPr>
+        <w:t>4</w:t>
+      </w:r>
+      <w:r>
+        <w:rPr>
+          <w:noProof/>
+        </w:rPr>
+        <w:fldChar w:fldCharType="end"/>
+      </w:r>
+    </w:p>
+    <w:p>
+      <w:pPr>
+        <w:pStyle w:val="TOC2"/>
+        <w:tabs>
+          <w:tab w:val="right" w:leader="dot" w:pos="9962"/>
+        </w:tabs>
+        <w:rPr>
+          <w:rFonts w:asciiTheme="minorHAnsi" w:hAnsiTheme="minorHAnsi"/>
+          <w:noProof/>
+          <w:sz w:val="22"/>
+        </w:rPr>
+      </w:pPr>
+      <w:r>
+        <w:rPr>
+          <w:noProof/>
+        </w:rPr>
+        <w:t>1.2 Team Member Review</w:t>
+      </w:r>
+      <w:r>
+        <w:rPr>
+          <w:noProof/>
+        </w:rPr>
+        <w:tab/>
+      </w:r>
+      <w:r>
+        <w:rPr>
+          <w:noProof/>
+        </w:rPr>
+        <w:fldChar w:fldCharType="begin"/>
+      </w:r>
+      <w:r>
+        <w:rPr>
+          <w:noProof/>
+        </w:rPr>
+        <w:instrText xml:space="preserve"> PAGEREF _Toc322779613 \h </w:instrText>
+      </w:r>
+      <w:r>
+        <w:rPr>
+          <w:noProof/>
+        </w:rPr>
+      </w:r>
+      <w:r>
+        <w:rPr>
+          <w:noProof/>
+        </w:rPr>
+        <w:fldChar w:fldCharType="separate"/>
+      </w:r>
+      <w:r>
+        <w:rPr>
+          <w:noProof/>
+        </w:rPr>
+        <w:t>4</w:t>
+      </w:r>
+      <w:r>
+        <w:rPr>
+          <w:noProof/>
+        </w:rPr>
+        <w:fldChar w:fldCharType="end"/>
+      </w:r>
+    </w:p>
+    <w:p>
+      <w:pPr>
+        <w:pStyle w:val="TOC2"/>
+        <w:tabs>
+          <w:tab w:val="right" w:leader="dot" w:pos="9962"/>
+        </w:tabs>
+        <w:rPr>
+          <w:rFonts w:asciiTheme="minorHAnsi" w:hAnsiTheme="minorHAnsi"/>
+          <w:noProof/>
+          <w:sz w:val="22"/>
+        </w:rPr>
+      </w:pPr>
+      <w:r>
+        <w:rPr>
+          <w:noProof/>
+        </w:rPr>
+        <w:t>1.3 Chronological Account</w:t>
+      </w:r>
+      <w:r>
+        <w:rPr>
+          <w:noProof/>
+        </w:rPr>
+        <w:tab/>
+      </w:r>
+      <w:r>
+        <w:rPr>
+          <w:noProof/>
+        </w:rPr>
+        <w:fldChar w:fldCharType="begin"/>
+      </w:r>
+      <w:r>
+        <w:rPr>
+          <w:noProof/>
+        </w:rPr>
+        <w:instrText xml:space="preserve"> PAGEREF _Toc322779614 \h </w:instrText>
+      </w:r>
+      <w:r>
+        <w:rPr>
+          <w:noProof/>
+        </w:rPr>
+      </w:r>
+      <w:r>
+        <w:rPr>
+          <w:noProof/>
+        </w:rPr>
+        <w:fldChar w:fldCharType="separate"/>
+      </w:r>
+      <w:r>
+        <w:rPr>
+          <w:noProof/>
+        </w:rPr>
+        <w:t>4</w:t>
+      </w:r>
+      <w:r>
+        <w:rPr>
+          <w:noProof/>
+        </w:rPr>
+        <w:fldChar w:fldCharType="end"/>
+      </w:r>
+    </w:p>
+    <w:p>
+      <w:pPr>
+        <w:pStyle w:val="TOC2"/>
+        <w:tabs>
+          <w:tab w:val="right" w:leader="dot" w:pos="9962"/>
+        </w:tabs>
+        <w:rPr>
+          <w:rFonts w:asciiTheme="minorHAnsi" w:hAnsiTheme="minorHAnsi"/>
+          <w:noProof/>
+          <w:sz w:val="22"/>
+        </w:rPr>
+      </w:pPr>
+      <w:r>
+        <w:rPr>
+          <w:noProof/>
+        </w:rPr>
+        <w:t>1.4 Evaluation</w:t>
+      </w:r>
+      <w:r>
+        <w:rPr>
+          <w:noProof/>
+        </w:rPr>
+        <w:tab/>
+      </w:r>
+      <w:r>
+        <w:rPr>
+          <w:noProof/>
+        </w:rPr>
+        <w:fldChar w:fldCharType="begin"/>
+      </w:r>
+      <w:r>
+        <w:rPr>
+          <w:noProof/>
+        </w:rPr>
+        <w:instrText xml:space="preserve"> PAGEREF _Toc322779615 \h </w:instrText>
+      </w:r>
+      <w:r>
+        <w:rPr>
+          <w:noProof/>
+        </w:rPr>
+      </w:r>
+      <w:r>
+        <w:rPr>
+          <w:noProof/>
+        </w:rPr>
+        <w:fldChar w:fldCharType="separate"/>
+      </w:r>
+      <w:r>
+        <w:rPr>
+          <w:noProof/>
+        </w:rPr>
+        <w:t>4</w:t>
+      </w:r>
+      <w:r>
+        <w:rPr>
+          <w:noProof/>
+        </w:rPr>
+        <w:fldChar w:fldCharType="end"/>
+      </w:r>
+    </w:p>
+    <w:p>
+      <w:pPr>
+        <w:pStyle w:val="TOC2"/>
+        <w:tabs>
+          <w:tab w:val="right" w:leader="dot" w:pos="9962"/>
+        </w:tabs>
+        <w:rPr>
+          <w:rFonts w:asciiTheme="minorHAnsi" w:hAnsiTheme="minorHAnsi"/>
+          <w:noProof/>
+          <w:sz w:val="22"/>
+        </w:rPr>
+      </w:pPr>
+      <w:r>
+        <w:rPr>
+          <w:noProof/>
+        </w:rPr>
+        <w:t>1.5 Individual Views</w:t>
+      </w:r>
+      <w:r>
+        <w:rPr>
+          <w:noProof/>
+        </w:rPr>
+        <w:tab/>
+      </w:r>
+      <w:r>
+        <w:rPr>
+          <w:noProof/>
+        </w:rPr>
+        <w:fldChar w:fldCharType="begin"/>
+      </w:r>
+      <w:r>
+        <w:rPr>
+          <w:noProof/>
+        </w:rPr>
+        <w:instrText xml:space="preserve"> PAGEREF _Toc322779616 \h </w:instrText>
+      </w:r>
+      <w:r>
+        <w:rPr>
+          <w:noProof/>
+        </w:rPr>
+      </w:r>
+      <w:r>
+        <w:rPr>
+          <w:noProof/>
+        </w:rPr>
+        <w:fldChar w:fldCharType="separate"/>
+      </w:r>
+      <w:r>
+        <w:rPr>
+          <w:noProof/>
+        </w:rPr>
+        <w:t>4</w:t>
+      </w:r>
+      <w:r>
+        <w:rPr>
+          <w:noProof/>
+        </w:rPr>
+        <w:fldChar w:fldCharType="end"/>
+      </w:r>
+    </w:p>
+    <w:p>
+      <w:pPr>
+        <w:pStyle w:val="TOC1"/>
+        <w:tabs>
+          <w:tab w:val="right" w:leader="dot" w:pos="9962"/>
+        </w:tabs>
+        <w:rPr>
+          <w:rFonts w:asciiTheme="minorHAnsi" w:hAnsiTheme="minorHAnsi"/>
+          <w:noProof/>
+          <w:sz w:val="22"/>
+        </w:rPr>
+      </w:pPr>
+      <w:r>
+        <w:rPr>
+          <w:noProof/>
+        </w:rPr>
+        <w:t>2 Project Management Account</w:t>
+      </w:r>
+      <w:r>
+        <w:rPr>
+          <w:noProof/>
+        </w:rPr>
+        <w:tab/>
+      </w:r>
+      <w:r>
+        <w:rPr>
+          <w:noProof/>
+        </w:rPr>
+        <w:fldChar w:fldCharType="begin"/>
+      </w:r>
+      <w:r>
+        <w:rPr>
+          <w:noProof/>
+        </w:rPr>
+        <w:instrText xml:space="preserve"> PAGEREF _Toc322779617 \h </w:instrText>
+      </w:r>
+      <w:r>
+        <w:rPr>
+          <w:noProof/>
+        </w:rPr>
+      </w:r>
+      <w:r>
+        <w:rPr>
+          <w:noProof/>
+        </w:rPr>
+        <w:fldChar w:fldCharType="separate"/>
+      </w:r>
+      <w:r>
+        <w:rPr>
+          <w:noProof/>
+        </w:rPr>
+        <w:t>5</w:t>
+      </w:r>
+      <w:r>
+        <w:rPr>
+          <w:noProof/>
+        </w:rPr>
+        <w:fldChar w:fldCharType="end"/>
+      </w:r>
+    </w:p>
+    <w:p>
+      <w:pPr>
+        <w:pStyle w:val="TOC2"/>
+        <w:tabs>
+          <w:tab w:val="right" w:leader="dot" w:pos="9962"/>
+        </w:tabs>
+        <w:rPr>
+          <w:rFonts w:asciiTheme="minorHAnsi" w:hAnsiTheme="minorHAnsi"/>
+          <w:noProof/>
+          <w:sz w:val="22"/>
+        </w:rPr>
+      </w:pPr>
+      <w:r>
+        <w:rPr>
+          <w:noProof/>
+          <w:shd w:val="clear" w:color="auto" w:fill="FFFFFF"/>
+        </w:rPr>
+        <w:t>2.1 Gantt Charts</w:t>
+      </w:r>
+      <w:r>
+        <w:rPr>
+          <w:noProof/>
+        </w:rPr>
+        <w:tab/>
+      </w:r>
+      <w:r>
+        <w:rPr>
+          <w:noProof/>
+        </w:rPr>
+        <w:fldChar w:fldCharType="begin"/>
+      </w:r>
+      <w:r>
+        <w:rPr>
+          <w:noProof/>
+        </w:rPr>
+        <w:instrText xml:space="preserve"> PAGEREF _Toc322779618 \h </w:instrText>
+      </w:r>
+      <w:r>
+        <w:rPr>
+          <w:noProof/>
+        </w:rPr>
+      </w:r>
+      <w:r>
+        <w:rPr>
+          <w:noProof/>
+        </w:rPr>
+        <w:fldChar w:fldCharType="separate"/>
+      </w:r>
+      <w:r>
+        <w:rPr>
+          <w:noProof/>
+        </w:rPr>
+        <w:t>5</w:t>
+      </w:r>
+      <w:r>
+        <w:rPr>
+          <w:noProof/>
+        </w:rPr>
+        <w:fldChar w:fldCharType="end"/>
+      </w:r>
+    </w:p>
+    <w:p>
+      <w:pPr>
+        <w:pStyle w:val="TOC3"/>
+        <w:tabs>
+          <w:tab w:val="right" w:leader="dot" w:pos="9962"/>
+        </w:tabs>
+        <w:rPr>
+          <w:rFonts w:asciiTheme="minorHAnsi" w:hAnsiTheme="minorHAnsi"/>
+          <w:noProof/>
+          <w:sz w:val="22"/>
+        </w:rPr>
+      </w:pPr>
+      <w:r>
+        <w:rPr>
+          <w:noProof/>
+          <w:shd w:val="clear" w:color="auto" w:fill="FFFFFF"/>
+        </w:rPr>
+        <w:t>2.1.1 Start Gantt</w:t>
+      </w:r>
+      <w:r>
+        <w:rPr>
+          <w:noProof/>
+        </w:rPr>
+        <w:tab/>
+      </w:r>
+      <w:r>
+        <w:rPr>
+          <w:noProof/>
+        </w:rPr>
+        <w:fldChar w:fldCharType="begin"/>
+      </w:r>
+      <w:r>
+        <w:rPr>
+          <w:noProof/>
+        </w:rPr>
+        <w:instrText xml:space="preserve"> PAGEREF _Toc322779619 \h </w:instrText>
+      </w:r>
+      <w:r>
+        <w:rPr>
+          <w:noProof/>
+        </w:rPr>
+      </w:r>
+      <w:r>
+        <w:rPr>
+          <w:noProof/>
+        </w:rPr>
+        <w:fldChar w:fldCharType="separate"/>
+      </w:r>
+      <w:r>
+        <w:rPr>
+          <w:noProof/>
+        </w:rPr>
+        <w:t>5</w:t>
+      </w:r>
+      <w:r>
+        <w:rPr>
+          <w:noProof/>
+        </w:rPr>
+        <w:fldChar w:fldCharType="end"/>
+      </w:r>
+    </w:p>
+    <w:p>
+      <w:pPr>
+        <w:pStyle w:val="TOC3"/>
+        <w:tabs>
+          <w:tab w:val="right" w:leader="dot" w:pos="9962"/>
+        </w:tabs>
+        <w:rPr>
+          <w:rFonts w:asciiTheme="minorHAnsi" w:hAnsiTheme="minorHAnsi"/>
+          <w:noProof/>
+          <w:sz w:val="22"/>
+        </w:rPr>
+      </w:pPr>
+      <w:r>
+        <w:rPr>
+          <w:noProof/>
+          <w:shd w:val="clear" w:color="auto" w:fill="FFFFFF"/>
+        </w:rPr>
+        <w:t>2.1.2 End Gantt</w:t>
+      </w:r>
+      <w:r>
+        <w:rPr>
+          <w:noProof/>
+        </w:rPr>
+        <w:tab/>
+      </w:r>
+      <w:r>
+        <w:rPr>
+          <w:noProof/>
+        </w:rPr>
+        <w:fldChar w:fldCharType="begin"/>
+      </w:r>
+      <w:r>
+        <w:rPr>
+          <w:noProof/>
+        </w:rPr>
+        <w:instrText xml:space="preserve"> PAGEREF _Toc322779620 \h </w:instrText>
+      </w:r>
+      <w:r>
+        <w:rPr>
+          <w:noProof/>
+        </w:rPr>
+      </w:r>
+      <w:r>
+        <w:rPr>
+          <w:noProof/>
+        </w:rPr>
+        <w:fldChar w:fldCharType="separate"/>
+      </w:r>
+      <w:r>
+        <w:rPr>
+          <w:noProof/>
+        </w:rPr>
+        <w:t>5</w:t>
+      </w:r>
+      <w:r>
+        <w:rPr>
+          <w:noProof/>
+        </w:rPr>
+        <w:fldChar w:fldCharType="end"/>
+      </w:r>
+    </w:p>
+    <w:p>
+      <w:pPr>
+        <w:pStyle w:val="TOC3"/>
+        <w:tabs>
+          <w:tab w:val="right" w:leader="dot" w:pos="9962"/>
+        </w:tabs>
+        <w:rPr>
+          <w:rFonts w:asciiTheme="minorHAnsi" w:hAnsiTheme="minorHAnsi"/>
+          <w:noProof/>
+          <w:sz w:val="22"/>
+        </w:rPr>
+      </w:pPr>
+      <w:r>
+        <w:rPr>
+          <w:noProof/>
+          <w:shd w:val="clear" w:color="auto" w:fill="FFFFFF"/>
+        </w:rPr>
+        <w:t>2.1.3 Reflection</w:t>
+      </w:r>
+      <w:r>
+        <w:rPr>
+          <w:noProof/>
+        </w:rPr>
+        <w:tab/>
+      </w:r>
+      <w:r>
+        <w:rPr>
+          <w:noProof/>
+        </w:rPr>
+        <w:fldChar w:fldCharType="begin"/>
+      </w:r>
+      <w:r>
+        <w:rPr>
+          <w:noProof/>
+        </w:rPr>
+        <w:instrText xml:space="preserve"> PAGEREF _Toc322779621 \h </w:instrText>
+      </w:r>
+      <w:r>
+        <w:rPr>
+          <w:noProof/>
+        </w:rPr>
+      </w:r>
+      <w:r>
+        <w:rPr>
+          <w:noProof/>
+        </w:rPr>
+        <w:fldChar w:fldCharType="separate"/>
+      </w:r>
+      <w:r>
+        <w:rPr>
+          <w:noProof/>
+        </w:rPr>
+        <w:t>5</w:t>
+      </w:r>
+      <w:r>
+        <w:rPr>
+          <w:noProof/>
+        </w:rPr>
+        <w:fldChar w:fldCharType="end"/>
+      </w:r>
+    </w:p>
+    <w:p>
+      <w:pPr>
+        <w:pStyle w:val="TOC1"/>
+        <w:tabs>
+          <w:tab w:val="right" w:leader="dot" w:pos="9962"/>
+        </w:tabs>
+        <w:rPr>
+          <w:rFonts w:asciiTheme="minorHAnsi" w:hAnsiTheme="minorHAnsi"/>
+          <w:noProof/>
+          <w:sz w:val="22"/>
+        </w:rPr>
+      </w:pPr>
+      <w:r>
+        <w:rPr>
+          <w:noProof/>
+        </w:rPr>
+        <w:t>3 Summary of Time Records</w:t>
+      </w:r>
+      <w:r>
+        <w:rPr>
+          <w:noProof/>
+        </w:rPr>
+        <w:tab/>
+      </w:r>
+      <w:r>
+        <w:rPr>
+          <w:noProof/>
+        </w:rPr>
+        <w:fldChar w:fldCharType="begin"/>
+      </w:r>
+      <w:r>
+        <w:rPr>
+          <w:noProof/>
+        </w:rPr>
+        <w:instrText xml:space="preserve"> PAGEREF _Toc322779622 \h </w:instrText>
+      </w:r>
+      <w:r>
+        <w:rPr>
+          <w:noProof/>
+        </w:rPr>
+      </w:r>
+      <w:r>
+        <w:rPr>
+          <w:noProof/>
+        </w:rPr>
+        <w:fldChar w:fldCharType="separate"/>
+      </w:r>
+      <w:r>
+        <w:rPr>
+          <w:noProof/>
+        </w:rPr>
+        <w:t>6</w:t>
+      </w:r>
+      <w:r>
+        <w:rPr>
+          <w:noProof/>
+        </w:rPr>
+        <w:fldChar w:fldCharType="end"/>
+      </w:r>
+    </w:p>
+    <w:p>
+      <w:pPr>
+        <w:pStyle w:val="TOC1"/>
+        <w:tabs>
+          <w:tab w:val="right" w:leader="dot" w:pos="9962"/>
+        </w:tabs>
+        <w:rPr>
+          <w:rFonts w:asciiTheme="minorHAnsi" w:hAnsiTheme="minorHAnsi"/>
+          <w:noProof/>
+          <w:sz w:val="22"/>
+        </w:rPr>
+      </w:pPr>
+      <w:r>
+        <w:rPr>
+          <w:noProof/>
+          <w:lang w:eastAsia="zh-TW"/>
+        </w:rPr>
+        <w:t>4 Time Management Account</w:t>
+      </w:r>
+      <w:r>
+        <w:rPr>
+          <w:noProof/>
+        </w:rPr>
+        <w:tab/>
+      </w:r>
+      <w:r>
+        <w:rPr>
+          <w:noProof/>
+        </w:rPr>
+        <w:fldChar w:fldCharType="begin"/>
+      </w:r>
+      <w:r>
+        <w:rPr>
+          <w:noProof/>
+        </w:rPr>
+        <w:instrText xml:space="preserve"> PAGEREF _Toc322779623 \h </w:instrText>
+      </w:r>
+      <w:r>
+        <w:rPr>
+          <w:noProof/>
+        </w:rPr>
+      </w:r>
+      <w:r>
+        <w:rPr>
+          <w:noProof/>
+        </w:rPr>
+        <w:fldChar w:fldCharType="separate"/>
+      </w:r>
+      <w:r>
+        <w:rPr>
+          <w:noProof/>
+        </w:rPr>
+        <w:t>7</w:t>
+      </w:r>
+      <w:r>
+        <w:rPr>
+          <w:noProof/>
+        </w:rPr>
+        <w:fldChar w:fldCharType="end"/>
+      </w:r>
+    </w:p>
+    <w:p>
+      <w:pPr>
+        <w:pStyle w:val="TOC2"/>
+        <w:tabs>
+          <w:tab w:val="right" w:leader="dot" w:pos="9962"/>
+        </w:tabs>
+        <w:rPr>
+          <w:rFonts w:asciiTheme="minorHAnsi" w:hAnsiTheme="minorHAnsi"/>
+          <w:noProof/>
+          <w:sz w:val="22"/>
+        </w:rPr>
+      </w:pPr>
+      <w:r>
+        <w:rPr>
+          <w:noProof/>
+          <w:shd w:val="clear" w:color="auto" w:fill="FFFFFF"/>
+        </w:rPr>
+        <w:t>4.1 Changes in Estimates</w:t>
+      </w:r>
+      <w:r>
+        <w:rPr>
+          <w:noProof/>
+        </w:rPr>
+        <w:tab/>
+      </w:r>
+      <w:r>
+        <w:rPr>
+          <w:noProof/>
+        </w:rPr>
+        <w:fldChar w:fldCharType="begin"/>
+      </w:r>
+      <w:r>
+        <w:rPr>
+          <w:noProof/>
+        </w:rPr>
+        <w:instrText xml:space="preserve"> PAGEREF _Toc322779624 \h </w:instrText>
+      </w:r>
+      <w:r>
+        <w:rPr>
+          <w:noProof/>
+        </w:rPr>
+      </w:r>
+      <w:r>
+        <w:rPr>
+          <w:noProof/>
+        </w:rPr>
+        <w:fldChar w:fldCharType="separate"/>
+      </w:r>
+      <w:r>
+        <w:rPr>
+          <w:noProof/>
+        </w:rPr>
+        <w:t>7</w:t>
+      </w:r>
+      <w:r>
+        <w:rPr>
+          <w:noProof/>
+        </w:rPr>
+        <w:fldChar w:fldCharType="end"/>
+      </w:r>
+    </w:p>
+    <w:p>
+      <w:pPr>
+        <w:pStyle w:val="TOC2"/>
+        <w:tabs>
+          <w:tab w:val="right" w:leader="dot" w:pos="9962"/>
+        </w:tabs>
+        <w:rPr>
+          <w:rFonts w:asciiTheme="minorHAnsi" w:hAnsiTheme="minorHAnsi"/>
+          <w:noProof/>
+          <w:sz w:val="22"/>
+        </w:rPr>
+      </w:pPr>
+      <w:r>
+        <w:rPr>
+          <w:noProof/>
+          <w:shd w:val="clear" w:color="auto" w:fill="FFFFFF"/>
+        </w:rPr>
+        <w:t>4.2 Analysis</w:t>
+      </w:r>
+      <w:r>
+        <w:rPr>
+          <w:noProof/>
+        </w:rPr>
+        <w:tab/>
+      </w:r>
+      <w:r>
+        <w:rPr>
+          <w:noProof/>
+        </w:rPr>
+        <w:fldChar w:fldCharType="begin"/>
+      </w:r>
+      <w:r>
+        <w:rPr>
+          <w:noProof/>
+        </w:rPr>
+        <w:instrText xml:space="preserve"> PAGEREF _Toc322779625 \h </w:instrText>
+      </w:r>
+      <w:r>
+        <w:rPr>
+          <w:noProof/>
+        </w:rPr>
+      </w:r>
+      <w:r>
+        <w:rPr>
+          <w:noProof/>
+        </w:rPr>
+        <w:fldChar w:fldCharType="separate"/>
+      </w:r>
+      <w:r>
+        <w:rPr>
+          <w:noProof/>
+        </w:rPr>
+        <w:t>7</w:t>
+      </w:r>
+      <w:r>
+        <w:rPr>
+          <w:noProof/>
+        </w:rPr>
+        <w:fldChar w:fldCharType="end"/>
+      </w:r>
+    </w:p>
+    <w:p>
+      <w:pPr>
+        <w:pStyle w:val="TOC2"/>
+        <w:tabs>
+          <w:tab w:val="right" w:leader="dot" w:pos="9962"/>
+        </w:tabs>
+        <w:rPr>
+          <w:rFonts w:asciiTheme="minorHAnsi" w:hAnsiTheme="minorHAnsi"/>
+          <w:noProof/>
+          <w:sz w:val="22"/>
+        </w:rPr>
+      </w:pPr>
+      <w:r>
+        <w:rPr>
+          <w:noProof/>
+          <w:shd w:val="clear" w:color="auto" w:fill="FFFFFF"/>
+        </w:rPr>
+        <w:t>4.3 Reflection</w:t>
+      </w:r>
+      <w:r>
+        <w:rPr>
+          <w:noProof/>
+        </w:rPr>
+        <w:tab/>
+      </w:r>
+      <w:r>
+        <w:rPr>
+          <w:noProof/>
+        </w:rPr>
+        <w:fldChar w:fldCharType="begin"/>
+      </w:r>
+      <w:r>
+        <w:rPr>
+          <w:noProof/>
+        </w:rPr>
+        <w:instrText xml:space="preserve"> PAGEREF _Toc322779626 \h </w:instrText>
+      </w:r>
+      <w:r>
+        <w:rPr>
+          <w:noProof/>
+        </w:rPr>
+      </w:r>
+      <w:r>
+        <w:rPr>
+          <w:noProof/>
+        </w:rPr>
+        <w:fldChar w:fldCharType="separate"/>
+      </w:r>
+      <w:r>
+        <w:rPr>
+          <w:noProof/>
+        </w:rPr>
+        <w:t>7</w:t>
+      </w:r>
+      <w:r>
+        <w:rPr>
+          <w:noProof/>
+        </w:rPr>
+        <w:fldChar w:fldCharType="end"/>
+      </w:r>
+    </w:p>
+    <w:p>
+      <w:pPr>
+        <w:pStyle w:val="TOC1"/>
+        <w:tabs>
+          <w:tab w:val="right" w:leader="dot" w:pos="9962"/>
+        </w:tabs>
+        <w:rPr>
+          <w:rFonts w:asciiTheme="minorHAnsi" w:hAnsiTheme="minorHAnsi"/>
+          <w:noProof/>
+          <w:sz w:val="22"/>
+        </w:rPr>
+      </w:pPr>
+      <w:r>
+        <w:rPr>
+          <w:noProof/>
+          <w:shd w:val="clear" w:color="auto" w:fill="FFFFFF"/>
+        </w:rPr>
+        <w:t>5 Conclusions</w:t>
+      </w:r>
+      <w:r>
+        <w:rPr>
+          <w:noProof/>
+        </w:rPr>
+        <w:tab/>
+      </w:r>
+      <w:r>
+        <w:rPr>
+          <w:noProof/>
+        </w:rPr>
+        <w:fldChar w:fldCharType="begin"/>
+      </w:r>
+      <w:r>
+        <w:rPr>
+          <w:noProof/>
+        </w:rPr>
+        <w:instrText xml:space="preserve"> PAGEREF _Toc322779627 \h </w:instrText>
+      </w:r>
+      <w:r>
+        <w:rPr>
+          <w:noProof/>
+        </w:rPr>
+      </w:r>
+      <w:r>
+        <w:rPr>
+          <w:noProof/>
+        </w:rPr>
+        <w:fldChar w:fldCharType="separate"/>
+      </w:r>
+      <w:r>
+        <w:rPr>
+          <w:noProof/>
+        </w:rPr>
+        <w:t>8</w:t>
+      </w:r>
+      <w:r>
+        <w:rPr>
+          <w:noProof/>
+        </w:rPr>
+        <w:fldChar w:fldCharType="end"/>
+      </w:r>
+    </w:p>
+    <w:p>
+      <w:pPr>
+        <w:pStyle w:val="Contents1"/>
+      </w:pPr>
+      <w:r>
+        <w:fldChar w:fldCharType="end"/>
+      </w:r>
+    </w:p>
     <w:p>
       <w:pPr>
         <w:sectPr>
@@ -837,524 +2422,75 @@
     </w:p>
     <w:p>
       <w:pPr>
-        <w:pStyle w:val="TOC1"/>
-        <w:tabs>
-          <w:tab w:val="right" w:leader="dot" w:pos="9962"/>
-        </w:tabs>
-        <w:rPr>
-          <w:rFonts w:asciiTheme="minorHAnsi" w:hAnsiTheme="minorHAnsi"/>
-          <w:noProof/>
-          <w:sz w:val="22"/>
-        </w:rPr>
-      </w:pPr>
-      <w:r>
+        <w:pStyle w:val="Heading1"/>
+        <w:rPr>
+          <w:lang w:eastAsia="zh-TW"/>
+        </w:rPr>
+      </w:pPr>
+      <w:bookmarkStart w:id="4" w:name="_Toc322779610"/>
+      <w:r>
+        <w:rPr>
+          <w:lang w:eastAsia="zh-TW"/>
+        </w:rPr>
         <w:lastRenderedPageBreak/>
-        <w:fldChar w:fldCharType="begin"/>
-      </w:r>
-      <w:r>
-        <w:instrText>TOC \f \o "1-9" \o "1-9"</w:instrText>
-      </w:r>
-      <w:r>
-        <w:fldChar w:fldCharType="separate"/>
-      </w:r>
-      <w:r>
-        <w:rPr>
-          <w:noProof/>
-        </w:rPr>
-        <w:t>Notes to the Authors:</w:t>
-      </w:r>
-      <w:r>
-        <w:rPr>
-          <w:noProof/>
-        </w:rPr>
-        <w:tab/>
-      </w:r>
-      <w:r>
-        <w:rPr>
-          <w:noProof/>
-        </w:rPr>
-        <w:fldChar w:fldCharType="begin"/>
-      </w:r>
-      <w:r>
-        <w:rPr>
-          <w:noProof/>
-        </w:rPr>
-        <w:instrText xml:space="preserve"> PAGEREF _Toc322773316 \h </w:instrText>
-      </w:r>
-      <w:r>
-        <w:rPr>
-          <w:noProof/>
-        </w:rPr>
-      </w:r>
-      <w:r>
-        <w:rPr>
-          <w:noProof/>
-        </w:rPr>
-        <w:fldChar w:fldCharType="separate"/>
-      </w:r>
-      <w:r>
-        <w:rPr>
-          <w:noProof/>
-        </w:rPr>
-        <w:t>1</w:t>
-      </w:r>
-      <w:r>
-        <w:rPr>
-          <w:noProof/>
-        </w:rPr>
-        <w:fldChar w:fldCharType="end"/>
-      </w:r>
-    </w:p>
-    <w:p>
-      <w:pPr>
-        <w:pStyle w:val="TOC2"/>
-        <w:tabs>
-          <w:tab w:val="right" w:leader="dot" w:pos="9962"/>
-        </w:tabs>
-        <w:rPr>
-          <w:rFonts w:asciiTheme="minorHAnsi" w:hAnsiTheme="minorHAnsi"/>
-          <w:noProof/>
-          <w:sz w:val="22"/>
-        </w:rPr>
-      </w:pPr>
-      <w:r>
-        <w:rPr>
-          <w:noProof/>
-        </w:rPr>
-        <w:t>0.1 Document Control</w:t>
-      </w:r>
-      <w:r>
-        <w:rPr>
-          <w:noProof/>
-        </w:rPr>
-        <w:tab/>
-      </w:r>
-      <w:r>
-        <w:rPr>
-          <w:noProof/>
-        </w:rPr>
-        <w:fldChar w:fldCharType="begin"/>
-      </w:r>
-      <w:r>
-        <w:rPr>
-          <w:noProof/>
-        </w:rPr>
-        <w:instrText xml:space="preserve"> PAGEREF _Toc322773317 \h </w:instrText>
-      </w:r>
-      <w:r>
-        <w:rPr>
-          <w:noProof/>
-        </w:rPr>
-      </w:r>
-      <w:r>
-        <w:rPr>
-          <w:noProof/>
-        </w:rPr>
-        <w:fldChar w:fldCharType="separate"/>
-      </w:r>
-      <w:r>
-        <w:rPr>
-          <w:noProof/>
-        </w:rPr>
-        <w:t>2</w:t>
-      </w:r>
-      <w:r>
-        <w:rPr>
-          <w:noProof/>
-        </w:rPr>
-        <w:fldChar w:fldCharType="end"/>
-      </w:r>
-    </w:p>
-    <w:p>
-      <w:pPr>
-        <w:pStyle w:val="TOC2"/>
-        <w:tabs>
-          <w:tab w:val="right" w:leader="dot" w:pos="9962"/>
-        </w:tabs>
-        <w:rPr>
-          <w:rFonts w:asciiTheme="minorHAnsi" w:hAnsiTheme="minorHAnsi"/>
-          <w:noProof/>
-          <w:sz w:val="22"/>
-        </w:rPr>
-      </w:pPr>
-      <w:r>
-        <w:rPr>
-          <w:noProof/>
-        </w:rPr>
-        <w:t>0.2 Table of Contents</w:t>
-      </w:r>
-      <w:r>
-        <w:rPr>
-          <w:noProof/>
-        </w:rPr>
-        <w:tab/>
-      </w:r>
-      <w:r>
-        <w:rPr>
-          <w:noProof/>
-        </w:rPr>
-        <w:fldChar w:fldCharType="begin"/>
-      </w:r>
-      <w:r>
-        <w:rPr>
-          <w:noProof/>
-        </w:rPr>
-        <w:instrText xml:space="preserve"> PAGEREF _Toc322773318 \h </w:instrText>
-      </w:r>
-      <w:r>
-        <w:rPr>
-          <w:noProof/>
-        </w:rPr>
-      </w:r>
-      <w:r>
-        <w:rPr>
-          <w:noProof/>
-        </w:rPr>
-        <w:fldChar w:fldCharType="separate"/>
-      </w:r>
-      <w:r>
-        <w:rPr>
-          <w:noProof/>
-        </w:rPr>
-        <w:t>3</w:t>
-      </w:r>
-      <w:r>
-        <w:rPr>
-          <w:noProof/>
-        </w:rPr>
-        <w:fldChar w:fldCharType="end"/>
-      </w:r>
-    </w:p>
-    <w:p>
-      <w:pPr>
-        <w:pStyle w:val="TOC1"/>
-        <w:tabs>
-          <w:tab w:val="right" w:leader="dot" w:pos="9962"/>
-        </w:tabs>
-        <w:rPr>
-          <w:rFonts w:asciiTheme="minorHAnsi" w:hAnsiTheme="minorHAnsi"/>
-          <w:noProof/>
-          <w:sz w:val="22"/>
-        </w:rPr>
-      </w:pPr>
-      <w:r>
-        <w:rPr>
-          <w:noProof/>
+        <w:t>0 Introduction</w:t>
+      </w:r>
+      <w:bookmarkEnd w:id="4"/>
+    </w:p>
+    <w:p>
+      <w:pPr>
+        <w:rPr>
           <w:lang w:eastAsia="zh-TW"/>
         </w:rPr>
-        <w:t xml:space="preserve">1 </w:t>
-      </w:r>
-      <w:r>
-        <w:rPr>
-          <w:noProof/>
-        </w:rPr>
-        <w:t>Project History</w:t>
-      </w:r>
-      <w:r>
-        <w:rPr>
-          <w:noProof/>
-        </w:rPr>
-        <w:tab/>
-      </w:r>
-      <w:r>
-        <w:rPr>
-          <w:noProof/>
-        </w:rPr>
-        <w:fldChar w:fldCharType="begin"/>
-      </w:r>
-      <w:r>
-        <w:rPr>
-          <w:noProof/>
-        </w:rPr>
-        <w:instrText xml:space="preserve"> PAGEREF _Toc322773319 \h </w:instrText>
-      </w:r>
-      <w:r>
-        <w:rPr>
-          <w:noProof/>
-        </w:rPr>
-      </w:r>
-      <w:r>
-        <w:rPr>
-          <w:noProof/>
-        </w:rPr>
-        <w:fldChar w:fldCharType="separate"/>
-      </w:r>
-      <w:r>
-        <w:rPr>
-          <w:noProof/>
-        </w:rPr>
-        <w:t>4</w:t>
-      </w:r>
-      <w:r>
-        <w:rPr>
-          <w:noProof/>
-        </w:rPr>
-        <w:fldChar w:fldCharType="end"/>
-      </w:r>
-    </w:p>
-    <w:p>
-      <w:pPr>
-        <w:pStyle w:val="TOC1"/>
-        <w:tabs>
-          <w:tab w:val="right" w:leader="dot" w:pos="9962"/>
-        </w:tabs>
-        <w:rPr>
-          <w:rFonts w:asciiTheme="minorHAnsi" w:hAnsiTheme="minorHAnsi"/>
-          <w:noProof/>
-          <w:sz w:val="22"/>
-        </w:rPr>
-      </w:pPr>
-      <w:r>
-        <w:rPr>
-          <w:noProof/>
-        </w:rPr>
-        <w:t>2 Project Management Account</w:t>
-      </w:r>
-      <w:r>
-        <w:rPr>
-          <w:noProof/>
-        </w:rPr>
-        <w:tab/>
-      </w:r>
-      <w:r>
-        <w:rPr>
-          <w:noProof/>
-        </w:rPr>
-        <w:fldChar w:fldCharType="begin"/>
-      </w:r>
-      <w:r>
-        <w:rPr>
-          <w:noProof/>
-        </w:rPr>
-        <w:instrText xml:space="preserve"> PAGEREF _Toc322773320 \h </w:instrText>
-      </w:r>
-      <w:r>
-        <w:rPr>
-          <w:noProof/>
-        </w:rPr>
-      </w:r>
-      <w:r>
-        <w:rPr>
-          <w:noProof/>
-        </w:rPr>
-        <w:fldChar w:fldCharType="separate"/>
-      </w:r>
-      <w:r>
-        <w:rPr>
-          <w:noProof/>
-        </w:rPr>
-        <w:t>5</w:t>
-      </w:r>
-      <w:r>
-        <w:rPr>
-          <w:noProof/>
-        </w:rPr>
-        <w:fldChar w:fldCharType="end"/>
-      </w:r>
-    </w:p>
-    <w:p>
-      <w:pPr>
-        <w:pStyle w:val="TOC1"/>
-        <w:tabs>
-          <w:tab w:val="right" w:leader="dot" w:pos="9962"/>
-        </w:tabs>
-        <w:rPr>
-          <w:rFonts w:asciiTheme="minorHAnsi" w:hAnsiTheme="minorHAnsi"/>
-          <w:noProof/>
-          <w:sz w:val="22"/>
-        </w:rPr>
-      </w:pPr>
-      <w:r>
-        <w:rPr>
-          <w:noProof/>
-        </w:rPr>
-        <w:t>3 Summary of Time Reports</w:t>
-      </w:r>
-      <w:r>
-        <w:rPr>
-          <w:noProof/>
-        </w:rPr>
-        <w:tab/>
-      </w:r>
-      <w:r>
-        <w:rPr>
-          <w:noProof/>
-        </w:rPr>
-        <w:fldChar w:fldCharType="begin"/>
-      </w:r>
-      <w:r>
-        <w:rPr>
-          <w:noProof/>
-        </w:rPr>
-        <w:instrText xml:space="preserve"> PAGEREF _Toc322773321 \h </w:instrText>
-      </w:r>
-      <w:r>
-        <w:rPr>
-          <w:noProof/>
-        </w:rPr>
-      </w:r>
-      <w:r>
-        <w:rPr>
-          <w:noProof/>
-        </w:rPr>
-        <w:fldChar w:fldCharType="separate"/>
-      </w:r>
-      <w:r>
-        <w:rPr>
-          <w:noProof/>
-        </w:rPr>
-        <w:t>6</w:t>
-      </w:r>
-      <w:r>
-        <w:rPr>
-          <w:noProof/>
-        </w:rPr>
-        <w:fldChar w:fldCharType="end"/>
-      </w:r>
-    </w:p>
-    <w:p>
-      <w:pPr>
-        <w:pStyle w:val="TOC1"/>
-        <w:tabs>
-          <w:tab w:val="right" w:leader="dot" w:pos="9962"/>
-        </w:tabs>
-        <w:rPr>
-          <w:rFonts w:asciiTheme="minorHAnsi" w:hAnsiTheme="minorHAnsi"/>
-          <w:noProof/>
-          <w:sz w:val="22"/>
-        </w:rPr>
-      </w:pPr>
-      <w:r>
-        <w:rPr>
-          <w:noProof/>
+      </w:pPr>
+      <w:r>
+        <w:rPr>
           <w:lang w:eastAsia="zh-TW"/>
         </w:rPr>
-        <w:t>4 Time Management Account</w:t>
-      </w:r>
-      <w:r>
-        <w:rPr>
-          <w:noProof/>
-        </w:rPr>
-        <w:tab/>
-      </w:r>
-      <w:r>
-        <w:rPr>
-          <w:noProof/>
-        </w:rPr>
-        <w:fldChar w:fldCharType="begin"/>
-      </w:r>
-      <w:r>
-        <w:rPr>
-          <w:noProof/>
-        </w:rPr>
-        <w:instrText xml:space="preserve"> PAGEREF _Toc322773322 \h </w:instrText>
-      </w:r>
-      <w:r>
-        <w:rPr>
-          <w:noProof/>
-        </w:rPr>
-      </w:r>
-      <w:r>
-        <w:rPr>
-          <w:noProof/>
-        </w:rPr>
-        <w:fldChar w:fldCharType="separate"/>
-      </w:r>
-      <w:r>
-        <w:rPr>
-          <w:noProof/>
-        </w:rPr>
-        <w:t>7</w:t>
-      </w:r>
-      <w:r>
-        <w:rPr>
-          <w:noProof/>
-        </w:rPr>
-        <w:fldChar w:fldCharType="end"/>
-      </w:r>
-    </w:p>
-    <w:p>
-      <w:pPr>
-        <w:pStyle w:val="Contents1"/>
-      </w:pPr>
-      <w:r>
-        <w:fldChar w:fldCharType="end"/>
-      </w:r>
-    </w:p>
-    <w:p>
-      <w:pPr>
-        <w:sectPr>
-          <w:type w:val="continuous"/>
-          <w:pgSz w:w="12240" w:h="15840"/>
-          <w:pgMar w:top="1134" w:right="1134" w:bottom="1693" w:left="1134" w:header="0" w:footer="1134" w:gutter="0"/>
-          <w:cols w:space="720"/>
-          <w:docGrid w:linePitch="312" w:charSpace="-2049"/>
-        </w:sectPr>
-      </w:pPr>
-    </w:p>
-    <w:p>
-      <w:pPr>
-        <w:pStyle w:val="Contents1"/>
-      </w:pPr>
-    </w:p>
-    <w:p>
-      <w:pPr>
-        <w:sectPr>
-          <w:type w:val="continuous"/>
-          <w:pgSz w:w="12240" w:h="15840"/>
-          <w:pgMar w:top="1134" w:right="1134" w:bottom="1693" w:left="1134" w:header="0" w:footer="1134" w:gutter="0"/>
-          <w:cols w:space="720"/>
-          <w:formProt w:val="0"/>
-          <w:docGrid w:linePitch="312" w:charSpace="-2049"/>
-        </w:sectPr>
-      </w:pPr>
-    </w:p>
-    <w:p>
-      <w:pPr>
-        <w:pStyle w:val="Contents1"/>
-      </w:pPr>
-    </w:p>
-    <w:p>
-      <w:pPr>
-        <w:sectPr>
-          <w:type w:val="continuous"/>
-          <w:pgSz w:w="12240" w:h="15840"/>
-          <w:pgMar w:top="1134" w:right="1134" w:bottom="1693" w:left="1134" w:header="0" w:footer="1134" w:gutter="0"/>
-          <w:cols w:space="720"/>
-          <w:formProt w:val="0"/>
-          <w:docGrid w:linePitch="312" w:charSpace="-2049"/>
-        </w:sectPr>
-      </w:pPr>
-      <w:bookmarkStart w:id="3" w:name="_GoBack"/>
-      <w:bookmarkEnd w:id="3"/>
+        <w:t xml:space="preserve">Since RJW seemed to enjoy very much the introductions that other groups had written, I feel maybe we should stick one in here! Just chat about what the document is I guess. I think ½ a side should be fine. </w:t>
+      </w:r>
     </w:p>
     <w:p>
       <w:pPr>
         <w:pStyle w:val="Heading1"/>
-        <w:rPr>
-          <w:lang w:eastAsia="zh-TW"/>
-        </w:rPr>
-      </w:pPr>
-      <w:bookmarkStart w:id="4" w:name="_Toc322773319"/>
+      </w:pPr>
+      <w:bookmarkStart w:id="5" w:name="_Toc322779611"/>
       <w:r>
         <w:rPr>
           <w:rFonts w:hint="eastAsia"/>
           <w:lang w:eastAsia="zh-TW"/>
         </w:rPr>
-        <w:lastRenderedPageBreak/>
         <w:t xml:space="preserve">1 </w:t>
       </w:r>
       <w:r>
         <w:t>Project History</w:t>
       </w:r>
-      <w:bookmarkEnd w:id="4"/>
-    </w:p>
-    <w:p>
-      <w:pPr>
-        <w:numPr>
-          <w:ilvl w:val="0"/>
-          <w:numId w:val="18"/>
-        </w:numPr>
+      <w:bookmarkEnd w:id="5"/>
+    </w:p>
+    <w:p>
+      <w:r>
+        <w:rPr>
+          <w:rFonts w:ascii="Verdana" w:hAnsi="Verdana"/>
+          <w:color w:val="000000"/>
+          <w:sz w:val="18"/>
+          <w:szCs w:val="18"/>
+          <w:shd w:val="clear" w:color="auto" w:fill="FFFFFF"/>
+        </w:rPr>
+        <w:t>A complete narrative account of the project history</w:t>
+      </w:r>
+    </w:p>
+    <w:p>
+      <w:pPr>
+        <w:pStyle w:val="Heading2"/>
+      </w:pPr>
+      <w:bookmarkStart w:id="6" w:name="_Toc322779612"/>
+      <w:r>
+        <w:t>1.1 Formation and Dynamics</w:t>
+      </w:r>
+      <w:bookmarkEnd w:id="6"/>
+    </w:p>
+    <w:p>
+      <w:pPr>
         <w:shd w:val="clear" w:color="auto" w:fill="FFFFFF"/>
         <w:spacing w:before="100" w:beforeAutospacing="1" w:after="100" w:afterAutospacing="1" w:line="240" w:lineRule="auto"/>
         <w:rPr>
@@ -1364,6 +2500,7 @@
           <w:szCs w:val="18"/>
         </w:rPr>
       </w:pPr>
+      <w:proofErr w:type="gramStart"/>
       <w:r>
         <w:rPr>
           <w:rFonts w:ascii="Verdana" w:eastAsia="Times New Roman" w:hAnsi="Verdana" w:cs="Times New Roman"/>
@@ -1371,15 +2508,42 @@
           <w:sz w:val="18"/>
           <w:szCs w:val="18"/>
         </w:rPr>
-        <w:t>Reflection on group formation and subsequent dynamics, the distribution of skills between members and the degree to which members successfully applied those skills. Of particular value will be honest reflection on tension and conflict that arose and how it was resolved.</w:t>
-      </w:r>
-    </w:p>
-    <w:p>
-      <w:pPr>
-        <w:numPr>
-          <w:ilvl w:val="0"/>
-          <w:numId w:val="18"/>
-        </w:numPr>
+        <w:t>Reflection on group formation and subsequent dynamics, the distribution of skills between members and the degree to which members successfully applied those skills.</w:t>
+      </w:r>
+      <w:proofErr w:type="gramEnd"/>
+      <w:r>
+        <w:rPr>
+          <w:rFonts w:ascii="Verdana" w:eastAsia="Times New Roman" w:hAnsi="Verdana" w:cs="Times New Roman"/>
+          <w:color w:val="000000"/>
+          <w:sz w:val="18"/>
+          <w:szCs w:val="18"/>
+        </w:rPr>
+        <w:t xml:space="preserve"> </w:t>
+      </w:r>
+      <w:proofErr w:type="gramStart"/>
+      <w:r>
+        <w:rPr>
+          <w:rFonts w:ascii="Verdana" w:eastAsia="Times New Roman" w:hAnsi="Verdana" w:cs="Times New Roman"/>
+          <w:color w:val="000000"/>
+          <w:sz w:val="18"/>
+          <w:szCs w:val="18"/>
+        </w:rPr>
+        <w:t>Of particular value will be honest reflection on tension and conflict that arose and how it was resolved.</w:t>
+      </w:r>
+      <w:proofErr w:type="gramEnd"/>
+    </w:p>
+    <w:p>
+      <w:pPr>
+        <w:pStyle w:val="Heading2"/>
+      </w:pPr>
+      <w:bookmarkStart w:id="7" w:name="_Toc322779613"/>
+      <w:r>
+        <w:t>1.2 Team Member Review</w:t>
+      </w:r>
+      <w:bookmarkEnd w:id="7"/>
+    </w:p>
+    <w:p>
+      <w:pPr>
         <w:shd w:val="clear" w:color="auto" w:fill="FFFFFF"/>
         <w:spacing w:before="100" w:beforeAutospacing="1" w:after="100" w:afterAutospacing="1" w:line="240" w:lineRule="auto"/>
         <w:rPr>
@@ -1401,10 +2565,16 @@
     </w:p>
     <w:p>
       <w:pPr>
-        <w:numPr>
-          <w:ilvl w:val="0"/>
-          <w:numId w:val="18"/>
-        </w:numPr>
+        <w:pStyle w:val="Heading2"/>
+      </w:pPr>
+      <w:bookmarkStart w:id="8" w:name="_Toc322779614"/>
+      <w:r>
+        <w:t>1.3 Chronological Account</w:t>
+      </w:r>
+      <w:bookmarkEnd w:id="8"/>
+    </w:p>
+    <w:p>
+      <w:pPr>
         <w:shd w:val="clear" w:color="auto" w:fill="FFFFFF"/>
         <w:spacing w:before="100" w:beforeAutospacing="1" w:after="100" w:afterAutospacing="1" w:line="240" w:lineRule="auto"/>
         <w:rPr>
@@ -1426,10 +2596,16 @@
     </w:p>
     <w:p>
       <w:pPr>
-        <w:numPr>
-          <w:ilvl w:val="0"/>
-          <w:numId w:val="18"/>
-        </w:numPr>
+        <w:pStyle w:val="Heading2"/>
+      </w:pPr>
+      <w:bookmarkStart w:id="9" w:name="_Toc322779615"/>
+      <w:r>
+        <w:t>1.4 Evaluation</w:t>
+      </w:r>
+      <w:bookmarkEnd w:id="9"/>
+    </w:p>
+    <w:p>
+      <w:pPr>
         <w:shd w:val="clear" w:color="auto" w:fill="FFFFFF"/>
         <w:spacing w:before="100" w:beforeAutospacing="1" w:after="100" w:afterAutospacing="1" w:line="240" w:lineRule="auto"/>
         <w:rPr>
@@ -1451,10 +2627,16 @@
     </w:p>
     <w:p>
       <w:pPr>
-        <w:numPr>
-          <w:ilvl w:val="0"/>
-          <w:numId w:val="18"/>
-        </w:numPr>
+        <w:pStyle w:val="Heading2"/>
+      </w:pPr>
+      <w:bookmarkStart w:id="10" w:name="_Toc322779616"/>
+      <w:r>
+        <w:t>1.5 Individual Views</w:t>
+      </w:r>
+      <w:bookmarkEnd w:id="10"/>
+    </w:p>
+    <w:p>
+      <w:pPr>
         <w:shd w:val="clear" w:color="auto" w:fill="FFFFFF"/>
         <w:spacing w:before="100" w:beforeAutospacing="1" w:after="100" w:afterAutospacing="1" w:line="240" w:lineRule="auto"/>
         <w:rPr>
@@ -1493,6 +2675,11 @@
         </w:rPr>
         <w:t xml:space="preserve"> the group doesn't agree on, should be included (maximum 2 pages).</w:t>
       </w:r>
+    </w:p>
+    <w:p>
+      <w:pPr>
+        <w:spacing w:after="0"/>
+      </w:pPr>
     </w:p>
     <w:p>
       <w:pPr>
@@ -1509,18 +2696,382 @@
       <w:pPr>
         <w:pStyle w:val="Heading1"/>
       </w:pPr>
-      <w:bookmarkStart w:id="5" w:name="_Toc322773320"/>
+      <w:bookmarkStart w:id="11" w:name="_Toc322779617"/>
       <w:r>
         <w:lastRenderedPageBreak/>
-        <w:t xml:space="preserve">2 </w:t>
+        <w:t>2</w:t>
+      </w:r>
+      <w:r>
+        <w:t xml:space="preserve"> </w:t>
       </w:r>
       <w:r>
         <w:t>Project Management Account</w:t>
       </w:r>
-      <w:bookmarkEnd w:id="5"/>
-    </w:p>
-    <w:p>
-      <w:pPr>
+      <w:bookmarkEnd w:id="11"/>
+    </w:p>
+    <w:p>
+      <w:proofErr w:type="gramStart"/>
+      <w:r>
+        <w:t>Introductory spiel.</w:t>
+      </w:r>
+      <w:proofErr w:type="gramEnd"/>
+    </w:p>
+    <w:p>
+      <w:pPr>
+        <w:pStyle w:val="Heading2"/>
+        <w:rPr>
+          <w:shd w:val="clear" w:color="auto" w:fill="FFFFFF"/>
+        </w:rPr>
+      </w:pPr>
+      <w:bookmarkStart w:id="12" w:name="_Toc322779618"/>
+      <w:r>
+        <w:rPr>
+          <w:shd w:val="clear" w:color="auto" w:fill="FFFFFF"/>
+        </w:rPr>
+        <w:t>2.1 Gantt Charts</w:t>
+      </w:r>
+      <w:bookmarkEnd w:id="12"/>
+    </w:p>
+    <w:p>
+      <w:pPr>
+        <w:rPr>
+          <w:rFonts w:ascii="Verdana" w:hAnsi="Verdana"/>
+          <w:color w:val="000000"/>
+          <w:sz w:val="18"/>
+          <w:szCs w:val="18"/>
+          <w:shd w:val="clear" w:color="auto" w:fill="FFFFFF"/>
+        </w:rPr>
+      </w:pPr>
+      <w:r>
+        <w:rPr>
+          <w:rFonts w:ascii="Verdana" w:hAnsi="Verdana"/>
+          <w:color w:val="000000"/>
+          <w:sz w:val="18"/>
+          <w:szCs w:val="18"/>
+          <w:shd w:val="clear" w:color="auto" w:fill="FFFFFF"/>
+        </w:rPr>
+        <w:t xml:space="preserve">Chat about what </w:t>
+      </w:r>
+      <w:proofErr w:type="spellStart"/>
+      <w:r>
+        <w:rPr>
+          <w:rFonts w:ascii="Verdana" w:hAnsi="Verdana"/>
+          <w:color w:val="000000"/>
+          <w:sz w:val="18"/>
+          <w:szCs w:val="18"/>
+          <w:shd w:val="clear" w:color="auto" w:fill="FFFFFF"/>
+        </w:rPr>
+        <w:t>gantt</w:t>
+      </w:r>
+      <w:proofErr w:type="spellEnd"/>
+      <w:r>
+        <w:rPr>
+          <w:rFonts w:ascii="Verdana" w:hAnsi="Verdana"/>
+          <w:color w:val="000000"/>
+          <w:sz w:val="18"/>
+          <w:szCs w:val="18"/>
+          <w:shd w:val="clear" w:color="auto" w:fill="FFFFFF"/>
+        </w:rPr>
+        <w:t xml:space="preserve"> charts are and why they are helpful?</w:t>
+      </w:r>
+    </w:p>
+    <w:p>
+      <w:pPr>
+        <w:pStyle w:val="Heading3"/>
+        <w:rPr>
+          <w:shd w:val="clear" w:color="auto" w:fill="FFFFFF"/>
+        </w:rPr>
+      </w:pPr>
+      <w:bookmarkStart w:id="13" w:name="_Toc322779619"/>
+      <w:r>
+        <w:rPr>
+          <w:shd w:val="clear" w:color="auto" w:fill="FFFFFF"/>
+        </w:rPr>
+        <w:t>2.1.1 Start Gantt</w:t>
+      </w:r>
+      <w:bookmarkEnd w:id="13"/>
+    </w:p>
+    <w:p>
+      <w:pPr>
+        <w:rPr>
+          <w:rFonts w:ascii="Verdana" w:hAnsi="Verdana"/>
+          <w:color w:val="000000"/>
+          <w:sz w:val="18"/>
+          <w:szCs w:val="18"/>
+          <w:shd w:val="clear" w:color="auto" w:fill="FFFFFF"/>
+        </w:rPr>
+      </w:pPr>
+      <w:r>
+        <w:rPr>
+          <w:rFonts w:ascii="Verdana" w:hAnsi="Verdana"/>
+          <w:color w:val="000000"/>
+          <w:sz w:val="18"/>
+          <w:szCs w:val="18"/>
+          <w:shd w:val="clear" w:color="auto" w:fill="FFFFFF"/>
+        </w:rPr>
+        <w:t>Date Created, The chart itself</w:t>
+      </w:r>
+      <w:r>
+        <w:rPr>
+          <w:rFonts w:ascii="Verdana" w:hAnsi="Verdana"/>
+          <w:color w:val="76923C" w:themeColor="accent3" w:themeShade="BF"/>
+          <w:sz w:val="18"/>
+          <w:szCs w:val="18"/>
+          <w:shd w:val="clear" w:color="auto" w:fill="FFFFFF"/>
+        </w:rPr>
+        <w:t>. One side A4</w:t>
+      </w:r>
+    </w:p>
+    <w:p>
+      <w:pPr>
+        <w:pStyle w:val="Heading3"/>
+        <w:rPr>
+          <w:shd w:val="clear" w:color="auto" w:fill="FFFFFF"/>
+        </w:rPr>
+      </w:pPr>
+      <w:bookmarkStart w:id="14" w:name="_Toc322779620"/>
+      <w:r>
+        <w:rPr>
+          <w:shd w:val="clear" w:color="auto" w:fill="FFFFFF"/>
+        </w:rPr>
+        <w:t>2.1.2 End Gantt</w:t>
+      </w:r>
+      <w:bookmarkEnd w:id="14"/>
+    </w:p>
+    <w:p>
+      <w:pPr>
+        <w:rPr>
+          <w:rFonts w:ascii="Verdana" w:hAnsi="Verdana"/>
+          <w:color w:val="000000"/>
+          <w:sz w:val="18"/>
+          <w:szCs w:val="18"/>
+          <w:shd w:val="clear" w:color="auto" w:fill="FFFFFF"/>
+        </w:rPr>
+      </w:pPr>
+      <w:r>
+        <w:rPr>
+          <w:rFonts w:ascii="Verdana" w:hAnsi="Verdana"/>
+          <w:color w:val="000000"/>
+          <w:sz w:val="18"/>
+          <w:szCs w:val="18"/>
+          <w:shd w:val="clear" w:color="auto" w:fill="FFFFFF"/>
+        </w:rPr>
+        <w:t xml:space="preserve">Date created, the chart </w:t>
+      </w:r>
+      <w:proofErr w:type="gramStart"/>
+      <w:r>
+        <w:rPr>
+          <w:rFonts w:ascii="Verdana" w:hAnsi="Verdana"/>
+          <w:color w:val="000000"/>
+          <w:sz w:val="18"/>
+          <w:szCs w:val="18"/>
+          <w:shd w:val="clear" w:color="auto" w:fill="FFFFFF"/>
+        </w:rPr>
+        <w:t xml:space="preserve">itself </w:t>
+      </w:r>
+      <w:r>
+        <w:rPr>
+          <w:rFonts w:ascii="Verdana" w:hAnsi="Verdana"/>
+          <w:color w:val="76923C" w:themeColor="accent3" w:themeShade="BF"/>
+          <w:sz w:val="18"/>
+          <w:szCs w:val="18"/>
+          <w:shd w:val="clear" w:color="auto" w:fill="FFFFFF"/>
+        </w:rPr>
+        <w:t>.</w:t>
+      </w:r>
+      <w:proofErr w:type="gramEnd"/>
+      <w:r>
+        <w:rPr>
+          <w:rFonts w:ascii="Verdana" w:hAnsi="Verdana"/>
+          <w:color w:val="76923C" w:themeColor="accent3" w:themeShade="BF"/>
+          <w:sz w:val="18"/>
+          <w:szCs w:val="18"/>
+          <w:shd w:val="clear" w:color="auto" w:fill="FFFFFF"/>
+        </w:rPr>
+        <w:t xml:space="preserve"> One side A4</w:t>
+      </w:r>
+    </w:p>
+    <w:p>
+      <w:pPr>
+        <w:pStyle w:val="Heading3"/>
+        <w:rPr>
+          <w:shd w:val="clear" w:color="auto" w:fill="FFFFFF"/>
+        </w:rPr>
+      </w:pPr>
+      <w:bookmarkStart w:id="15" w:name="_Toc322779621"/>
+      <w:r>
+        <w:rPr>
+          <w:shd w:val="clear" w:color="auto" w:fill="FFFFFF"/>
+        </w:rPr>
+        <w:t>2.1.3 Reflection</w:t>
+      </w:r>
+      <w:bookmarkEnd w:id="15"/>
+    </w:p>
+    <w:p>
+      <w:pPr>
+        <w:rPr>
+          <w:rFonts w:ascii="Verdana" w:hAnsi="Verdana"/>
+          <w:color w:val="000000"/>
+          <w:sz w:val="18"/>
+          <w:szCs w:val="18"/>
+          <w:shd w:val="clear" w:color="auto" w:fill="FFFFFF"/>
+        </w:rPr>
+      </w:pPr>
+      <w:proofErr w:type="gramStart"/>
+      <w:r>
+        <w:rPr>
+          <w:rFonts w:ascii="Verdana" w:hAnsi="Verdana"/>
+          <w:color w:val="000000"/>
+          <w:sz w:val="18"/>
+          <w:szCs w:val="18"/>
+          <w:shd w:val="clear" w:color="auto" w:fill="FFFFFF"/>
+        </w:rPr>
+        <w:t>reflection</w:t>
+      </w:r>
+      <w:proofErr w:type="gramEnd"/>
+      <w:r>
+        <w:rPr>
+          <w:rFonts w:ascii="Verdana" w:hAnsi="Verdana"/>
+          <w:color w:val="000000"/>
+          <w:sz w:val="18"/>
+          <w:szCs w:val="18"/>
+          <w:shd w:val="clear" w:color="auto" w:fill="FFFFFF"/>
+        </w:rPr>
+        <w:t xml:space="preserve"> on the transition from start-midway-end, i.e., </w:t>
+      </w:r>
+    </w:p>
+    <w:p>
+      <w:pPr>
+        <w:rPr>
+          <w:rFonts w:ascii="Verdana" w:hAnsi="Verdana"/>
+          <w:color w:val="000000"/>
+          <w:sz w:val="18"/>
+          <w:szCs w:val="18"/>
+          <w:shd w:val="clear" w:color="auto" w:fill="FFFFFF"/>
+        </w:rPr>
+      </w:pPr>
+      <w:proofErr w:type="gramStart"/>
+      <w:r>
+        <w:rPr>
+          <w:rFonts w:ascii="Verdana" w:hAnsi="Verdana"/>
+          <w:color w:val="000000"/>
+          <w:sz w:val="18"/>
+          <w:szCs w:val="18"/>
+          <w:shd w:val="clear" w:color="auto" w:fill="FFFFFF"/>
+        </w:rPr>
+        <w:t>how</w:t>
+      </w:r>
+      <w:proofErr w:type="gramEnd"/>
+      <w:r>
+        <w:rPr>
+          <w:rFonts w:ascii="Verdana" w:hAnsi="Verdana"/>
+          <w:color w:val="000000"/>
+          <w:sz w:val="18"/>
+          <w:szCs w:val="18"/>
+          <w:shd w:val="clear" w:color="auto" w:fill="FFFFFF"/>
+        </w:rPr>
+        <w:t xml:space="preserve"> estimates of cost and timescale for each activity changed over time. </w:t>
+      </w:r>
+      <w:r>
+        <w:rPr>
+          <w:rFonts w:ascii="Verdana" w:hAnsi="Verdana"/>
+          <w:color w:val="000000"/>
+          <w:sz w:val="18"/>
+          <w:szCs w:val="18"/>
+          <w:shd w:val="clear" w:color="auto" w:fill="FFFFFF"/>
+        </w:rPr>
+        <w:br/>
+      </w:r>
+      <w:r>
+        <w:rPr>
+          <w:rFonts w:ascii="Verdana" w:hAnsi="Verdana"/>
+          <w:color w:val="000000"/>
+          <w:sz w:val="18"/>
+          <w:szCs w:val="18"/>
+          <w:shd w:val="clear" w:color="auto" w:fill="FFFFFF"/>
+        </w:rPr>
+        <w:t xml:space="preserve">What did you learn about planning these activities? </w:t>
+      </w:r>
+      <w:r>
+        <w:rPr>
+          <w:rFonts w:ascii="Verdana" w:hAnsi="Verdana"/>
+          <w:color w:val="000000"/>
+          <w:sz w:val="18"/>
+          <w:szCs w:val="18"/>
+          <w:shd w:val="clear" w:color="auto" w:fill="FFFFFF"/>
+        </w:rPr>
+        <w:br/>
+      </w:r>
+      <w:r>
+        <w:rPr>
+          <w:rFonts w:ascii="Verdana" w:hAnsi="Verdana"/>
+          <w:color w:val="000000"/>
+          <w:sz w:val="18"/>
+          <w:szCs w:val="18"/>
+          <w:shd w:val="clear" w:color="auto" w:fill="FFFFFF"/>
+        </w:rPr>
+        <w:t xml:space="preserve">Did your estimation accuracy improve? </w:t>
+      </w:r>
+      <w:r>
+        <w:rPr>
+          <w:rFonts w:ascii="Verdana" w:hAnsi="Verdana"/>
+          <w:color w:val="000000"/>
+          <w:sz w:val="18"/>
+          <w:szCs w:val="18"/>
+          <w:shd w:val="clear" w:color="auto" w:fill="FFFFFF"/>
+        </w:rPr>
+        <w:br/>
+      </w:r>
+      <w:r>
+        <w:rPr>
+          <w:rFonts w:ascii="Verdana" w:hAnsi="Verdana"/>
+          <w:color w:val="000000"/>
+          <w:sz w:val="18"/>
+          <w:szCs w:val="18"/>
+          <w:shd w:val="clear" w:color="auto" w:fill="FFFFFF"/>
+        </w:rPr>
+        <w:t xml:space="preserve">How far out were your initial estimates? </w:t>
+      </w:r>
+      <w:r>
+        <w:rPr>
+          <w:rFonts w:ascii="Verdana" w:hAnsi="Verdana"/>
+          <w:color w:val="000000"/>
+          <w:sz w:val="18"/>
+          <w:szCs w:val="18"/>
+          <w:shd w:val="clear" w:color="auto" w:fill="FFFFFF"/>
+        </w:rPr>
+        <w:br/>
+      </w:r>
+      <w:r>
+        <w:rPr>
+          <w:rFonts w:ascii="Verdana" w:hAnsi="Verdana"/>
+          <w:color w:val="000000"/>
+          <w:sz w:val="18"/>
+          <w:szCs w:val="18"/>
+          <w:shd w:val="clear" w:color="auto" w:fill="FFFFFF"/>
+        </w:rPr>
+        <w:t>How well did you manage the project and what, with hindsight, would you differently?</w:t>
+      </w:r>
+      <w:r>
+        <w:rPr>
+          <w:rFonts w:ascii="Verdana" w:hAnsi="Verdana"/>
+          <w:color w:val="000000"/>
+          <w:sz w:val="18"/>
+          <w:szCs w:val="18"/>
+          <w:shd w:val="clear" w:color="auto" w:fill="FFFFFF"/>
+        </w:rPr>
+        <w:br/>
+      </w:r>
+    </w:p>
+    <w:p>
+      <w:pPr>
+        <w:rPr>
+          <w:rFonts w:ascii="Verdana" w:hAnsi="Verdana"/>
+          <w:color w:val="000000"/>
+          <w:sz w:val="18"/>
+          <w:szCs w:val="18"/>
+          <w:shd w:val="clear" w:color="auto" w:fill="FFFFFF"/>
+        </w:rPr>
         <w:sectPr>
           <w:pgSz w:w="12240" w:h="15840"/>
           <w:pgMar w:top="1134" w:right="1134" w:bottom="1693" w:left="1134" w:header="0" w:footer="1134" w:gutter="0"/>
@@ -1529,52 +3080,110 @@
           <w:docGrid w:linePitch="312" w:charSpace="-2049"/>
         </w:sectPr>
       </w:pPr>
-      <w:r>
-        <w:rPr>
-          <w:rFonts w:ascii="Verdana" w:hAnsi="Verdana"/>
-          <w:color w:val="000000"/>
-          <w:sz w:val="18"/>
-          <w:szCs w:val="18"/>
-          <w:shd w:val="clear" w:color="auto" w:fill="FFFFFF"/>
-        </w:rPr>
-        <w:t xml:space="preserve">To include at least two </w:t>
-      </w:r>
-      <w:proofErr w:type="spellStart"/>
-      <w:r>
-        <w:rPr>
-          <w:rFonts w:ascii="Verdana" w:hAnsi="Verdana"/>
-          <w:color w:val="000000"/>
-          <w:sz w:val="18"/>
-          <w:szCs w:val="18"/>
-          <w:shd w:val="clear" w:color="auto" w:fill="FFFFFF"/>
-        </w:rPr>
-        <w:t>Gannt</w:t>
-      </w:r>
-      <w:proofErr w:type="spellEnd"/>
-      <w:r>
-        <w:rPr>
-          <w:rFonts w:ascii="Verdana" w:hAnsi="Verdana"/>
-          <w:color w:val="000000"/>
-          <w:sz w:val="18"/>
-          <w:szCs w:val="18"/>
-          <w:shd w:val="clear" w:color="auto" w:fill="FFFFFF"/>
-        </w:rPr>
-        <w:t xml:space="preserve"> charts (start, end), one side A4 each, and reflection on the transition from start-midway-end, i.e., how estimates of cost and timescale for each activity changed over time. What did you learn about planning these activities? Did your estimation accuracy improve? How far out were your initial estimates? How well did you manage the project and what, with hindsight, would you differently?</w:t>
-      </w:r>
     </w:p>
     <w:p>
       <w:pPr>
         <w:pStyle w:val="Heading1"/>
       </w:pPr>
-      <w:bookmarkStart w:id="6" w:name="_Toc322773321"/>
+      <w:bookmarkStart w:id="16" w:name="_Toc322779622"/>
       <w:r>
         <w:lastRenderedPageBreak/>
         <w:t xml:space="preserve">3 </w:t>
       </w:r>
       <w:r>
-        <w:t>Summary of Time Reports</w:t>
-      </w:r>
-      <w:bookmarkEnd w:id="6"/>
+        <w:t xml:space="preserve">Summary of Time </w:t>
+      </w:r>
+      <w:r>
+        <w:t>Re</w:t>
+      </w:r>
+      <w:r>
+        <w:t>cords</w:t>
+      </w:r>
+      <w:bookmarkEnd w:id="16"/>
+    </w:p>
+    <w:p>
+      <w:pPr>
+        <w:rPr>
+          <w:rFonts w:ascii="Verdana" w:hAnsi="Verdana"/>
+          <w:color w:val="000000"/>
+          <w:sz w:val="18"/>
+          <w:szCs w:val="18"/>
+          <w:shd w:val="clear" w:color="auto" w:fill="FFFFFF"/>
+        </w:rPr>
+      </w:pPr>
+      <w:r>
+        <w:t xml:space="preserve"> </w:t>
+      </w:r>
+      <w:r>
+        <w:t xml:space="preserve">(2 sides A4 max) </w:t>
+      </w:r>
+      <w:r>
+        <w:t>S</w:t>
+      </w:r>
+      <w:r>
+        <w:t xml:space="preserve">ummarize as a table, with group members on one axis and week number on the other, the time spent per activity/ member/ week. Don't worry if this report doesn't agree exactly with </w:t>
+      </w:r>
+      <w:proofErr w:type="gramStart"/>
+      <w:r>
+        <w:t>the</w:t>
+      </w:r>
+      <w:proofErr w:type="gramEnd"/>
+      <w:r>
+        <w:t xml:space="preserve"> end-project Gantt chart, although the two shouldn't be TOO different</w:t>
+      </w:r>
+      <w:r>
+        <w:rPr>
+          <w:rFonts w:ascii="Verdana" w:hAnsi="Verdana"/>
+          <w:color w:val="000000"/>
+          <w:sz w:val="18"/>
+          <w:szCs w:val="18"/>
+          <w:shd w:val="clear" w:color="auto" w:fill="FFFFFF"/>
+        </w:rPr>
+        <w:t>.</w:t>
+      </w:r>
+    </w:p>
+    <w:p>
+      <w:pPr>
+        <w:rPr>
+          <w:rFonts w:ascii="Verdana" w:hAnsi="Verdana"/>
+          <w:color w:val="000000"/>
+          <w:sz w:val="18"/>
+          <w:szCs w:val="18"/>
+          <w:shd w:val="clear" w:color="auto" w:fill="FFFFFF"/>
+        </w:rPr>
+      </w:pPr>
+      <w:r>
+        <w:rPr>
+          <w:rFonts w:ascii="Verdana" w:hAnsi="Verdana"/>
+          <w:color w:val="000000"/>
+          <w:sz w:val="18"/>
+          <w:szCs w:val="18"/>
+          <w:shd w:val="clear" w:color="auto" w:fill="FFFFFF"/>
+        </w:rPr>
+        <w:t xml:space="preserve">Not sure if this section needs </w:t>
+      </w:r>
+      <w:proofErr w:type="gramStart"/>
+      <w:r>
+        <w:rPr>
+          <w:rFonts w:ascii="Verdana" w:hAnsi="Verdana"/>
+          <w:color w:val="000000"/>
+          <w:sz w:val="18"/>
+          <w:szCs w:val="18"/>
+          <w:shd w:val="clear" w:color="auto" w:fill="FFFFFF"/>
+        </w:rPr>
+        <w:t>an</w:t>
+      </w:r>
+      <w:proofErr w:type="gramEnd"/>
+      <w:r>
+        <w:rPr>
+          <w:rFonts w:ascii="Verdana" w:hAnsi="Verdana"/>
+          <w:color w:val="000000"/>
+          <w:sz w:val="18"/>
+          <w:szCs w:val="18"/>
+          <w:shd w:val="clear" w:color="auto" w:fill="FFFFFF"/>
+        </w:rPr>
+        <w:t xml:space="preserve"> narrative since that seems to be covered in the next section.</w:t>
+      </w:r>
     </w:p>
     <w:p>
       <w:pPr>
@@ -1586,39 +3195,6 @@
           <w:docGrid w:linePitch="312" w:charSpace="-2049"/>
         </w:sectPr>
       </w:pPr>
-      <w:r>
-        <w:rPr>
-          <w:rStyle w:val="apple-converted-space"/>
-          <w:rFonts w:ascii="Verdana" w:hAnsi="Verdana"/>
-          <w:color w:val="000000"/>
-          <w:sz w:val="18"/>
-          <w:szCs w:val="18"/>
-          <w:shd w:val="clear" w:color="auto" w:fill="FFFFFF"/>
-        </w:rPr>
-        <w:t> </w:t>
-      </w:r>
-      <w:proofErr w:type="gramStart"/>
-      <w:r>
-        <w:rPr>
-          <w:rFonts w:ascii="Verdana" w:hAnsi="Verdana"/>
-          <w:color w:val="000000"/>
-          <w:sz w:val="18"/>
-          <w:szCs w:val="18"/>
-          <w:shd w:val="clear" w:color="auto" w:fill="FFFFFF"/>
-        </w:rPr>
-        <w:t>(2 sides A4 max) of the individual timesheet records.</w:t>
-      </w:r>
-      <w:proofErr w:type="gramEnd"/>
-      <w:r>
-        <w:rPr>
-          <w:rFonts w:ascii="Verdana" w:hAnsi="Verdana"/>
-          <w:color w:val="000000"/>
-          <w:sz w:val="18"/>
-          <w:szCs w:val="18"/>
-          <w:shd w:val="clear" w:color="auto" w:fill="FFFFFF"/>
-        </w:rPr>
-        <w:t xml:space="preserve"> This should summarize as a table, with group members on one axis and week number on the other, the time spent per activity/ member/ week. Don't worry if this report doesn't agree exactly with the end-project Gantt chart, although the two shouldn't be TOO different.</w:t>
-      </w:r>
     </w:p>
     <w:p>
       <w:pPr>
@@ -1627,7 +3203,7 @@
           <w:lang w:eastAsia="zh-TW"/>
         </w:rPr>
       </w:pPr>
-      <w:bookmarkStart w:id="7" w:name="_Toc322773322"/>
+      <w:bookmarkStart w:id="17" w:name="_Toc322779623"/>
       <w:r>
         <w:rPr>
           <w:rFonts w:hint="eastAsia"/>
@@ -1642,12 +3218,32 @@
         </w:rPr>
         <w:t>Time Management Account</w:t>
       </w:r>
-      <w:bookmarkEnd w:id="7"/>
-    </w:p>
-    <w:p>
-      <w:pPr>
-        <w:rPr>
-          <w:lang w:eastAsia="zh-TW"/>
+      <w:bookmarkEnd w:id="17"/>
+    </w:p>
+    <w:p>
+      <w:pPr>
+        <w:pStyle w:val="Heading2"/>
+        <w:rPr>
+          <w:shd w:val="clear" w:color="auto" w:fill="FFFFFF"/>
+        </w:rPr>
+      </w:pPr>
+      <w:bookmarkStart w:id="18" w:name="_Toc322779624"/>
+      <w:r>
+        <w:rPr>
+          <w:shd w:val="clear" w:color="auto" w:fill="FFFFFF"/>
+        </w:rPr>
+        <w:t>4.1 Changes in Estimates</w:t>
+      </w:r>
+      <w:bookmarkEnd w:id="18"/>
+    </w:p>
+    <w:p>
+      <w:pPr>
+        <w:rPr>
+          <w:rFonts w:ascii="Verdana" w:hAnsi="Verdana"/>
+          <w:color w:val="000000"/>
+          <w:sz w:val="18"/>
+          <w:szCs w:val="18"/>
+          <w:shd w:val="clear" w:color="auto" w:fill="FFFFFF"/>
         </w:rPr>
       </w:pPr>
       <w:proofErr w:type="gramStart"/>
@@ -1670,8 +3266,83 @@
           <w:szCs w:val="18"/>
           <w:shd w:val="clear" w:color="auto" w:fill="FFFFFF"/>
         </w:rPr>
-        <w:t xml:space="preserve"> A clear account of the initial activity/ time estimates and how these changed over time (over to you to avoid overlap with 2. above). Analyses (graphic and narrative) of time spend by week/ activity/ member. Discussion of any time management decisions requiring departure from the 100 hours budget, e.g. choice to overspend to add value to the product, or the choice to spend the "ghost" budget of an absent (ill or dropped out) group member. </w:t>
-      </w:r>
+        <w:t xml:space="preserve"> A clear account of the initial activity/ time estimates and how these changed over time (over to you to avoid overlap with 2. above). </w:t>
+      </w:r>
+    </w:p>
+    <w:p>
+      <w:pPr>
+        <w:pStyle w:val="Heading2"/>
+        <w:rPr>
+          <w:shd w:val="clear" w:color="auto" w:fill="FFFFFF"/>
+        </w:rPr>
+      </w:pPr>
+      <w:bookmarkStart w:id="19" w:name="_Toc322779625"/>
+      <w:r>
+        <w:rPr>
+          <w:shd w:val="clear" w:color="auto" w:fill="FFFFFF"/>
+        </w:rPr>
+        <w:t>4.2 Analysis</w:t>
+      </w:r>
+      <w:bookmarkEnd w:id="19"/>
+      <w:r>
+        <w:rPr>
+          <w:shd w:val="clear" w:color="auto" w:fill="FFFFFF"/>
+        </w:rPr>
+        <w:t xml:space="preserve"> </w:t>
+      </w:r>
+    </w:p>
+    <w:p>
+      <w:r>
+        <w:t xml:space="preserve">Graphs as floating figures, discuss what they mean in the narrative. </w:t>
+      </w:r>
+    </w:p>
+    <w:p>
+      <w:pPr>
+        <w:rPr>
+          <w:rFonts w:ascii="Verdana" w:hAnsi="Verdana"/>
+          <w:color w:val="000000"/>
+          <w:sz w:val="18"/>
+          <w:szCs w:val="18"/>
+          <w:shd w:val="clear" w:color="auto" w:fill="FFFFFF"/>
+        </w:rPr>
+      </w:pPr>
+      <w:r>
+        <w:rPr>
+          <w:rFonts w:ascii="Verdana" w:hAnsi="Verdana"/>
+          <w:color w:val="000000"/>
+          <w:sz w:val="18"/>
+          <w:szCs w:val="18"/>
+          <w:shd w:val="clear" w:color="auto" w:fill="FFFFFF"/>
+        </w:rPr>
+        <w:t xml:space="preserve">Analyses (graphic and narrative) of time spend by week/ activity/ member. Discussion of any time management decisions requiring departure from the 100 hours budget, e.g. choice to overspend to add value to the product, or the choice to spend the "ghost" budget of an absent (ill or dropped out) group member. </w:t>
+      </w:r>
+    </w:p>
+    <w:p>
+      <w:pPr>
+        <w:pStyle w:val="Heading2"/>
+        <w:rPr>
+          <w:shd w:val="clear" w:color="auto" w:fill="FFFFFF"/>
+        </w:rPr>
+      </w:pPr>
+      <w:bookmarkStart w:id="20" w:name="_Toc322779626"/>
+      <w:r>
+        <w:rPr>
+          <w:shd w:val="clear" w:color="auto" w:fill="FFFFFF"/>
+        </w:rPr>
+        <w:t>4.3 Reflection</w:t>
+      </w:r>
+      <w:bookmarkEnd w:id="20"/>
+    </w:p>
+    <w:p>
+      <w:pPr>
+        <w:rPr>
+          <w:rFonts w:ascii="Verdana" w:hAnsi="Verdana"/>
+          <w:color w:val="000000"/>
+          <w:sz w:val="18"/>
+          <w:szCs w:val="18"/>
+          <w:shd w:val="clear" w:color="auto" w:fill="FFFFFF"/>
+        </w:rPr>
+      </w:pPr>
       <w:proofErr w:type="gramStart"/>
       <w:r>
         <w:rPr>
@@ -1684,6 +3355,41 @@
         <w:t>Reflection on the effectiveness of time usage and management.</w:t>
       </w:r>
       <w:proofErr w:type="gramEnd"/>
+    </w:p>
+    <w:p>
+      <w:pPr>
+        <w:rPr>
+          <w:shd w:val="clear" w:color="auto" w:fill="FFFFFF"/>
+        </w:rPr>
+      </w:pPr>
+      <w:r>
+        <w:rPr>
+          <w:shd w:val="clear" w:color="auto" w:fill="FFFFFF"/>
+        </w:rPr>
+        <w:br w:type="page"/>
+      </w:r>
+    </w:p>
+    <w:p>
+      <w:pPr>
+        <w:pStyle w:val="Heading1"/>
+        <w:rPr>
+          <w:shd w:val="clear" w:color="auto" w:fill="FFFFFF"/>
+        </w:rPr>
+      </w:pPr>
+      <w:bookmarkStart w:id="21" w:name="_Toc322779627"/>
+      <w:r>
+        <w:rPr>
+          <w:shd w:val="clear" w:color="auto" w:fill="FFFFFF"/>
+        </w:rPr>
+        <w:lastRenderedPageBreak/>
+        <w:t>5 Conclusions</w:t>
+      </w:r>
+      <w:bookmarkEnd w:id="21"/>
+    </w:p>
+    <w:p>
+      <w:r>
+        <w:t>Again a non-specified section, but RJ will probably not mind if we summarise everything here ;)</w:t>
+      </w:r>
     </w:p>
     <w:sectPr>
       <w:pgSz w:w="12240" w:h="15840"/>
@@ -1746,7 +3452,7 @@
       <w:rPr>
         <w:noProof/>
       </w:rPr>
-      <w:t>4</w:t>
+      <w:t>1</w:t>
     </w:r>
     <w:r>
       <w:fldChar w:fldCharType="end"/>
@@ -2483,6 +4189,205 @@
     </w:lvl>
   </w:abstractNum>
   <w:abstractNum w:abstractNumId="6">
+    <w:nsid w:val="16126DB9"/>
+    <w:multiLevelType w:val="hybridMultilevel"/>
+    <w:tmpl w:val="53BA915A"/>
+    <w:lvl w:ilvl="0" w:tplc="0809000F">
+      <w:start w:val="1"/>
+      <w:numFmt w:val="decimal"/>
+      <w:lvlText w:val="%1."/>
+      <w:lvlJc w:val="left"/>
+      <w:pPr>
+        <w:ind w:left="720" w:hanging="360"/>
+      </w:pPr>
+    </w:lvl>
+    <w:lvl w:ilvl="1" w:tplc="08090019" w:tentative="1">
+      <w:start w:val="1"/>
+      <w:numFmt w:val="lowerLetter"/>
+      <w:lvlText w:val="%2."/>
+      <w:lvlJc w:val="left"/>
+      <w:pPr>
+        <w:ind w:left="1440" w:hanging="360"/>
+      </w:pPr>
+    </w:lvl>
+    <w:lvl w:ilvl="2" w:tplc="0809001B" w:tentative="1">
+      <w:start w:val="1"/>
+      <w:numFmt w:val="lowerRoman"/>
+      <w:lvlText w:val="%3."/>
+      <w:lvlJc w:val="right"/>
+      <w:pPr>
+        <w:ind w:left="2160" w:hanging="180"/>
+      </w:pPr>
+    </w:lvl>
+    <w:lvl w:ilvl="3" w:tplc="0809000F" w:tentative="1">
+      <w:start w:val="1"/>
+      <w:numFmt w:val="decimal"/>
+      <w:lvlText w:val="%4."/>
+      <w:lvlJc w:val="left"/>
+      <w:pPr>
+        <w:ind w:left="2880" w:hanging="360"/>
+      </w:pPr>
+    </w:lvl>
+    <w:lvl w:ilvl="4" w:tplc="08090019" w:tentative="1">
+      <w:start w:val="1"/>
+      <w:numFmt w:val="lowerLetter"/>
+      <w:lvlText w:val="%5."/>
+      <w:lvlJc w:val="left"/>
+      <w:pPr>
+        <w:ind w:left="3600" w:hanging="360"/>
+      </w:pPr>
+    </w:lvl>
+    <w:lvl w:ilvl="5" w:tplc="0809001B" w:tentative="1">
+      <w:start w:val="1"/>
+      <w:numFmt w:val="lowerRoman"/>
+      <w:lvlText w:val="%6."/>
+      <w:lvlJc w:val="right"/>
+      <w:pPr>
+        <w:ind w:left="4320" w:hanging="180"/>
+      </w:pPr>
+    </w:lvl>
+    <w:lvl w:ilvl="6" w:tplc="0809000F" w:tentative="1">
+      <w:start w:val="1"/>
+      <w:numFmt w:val="decimal"/>
+      <w:lvlText w:val="%7."/>
+      <w:lvlJc w:val="left"/>
+      <w:pPr>
+        <w:ind w:left="5040" w:hanging="360"/>
+      </w:pPr>
+    </w:lvl>
+    <w:lvl w:ilvl="7" w:tplc="08090019" w:tentative="1">
+      <w:start w:val="1"/>
+      <w:numFmt w:val="lowerLetter"/>
+      <w:lvlText w:val="%8."/>
+      <w:lvlJc w:val="left"/>
+      <w:pPr>
+        <w:ind w:left="5760" w:hanging="360"/>
+      </w:pPr>
+    </w:lvl>
+    <w:lvl w:ilvl="8" w:tplc="0809001B" w:tentative="1">
+      <w:start w:val="1"/>
+      <w:numFmt w:val="lowerRoman"/>
+      <w:lvlText w:val="%9."/>
+      <w:lvlJc w:val="right"/>
+      <w:pPr>
+        <w:ind w:left="6480" w:hanging="180"/>
+      </w:pPr>
+    </w:lvl>
+  </w:abstractNum>
+  <w:abstractNum w:abstractNumId="7">
+    <w:nsid w:val="1D7E25BB"/>
+    <w:multiLevelType w:val="hybridMultilevel"/>
+    <w:tmpl w:val="382ECC14"/>
+    <w:lvl w:ilvl="0" w:tplc="6C5EE5B0">
+      <w:start w:val="4"/>
+      <w:numFmt w:val="bullet"/>
+      <w:lvlText w:val="-"/>
+      <w:lvlJc w:val="left"/>
+      <w:pPr>
+        <w:ind w:left="720" w:hanging="360"/>
+      </w:pPr>
+      <w:rPr>
+        <w:rFonts w:ascii="Arial" w:eastAsiaTheme="majorEastAsia" w:hAnsi="Arial" w:cs="Arial" w:hint="default"/>
+      </w:rPr>
+    </w:lvl>
+    <w:lvl w:ilvl="1" w:tplc="08090003" w:tentative="1">
+      <w:start w:val="1"/>
+      <w:numFmt w:val="bullet"/>
+      <w:lvlText w:val="o"/>
+      <w:lvlJc w:val="left"/>
+      <w:pPr>
+        <w:ind w:left="1440" w:hanging="360"/>
+      </w:pPr>
+      <w:rPr>
+        <w:rFonts w:ascii="Courier New" w:hAnsi="Courier New" w:cs="Courier New" w:hint="default"/>
+      </w:rPr>
+    </w:lvl>
+    <w:lvl w:ilvl="2" w:tplc="08090005" w:tentative="1">
+      <w:start w:val="1"/>
+      <w:numFmt w:val="bullet"/>
+      <w:lvlText w:val=""/>
+      <w:lvlJc w:val="left"/>
+      <w:pPr>
+        <w:ind w:left="2160" w:hanging="360"/>
+      </w:pPr>
+      <w:rPr>
+        <w:rFonts w:ascii="Wingdings" w:hAnsi="Wingdings" w:hint="default"/>
+      </w:rPr>
+    </w:lvl>
+    <w:lvl w:ilvl="3" w:tplc="08090001" w:tentative="1">
+      <w:start w:val="1"/>
+      <w:numFmt w:val="bullet"/>
+      <w:lvlText w:val=""/>
+      <w:lvlJc w:val="left"/>
+      <w:pPr>
+        <w:ind w:left="2880" w:hanging="360"/>
+      </w:pPr>
+      <w:rPr>
+        <w:rFonts w:ascii="Symbol" w:hAnsi="Symbol" w:hint="default"/>
+      </w:rPr>
+    </w:lvl>
+    <w:lvl w:ilvl="4" w:tplc="08090003" w:tentative="1">
+      <w:start w:val="1"/>
+      <w:numFmt w:val="bullet"/>
+      <w:lvlText w:val="o"/>
+      <w:lvlJc w:val="left"/>
+      <w:pPr>
+        <w:ind w:left="3600" w:hanging="360"/>
+      </w:pPr>
+      <w:rPr>
+        <w:rFonts w:ascii="Courier New" w:hAnsi="Courier New" w:cs="Courier New" w:hint="default"/>
+      </w:rPr>
+    </w:lvl>
+    <w:lvl w:ilvl="5" w:tplc="08090005" w:tentative="1">
+      <w:start w:val="1"/>
+      <w:numFmt w:val="bullet"/>
+      <w:lvlText w:val=""/>
+      <w:lvlJc w:val="left"/>
+      <w:pPr>
+        <w:ind w:left="4320" w:hanging="360"/>
+      </w:pPr>
+      <w:rPr>
+        <w:rFonts w:ascii="Wingdings" w:hAnsi="Wingdings" w:hint="default"/>
+      </w:rPr>
+    </w:lvl>
+    <w:lvl w:ilvl="6" w:tplc="08090001" w:tentative="1">
+      <w:start w:val="1"/>
+      <w:numFmt w:val="bullet"/>
+      <w:lvlText w:val=""/>
+      <w:lvlJc w:val="left"/>
+      <w:pPr>
+        <w:ind w:left="5040" w:hanging="360"/>
+      </w:pPr>
+      <w:rPr>
+        <w:rFonts w:ascii="Symbol" w:hAnsi="Symbol" w:hint="default"/>
+      </w:rPr>
+    </w:lvl>
+    <w:lvl w:ilvl="7" w:tplc="08090003" w:tentative="1">
+      <w:start w:val="1"/>
+      <w:numFmt w:val="bullet"/>
+      <w:lvlText w:val="o"/>
+      <w:lvlJc w:val="left"/>
+      <w:pPr>
+        <w:ind w:left="5760" w:hanging="360"/>
+      </w:pPr>
+      <w:rPr>
+        <w:rFonts w:ascii="Courier New" w:hAnsi="Courier New" w:cs="Courier New" w:hint="default"/>
+      </w:rPr>
+    </w:lvl>
+    <w:lvl w:ilvl="8" w:tplc="08090005" w:tentative="1">
+      <w:start w:val="1"/>
+      <w:numFmt w:val="bullet"/>
+      <w:lvlText w:val=""/>
+      <w:lvlJc w:val="left"/>
+      <w:pPr>
+        <w:ind w:left="6480" w:hanging="360"/>
+      </w:pPr>
+      <w:rPr>
+        <w:rFonts w:ascii="Wingdings" w:hAnsi="Wingdings" w:hint="default"/>
+      </w:rPr>
+    </w:lvl>
+  </w:abstractNum>
+  <w:abstractNum w:abstractNumId="8">
     <w:nsid w:val="1D8121C4"/>
     <w:multiLevelType w:val="hybridMultilevel"/>
     <w:tmpl w:val="9790EFE2"/>
@@ -2571,7 +4476,7 @@
       </w:pPr>
     </w:lvl>
   </w:abstractNum>
-  <w:abstractNum w:abstractNumId="7">
+  <w:abstractNum w:abstractNumId="9">
     <w:nsid w:val="1DBF6945"/>
     <w:multiLevelType w:val="multilevel"/>
     <w:tmpl w:val="F26262D6"/>
@@ -2692,7 +4597,7 @@
       </w:rPr>
     </w:lvl>
   </w:abstractNum>
-  <w:abstractNum w:abstractNumId="8">
+  <w:abstractNum w:abstractNumId="10">
     <w:nsid w:val="216E2D0E"/>
     <w:multiLevelType w:val="hybridMultilevel"/>
     <w:tmpl w:val="5B52DC40"/>
@@ -2778,7 +4683,7 @@
       </w:pPr>
     </w:lvl>
   </w:abstractNum>
-  <w:abstractNum w:abstractNumId="9">
+  <w:abstractNum w:abstractNumId="11">
     <w:nsid w:val="2CA443A2"/>
     <w:multiLevelType w:val="multilevel"/>
     <w:tmpl w:val="A79A32EC"/>
@@ -2927,7 +4832,7 @@
       </w:rPr>
     </w:lvl>
   </w:abstractNum>
-  <w:abstractNum w:abstractNumId="10">
+  <w:abstractNum w:abstractNumId="12">
     <w:nsid w:val="2DAA056E"/>
     <w:multiLevelType w:val="multilevel"/>
     <w:tmpl w:val="1A4A09AA"/>
@@ -3049,7 +4954,7 @@
       </w:pPr>
     </w:lvl>
   </w:abstractNum>
-  <w:abstractNum w:abstractNumId="11">
+  <w:abstractNum w:abstractNumId="13">
     <w:nsid w:val="38EC7C8B"/>
     <w:multiLevelType w:val="hybridMultilevel"/>
     <w:tmpl w:val="D82ED8CE"/>
@@ -3138,7 +5043,7 @@
       </w:pPr>
     </w:lvl>
   </w:abstractNum>
-  <w:abstractNum w:abstractNumId="12">
+  <w:abstractNum w:abstractNumId="14">
     <w:nsid w:val="520C58A4"/>
     <w:multiLevelType w:val="multilevel"/>
     <w:tmpl w:val="A9AA909C"/>
@@ -3251,7 +5156,210 @@
       </w:rPr>
     </w:lvl>
   </w:abstractNum>
-  <w:abstractNum w:abstractNumId="13">
+  <w:abstractNum w:abstractNumId="15">
+    <w:nsid w:val="5CE3325C"/>
+    <w:multiLevelType w:val="multilevel"/>
+    <w:tmpl w:val="4420D704"/>
+    <w:lvl w:ilvl="0">
+      <w:start w:val="1"/>
+      <w:numFmt w:val="decimal"/>
+      <w:lvlText w:val="%1."/>
+      <w:lvlJc w:val="left"/>
+      <w:pPr>
+        <w:tabs>
+          <w:tab w:val="num" w:pos="720"/>
+        </w:tabs>
+        <w:ind w:left="720" w:hanging="360"/>
+      </w:pPr>
+    </w:lvl>
+    <w:lvl w:ilvl="1">
+      <w:start w:val="1"/>
+      <w:numFmt w:val="bullet"/>
+      <w:lvlText w:val="o"/>
+      <w:lvlJc w:val="left"/>
+      <w:pPr>
+        <w:tabs>
+          <w:tab w:val="num" w:pos="1440"/>
+        </w:tabs>
+        <w:ind w:left="1440" w:hanging="360"/>
+      </w:pPr>
+      <w:rPr>
+        <w:rFonts w:ascii="Courier New" w:hAnsi="Courier New" w:hint="default"/>
+        <w:sz w:val="20"/>
+      </w:rPr>
+    </w:lvl>
+    <w:lvl w:ilvl="2" w:tentative="1">
+      <w:start w:val="1"/>
+      <w:numFmt w:val="decimal"/>
+      <w:lvlText w:val="%3."/>
+      <w:lvlJc w:val="left"/>
+      <w:pPr>
+        <w:tabs>
+          <w:tab w:val="num" w:pos="2160"/>
+        </w:tabs>
+        <w:ind w:left="2160" w:hanging="360"/>
+      </w:pPr>
+    </w:lvl>
+    <w:lvl w:ilvl="3" w:tentative="1">
+      <w:start w:val="1"/>
+      <w:numFmt w:val="decimal"/>
+      <w:lvlText w:val="%4."/>
+      <w:lvlJc w:val="left"/>
+      <w:pPr>
+        <w:tabs>
+          <w:tab w:val="num" w:pos="2880"/>
+        </w:tabs>
+        <w:ind w:left="2880" w:hanging="360"/>
+      </w:pPr>
+    </w:lvl>
+    <w:lvl w:ilvl="4" w:tentative="1">
+      <w:start w:val="1"/>
+      <w:numFmt w:val="decimal"/>
+      <w:lvlText w:val="%5."/>
+      <w:lvlJc w:val="left"/>
+      <w:pPr>
+        <w:tabs>
+          <w:tab w:val="num" w:pos="3600"/>
+        </w:tabs>
+        <w:ind w:left="3600" w:hanging="360"/>
+      </w:pPr>
+    </w:lvl>
+    <w:lvl w:ilvl="5" w:tentative="1">
+      <w:start w:val="1"/>
+      <w:numFmt w:val="decimal"/>
+      <w:lvlText w:val="%6."/>
+      <w:lvlJc w:val="left"/>
+      <w:pPr>
+        <w:tabs>
+          <w:tab w:val="num" w:pos="4320"/>
+        </w:tabs>
+        <w:ind w:left="4320" w:hanging="360"/>
+      </w:pPr>
+    </w:lvl>
+    <w:lvl w:ilvl="6" w:tentative="1">
+      <w:start w:val="1"/>
+      <w:numFmt w:val="decimal"/>
+      <w:lvlText w:val="%7."/>
+      <w:lvlJc w:val="left"/>
+      <w:pPr>
+        <w:tabs>
+          <w:tab w:val="num" w:pos="5040"/>
+        </w:tabs>
+        <w:ind w:left="5040" w:hanging="360"/>
+      </w:pPr>
+    </w:lvl>
+    <w:lvl w:ilvl="7" w:tentative="1">
+      <w:start w:val="1"/>
+      <w:numFmt w:val="decimal"/>
+      <w:lvlText w:val="%8."/>
+      <w:lvlJc w:val="left"/>
+      <w:pPr>
+        <w:tabs>
+          <w:tab w:val="num" w:pos="5760"/>
+        </w:tabs>
+        <w:ind w:left="5760" w:hanging="360"/>
+      </w:pPr>
+    </w:lvl>
+    <w:lvl w:ilvl="8" w:tentative="1">
+      <w:start w:val="1"/>
+      <w:numFmt w:val="decimal"/>
+      <w:lvlText w:val="%9."/>
+      <w:lvlJc w:val="left"/>
+      <w:pPr>
+        <w:tabs>
+          <w:tab w:val="num" w:pos="6480"/>
+        </w:tabs>
+        <w:ind w:left="6480" w:hanging="360"/>
+      </w:pPr>
+    </w:lvl>
+  </w:abstractNum>
+  <w:abstractNum w:abstractNumId="16">
+    <w:nsid w:val="5D125288"/>
+    <w:multiLevelType w:val="hybridMultilevel"/>
+    <w:tmpl w:val="C4EC1114"/>
+    <w:lvl w:ilvl="0" w:tplc="0809000F">
+      <w:start w:val="1"/>
+      <w:numFmt w:val="decimal"/>
+      <w:lvlText w:val="%1."/>
+      <w:lvlJc w:val="left"/>
+      <w:pPr>
+        <w:ind w:left="720" w:hanging="360"/>
+      </w:pPr>
+    </w:lvl>
+    <w:lvl w:ilvl="1" w:tplc="08090019" w:tentative="1">
+      <w:start w:val="1"/>
+      <w:numFmt w:val="lowerLetter"/>
+      <w:lvlText w:val="%2."/>
+      <w:lvlJc w:val="left"/>
+      <w:pPr>
+        <w:ind w:left="1440" w:hanging="360"/>
+      </w:pPr>
+    </w:lvl>
+    <w:lvl w:ilvl="2" w:tplc="0809001B" w:tentative="1">
+      <w:start w:val="1"/>
+      <w:numFmt w:val="lowerRoman"/>
+      <w:lvlText w:val="%3."/>
+      <w:lvlJc w:val="right"/>
+      <w:pPr>
+        <w:ind w:left="2160" w:hanging="180"/>
+      </w:pPr>
+    </w:lvl>
+    <w:lvl w:ilvl="3" w:tplc="0809000F" w:tentative="1">
+      <w:start w:val="1"/>
+      <w:numFmt w:val="decimal"/>
+      <w:lvlText w:val="%4."/>
+      <w:lvlJc w:val="left"/>
+      <w:pPr>
+        <w:ind w:left="2880" w:hanging="360"/>
+      </w:pPr>
+    </w:lvl>
+    <w:lvl w:ilvl="4" w:tplc="08090019" w:tentative="1">
+      <w:start w:val="1"/>
+      <w:numFmt w:val="lowerLetter"/>
+      <w:lvlText w:val="%5."/>
+      <w:lvlJc w:val="left"/>
+      <w:pPr>
+        <w:ind w:left="3600" w:hanging="360"/>
+      </w:pPr>
+    </w:lvl>
+    <w:lvl w:ilvl="5" w:tplc="0809001B" w:tentative="1">
+      <w:start w:val="1"/>
+      <w:numFmt w:val="lowerRoman"/>
+      <w:lvlText w:val="%6."/>
+      <w:lvlJc w:val="right"/>
+      <w:pPr>
+        <w:ind w:left="4320" w:hanging="180"/>
+      </w:pPr>
+    </w:lvl>
+    <w:lvl w:ilvl="6" w:tplc="0809000F" w:tentative="1">
+      <w:start w:val="1"/>
+      <w:numFmt w:val="decimal"/>
+      <w:lvlText w:val="%7."/>
+      <w:lvlJc w:val="left"/>
+      <w:pPr>
+        <w:ind w:left="5040" w:hanging="360"/>
+      </w:pPr>
+    </w:lvl>
+    <w:lvl w:ilvl="7" w:tplc="08090019" w:tentative="1">
+      <w:start w:val="1"/>
+      <w:numFmt w:val="lowerLetter"/>
+      <w:lvlText w:val="%8."/>
+      <w:lvlJc w:val="left"/>
+      <w:pPr>
+        <w:ind w:left="5760" w:hanging="360"/>
+      </w:pPr>
+    </w:lvl>
+    <w:lvl w:ilvl="8" w:tplc="0809001B" w:tentative="1">
+      <w:start w:val="1"/>
+      <w:numFmt w:val="lowerRoman"/>
+      <w:lvlText w:val="%9."/>
+      <w:lvlJc w:val="right"/>
+      <w:pPr>
+        <w:ind w:left="6480" w:hanging="180"/>
+      </w:pPr>
+    </w:lvl>
+  </w:abstractNum>
+  <w:abstractNum w:abstractNumId="17">
     <w:nsid w:val="617D3DD5"/>
     <w:multiLevelType w:val="hybridMultilevel"/>
     <w:tmpl w:val="E9E6B310"/>
@@ -3340,7 +5448,7 @@
       </w:pPr>
     </w:lvl>
   </w:abstractNum>
-  <w:abstractNum w:abstractNumId="14">
+  <w:abstractNum w:abstractNumId="18">
     <w:nsid w:val="668C48E4"/>
     <w:multiLevelType w:val="multilevel"/>
     <w:tmpl w:val="0368FABE"/>
@@ -3453,7 +5561,7 @@
       </w:rPr>
     </w:lvl>
   </w:abstractNum>
-  <w:abstractNum w:abstractNumId="15">
+  <w:abstractNum w:abstractNumId="19">
     <w:nsid w:val="716446A2"/>
     <w:multiLevelType w:val="hybridMultilevel"/>
     <w:tmpl w:val="DF16CDD6"/>
@@ -3542,7 +5650,7 @@
       </w:pPr>
     </w:lvl>
   </w:abstractNum>
-  <w:abstractNum w:abstractNumId="16">
+  <w:abstractNum w:abstractNumId="20">
     <w:nsid w:val="7375303C"/>
     <w:multiLevelType w:val="hybridMultilevel"/>
     <w:tmpl w:val="6E4CB7A6"/>
@@ -3655,7 +5763,124 @@
       </w:rPr>
     </w:lvl>
   </w:abstractNum>
-  <w:abstractNum w:abstractNumId="17">
+  <w:abstractNum w:abstractNumId="21">
+    <w:nsid w:val="78E23C57"/>
+    <w:multiLevelType w:val="multilevel"/>
+    <w:tmpl w:val="1E1A45EE"/>
+    <w:lvl w:ilvl="0">
+      <w:start w:val="1"/>
+      <w:numFmt w:val="decimal"/>
+      <w:lvlText w:val="%1."/>
+      <w:lvlJc w:val="left"/>
+      <w:pPr>
+        <w:tabs>
+          <w:tab w:val="num" w:pos="720"/>
+        </w:tabs>
+        <w:ind w:left="720" w:hanging="360"/>
+      </w:pPr>
+    </w:lvl>
+    <w:lvl w:ilvl="1">
+      <w:start w:val="1"/>
+      <w:numFmt w:val="bullet"/>
+      <w:lvlText w:val="o"/>
+      <w:lvlJc w:val="left"/>
+      <w:pPr>
+        <w:tabs>
+          <w:tab w:val="num" w:pos="1440"/>
+        </w:tabs>
+        <w:ind w:left="1440" w:hanging="360"/>
+      </w:pPr>
+      <w:rPr>
+        <w:rFonts w:ascii="Courier New" w:hAnsi="Courier New" w:hint="default"/>
+        <w:sz w:val="20"/>
+      </w:rPr>
+    </w:lvl>
+    <w:lvl w:ilvl="2" w:tentative="1">
+      <w:start w:val="1"/>
+      <w:numFmt w:val="decimal"/>
+      <w:lvlText w:val="%3."/>
+      <w:lvlJc w:val="left"/>
+      <w:pPr>
+        <w:tabs>
+          <w:tab w:val="num" w:pos="2160"/>
+        </w:tabs>
+        <w:ind w:left="2160" w:hanging="360"/>
+      </w:pPr>
+    </w:lvl>
+    <w:lvl w:ilvl="3" w:tentative="1">
+      <w:start w:val="1"/>
+      <w:numFmt w:val="decimal"/>
+      <w:lvlText w:val="%4."/>
+      <w:lvlJc w:val="left"/>
+      <w:pPr>
+        <w:tabs>
+          <w:tab w:val="num" w:pos="2880"/>
+        </w:tabs>
+        <w:ind w:left="2880" w:hanging="360"/>
+      </w:pPr>
+    </w:lvl>
+    <w:lvl w:ilvl="4" w:tentative="1">
+      <w:start w:val="1"/>
+      <w:numFmt w:val="decimal"/>
+      <w:lvlText w:val="%5."/>
+      <w:lvlJc w:val="left"/>
+      <w:pPr>
+        <w:tabs>
+          <w:tab w:val="num" w:pos="3600"/>
+        </w:tabs>
+        <w:ind w:left="3600" w:hanging="360"/>
+      </w:pPr>
+    </w:lvl>
+    <w:lvl w:ilvl="5" w:tentative="1">
+      <w:start w:val="1"/>
+      <w:numFmt w:val="decimal"/>
+      <w:lvlText w:val="%6."/>
+      <w:lvlJc w:val="left"/>
+      <w:pPr>
+        <w:tabs>
+          <w:tab w:val="num" w:pos="4320"/>
+        </w:tabs>
+        <w:ind w:left="4320" w:hanging="360"/>
+      </w:pPr>
+    </w:lvl>
+    <w:lvl w:ilvl="6" w:tentative="1">
+      <w:start w:val="1"/>
+      <w:numFmt w:val="decimal"/>
+      <w:lvlText w:val="%7."/>
+      <w:lvlJc w:val="left"/>
+      <w:pPr>
+        <w:tabs>
+          <w:tab w:val="num" w:pos="5040"/>
+        </w:tabs>
+        <w:ind w:left="5040" w:hanging="360"/>
+      </w:pPr>
+    </w:lvl>
+    <w:lvl w:ilvl="7" w:tentative="1">
+      <w:start w:val="1"/>
+      <w:numFmt w:val="decimal"/>
+      <w:lvlText w:val="%8."/>
+      <w:lvlJc w:val="left"/>
+      <w:pPr>
+        <w:tabs>
+          <w:tab w:val="num" w:pos="5760"/>
+        </w:tabs>
+        <w:ind w:left="5760" w:hanging="360"/>
+      </w:pPr>
+    </w:lvl>
+    <w:lvl w:ilvl="8" w:tentative="1">
+      <w:start w:val="1"/>
+      <w:numFmt w:val="decimal"/>
+      <w:lvlText w:val="%9."/>
+      <w:lvlJc w:val="left"/>
+      <w:pPr>
+        <w:tabs>
+          <w:tab w:val="num" w:pos="6480"/>
+        </w:tabs>
+        <w:ind w:left="6480" w:hanging="360"/>
+      </w:pPr>
+    </w:lvl>
+  </w:abstractNum>
+  <w:abstractNum w:abstractNumId="22">
     <w:nsid w:val="7B135E89"/>
     <w:multiLevelType w:val="multilevel"/>
     <w:tmpl w:val="E22683F8"/>
@@ -3778,58 +6003,73 @@
     </w:lvl>
   </w:abstractNum>
   <w:num w:numId="1">
-    <w:abstractNumId w:val="17"/>
+    <w:abstractNumId w:val="22"/>
   </w:num>
   <w:num w:numId="2">
-    <w:abstractNumId w:val="10"/>
+    <w:abstractNumId w:val="12"/>
   </w:num>
   <w:num w:numId="3">
     <w:abstractNumId w:val="5"/>
   </w:num>
   <w:num w:numId="4">
-    <w:abstractNumId w:val="12"/>
+    <w:abstractNumId w:val="14"/>
   </w:num>
   <w:num w:numId="5">
     <w:abstractNumId w:val="2"/>
   </w:num>
   <w:num w:numId="6">
-    <w:abstractNumId w:val="16"/>
+    <w:abstractNumId w:val="20"/>
   </w:num>
   <w:num w:numId="7">
     <w:abstractNumId w:val="3"/>
   </w:num>
   <w:num w:numId="8">
-    <w:abstractNumId w:val="8"/>
+    <w:abstractNumId w:val="10"/>
   </w:num>
   <w:num w:numId="9">
     <w:abstractNumId w:val="4"/>
   </w:num>
   <w:num w:numId="10">
-    <w:abstractNumId w:val="14"/>
+    <w:abstractNumId w:val="18"/>
   </w:num>
   <w:num w:numId="11">
     <w:abstractNumId w:val="0"/>
   </w:num>
   <w:num w:numId="12">
-    <w:abstractNumId w:val="15"/>
+    <w:abstractNumId w:val="19"/>
   </w:num>
   <w:num w:numId="13">
-    <w:abstractNumId w:val="7"/>
+    <w:abstractNumId w:val="9"/>
   </w:num>
   <w:num w:numId="14">
-    <w:abstractNumId w:val="13"/>
+    <w:abstractNumId w:val="17"/>
   </w:num>
   <w:num w:numId="15">
-    <w:abstractNumId w:val="11"/>
+    <w:abstractNumId w:val="13"/>
   </w:num>
   <w:num w:numId="16">
     <w:abstractNumId w:val="1"/>
   </w:num>
   <w:num w:numId="17">
+    <w:abstractNumId w:val="8"/>
+  </w:num>
+  <w:num w:numId="18">
+    <w:abstractNumId w:val="11"/>
+  </w:num>
+  <w:num w:numId="19">
     <w:abstractNumId w:val="6"/>
   </w:num>
-  <w:num w:numId="18">
-    <w:abstractNumId w:val="9"/>
+  <w:num w:numId="20">
+    <w:abstractNumId w:val="16"/>
+  </w:num>
+  <w:num w:numId="21">
+    <w:abstractNumId w:val="15"/>
+  </w:num>
+  <w:num w:numId="22">
+    <w:abstractNumId w:val="21"/>
+  </w:num>
+  <w:num w:numId="23">
+    <w:abstractNumId w:val="7"/>
   </w:num>
 </w:numbering>
 </file>
@@ -4193,7 +6433,6 @@
   <w:style w:type="character" w:default="1" w:styleId="DefaultParagraphFont">
     <w:name w:val="Default Paragraph Font"/>
     <w:uiPriority w:val="1"/>
-    <w:semiHidden/>
     <w:unhideWhenUsed/>
   </w:style>
   <w:style w:type="table" w:default="1" w:styleId="TableNormal">
@@ -4896,6 +7135,19 @@
     <w:basedOn w:val="DefaultParagraphFont"/>
     <w:rsid w:val="00C2147E"/>
   </w:style>
+  <w:style w:type="paragraph" w:styleId="TOC3">
+    <w:name w:val="toc 3"/>
+    <w:basedOn w:val="Normal"/>
+    <w:next w:val="Normal"/>
+    <w:autoRedefine/>
+    <w:uiPriority w:val="39"/>
+    <w:unhideWhenUsed/>
+    <w:rsid w:val="0084383C"/>
+    <w:pPr>
+      <w:spacing w:after="100"/>
+      <w:ind w:left="480"/>
+    </w:pPr>
+  </w:style>
 </w:styles>
 </file>
 
@@ -5379,7 +7631,7 @@
 </file>
 
 <file path=customXml/itemProps1.xml><?xml version="1.0" encoding="utf-8"?>
-<ds:datastoreItem xmlns:ds="http://schemas.openxmlformats.org/officeDocument/2006/customXml" ds:itemID="{484330F1-6821-479B-B9A1-4C56FA60C832}">
+<ds:datastoreItem xmlns:ds="http://schemas.openxmlformats.org/officeDocument/2006/customXml" ds:itemID="{307F48EA-C041-4B6F-A894-1CD2999DE84D}">
   <ds:schemaRefs>
     <ds:schemaRef ds:uri="http://schemas.openxmlformats.org/officeDocument/2006/bibliography"/>
   </ds:schemaRefs>

</xml_diff>

<commit_message>
*Compiled section one into the document
</commit_message>
<xml_diff>
--- a/doc/End of Project Report/D4EoPR.docx
+++ b/doc/End of Project Report/D4EoPR.docx
@@ -372,7 +372,7 @@
       <w:pPr>
         <w:pStyle w:val="Heading1"/>
       </w:pPr>
-      <w:bookmarkStart w:id="0" w:name="_Toc322779607"/>
+      <w:bookmarkStart w:id="0" w:name="_Toc323933252"/>
       <w:r>
         <w:t>Notes to the Authors:</w:t>
       </w:r>
@@ -402,7 +402,7 @@
     <w:p>
       <w:pPr>
         <w:shd w:val="clear" w:color="auto" w:fill="FFFFFF"/>
-        <w:spacing w:before="100" w:beforeAutospacing="1" w:after="100" w:afterAutospacing="1" w:line="240" w:lineRule="auto"/>
+        <w:spacing w:before="100" w:beforeAutospacing="1" w:after="100" w:afterAutospacing="1"/>
         <w:rPr>
           <w:rFonts w:ascii="Verdana" w:eastAsia="Times New Roman" w:hAnsi="Verdana" w:cs="Times New Roman"/>
           <w:color w:val="000000"/>
@@ -427,7 +427,7 @@
           <w:numId w:val="22"/>
         </w:numPr>
         <w:shd w:val="clear" w:color="auto" w:fill="FFFFFF"/>
-        <w:spacing w:before="100" w:beforeAutospacing="1" w:after="100" w:afterAutospacing="1" w:line="240" w:lineRule="auto"/>
+        <w:spacing w:before="100" w:beforeAutospacing="1" w:after="100" w:afterAutospacing="1"/>
         <w:rPr>
           <w:rFonts w:ascii="Verdana" w:eastAsia="Times New Roman" w:hAnsi="Verdana" w:cs="Times New Roman"/>
           <w:color w:val="000000"/>
@@ -462,7 +462,7 @@
           <w:numId w:val="22"/>
         </w:numPr>
         <w:shd w:val="clear" w:color="auto" w:fill="FFFFFF"/>
-        <w:spacing w:before="100" w:beforeAutospacing="1" w:after="100" w:afterAutospacing="1" w:line="240" w:lineRule="auto"/>
+        <w:spacing w:before="100" w:beforeAutospacing="1" w:after="100" w:afterAutospacing="1"/>
         <w:rPr>
           <w:rFonts w:ascii="Verdana" w:eastAsia="Times New Roman" w:hAnsi="Verdana" w:cs="Times New Roman"/>
           <w:color w:val="000000"/>
@@ -487,7 +487,7 @@
           <w:numId w:val="22"/>
         </w:numPr>
         <w:shd w:val="clear" w:color="auto" w:fill="FFFFFF"/>
-        <w:spacing w:before="100" w:beforeAutospacing="1" w:after="100" w:afterAutospacing="1" w:line="240" w:lineRule="auto"/>
+        <w:spacing w:before="100" w:beforeAutospacing="1" w:after="100" w:afterAutospacing="1"/>
         <w:rPr>
           <w:rFonts w:ascii="Verdana" w:eastAsia="Times New Roman" w:hAnsi="Verdana" w:cs="Times New Roman"/>
           <w:color w:val="000000"/>
@@ -512,7 +512,7 @@
           <w:numId w:val="22"/>
         </w:numPr>
         <w:shd w:val="clear" w:color="auto" w:fill="FFFFFF"/>
-        <w:spacing w:before="100" w:beforeAutospacing="1" w:after="100" w:afterAutospacing="1" w:line="240" w:lineRule="auto"/>
+        <w:spacing w:before="100" w:beforeAutospacing="1" w:after="100" w:afterAutospacing="1"/>
         <w:rPr>
           <w:rFonts w:ascii="Verdana" w:eastAsia="Times New Roman" w:hAnsi="Verdana" w:cs="Times New Roman"/>
           <w:color w:val="000000"/>
@@ -537,7 +537,7 @@
           <w:numId w:val="22"/>
         </w:numPr>
         <w:shd w:val="clear" w:color="auto" w:fill="FFFFFF"/>
-        <w:spacing w:before="100" w:beforeAutospacing="1" w:after="100" w:afterAutospacing="1" w:line="240" w:lineRule="auto"/>
+        <w:spacing w:before="100" w:beforeAutospacing="1" w:after="100" w:afterAutospacing="1"/>
         <w:rPr>
           <w:rFonts w:ascii="Verdana" w:eastAsia="Times New Roman" w:hAnsi="Verdana" w:cs="Times New Roman"/>
           <w:color w:val="000000"/>
@@ -572,7 +572,7 @@
           <w:numId w:val="22"/>
         </w:numPr>
         <w:shd w:val="clear" w:color="auto" w:fill="FFFFFF"/>
-        <w:spacing w:before="100" w:beforeAutospacing="1" w:after="100" w:afterAutospacing="1" w:line="240" w:lineRule="auto"/>
+        <w:spacing w:before="100" w:beforeAutospacing="1" w:after="100" w:afterAutospacing="1"/>
         <w:rPr>
           <w:rFonts w:ascii="Verdana" w:eastAsia="Times New Roman" w:hAnsi="Verdana" w:cs="Times New Roman"/>
           <w:color w:val="000000"/>
@@ -597,7 +597,7 @@
           <w:numId w:val="22"/>
         </w:numPr>
         <w:shd w:val="clear" w:color="auto" w:fill="FFFFFF"/>
-        <w:spacing w:before="100" w:beforeAutospacing="1" w:after="100" w:afterAutospacing="1" w:line="240" w:lineRule="auto"/>
+        <w:spacing w:before="100" w:beforeAutospacing="1" w:after="100" w:afterAutospacing="1"/>
         <w:rPr>
           <w:rFonts w:ascii="Verdana" w:eastAsia="Times New Roman" w:hAnsi="Verdana" w:cs="Times New Roman"/>
           <w:color w:val="000000"/>
@@ -633,7 +633,7 @@
           <w:numId w:val="22"/>
         </w:numPr>
         <w:shd w:val="clear" w:color="auto" w:fill="FFFFFF"/>
-        <w:spacing w:before="100" w:beforeAutospacing="1" w:after="100" w:afterAutospacing="1" w:line="240" w:lineRule="auto"/>
+        <w:spacing w:before="100" w:beforeAutospacing="1" w:after="100" w:afterAutospacing="1"/>
         <w:rPr>
           <w:rFonts w:ascii="Verdana" w:eastAsia="Times New Roman" w:hAnsi="Verdana" w:cs="Times New Roman"/>
           <w:color w:val="000000"/>
@@ -669,7 +669,7 @@
           <w:numId w:val="22"/>
         </w:numPr>
         <w:shd w:val="clear" w:color="auto" w:fill="FFFFFF"/>
-        <w:spacing w:before="100" w:beforeAutospacing="1" w:after="100" w:afterAutospacing="1" w:line="240" w:lineRule="auto"/>
+        <w:spacing w:before="100" w:beforeAutospacing="1" w:after="100" w:afterAutospacing="1"/>
         <w:rPr>
           <w:rFonts w:ascii="Verdana" w:eastAsia="Times New Roman" w:hAnsi="Verdana" w:cs="Times New Roman"/>
           <w:color w:val="000000"/>
@@ -705,7 +705,7 @@
           <w:numId w:val="22"/>
         </w:numPr>
         <w:shd w:val="clear" w:color="auto" w:fill="FFFFFF"/>
-        <w:spacing w:before="100" w:beforeAutospacing="1" w:after="100" w:afterAutospacing="1" w:line="240" w:lineRule="auto"/>
+        <w:spacing w:before="100" w:beforeAutospacing="1" w:after="100" w:afterAutospacing="1"/>
         <w:rPr>
           <w:rFonts w:ascii="Verdana" w:eastAsia="Times New Roman" w:hAnsi="Verdana" w:cs="Times New Roman"/>
           <w:color w:val="000000"/>
@@ -740,7 +740,7 @@
           <w:numId w:val="22"/>
         </w:numPr>
         <w:shd w:val="clear" w:color="auto" w:fill="FFFFFF"/>
-        <w:spacing w:before="100" w:beforeAutospacing="1" w:after="100" w:afterAutospacing="1" w:line="240" w:lineRule="auto"/>
+        <w:spacing w:before="100" w:beforeAutospacing="1" w:after="100" w:afterAutospacing="1"/>
         <w:rPr>
           <w:rFonts w:ascii="Verdana" w:eastAsia="Times New Roman" w:hAnsi="Verdana" w:cs="Times New Roman"/>
           <w:color w:val="000000"/>
@@ -774,7 +774,7 @@
           <w:numId w:val="22"/>
         </w:numPr>
         <w:shd w:val="clear" w:color="auto" w:fill="FFFFFF"/>
-        <w:spacing w:before="100" w:beforeAutospacing="1" w:after="100" w:afterAutospacing="1" w:line="240" w:lineRule="auto"/>
+        <w:spacing w:before="100" w:beforeAutospacing="1" w:after="100" w:afterAutospacing="1"/>
         <w:rPr>
           <w:rFonts w:ascii="Verdana" w:eastAsia="Times New Roman" w:hAnsi="Verdana" w:cs="Times New Roman"/>
           <w:color w:val="000000"/>
@@ -810,7 +810,7 @@
           <w:numId w:val="22"/>
         </w:numPr>
         <w:shd w:val="clear" w:color="auto" w:fill="FFFFFF"/>
-        <w:spacing w:before="100" w:beforeAutospacing="1" w:after="100" w:afterAutospacing="1" w:line="240" w:lineRule="auto"/>
+        <w:spacing w:before="100" w:beforeAutospacing="1" w:after="100" w:afterAutospacing="1"/>
         <w:rPr>
           <w:rFonts w:ascii="Verdana" w:eastAsia="Times New Roman" w:hAnsi="Verdana" w:cs="Times New Roman"/>
           <w:color w:val="000000"/>
@@ -852,7 +852,7 @@
       <w:pPr>
         <w:pStyle w:val="Heading1"/>
       </w:pPr>
-      <w:bookmarkStart w:id="1" w:name="_Toc322779608"/>
+      <w:bookmarkStart w:id="1" w:name="_Toc323933253"/>
       <w:r>
         <w:lastRenderedPageBreak/>
         <w:t>Document Control</w:t>
@@ -1062,14 +1062,190 @@
           </w:p>
         </w:tc>
       </w:tr>
+      <w:tr>
+        <w:tc>
+          <w:tcPr>
+            <w:tcW w:w="1281" w:type="dxa"/>
+            <w:tcBorders>
+              <w:top w:val="single" w:sz="4" w:space="0" w:color="auto"/>
+              <w:left w:val="single" w:sz="4" w:space="0" w:color="auto"/>
+              <w:bottom w:val="single" w:sz="4" w:space="0" w:color="auto"/>
+              <w:right w:val="single" w:sz="4" w:space="0" w:color="auto"/>
+            </w:tcBorders>
+            <w:shd w:val="clear" w:color="auto" w:fill="FFFFFF"/>
+            <w:tcMar>
+              <w:top w:w="0" w:type="dxa"/>
+              <w:left w:w="108" w:type="dxa"/>
+              <w:bottom w:w="0" w:type="dxa"/>
+              <w:right w:w="108" w:type="dxa"/>
+            </w:tcMar>
+          </w:tcPr>
+          <w:p>
+            <w:pPr>
+              <w:pStyle w:val="TableContents"/>
+              <w:rPr>
+                <w:sz w:val="22"/>
+              </w:rPr>
+            </w:pPr>
+            <w:r>
+              <w:rPr>
+                <w:sz w:val="22"/>
+              </w:rPr>
+              <w:t>2</w:t>
+            </w:r>
+          </w:p>
+        </w:tc>
+        <w:tc>
+          <w:tcPr>
+            <w:tcW w:w="3115" w:type="dxa"/>
+            <w:tcBorders>
+              <w:top w:val="single" w:sz="4" w:space="0" w:color="auto"/>
+              <w:left w:val="single" w:sz="4" w:space="0" w:color="auto"/>
+              <w:bottom w:val="single" w:sz="4" w:space="0" w:color="auto"/>
+              <w:right w:val="single" w:sz="4" w:space="0" w:color="auto"/>
+            </w:tcBorders>
+            <w:shd w:val="clear" w:color="auto" w:fill="FFFFFF"/>
+            <w:tcMar>
+              <w:top w:w="0" w:type="dxa"/>
+              <w:left w:w="108" w:type="dxa"/>
+              <w:bottom w:w="0" w:type="dxa"/>
+              <w:right w:w="108" w:type="dxa"/>
+            </w:tcMar>
+          </w:tcPr>
+          <w:p>
+            <w:pPr>
+              <w:pStyle w:val="TableContents"/>
+              <w:rPr>
+                <w:sz w:val="22"/>
+              </w:rPr>
+            </w:pPr>
+            <w:r>
+              <w:rPr>
+                <w:sz w:val="22"/>
+              </w:rPr>
+              <w:t>onme1g10</w:t>
+            </w:r>
+          </w:p>
+        </w:tc>
+        <w:tc>
+          <w:tcPr>
+            <w:tcW w:w="5237" w:type="dxa"/>
+            <w:tcBorders>
+              <w:top w:val="single" w:sz="4" w:space="0" w:color="auto"/>
+              <w:left w:val="single" w:sz="4" w:space="0" w:color="auto"/>
+              <w:bottom w:val="single" w:sz="4" w:space="0" w:color="auto"/>
+              <w:right w:val="single" w:sz="4" w:space="0" w:color="auto"/>
+            </w:tcBorders>
+            <w:shd w:val="clear" w:color="auto" w:fill="FFFFFF"/>
+            <w:tcMar>
+              <w:top w:w="0" w:type="dxa"/>
+              <w:left w:w="108" w:type="dxa"/>
+              <w:bottom w:w="0" w:type="dxa"/>
+              <w:right w:w="108" w:type="dxa"/>
+            </w:tcMar>
+          </w:tcPr>
+          <w:p>
+            <w:pPr>
+              <w:pStyle w:val="TableContents"/>
+              <w:rPr>
+                <w:sz w:val="22"/>
+              </w:rPr>
+            </w:pPr>
+            <w:r>
+              <w:rPr>
+                <w:sz w:val="22"/>
+              </w:rPr>
+              <w:t>Formation and Dynamics</w:t>
+            </w:r>
+          </w:p>
+        </w:tc>
+      </w:tr>
+      <w:tr>
+        <w:tc>
+          <w:tcPr>
+            <w:tcW w:w="1281" w:type="dxa"/>
+            <w:tcBorders>
+              <w:top w:val="single" w:sz="4" w:space="0" w:color="auto"/>
+              <w:left w:val="single" w:sz="4" w:space="0" w:color="auto"/>
+              <w:bottom w:val="single" w:sz="4" w:space="0" w:color="auto"/>
+              <w:right w:val="single" w:sz="4" w:space="0" w:color="auto"/>
+            </w:tcBorders>
+            <w:shd w:val="clear" w:color="auto" w:fill="FFFFFF"/>
+            <w:tcMar>
+              <w:top w:w="0" w:type="dxa"/>
+              <w:left w:w="108" w:type="dxa"/>
+              <w:bottom w:w="0" w:type="dxa"/>
+              <w:right w:w="108" w:type="dxa"/>
+            </w:tcMar>
+          </w:tcPr>
+          <w:p>
+            <w:pPr>
+              <w:pStyle w:val="TableContents"/>
+              <w:rPr>
+                <w:sz w:val="22"/>
+              </w:rPr>
+            </w:pPr>
+          </w:p>
+        </w:tc>
+        <w:tc>
+          <w:tcPr>
+            <w:tcW w:w="3115" w:type="dxa"/>
+            <w:tcBorders>
+              <w:top w:val="single" w:sz="4" w:space="0" w:color="auto"/>
+              <w:left w:val="single" w:sz="4" w:space="0" w:color="auto"/>
+              <w:bottom w:val="single" w:sz="4" w:space="0" w:color="auto"/>
+              <w:right w:val="single" w:sz="4" w:space="0" w:color="auto"/>
+            </w:tcBorders>
+            <w:shd w:val="clear" w:color="auto" w:fill="FFFFFF"/>
+            <w:tcMar>
+              <w:top w:w="0" w:type="dxa"/>
+              <w:left w:w="108" w:type="dxa"/>
+              <w:bottom w:w="0" w:type="dxa"/>
+              <w:right w:w="108" w:type="dxa"/>
+            </w:tcMar>
+          </w:tcPr>
+          <w:p>
+            <w:pPr>
+              <w:pStyle w:val="TableContents"/>
+              <w:rPr>
+                <w:sz w:val="22"/>
+              </w:rPr>
+            </w:pPr>
+          </w:p>
+        </w:tc>
+        <w:tc>
+          <w:tcPr>
+            <w:tcW w:w="5237" w:type="dxa"/>
+            <w:tcBorders>
+              <w:top w:val="single" w:sz="4" w:space="0" w:color="auto"/>
+              <w:left w:val="single" w:sz="4" w:space="0" w:color="auto"/>
+              <w:bottom w:val="single" w:sz="4" w:space="0" w:color="auto"/>
+              <w:right w:val="single" w:sz="4" w:space="0" w:color="auto"/>
+            </w:tcBorders>
+            <w:shd w:val="clear" w:color="auto" w:fill="FFFFFF"/>
+            <w:tcMar>
+              <w:top w:w="0" w:type="dxa"/>
+              <w:left w:w="108" w:type="dxa"/>
+              <w:bottom w:w="0" w:type="dxa"/>
+              <w:right w:w="108" w:type="dxa"/>
+            </w:tcMar>
+          </w:tcPr>
+          <w:p>
+            <w:pPr>
+              <w:pStyle w:val="TableContents"/>
+              <w:rPr>
+                <w:sz w:val="22"/>
+              </w:rPr>
+            </w:pPr>
+          </w:p>
+        </w:tc>
+      </w:tr>
     </w:tbl>
     <w:p>
       <w:pPr>
         <w:pStyle w:val="Footer"/>
         <w:jc w:val="right"/>
       </w:pPr>
-      <w:bookmarkStart w:id="2" w:name="_GoBack"/>
-      <w:bookmarkEnd w:id="2"/>
     </w:p>
     <w:p>
       <w:pPr>
@@ -1093,7 +1269,7 @@
     <w:p>
       <w:pPr>
         <w:pStyle w:val="Footer"/>
-        <w:jc w:val="right"/>
+        <w:jc w:val="center"/>
         <w:sectPr>
           <w:pgSz w:w="12240" w:h="15840"/>
           <w:pgMar w:top="1134" w:right="1134" w:bottom="1693" w:left="1134" w:header="0" w:footer="1134" w:gutter="0"/>
@@ -1107,12 +1283,12 @@
       <w:pPr>
         <w:pStyle w:val="Heading1"/>
       </w:pPr>
-      <w:bookmarkStart w:id="3" w:name="_Toc322779609"/>
+      <w:bookmarkStart w:id="2" w:name="_Toc323933254"/>
       <w:r>
         <w:lastRenderedPageBreak/>
         <w:t>Table of Contents</w:t>
       </w:r>
-      <w:bookmarkEnd w:id="3"/>
+      <w:bookmarkEnd w:id="2"/>
     </w:p>
     <w:p>
       <w:pPr>
@@ -1157,7 +1333,7 @@
         <w:rPr>
           <w:noProof/>
         </w:rPr>
-        <w:instrText xml:space="preserve"> PAGEREF _Toc322779607 \h </w:instrText>
+        <w:instrText xml:space="preserve"> PAGEREF _Toc323933252 \h </w:instrText>
       </w:r>
       <w:r>
         <w:rPr>
@@ -1217,7 +1393,7 @@
         <w:rPr>
           <w:noProof/>
         </w:rPr>
-        <w:instrText xml:space="preserve"> PAGEREF _Toc322779608 \h </w:instrText>
+        <w:instrText xml:space="preserve"> PAGEREF _Toc323933253 \h </w:instrText>
       </w:r>
       <w:r>
         <w:rPr>
@@ -1277,7 +1453,7 @@
         <w:rPr>
           <w:noProof/>
         </w:rPr>
-        <w:instrText xml:space="preserve"> PAGEREF _Toc322779609 \h </w:instrText>
+        <w:instrText xml:space="preserve"> PAGEREF _Toc323933254 \h </w:instrText>
       </w:r>
       <w:r>
         <w:rPr>
@@ -1320,7 +1496,7 @@
           <w:noProof/>
           <w:lang w:eastAsia="zh-TW"/>
         </w:rPr>
-        <w:t>0 Introduction</w:t>
+        <w:t>Introduction</w:t>
       </w:r>
       <w:r>
         <w:rPr>
@@ -1338,7 +1514,7 @@
         <w:rPr>
           <w:noProof/>
         </w:rPr>
-        <w:instrText xml:space="preserve"> PAGEREF _Toc322779610 \h </w:instrText>
+        <w:instrText xml:space="preserve"> PAGEREF _Toc323933255 \h </w:instrText>
       </w:r>
       <w:r>
         <w:rPr>
@@ -1355,7 +1531,7 @@
         <w:rPr>
           <w:noProof/>
         </w:rPr>
-        <w:t>4</w:t>
+        <w:t>5</w:t>
       </w:r>
       <w:r>
         <w:rPr>
@@ -1405,7 +1581,7 @@
         <w:rPr>
           <w:noProof/>
         </w:rPr>
-        <w:instrText xml:space="preserve"> PAGEREF _Toc322779611 \h </w:instrText>
+        <w:instrText xml:space="preserve"> PAGEREF _Toc323933256 \h </w:instrText>
       </w:r>
       <w:r>
         <w:rPr>
@@ -1422,7 +1598,7 @@
         <w:rPr>
           <w:noProof/>
         </w:rPr>
-        <w:t>4</w:t>
+        <w:t>5</w:t>
       </w:r>
       <w:r>
         <w:rPr>
@@ -1465,7 +1641,7 @@
         <w:rPr>
           <w:noProof/>
         </w:rPr>
-        <w:instrText xml:space="preserve"> PAGEREF _Toc322779612 \h </w:instrText>
+        <w:instrText xml:space="preserve"> PAGEREF _Toc323933257 \h </w:instrText>
       </w:r>
       <w:r>
         <w:rPr>
@@ -1482,7 +1658,7 @@
         <w:rPr>
           <w:noProof/>
         </w:rPr>
-        <w:t>4</w:t>
+        <w:t>5</w:t>
       </w:r>
       <w:r>
         <w:rPr>
@@ -1525,7 +1701,7 @@
         <w:rPr>
           <w:noProof/>
         </w:rPr>
-        <w:instrText xml:space="preserve"> PAGEREF _Toc322779613 \h </w:instrText>
+        <w:instrText xml:space="preserve"> PAGEREF _Toc323933258 \h </w:instrText>
       </w:r>
       <w:r>
         <w:rPr>
@@ -1542,7 +1718,367 @@
         <w:rPr>
           <w:noProof/>
         </w:rPr>
-        <w:t>4</w:t>
+        <w:t>6</w:t>
+      </w:r>
+      <w:r>
+        <w:rPr>
+          <w:noProof/>
+        </w:rPr>
+        <w:fldChar w:fldCharType="end"/>
+      </w:r>
+    </w:p>
+    <w:p>
+      <w:pPr>
+        <w:pStyle w:val="TOC3"/>
+        <w:tabs>
+          <w:tab w:val="right" w:leader="dot" w:pos="9962"/>
+        </w:tabs>
+        <w:rPr>
+          <w:rFonts w:asciiTheme="minorHAnsi" w:hAnsiTheme="minorHAnsi"/>
+          <w:noProof/>
+          <w:sz w:val="22"/>
+        </w:rPr>
+      </w:pPr>
+      <w:r>
+        <w:rPr>
+          <w:noProof/>
+        </w:rPr>
+        <w:t>1.2.1 In general</w:t>
+      </w:r>
+      <w:r>
+        <w:rPr>
+          <w:noProof/>
+        </w:rPr>
+        <w:tab/>
+      </w:r>
+      <w:r>
+        <w:rPr>
+          <w:noProof/>
+        </w:rPr>
+        <w:fldChar w:fldCharType="begin"/>
+      </w:r>
+      <w:r>
+        <w:rPr>
+          <w:noProof/>
+        </w:rPr>
+        <w:instrText xml:space="preserve"> PAGEREF _Toc323933259 \h </w:instrText>
+      </w:r>
+      <w:r>
+        <w:rPr>
+          <w:noProof/>
+        </w:rPr>
+      </w:r>
+      <w:r>
+        <w:rPr>
+          <w:noProof/>
+        </w:rPr>
+        <w:fldChar w:fldCharType="separate"/>
+      </w:r>
+      <w:r>
+        <w:rPr>
+          <w:noProof/>
+        </w:rPr>
+        <w:t>6</w:t>
+      </w:r>
+      <w:r>
+        <w:rPr>
+          <w:noProof/>
+        </w:rPr>
+        <w:fldChar w:fldCharType="end"/>
+      </w:r>
+    </w:p>
+    <w:p>
+      <w:pPr>
+        <w:pStyle w:val="TOC3"/>
+        <w:tabs>
+          <w:tab w:val="right" w:leader="dot" w:pos="9962"/>
+        </w:tabs>
+        <w:rPr>
+          <w:rFonts w:asciiTheme="minorHAnsi" w:hAnsiTheme="minorHAnsi"/>
+          <w:noProof/>
+          <w:sz w:val="22"/>
+        </w:rPr>
+      </w:pPr>
+      <w:r>
+        <w:rPr>
+          <w:noProof/>
+        </w:rPr>
+        <w:t>1.2.2 Brian</w:t>
+      </w:r>
+      <w:r>
+        <w:rPr>
+          <w:noProof/>
+        </w:rPr>
+        <w:tab/>
+      </w:r>
+      <w:r>
+        <w:rPr>
+          <w:noProof/>
+        </w:rPr>
+        <w:fldChar w:fldCharType="begin"/>
+      </w:r>
+      <w:r>
+        <w:rPr>
+          <w:noProof/>
+        </w:rPr>
+        <w:instrText xml:space="preserve"> PAGEREF _Toc323933260 \h </w:instrText>
+      </w:r>
+      <w:r>
+        <w:rPr>
+          <w:noProof/>
+        </w:rPr>
+      </w:r>
+      <w:r>
+        <w:rPr>
+          <w:noProof/>
+        </w:rPr>
+        <w:fldChar w:fldCharType="separate"/>
+      </w:r>
+      <w:r>
+        <w:rPr>
+          <w:noProof/>
+        </w:rPr>
+        <w:t>6</w:t>
+      </w:r>
+      <w:r>
+        <w:rPr>
+          <w:noProof/>
+        </w:rPr>
+        <w:fldChar w:fldCharType="end"/>
+      </w:r>
+    </w:p>
+    <w:p>
+      <w:pPr>
+        <w:pStyle w:val="TOC3"/>
+        <w:tabs>
+          <w:tab w:val="right" w:leader="dot" w:pos="9962"/>
+        </w:tabs>
+        <w:rPr>
+          <w:rFonts w:asciiTheme="minorHAnsi" w:hAnsiTheme="minorHAnsi"/>
+          <w:noProof/>
+          <w:sz w:val="22"/>
+        </w:rPr>
+      </w:pPr>
+      <w:r>
+        <w:rPr>
+          <w:noProof/>
+        </w:rPr>
+        <w:t>1.2.3 Kristian</w:t>
+      </w:r>
+      <w:r>
+        <w:rPr>
+          <w:noProof/>
+        </w:rPr>
+        <w:tab/>
+      </w:r>
+      <w:r>
+        <w:rPr>
+          <w:noProof/>
+        </w:rPr>
+        <w:fldChar w:fldCharType="begin"/>
+      </w:r>
+      <w:r>
+        <w:rPr>
+          <w:noProof/>
+        </w:rPr>
+        <w:instrText xml:space="preserve"> PAGEREF _Toc323933261 \h </w:instrText>
+      </w:r>
+      <w:r>
+        <w:rPr>
+          <w:noProof/>
+        </w:rPr>
+      </w:r>
+      <w:r>
+        <w:rPr>
+          <w:noProof/>
+        </w:rPr>
+        <w:fldChar w:fldCharType="separate"/>
+      </w:r>
+      <w:r>
+        <w:rPr>
+          <w:noProof/>
+        </w:rPr>
+        <w:t>7</w:t>
+      </w:r>
+      <w:r>
+        <w:rPr>
+          <w:noProof/>
+        </w:rPr>
+        <w:fldChar w:fldCharType="end"/>
+      </w:r>
+    </w:p>
+    <w:p>
+      <w:pPr>
+        <w:pStyle w:val="TOC3"/>
+        <w:tabs>
+          <w:tab w:val="right" w:leader="dot" w:pos="9962"/>
+        </w:tabs>
+        <w:rPr>
+          <w:rFonts w:asciiTheme="minorHAnsi" w:hAnsiTheme="minorHAnsi"/>
+          <w:noProof/>
+          <w:sz w:val="22"/>
+        </w:rPr>
+      </w:pPr>
+      <w:r>
+        <w:rPr>
+          <w:noProof/>
+        </w:rPr>
+        <w:t>1.2.4 Kelvin</w:t>
+      </w:r>
+      <w:r>
+        <w:rPr>
+          <w:noProof/>
+        </w:rPr>
+        <w:tab/>
+      </w:r>
+      <w:r>
+        <w:rPr>
+          <w:noProof/>
+        </w:rPr>
+        <w:fldChar w:fldCharType="begin"/>
+      </w:r>
+      <w:r>
+        <w:rPr>
+          <w:noProof/>
+        </w:rPr>
+        <w:instrText xml:space="preserve"> PAGEREF _Toc323933262 \h </w:instrText>
+      </w:r>
+      <w:r>
+        <w:rPr>
+          <w:noProof/>
+        </w:rPr>
+      </w:r>
+      <w:r>
+        <w:rPr>
+          <w:noProof/>
+        </w:rPr>
+        <w:fldChar w:fldCharType="separate"/>
+      </w:r>
+      <w:r>
+        <w:rPr>
+          <w:noProof/>
+        </w:rPr>
+        <w:t>7</w:t>
+      </w:r>
+      <w:r>
+        <w:rPr>
+          <w:noProof/>
+        </w:rPr>
+        <w:fldChar w:fldCharType="end"/>
+      </w:r>
+    </w:p>
+    <w:p>
+      <w:pPr>
+        <w:pStyle w:val="TOC3"/>
+        <w:tabs>
+          <w:tab w:val="right" w:leader="dot" w:pos="9962"/>
+        </w:tabs>
+        <w:rPr>
+          <w:rFonts w:asciiTheme="minorHAnsi" w:hAnsiTheme="minorHAnsi"/>
+          <w:noProof/>
+          <w:sz w:val="22"/>
+        </w:rPr>
+      </w:pPr>
+      <w:r>
+        <w:rPr>
+          <w:noProof/>
+        </w:rPr>
+        <w:t>1.2.5 Oscar</w:t>
+      </w:r>
+      <w:r>
+        <w:rPr>
+          <w:noProof/>
+        </w:rPr>
+        <w:tab/>
+      </w:r>
+      <w:r>
+        <w:rPr>
+          <w:noProof/>
+        </w:rPr>
+        <w:fldChar w:fldCharType="begin"/>
+      </w:r>
+      <w:r>
+        <w:rPr>
+          <w:noProof/>
+        </w:rPr>
+        <w:instrText xml:space="preserve"> PAGEREF _Toc323933263 \h </w:instrText>
+      </w:r>
+      <w:r>
+        <w:rPr>
+          <w:noProof/>
+        </w:rPr>
+      </w:r>
+      <w:r>
+        <w:rPr>
+          <w:noProof/>
+        </w:rPr>
+        <w:fldChar w:fldCharType="separate"/>
+      </w:r>
+      <w:r>
+        <w:rPr>
+          <w:noProof/>
+        </w:rPr>
+        <w:t>7</w:t>
+      </w:r>
+      <w:r>
+        <w:rPr>
+          <w:noProof/>
+        </w:rPr>
+        <w:fldChar w:fldCharType="end"/>
+      </w:r>
+    </w:p>
+    <w:p>
+      <w:pPr>
+        <w:pStyle w:val="TOC3"/>
+        <w:tabs>
+          <w:tab w:val="right" w:leader="dot" w:pos="9962"/>
+        </w:tabs>
+        <w:rPr>
+          <w:rFonts w:asciiTheme="minorHAnsi" w:hAnsiTheme="minorHAnsi"/>
+          <w:noProof/>
+          <w:sz w:val="22"/>
+        </w:rPr>
+      </w:pPr>
+      <w:r>
+        <w:rPr>
+          <w:noProof/>
+        </w:rPr>
+        <w:t>1.2.6 Edward</w:t>
+      </w:r>
+      <w:r>
+        <w:rPr>
+          <w:noProof/>
+        </w:rPr>
+        <w:tab/>
+      </w:r>
+      <w:r>
+        <w:rPr>
+          <w:noProof/>
+        </w:rPr>
+        <w:fldChar w:fldCharType="begin"/>
+      </w:r>
+      <w:r>
+        <w:rPr>
+          <w:noProof/>
+        </w:rPr>
+        <w:instrText xml:space="preserve"> PAGEREF _Toc323933264 \h </w:instrText>
+      </w:r>
+      <w:r>
+        <w:rPr>
+          <w:noProof/>
+        </w:rPr>
+      </w:r>
+      <w:r>
+        <w:rPr>
+          <w:noProof/>
+        </w:rPr>
+        <w:fldChar w:fldCharType="separate"/>
+      </w:r>
+      <w:r>
+        <w:rPr>
+          <w:noProof/>
+        </w:rPr>
+        <w:t>7</w:t>
       </w:r>
       <w:r>
         <w:rPr>
@@ -1585,7 +2121,7 @@
         <w:rPr>
           <w:noProof/>
         </w:rPr>
-        <w:instrText xml:space="preserve"> PAGEREF _Toc322779614 \h </w:instrText>
+        <w:instrText xml:space="preserve"> PAGEREF _Toc323933265 \h </w:instrText>
       </w:r>
       <w:r>
         <w:rPr>
@@ -1602,7 +2138,7 @@
         <w:rPr>
           <w:noProof/>
         </w:rPr>
-        <w:t>4</w:t>
+        <w:t>7</w:t>
       </w:r>
       <w:r>
         <w:rPr>
@@ -1645,7 +2181,7 @@
         <w:rPr>
           <w:noProof/>
         </w:rPr>
-        <w:instrText xml:space="preserve"> PAGEREF _Toc322779615 \h </w:instrText>
+        <w:instrText xml:space="preserve"> PAGEREF _Toc323933266 \h </w:instrText>
       </w:r>
       <w:r>
         <w:rPr>
@@ -1662,7 +2198,7 @@
         <w:rPr>
           <w:noProof/>
         </w:rPr>
-        <w:t>4</w:t>
+        <w:t>9</w:t>
       </w:r>
       <w:r>
         <w:rPr>
@@ -1705,7 +2241,7 @@
         <w:rPr>
           <w:noProof/>
         </w:rPr>
-        <w:instrText xml:space="preserve"> PAGEREF _Toc322779616 \h </w:instrText>
+        <w:instrText xml:space="preserve"> PAGEREF _Toc323933267 \h </w:instrText>
       </w:r>
       <w:r>
         <w:rPr>
@@ -1722,7 +2258,307 @@
         <w:rPr>
           <w:noProof/>
         </w:rPr>
-        <w:t>4</w:t>
+        <w:t>10</w:t>
+      </w:r>
+      <w:r>
+        <w:rPr>
+          <w:noProof/>
+        </w:rPr>
+        <w:fldChar w:fldCharType="end"/>
+      </w:r>
+    </w:p>
+    <w:p>
+      <w:pPr>
+        <w:pStyle w:val="TOC3"/>
+        <w:tabs>
+          <w:tab w:val="right" w:leader="dot" w:pos="9962"/>
+        </w:tabs>
+        <w:rPr>
+          <w:rFonts w:asciiTheme="minorHAnsi" w:hAnsiTheme="minorHAnsi"/>
+          <w:noProof/>
+          <w:sz w:val="22"/>
+        </w:rPr>
+      </w:pPr>
+      <w:r>
+        <w:rPr>
+          <w:noProof/>
+        </w:rPr>
+        <w:t>1.5.1 Brian</w:t>
+      </w:r>
+      <w:r>
+        <w:rPr>
+          <w:noProof/>
+        </w:rPr>
+        <w:tab/>
+      </w:r>
+      <w:r>
+        <w:rPr>
+          <w:noProof/>
+        </w:rPr>
+        <w:fldChar w:fldCharType="begin"/>
+      </w:r>
+      <w:r>
+        <w:rPr>
+          <w:noProof/>
+        </w:rPr>
+        <w:instrText xml:space="preserve"> PAGEREF _Toc323933268 \h </w:instrText>
+      </w:r>
+      <w:r>
+        <w:rPr>
+          <w:noProof/>
+        </w:rPr>
+      </w:r>
+      <w:r>
+        <w:rPr>
+          <w:noProof/>
+        </w:rPr>
+        <w:fldChar w:fldCharType="separate"/>
+      </w:r>
+      <w:r>
+        <w:rPr>
+          <w:noProof/>
+        </w:rPr>
+        <w:t>11</w:t>
+      </w:r>
+      <w:r>
+        <w:rPr>
+          <w:noProof/>
+        </w:rPr>
+        <w:fldChar w:fldCharType="end"/>
+      </w:r>
+    </w:p>
+    <w:p>
+      <w:pPr>
+        <w:pStyle w:val="TOC3"/>
+        <w:tabs>
+          <w:tab w:val="right" w:leader="dot" w:pos="9962"/>
+        </w:tabs>
+        <w:rPr>
+          <w:rFonts w:asciiTheme="minorHAnsi" w:hAnsiTheme="minorHAnsi"/>
+          <w:noProof/>
+          <w:sz w:val="22"/>
+        </w:rPr>
+      </w:pPr>
+      <w:r>
+        <w:rPr>
+          <w:noProof/>
+        </w:rPr>
+        <w:t>1.5.2 Edward</w:t>
+      </w:r>
+      <w:r>
+        <w:rPr>
+          <w:noProof/>
+        </w:rPr>
+        <w:tab/>
+      </w:r>
+      <w:r>
+        <w:rPr>
+          <w:noProof/>
+        </w:rPr>
+        <w:fldChar w:fldCharType="begin"/>
+      </w:r>
+      <w:r>
+        <w:rPr>
+          <w:noProof/>
+        </w:rPr>
+        <w:instrText xml:space="preserve"> PAGEREF _Toc323933269 \h </w:instrText>
+      </w:r>
+      <w:r>
+        <w:rPr>
+          <w:noProof/>
+        </w:rPr>
+      </w:r>
+      <w:r>
+        <w:rPr>
+          <w:noProof/>
+        </w:rPr>
+        <w:fldChar w:fldCharType="separate"/>
+      </w:r>
+      <w:r>
+        <w:rPr>
+          <w:noProof/>
+        </w:rPr>
+        <w:t>11</w:t>
+      </w:r>
+      <w:r>
+        <w:rPr>
+          <w:noProof/>
+        </w:rPr>
+        <w:fldChar w:fldCharType="end"/>
+      </w:r>
+    </w:p>
+    <w:p>
+      <w:pPr>
+        <w:pStyle w:val="TOC3"/>
+        <w:tabs>
+          <w:tab w:val="right" w:leader="dot" w:pos="9962"/>
+        </w:tabs>
+        <w:rPr>
+          <w:rFonts w:asciiTheme="minorHAnsi" w:hAnsiTheme="minorHAnsi"/>
+          <w:noProof/>
+          <w:sz w:val="22"/>
+        </w:rPr>
+      </w:pPr>
+      <w:r>
+        <w:rPr>
+          <w:noProof/>
+        </w:rPr>
+        <w:t>1.5.3 Oscar</w:t>
+      </w:r>
+      <w:r>
+        <w:rPr>
+          <w:noProof/>
+        </w:rPr>
+        <w:tab/>
+      </w:r>
+      <w:r>
+        <w:rPr>
+          <w:noProof/>
+        </w:rPr>
+        <w:fldChar w:fldCharType="begin"/>
+      </w:r>
+      <w:r>
+        <w:rPr>
+          <w:noProof/>
+        </w:rPr>
+        <w:instrText xml:space="preserve"> PAGEREF _Toc323933270 \h </w:instrText>
+      </w:r>
+      <w:r>
+        <w:rPr>
+          <w:noProof/>
+        </w:rPr>
+      </w:r>
+      <w:r>
+        <w:rPr>
+          <w:noProof/>
+        </w:rPr>
+        <w:fldChar w:fldCharType="separate"/>
+      </w:r>
+      <w:r>
+        <w:rPr>
+          <w:noProof/>
+        </w:rPr>
+        <w:t>11</w:t>
+      </w:r>
+      <w:r>
+        <w:rPr>
+          <w:noProof/>
+        </w:rPr>
+        <w:fldChar w:fldCharType="end"/>
+      </w:r>
+    </w:p>
+    <w:p>
+      <w:pPr>
+        <w:pStyle w:val="TOC3"/>
+        <w:tabs>
+          <w:tab w:val="right" w:leader="dot" w:pos="9962"/>
+        </w:tabs>
+        <w:rPr>
+          <w:rFonts w:asciiTheme="minorHAnsi" w:hAnsiTheme="minorHAnsi"/>
+          <w:noProof/>
+          <w:sz w:val="22"/>
+        </w:rPr>
+      </w:pPr>
+      <w:r>
+        <w:rPr>
+          <w:noProof/>
+        </w:rPr>
+        <w:t>1.5.4 Kristian</w:t>
+      </w:r>
+      <w:r>
+        <w:rPr>
+          <w:noProof/>
+        </w:rPr>
+        <w:tab/>
+      </w:r>
+      <w:r>
+        <w:rPr>
+          <w:noProof/>
+        </w:rPr>
+        <w:fldChar w:fldCharType="begin"/>
+      </w:r>
+      <w:r>
+        <w:rPr>
+          <w:noProof/>
+        </w:rPr>
+        <w:instrText xml:space="preserve"> PAGEREF _Toc323933271 \h </w:instrText>
+      </w:r>
+      <w:r>
+        <w:rPr>
+          <w:noProof/>
+        </w:rPr>
+      </w:r>
+      <w:r>
+        <w:rPr>
+          <w:noProof/>
+        </w:rPr>
+        <w:fldChar w:fldCharType="separate"/>
+      </w:r>
+      <w:r>
+        <w:rPr>
+          <w:noProof/>
+        </w:rPr>
+        <w:t>11</w:t>
+      </w:r>
+      <w:r>
+        <w:rPr>
+          <w:noProof/>
+        </w:rPr>
+        <w:fldChar w:fldCharType="end"/>
+      </w:r>
+    </w:p>
+    <w:p>
+      <w:pPr>
+        <w:pStyle w:val="TOC3"/>
+        <w:tabs>
+          <w:tab w:val="right" w:leader="dot" w:pos="9962"/>
+        </w:tabs>
+        <w:rPr>
+          <w:rFonts w:asciiTheme="minorHAnsi" w:hAnsiTheme="minorHAnsi"/>
+          <w:noProof/>
+          <w:sz w:val="22"/>
+        </w:rPr>
+      </w:pPr>
+      <w:r>
+        <w:rPr>
+          <w:noProof/>
+        </w:rPr>
+        <w:t>1.5.5 Kelvin</w:t>
+      </w:r>
+      <w:r>
+        <w:rPr>
+          <w:noProof/>
+        </w:rPr>
+        <w:tab/>
+      </w:r>
+      <w:r>
+        <w:rPr>
+          <w:noProof/>
+        </w:rPr>
+        <w:fldChar w:fldCharType="begin"/>
+      </w:r>
+      <w:r>
+        <w:rPr>
+          <w:noProof/>
+        </w:rPr>
+        <w:instrText xml:space="preserve"> PAGEREF _Toc323933272 \h </w:instrText>
+      </w:r>
+      <w:r>
+        <w:rPr>
+          <w:noProof/>
+        </w:rPr>
+      </w:r>
+      <w:r>
+        <w:rPr>
+          <w:noProof/>
+        </w:rPr>
+        <w:fldChar w:fldCharType="separate"/>
+      </w:r>
+      <w:r>
+        <w:rPr>
+          <w:noProof/>
+        </w:rPr>
+        <w:t>11</w:t>
       </w:r>
       <w:r>
         <w:rPr>
@@ -1765,7 +2601,7 @@
         <w:rPr>
           <w:noProof/>
         </w:rPr>
-        <w:instrText xml:space="preserve"> PAGEREF _Toc322779617 \h </w:instrText>
+        <w:instrText xml:space="preserve"> PAGEREF _Toc323933273 \h </w:instrText>
       </w:r>
       <w:r>
         <w:rPr>
@@ -1782,7 +2618,7 @@
         <w:rPr>
           <w:noProof/>
         </w:rPr>
-        <w:t>5</w:t>
+        <w:t>12</w:t>
       </w:r>
       <w:r>
         <w:rPr>
@@ -1826,7 +2662,7 @@
         <w:rPr>
           <w:noProof/>
         </w:rPr>
-        <w:instrText xml:space="preserve"> PAGEREF _Toc322779618 \h </w:instrText>
+        <w:instrText xml:space="preserve"> PAGEREF _Toc323933274 \h </w:instrText>
       </w:r>
       <w:r>
         <w:rPr>
@@ -1843,7 +2679,7 @@
         <w:rPr>
           <w:noProof/>
         </w:rPr>
-        <w:t>5</w:t>
+        <w:t>12</w:t>
       </w:r>
       <w:r>
         <w:rPr>
@@ -1887,7 +2723,7 @@
         <w:rPr>
           <w:noProof/>
         </w:rPr>
-        <w:instrText xml:space="preserve"> PAGEREF _Toc322779619 \h </w:instrText>
+        <w:instrText xml:space="preserve"> PAGEREF _Toc323933275 \h </w:instrText>
       </w:r>
       <w:r>
         <w:rPr>
@@ -1904,7 +2740,7 @@
         <w:rPr>
           <w:noProof/>
         </w:rPr>
-        <w:t>5</w:t>
+        <w:t>12</w:t>
       </w:r>
       <w:r>
         <w:rPr>
@@ -1948,7 +2784,7 @@
         <w:rPr>
           <w:noProof/>
         </w:rPr>
-        <w:instrText xml:space="preserve"> PAGEREF _Toc322779620 \h </w:instrText>
+        <w:instrText xml:space="preserve"> PAGEREF _Toc323933276 \h </w:instrText>
       </w:r>
       <w:r>
         <w:rPr>
@@ -1965,7 +2801,7 @@
         <w:rPr>
           <w:noProof/>
         </w:rPr>
-        <w:t>5</w:t>
+        <w:t>12</w:t>
       </w:r>
       <w:r>
         <w:rPr>
@@ -2009,7 +2845,7 @@
         <w:rPr>
           <w:noProof/>
         </w:rPr>
-        <w:instrText xml:space="preserve"> PAGEREF _Toc322779621 \h </w:instrText>
+        <w:instrText xml:space="preserve"> PAGEREF _Toc323933277 \h </w:instrText>
       </w:r>
       <w:r>
         <w:rPr>
@@ -2026,7 +2862,7 @@
         <w:rPr>
           <w:noProof/>
         </w:rPr>
-        <w:t>5</w:t>
+        <w:t>12</w:t>
       </w:r>
       <w:r>
         <w:rPr>
@@ -2069,7 +2905,7 @@
         <w:rPr>
           <w:noProof/>
         </w:rPr>
-        <w:instrText xml:space="preserve"> PAGEREF _Toc322779622 \h </w:instrText>
+        <w:instrText xml:space="preserve"> PAGEREF _Toc323933278 \h </w:instrText>
       </w:r>
       <w:r>
         <w:rPr>
@@ -2086,7 +2922,7 @@
         <w:rPr>
           <w:noProof/>
         </w:rPr>
-        <w:t>6</w:t>
+        <w:t>13</w:t>
       </w:r>
       <w:r>
         <w:rPr>
@@ -2130,7 +2966,7 @@
         <w:rPr>
           <w:noProof/>
         </w:rPr>
-        <w:instrText xml:space="preserve"> PAGEREF _Toc322779623 \h </w:instrText>
+        <w:instrText xml:space="preserve"> PAGEREF _Toc323933279 \h </w:instrText>
       </w:r>
       <w:r>
         <w:rPr>
@@ -2147,7 +2983,7 @@
         <w:rPr>
           <w:noProof/>
         </w:rPr>
-        <w:t>7</w:t>
+        <w:t>14</w:t>
       </w:r>
       <w:r>
         <w:rPr>
@@ -2191,7 +3027,7 @@
         <w:rPr>
           <w:noProof/>
         </w:rPr>
-        <w:instrText xml:space="preserve"> PAGEREF _Toc322779624 \h </w:instrText>
+        <w:instrText xml:space="preserve"> PAGEREF _Toc323933280 \h </w:instrText>
       </w:r>
       <w:r>
         <w:rPr>
@@ -2208,7 +3044,7 @@
         <w:rPr>
           <w:noProof/>
         </w:rPr>
-        <w:t>7</w:t>
+        <w:t>14</w:t>
       </w:r>
       <w:r>
         <w:rPr>
@@ -2252,7 +3088,7 @@
         <w:rPr>
           <w:noProof/>
         </w:rPr>
-        <w:instrText xml:space="preserve"> PAGEREF _Toc322779625 \h </w:instrText>
+        <w:instrText xml:space="preserve"> PAGEREF _Toc323933281 \h </w:instrText>
       </w:r>
       <w:r>
         <w:rPr>
@@ -2269,7 +3105,7 @@
         <w:rPr>
           <w:noProof/>
         </w:rPr>
-        <w:t>7</w:t>
+        <w:t>14</w:t>
       </w:r>
       <w:r>
         <w:rPr>
@@ -2313,7 +3149,7 @@
         <w:rPr>
           <w:noProof/>
         </w:rPr>
-        <w:instrText xml:space="preserve"> PAGEREF _Toc322779626 \h </w:instrText>
+        <w:instrText xml:space="preserve"> PAGEREF _Toc323933282 \h </w:instrText>
       </w:r>
       <w:r>
         <w:rPr>
@@ -2330,7 +3166,7 @@
         <w:rPr>
           <w:noProof/>
         </w:rPr>
-        <w:t>7</w:t>
+        <w:t>14</w:t>
       </w:r>
       <w:r>
         <w:rPr>
@@ -2356,6 +3192,7 @@
           <w:noProof/>
           <w:shd w:val="clear" w:color="auto" w:fill="FFFFFF"/>
         </w:rPr>
+        <w:lastRenderedPageBreak/>
         <w:t>5 Conclusions</w:t>
       </w:r>
       <w:r>
@@ -2374,7 +3211,7 @@
         <w:rPr>
           <w:noProof/>
         </w:rPr>
-        <w:instrText xml:space="preserve"> PAGEREF _Toc322779627 \h </w:instrText>
+        <w:instrText xml:space="preserve"> PAGEREF _Toc323933283 \h </w:instrText>
       </w:r>
       <w:r>
         <w:rPr>
@@ -2391,7 +3228,7 @@
         <w:rPr>
           <w:noProof/>
         </w:rPr>
-        <w:t>8</w:t>
+        <w:t>15</w:t>
       </w:r>
       <w:r>
         <w:rPr>
@@ -2427,34 +3264,86 @@
           <w:lang w:eastAsia="zh-TW"/>
         </w:rPr>
       </w:pPr>
-      <w:bookmarkStart w:id="4" w:name="_Toc322779610"/>
+      <w:bookmarkStart w:id="3" w:name="_Toc323933255"/>
       <w:r>
         <w:rPr>
           <w:lang w:eastAsia="zh-TW"/>
         </w:rPr>
         <w:lastRenderedPageBreak/>
-        <w:t>0 Introduction</w:t>
-      </w:r>
+        <w:t>Introduction</w:t>
+      </w:r>
+      <w:bookmarkEnd w:id="3"/>
+    </w:p>
+    <w:p>
+      <w:r>
+        <w:t xml:space="preserve">This project was the first </w:t>
+      </w:r>
+      <w:r>
+        <w:t>software group project which the team</w:t>
+      </w:r>
+      <w:r>
+        <w:t xml:space="preserve"> members have taken part in. We</w:t>
+      </w:r>
+      <w:r>
+        <w:t xml:space="preserve"> made us</w:t>
+      </w:r>
+      <w:r>
+        <w:t>e</w:t>
+      </w:r>
+      <w:r>
+        <w:t xml:space="preserve"> of the</w:t>
+      </w:r>
+      <w:r>
+        <w:t xml:space="preserve"> full software development process through requirement analysis, design, coding and testing to the final deployment of the software.</w:t>
+      </w:r>
+      <w:bookmarkStart w:id="4" w:name="_GoBack"/>
       <w:bookmarkEnd w:id="4"/>
     </w:p>
     <w:p>
-      <w:pPr>
-        <w:rPr>
-          <w:lang w:eastAsia="zh-TW"/>
-        </w:rPr>
-      </w:pPr>
-      <w:r>
-        <w:rPr>
-          <w:lang w:eastAsia="zh-TW"/>
-        </w:rPr>
-        <w:t xml:space="preserve">Since RJW seemed to enjoy very much the introductions that other groups had written, I feel maybe we should stick one in here! Just chat about what the document is I guess. I think ½ a side should be fine. </w:t>
+      <w:r>
+        <w:t>For members where this is a first large group software project, it will prove interesting and different from the individual efforts that is typical of most university computer science coursework. In this report we look at the how the project went from the perspective of the team as a whole and each individual member’s perspective.</w:t>
+      </w:r>
+    </w:p>
+    <w:p>
+      <w:r>
+        <w:t xml:space="preserve">This document narrates, concludes and evaluates our project. It contains a full history of the project along with details of the </w:t>
+      </w:r>
+      <w:proofErr w:type="gramStart"/>
+      <w:r>
+        <w:t>groups</w:t>
+      </w:r>
+      <w:proofErr w:type="gramEnd"/>
+      <w:r>
+        <w:t xml:space="preserve"> formation and time expenditures.</w:t>
+      </w:r>
+    </w:p>
+    <w:p>
+      <w:r>
+        <w:t xml:space="preserve">This report </w:t>
+      </w:r>
+      <w:r>
+        <w:t>contain</w:t>
+      </w:r>
+      <w:r>
+        <w:t>s</w:t>
+      </w:r>
+      <w:r>
+        <w:t xml:space="preserve"> individual team member’s thoughts on how the project went and how the group got on and, most importantly, the management aspect of the project. This is where the group looks back on the process of software development, reflect on the goods and </w:t>
+      </w:r>
+      <w:proofErr w:type="spellStart"/>
+      <w:r>
+        <w:t>bads</w:t>
+      </w:r>
+      <w:proofErr w:type="spellEnd"/>
+      <w:r>
+        <w:t xml:space="preserve"> and what could be done differently in the next group software project each one of us will do – whether this is in a university environment or as a professional in industry. By reflecting back, we can learn what we can do better next time. </w:t>
       </w:r>
     </w:p>
     <w:p>
       <w:pPr>
         <w:pStyle w:val="Heading1"/>
       </w:pPr>
-      <w:bookmarkStart w:id="5" w:name="_Toc322779611"/>
+      <w:bookmarkStart w:id="5" w:name="_Toc323933256"/>
       <w:r>
         <w:rPr>
           <w:rFonts w:hint="eastAsia"/>
@@ -2483,7 +3372,7 @@
       <w:pPr>
         <w:pStyle w:val="Heading2"/>
       </w:pPr>
-      <w:bookmarkStart w:id="6" w:name="_Toc322779612"/>
+      <w:bookmarkStart w:id="6" w:name="_Toc323933257"/>
       <w:r>
         <w:t>1.1 Formation and Dynamics</w:t>
       </w:r>
@@ -2491,52 +3380,203 @@
     </w:p>
     <w:p>
       <w:pPr>
-        <w:shd w:val="clear" w:color="auto" w:fill="FFFFFF"/>
-        <w:spacing w:before="100" w:beforeAutospacing="1" w:after="100" w:afterAutospacing="1" w:line="240" w:lineRule="auto"/>
-        <w:rPr>
-          <w:rFonts w:ascii="Verdana" w:eastAsia="Times New Roman" w:hAnsi="Verdana" w:cs="Times New Roman"/>
-          <w:color w:val="000000"/>
-          <w:sz w:val="18"/>
-          <w:szCs w:val="18"/>
-        </w:rPr>
-      </w:pPr>
+        <w:rPr>
+          <w:shd w:val="clear" w:color="auto" w:fill="FFFFFF"/>
+        </w:rPr>
+      </w:pPr>
+      <w:r>
+        <w:tab/>
+      </w:r>
+      <w:r>
+        <w:rPr>
+          <w:shd w:val="clear" w:color="auto" w:fill="FFFFFF"/>
+        </w:rPr>
+        <w:t xml:space="preserve">Group nine was formed on October 2011 to work on COMP2007’s (Software Analysis and Design) group project were the task was to develop requirements and design documents for a fictitious Global Positioning System based device. Considering the four stages of </w:t>
+      </w:r>
+      <w:proofErr w:type="spellStart"/>
+      <w:r>
+        <w:rPr>
+          <w:shd w:val="clear" w:color="auto" w:fill="FFFFFF"/>
+        </w:rPr>
+        <w:t>Tuckman’s</w:t>
+      </w:r>
+      <w:proofErr w:type="spellEnd"/>
+      <w:r>
+        <w:rPr>
+          <w:shd w:val="clear" w:color="auto" w:fill="FFFFFF"/>
+        </w:rPr>
+        <w:t xml:space="preserve"> team development cycle (Forming, Storming, Norming and Performing), this team began COMP2012’s (Software Engineering Group Project) project with the belief that ‘Forming’ stages were definitively behind. Each team member </w:t>
+      </w:r>
       <w:proofErr w:type="gramStart"/>
       <w:r>
         <w:rPr>
-          <w:rFonts w:ascii="Verdana" w:eastAsia="Times New Roman" w:hAnsi="Verdana" w:cs="Times New Roman"/>
-          <w:color w:val="000000"/>
-          <w:sz w:val="18"/>
-          <w:szCs w:val="18"/>
-        </w:rPr>
-        <w:t>Reflection on group formation and subsequent dynamics, the distribution of skills between members and the degree to which members successfully applied those skills.</w:t>
+          <w:shd w:val="clear" w:color="auto" w:fill="FFFFFF"/>
+        </w:rPr>
+        <w:t>have</w:t>
       </w:r>
       <w:proofErr w:type="gramEnd"/>
       <w:r>
         <w:rPr>
-          <w:rFonts w:ascii="Verdana" w:eastAsia="Times New Roman" w:hAnsi="Verdana" w:cs="Times New Roman"/>
-          <w:color w:val="000000"/>
-          <w:sz w:val="18"/>
-          <w:szCs w:val="18"/>
-        </w:rPr>
+          <w:shd w:val="clear" w:color="auto" w:fill="FFFFFF"/>
+        </w:rPr>
+        <w:t xml:space="preserve"> had opportunity to show his strengths and weaknesses, and to realise about </w:t>
+      </w:r>
+      <w:proofErr w:type="spellStart"/>
+      <w:r>
+        <w:rPr>
+          <w:shd w:val="clear" w:color="auto" w:fill="FFFFFF"/>
+        </w:rPr>
+        <w:t>each others</w:t>
+      </w:r>
+      <w:proofErr w:type="spellEnd"/>
+      <w:r>
+        <w:rPr>
+          <w:shd w:val="clear" w:color="auto" w:fill="FFFFFF"/>
+        </w:rPr>
+        <w:t xml:space="preserve">. That previous project was also very helpful in terms of solving possible differences residing within working styles, personal drive and expectations. Therefore the ‘Storming’ stage was already visited on a few occasions before even getting started with the ‘Runway </w:t>
+      </w:r>
+      <w:proofErr w:type="spellStart"/>
+      <w:r>
+        <w:rPr>
+          <w:shd w:val="clear" w:color="auto" w:fill="FFFFFF"/>
+        </w:rPr>
+        <w:t>Redeclaration</w:t>
+      </w:r>
+      <w:proofErr w:type="spellEnd"/>
+      <w:r>
+        <w:rPr>
+          <w:shd w:val="clear" w:color="auto" w:fill="FFFFFF"/>
+        </w:rPr>
+        <w:t>’ design.</w:t>
+      </w:r>
+    </w:p>
+    <w:p>
+      <w:pPr>
+        <w:rPr>
+          <w:shd w:val="clear" w:color="auto" w:fill="FFFFFF"/>
+        </w:rPr>
+      </w:pPr>
+      <w:r>
+        <w:rPr>
+          <w:shd w:val="clear" w:color="auto" w:fill="FFFFFF"/>
+        </w:rPr>
+        <w:tab/>
+        <w:t xml:space="preserve">When the project plan was created during the first two weeks of the term, all team members agreed on dividing the workload equally and fairy. Every member showed interest in taking part of every stage and area of the process. In that way, everyone took part in the documentation, development and testing of the final product. As Java was the programming language of choice, Model View Controller the architectural pattern, Eclipse the Integrated Development Tool, and every member involved had previous contact with those technologies over the course of the degree, every team member, from the most experienced programmers to the least experienced ones were ready to take part on every area of work. The drive and enthusiasm of everyone lead to a working environment were communication was the main ingredient; were everyone felt confident to speak his voice; were everyone was heard and taken into account; were everyone was working together towards a common objective and goal as a single entity. </w:t>
+      </w:r>
+      <w:proofErr w:type="gramStart"/>
+      <w:r>
+        <w:rPr>
+          <w:shd w:val="clear" w:color="auto" w:fill="FFFFFF"/>
+        </w:rPr>
+        <w:t>Effectively a team, as opposite to a set of individuals working together.</w:t>
+      </w:r>
+      <w:proofErr w:type="gramEnd"/>
+    </w:p>
+    <w:p>
+      <w:pPr>
+        <w:rPr>
+          <w:shd w:val="clear" w:color="auto" w:fill="FFFFFF"/>
+        </w:rPr>
+      </w:pPr>
+      <w:r>
+        <w:rPr>
+          <w:shd w:val="clear" w:color="auto" w:fill="FFFFFF"/>
+        </w:rPr>
+        <w:lastRenderedPageBreak/>
         <w:t xml:space="preserve"> </w:t>
       </w:r>
+      <w:r>
+        <w:rPr>
+          <w:shd w:val="clear" w:color="auto" w:fill="FFFFFF"/>
+        </w:rPr>
+        <w:tab/>
+        <w:t xml:space="preserve">Reflecting about conflicts or tensions arisen, it is difficult to pinpoint a particular example or occasion were something like that happened. This does not indicate frequent episodes of that </w:t>
+      </w:r>
       <w:proofErr w:type="gramStart"/>
       <w:r>
         <w:rPr>
-          <w:rFonts w:ascii="Verdana" w:eastAsia="Times New Roman" w:hAnsi="Verdana" w:cs="Times New Roman"/>
-          <w:color w:val="000000"/>
-          <w:sz w:val="18"/>
-          <w:szCs w:val="18"/>
-        </w:rPr>
-        <w:t>Of particular value will be honest reflection on tension and conflict that arose and how it was resolved.</w:t>
+          <w:shd w:val="clear" w:color="auto" w:fill="FFFFFF"/>
+        </w:rPr>
+        <w:t>nature,</w:t>
       </w:r>
       <w:proofErr w:type="gramEnd"/>
+      <w:r>
+        <w:rPr>
+          <w:shd w:val="clear" w:color="auto" w:fill="FFFFFF"/>
+        </w:rPr>
+        <w:t xml:space="preserve"> in fact it means exactly the opposite. Of course there were times were decisions had to be made and the pool of opinions and ideas was very heterogeneous, but that did not mean tension or problems at any time; if anything, slight delays. Even when differences of opinion did not disappear with </w:t>
+      </w:r>
+      <w:proofErr w:type="gramStart"/>
+      <w:r>
+        <w:rPr>
+          <w:shd w:val="clear" w:color="auto" w:fill="FFFFFF"/>
+        </w:rPr>
+        <w:t>time, that</w:t>
+      </w:r>
+      <w:proofErr w:type="gramEnd"/>
+      <w:r>
+        <w:rPr>
+          <w:shd w:val="clear" w:color="auto" w:fill="FFFFFF"/>
+        </w:rPr>
+        <w:t xml:space="preserve"> only meant that eventual chats about it were recurrent but in the end, everyone accepted that it would be impossible to go both ways. An example of that would be the structure of classes within each module of the system (Model, View and Controller). Even if the general class structure and relations of the system were decided and properly documented at the design stage, minor changes had to be made on the go (being faithful to agile and iterative development); and in the end, the sub team in charge of the module had the last word on how to structure the classes when an agreement could not be reached. </w:t>
+      </w:r>
+    </w:p>
+    <w:p>
+      <w:pPr>
+        <w:rPr>
+          <w:shd w:val="clear" w:color="auto" w:fill="FFFFFF"/>
+        </w:rPr>
+      </w:pPr>
+      <w:r>
+        <w:rPr>
+          <w:shd w:val="clear" w:color="auto" w:fill="FFFFFF"/>
+        </w:rPr>
+        <w:tab/>
+        <w:t>Towards the end of the project, every member became extremely busy with other course works and their deadlines. This situation of course triggered stress and anxiety amongst all team members. The fact that during the initial project plan, which was developed with little experience or knowledge of this kind of projects, the team failed to be accurate when assigning work hours to tasks, also resulted in an increased workload towards the final deadlines.</w:t>
+      </w:r>
+    </w:p>
+    <w:p>
+      <w:r>
+        <w:rPr>
+          <w:shd w:val="clear" w:color="auto" w:fill="FFFFFF"/>
+        </w:rPr>
+        <w:tab/>
+        <w:t xml:space="preserve">In conclusion, and </w:t>
+      </w:r>
+      <w:proofErr w:type="spellStart"/>
+      <w:r>
+        <w:rPr>
+          <w:shd w:val="clear" w:color="auto" w:fill="FFFFFF"/>
+        </w:rPr>
+        <w:t>specially</w:t>
+      </w:r>
+      <w:proofErr w:type="spellEnd"/>
+      <w:r>
+        <w:rPr>
+          <w:shd w:val="clear" w:color="auto" w:fill="FFFFFF"/>
+        </w:rPr>
+        <w:t xml:space="preserve"> when reflecting about the project, this team has the capability of </w:t>
+      </w:r>
+      <w:proofErr w:type="spellStart"/>
+      <w:r>
+        <w:rPr>
+          <w:shd w:val="clear" w:color="auto" w:fill="FFFFFF"/>
+        </w:rPr>
+        <w:t>self evaluation</w:t>
+      </w:r>
+      <w:proofErr w:type="spellEnd"/>
+      <w:r>
+        <w:rPr>
+          <w:shd w:val="clear" w:color="auto" w:fill="FFFFFF"/>
+        </w:rPr>
+        <w:t xml:space="preserve">. Planning, in particular, is a skill that was developed and improved. The disadvantages of procrastination were, once again proven true. But most importantly, it is the team’s belief that the experience gained in this kind of team development of reliable, well tested and documented software products is not only very valuable but also much necessary for a future of capable and experienced computer scientists and software engineers.  </w:t>
+      </w:r>
     </w:p>
     <w:p>
       <w:pPr>
         <w:pStyle w:val="Heading2"/>
       </w:pPr>
-      <w:bookmarkStart w:id="7" w:name="_Toc322779613"/>
+      <w:bookmarkStart w:id="7" w:name="_Toc323933258"/>
       <w:r>
         <w:t>1.2 Team Member Review</w:t>
       </w:r>
@@ -2544,136 +3584,1066 @@
     </w:p>
     <w:p>
       <w:pPr>
-        <w:shd w:val="clear" w:color="auto" w:fill="FFFFFF"/>
-        <w:spacing w:before="100" w:beforeAutospacing="1" w:after="100" w:afterAutospacing="1" w:line="240" w:lineRule="auto"/>
-        <w:rPr>
-          <w:rFonts w:ascii="Verdana" w:eastAsia="Times New Roman" w:hAnsi="Verdana" w:cs="Times New Roman"/>
-          <w:color w:val="000000"/>
-          <w:sz w:val="18"/>
-          <w:szCs w:val="18"/>
-        </w:rPr>
-      </w:pPr>
-      <w:r>
-        <w:rPr>
-          <w:rFonts w:ascii="Verdana" w:eastAsia="Times New Roman" w:hAnsi="Verdana" w:cs="Times New Roman"/>
-          <w:color w:val="000000"/>
-          <w:sz w:val="18"/>
-          <w:szCs w:val="18"/>
-        </w:rPr>
-        <w:t>An honest account and reflection on the respective contributions of the team members - including time, commitment, and skills contributed.</w:t>
+        <w:pStyle w:val="Heading3"/>
+      </w:pPr>
+      <w:bookmarkStart w:id="8" w:name="_Toc323933259"/>
+      <w:r>
+        <w:t xml:space="preserve">1.2.1 </w:t>
+      </w:r>
+      <w:r>
+        <w:t>In general</w:t>
+      </w:r>
+      <w:bookmarkEnd w:id="8"/>
+    </w:p>
+    <w:p>
+      <w:pPr>
+        <w:rPr>
+          <w:rFonts w:eastAsia="ヒラギノ角ゴ Pro W3"/>
+          <w:color w:val="000000"/>
+          <w:szCs w:val="24"/>
+        </w:rPr>
+      </w:pPr>
+      <w:r>
+        <w:rPr>
+          <w:rFonts w:eastAsia="ヒラギノ角ゴ Pro W3"/>
+          <w:color w:val="000000"/>
+          <w:szCs w:val="24"/>
+        </w:rPr>
+        <w:t xml:space="preserve">At the time of handing in this report, this team can say that the number of hours and effort invested into the project by each member is similar. Each individual team member fall behind on expected worked hours at least once during the project, but each member was very committed to the project and managed to do the extra work necessary to bring himself up to the expected worked hours again. </w:t>
+      </w:r>
+    </w:p>
+    <w:p>
+      <w:pPr>
+        <w:rPr>
+          <w:rFonts w:eastAsia="ヒラギノ角ゴ Pro W3"/>
+          <w:color w:val="000000"/>
+          <w:szCs w:val="24"/>
+        </w:rPr>
+      </w:pPr>
+      <w:r>
+        <w:rPr>
+          <w:rFonts w:eastAsia="ヒラギノ角ゴ Pro W3"/>
+          <w:color w:val="000000"/>
+          <w:szCs w:val="24"/>
+        </w:rPr>
+        <w:t>Every team member had contributed their skills in Java but different skills: the members in charge of Model (Oscar and Kelvin) used the core Java skills – creating classes for utility – setters, getters, iterator patterns etc. which was different to the skills used by members in charge of the View (</w:t>
+      </w:r>
+      <w:proofErr w:type="spellStart"/>
+      <w:r>
+        <w:rPr>
+          <w:rFonts w:eastAsia="ヒラギノ角ゴ Pro W3"/>
+          <w:color w:val="000000"/>
+          <w:szCs w:val="24"/>
+        </w:rPr>
+        <w:t>Kristian</w:t>
+      </w:r>
+      <w:proofErr w:type="spellEnd"/>
+      <w:r>
+        <w:rPr>
+          <w:rFonts w:eastAsia="ヒラギノ角ゴ Pro W3"/>
+          <w:color w:val="000000"/>
+          <w:szCs w:val="24"/>
+        </w:rPr>
+        <w:t xml:space="preserve"> and Edward) – creating the runway visualisation and the GUI – using the Java Swing API which was also different to the skills used by Brian (who was in charge of programming the Controller aspect) – creating listeners – using Java Events and Listeners API and needed to adapt to applying these APIs to link the Model and View.</w:t>
+      </w:r>
+    </w:p>
+    <w:p>
+      <w:pPr>
+        <w:rPr>
+          <w:rFonts w:eastAsia="ヒラギノ角ゴ Pro W3"/>
+          <w:color w:val="000000"/>
+          <w:szCs w:val="24"/>
+        </w:rPr>
+      </w:pPr>
+      <w:r>
+        <w:rPr>
+          <w:rFonts w:eastAsia="ヒラギノ角ゴ Pro W3"/>
+          <w:color w:val="000000"/>
+          <w:szCs w:val="24"/>
+        </w:rPr>
+        <w:t>Each individual member has put effort into the project, however there was a different pattern with respect to time for when the member puts the effort in and produces work. This is also reflected by the time expenditure graphs and SVN commit reports in the later sections of this report.</w:t>
+      </w:r>
+    </w:p>
+    <w:p>
+      <w:pPr>
+        <w:pStyle w:val="Heading3"/>
+      </w:pPr>
+      <w:bookmarkStart w:id="9" w:name="_Toc323933260"/>
+      <w:r>
+        <w:t xml:space="preserve">1.2.2 </w:t>
+      </w:r>
+      <w:r>
+        <w:t>Brian</w:t>
+      </w:r>
+      <w:bookmarkEnd w:id="9"/>
+    </w:p>
+    <w:p>
+      <w:pPr>
+        <w:rPr>
+          <w:color w:val="000000"/>
+          <w:szCs w:val="24"/>
+          <w:lang w:eastAsia="zh-TW"/>
+        </w:rPr>
+      </w:pPr>
+      <w:r>
+        <w:rPr>
+          <w:rFonts w:eastAsia="ヒラギノ角ゴ Pro W3"/>
+          <w:color w:val="000000"/>
+          <w:szCs w:val="24"/>
+        </w:rPr>
+        <w:lastRenderedPageBreak/>
+        <w:t>Contributed a lot of effort and work behind the scene with Edward to ensure the GUI is well designed and polished. Near the end of the project, was sharing the Listeners and GUI work with Edward</w:t>
+      </w:r>
+      <w:r>
+        <w:rPr>
+          <w:color w:val="000000"/>
+          <w:szCs w:val="24"/>
+          <w:lang w:eastAsia="zh-TW"/>
+        </w:rPr>
+        <w:t xml:space="preserve"> and produced a large part of this report.</w:t>
+      </w:r>
+    </w:p>
+    <w:p>
+      <w:pPr>
+        <w:pStyle w:val="Heading3"/>
+      </w:pPr>
+      <w:bookmarkStart w:id="10" w:name="_Toc323933261"/>
+      <w:r>
+        <w:t xml:space="preserve">1.2.3 </w:t>
+      </w:r>
+      <w:proofErr w:type="spellStart"/>
+      <w:r>
+        <w:t>Kristian</w:t>
+      </w:r>
+      <w:bookmarkEnd w:id="10"/>
+      <w:proofErr w:type="spellEnd"/>
+    </w:p>
+    <w:p>
+      <w:pPr>
+        <w:rPr>
+          <w:rFonts w:eastAsia="ヒラギノ角ゴ Pro W3"/>
+          <w:color w:val="000000"/>
+          <w:szCs w:val="24"/>
+        </w:rPr>
+      </w:pPr>
+      <w:r>
+        <w:rPr>
+          <w:rFonts w:eastAsia="ヒラギノ角ゴ Pro W3"/>
+          <w:color w:val="000000"/>
+          <w:szCs w:val="24"/>
+        </w:rPr>
+        <w:t xml:space="preserve">Effort and commitment was all dedicated to the visualisation aspect of View. Work on this has begun quite early but effort on this dropped in favour of other </w:t>
+      </w:r>
+      <w:proofErr w:type="spellStart"/>
+      <w:r>
+        <w:rPr>
+          <w:rFonts w:eastAsia="ヒラギノ角ゴ Pro W3"/>
+          <w:color w:val="000000"/>
+          <w:szCs w:val="24"/>
+        </w:rPr>
+        <w:t>courseworks</w:t>
+      </w:r>
+      <w:proofErr w:type="spellEnd"/>
+      <w:r>
+        <w:rPr>
+          <w:rFonts w:eastAsia="ヒラギノ角ゴ Pro W3"/>
+          <w:color w:val="000000"/>
+          <w:szCs w:val="24"/>
+        </w:rPr>
+        <w:t xml:space="preserve"> near the middle of the project timeline. Work began again at the later stage of programming and showed rapid progress and improvement on the first visualisation. This work was done very swiftly and team members were pleased to see regular commits and more pretty visualisations reflected by </w:t>
+      </w:r>
+      <w:proofErr w:type="spellStart"/>
+      <w:r>
+        <w:rPr>
+          <w:rFonts w:eastAsia="ヒラギノ角ゴ Pro W3"/>
+          <w:color w:val="000000"/>
+          <w:szCs w:val="24"/>
+        </w:rPr>
+        <w:t>Kristian’s</w:t>
+      </w:r>
+      <w:proofErr w:type="spellEnd"/>
+      <w:r>
+        <w:rPr>
+          <w:rFonts w:eastAsia="ヒラギノ角ゴ Pro W3"/>
+          <w:color w:val="000000"/>
+          <w:szCs w:val="24"/>
+        </w:rPr>
+        <w:t xml:space="preserve"> skill and effort.</w:t>
+      </w:r>
+    </w:p>
+    <w:p>
+      <w:pPr>
+        <w:pStyle w:val="Heading3"/>
+      </w:pPr>
+      <w:bookmarkStart w:id="11" w:name="_Toc323933262"/>
+      <w:r>
+        <w:t xml:space="preserve">1.2.4 </w:t>
+      </w:r>
+      <w:r>
+        <w:t>Kelvin</w:t>
+      </w:r>
+      <w:bookmarkEnd w:id="11"/>
+    </w:p>
+    <w:p>
+      <w:pPr>
+        <w:rPr>
+          <w:rFonts w:eastAsia="ヒラギノ角ゴ Pro W3"/>
+          <w:color w:val="000000"/>
+          <w:szCs w:val="24"/>
+        </w:rPr>
+      </w:pPr>
+      <w:proofErr w:type="gramStart"/>
+      <w:r>
+        <w:rPr>
+          <w:rFonts w:eastAsia="ヒラギノ角ゴ Pro W3"/>
+          <w:color w:val="000000"/>
+          <w:szCs w:val="24"/>
+        </w:rPr>
+        <w:t>Worked in tandem with Oscar to produce great quality Model.</w:t>
+      </w:r>
+      <w:proofErr w:type="gramEnd"/>
+      <w:r>
+        <w:rPr>
+          <w:rFonts w:eastAsia="ヒラギノ角ゴ Pro W3"/>
+          <w:color w:val="000000"/>
+          <w:szCs w:val="24"/>
+        </w:rPr>
+        <w:t xml:space="preserve"> Lots of meetings with Oscar ensured work was done on time and to a standard everyone else expected of Model. At the later phase of GUI programming, helped out by changing and adapting the core Model – getters, setter and the main data structure - to a good standard and communicated the changes clearly. This reflects the amount of effort Kelvin puts into the project: it was constant throughout.</w:t>
+      </w:r>
+    </w:p>
+    <w:p>
+      <w:pPr>
+        <w:pStyle w:val="Heading3"/>
+      </w:pPr>
+      <w:bookmarkStart w:id="12" w:name="_Toc323933263"/>
+      <w:r>
+        <w:t xml:space="preserve">1.2.5 </w:t>
+      </w:r>
+      <w:r>
+        <w:t>Oscar</w:t>
+      </w:r>
+      <w:bookmarkEnd w:id="12"/>
+    </w:p>
+    <w:p>
+      <w:pPr>
+        <w:rPr>
+          <w:rFonts w:eastAsia="ヒラギノ角ゴ Pro W3"/>
+          <w:color w:val="000000"/>
+          <w:szCs w:val="24"/>
+        </w:rPr>
+      </w:pPr>
+      <w:proofErr w:type="gramStart"/>
+      <w:r>
+        <w:rPr>
+          <w:rFonts w:eastAsia="ヒラギノ角ゴ Pro W3"/>
+          <w:color w:val="000000"/>
+          <w:szCs w:val="24"/>
+        </w:rPr>
+        <w:t>Worked in tandem with Kelvin to produce great quality Model.</w:t>
+      </w:r>
+      <w:proofErr w:type="gramEnd"/>
+      <w:r>
+        <w:rPr>
+          <w:rFonts w:eastAsia="ヒラギノ角ゴ Pro W3"/>
+          <w:color w:val="000000"/>
+          <w:szCs w:val="24"/>
+        </w:rPr>
+        <w:t xml:space="preserve"> Lots of meetings with Kelvin ensured work was done on time and to a standard everyone else expected of Model. At the later phase of GUI programming, helped out by changing and adapting the saving and loading to XML file aspect of Model to a good standard and communicated the changes clearly. This reflects the amount of effort Oscar puts into the project: it was constant throughout.</w:t>
+      </w:r>
+    </w:p>
+    <w:p>
+      <w:pPr>
+        <w:pStyle w:val="Heading3"/>
+      </w:pPr>
+      <w:bookmarkStart w:id="13" w:name="_Toc323933264"/>
+      <w:r>
+        <w:t xml:space="preserve">1.2.6 </w:t>
+      </w:r>
+      <w:r>
+        <w:t>Edward</w:t>
+      </w:r>
+      <w:bookmarkEnd w:id="13"/>
+    </w:p>
+    <w:p>
+      <w:pPr>
+        <w:rPr>
+          <w:szCs w:val="24"/>
+          <w:lang w:eastAsia="zh-TW"/>
+        </w:rPr>
+      </w:pPr>
+      <w:r>
+        <w:rPr>
+          <w:szCs w:val="24"/>
+          <w:lang w:eastAsia="zh-TW"/>
+        </w:rPr>
+        <w:t>Is like a chocolate darling.</w:t>
       </w:r>
     </w:p>
     <w:p>
       <w:pPr>
         <w:pStyle w:val="Heading2"/>
       </w:pPr>
-      <w:bookmarkStart w:id="8" w:name="_Toc322779614"/>
+      <w:bookmarkStart w:id="14" w:name="_Toc323933265"/>
       <w:r>
         <w:t>1.3 Chronological Account</w:t>
       </w:r>
-      <w:bookmarkEnd w:id="8"/>
-    </w:p>
-    <w:p>
-      <w:pPr>
-        <w:shd w:val="clear" w:color="auto" w:fill="FFFFFF"/>
-        <w:spacing w:before="100" w:beforeAutospacing="1" w:after="100" w:afterAutospacing="1" w:line="240" w:lineRule="auto"/>
-        <w:rPr>
-          <w:rFonts w:ascii="Verdana" w:eastAsia="Times New Roman" w:hAnsi="Verdana" w:cs="Times New Roman"/>
-          <w:color w:val="000000"/>
-          <w:sz w:val="18"/>
-          <w:szCs w:val="18"/>
-        </w:rPr>
-      </w:pPr>
-      <w:r>
-        <w:rPr>
-          <w:rFonts w:ascii="Verdana" w:eastAsia="Times New Roman" w:hAnsi="Verdana" w:cs="Times New Roman"/>
-          <w:color w:val="000000"/>
-          <w:sz w:val="18"/>
-          <w:szCs w:val="18"/>
-        </w:rPr>
-        <w:t>A chronological account of how it was for you: decisions and activities, planned and undertaken, the success or failure of these, and lessons learnt.</w:t>
+      <w:bookmarkEnd w:id="14"/>
+    </w:p>
+    <w:p>
+      <w:r>
+        <w:t>Chronological account – the numbers represent the week number</w:t>
+      </w:r>
+    </w:p>
+    <w:p>
+      <w:pPr>
+        <w:pStyle w:val="ListParagraph"/>
+        <w:numPr>
+          <w:ilvl w:val="0"/>
+          <w:numId w:val="24"/>
+        </w:numPr>
+      </w:pPr>
+      <w:r>
+        <w:t>First formal meeting, first informal meeting. Plans for project plan discussed and jobs allocated. A lot of time was spent discussing hour allocation in meetings. Decisions to do with work and hour allocations were generally agreed by everyone or adjusted slightly. A lot of time was spent on this section as a group because the project had to be broken down into small chunks of manageable tasks and assigned to member(s) who were the most suitable.</w:t>
+      </w:r>
+    </w:p>
+    <w:p>
+      <w:pPr>
+        <w:pStyle w:val="ListParagraph"/>
+      </w:pPr>
+    </w:p>
+    <w:p>
+      <w:pPr>
+        <w:pStyle w:val="ListParagraph"/>
+        <w:numPr>
+          <w:ilvl w:val="0"/>
+          <w:numId w:val="24"/>
+        </w:numPr>
+      </w:pPr>
+      <w:r>
+        <w:t>Deadline for project plan (D1). Appointed time manager as a solution to making sure deadlines are being stuck to and hours worked is being recorded in a universal format – this format was presented in the Project Plan. Appointed document manager to ensure work that we hand in as a group reads consistently and uses a uniform house style. The Project Plan was handed in promptly on the morning of the deadline day. It was proof read in whole by three members of the group the day before the hand in and printed by the document producer as agreed. The hand in was not a rush; as a group, we felt like it was a polished document and were satisfied with the process we went through in producing the work for this hand in.</w:t>
+      </w:r>
+    </w:p>
+    <w:p>
+      <w:pPr>
+        <w:pStyle w:val="ListParagraph"/>
+      </w:pPr>
+    </w:p>
+    <w:p>
+      <w:pPr>
+        <w:pStyle w:val="ListParagraph"/>
+        <w:numPr>
+          <w:ilvl w:val="0"/>
+          <w:numId w:val="24"/>
+        </w:numPr>
+      </w:pPr>
+      <w:r>
+        <w:lastRenderedPageBreak/>
+        <w:t xml:space="preserve">Established a proper folder structure for SVN. Working pairs was appointed: Kelvin and Oscar on Model, </w:t>
+      </w:r>
+      <w:proofErr w:type="spellStart"/>
+      <w:r>
+        <w:t>Kristian</w:t>
+      </w:r>
+      <w:proofErr w:type="spellEnd"/>
+      <w:r>
+        <w:t xml:space="preserve"> and Edward on View and Brian on Controller. Architectural design and HCI design was discussed in formal and informal meeting as a group. UML work begun. Working pairs meeting up separately to discuss and design their parts to encourage progress. Not a lot of communication to do with the design of the inner workings of Model or View between the working pairs was happening at this stage. The progress of the design for Model and View was reviewed but not communicated much in the formal group meeting at the end of the week.</w:t>
+      </w:r>
+      <w:r>
+        <w:br/>
+      </w:r>
+    </w:p>
+    <w:p>
+      <w:pPr>
+        <w:pStyle w:val="ListParagraph"/>
+        <w:numPr>
+          <w:ilvl w:val="0"/>
+          <w:numId w:val="24"/>
+        </w:numPr>
+      </w:pPr>
+      <w:r>
+        <w:t>Coding begins on Model and View by each working pair separately. Communication and discussion between the pairs about the design of their parts is still small. Formal group meeting reviewed progress on the code. A small demonstration of what the Model and View code was capable of was presented in the formal group meeting. Each working pair continued to discuss/design/code separately. Brian the Controller person helps out with View offering design consultancy as View is highly tied with Controller and not much can be done in terms of writing Controller code can be done at this stage as interfaces were not defined between Model, View and Controller.</w:t>
+      </w:r>
+      <w:r>
+        <w:br/>
+      </w:r>
+    </w:p>
+    <w:p>
+      <w:pPr>
+        <w:pStyle w:val="ListParagraph"/>
+        <w:numPr>
+          <w:ilvl w:val="0"/>
+          <w:numId w:val="24"/>
+        </w:numPr>
+      </w:pPr>
+      <w:r>
+        <w:t>Discussion of ideas for D2 begun. Prepared code and presentation for D2. UML diagrams were finalised. A long library group meeting was held on the Sunday afternoon for this work to be done as a group because the presentation will be presented by the whole group and needs to be dynamic and flows nicely. This meeting included designing and making a draft version of the slides and rehearsing it for the first few times. The group dynamics were relaxed but productivity was high in terms of the amount of work produced and how far we got in preparation. A middle Gantt chart was made for the presentation. There were small conflicts in the design and ordering of the slides and of the amount of progress we reckon we made for the middle Gantt chart but it was resolved quickly and everyone was happy. This was also a point where we discover who needed to sharpen up their presentation skills – group members were helpful in offering critical but constructive opinion on others who fell short of expectations and everyone showed patience and persistence in rehearsing the presentation multiple times until everyone was at a satisfactory level. Agreed to freeze code after this week in preparation for the application demo for D2.</w:t>
+      </w:r>
+      <w:r>
+        <w:br/>
+      </w:r>
+    </w:p>
+    <w:p>
+      <w:pPr>
+        <w:pStyle w:val="ListParagraph"/>
+        <w:numPr>
+          <w:ilvl w:val="0"/>
+          <w:numId w:val="24"/>
+        </w:numPr>
+      </w:pPr>
+      <w:r>
+        <w:t>The agreed code freeze for the demo was carried out the day before the presentation. On the day of presentation we had a final rehearsal before the presentation of D2. Final rehearsal was done in an informal meeting an hour before the presentation so everyone knew what they are presenting and were fresh with the presentation in mind before the presentation. Everyone was satisfied with how the presentation went in terms of the performance and the immediate feedback from RJW. Coding continued in the working pairs separately after the presentation. D1 marks were received and everyone appeared happy with the mark. Banter and report of presentation and D1 marks in the formal group meeting at the end of the week.</w:t>
+      </w:r>
+      <w:r>
+        <w:br/>
+      </w:r>
+    </w:p>
+    <w:p>
+      <w:pPr>
+        <w:pStyle w:val="ListParagraph"/>
+        <w:numPr>
+          <w:ilvl w:val="0"/>
+          <w:numId w:val="24"/>
+        </w:numPr>
+      </w:pPr>
+      <w:r>
+        <w:t>Reviewed coding progress. Work begins on D3. D2 marks were received and met with approving nods all round from members of the group. Controller code begins. It was clear that some essential dialog boxes were not coded to enable listeners to be written for them so Brian had to help speed up the coding of these. Confidence level was high heading into Easter.</w:t>
+      </w:r>
+    </w:p>
+    <w:p>
+      <w:pPr>
+        <w:pStyle w:val="ListParagraph"/>
+        <w:numPr>
+          <w:ilvl w:val="1"/>
+          <w:numId w:val="24"/>
+        </w:numPr>
+      </w:pPr>
+      <w:r>
+        <w:t xml:space="preserve">Lesson learnt: be more specific about work that needs to be done – it was clear that the need to specify which dialog boxes that the Controller needs to be able to start coding </w:t>
+      </w:r>
+      <w:r>
+        <w:lastRenderedPageBreak/>
+        <w:t>was missing.</w:t>
+      </w:r>
+      <w:r>
+        <w:br/>
+      </w:r>
+    </w:p>
+    <w:p>
+      <w:pPr>
+        <w:pStyle w:val="ListParagraph"/>
+      </w:pPr>
+      <w:r>
+        <w:t>** Easter vacation: no work was planned to be done and no work was actually done. **</w:t>
+      </w:r>
+      <w:r>
+        <w:br/>
+      </w:r>
+    </w:p>
+    <w:p>
+      <w:pPr>
+        <w:pStyle w:val="ListParagraph"/>
+        <w:numPr>
+          <w:ilvl w:val="0"/>
+          <w:numId w:val="24"/>
+        </w:numPr>
+      </w:pPr>
+      <w:r>
+        <w:t>Splitting /</w:t>
+      </w:r>
+      <w:proofErr w:type="spellStart"/>
+      <w:r>
+        <w:t>src</w:t>
+      </w:r>
+      <w:proofErr w:type="spellEnd"/>
+      <w:r>
+        <w:t xml:space="preserve"> folder into model and view was no longer a good solution as controller is starting to be developed more. /</w:t>
+      </w:r>
+      <w:proofErr w:type="spellStart"/>
+      <w:r>
+        <w:t>src</w:t>
+      </w:r>
+      <w:proofErr w:type="spellEnd"/>
+      <w:r>
+        <w:t xml:space="preserve"> was refactored and everyone was informed and adapted in good time. Discussed the plans for D3, D4 and D5. Code review.</w:t>
+      </w:r>
+    </w:p>
+    <w:p>
+      <w:pPr>
+        <w:pStyle w:val="ListParagraph"/>
+        <w:numPr>
+          <w:ilvl w:val="1"/>
+          <w:numId w:val="24"/>
+        </w:numPr>
+      </w:pPr>
+      <w:r>
+        <w:t>Lesson learnt: be more specific at the planning/design stage: define folder structures for paper work and also define packages for coding.</w:t>
+      </w:r>
+    </w:p>
+    <w:p>
+      <w:pPr>
+        <w:pStyle w:val="ListParagraph"/>
+        <w:numPr>
+          <w:ilvl w:val="1"/>
+          <w:numId w:val="24"/>
+        </w:numPr>
+      </w:pPr>
+      <w:r>
+        <w:t>Lesson learnt: discuss plans for looming deadlines earlier to prevent coding or documenting rush.</w:t>
+      </w:r>
+      <w:r>
+        <w:br/>
+      </w:r>
+    </w:p>
+    <w:p>
+      <w:pPr>
+        <w:pStyle w:val="ListParagraph"/>
+        <w:numPr>
+          <w:ilvl w:val="0"/>
+          <w:numId w:val="24"/>
+        </w:numPr>
+      </w:pPr>
+      <w:r>
+        <w:t>Not establishing interfaces well enough made programming Controller hard. Brian had to communicate frequently with both Model and View groups to get an idea of how those components work. Edward decided to make interfaces which needed another informal meeting to discuss with Brian. Rush to code up solution.</w:t>
+      </w:r>
+    </w:p>
+    <w:p>
+      <w:pPr>
+        <w:pStyle w:val="ListParagraph"/>
+        <w:numPr>
+          <w:ilvl w:val="1"/>
+          <w:numId w:val="24"/>
+        </w:numPr>
+      </w:pPr>
+      <w:r>
+        <w:t>Lesson learnt: be more specific in the Design stage: define interfaces well before coding begins.</w:t>
+      </w:r>
+    </w:p>
+    <w:p>
+      <w:pPr>
+        <w:pStyle w:val="ListParagraph"/>
+        <w:numPr>
+          <w:ilvl w:val="1"/>
+          <w:numId w:val="24"/>
+        </w:numPr>
+      </w:pPr>
+      <w:r>
+        <w:t>Lesson learnt: code review meetings need to be stricter about the amount of work done; not let other course works derail progress. Need to improve time management on an individual level.</w:t>
+      </w:r>
+      <w:r>
+        <w:br/>
+      </w:r>
+    </w:p>
+    <w:p>
+      <w:pPr>
+        <w:pStyle w:val="ListParagraph"/>
+        <w:numPr>
+          <w:ilvl w:val="0"/>
+          <w:numId w:val="24"/>
+        </w:numPr>
+      </w:pPr>
+      <w:r>
+        <w:t>Hand in for this document.</w:t>
       </w:r>
     </w:p>
     <w:p>
       <w:pPr>
         <w:pStyle w:val="Heading2"/>
       </w:pPr>
-      <w:bookmarkStart w:id="9" w:name="_Toc322779615"/>
+      <w:bookmarkStart w:id="15" w:name="_Toc323933266"/>
       <w:r>
         <w:t>1.4 Evaluation</w:t>
       </w:r>
-      <w:bookmarkEnd w:id="9"/>
-    </w:p>
-    <w:p>
-      <w:pPr>
-        <w:shd w:val="clear" w:color="auto" w:fill="FFFFFF"/>
-        <w:spacing w:before="100" w:beforeAutospacing="1" w:after="100" w:afterAutospacing="1" w:line="240" w:lineRule="auto"/>
-        <w:rPr>
-          <w:rFonts w:ascii="Verdana" w:eastAsia="Times New Roman" w:hAnsi="Verdana" w:cs="Times New Roman"/>
-          <w:color w:val="000000"/>
-          <w:sz w:val="18"/>
-          <w:szCs w:val="18"/>
-        </w:rPr>
-      </w:pPr>
-      <w:r>
-        <w:rPr>
-          <w:rFonts w:ascii="Verdana" w:eastAsia="Times New Roman" w:hAnsi="Verdana" w:cs="Times New Roman"/>
-          <w:color w:val="000000"/>
-          <w:sz w:val="18"/>
-          <w:szCs w:val="18"/>
-        </w:rPr>
-        <w:t>What, with hindsight, would you differently?</w:t>
+      <w:bookmarkEnd w:id="15"/>
+    </w:p>
+    <w:p>
+      <w:pPr>
+        <w:pStyle w:val="Body"/>
+        <w:tabs>
+          <w:tab w:val="left" w:pos="709"/>
+          <w:tab w:val="left" w:pos="1417"/>
+          <w:tab w:val="left" w:pos="2126"/>
+          <w:tab w:val="left" w:pos="2835"/>
+          <w:tab w:val="left" w:pos="3543"/>
+          <w:tab w:val="left" w:pos="4252"/>
+          <w:tab w:val="left" w:pos="4961"/>
+          <w:tab w:val="left" w:pos="5669"/>
+          <w:tab w:val="left" w:pos="6378"/>
+          <w:tab w:val="left" w:pos="7087"/>
+          <w:tab w:val="left" w:pos="7795"/>
+          <w:tab w:val="left" w:pos="8504"/>
+          <w:tab w:val="left" w:pos="9213"/>
+        </w:tabs>
+      </w:pPr>
+    </w:p>
+    <w:p>
+      <w:pPr>
+        <w:pStyle w:val="Body"/>
+        <w:tabs>
+          <w:tab w:val="left" w:pos="709"/>
+          <w:tab w:val="left" w:pos="1417"/>
+          <w:tab w:val="left" w:pos="2126"/>
+          <w:tab w:val="left" w:pos="2835"/>
+          <w:tab w:val="left" w:pos="3543"/>
+          <w:tab w:val="left" w:pos="4252"/>
+          <w:tab w:val="left" w:pos="4961"/>
+          <w:tab w:val="left" w:pos="5669"/>
+          <w:tab w:val="left" w:pos="6378"/>
+          <w:tab w:val="left" w:pos="7087"/>
+          <w:tab w:val="left" w:pos="7795"/>
+          <w:tab w:val="left" w:pos="8504"/>
+          <w:tab w:val="left" w:pos="9213"/>
+        </w:tabs>
+      </w:pPr>
+      <w:r>
+        <w:tab/>
+        <w:t xml:space="preserve">As in every formal and professional process, evaluating it is a very important part of it. Keeping an objective point of view, being able to recognize own mistakes and suggesting new ways to approach previous issues </w:t>
+      </w:r>
+      <w:proofErr w:type="gramStart"/>
+      <w:r>
+        <w:t>is</w:t>
+      </w:r>
+      <w:proofErr w:type="gramEnd"/>
+      <w:r>
+        <w:t xml:space="preserve"> vital in the learning process. This team believes it is very positive and necessary. Therefore, when the project is close to reaching its end, the team members of this group self-evaluated their work, participation, and mistakes. After hours of debating about this subject, the </w:t>
+      </w:r>
+      <w:proofErr w:type="spellStart"/>
+      <w:r>
+        <w:t>the</w:t>
+      </w:r>
+      <w:proofErr w:type="spellEnd"/>
+      <w:r>
+        <w:t xml:space="preserve"> team realized that in general, each member reached the same kind of conclusions.</w:t>
+      </w:r>
+    </w:p>
+    <w:p>
+      <w:pPr>
+        <w:pStyle w:val="Body"/>
+        <w:tabs>
+          <w:tab w:val="left" w:pos="709"/>
+          <w:tab w:val="left" w:pos="1417"/>
+          <w:tab w:val="left" w:pos="2126"/>
+          <w:tab w:val="left" w:pos="2835"/>
+          <w:tab w:val="left" w:pos="3543"/>
+          <w:tab w:val="left" w:pos="4252"/>
+          <w:tab w:val="left" w:pos="4961"/>
+          <w:tab w:val="left" w:pos="5669"/>
+          <w:tab w:val="left" w:pos="6378"/>
+          <w:tab w:val="left" w:pos="7087"/>
+          <w:tab w:val="left" w:pos="7795"/>
+          <w:tab w:val="left" w:pos="8504"/>
+          <w:tab w:val="left" w:pos="9213"/>
+        </w:tabs>
+      </w:pPr>
+    </w:p>
+    <w:p>
+      <w:pPr>
+        <w:pStyle w:val="Body"/>
+        <w:tabs>
+          <w:tab w:val="left" w:pos="709"/>
+          <w:tab w:val="left" w:pos="1417"/>
+          <w:tab w:val="left" w:pos="2126"/>
+          <w:tab w:val="left" w:pos="2835"/>
+          <w:tab w:val="left" w:pos="3543"/>
+          <w:tab w:val="left" w:pos="4252"/>
+          <w:tab w:val="left" w:pos="4961"/>
+          <w:tab w:val="left" w:pos="5669"/>
+          <w:tab w:val="left" w:pos="6378"/>
+          <w:tab w:val="left" w:pos="7087"/>
+          <w:tab w:val="left" w:pos="7795"/>
+          <w:tab w:val="left" w:pos="8504"/>
+          <w:tab w:val="left" w:pos="9213"/>
+        </w:tabs>
+      </w:pPr>
+      <w:r>
+        <w:tab/>
+        <w:t xml:space="preserve">To begin with, the importance of proper and methodical planning was highlighted in every team member’s head. Mainly because at this point of the way, it is very noticeable and fairly easy to see that, with a better planning process at the beginning of the project, the team’s work would have been much more organized and most stressful moments or situations would have been easily avoided. In fact, truth is that the project planning of this team was far from accurate in many areas, not because of unwillingness to </w:t>
+      </w:r>
+      <w:proofErr w:type="spellStart"/>
+      <w:r>
+        <w:t>to</w:t>
+      </w:r>
+      <w:proofErr w:type="spellEnd"/>
+      <w:r>
+        <w:t xml:space="preserve"> a good enough plan, but mainly because none of the team members had enough experience as to  for having a clear idea of how much time and dedication it section of the project could take. In fact, miscalculations in the initial project plan were huge. </w:t>
+      </w:r>
+      <w:proofErr w:type="gramStart"/>
+      <w:r>
+        <w:t>To</w:t>
+      </w:r>
+      <w:proofErr w:type="gramEnd"/>
+      <w:r>
+        <w:t xml:space="preserve"> many hours dedicated to programming, not enough for testing, and the list goes on. This weaknesses in the project plan were eventually identified, in fact, some of them were mentioned in the first presentation where </w:t>
+      </w:r>
+      <w:proofErr w:type="spellStart"/>
+      <w:r>
+        <w:t>gantt</w:t>
+      </w:r>
+      <w:proofErr w:type="spellEnd"/>
+      <w:r>
+        <w:t xml:space="preserve"> charts were already modified accordingly, but truth is that even today, when the end is near, some of the consequences of bad planning are still present. Each member got </w:t>
+      </w:r>
+      <w:r>
+        <w:lastRenderedPageBreak/>
+        <w:t xml:space="preserve">busy with other University modules, and the deadlines got closer and closer, and in order to adapt, some members worked extra hours, others did </w:t>
+      </w:r>
+      <w:proofErr w:type="spellStart"/>
+      <w:proofErr w:type="gramStart"/>
+      <w:r>
+        <w:t>to</w:t>
+      </w:r>
+      <w:proofErr w:type="spellEnd"/>
+      <w:proofErr w:type="gramEnd"/>
+      <w:r>
+        <w:t xml:space="preserve"> much work on the same day, which is not ideal. It is clear now that planning is one of the most important parts of any serious project, that planning deserves serious work hours invested into it, and that with a good project plan properly developed and in place the rest of the project becomes much more organized from day one. </w:t>
+      </w:r>
+    </w:p>
+    <w:p>
+      <w:pPr>
+        <w:pStyle w:val="Body"/>
+        <w:tabs>
+          <w:tab w:val="left" w:pos="709"/>
+          <w:tab w:val="left" w:pos="1417"/>
+          <w:tab w:val="left" w:pos="2126"/>
+          <w:tab w:val="left" w:pos="2835"/>
+          <w:tab w:val="left" w:pos="3543"/>
+          <w:tab w:val="left" w:pos="4252"/>
+          <w:tab w:val="left" w:pos="4961"/>
+          <w:tab w:val="left" w:pos="5669"/>
+          <w:tab w:val="left" w:pos="6378"/>
+          <w:tab w:val="left" w:pos="7087"/>
+          <w:tab w:val="left" w:pos="7795"/>
+          <w:tab w:val="left" w:pos="8504"/>
+          <w:tab w:val="left" w:pos="9213"/>
+        </w:tabs>
+      </w:pPr>
+    </w:p>
+    <w:p>
+      <w:pPr>
+        <w:pStyle w:val="Body"/>
+        <w:tabs>
+          <w:tab w:val="left" w:pos="709"/>
+          <w:tab w:val="left" w:pos="1417"/>
+          <w:tab w:val="left" w:pos="2126"/>
+          <w:tab w:val="left" w:pos="2835"/>
+          <w:tab w:val="left" w:pos="3543"/>
+          <w:tab w:val="left" w:pos="4252"/>
+          <w:tab w:val="left" w:pos="4961"/>
+          <w:tab w:val="left" w:pos="5669"/>
+          <w:tab w:val="left" w:pos="6378"/>
+          <w:tab w:val="left" w:pos="7087"/>
+          <w:tab w:val="left" w:pos="7795"/>
+          <w:tab w:val="left" w:pos="8504"/>
+          <w:tab w:val="left" w:pos="9213"/>
+        </w:tabs>
+      </w:pPr>
+      <w:r>
+        <w:tab/>
+        <w:t xml:space="preserve">The other big aspect of the project that this team realized it has to be done better, it must be improved on a future project, has to do also with planning, but in a different shape. </w:t>
+      </w:r>
+      <w:proofErr w:type="gramStart"/>
+      <w:r>
+        <w:t>This time regarding the actual code.</w:t>
+      </w:r>
+      <w:proofErr w:type="gramEnd"/>
+      <w:r>
+        <w:t xml:space="preserve"> In a team with several members, where a particular architectural pattern is chosen in order to modularize and share the coding amongst all team members, apart from the obvious benefits of adopting a particular architectural pattern; integrating everyone’s classes into a single working piece of software can become extremely tricky, in fact, it did. And it was thinking about this that this team derived its second big area that must be improved on a future project, and that is developing clearly defined interfaces beforehand. </w:t>
+      </w:r>
+      <w:proofErr w:type="gramStart"/>
+      <w:r>
+        <w:t>Good interfaces</w:t>
+      </w:r>
+      <w:proofErr w:type="gramEnd"/>
+      <w:r>
+        <w:t>, represented on a good class diagram which has a good level of detail is very necessary in order to improve a later integration of the modules of any project. Once a serious class diagram with clear interfaces has been designed, programming each module becomes simpler, but the biggest gain is when the modules are integrated into one. If the way classes interact with each other is decided in advance, no serious modifications to the code need to be made at late stages, where even simple modifications generate errors and bugs on every other module of the system. It is this team’s opinion that the workload generated by the lack of good interfaces thought of in advance is nowhere close to the effort needed to produce high quality, professional interfaces at the design stage of any project.</w:t>
+      </w:r>
+    </w:p>
+    <w:p>
+      <w:pPr>
+        <w:pStyle w:val="Body"/>
+        <w:tabs>
+          <w:tab w:val="left" w:pos="709"/>
+          <w:tab w:val="left" w:pos="1417"/>
+          <w:tab w:val="left" w:pos="2126"/>
+          <w:tab w:val="left" w:pos="2835"/>
+          <w:tab w:val="left" w:pos="3543"/>
+          <w:tab w:val="left" w:pos="4252"/>
+          <w:tab w:val="left" w:pos="4961"/>
+          <w:tab w:val="left" w:pos="5669"/>
+          <w:tab w:val="left" w:pos="6378"/>
+          <w:tab w:val="left" w:pos="7087"/>
+          <w:tab w:val="left" w:pos="7795"/>
+          <w:tab w:val="left" w:pos="8504"/>
+          <w:tab w:val="left" w:pos="9213"/>
+        </w:tabs>
+      </w:pPr>
+    </w:p>
+    <w:p>
+      <w:pPr>
+        <w:pStyle w:val="Body"/>
+        <w:tabs>
+          <w:tab w:val="left" w:pos="709"/>
+          <w:tab w:val="left" w:pos="1417"/>
+          <w:tab w:val="left" w:pos="2126"/>
+          <w:tab w:val="left" w:pos="2835"/>
+          <w:tab w:val="left" w:pos="3543"/>
+          <w:tab w:val="left" w:pos="4252"/>
+          <w:tab w:val="left" w:pos="4961"/>
+          <w:tab w:val="left" w:pos="5669"/>
+          <w:tab w:val="left" w:pos="6378"/>
+          <w:tab w:val="left" w:pos="7087"/>
+          <w:tab w:val="left" w:pos="7795"/>
+          <w:tab w:val="left" w:pos="8504"/>
+          <w:tab w:val="left" w:pos="9213"/>
+        </w:tabs>
+      </w:pPr>
+      <w:r>
+        <w:tab/>
+        <w:t xml:space="preserve">Finally, this team has truly learned the importance of fully understanding the whole situation or problem the team is trying to be solved, beforehand. The importance of having a very clear and complete understanding of what the team is dealing with is notoriously higher than the one this team initially thought. It is important that every team member is comfortable with every aspect of the situation so that over meetings and discussions every team member’s contribution becomes a solid, informed opinion about the matter. This paragraph is not trying to imply that this team was not familiar with the </w:t>
+      </w:r>
+      <w:proofErr w:type="gramStart"/>
+      <w:r>
+        <w:t>task,</w:t>
+      </w:r>
+      <w:proofErr w:type="gramEnd"/>
+      <w:r>
+        <w:t xml:space="preserve"> it is merely stating that each of its members can now seriously value the importance of it. </w:t>
+      </w:r>
+    </w:p>
+    <w:p>
+      <w:pPr>
+        <w:pStyle w:val="Body"/>
+        <w:tabs>
+          <w:tab w:val="left" w:pos="709"/>
+          <w:tab w:val="left" w:pos="1417"/>
+          <w:tab w:val="left" w:pos="2126"/>
+          <w:tab w:val="left" w:pos="2835"/>
+          <w:tab w:val="left" w:pos="3543"/>
+          <w:tab w:val="left" w:pos="4252"/>
+          <w:tab w:val="left" w:pos="4961"/>
+          <w:tab w:val="left" w:pos="5669"/>
+          <w:tab w:val="left" w:pos="6378"/>
+          <w:tab w:val="left" w:pos="7087"/>
+          <w:tab w:val="left" w:pos="7795"/>
+          <w:tab w:val="left" w:pos="8504"/>
+          <w:tab w:val="left" w:pos="9213"/>
+        </w:tabs>
+      </w:pPr>
+    </w:p>
+    <w:p>
+      <w:pPr>
+        <w:pStyle w:val="Body"/>
+        <w:tabs>
+          <w:tab w:val="left" w:pos="709"/>
+          <w:tab w:val="left" w:pos="1417"/>
+          <w:tab w:val="left" w:pos="2126"/>
+          <w:tab w:val="left" w:pos="2835"/>
+          <w:tab w:val="left" w:pos="3543"/>
+          <w:tab w:val="left" w:pos="4252"/>
+          <w:tab w:val="left" w:pos="4961"/>
+          <w:tab w:val="left" w:pos="5669"/>
+          <w:tab w:val="left" w:pos="6378"/>
+          <w:tab w:val="left" w:pos="7087"/>
+          <w:tab w:val="left" w:pos="7795"/>
+          <w:tab w:val="left" w:pos="8504"/>
+          <w:tab w:val="left" w:pos="9213"/>
+        </w:tabs>
+        <w:rPr>
+          <w:rFonts w:ascii="Times New Roman" w:eastAsia="Times New Roman" w:hAnsi="Times New Roman"/>
+          <w:color w:val="auto"/>
+          <w:sz w:val="20"/>
+          <w:lang w:val="en-GB" w:eastAsia="en-GB" w:bidi="x-none"/>
+        </w:rPr>
+      </w:pPr>
+      <w:r>
+        <w:tab/>
+        <w:t xml:space="preserve">In conclusion, this team believes that, despite any mistakes or errors done, despite overseen areas of work, despite ay differences amongst any of the team member, and despite any stressful situations that could have been generated; this project, taught each of the members many important lessons. Each of the </w:t>
+      </w:r>
+      <w:proofErr w:type="gramStart"/>
+      <w:r>
+        <w:t>member</w:t>
+      </w:r>
+      <w:proofErr w:type="gramEnd"/>
+      <w:r>
+        <w:t xml:space="preserve"> of this team will face future similar situations in a different way, each member learned the importance of many areas and stages in the development of a serious software product. This team knows that, this approach to what a project in real life would be will prove to be of great benefit in the future; in future University projects yes, but mainly, and most importantly, it will have a deep and beneficial impact on each team member’s careers as professional and proficient computer scientists or software engineers.</w:t>
       </w:r>
     </w:p>
     <w:p>
       <w:pPr>
         <w:pStyle w:val="Heading2"/>
       </w:pPr>
-      <w:bookmarkStart w:id="10" w:name="_Toc322779616"/>
+      <w:bookmarkStart w:id="16" w:name="_Toc323933267"/>
       <w:r>
         <w:t>1.5 Individual Views</w:t>
       </w:r>
-      <w:bookmarkEnd w:id="10"/>
-    </w:p>
-    <w:p>
-      <w:pPr>
-        <w:shd w:val="clear" w:color="auto" w:fill="FFFFFF"/>
-        <w:spacing w:before="100" w:beforeAutospacing="1" w:after="100" w:afterAutospacing="1" w:line="240" w:lineRule="auto"/>
-        <w:rPr>
-          <w:rFonts w:ascii="Verdana" w:eastAsia="Times New Roman" w:hAnsi="Verdana" w:cs="Times New Roman"/>
-          <w:color w:val="000000"/>
-          <w:sz w:val="18"/>
-          <w:szCs w:val="18"/>
-        </w:rPr>
-      </w:pPr>
-      <w:r>
-        <w:rPr>
-          <w:rFonts w:ascii="Verdana" w:eastAsia="Times New Roman" w:hAnsi="Verdana" w:cs="Times New Roman"/>
-          <w:color w:val="000000"/>
-          <w:sz w:val="18"/>
-          <w:szCs w:val="18"/>
-        </w:rPr>
-        <w:t xml:space="preserve">Any strong individually held views on some aspect of the </w:t>
-      </w:r>
+      <w:bookmarkEnd w:id="16"/>
+    </w:p>
+    <w:p>
+      <w:pPr>
+        <w:pStyle w:val="Heading3"/>
+      </w:pPr>
+      <w:bookmarkStart w:id="17" w:name="_Toc323933268"/>
+      <w:r>
+        <w:lastRenderedPageBreak/>
+        <w:t xml:space="preserve">1.5.1 </w:t>
+      </w:r>
+      <w:r>
+        <w:t>Brian</w:t>
+      </w:r>
+      <w:bookmarkEnd w:id="17"/>
+    </w:p>
+    <w:p>
+      <w:r>
+        <w:t>“The group was generally great to get on with but people held their views on design quite strongly and took a lot of time for small but important decisions to be made. My opinion on not having proper interfaces done earlier on is that people felt it was too complicated to figure one out as a group (in a meeting setting or otherwise) which meant that people had to do a lot of running around to find things which should, really, have been agreed at the design stage especially me as I am in charge of the controller part of the code. This strategy is not ideal or efficient and would scale badly to larger projects.”</w:t>
+      </w:r>
+    </w:p>
+    <w:p>
+      <w:pPr>
+        <w:pStyle w:val="Heading3"/>
+      </w:pPr>
+      <w:bookmarkStart w:id="18" w:name="_Toc323933269"/>
+      <w:r>
+        <w:t xml:space="preserve">1.5.2 </w:t>
+      </w:r>
+      <w:r>
+        <w:t>Edward</w:t>
+      </w:r>
+      <w:bookmarkEnd w:id="18"/>
+    </w:p>
+    <w:p>
+      <w:r>
+        <w:t>“Our group works well together and I feel we are able to be very productive. Unfortunately I don’t feel that we put enough time into planning the inner workings of the system in the early stages of the project and as such met slight problems when it came to the integration of the project. We were able to produce a system that works well for a project of this scale, but if it were to grow substantially then a slight refactor would probably be needed - I don’t think this would be a huge task, but it would probably require us to step back and rethink some of our strategies. On a whole our group managed to get the work done, however I do feel that I put more time into the project than the other members of the group; this is however probably mainly to do with the fact I am somewhat of a perfectionist. I feel that this project has been a great learning experience, as I have learned what I am good at, and what I need to improve at.”</w:t>
+      </w:r>
+    </w:p>
+    <w:p>
+      <w:pPr>
+        <w:pStyle w:val="Heading3"/>
+      </w:pPr>
+      <w:bookmarkStart w:id="19" w:name="_Toc323933270"/>
+      <w:r>
+        <w:t xml:space="preserve">1.5.3 </w:t>
+      </w:r>
+      <w:r>
+        <w:t>Oscar</w:t>
+      </w:r>
+      <w:bookmarkEnd w:id="19"/>
+    </w:p>
+    <w:p>
+      <w:pPr>
+        <w:rPr>
+          <w:rFonts w:ascii="Lucida Grande" w:eastAsia="ヒラギノ角ゴ Pro W3" w:hAnsi="Lucida Grande" w:cs="Times New Roman"/>
+          <w:color w:val="000000"/>
+          <w:sz w:val="22"/>
+          <w:szCs w:val="24"/>
+          <w:lang w:eastAsia="en-US"/>
+        </w:rPr>
+      </w:pPr>
+      <w:r>
+        <w:rPr>
+          <w:rFonts w:ascii="Lucida Grande" w:eastAsia="ヒラギノ角ゴ Pro W3" w:hAnsi="Lucida Grande" w:cs="Times New Roman"/>
+          <w:color w:val="000000"/>
+          <w:sz w:val="22"/>
+          <w:szCs w:val="24"/>
+          <w:lang w:eastAsia="en-US"/>
+        </w:rPr>
+        <w:t xml:space="preserve">“In my opinion, despite any differences or difficulties we might have </w:t>
+      </w:r>
+      <w:proofErr w:type="spellStart"/>
       <w:proofErr w:type="gramStart"/>
       <w:r>
         <w:rPr>
-          <w:rFonts w:ascii="Verdana" w:eastAsia="Times New Roman" w:hAnsi="Verdana" w:cs="Times New Roman"/>
-          <w:color w:val="000000"/>
-          <w:sz w:val="18"/>
-          <w:szCs w:val="18"/>
-        </w:rPr>
-        <w:t>project, that</w:t>
-      </w:r>
+          <w:rFonts w:ascii="Lucida Grande" w:eastAsia="ヒラギノ角ゴ Pro W3" w:hAnsi="Lucida Grande" w:cs="Times New Roman"/>
+          <w:color w:val="000000"/>
+          <w:sz w:val="22"/>
+          <w:szCs w:val="24"/>
+          <w:lang w:eastAsia="en-US"/>
+        </w:rPr>
+        <w:t>came</w:t>
+      </w:r>
+      <w:proofErr w:type="spellEnd"/>
       <w:proofErr w:type="gramEnd"/>
       <w:r>
         <w:rPr>
-          <w:rFonts w:ascii="Verdana" w:eastAsia="Times New Roman" w:hAnsi="Verdana" w:cs="Times New Roman"/>
-          <w:color w:val="000000"/>
-          <w:sz w:val="18"/>
-          <w:szCs w:val="18"/>
-        </w:rPr>
-        <w:t xml:space="preserve"> the group doesn't agree on, should be included (maximum 2 pages).</w:t>
+          <w:rFonts w:ascii="Lucida Grande" w:eastAsia="ヒラギノ角ゴ Pro W3" w:hAnsi="Lucida Grande" w:cs="Times New Roman"/>
+          <w:color w:val="000000"/>
+          <w:sz w:val="22"/>
+          <w:szCs w:val="24"/>
+          <w:lang w:eastAsia="en-US"/>
+        </w:rPr>
+        <w:t xml:space="preserve"> across, the value of this project as a learning tool is of great proportions. I value and thank those moments were the stress was obvious amongst every team member, those moments when I had to stay up late or working way to many hours on row in an effort to catch up where we fall behind, when we thought we were in trouble; I treasure all of those because I know as a fact that tomorrow, when I face a similar real life situation, when I start working on a project with a new team and we are designing a project plan, when I have free time and I do not feel like doing some work; it is in those situations when I will put to use what I’ve learnt today.</w:t>
+      </w:r>
+    </w:p>
+    <w:p>
+      <w:pPr>
+        <w:rPr>
+          <w:rFonts w:ascii="Lucida Grande" w:eastAsia="ヒラギノ角ゴ Pro W3" w:hAnsi="Lucida Grande" w:cs="Times New Roman"/>
+          <w:color w:val="000000"/>
+          <w:sz w:val="22"/>
+          <w:szCs w:val="24"/>
+          <w:lang w:eastAsia="en-US"/>
+        </w:rPr>
+      </w:pPr>
+      <w:r>
+        <w:rPr>
+          <w:rFonts w:ascii="Lucida Grande" w:eastAsia="ヒラギノ角ゴ Pro W3" w:hAnsi="Lucida Grande" w:cs="Times New Roman"/>
+          <w:color w:val="000000"/>
+          <w:sz w:val="22"/>
+          <w:szCs w:val="24"/>
+          <w:lang w:eastAsia="en-US"/>
+        </w:rPr>
+        <w:t>I believe that all of us should feel the same way, and I will finish this project happy and pleased.”</w:t>
+      </w:r>
+    </w:p>
+    <w:p>
+      <w:pPr>
+        <w:pStyle w:val="Heading3"/>
+      </w:pPr>
+      <w:bookmarkStart w:id="20" w:name="_Toc323933271"/>
+      <w:r>
+        <w:t xml:space="preserve">1.5.4 </w:t>
+      </w:r>
+      <w:proofErr w:type="spellStart"/>
+      <w:r>
+        <w:t>Kristian</w:t>
+      </w:r>
+      <w:bookmarkEnd w:id="20"/>
+      <w:proofErr w:type="spellEnd"/>
+    </w:p>
+    <w:p>
+      <w:r>
+        <w:t xml:space="preserve">“I am </w:t>
+      </w:r>
+      <w:r>
+        <w:t>K</w:t>
+      </w:r>
+      <w:r>
+        <w:t>ris and I love working really hard”</w:t>
+      </w:r>
+    </w:p>
+    <w:p>
+      <w:pPr>
+        <w:pStyle w:val="Heading3"/>
+      </w:pPr>
+      <w:bookmarkStart w:id="21" w:name="_Toc323933272"/>
+      <w:r>
+        <w:t xml:space="preserve">1.5.5 </w:t>
+      </w:r>
+      <w:r>
+        <w:t>Kelvin</w:t>
+      </w:r>
+      <w:bookmarkEnd w:id="21"/>
+    </w:p>
+    <w:p>
+      <w:r>
+        <w:t xml:space="preserve">“I am </w:t>
+      </w:r>
+      <w:r>
+        <w:t>K</w:t>
+      </w:r>
+      <w:r>
+        <w:t>elvin</w:t>
+      </w:r>
+      <w:r>
+        <w:t xml:space="preserve"> and I love working really hard”</w:t>
       </w:r>
     </w:p>
     <w:p>
@@ -2696,7 +4666,7 @@
       <w:pPr>
         <w:pStyle w:val="Heading1"/>
       </w:pPr>
-      <w:bookmarkStart w:id="11" w:name="_Toc322779617"/>
+      <w:bookmarkStart w:id="22" w:name="_Toc323933273"/>
       <w:r>
         <w:lastRenderedPageBreak/>
         <w:t>2</w:t>
@@ -2707,7 +4677,7 @@
       <w:r>
         <w:t>Project Management Account</w:t>
       </w:r>
-      <w:bookmarkEnd w:id="11"/>
+      <w:bookmarkEnd w:id="22"/>
     </w:p>
     <w:p>
       <w:proofErr w:type="gramStart"/>
@@ -2723,14 +4693,14 @@
           <w:shd w:val="clear" w:color="auto" w:fill="FFFFFF"/>
         </w:rPr>
       </w:pPr>
-      <w:bookmarkStart w:id="12" w:name="_Toc322779618"/>
+      <w:bookmarkStart w:id="23" w:name="_Toc323933274"/>
       <w:r>
         <w:rPr>
           <w:shd w:val="clear" w:color="auto" w:fill="FFFFFF"/>
         </w:rPr>
         <w:t>2.1 Gantt Charts</w:t>
       </w:r>
-      <w:bookmarkEnd w:id="12"/>
+      <w:bookmarkEnd w:id="23"/>
     </w:p>
     <w:p>
       <w:pPr>
@@ -2782,14 +4752,14 @@
           <w:shd w:val="clear" w:color="auto" w:fill="FFFFFF"/>
         </w:rPr>
       </w:pPr>
-      <w:bookmarkStart w:id="13" w:name="_Toc322779619"/>
+      <w:bookmarkStart w:id="24" w:name="_Toc323933275"/>
       <w:r>
         <w:rPr>
           <w:shd w:val="clear" w:color="auto" w:fill="FFFFFF"/>
         </w:rPr>
         <w:t>2.1.1 Start Gantt</w:t>
       </w:r>
-      <w:bookmarkEnd w:id="13"/>
+      <w:bookmarkEnd w:id="24"/>
     </w:p>
     <w:p>
       <w:pPr>
@@ -2829,14 +4799,14 @@
           <w:shd w:val="clear" w:color="auto" w:fill="FFFFFF"/>
         </w:rPr>
       </w:pPr>
-      <w:bookmarkStart w:id="14" w:name="_Toc322779620"/>
+      <w:bookmarkStart w:id="25" w:name="_Toc323933276"/>
       <w:r>
         <w:rPr>
           <w:shd w:val="clear" w:color="auto" w:fill="FFFFFF"/>
         </w:rPr>
         <w:t>2.1.2 End Gantt</w:t>
       </w:r>
-      <w:bookmarkEnd w:id="14"/>
+      <w:bookmarkEnd w:id="25"/>
     </w:p>
     <w:p>
       <w:pPr>
@@ -2898,14 +4868,14 @@
           <w:shd w:val="clear" w:color="auto" w:fill="FFFFFF"/>
         </w:rPr>
       </w:pPr>
-      <w:bookmarkStart w:id="15" w:name="_Toc322779621"/>
+      <w:bookmarkStart w:id="26" w:name="_Toc323933277"/>
       <w:r>
         <w:rPr>
           <w:shd w:val="clear" w:color="auto" w:fill="FFFFFF"/>
         </w:rPr>
         <w:t>2.1.3 Reflection</w:t>
       </w:r>
-      <w:bookmarkEnd w:id="15"/>
+      <w:bookmarkEnd w:id="26"/>
     </w:p>
     <w:p>
       <w:pPr>
@@ -3085,7 +5055,7 @@
       <w:pPr>
         <w:pStyle w:val="Heading1"/>
       </w:pPr>
-      <w:bookmarkStart w:id="16" w:name="_Toc322779622"/>
+      <w:bookmarkStart w:id="27" w:name="_Toc323933278"/>
       <w:r>
         <w:lastRenderedPageBreak/>
         <w:t xml:space="preserve">3 </w:t>
@@ -3099,7 +5069,7 @@
       <w:r>
         <w:t>cords</w:t>
       </w:r>
-      <w:bookmarkEnd w:id="16"/>
+      <w:bookmarkEnd w:id="27"/>
     </w:p>
     <w:p>
       <w:pPr>
@@ -3121,15 +5091,7 @@
         <w:t>S</w:t>
       </w:r>
       <w:r>
-        <w:t xml:space="preserve">ummarize as a table, with group members on one axis and week number on the other, the time spent per activity/ member/ week. Don't worry if this report doesn't agree exactly with </w:t>
-      </w:r>
-      <w:proofErr w:type="gramStart"/>
-      <w:r>
-        <w:t>the</w:t>
-      </w:r>
-      <w:proofErr w:type="gramEnd"/>
-      <w:r>
-        <w:t xml:space="preserve"> end-project Gantt chart, although the two shouldn't be TOO different</w:t>
+        <w:t>ummarize as a table, with group members on one axis and week number on the other, the time spent per activity/ member/ week. Don't worry if this report doesn't agree exactly with the end-project Gantt chart, although the two shouldn't be TOO different</w:t>
       </w:r>
       <w:r>
         <w:rPr>
@@ -3203,7 +5165,7 @@
           <w:lang w:eastAsia="zh-TW"/>
         </w:rPr>
       </w:pPr>
-      <w:bookmarkStart w:id="17" w:name="_Toc322779623"/>
+      <w:bookmarkStart w:id="28" w:name="_Toc323933279"/>
       <w:r>
         <w:rPr>
           <w:rFonts w:hint="eastAsia"/>
@@ -3218,7 +5180,7 @@
         </w:rPr>
         <w:t>Time Management Account</w:t>
       </w:r>
-      <w:bookmarkEnd w:id="17"/>
+      <w:bookmarkEnd w:id="28"/>
     </w:p>
     <w:p>
       <w:pPr>
@@ -3227,14 +5189,14 @@
           <w:shd w:val="clear" w:color="auto" w:fill="FFFFFF"/>
         </w:rPr>
       </w:pPr>
-      <w:bookmarkStart w:id="18" w:name="_Toc322779624"/>
+      <w:bookmarkStart w:id="29" w:name="_Toc323933280"/>
       <w:r>
         <w:rPr>
           <w:shd w:val="clear" w:color="auto" w:fill="FFFFFF"/>
         </w:rPr>
         <w:t>4.1 Changes in Estimates</w:t>
       </w:r>
-      <w:bookmarkEnd w:id="18"/>
+      <w:bookmarkEnd w:id="29"/>
     </w:p>
     <w:p>
       <w:pPr>
@@ -3276,14 +5238,14 @@
           <w:shd w:val="clear" w:color="auto" w:fill="FFFFFF"/>
         </w:rPr>
       </w:pPr>
-      <w:bookmarkStart w:id="19" w:name="_Toc322779625"/>
+      <w:bookmarkStart w:id="30" w:name="_Toc323933281"/>
       <w:r>
         <w:rPr>
           <w:shd w:val="clear" w:color="auto" w:fill="FFFFFF"/>
         </w:rPr>
         <w:t>4.2 Analysis</w:t>
       </w:r>
-      <w:bookmarkEnd w:id="19"/>
+      <w:bookmarkEnd w:id="30"/>
       <w:r>
         <w:rPr>
           <w:shd w:val="clear" w:color="auto" w:fill="FFFFFF"/>
@@ -3324,14 +5286,14 @@
           <w:shd w:val="clear" w:color="auto" w:fill="FFFFFF"/>
         </w:rPr>
       </w:pPr>
-      <w:bookmarkStart w:id="20" w:name="_Toc322779626"/>
+      <w:bookmarkStart w:id="31" w:name="_Toc323933282"/>
       <w:r>
         <w:rPr>
           <w:shd w:val="clear" w:color="auto" w:fill="FFFFFF"/>
         </w:rPr>
         <w:t>4.3 Reflection</w:t>
       </w:r>
-      <w:bookmarkEnd w:id="20"/>
+      <w:bookmarkEnd w:id="31"/>
     </w:p>
     <w:p>
       <w:pPr>
@@ -3376,7 +5338,7 @@
           <w:shd w:val="clear" w:color="auto" w:fill="FFFFFF"/>
         </w:rPr>
       </w:pPr>
-      <w:bookmarkStart w:id="21" w:name="_Toc322779627"/>
+      <w:bookmarkStart w:id="32" w:name="_Toc323933283"/>
       <w:r>
         <w:rPr>
           <w:shd w:val="clear" w:color="auto" w:fill="FFFFFF"/>
@@ -3384,7 +5346,7 @@
         <w:lastRenderedPageBreak/>
         <w:t>5 Conclusions</w:t>
       </w:r>
-      <w:bookmarkEnd w:id="21"/>
+      <w:bookmarkEnd w:id="32"/>
     </w:p>
     <w:p>
       <w:r>
@@ -3407,7 +5369,7 @@
   <w:endnote w:type="separator" w:id="-1">
     <w:p>
       <w:pPr>
-        <w:spacing w:after="0" w:line="240" w:lineRule="auto"/>
+        <w:spacing w:after="0"/>
       </w:pPr>
       <w:r>
         <w:separator/>
@@ -3417,7 +5379,7 @@
   <w:endnote w:type="continuationSeparator" w:id="0">
     <w:p>
       <w:pPr>
-        <w:spacing w:after="0" w:line="240" w:lineRule="auto"/>
+        <w:spacing w:after="0"/>
       </w:pPr>
       <w:r>
         <w:continuationSeparator/>
@@ -3452,7 +5414,7 @@
       <w:rPr>
         <w:noProof/>
       </w:rPr>
-      <w:t>1</w:t>
+      <w:t>5</w:t>
     </w:r>
     <w:r>
       <w:fldChar w:fldCharType="end"/>
@@ -3479,7 +5441,7 @@
   <w:footnote w:type="separator" w:id="-1">
     <w:p>
       <w:pPr>
-        <w:spacing w:after="0" w:line="240" w:lineRule="auto"/>
+        <w:spacing w:after="0"/>
       </w:pPr>
       <w:r>
         <w:separator/>
@@ -3489,7 +5451,7 @@
   <w:footnote w:type="continuationSeparator" w:id="0">
     <w:p>
       <w:pPr>
-        <w:spacing w:after="0" w:line="240" w:lineRule="auto"/>
+        <w:spacing w:after="0"/>
       </w:pPr>
       <w:r>
         <w:continuationSeparator/>
@@ -3534,7 +5496,7 @@
       <w:t xml:space="preserve">ev. </w:t>
     </w:r>
     <w:r>
-      <w:t>1</w:t>
+      <w:t>2</w:t>
     </w:r>
     <w:r>
       <w:t xml:space="preserve"> </w:t>
@@ -5157,6 +7119,92 @@
     </w:lvl>
   </w:abstractNum>
   <w:abstractNum w:abstractNumId="15">
+    <w:nsid w:val="524B5446"/>
+    <w:multiLevelType w:val="hybridMultilevel"/>
+    <w:tmpl w:val="866C8558"/>
+    <w:lvl w:ilvl="0" w:tplc="0809000F">
+      <w:start w:val="1"/>
+      <w:numFmt w:val="decimal"/>
+      <w:lvlText w:val="%1."/>
+      <w:lvlJc w:val="left"/>
+      <w:pPr>
+        <w:ind w:left="720" w:hanging="360"/>
+      </w:pPr>
+    </w:lvl>
+    <w:lvl w:ilvl="1" w:tplc="08090019">
+      <w:start w:val="1"/>
+      <w:numFmt w:val="lowerLetter"/>
+      <w:lvlText w:val="%2."/>
+      <w:lvlJc w:val="left"/>
+      <w:pPr>
+        <w:ind w:left="1440" w:hanging="360"/>
+      </w:pPr>
+    </w:lvl>
+    <w:lvl w:ilvl="2" w:tplc="0809001B" w:tentative="1">
+      <w:start w:val="1"/>
+      <w:numFmt w:val="lowerRoman"/>
+      <w:lvlText w:val="%3."/>
+      <w:lvlJc w:val="right"/>
+      <w:pPr>
+        <w:ind w:left="2160" w:hanging="180"/>
+      </w:pPr>
+    </w:lvl>
+    <w:lvl w:ilvl="3" w:tplc="0809000F" w:tentative="1">
+      <w:start w:val="1"/>
+      <w:numFmt w:val="decimal"/>
+      <w:lvlText w:val="%4."/>
+      <w:lvlJc w:val="left"/>
+      <w:pPr>
+        <w:ind w:left="2880" w:hanging="360"/>
+      </w:pPr>
+    </w:lvl>
+    <w:lvl w:ilvl="4" w:tplc="08090019" w:tentative="1">
+      <w:start w:val="1"/>
+      <w:numFmt w:val="lowerLetter"/>
+      <w:lvlText w:val="%5."/>
+      <w:lvlJc w:val="left"/>
+      <w:pPr>
+        <w:ind w:left="3600" w:hanging="360"/>
+      </w:pPr>
+    </w:lvl>
+    <w:lvl w:ilvl="5" w:tplc="0809001B" w:tentative="1">
+      <w:start w:val="1"/>
+      <w:numFmt w:val="lowerRoman"/>
+      <w:lvlText w:val="%6."/>
+      <w:lvlJc w:val="right"/>
+      <w:pPr>
+        <w:ind w:left="4320" w:hanging="180"/>
+      </w:pPr>
+    </w:lvl>
+    <w:lvl w:ilvl="6" w:tplc="0809000F" w:tentative="1">
+      <w:start w:val="1"/>
+      <w:numFmt w:val="decimal"/>
+      <w:lvlText w:val="%7."/>
+      <w:lvlJc w:val="left"/>
+      <w:pPr>
+        <w:ind w:left="5040" w:hanging="360"/>
+      </w:pPr>
+    </w:lvl>
+    <w:lvl w:ilvl="7" w:tplc="08090019" w:tentative="1">
+      <w:start w:val="1"/>
+      <w:numFmt w:val="lowerLetter"/>
+      <w:lvlText w:val="%8."/>
+      <w:lvlJc w:val="left"/>
+      <w:pPr>
+        <w:ind w:left="5760" w:hanging="360"/>
+      </w:pPr>
+    </w:lvl>
+    <w:lvl w:ilvl="8" w:tplc="0809001B" w:tentative="1">
+      <w:start w:val="1"/>
+      <w:numFmt w:val="lowerRoman"/>
+      <w:lvlText w:val="%9."/>
+      <w:lvlJc w:val="right"/>
+      <w:pPr>
+        <w:ind w:left="6480" w:hanging="180"/>
+      </w:pPr>
+    </w:lvl>
+  </w:abstractNum>
+  <w:abstractNum w:abstractNumId="16">
     <w:nsid w:val="5CE3325C"/>
     <w:multiLevelType w:val="multilevel"/>
     <w:tmpl w:val="4420D704"/>
@@ -5273,7 +7321,7 @@
       </w:pPr>
     </w:lvl>
   </w:abstractNum>
-  <w:abstractNum w:abstractNumId="16">
+  <w:abstractNum w:abstractNumId="17">
     <w:nsid w:val="5D125288"/>
     <w:multiLevelType w:val="hybridMultilevel"/>
     <w:tmpl w:val="C4EC1114"/>
@@ -5359,7 +7407,7 @@
       </w:pPr>
     </w:lvl>
   </w:abstractNum>
-  <w:abstractNum w:abstractNumId="17">
+  <w:abstractNum w:abstractNumId="18">
     <w:nsid w:val="617D3DD5"/>
     <w:multiLevelType w:val="hybridMultilevel"/>
     <w:tmpl w:val="E9E6B310"/>
@@ -5448,7 +7496,7 @@
       </w:pPr>
     </w:lvl>
   </w:abstractNum>
-  <w:abstractNum w:abstractNumId="18">
+  <w:abstractNum w:abstractNumId="19">
     <w:nsid w:val="668C48E4"/>
     <w:multiLevelType w:val="multilevel"/>
     <w:tmpl w:val="0368FABE"/>
@@ -5561,7 +7609,7 @@
       </w:rPr>
     </w:lvl>
   </w:abstractNum>
-  <w:abstractNum w:abstractNumId="19">
+  <w:abstractNum w:abstractNumId="20">
     <w:nsid w:val="716446A2"/>
     <w:multiLevelType w:val="hybridMultilevel"/>
     <w:tmpl w:val="DF16CDD6"/>
@@ -5650,7 +7698,7 @@
       </w:pPr>
     </w:lvl>
   </w:abstractNum>
-  <w:abstractNum w:abstractNumId="20">
+  <w:abstractNum w:abstractNumId="21">
     <w:nsid w:val="7375303C"/>
     <w:multiLevelType w:val="hybridMultilevel"/>
     <w:tmpl w:val="6E4CB7A6"/>
@@ -5763,7 +7811,7 @@
       </w:rPr>
     </w:lvl>
   </w:abstractNum>
-  <w:abstractNum w:abstractNumId="21">
+  <w:abstractNum w:abstractNumId="22">
     <w:nsid w:val="78E23C57"/>
     <w:multiLevelType w:val="multilevel"/>
     <w:tmpl w:val="1E1A45EE"/>
@@ -5880,7 +7928,7 @@
       </w:pPr>
     </w:lvl>
   </w:abstractNum>
-  <w:abstractNum w:abstractNumId="22">
+  <w:abstractNum w:abstractNumId="23">
     <w:nsid w:val="7B135E89"/>
     <w:multiLevelType w:val="multilevel"/>
     <w:tmpl w:val="E22683F8"/>
@@ -6003,7 +8051,7 @@
     </w:lvl>
   </w:abstractNum>
   <w:num w:numId="1">
-    <w:abstractNumId w:val="22"/>
+    <w:abstractNumId w:val="23"/>
   </w:num>
   <w:num w:numId="2">
     <w:abstractNumId w:val="12"/>
@@ -6018,7 +8066,7 @@
     <w:abstractNumId w:val="2"/>
   </w:num>
   <w:num w:numId="6">
-    <w:abstractNumId w:val="20"/>
+    <w:abstractNumId w:val="21"/>
   </w:num>
   <w:num w:numId="7">
     <w:abstractNumId w:val="3"/>
@@ -6030,19 +8078,19 @@
     <w:abstractNumId w:val="4"/>
   </w:num>
   <w:num w:numId="10">
-    <w:abstractNumId w:val="18"/>
+    <w:abstractNumId w:val="19"/>
   </w:num>
   <w:num w:numId="11">
     <w:abstractNumId w:val="0"/>
   </w:num>
   <w:num w:numId="12">
-    <w:abstractNumId w:val="19"/>
+    <w:abstractNumId w:val="20"/>
   </w:num>
   <w:num w:numId="13">
     <w:abstractNumId w:val="9"/>
   </w:num>
   <w:num w:numId="14">
-    <w:abstractNumId w:val="17"/>
+    <w:abstractNumId w:val="18"/>
   </w:num>
   <w:num w:numId="15">
     <w:abstractNumId w:val="13"/>
@@ -6060,16 +8108,19 @@
     <w:abstractNumId w:val="6"/>
   </w:num>
   <w:num w:numId="20">
+    <w:abstractNumId w:val="17"/>
+  </w:num>
+  <w:num w:numId="21">
     <w:abstractNumId w:val="16"/>
   </w:num>
-  <w:num w:numId="21">
-    <w:abstractNumId w:val="15"/>
-  </w:num>
   <w:num w:numId="22">
-    <w:abstractNumId w:val="21"/>
+    <w:abstractNumId w:val="22"/>
   </w:num>
   <w:num w:numId="23">
     <w:abstractNumId w:val="7"/>
+  </w:num>
+  <w:num w:numId="24">
+    <w:abstractNumId w:val="15"/>
   </w:num>
 </w:numbering>
 </file>
@@ -6233,7 +8284,10 @@
   <w:style w:type="paragraph" w:default="1" w:styleId="Normal">
     <w:name w:val="Normal"/>
     <w:qFormat/>
-    <w:rsid w:val="00FE3146"/>
+    <w:rsid w:val="00111110"/>
+    <w:pPr>
+      <w:spacing w:line="240" w:lineRule="auto"/>
+    </w:pPr>
     <w:rPr>
       <w:rFonts w:ascii="Times New Roman" w:hAnsi="Times New Roman"/>
       <w:sz w:val="24"/>
@@ -6433,6 +8487,7 @@
   <w:style w:type="character" w:default="1" w:styleId="DefaultParagraphFont">
     <w:name w:val="Default Paragraph Font"/>
     <w:uiPriority w:val="1"/>
+    <w:semiHidden/>
     <w:unhideWhenUsed/>
   </w:style>
   <w:style w:type="table" w:default="1" w:styleId="TableNormal">
@@ -6733,7 +8788,6 @@
       <w:pBdr>
         <w:bottom w:val="single" w:sz="4" w:space="1" w:color="auto"/>
       </w:pBdr>
-      <w:spacing w:line="240" w:lineRule="auto"/>
       <w:contextualSpacing/>
     </w:pPr>
     <w:rPr>
@@ -6822,7 +8876,7 @@
     <w:qFormat/>
     <w:rsid w:val="00FE3146"/>
     <w:pPr>
-      <w:spacing w:after="0" w:line="240" w:lineRule="auto"/>
+      <w:spacing w:after="0"/>
     </w:pPr>
   </w:style>
   <w:style w:type="paragraph" w:styleId="ListParagraph">
@@ -6989,7 +9043,7 @@
     <w:unhideWhenUsed/>
     <w:rsid w:val="00601771"/>
     <w:pPr>
-      <w:spacing w:after="0" w:line="240" w:lineRule="auto"/>
+      <w:spacing w:after="0"/>
     </w:pPr>
     <w:rPr>
       <w:rFonts w:ascii="Tahoma" w:hAnsi="Tahoma" w:cs="Tahoma"/>
@@ -7059,7 +9113,7 @@
         <w:tab w:val="center" w:pos="4513"/>
         <w:tab w:val="right" w:pos="9026"/>
       </w:tabs>
-      <w:spacing w:after="0" w:line="240" w:lineRule="auto"/>
+      <w:spacing w:after="0"/>
     </w:pPr>
   </w:style>
   <w:style w:type="character" w:customStyle="1" w:styleId="HeaderChar">
@@ -7081,7 +9135,7 @@
     <w:unhideWhenUsed/>
     <w:rsid w:val="000E0484"/>
     <w:pPr>
-      <w:spacing w:before="100" w:beforeAutospacing="1" w:after="100" w:afterAutospacing="1" w:line="240" w:lineRule="auto"/>
+      <w:spacing w:before="100" w:beforeAutospacing="1" w:after="100" w:afterAutospacing="1"/>
     </w:pPr>
     <w:rPr>
       <w:rFonts w:eastAsia="Times New Roman" w:cs="Times New Roman"/>
@@ -7631,7 +9685,7 @@
 </file>
 
 <file path=customXml/itemProps1.xml><?xml version="1.0" encoding="utf-8"?>
-<ds:datastoreItem xmlns:ds="http://schemas.openxmlformats.org/officeDocument/2006/customXml" ds:itemID="{307F48EA-C041-4B6F-A894-1CD2999DE84D}">
+<ds:datastoreItem xmlns:ds="http://schemas.openxmlformats.org/officeDocument/2006/customXml" ds:itemID="{89A27D6A-EF5F-4948-8168-7F036E19307D}">
   <ds:schemaRefs>
     <ds:schemaRef ds:uri="http://schemas.openxmlformats.org/officeDocument/2006/bibliography"/>
   </ds:schemaRefs>

</xml_diff>

<commit_message>
*Reworded first few subsections of End of Project Report
</commit_message>
<xml_diff>
--- a/doc/End of Project Report/D4EoPR.docx
+++ b/doc/End of Project Report/D4EoPR.docx
@@ -106,17 +106,8 @@
                 <w:sz w:val="36"/>
                 <w:szCs w:val="36"/>
               </w:rPr>
-              <w:t xml:space="preserve">Elliott, </w:t>
+              <w:t>Elliott, Kristian</w:t>
             </w:r>
-            <w:proofErr w:type="spellStart"/>
-            <w:r>
-              <w:rPr>
-                <w:sz w:val="36"/>
-                <w:szCs w:val="36"/>
-              </w:rPr>
-              <w:t>Kristian</w:t>
-            </w:r>
-            <w:proofErr w:type="spellEnd"/>
           </w:p>
         </w:tc>
         <w:tc>
@@ -310,17 +301,8 @@
                 <w:sz w:val="36"/>
                 <w:szCs w:val="36"/>
               </w:rPr>
-              <w:t xml:space="preserve">Chan, Yun </w:t>
+              <w:t>Chan, Yun Chak</w:t>
             </w:r>
-            <w:proofErr w:type="spellStart"/>
-            <w:r>
-              <w:rPr>
-                <w:sz w:val="36"/>
-                <w:szCs w:val="36"/>
-              </w:rPr>
-              <w:t>Chak</w:t>
-            </w:r>
-            <w:proofErr w:type="spellEnd"/>
           </w:p>
         </w:tc>
         <w:tc>
@@ -372,7 +354,7 @@
       <w:pPr>
         <w:pStyle w:val="Heading1"/>
       </w:pPr>
-      <w:bookmarkStart w:id="0" w:name="_Toc323933252"/>
+      <w:bookmarkStart w:id="0" w:name="_Toc324009035"/>
       <w:r>
         <w:t>Notes to the Authors:</w:t>
       </w:r>
@@ -605,7 +587,6 @@
           <w:szCs w:val="18"/>
         </w:rPr>
       </w:pPr>
-      <w:proofErr w:type="gramStart"/>
       <w:r>
         <w:rPr>
           <w:rFonts w:ascii="Verdana" w:eastAsia="Times New Roman" w:hAnsi="Verdana" w:cs="Times New Roman"/>
@@ -613,17 +594,7 @@
           <w:sz w:val="18"/>
           <w:szCs w:val="18"/>
         </w:rPr>
-        <w:t>an</w:t>
-      </w:r>
-      <w:proofErr w:type="gramEnd"/>
-      <w:r>
-        <w:rPr>
-          <w:rFonts w:ascii="Verdana" w:eastAsia="Times New Roman" w:hAnsi="Verdana" w:cs="Times New Roman"/>
-          <w:color w:val="000000"/>
-          <w:sz w:val="18"/>
-          <w:szCs w:val="18"/>
-        </w:rPr>
-        <w:t xml:space="preserve"> account which correlates well with (i.e. explains) the other deliverables. Particular credit will be given for a strong account correlating with strong other deliverables. A weaker showing that still correlates will earn credit. Conversely, an account through rose-coloured spectacles will not match with other weak deliverables; this would reduce marks.</w:t>
+        <w:t>an account which correlates well with (i.e. explains) the other deliverables. Particular credit will be given for a strong account correlating with strong other deliverables. A weaker showing that still correlates will earn credit. Conversely, an account through rose-coloured spectacles will not match with other weak deliverables; this would reduce marks.</w:t>
       </w:r>
     </w:p>
     <w:p>
@@ -641,7 +612,6 @@
           <w:szCs w:val="18"/>
         </w:rPr>
       </w:pPr>
-      <w:proofErr w:type="gramStart"/>
       <w:r>
         <w:rPr>
           <w:rFonts w:ascii="Verdana" w:eastAsia="Times New Roman" w:hAnsi="Verdana" w:cs="Times New Roman"/>
@@ -649,17 +619,7 @@
           <w:sz w:val="18"/>
           <w:szCs w:val="18"/>
         </w:rPr>
-        <w:t>honesty</w:t>
-      </w:r>
-      <w:proofErr w:type="gramEnd"/>
-      <w:r>
-        <w:rPr>
-          <w:rFonts w:ascii="Verdana" w:eastAsia="Times New Roman" w:hAnsi="Verdana" w:cs="Times New Roman"/>
-          <w:color w:val="000000"/>
-          <w:sz w:val="18"/>
-          <w:szCs w:val="18"/>
-        </w:rPr>
-        <w:t xml:space="preserve"> - your account will be checked against your group supervisor's weekly reports and logbook marks. In extreme cases we would call logbooks in.</w:t>
+        <w:t>honesty - your account will be checked against your group supervisor's weekly reports and logbook marks. In extreme cases we would call logbooks in.</w:t>
       </w:r>
     </w:p>
     <w:p>
@@ -677,7 +637,6 @@
           <w:szCs w:val="18"/>
         </w:rPr>
       </w:pPr>
-      <w:proofErr w:type="gramStart"/>
       <w:r>
         <w:rPr>
           <w:rFonts w:ascii="Verdana" w:eastAsia="Times New Roman" w:hAnsi="Verdana" w:cs="Times New Roman"/>
@@ -685,17 +644,7 @@
           <w:sz w:val="18"/>
           <w:szCs w:val="18"/>
         </w:rPr>
-        <w:t>thoughtful</w:t>
-      </w:r>
-      <w:proofErr w:type="gramEnd"/>
-      <w:r>
-        <w:rPr>
-          <w:rFonts w:ascii="Verdana" w:eastAsia="Times New Roman" w:hAnsi="Verdana" w:cs="Times New Roman"/>
-          <w:color w:val="000000"/>
-          <w:sz w:val="18"/>
-          <w:szCs w:val="18"/>
-        </w:rPr>
-        <w:t xml:space="preserve"> reflection that shows what you've learnt about group process, and software development management in a group.</w:t>
+        <w:t>thoughtful reflection that shows what you've learnt about group process, and software development management in a group.</w:t>
       </w:r>
     </w:p>
     <w:p>
@@ -782,7 +731,6 @@
           <w:szCs w:val="18"/>
         </w:rPr>
       </w:pPr>
-      <w:proofErr w:type="gramStart"/>
       <w:r>
         <w:rPr>
           <w:rFonts w:ascii="Verdana" w:eastAsia="Times New Roman" w:hAnsi="Verdana" w:cs="Times New Roman"/>
@@ -790,17 +738,7 @@
           <w:sz w:val="18"/>
           <w:szCs w:val="18"/>
         </w:rPr>
-        <w:t>an</w:t>
-      </w:r>
-      <w:proofErr w:type="gramEnd"/>
-      <w:r>
-        <w:rPr>
-          <w:rFonts w:ascii="Verdana" w:eastAsia="Times New Roman" w:hAnsi="Verdana" w:cs="Times New Roman"/>
-          <w:color w:val="000000"/>
-          <w:sz w:val="18"/>
-          <w:szCs w:val="18"/>
-        </w:rPr>
-        <w:t xml:space="preserve"> account which correlates well with (i.e. explains) the other deliverables.</w:t>
+        <w:t>an account which correlates well with (i.e. explains) the other deliverables.</w:t>
       </w:r>
     </w:p>
     <w:p>
@@ -827,7 +765,6 @@
           <w:docGrid w:linePitch="312" w:charSpace="-2049"/>
         </w:sectPr>
       </w:pPr>
-      <w:proofErr w:type="gramStart"/>
       <w:r>
         <w:rPr>
           <w:rFonts w:ascii="Verdana" w:eastAsia="Times New Roman" w:hAnsi="Verdana" w:cs="Times New Roman"/>
@@ -835,24 +772,14 @@
           <w:sz w:val="18"/>
           <w:szCs w:val="18"/>
         </w:rPr>
-        <w:t>an</w:t>
-      </w:r>
-      <w:proofErr w:type="gramEnd"/>
-      <w:r>
-        <w:rPr>
-          <w:rFonts w:ascii="Verdana" w:eastAsia="Times New Roman" w:hAnsi="Verdana" w:cs="Times New Roman"/>
-          <w:color w:val="000000"/>
-          <w:sz w:val="18"/>
-          <w:szCs w:val="18"/>
-        </w:rPr>
-        <w:t xml:space="preserve"> account of group members' contributions that correlates with the narrative project history account (above).</w:t>
+        <w:t>an account of group members' contributions that correlates with the narrative project history account (above).</w:t>
       </w:r>
     </w:p>
     <w:p>
       <w:pPr>
         <w:pStyle w:val="Heading1"/>
       </w:pPr>
-      <w:bookmarkStart w:id="1" w:name="_Toc323933253"/>
+      <w:bookmarkStart w:id="1" w:name="_Toc324009036"/>
       <w:r>
         <w:lastRenderedPageBreak/>
         <w:t>Document Control</w:t>
@@ -1083,9 +1010,6 @@
           <w:p>
             <w:pPr>
               <w:pStyle w:val="TableContents"/>
-              <w:rPr>
-                <w:sz w:val="22"/>
-              </w:rPr>
             </w:pPr>
             <w:r>
               <w:rPr>
@@ -1115,9 +1039,6 @@
           <w:p>
             <w:pPr>
               <w:pStyle w:val="TableContents"/>
-              <w:rPr>
-                <w:sz w:val="22"/>
-              </w:rPr>
             </w:pPr>
             <w:r>
               <w:rPr>
@@ -1147,9 +1068,6 @@
           <w:p>
             <w:pPr>
               <w:pStyle w:val="TableContents"/>
-              <w:rPr>
-                <w:sz w:val="22"/>
-              </w:rPr>
             </w:pPr>
             <w:r>
               <w:rPr>
@@ -1181,9 +1099,6 @@
           <w:p>
             <w:pPr>
               <w:pStyle w:val="TableContents"/>
-              <w:rPr>
-                <w:sz w:val="22"/>
-              </w:rPr>
             </w:pPr>
           </w:p>
         </w:tc>
@@ -1207,9 +1122,6 @@
           <w:p>
             <w:pPr>
               <w:pStyle w:val="TableContents"/>
-              <w:rPr>
-                <w:sz w:val="22"/>
-              </w:rPr>
             </w:pPr>
           </w:p>
         </w:tc>
@@ -1233,9 +1145,6 @@
           <w:p>
             <w:pPr>
               <w:pStyle w:val="TableContents"/>
-              <w:rPr>
-                <w:sz w:val="22"/>
-              </w:rPr>
             </w:pPr>
           </w:p>
         </w:tc>
@@ -1283,7 +1192,7 @@
       <w:pPr>
         <w:pStyle w:val="Heading1"/>
       </w:pPr>
-      <w:bookmarkStart w:id="2" w:name="_Toc323933254"/>
+      <w:bookmarkStart w:id="2" w:name="_Toc324009037"/>
       <w:r>
         <w:lastRenderedPageBreak/>
         <w:t>Table of Contents</w:t>
@@ -1333,7 +1242,7 @@
         <w:rPr>
           <w:noProof/>
         </w:rPr>
-        <w:instrText xml:space="preserve"> PAGEREF _Toc323933252 \h </w:instrText>
+        <w:instrText xml:space="preserve"> PAGEREF _Toc324009035 \h </w:instrText>
       </w:r>
       <w:r>
         <w:rPr>
@@ -1393,7 +1302,7 @@
         <w:rPr>
           <w:noProof/>
         </w:rPr>
-        <w:instrText xml:space="preserve"> PAGEREF _Toc323933253 \h </w:instrText>
+        <w:instrText xml:space="preserve"> PAGEREF _Toc324009036 \h </w:instrText>
       </w:r>
       <w:r>
         <w:rPr>
@@ -1453,7 +1362,7 @@
         <w:rPr>
           <w:noProof/>
         </w:rPr>
-        <w:instrText xml:space="preserve"> PAGEREF _Toc323933254 \h </w:instrText>
+        <w:instrText xml:space="preserve"> PAGEREF _Toc324009037 \h </w:instrText>
       </w:r>
       <w:r>
         <w:rPr>
@@ -1514,7 +1423,7 @@
         <w:rPr>
           <w:noProof/>
         </w:rPr>
-        <w:instrText xml:space="preserve"> PAGEREF _Toc323933255 \h </w:instrText>
+        <w:instrText xml:space="preserve"> PAGEREF _Toc324009038 \h </w:instrText>
       </w:r>
       <w:r>
         <w:rPr>
@@ -1581,7 +1490,7 @@
         <w:rPr>
           <w:noProof/>
         </w:rPr>
-        <w:instrText xml:space="preserve"> PAGEREF _Toc323933256 \h </w:instrText>
+        <w:instrText xml:space="preserve"> PAGEREF _Toc324009039 \h </w:instrText>
       </w:r>
       <w:r>
         <w:rPr>
@@ -1641,7 +1550,7 @@
         <w:rPr>
           <w:noProof/>
         </w:rPr>
-        <w:instrText xml:space="preserve"> PAGEREF _Toc323933257 \h </w:instrText>
+        <w:instrText xml:space="preserve"> PAGEREF _Toc324009040 \h </w:instrText>
       </w:r>
       <w:r>
         <w:rPr>
@@ -1701,7 +1610,7 @@
         <w:rPr>
           <w:noProof/>
         </w:rPr>
-        <w:instrText xml:space="preserve"> PAGEREF _Toc323933258 \h </w:instrText>
+        <w:instrText xml:space="preserve"> PAGEREF _Toc324009041 \h </w:instrText>
       </w:r>
       <w:r>
         <w:rPr>
@@ -1761,7 +1670,7 @@
         <w:rPr>
           <w:noProof/>
         </w:rPr>
-        <w:instrText xml:space="preserve"> PAGEREF _Toc323933259 \h </w:instrText>
+        <w:instrText xml:space="preserve"> PAGEREF _Toc324009042 \h </w:instrText>
       </w:r>
       <w:r>
         <w:rPr>
@@ -1821,7 +1730,7 @@
         <w:rPr>
           <w:noProof/>
         </w:rPr>
-        <w:instrText xml:space="preserve"> PAGEREF _Toc323933260 \h </w:instrText>
+        <w:instrText xml:space="preserve"> PAGEREF _Toc324009043 \h </w:instrText>
       </w:r>
       <w:r>
         <w:rPr>
@@ -1881,7 +1790,7 @@
         <w:rPr>
           <w:noProof/>
         </w:rPr>
-        <w:instrText xml:space="preserve"> PAGEREF _Toc323933261 \h </w:instrText>
+        <w:instrText xml:space="preserve"> PAGEREF _Toc324009044 \h </w:instrText>
       </w:r>
       <w:r>
         <w:rPr>
@@ -1898,7 +1807,7 @@
         <w:rPr>
           <w:noProof/>
         </w:rPr>
-        <w:t>7</w:t>
+        <w:t>6</w:t>
       </w:r>
       <w:r>
         <w:rPr>
@@ -1941,7 +1850,7 @@
         <w:rPr>
           <w:noProof/>
         </w:rPr>
-        <w:instrText xml:space="preserve"> PAGEREF _Toc323933262 \h </w:instrText>
+        <w:instrText xml:space="preserve"> PAGEREF _Toc324009045 \h </w:instrText>
       </w:r>
       <w:r>
         <w:rPr>
@@ -2001,7 +1910,7 @@
         <w:rPr>
           <w:noProof/>
         </w:rPr>
-        <w:instrText xml:space="preserve"> PAGEREF _Toc323933263 \h </w:instrText>
+        <w:instrText xml:space="preserve"> PAGEREF _Toc324009046 \h </w:instrText>
       </w:r>
       <w:r>
         <w:rPr>
@@ -2061,7 +1970,7 @@
         <w:rPr>
           <w:noProof/>
         </w:rPr>
-        <w:instrText xml:space="preserve"> PAGEREF _Toc323933264 \h </w:instrText>
+        <w:instrText xml:space="preserve"> PAGEREF _Toc324009047 \h </w:instrText>
       </w:r>
       <w:r>
         <w:rPr>
@@ -2121,7 +2030,7 @@
         <w:rPr>
           <w:noProof/>
         </w:rPr>
-        <w:instrText xml:space="preserve"> PAGEREF _Toc323933265 \h </w:instrText>
+        <w:instrText xml:space="preserve"> PAGEREF _Toc324009048 \h </w:instrText>
       </w:r>
       <w:r>
         <w:rPr>
@@ -2181,7 +2090,7 @@
         <w:rPr>
           <w:noProof/>
         </w:rPr>
-        <w:instrText xml:space="preserve"> PAGEREF _Toc323933266 \h </w:instrText>
+        <w:instrText xml:space="preserve"> PAGEREF _Toc324009049 \h </w:instrText>
       </w:r>
       <w:r>
         <w:rPr>
@@ -2241,7 +2150,7 @@
         <w:rPr>
           <w:noProof/>
         </w:rPr>
-        <w:instrText xml:space="preserve"> PAGEREF _Toc323933267 \h </w:instrText>
+        <w:instrText xml:space="preserve"> PAGEREF _Toc324009050 \h </w:instrText>
       </w:r>
       <w:r>
         <w:rPr>
@@ -2258,7 +2167,7 @@
         <w:rPr>
           <w:noProof/>
         </w:rPr>
-        <w:t>10</w:t>
+        <w:t>11</w:t>
       </w:r>
       <w:r>
         <w:rPr>
@@ -2301,7 +2210,7 @@
         <w:rPr>
           <w:noProof/>
         </w:rPr>
-        <w:instrText xml:space="preserve"> PAGEREF _Toc323933268 \h </w:instrText>
+        <w:instrText xml:space="preserve"> PAGEREF _Toc324009051 \h </w:instrText>
       </w:r>
       <w:r>
         <w:rPr>
@@ -2361,7 +2270,7 @@
         <w:rPr>
           <w:noProof/>
         </w:rPr>
-        <w:instrText xml:space="preserve"> PAGEREF _Toc323933269 \h </w:instrText>
+        <w:instrText xml:space="preserve"> PAGEREF _Toc324009052 \h </w:instrText>
       </w:r>
       <w:r>
         <w:rPr>
@@ -2421,7 +2330,7 @@
         <w:rPr>
           <w:noProof/>
         </w:rPr>
-        <w:instrText xml:space="preserve"> PAGEREF _Toc323933270 \h </w:instrText>
+        <w:instrText xml:space="preserve"> PAGEREF _Toc324009053 \h </w:instrText>
       </w:r>
       <w:r>
         <w:rPr>
@@ -2481,7 +2390,7 @@
         <w:rPr>
           <w:noProof/>
         </w:rPr>
-        <w:instrText xml:space="preserve"> PAGEREF _Toc323933271 \h </w:instrText>
+        <w:instrText xml:space="preserve"> PAGEREF _Toc324009054 \h </w:instrText>
       </w:r>
       <w:r>
         <w:rPr>
@@ -2541,7 +2450,7 @@
         <w:rPr>
           <w:noProof/>
         </w:rPr>
-        <w:instrText xml:space="preserve"> PAGEREF _Toc323933272 \h </w:instrText>
+        <w:instrText xml:space="preserve"> PAGEREF _Toc324009055 \h </w:instrText>
       </w:r>
       <w:r>
         <w:rPr>
@@ -2601,7 +2510,7 @@
         <w:rPr>
           <w:noProof/>
         </w:rPr>
-        <w:instrText xml:space="preserve"> PAGEREF _Toc323933273 \h </w:instrText>
+        <w:instrText xml:space="preserve"> PAGEREF _Toc324009056 \h </w:instrText>
       </w:r>
       <w:r>
         <w:rPr>
@@ -2662,7 +2571,7 @@
         <w:rPr>
           <w:noProof/>
         </w:rPr>
-        <w:instrText xml:space="preserve"> PAGEREF _Toc323933274 \h </w:instrText>
+        <w:instrText xml:space="preserve"> PAGEREF _Toc324009057 \h </w:instrText>
       </w:r>
       <w:r>
         <w:rPr>
@@ -2723,7 +2632,7 @@
         <w:rPr>
           <w:noProof/>
         </w:rPr>
-        <w:instrText xml:space="preserve"> PAGEREF _Toc323933275 \h </w:instrText>
+        <w:instrText xml:space="preserve"> PAGEREF _Toc324009058 \h </w:instrText>
       </w:r>
       <w:r>
         <w:rPr>
@@ -2784,7 +2693,7 @@
         <w:rPr>
           <w:noProof/>
         </w:rPr>
-        <w:instrText xml:space="preserve"> PAGEREF _Toc323933276 \h </w:instrText>
+        <w:instrText xml:space="preserve"> PAGEREF _Toc324009059 \h </w:instrText>
       </w:r>
       <w:r>
         <w:rPr>
@@ -2845,7 +2754,7 @@
         <w:rPr>
           <w:noProof/>
         </w:rPr>
-        <w:instrText xml:space="preserve"> PAGEREF _Toc323933277 \h </w:instrText>
+        <w:instrText xml:space="preserve"> PAGEREF _Toc324009060 \h </w:instrText>
       </w:r>
       <w:r>
         <w:rPr>
@@ -2905,7 +2814,7 @@
         <w:rPr>
           <w:noProof/>
         </w:rPr>
-        <w:instrText xml:space="preserve"> PAGEREF _Toc323933278 \h </w:instrText>
+        <w:instrText xml:space="preserve"> PAGEREF _Toc324009061 \h </w:instrText>
       </w:r>
       <w:r>
         <w:rPr>
@@ -2966,7 +2875,7 @@
         <w:rPr>
           <w:noProof/>
         </w:rPr>
-        <w:instrText xml:space="preserve"> PAGEREF _Toc323933279 \h </w:instrText>
+        <w:instrText xml:space="preserve"> PAGEREF _Toc324009062 \h </w:instrText>
       </w:r>
       <w:r>
         <w:rPr>
@@ -3027,7 +2936,7 @@
         <w:rPr>
           <w:noProof/>
         </w:rPr>
-        <w:instrText xml:space="preserve"> PAGEREF _Toc323933280 \h </w:instrText>
+        <w:instrText xml:space="preserve"> PAGEREF _Toc324009063 \h </w:instrText>
       </w:r>
       <w:r>
         <w:rPr>
@@ -3088,7 +2997,7 @@
         <w:rPr>
           <w:noProof/>
         </w:rPr>
-        <w:instrText xml:space="preserve"> PAGEREF _Toc323933281 \h </w:instrText>
+        <w:instrText xml:space="preserve"> PAGEREF _Toc324009064 \h </w:instrText>
       </w:r>
       <w:r>
         <w:rPr>
@@ -3149,7 +3058,7 @@
         <w:rPr>
           <w:noProof/>
         </w:rPr>
-        <w:instrText xml:space="preserve"> PAGEREF _Toc323933282 \h </w:instrText>
+        <w:instrText xml:space="preserve"> PAGEREF _Toc324009065 \h </w:instrText>
       </w:r>
       <w:r>
         <w:rPr>
@@ -3211,7 +3120,7 @@
         <w:rPr>
           <w:noProof/>
         </w:rPr>
-        <w:instrText xml:space="preserve"> PAGEREF _Toc323933283 \h </w:instrText>
+        <w:instrText xml:space="preserve"> PAGEREF _Toc324009066 \h </w:instrText>
       </w:r>
       <w:r>
         <w:rPr>
@@ -3264,7 +3173,7 @@
           <w:lang w:eastAsia="zh-TW"/>
         </w:rPr>
       </w:pPr>
-      <w:bookmarkStart w:id="3" w:name="_Toc323933255"/>
+      <w:bookmarkStart w:id="3" w:name="_Toc324009038"/>
       <w:r>
         <w:rPr>
           <w:lang w:eastAsia="zh-TW"/>
@@ -3275,75 +3184,244 @@
       <w:bookmarkEnd w:id="3"/>
     </w:p>
     <w:p>
-      <w:r>
-        <w:t xml:space="preserve">This project was the first </w:t>
-      </w:r>
-      <w:r>
-        <w:t>software group project which the team</w:t>
-      </w:r>
-      <w:r>
-        <w:t xml:space="preserve"> members have taken part in. We</w:t>
-      </w:r>
-      <w:r>
-        <w:t xml:space="preserve"> made us</w:t>
-      </w:r>
-      <w:r>
-        <w:t>e</w:t>
-      </w:r>
-      <w:r>
-        <w:t xml:space="preserve"> of the</w:t>
-      </w:r>
-      <w:r>
-        <w:t xml:space="preserve"> full software development process through requirement analysis, design, coding and testing to the final deployment of the software.</w:t>
-      </w:r>
-      <w:bookmarkStart w:id="4" w:name="_GoBack"/>
-      <w:bookmarkEnd w:id="4"/>
-    </w:p>
-    <w:p>
-      <w:r>
-        <w:t>For members where this is a first large group software project, it will prove interesting and different from the individual efforts that is typical of most university computer science coursework. In this report we look at the how the project went from the perspective of the team as a whole and each individual member’s perspective.</w:t>
-      </w:r>
-    </w:p>
-    <w:p>
-      <w:r>
-        <w:t xml:space="preserve">This document narrates, concludes and evaluates our project. It contains a full history of the project along with details of the </w:t>
-      </w:r>
-      <w:proofErr w:type="gramStart"/>
-      <w:r>
-        <w:t>groups</w:t>
-      </w:r>
-      <w:proofErr w:type="gramEnd"/>
-      <w:r>
-        <w:t xml:space="preserve"> formation and time expenditures.</w:t>
-      </w:r>
-    </w:p>
-    <w:p>
-      <w:r>
-        <w:t xml:space="preserve">This report </w:t>
-      </w:r>
-      <w:r>
-        <w:t>contain</w:t>
-      </w:r>
-      <w:r>
-        <w:t>s</w:t>
-      </w:r>
-      <w:r>
-        <w:t xml:space="preserve"> individual team member’s thoughts on how the project went and how the group got on and, most importantly, the management aspect of the project. This is where the group looks back on the process of software development, reflect on the goods and </w:t>
-      </w:r>
-      <w:proofErr w:type="spellStart"/>
-      <w:r>
-        <w:t>bads</w:t>
-      </w:r>
-      <w:proofErr w:type="spellEnd"/>
-      <w:r>
-        <w:t xml:space="preserve"> and what could be done differently in the next group software project each one of us will do – whether this is in a university environment or as a professional in industry. By reflecting back, we can learn what we can do better next time. </w:t>
+      <w:pPr>
+        <w:jc w:val="both"/>
+        <w:rPr>
+          <w:lang w:eastAsia="zh-TW"/>
+        </w:rPr>
+      </w:pPr>
+      <w:r>
+        <w:rPr>
+          <w:lang w:eastAsia="zh-TW"/>
+        </w:rPr>
+        <w:t>For all the members of the group, this was the first full software engineering group project that they have taken part in</w:t>
+      </w:r>
+      <w:r>
+        <w:rPr>
+          <w:lang w:eastAsia="zh-TW"/>
+        </w:rPr>
+        <w:t>, from requirements analysis through to production and testing</w:t>
+      </w:r>
+      <w:r>
+        <w:rPr>
+          <w:lang w:eastAsia="zh-TW"/>
+        </w:rPr>
+        <w:t xml:space="preserve">. </w:t>
+      </w:r>
+      <w:r>
+        <w:rPr>
+          <w:lang w:eastAsia="zh-TW"/>
+        </w:rPr>
+        <w:t xml:space="preserve"> </w:t>
+      </w:r>
+      <w:r>
+        <w:rPr>
+          <w:lang w:eastAsia="zh-TW"/>
+        </w:rPr>
+        <w:t>T</w:t>
+      </w:r>
+      <w:r>
+        <w:rPr>
+          <w:lang w:eastAsia="zh-TW"/>
+        </w:rPr>
+        <w:t>echniques</w:t>
+      </w:r>
+      <w:r>
+        <w:rPr>
+          <w:lang w:eastAsia="zh-TW"/>
+        </w:rPr>
+        <w:t xml:space="preserve"> learnt in previous courses we used</w:t>
+      </w:r>
+      <w:r>
+        <w:rPr>
+          <w:lang w:eastAsia="zh-TW"/>
+        </w:rPr>
+        <w:t xml:space="preserve">: </w:t>
+      </w:r>
+      <w:r>
+        <w:rPr>
+          <w:lang w:eastAsia="zh-TW"/>
+        </w:rPr>
+        <w:t>A</w:t>
+      </w:r>
+      <w:r>
+        <w:rPr>
+          <w:lang w:eastAsia="zh-TW"/>
+        </w:rPr>
+        <w:t xml:space="preserve"> strict sof</w:t>
+      </w:r>
+      <w:r>
+        <w:rPr>
+          <w:lang w:eastAsia="zh-TW"/>
+        </w:rPr>
+        <w:t>tware development lifecycle</w:t>
+      </w:r>
+      <w:r>
+        <w:rPr>
+          <w:lang w:eastAsia="zh-TW"/>
+        </w:rPr>
+        <w:t>, the spiral model</w:t>
+      </w:r>
+      <w:r>
+        <w:rPr>
+          <w:lang w:eastAsia="zh-TW"/>
+        </w:rPr>
+        <w:t xml:space="preserve">, was followed; and </w:t>
+      </w:r>
+      <w:r>
+        <w:rPr>
+          <w:lang w:eastAsia="zh-TW"/>
+        </w:rPr>
+        <w:t xml:space="preserve">UML diagrams </w:t>
+      </w:r>
+      <w:r>
+        <w:rPr>
+          <w:lang w:eastAsia="zh-TW"/>
+        </w:rPr>
+        <w:t>were used for communicating</w:t>
+      </w:r>
+      <w:r>
+        <w:rPr>
+          <w:lang w:eastAsia="zh-TW"/>
+        </w:rPr>
+        <w:t xml:space="preserve"> technical opinions and understandings. </w:t>
+      </w:r>
+    </w:p>
+    <w:p>
+      <w:pPr>
+        <w:jc w:val="both"/>
+        <w:rPr>
+          <w:lang w:eastAsia="zh-TW"/>
+        </w:rPr>
+      </w:pPr>
+      <w:r>
+        <w:rPr>
+          <w:lang w:eastAsia="zh-TW"/>
+        </w:rPr>
+        <w:t>T</w:t>
+      </w:r>
+      <w:r>
+        <w:rPr>
+          <w:lang w:eastAsia="zh-TW"/>
+        </w:rPr>
+        <w:t>hroughout the project</w:t>
+      </w:r>
+      <w:r>
+        <w:rPr>
+          <w:lang w:eastAsia="zh-TW"/>
+        </w:rPr>
+        <w:t>, it was observed that</w:t>
+      </w:r>
+      <w:r>
+        <w:rPr>
+          <w:lang w:eastAsia="zh-TW"/>
+        </w:rPr>
+        <w:t xml:space="preserve"> working well as a team was more important that being able to work well individually. </w:t>
+      </w:r>
+      <w:r>
+        <w:rPr>
+          <w:lang w:eastAsia="zh-TW"/>
+        </w:rPr>
+        <w:t>Weekly</w:t>
+      </w:r>
+      <w:r>
+        <w:rPr>
+          <w:lang w:eastAsia="zh-TW"/>
+        </w:rPr>
+        <w:t xml:space="preserve"> formal group </w:t>
+      </w:r>
+      <w:r>
+        <w:rPr>
+          <w:lang w:eastAsia="zh-TW"/>
+        </w:rPr>
+        <w:t>meetings</w:t>
+      </w:r>
+      <w:r>
+        <w:rPr>
+          <w:lang w:eastAsia="zh-TW"/>
+        </w:rPr>
+        <w:t xml:space="preserve"> </w:t>
+      </w:r>
+      <w:r>
+        <w:rPr>
+          <w:lang w:eastAsia="zh-TW"/>
+        </w:rPr>
+        <w:t>and more</w:t>
+      </w:r>
+      <w:r>
+        <w:rPr>
+          <w:lang w:eastAsia="zh-TW"/>
+        </w:rPr>
+        <w:t xml:space="preserve"> regular informal meetings enabled </w:t>
+      </w:r>
+      <w:r>
+        <w:rPr>
+          <w:lang w:eastAsia="zh-TW"/>
+        </w:rPr>
+        <w:t>the team members to help each other out</w:t>
+      </w:r>
+      <w:r>
+        <w:rPr>
+          <w:lang w:eastAsia="zh-TW"/>
+        </w:rPr>
+        <w:t>, and produce something far greater than</w:t>
+      </w:r>
+      <w:r>
+        <w:rPr>
+          <w:lang w:eastAsia="zh-TW"/>
+        </w:rPr>
+        <w:t xml:space="preserve"> </w:t>
+      </w:r>
+      <w:r>
+        <w:rPr>
+          <w:lang w:eastAsia="zh-TW"/>
+        </w:rPr>
+        <w:t xml:space="preserve">could have </w:t>
+      </w:r>
+      <w:r>
+        <w:rPr>
+          <w:lang w:eastAsia="zh-TW"/>
+        </w:rPr>
+        <w:t xml:space="preserve">been </w:t>
+      </w:r>
+      <w:r>
+        <w:rPr>
+          <w:lang w:eastAsia="zh-TW"/>
+        </w:rPr>
+        <w:t xml:space="preserve">produced </w:t>
+      </w:r>
+      <w:r>
+        <w:rPr>
+          <w:lang w:eastAsia="zh-TW"/>
+        </w:rPr>
+        <w:t>if they remained a</w:t>
+      </w:r>
+      <w:r>
+        <w:rPr>
+          <w:lang w:eastAsia="zh-TW"/>
+        </w:rPr>
+        <w:t xml:space="preserve"> mere collection of people. </w:t>
+      </w:r>
+    </w:p>
+    <w:p>
+      <w:pPr>
+        <w:jc w:val="both"/>
+        <w:rPr>
+          <w:lang w:eastAsia="zh-TW"/>
+        </w:rPr>
+      </w:pPr>
+      <w:r>
+        <w:rPr>
+          <w:lang w:eastAsia="zh-TW"/>
+        </w:rPr>
+        <w:t>This document contains a full narrative of the project, and reviews of the project. There is also a time management account and a thorough evaluation of the project.</w:t>
       </w:r>
     </w:p>
     <w:p>
       <w:pPr>
         <w:pStyle w:val="Heading1"/>
       </w:pPr>
-      <w:bookmarkStart w:id="5" w:name="_Toc323933256"/>
+      <w:bookmarkStart w:id="4" w:name="_Toc324009039"/>
       <w:r>
         <w:rPr>
           <w:rFonts w:hint="eastAsia"/>
@@ -3354,246 +3432,657 @@
       <w:r>
         <w:t>Project History</w:t>
       </w:r>
+      <w:bookmarkEnd w:id="4"/>
+    </w:p>
+    <w:p>
+      <w:pPr>
+        <w:rPr>
+          <w:color w:val="FF0000"/>
+        </w:rPr>
+      </w:pPr>
+      <w:r>
+        <w:rPr>
+          <w:color w:val="FF0000"/>
+          <w:shd w:val="clear" w:color="auto" w:fill="FFFFFF"/>
+        </w:rPr>
+        <w:t>A complete narrative account of the project history</w:t>
+      </w:r>
+    </w:p>
+    <w:p>
+      <w:pPr>
+        <w:pStyle w:val="Heading2"/>
+      </w:pPr>
+      <w:bookmarkStart w:id="5" w:name="_Toc324009040"/>
+      <w:r>
+        <w:t>1.1 Formation and Dynamics</w:t>
+      </w:r>
       <w:bookmarkEnd w:id="5"/>
     </w:p>
     <w:p>
-      <w:r>
-        <w:rPr>
-          <w:rFonts w:ascii="Verdana" w:hAnsi="Verdana"/>
-          <w:color w:val="000000"/>
-          <w:sz w:val="18"/>
-          <w:szCs w:val="18"/>
-          <w:shd w:val="clear" w:color="auto" w:fill="FFFFFF"/>
-        </w:rPr>
-        <w:t>A complete narrative account of the project history</w:t>
+      <w:pPr>
+        <w:jc w:val="both"/>
+        <w:rPr>
+          <w:shd w:val="clear" w:color="auto" w:fill="FFFFFF"/>
+        </w:rPr>
+      </w:pPr>
+      <w:r>
+        <w:rPr>
+          <w:shd w:val="clear" w:color="auto" w:fill="FFFFFF"/>
+        </w:rPr>
+        <w:t>Group N</w:t>
+      </w:r>
+      <w:r>
+        <w:rPr>
+          <w:shd w:val="clear" w:color="auto" w:fill="FFFFFF"/>
+        </w:rPr>
+        <w:t xml:space="preserve">ine was formed </w:t>
+      </w:r>
+      <w:r>
+        <w:rPr>
+          <w:shd w:val="clear" w:color="auto" w:fill="FFFFFF"/>
+        </w:rPr>
+        <w:t>originally</w:t>
+      </w:r>
+      <w:r>
+        <w:rPr>
+          <w:shd w:val="clear" w:color="auto" w:fill="FFFFFF"/>
+        </w:rPr>
+        <w:t xml:space="preserve"> </w:t>
+      </w:r>
+      <w:r>
+        <w:rPr>
+          <w:shd w:val="clear" w:color="auto" w:fill="FFFFFF"/>
+        </w:rPr>
+        <w:t>i</w:t>
+      </w:r>
+      <w:r>
+        <w:rPr>
+          <w:shd w:val="clear" w:color="auto" w:fill="FFFFFF"/>
+        </w:rPr>
+        <w:t>n October 2011 to work on COMP2007’s (Software Analysis and Design) group project</w:t>
+      </w:r>
+      <w:r>
+        <w:rPr>
+          <w:shd w:val="clear" w:color="auto" w:fill="FFFFFF"/>
+        </w:rPr>
+        <w:t>. T</w:t>
+      </w:r>
+      <w:r>
+        <w:rPr>
+          <w:shd w:val="clear" w:color="auto" w:fill="FFFFFF"/>
+        </w:rPr>
+        <w:t xml:space="preserve">he task was to develop requirements and design documents for a fictitious </w:t>
+      </w:r>
+      <w:r>
+        <w:rPr>
+          <w:shd w:val="clear" w:color="auto" w:fill="FFFFFF"/>
+        </w:rPr>
+        <w:t xml:space="preserve">GPS </w:t>
+      </w:r>
+      <w:r>
+        <w:rPr>
+          <w:shd w:val="clear" w:color="auto" w:fill="FFFFFF"/>
+        </w:rPr>
+        <w:t xml:space="preserve">device. Considering the four stages of Tuckman’s </w:t>
+      </w:r>
+      <w:r>
+        <w:rPr>
+          <w:shd w:val="clear" w:color="auto" w:fill="FFFFFF"/>
+        </w:rPr>
+        <w:t>stages of group development</w:t>
+      </w:r>
+      <w:r>
+        <w:rPr>
+          <w:shd w:val="clear" w:color="auto" w:fill="FFFFFF"/>
+        </w:rPr>
+        <w:t xml:space="preserve"> (Forming, Storming, Norming and Performing), th</w:t>
+      </w:r>
+      <w:r>
+        <w:rPr>
+          <w:shd w:val="clear" w:color="auto" w:fill="FFFFFF"/>
+        </w:rPr>
+        <w:t>e</w:t>
+      </w:r>
+      <w:r>
+        <w:rPr>
+          <w:shd w:val="clear" w:color="auto" w:fill="FFFFFF"/>
+        </w:rPr>
+        <w:t xml:space="preserve"> team began COMP2012’s (Software Engineering Group Project) project with the belief that ‘Forming’</w:t>
+      </w:r>
+      <w:r>
+        <w:rPr>
+          <w:shd w:val="clear" w:color="auto" w:fill="FFFFFF"/>
+        </w:rPr>
+        <w:t xml:space="preserve"> stages has already taken place</w:t>
+      </w:r>
+      <w:r>
+        <w:rPr>
+          <w:shd w:val="clear" w:color="auto" w:fill="FFFFFF"/>
+        </w:rPr>
+        <w:t xml:space="preserve">. </w:t>
+      </w:r>
+      <w:r>
+        <w:rPr>
+          <w:shd w:val="clear" w:color="auto" w:fill="FFFFFF"/>
+        </w:rPr>
+        <w:t xml:space="preserve"> </w:t>
+      </w:r>
+      <w:r>
+        <w:rPr>
+          <w:shd w:val="clear" w:color="auto" w:fill="FFFFFF"/>
+        </w:rPr>
+        <w:tab/>
+      </w:r>
+    </w:p>
+    <w:p>
+      <w:pPr>
+        <w:jc w:val="both"/>
+        <w:rPr>
+          <w:shd w:val="clear" w:color="auto" w:fill="FFFFFF"/>
+        </w:rPr>
+      </w:pPr>
+      <w:r>
+        <w:rPr>
+          <w:shd w:val="clear" w:color="auto" w:fill="FFFFFF"/>
+        </w:rPr>
+        <w:t>Each team member</w:t>
+      </w:r>
+      <w:r>
+        <w:rPr>
+          <w:shd w:val="clear" w:color="auto" w:fill="FFFFFF"/>
+        </w:rPr>
+        <w:t xml:space="preserve"> had</w:t>
+      </w:r>
+      <w:r>
+        <w:rPr>
+          <w:shd w:val="clear" w:color="auto" w:fill="FFFFFF"/>
+        </w:rPr>
+        <w:t xml:space="preserve"> the</w:t>
+      </w:r>
+      <w:r>
+        <w:rPr>
+          <w:shd w:val="clear" w:color="auto" w:fill="FFFFFF"/>
+        </w:rPr>
+        <w:t xml:space="preserve"> opportunity to show</w:t>
+      </w:r>
+      <w:r>
+        <w:rPr>
+          <w:shd w:val="clear" w:color="auto" w:fill="FFFFFF"/>
+        </w:rPr>
+        <w:t xml:space="preserve"> their</w:t>
+      </w:r>
+      <w:r>
+        <w:rPr>
+          <w:shd w:val="clear" w:color="auto" w:fill="FFFFFF"/>
+        </w:rPr>
+        <w:t xml:space="preserve"> strengths and weaknesses. The group worked hard to</w:t>
+      </w:r>
+      <w:r>
+        <w:rPr>
+          <w:shd w:val="clear" w:color="auto" w:fill="FFFFFF"/>
+        </w:rPr>
+        <w:t xml:space="preserve"> </w:t>
+      </w:r>
+      <w:r>
+        <w:rPr>
+          <w:shd w:val="clear" w:color="auto" w:fill="FFFFFF"/>
+        </w:rPr>
+        <w:t xml:space="preserve">discover, and </w:t>
+      </w:r>
+      <w:r>
+        <w:rPr>
+          <w:shd w:val="clear" w:color="auto" w:fill="FFFFFF"/>
+        </w:rPr>
+        <w:t>complement</w:t>
+      </w:r>
+      <w:r>
+        <w:rPr>
+          <w:shd w:val="clear" w:color="auto" w:fill="FFFFFF"/>
+        </w:rPr>
+        <w:t>, the strengths and weaknesses of the other members</w:t>
+      </w:r>
+      <w:r>
+        <w:rPr>
+          <w:shd w:val="clear" w:color="auto" w:fill="FFFFFF"/>
+        </w:rPr>
+        <w:t>. Th</w:t>
+      </w:r>
+      <w:r>
+        <w:rPr>
+          <w:shd w:val="clear" w:color="auto" w:fill="FFFFFF"/>
+        </w:rPr>
+        <w:t>e</w:t>
+      </w:r>
+      <w:r>
+        <w:rPr>
+          <w:shd w:val="clear" w:color="auto" w:fill="FFFFFF"/>
+        </w:rPr>
+        <w:t xml:space="preserve"> previous project was also very helpful in terms of solving possible differences </w:t>
+      </w:r>
+      <w:r>
+        <w:rPr>
+          <w:shd w:val="clear" w:color="auto" w:fill="FFFFFF"/>
+        </w:rPr>
+        <w:t>in</w:t>
+      </w:r>
+      <w:r>
+        <w:rPr>
+          <w:shd w:val="clear" w:color="auto" w:fill="FFFFFF"/>
+        </w:rPr>
+        <w:t xml:space="preserve"> working styles, personal drive and expectations. </w:t>
+      </w:r>
+      <w:r>
+        <w:rPr>
+          <w:shd w:val="clear" w:color="auto" w:fill="FFFFFF"/>
+        </w:rPr>
+        <w:t xml:space="preserve">It was felt that </w:t>
+      </w:r>
+      <w:r>
+        <w:rPr>
+          <w:shd w:val="clear" w:color="auto" w:fill="FFFFFF"/>
+        </w:rPr>
+        <w:t xml:space="preserve">the ‘Storming’ stage </w:t>
+      </w:r>
+      <w:r>
+        <w:rPr>
+          <w:shd w:val="clear" w:color="auto" w:fill="FFFFFF"/>
+        </w:rPr>
+        <w:t xml:space="preserve">had </w:t>
+      </w:r>
+      <w:r>
+        <w:rPr>
+          <w:shd w:val="clear" w:color="auto" w:fill="FFFFFF"/>
+        </w:rPr>
+        <w:t xml:space="preserve">already </w:t>
+      </w:r>
+      <w:r>
+        <w:rPr>
+          <w:shd w:val="clear" w:color="auto" w:fill="FFFFFF"/>
+        </w:rPr>
+        <w:t xml:space="preserve">been </w:t>
+      </w:r>
+      <w:r>
+        <w:rPr>
+          <w:shd w:val="clear" w:color="auto" w:fill="FFFFFF"/>
+        </w:rPr>
+        <w:t>visited on a few occasions befor</w:t>
+      </w:r>
+      <w:r>
+        <w:rPr>
+          <w:shd w:val="clear" w:color="auto" w:fill="FFFFFF"/>
+        </w:rPr>
+        <w:t xml:space="preserve">e the </w:t>
+      </w:r>
+      <w:r>
+        <w:rPr>
+          <w:shd w:val="clear" w:color="auto" w:fill="FFFFFF"/>
+        </w:rPr>
+        <w:t xml:space="preserve">‘Runway Redeclaration’ </w:t>
+      </w:r>
+      <w:r>
+        <w:rPr>
+          <w:shd w:val="clear" w:color="auto" w:fill="FFFFFF"/>
+        </w:rPr>
+        <w:t>project</w:t>
+      </w:r>
+      <w:r>
+        <w:rPr>
+          <w:shd w:val="clear" w:color="auto" w:fill="FFFFFF"/>
+        </w:rPr>
+        <w:t xml:space="preserve"> began</w:t>
+      </w:r>
+      <w:r>
+        <w:rPr>
+          <w:shd w:val="clear" w:color="auto" w:fill="FFFFFF"/>
+        </w:rPr>
+        <w:t>.</w:t>
+      </w:r>
+    </w:p>
+    <w:p>
+      <w:pPr>
+        <w:jc w:val="both"/>
+        <w:rPr>
+          <w:shd w:val="clear" w:color="auto" w:fill="FFFFFF"/>
+        </w:rPr>
+      </w:pPr>
+      <w:r>
+        <w:rPr>
+          <w:shd w:val="clear" w:color="auto" w:fill="FFFFFF"/>
+        </w:rPr>
+        <w:t>When the project plan was created during the first two weeks of the term, all team members agreed on dividing the workload equally and fairy. E</w:t>
+      </w:r>
+      <w:r>
+        <w:rPr>
+          <w:shd w:val="clear" w:color="auto" w:fill="FFFFFF"/>
+        </w:rPr>
+        <w:t>ach</w:t>
+      </w:r>
+      <w:r>
+        <w:rPr>
+          <w:shd w:val="clear" w:color="auto" w:fill="FFFFFF"/>
+        </w:rPr>
+        <w:t xml:space="preserve"> member showed</w:t>
+      </w:r>
+      <w:r>
+        <w:rPr>
+          <w:shd w:val="clear" w:color="auto" w:fill="FFFFFF"/>
+        </w:rPr>
+        <w:t xml:space="preserve"> a strong interest in taking part in</w:t>
+      </w:r>
+      <w:r>
+        <w:rPr>
+          <w:shd w:val="clear" w:color="auto" w:fill="FFFFFF"/>
+        </w:rPr>
+        <w:t xml:space="preserve"> every stage and area of the process. </w:t>
+      </w:r>
+      <w:r>
+        <w:rPr>
+          <w:shd w:val="clear" w:color="auto" w:fill="FFFFFF"/>
+        </w:rPr>
+        <w:t xml:space="preserve">Everyone </w:t>
+      </w:r>
+      <w:r>
+        <w:rPr>
+          <w:shd w:val="clear" w:color="auto" w:fill="FFFFFF"/>
+        </w:rPr>
+        <w:t xml:space="preserve">took part in the documentation, development and testing of the final product. </w:t>
+      </w:r>
+    </w:p>
+    <w:p>
+      <w:pPr>
+        <w:jc w:val="both"/>
+        <w:rPr>
+          <w:shd w:val="clear" w:color="auto" w:fill="FFFFFF"/>
+        </w:rPr>
+      </w:pPr>
+      <w:r>
+        <w:rPr>
+          <w:shd w:val="clear" w:color="auto" w:fill="FFFFFF"/>
+        </w:rPr>
+        <w:t xml:space="preserve">Each team member had a similar level of experience using the tools and techniques required for the project. A similar level of programming ability existed and everyone was familiar with the Eclipse IDE. Because of the similarity in ability, each group member was able to take part in every area </w:t>
+      </w:r>
+      <w:r>
+        <w:rPr>
+          <w:shd w:val="clear" w:color="auto" w:fill="FFFFFF"/>
+        </w:rPr>
+        <w:t>of work, gaining the best possible set of experiences from the project.</w:t>
+      </w:r>
+    </w:p>
+    <w:p>
+      <w:pPr>
+        <w:jc w:val="both"/>
+        <w:rPr>
+          <w:shd w:val="clear" w:color="auto" w:fill="FFFFFF"/>
+        </w:rPr>
+      </w:pPr>
+      <w:r>
+        <w:rPr>
+          <w:shd w:val="clear" w:color="auto" w:fill="FFFFFF"/>
+        </w:rPr>
+        <w:t>The drive and enthusiasm of everyone lead to a working environment w</w:t>
+      </w:r>
+      <w:r>
+        <w:rPr>
+          <w:shd w:val="clear" w:color="auto" w:fill="FFFFFF"/>
+        </w:rPr>
+        <w:t>h</w:t>
+      </w:r>
+      <w:r>
+        <w:rPr>
+          <w:shd w:val="clear" w:color="auto" w:fill="FFFFFF"/>
+        </w:rPr>
+        <w:t>ere commun</w:t>
+      </w:r>
+      <w:r>
+        <w:rPr>
+          <w:shd w:val="clear" w:color="auto" w:fill="FFFFFF"/>
+        </w:rPr>
+        <w:t xml:space="preserve">ication was the main ingredient, </w:t>
+      </w:r>
+      <w:r>
+        <w:rPr>
+          <w:shd w:val="clear" w:color="auto" w:fill="FFFFFF"/>
+        </w:rPr>
+        <w:t>everyone fe</w:t>
+      </w:r>
+      <w:r>
+        <w:rPr>
+          <w:shd w:val="clear" w:color="auto" w:fill="FFFFFF"/>
+        </w:rPr>
+        <w:t xml:space="preserve">lt confident to contribute their opinion, and every opinion was taken into </w:t>
+      </w:r>
+      <w:r>
+        <w:rPr>
+          <w:shd w:val="clear" w:color="auto" w:fill="FFFFFF"/>
+        </w:rPr>
+        <w:lastRenderedPageBreak/>
+        <w:t>consideration.</w:t>
+      </w:r>
+      <w:r>
+        <w:rPr>
+          <w:shd w:val="clear" w:color="auto" w:fill="FFFFFF"/>
+        </w:rPr>
+        <w:t xml:space="preserve"> </w:t>
+      </w:r>
+      <w:r>
+        <w:rPr>
+          <w:shd w:val="clear" w:color="auto" w:fill="FFFFFF"/>
+        </w:rPr>
+        <w:t>The group worked</w:t>
+      </w:r>
+      <w:r>
+        <w:rPr>
+          <w:shd w:val="clear" w:color="auto" w:fill="FFFFFF"/>
+        </w:rPr>
+        <w:t xml:space="preserve"> together towards a common objective and goal as a single entity. </w:t>
+      </w:r>
+      <w:r>
+        <w:rPr>
+          <w:shd w:val="clear" w:color="auto" w:fill="FFFFFF"/>
+        </w:rPr>
+        <w:t>The group functioned as a “gelled team”</w:t>
+      </w:r>
+      <w:r>
+        <w:rPr>
+          <w:rStyle w:val="FootnoteReference"/>
+          <w:shd w:val="clear" w:color="auto" w:fill="FFFFFF"/>
+        </w:rPr>
+        <w:footnoteReference w:id="1"/>
+      </w:r>
+      <w:r>
+        <w:rPr>
+          <w:shd w:val="clear" w:color="auto" w:fill="FFFFFF"/>
+        </w:rPr>
+        <w:t xml:space="preserve"> rather than a collection of individuals. </w:t>
+      </w:r>
+    </w:p>
+    <w:p>
+      <w:pPr>
+        <w:jc w:val="both"/>
+        <w:rPr>
+          <w:shd w:val="clear" w:color="auto" w:fill="FFFFFF"/>
+        </w:rPr>
+      </w:pPr>
+      <w:r>
+        <w:rPr>
+          <w:shd w:val="clear" w:color="auto" w:fill="FFFFFF"/>
+        </w:rPr>
+        <w:t>Th</w:t>
+      </w:r>
+      <w:r>
+        <w:rPr>
+          <w:shd w:val="clear" w:color="auto" w:fill="FFFFFF"/>
+        </w:rPr>
+        <w:t xml:space="preserve">roughout the project, very few, if any, </w:t>
+      </w:r>
+      <w:r>
+        <w:rPr>
+          <w:shd w:val="clear" w:color="auto" w:fill="FFFFFF"/>
+        </w:rPr>
+        <w:t xml:space="preserve">memorable conflicts arose. Most decisions that the group made, were made amicably, with each group member agreeing </w:t>
+      </w:r>
+      <w:r>
+        <w:rPr>
+          <w:shd w:val="clear" w:color="auto" w:fill="FFFFFF"/>
+        </w:rPr>
+        <w:t>that it was the best choice</w:t>
+      </w:r>
+      <w:r>
+        <w:rPr>
+          <w:shd w:val="clear" w:color="auto" w:fill="FFFFFF"/>
+        </w:rPr>
+        <w:t>.</w:t>
+      </w:r>
+      <w:r>
+        <w:rPr>
+          <w:shd w:val="clear" w:color="auto" w:fill="FFFFFF"/>
+        </w:rPr>
+        <w:t xml:space="preserve"> Fortunately throughout the project most members held heterogeneous opinions, however the few times there were differences, we were able to conduct ourselves professional and ensure nothing was taken too personally. Although there were no major conflicts surrounding it, the group did have to decide how the different classes would be separated out into model, view and controller. The team did initially have different opinions on this, but a compromise that everyone agreed was fair was soon reached. </w:t>
+      </w:r>
+    </w:p>
+    <w:p>
+      <w:pPr>
+        <w:jc w:val="both"/>
+        <w:rPr>
+          <w:shd w:val="clear" w:color="auto" w:fill="FFFFFF"/>
+        </w:rPr>
+      </w:pPr>
+      <w:r>
+        <w:rPr>
+          <w:shd w:val="clear" w:color="auto" w:fill="FFFFFF"/>
+        </w:rPr>
+        <w:t xml:space="preserve">Towards the end of the project, </w:t>
+      </w:r>
+      <w:r>
+        <w:rPr>
+          <w:shd w:val="clear" w:color="auto" w:fill="FFFFFF"/>
+        </w:rPr>
+        <w:t>the team members</w:t>
+      </w:r>
+      <w:r>
+        <w:rPr>
+          <w:shd w:val="clear" w:color="auto" w:fill="FFFFFF"/>
+        </w:rPr>
+        <w:t xml:space="preserve"> became e</w:t>
+      </w:r>
+      <w:r>
+        <w:rPr>
+          <w:shd w:val="clear" w:color="auto" w:fill="FFFFFF"/>
+        </w:rPr>
+        <w:t>xtremely busy with other coursework</w:t>
+      </w:r>
+      <w:r>
+        <w:rPr>
+          <w:shd w:val="clear" w:color="auto" w:fill="FFFFFF"/>
+        </w:rPr>
+        <w:t xml:space="preserve"> and their deadlines. This situation triggered stress and anxiety </w:t>
+      </w:r>
+      <w:r>
+        <w:rPr>
+          <w:shd w:val="clear" w:color="auto" w:fill="FFFFFF"/>
+        </w:rPr>
+        <w:t>throughout the team</w:t>
+      </w:r>
+      <w:r>
+        <w:rPr>
+          <w:shd w:val="clear" w:color="auto" w:fill="FFFFFF"/>
+        </w:rPr>
+        <w:t>. The fact that during the initial project plan, which was developed with little experience or knowledge of this kind of projects, the team failed to be accurate when assigning work hours to tasks, also resulted in an increased workload towards the final deadlines.</w:t>
+      </w:r>
+    </w:p>
+    <w:p>
+      <w:pPr>
+        <w:jc w:val="both"/>
+      </w:pPr>
+      <w:r>
+        <w:rPr>
+          <w:shd w:val="clear" w:color="auto" w:fill="FFFFFF"/>
+        </w:rPr>
+        <w:t xml:space="preserve">In conclusion, and </w:t>
+      </w:r>
+      <w:r>
+        <w:rPr>
+          <w:shd w:val="clear" w:color="auto" w:fill="FFFFFF"/>
+        </w:rPr>
+        <w:t>especially</w:t>
+      </w:r>
+      <w:r>
+        <w:rPr>
+          <w:shd w:val="clear" w:color="auto" w:fill="FFFFFF"/>
+        </w:rPr>
+        <w:t xml:space="preserve"> when reflecting </w:t>
+      </w:r>
+      <w:r>
+        <w:rPr>
+          <w:shd w:val="clear" w:color="auto" w:fill="FFFFFF"/>
+        </w:rPr>
+        <w:t>on</w:t>
+      </w:r>
+      <w:r>
+        <w:rPr>
+          <w:shd w:val="clear" w:color="auto" w:fill="FFFFFF"/>
+        </w:rPr>
+        <w:t xml:space="preserve"> the project, this team has the capability of </w:t>
+      </w:r>
+      <w:r>
+        <w:rPr>
+          <w:shd w:val="clear" w:color="auto" w:fill="FFFFFF"/>
+        </w:rPr>
+        <w:t>self-evaluation</w:t>
+      </w:r>
+      <w:r>
+        <w:rPr>
+          <w:shd w:val="clear" w:color="auto" w:fill="FFFFFF"/>
+        </w:rPr>
+        <w:t xml:space="preserve">. Planning, in particular, is a skill that was </w:t>
+      </w:r>
+      <w:r>
+        <w:rPr>
+          <w:shd w:val="clear" w:color="auto" w:fill="FFFFFF"/>
+        </w:rPr>
+        <w:t xml:space="preserve">felt to have been </w:t>
+      </w:r>
+      <w:r>
+        <w:rPr>
+          <w:shd w:val="clear" w:color="auto" w:fill="FFFFFF"/>
+        </w:rPr>
+        <w:t xml:space="preserve">developed and improved. </w:t>
+      </w:r>
+      <w:r>
+        <w:rPr>
+          <w:shd w:val="clear" w:color="auto" w:fill="FFFFFF"/>
+        </w:rPr>
+        <w:t>M</w:t>
+      </w:r>
+      <w:r>
+        <w:rPr>
+          <w:shd w:val="clear" w:color="auto" w:fill="FFFFFF"/>
+        </w:rPr>
+        <w:t xml:space="preserve">ost importantly, it is the team’s belief that the experience gained in this kind of team development of reliable, well tested and documented software products is not only very valuable but also much necessary for a future of capable and experienced computer scientists and software engineers.  </w:t>
       </w:r>
     </w:p>
     <w:p>
       <w:pPr>
         <w:pStyle w:val="Heading2"/>
       </w:pPr>
-      <w:bookmarkStart w:id="6" w:name="_Toc323933257"/>
-      <w:r>
-        <w:t>1.1 Formation and Dynamics</w:t>
+      <w:bookmarkStart w:id="6" w:name="_Toc324009041"/>
+      <w:r>
+        <w:t>1.2 Team Member Review</w:t>
       </w:r>
       <w:bookmarkEnd w:id="6"/>
     </w:p>
     <w:p>
       <w:pPr>
-        <w:rPr>
-          <w:shd w:val="clear" w:color="auto" w:fill="FFFFFF"/>
-        </w:rPr>
-      </w:pPr>
-      <w:r>
-        <w:tab/>
-      </w:r>
-      <w:r>
-        <w:rPr>
-          <w:shd w:val="clear" w:color="auto" w:fill="FFFFFF"/>
-        </w:rPr>
-        <w:t xml:space="preserve">Group nine was formed on October 2011 to work on COMP2007’s (Software Analysis and Design) group project were the task was to develop requirements and design documents for a fictitious Global Positioning System based device. Considering the four stages of </w:t>
-      </w:r>
-      <w:proofErr w:type="spellStart"/>
-      <w:r>
-        <w:rPr>
-          <w:shd w:val="clear" w:color="auto" w:fill="FFFFFF"/>
-        </w:rPr>
-        <w:t>Tuckman’s</w:t>
-      </w:r>
-      <w:proofErr w:type="spellEnd"/>
-      <w:r>
-        <w:rPr>
-          <w:shd w:val="clear" w:color="auto" w:fill="FFFFFF"/>
-        </w:rPr>
-        <w:t xml:space="preserve"> team development cycle (Forming, Storming, Norming and Performing), this team began COMP2012’s (Software Engineering Group Project) project with the belief that ‘Forming’ stages were definitively behind. Each team member </w:t>
-      </w:r>
-      <w:proofErr w:type="gramStart"/>
-      <w:r>
-        <w:rPr>
-          <w:shd w:val="clear" w:color="auto" w:fill="FFFFFF"/>
-        </w:rPr>
-        <w:t>have</w:t>
-      </w:r>
-      <w:proofErr w:type="gramEnd"/>
-      <w:r>
-        <w:rPr>
-          <w:shd w:val="clear" w:color="auto" w:fill="FFFFFF"/>
-        </w:rPr>
-        <w:t xml:space="preserve"> had opportunity to show his strengths and weaknesses, and to realise about </w:t>
-      </w:r>
-      <w:proofErr w:type="spellStart"/>
-      <w:r>
-        <w:rPr>
-          <w:shd w:val="clear" w:color="auto" w:fill="FFFFFF"/>
-        </w:rPr>
-        <w:t>each others</w:t>
-      </w:r>
-      <w:proofErr w:type="spellEnd"/>
-      <w:r>
-        <w:rPr>
-          <w:shd w:val="clear" w:color="auto" w:fill="FFFFFF"/>
-        </w:rPr>
-        <w:t xml:space="preserve">. That previous project was also very helpful in terms of solving possible differences residing within working styles, personal drive and expectations. Therefore the ‘Storming’ stage was already visited on a few occasions before even getting started with the ‘Runway </w:t>
-      </w:r>
-      <w:proofErr w:type="spellStart"/>
-      <w:r>
-        <w:rPr>
-          <w:shd w:val="clear" w:color="auto" w:fill="FFFFFF"/>
-        </w:rPr>
-        <w:t>Redeclaration</w:t>
-      </w:r>
-      <w:proofErr w:type="spellEnd"/>
-      <w:r>
-        <w:rPr>
-          <w:shd w:val="clear" w:color="auto" w:fill="FFFFFF"/>
-        </w:rPr>
-        <w:t>’ design.</w:t>
-      </w:r>
-    </w:p>
-    <w:p>
-      <w:pPr>
-        <w:rPr>
-          <w:shd w:val="clear" w:color="auto" w:fill="FFFFFF"/>
-        </w:rPr>
-      </w:pPr>
-      <w:r>
-        <w:rPr>
-          <w:shd w:val="clear" w:color="auto" w:fill="FFFFFF"/>
-        </w:rPr>
-        <w:tab/>
-        <w:t xml:space="preserve">When the project plan was created during the first two weeks of the term, all team members agreed on dividing the workload equally and fairy. Every member showed interest in taking part of every stage and area of the process. In that way, everyone took part in the documentation, development and testing of the final product. As Java was the programming language of choice, Model View Controller the architectural pattern, Eclipse the Integrated Development Tool, and every member involved had previous contact with those technologies over the course of the degree, every team member, from the most experienced programmers to the least experienced ones were ready to take part on every area of work. The drive and enthusiasm of everyone lead to a working environment were communication was the main ingredient; were everyone felt confident to speak his voice; were everyone was heard and taken into account; were everyone was working together towards a common objective and goal as a single entity. </w:t>
-      </w:r>
-      <w:proofErr w:type="gramStart"/>
-      <w:r>
-        <w:rPr>
-          <w:shd w:val="clear" w:color="auto" w:fill="FFFFFF"/>
-        </w:rPr>
-        <w:t>Effectively a team, as opposite to a set of individuals working together.</w:t>
-      </w:r>
-      <w:proofErr w:type="gramEnd"/>
-    </w:p>
-    <w:p>
-      <w:pPr>
-        <w:rPr>
-          <w:shd w:val="clear" w:color="auto" w:fill="FFFFFF"/>
-        </w:rPr>
-      </w:pPr>
-      <w:r>
-        <w:rPr>
-          <w:shd w:val="clear" w:color="auto" w:fill="FFFFFF"/>
-        </w:rPr>
-        <w:lastRenderedPageBreak/>
-        <w:t xml:space="preserve"> </w:t>
-      </w:r>
-      <w:r>
-        <w:rPr>
-          <w:shd w:val="clear" w:color="auto" w:fill="FFFFFF"/>
-        </w:rPr>
-        <w:tab/>
-        <w:t xml:space="preserve">Reflecting about conflicts or tensions arisen, it is difficult to pinpoint a particular example or occasion were something like that happened. This does not indicate frequent episodes of that </w:t>
-      </w:r>
-      <w:proofErr w:type="gramStart"/>
-      <w:r>
-        <w:rPr>
-          <w:shd w:val="clear" w:color="auto" w:fill="FFFFFF"/>
-        </w:rPr>
-        <w:t>nature,</w:t>
-      </w:r>
-      <w:proofErr w:type="gramEnd"/>
-      <w:r>
-        <w:rPr>
-          <w:shd w:val="clear" w:color="auto" w:fill="FFFFFF"/>
-        </w:rPr>
-        <w:t xml:space="preserve"> in fact it means exactly the opposite. Of course there were times were decisions had to be made and the pool of opinions and ideas was very heterogeneous, but that did not mean tension or problems at any time; if anything, slight delays. Even when differences of opinion did not disappear with </w:t>
-      </w:r>
-      <w:proofErr w:type="gramStart"/>
-      <w:r>
-        <w:rPr>
-          <w:shd w:val="clear" w:color="auto" w:fill="FFFFFF"/>
-        </w:rPr>
-        <w:t>time, that</w:t>
-      </w:r>
-      <w:proofErr w:type="gramEnd"/>
-      <w:r>
-        <w:rPr>
-          <w:shd w:val="clear" w:color="auto" w:fill="FFFFFF"/>
-        </w:rPr>
-        <w:t xml:space="preserve"> only meant that eventual chats about it were recurrent but in the end, everyone accepted that it would be impossible to go both ways. An example of that would be the structure of classes within each module of the system (Model, View and Controller). Even if the general class structure and relations of the system were decided and properly documented at the design stage, minor changes had to be made on the go (being faithful to agile and iterative development); and in the end, the sub team in charge of the module had the last word on how to structure the classes when an agreement could not be reached. </w:t>
-      </w:r>
-    </w:p>
-    <w:p>
-      <w:pPr>
-        <w:rPr>
-          <w:shd w:val="clear" w:color="auto" w:fill="FFFFFF"/>
-        </w:rPr>
-      </w:pPr>
-      <w:r>
-        <w:rPr>
-          <w:shd w:val="clear" w:color="auto" w:fill="FFFFFF"/>
-        </w:rPr>
-        <w:tab/>
-        <w:t>Towards the end of the project, every member became extremely busy with other course works and their deadlines. This situation of course triggered stress and anxiety amongst all team members. The fact that during the initial project plan, which was developed with little experience or knowledge of this kind of projects, the team failed to be accurate when assigning work hours to tasks, also resulted in an increased workload towards the final deadlines.</w:t>
-      </w:r>
-    </w:p>
-    <w:p>
-      <w:r>
-        <w:rPr>
-          <w:shd w:val="clear" w:color="auto" w:fill="FFFFFF"/>
-        </w:rPr>
-        <w:tab/>
-        <w:t xml:space="preserve">In conclusion, and </w:t>
-      </w:r>
-      <w:proofErr w:type="spellStart"/>
-      <w:r>
-        <w:rPr>
-          <w:shd w:val="clear" w:color="auto" w:fill="FFFFFF"/>
-        </w:rPr>
-        <w:t>specially</w:t>
-      </w:r>
-      <w:proofErr w:type="spellEnd"/>
-      <w:r>
-        <w:rPr>
-          <w:shd w:val="clear" w:color="auto" w:fill="FFFFFF"/>
-        </w:rPr>
-        <w:t xml:space="preserve"> when reflecting about the project, this team has the capability of </w:t>
-      </w:r>
-      <w:proofErr w:type="spellStart"/>
-      <w:r>
-        <w:rPr>
-          <w:shd w:val="clear" w:color="auto" w:fill="FFFFFF"/>
-        </w:rPr>
-        <w:t>self evaluation</w:t>
-      </w:r>
-      <w:proofErr w:type="spellEnd"/>
-      <w:r>
-        <w:rPr>
-          <w:shd w:val="clear" w:color="auto" w:fill="FFFFFF"/>
-        </w:rPr>
-        <w:t xml:space="preserve">. Planning, in particular, is a skill that was developed and improved. The disadvantages of procrastination were, once again proven true. But most importantly, it is the team’s belief that the experience gained in this kind of team development of reliable, well tested and documented software products is not only very valuable but also much necessary for a future of capable and experienced computer scientists and software engineers.  </w:t>
-      </w:r>
-    </w:p>
-    <w:p>
-      <w:pPr>
-        <w:pStyle w:val="Heading2"/>
-      </w:pPr>
-      <w:bookmarkStart w:id="7" w:name="_Toc323933258"/>
-      <w:r>
-        <w:t>1.2 Team Member Review</w:t>
+        <w:pStyle w:val="Heading3"/>
+      </w:pPr>
+      <w:bookmarkStart w:id="7" w:name="_Toc324009042"/>
+      <w:r>
+        <w:t xml:space="preserve">1.2.1 </w:t>
+      </w:r>
+      <w:r>
+        <w:t>In general</w:t>
       </w:r>
       <w:bookmarkEnd w:id="7"/>
-    </w:p>
-    <w:p>
-      <w:pPr>
-        <w:pStyle w:val="Heading3"/>
-      </w:pPr>
-      <w:bookmarkStart w:id="8" w:name="_Toc323933259"/>
-      <w:r>
-        <w:t xml:space="preserve">1.2.1 </w:t>
-      </w:r>
-      <w:r>
-        <w:t>In general</w:t>
-      </w:r>
-      <w:bookmarkEnd w:id="8"/>
     </w:p>
     <w:p>
       <w:pPr>
@@ -3609,58 +4098,98 @@
           <w:color w:val="000000"/>
           <w:szCs w:val="24"/>
         </w:rPr>
-        <w:t xml:space="preserve">At the time of handing in this report, this team can say that the number of hours and effort invested into the project by each member is similar. Each individual team member fall behind on expected worked hours at least once during the project, but each member was very committed to the project and managed to do the extra work necessary to bring himself up to the expected worked hours again. </w:t>
-      </w:r>
-    </w:p>
-    <w:p>
-      <w:pPr>
+        <w:t>The amount of time that each member of the team contributed</w:t>
+      </w:r>
+      <w:r>
         <w:rPr>
           <w:rFonts w:eastAsia="ヒラギノ角ゴ Pro W3"/>
           <w:color w:val="000000"/>
           <w:szCs w:val="24"/>
         </w:rPr>
-      </w:pPr>
+        <w:t xml:space="preserve"> to the project</w:t>
+      </w:r>
       <w:r>
         <w:rPr>
           <w:rFonts w:eastAsia="ヒラギノ角ゴ Pro W3"/>
           <w:color w:val="000000"/>
           <w:szCs w:val="24"/>
         </w:rPr>
-        <w:t>Every team member had contributed their skills in Java but different skills: the members in charge of Model (Oscar and Kelvin) used the core Java skills – creating classes for utility – setters, getters, iterator patterns etc. which was different to the skills used by members in charge of the View (</w:t>
-      </w:r>
-      <w:proofErr w:type="spellStart"/>
+        <w:t xml:space="preserve"> is fairly similar. Unfortunately</w:t>
+      </w:r>
       <w:r>
         <w:rPr>
           <w:rFonts w:eastAsia="ヒラギノ角ゴ Pro W3"/>
           <w:color w:val="000000"/>
           <w:szCs w:val="24"/>
         </w:rPr>
-        <w:t>Kristian</w:t>
-      </w:r>
-      <w:proofErr w:type="spellEnd"/>
+        <w:t>,</w:t>
+      </w:r>
       <w:r>
         <w:rPr>
           <w:rFonts w:eastAsia="ヒラギノ角ゴ Pro W3"/>
           <w:color w:val="000000"/>
           <w:szCs w:val="24"/>
         </w:rPr>
-        <w:t xml:space="preserve"> and Edward) – creating the runway visualisation and the GUI – using the Java Swing API which was also different to the skills used by Brian (who was in charge of programming the Controller aspect) – creating listeners – using Java Events and Listeners API and needed to adapt to applying these APIs to link the Model and View.</w:t>
-      </w:r>
-    </w:p>
-    <w:p>
-      <w:pPr>
+        <w:t xml:space="preserve"> there were times where everyone had fallen behind schedule, but as time progressed these hours tended to </w:t>
+      </w:r>
+      <w:r>
         <w:rPr>
           <w:rFonts w:eastAsia="ヒラギノ角ゴ Pro W3"/>
           <w:color w:val="000000"/>
           <w:szCs w:val="24"/>
         </w:rPr>
-      </w:pPr>
+        <w:t>be made up for</w:t>
+      </w:r>
       <w:r>
         <w:rPr>
           <w:rFonts w:eastAsia="ヒラギノ角ゴ Pro W3"/>
           <w:color w:val="000000"/>
           <w:szCs w:val="24"/>
         </w:rPr>
+        <w:t xml:space="preserve"> thanks to the commitment everyone felt to the group</w:t>
+      </w:r>
+      <w:bookmarkStart w:id="8" w:name="_GoBack"/>
+      <w:bookmarkEnd w:id="8"/>
+      <w:r>
+        <w:rPr>
+          <w:rFonts w:eastAsia="ヒラギノ角ゴ Pro W3"/>
+          <w:color w:val="000000"/>
+          <w:szCs w:val="24"/>
+        </w:rPr>
+        <w:t>.</w:t>
+      </w:r>
+    </w:p>
+    <w:p>
+      <w:pPr>
+        <w:rPr>
+          <w:rFonts w:eastAsia="ヒラギノ角ゴ Pro W3"/>
+          <w:color w:val="000000"/>
+          <w:szCs w:val="24"/>
+        </w:rPr>
+      </w:pPr>
+      <w:r>
+        <w:rPr>
+          <w:rFonts w:eastAsia="ヒラギノ角ゴ Pro W3"/>
+          <w:color w:val="000000"/>
+          <w:szCs w:val="24"/>
+        </w:rPr>
+        <w:t>Every team member had contributed their skills in Java but different skills: the members in charge of Model (Oscar and Kelvin) used the core Java skills – creating classes for utility – setters, getters, iterator patterns etc. which was different to the skills used by members in charge of the View (Kristian and Edward) – creating the runway visualisation and the GUI – using the Java Swing API which was also different to the skills used by Brian (who was in charge of programming the Controller aspect) – creating listeners – using Java Events and Listeners API and needed to adapt to applying these APIs to link the Model and View.</w:t>
+      </w:r>
+    </w:p>
+    <w:p>
+      <w:pPr>
+        <w:rPr>
+          <w:rFonts w:eastAsia="ヒラギノ角ゴ Pro W3"/>
+          <w:color w:val="000000"/>
+          <w:szCs w:val="24"/>
+        </w:rPr>
+      </w:pPr>
+      <w:r>
+        <w:rPr>
+          <w:rFonts w:eastAsia="ヒラギノ角ゴ Pro W3"/>
+          <w:color w:val="000000"/>
+          <w:szCs w:val="24"/>
+        </w:rPr>
         <w:t>Each individual member has put effort into the project, however there was a different pattern with respect to time for when the member puts the effort in and produces work. This is also reflected by the time expenditure graphs and SVN commit reports in the later sections of this report.</w:t>
       </w:r>
     </w:p>
@@ -3668,7 +4197,7 @@
       <w:pPr>
         <w:pStyle w:val="Heading3"/>
       </w:pPr>
-      <w:bookmarkStart w:id="9" w:name="_Toc323933260"/>
+      <w:bookmarkStart w:id="9" w:name="_Toc324009043"/>
       <w:r>
         <w:t xml:space="preserve">1.2.2 </w:t>
       </w:r>
@@ -3691,7 +4220,6 @@
           <w:color w:val="000000"/>
           <w:szCs w:val="24"/>
         </w:rPr>
-        <w:lastRenderedPageBreak/>
         <w:t>Contributed a lot of effort and work behind the scene with Edward to ensure the GUI is well designed and polished. Near the end of the project, was sharing the Listeners and GUI work with Edward</w:t>
       </w:r>
       <w:r>
@@ -3707,16 +4235,15 @@
       <w:pPr>
         <w:pStyle w:val="Heading3"/>
       </w:pPr>
-      <w:bookmarkStart w:id="10" w:name="_Toc323933261"/>
-      <w:r>
+      <w:bookmarkStart w:id="10" w:name="_Toc324009044"/>
+      <w:r>
+        <w:lastRenderedPageBreak/>
         <w:t xml:space="preserve">1.2.3 </w:t>
       </w:r>
-      <w:proofErr w:type="spellStart"/>
       <w:r>
         <w:t>Kristian</w:t>
       </w:r>
       <w:bookmarkEnd w:id="10"/>
-      <w:proofErr w:type="spellEnd"/>
     </w:p>
     <w:p>
       <w:pPr>
@@ -3732,130 +4259,74 @@
           <w:color w:val="000000"/>
           <w:szCs w:val="24"/>
         </w:rPr>
-        <w:t xml:space="preserve">Effort and commitment was all dedicated to the visualisation aspect of View. Work on this has begun quite early but effort on this dropped in favour of other </w:t>
-      </w:r>
-      <w:proofErr w:type="spellStart"/>
-      <w:r>
+        <w:t>Effort and commitment was all dedicated to the visualisation aspect of View. Work on this has begun quite early but effort on this dropped in favour of other courseworks near the middle of the project timeline. Work began again at the later stage of programming and showed rapid progress and improvement on the first visualisation. This work was done very swiftly and team members were pleased to see regular commits and more pretty visualisations reflected by Kristian’s skill and effort.</w:t>
+      </w:r>
+    </w:p>
+    <w:p>
+      <w:pPr>
+        <w:pStyle w:val="Heading3"/>
+      </w:pPr>
+      <w:bookmarkStart w:id="11" w:name="_Toc324009045"/>
+      <w:r>
+        <w:t xml:space="preserve">1.2.4 </w:t>
+      </w:r>
+      <w:r>
+        <w:t>Kelvin</w:t>
+      </w:r>
+      <w:bookmarkEnd w:id="11"/>
+    </w:p>
+    <w:p>
+      <w:pPr>
         <w:rPr>
           <w:rFonts w:eastAsia="ヒラギノ角ゴ Pro W3"/>
           <w:color w:val="000000"/>
           <w:szCs w:val="24"/>
         </w:rPr>
-        <w:t>courseworks</w:t>
-      </w:r>
-      <w:proofErr w:type="spellEnd"/>
+      </w:pPr>
       <w:r>
         <w:rPr>
           <w:rFonts w:eastAsia="ヒラギノ角ゴ Pro W3"/>
           <w:color w:val="000000"/>
           <w:szCs w:val="24"/>
         </w:rPr>
-        <w:t xml:space="preserve"> near the middle of the project timeline. Work began again at the later stage of programming and showed rapid progress and improvement on the first visualisation. This work was done very swiftly and team members were pleased to see regular commits and more pretty visualisations reflected by </w:t>
-      </w:r>
-      <w:proofErr w:type="spellStart"/>
-      <w:r>
+        <w:t>Worked in tandem with Oscar to produce great quality Model. Lots of meetings with Oscar ensured work was done on time and to a standard everyone else expected of Model. At the later phase of GUI programming, helped out by changing and adapting the core Model – getters, setter and the main data structure - to a good standard and communicated the changes clearly. This reflects the amount of effort Kelvin puts into the project: it was constant throughout.</w:t>
+      </w:r>
+    </w:p>
+    <w:p>
+      <w:pPr>
+        <w:pStyle w:val="Heading3"/>
+      </w:pPr>
+      <w:bookmarkStart w:id="12" w:name="_Toc324009046"/>
+      <w:r>
+        <w:t xml:space="preserve">1.2.5 </w:t>
+      </w:r>
+      <w:r>
+        <w:t>Oscar</w:t>
+      </w:r>
+      <w:bookmarkEnd w:id="12"/>
+    </w:p>
+    <w:p>
+      <w:pPr>
         <w:rPr>
           <w:rFonts w:eastAsia="ヒラギノ角ゴ Pro W3"/>
           <w:color w:val="000000"/>
           <w:szCs w:val="24"/>
         </w:rPr>
-        <w:t>Kristian’s</w:t>
-      </w:r>
-      <w:proofErr w:type="spellEnd"/>
+      </w:pPr>
       <w:r>
         <w:rPr>
           <w:rFonts w:eastAsia="ヒラギノ角ゴ Pro W3"/>
           <w:color w:val="000000"/>
           <w:szCs w:val="24"/>
         </w:rPr>
-        <w:t xml:space="preserve"> skill and effort.</w:t>
+        <w:t>Worked in tandem with Kelvin to produce great quality Model. Lots of meetings with Kelvin ensured work was done on time and to a standard everyone else expected of Model. At the later phase of GUI programming, helped out by changing and adapting the saving and loading to XML file aspect of Model to a good standard and communicated the changes clearly. This reflects the amount of effort Oscar puts into the project: it was constant throughout.</w:t>
       </w:r>
     </w:p>
     <w:p>
       <w:pPr>
         <w:pStyle w:val="Heading3"/>
       </w:pPr>
-      <w:bookmarkStart w:id="11" w:name="_Toc323933262"/>
-      <w:r>
-        <w:t xml:space="preserve">1.2.4 </w:t>
-      </w:r>
-      <w:r>
-        <w:t>Kelvin</w:t>
-      </w:r>
-      <w:bookmarkEnd w:id="11"/>
-    </w:p>
-    <w:p>
-      <w:pPr>
-        <w:rPr>
-          <w:rFonts w:eastAsia="ヒラギノ角ゴ Pro W3"/>
-          <w:color w:val="000000"/>
-          <w:szCs w:val="24"/>
-        </w:rPr>
-      </w:pPr>
-      <w:proofErr w:type="gramStart"/>
-      <w:r>
-        <w:rPr>
-          <w:rFonts w:eastAsia="ヒラギノ角ゴ Pro W3"/>
-          <w:color w:val="000000"/>
-          <w:szCs w:val="24"/>
-        </w:rPr>
-        <w:t>Worked in tandem with Oscar to produce great quality Model.</w:t>
-      </w:r>
-      <w:proofErr w:type="gramEnd"/>
-      <w:r>
-        <w:rPr>
-          <w:rFonts w:eastAsia="ヒラギノ角ゴ Pro W3"/>
-          <w:color w:val="000000"/>
-          <w:szCs w:val="24"/>
-        </w:rPr>
-        <w:t xml:space="preserve"> Lots of meetings with Oscar ensured work was done on time and to a standard everyone else expected of Model. At the later phase of GUI programming, helped out by changing and adapting the core Model – getters, setter and the main data structure - to a good standard and communicated the changes clearly. This reflects the amount of effort Kelvin puts into the project: it was constant throughout.</w:t>
-      </w:r>
-    </w:p>
-    <w:p>
-      <w:pPr>
-        <w:pStyle w:val="Heading3"/>
-      </w:pPr>
-      <w:bookmarkStart w:id="12" w:name="_Toc323933263"/>
-      <w:r>
-        <w:t xml:space="preserve">1.2.5 </w:t>
-      </w:r>
-      <w:r>
-        <w:t>Oscar</w:t>
-      </w:r>
-      <w:bookmarkEnd w:id="12"/>
-    </w:p>
-    <w:p>
-      <w:pPr>
-        <w:rPr>
-          <w:rFonts w:eastAsia="ヒラギノ角ゴ Pro W3"/>
-          <w:color w:val="000000"/>
-          <w:szCs w:val="24"/>
-        </w:rPr>
-      </w:pPr>
-      <w:proofErr w:type="gramStart"/>
-      <w:r>
-        <w:rPr>
-          <w:rFonts w:eastAsia="ヒラギノ角ゴ Pro W3"/>
-          <w:color w:val="000000"/>
-          <w:szCs w:val="24"/>
-        </w:rPr>
-        <w:t>Worked in tandem with Kelvin to produce great quality Model.</w:t>
-      </w:r>
-      <w:proofErr w:type="gramEnd"/>
-      <w:r>
-        <w:rPr>
-          <w:rFonts w:eastAsia="ヒラギノ角ゴ Pro W3"/>
-          <w:color w:val="000000"/>
-          <w:szCs w:val="24"/>
-        </w:rPr>
-        <w:t xml:space="preserve"> Lots of meetings with Kelvin ensured work was done on time and to a standard everyone else expected of Model. At the later phase of GUI programming, helped out by changing and adapting the saving and loading to XML file aspect of Model to a good standard and communicated the changes clearly. This reflects the amount of effort Oscar puts into the project: it was constant throughout.</w:t>
-      </w:r>
-    </w:p>
-    <w:p>
-      <w:pPr>
-        <w:pStyle w:val="Heading3"/>
-      </w:pPr>
-      <w:bookmarkStart w:id="13" w:name="_Toc323933264"/>
+      <w:bookmarkStart w:id="13" w:name="_Toc324009047"/>
       <w:r>
         <w:t xml:space="preserve">1.2.6 </w:t>
       </w:r>
@@ -3867,23 +4338,21 @@
     <w:p>
       <w:pPr>
         <w:rPr>
-          <w:szCs w:val="24"/>
           <w:lang w:eastAsia="zh-TW"/>
         </w:rPr>
       </w:pPr>
       <w:r>
         <w:rPr>
-          <w:szCs w:val="24"/>
           <w:lang w:eastAsia="zh-TW"/>
         </w:rPr>
-        <w:t>Is like a chocolate darling.</w:t>
+        <w:t>Work on the View begun quite early with the main application window and menus all implemented before Easter, however a lot of the dialog boxes were create by Brian over the Easter and in the week after Easter as no work was put into View up to this point and not much of Controller could be implemented by Brian so, naturally, he was concerned. Effort in work has however increased dramatically near the end of project – implementing the majority of Controller with Brian, actively helping Kristian with coding the visualisation of the runway and writing the both D3 and D4 reports in a consistent way from individual fragments each member submitted for each section of the reports. His effort in programming has helped the group a lot and made up for the lack of progress before and during Easter, in addition Edward’s outstanding programming ability meant that extras were added such as zooming in the visualisation and meant work were done faster e.g. implementing email.</w:t>
       </w:r>
     </w:p>
     <w:p>
       <w:pPr>
         <w:pStyle w:val="Heading2"/>
       </w:pPr>
-      <w:bookmarkStart w:id="14" w:name="_Toc323933265"/>
+      <w:bookmarkStart w:id="14" w:name="_Toc324009048"/>
       <w:r>
         <w:t>1.3 Chronological Account</w:t>
       </w:r>
@@ -3920,7 +4389,11 @@
         </w:numPr>
       </w:pPr>
       <w:r>
-        <w:t>Deadline for project plan (D1). Appointed time manager as a solution to making sure deadlines are being stuck to and hours worked is being recorded in a universal format – this format was presented in the Project Plan. Appointed document manager to ensure work that we hand in as a group reads consistently and uses a uniform house style. The Project Plan was handed in promptly on the morning of the deadline day. It was proof read in whole by three members of the group the day before the hand in and printed by the document producer as agreed. The hand in was not a rush; as a group, we felt like it was a polished document and were satisfied with the process we went through in producing the work for this hand in.</w:t>
+        <w:t xml:space="preserve">Deadline for project plan (D1). Appointed time manager as a solution to making sure deadlines are being stuck to and hours worked is being recorded in a universal format – this format was presented in the Project Plan. Appointed document manager to ensure work that we hand in as a group reads consistently and uses a uniform house style. The Project Plan was handed in promptly on the morning of the deadline day. It was proof read in whole by three members of </w:t>
+      </w:r>
+      <w:r>
+        <w:lastRenderedPageBreak/>
+        <w:t>the group the day before the hand in and printed by the document producer as agreed. The hand in was not a rush; as a group, we felt like it was a polished document and were satisfied with the process we went through in producing the work for this hand in.</w:t>
       </w:r>
     </w:p>
     <w:p>
@@ -3937,16 +4410,7 @@
         </w:numPr>
       </w:pPr>
       <w:r>
-        <w:lastRenderedPageBreak/>
-        <w:t xml:space="preserve">Established a proper folder structure for SVN. Working pairs was appointed: Kelvin and Oscar on Model, </w:t>
-      </w:r>
-      <w:proofErr w:type="spellStart"/>
-      <w:r>
-        <w:t>Kristian</w:t>
-      </w:r>
-      <w:proofErr w:type="spellEnd"/>
-      <w:r>
-        <w:t xml:space="preserve"> and Edward on View and Brian on Controller. Architectural design and HCI design was discussed in formal and informal meeting as a group. UML work begun. Working pairs meeting up separately to discuss and design their parts to encourage progress. Not a lot of communication to do with the design of the inner workings of Model or View between the working pairs was happening at this stage. The progress of the design for Model and View was reviewed but not communicated much in the formal group meeting at the end of the week.</w:t>
+        <w:t>Established a proper folder structure for SVN. Working pairs was appointed: Kelvin and Oscar on Model, Kristian and Edward on View and Brian on Controller. Architectural design and HCI design was discussed in formal and informal meeting as a group. UML work begun. Working pairs meeting up separately to discuss and design their parts to encourage progress. Not a lot of communication to do with the design of the inner workings of Model or View between the working pairs was happening at this stage. The progress of the design for Model and View was reviewed but not communicated much in the formal group meeting at the end of the week.</w:t>
       </w:r>
       <w:r>
         <w:br/>
@@ -4006,7 +4470,11 @@
         </w:numPr>
       </w:pPr>
       <w:r>
-        <w:t>Reviewed coding progress. Work begins on D3. D2 marks were received and met with approving nods all round from members of the group. Controller code begins. It was clear that some essential dialog boxes were not coded to enable listeners to be written for them so Brian had to help speed up the coding of these. Confidence level was high heading into Easter.</w:t>
+        <w:t xml:space="preserve">Reviewed coding progress. Work begins on D3. D2 marks were received and met with approving nods all round from members of the group. Controller code begins. It was clear that </w:t>
+      </w:r>
+      <w:r>
+        <w:lastRenderedPageBreak/>
+        <w:t>some essential dialog boxes were not coded to enable listeners to be written for them so Brian had to help speed up the coding of these. Confidence level was high heading into Easter.</w:t>
       </w:r>
     </w:p>
     <w:p>
@@ -4018,11 +4486,7 @@
         </w:numPr>
       </w:pPr>
       <w:r>
-        <w:t xml:space="preserve">Lesson learnt: be more specific about work that needs to be done – it was clear that the need to specify which dialog boxes that the Controller needs to be able to start coding </w:t>
-      </w:r>
-      <w:r>
-        <w:lastRenderedPageBreak/>
-        <w:t>was missing.</w:t>
+        <w:t>Lesson learnt: be more specific about work that needs to be done – it was clear that the need to specify which dialog boxes that the Controller needs to be able to start coding was missing.</w:t>
       </w:r>
       <w:r>
         <w:br/>
@@ -4048,23 +4512,7 @@
         </w:numPr>
       </w:pPr>
       <w:r>
-        <w:t>Splitting /</w:t>
-      </w:r>
-      <w:proofErr w:type="spellStart"/>
-      <w:r>
-        <w:t>src</w:t>
-      </w:r>
-      <w:proofErr w:type="spellEnd"/>
-      <w:r>
-        <w:t xml:space="preserve"> folder into model and view was no longer a good solution as controller is starting to be developed more. /</w:t>
-      </w:r>
-      <w:proofErr w:type="spellStart"/>
-      <w:r>
-        <w:t>src</w:t>
-      </w:r>
-      <w:proofErr w:type="spellEnd"/>
-      <w:r>
-        <w:t xml:space="preserve"> was refactored and everyone was informed and adapted in good time. Discussed the plans for D3, D4 and D5. Code review.</w:t>
+        <w:t>Splitting /src folder into model and view was no longer a good solution as controller is starting to be developed more. /src was refactored and everyone was informed and adapted in good time. Discussed the plans for D3, D4 and D5. Code review.</w:t>
       </w:r>
     </w:p>
     <w:p>
@@ -4149,7 +4597,7 @@
       <w:pPr>
         <w:pStyle w:val="Heading2"/>
       </w:pPr>
-      <w:bookmarkStart w:id="15" w:name="_Toc323933266"/>
+      <w:bookmarkStart w:id="15" w:name="_Toc324009049"/>
       <w:r>
         <w:t>1.4 Evaluation</w:t>
       </w:r>
@@ -4196,23 +4644,7 @@
       </w:pPr>
       <w:r>
         <w:tab/>
-        <w:t xml:space="preserve">As in every formal and professional process, evaluating it is a very important part of it. Keeping an objective point of view, being able to recognize own mistakes and suggesting new ways to approach previous issues </w:t>
-      </w:r>
-      <w:proofErr w:type="gramStart"/>
-      <w:r>
-        <w:t>is</w:t>
-      </w:r>
-      <w:proofErr w:type="gramEnd"/>
-      <w:r>
-        <w:t xml:space="preserve"> vital in the learning process. This team believes it is very positive and necessary. Therefore, when the project is close to reaching its end, the team members of this group self-evaluated their work, participation, and mistakes. After hours of debating about this subject, the </w:t>
-      </w:r>
-      <w:proofErr w:type="spellStart"/>
-      <w:r>
-        <w:t>the</w:t>
-      </w:r>
-      <w:proofErr w:type="spellEnd"/>
-      <w:r>
-        <w:t xml:space="preserve"> team realized that in general, each member reached the same kind of conclusions.</w:t>
+        <w:t>As in every formal and professional process, evaluating it is a very important part of it. Keeping an objective point of view, being able to recognize own mistakes and suggesting new ways to approach previous issues is vital in the learning process. This team believes it is very positive and necessary. Therefore, when the project is close to reaching its end, the team members of this group self-evaluated their work, participation, and mistakes. After hours of debating about this subject, the the team realized that in general, each member reached the same kind of conclusions.</w:t>
       </w:r>
     </w:p>
     <w:p>
@@ -4256,45 +4688,11 @@
       </w:pPr>
       <w:r>
         <w:tab/>
-        <w:t xml:space="preserve">To begin with, the importance of proper and methodical planning was highlighted in every team member’s head. Mainly because at this point of the way, it is very noticeable and fairly easy to see that, with a better planning process at the beginning of the project, the team’s work would have been much more organized and most stressful moments or situations would have been easily avoided. In fact, truth is that the project planning of this team was far from accurate in many areas, not because of unwillingness to </w:t>
-      </w:r>
-      <w:proofErr w:type="spellStart"/>
-      <w:r>
-        <w:t>to</w:t>
-      </w:r>
-      <w:proofErr w:type="spellEnd"/>
-      <w:r>
-        <w:t xml:space="preserve"> a good enough plan, but mainly because none of the team members had enough experience as to  for having a clear idea of how much time and dedication it section of the project could take. In fact, miscalculations in the initial project plan were huge. </w:t>
-      </w:r>
-      <w:proofErr w:type="gramStart"/>
-      <w:r>
-        <w:t>To</w:t>
-      </w:r>
-      <w:proofErr w:type="gramEnd"/>
-      <w:r>
-        <w:t xml:space="preserve"> many hours dedicated to programming, not enough for testing, and the list goes on. This weaknesses in the project plan were eventually identified, in fact, some of them were mentioned in the first presentation where </w:t>
-      </w:r>
-      <w:proofErr w:type="spellStart"/>
-      <w:r>
-        <w:t>gantt</w:t>
-      </w:r>
-      <w:proofErr w:type="spellEnd"/>
-      <w:r>
-        <w:t xml:space="preserve"> charts were already modified accordingly, but truth is that even today, when the end is near, some of the consequences of bad planning are still present. Each member got </w:t>
+        <w:t xml:space="preserve">To begin with, the importance of proper and methodical planning was highlighted in every team member’s head. Mainly because at this point of the way, it is very noticeable and fairly easy to see that, with a better planning process at the beginning of the project, the team’s work would have been much more organized and most stressful moments or situations would have been easily avoided. In fact, truth is that the project planning of this team was far from accurate in many areas, not because of unwillingness to to a good enough plan, but mainly because none of the team members had enough experience as to  for having a clear idea of how much time and dedication it section of the project could take. In fact, miscalculations in the initial project plan were huge. To many hours dedicated to </w:t>
       </w:r>
       <w:r>
         <w:lastRenderedPageBreak/>
-        <w:t xml:space="preserve">busy with other University modules, and the deadlines got closer and closer, and in order to adapt, some members worked extra hours, others did </w:t>
-      </w:r>
-      <w:proofErr w:type="spellStart"/>
-      <w:proofErr w:type="gramStart"/>
-      <w:r>
-        <w:t>to</w:t>
-      </w:r>
-      <w:proofErr w:type="spellEnd"/>
-      <w:proofErr w:type="gramEnd"/>
-      <w:r>
-        <w:t xml:space="preserve"> much work on the same day, which is not ideal. It is clear now that planning is one of the most important parts of any serious project, that planning deserves serious work hours invested into it, and that with a good project plan properly developed and in place the rest of the project becomes much more organized from day one. </w:t>
+        <w:t xml:space="preserve">programming, not enough for testing, and the list goes on. This weaknesses in the project plan were eventually identified, in fact, some of them were mentioned in the first presentation where gantt charts were already modified accordingly, but truth is that even today, when the end is near, some of the consequences of bad planning are still present. Each member got busy with other University modules, and the deadlines got closer and closer, and in order to adapt, some members worked extra hours, others did to much work on the same day, which is not ideal. It is clear now that planning is one of the most important parts of any serious project, that planning deserves serious work hours invested into it, and that with a good project plan properly developed and in place the rest of the project becomes much more organized from day one. </w:t>
       </w:r>
     </w:p>
     <w:p>
@@ -4338,23 +4736,7 @@
       </w:pPr>
       <w:r>
         <w:tab/>
-        <w:t xml:space="preserve">The other big aspect of the project that this team realized it has to be done better, it must be improved on a future project, has to do also with planning, but in a different shape. </w:t>
-      </w:r>
-      <w:proofErr w:type="gramStart"/>
-      <w:r>
-        <w:t>This time regarding the actual code.</w:t>
-      </w:r>
-      <w:proofErr w:type="gramEnd"/>
-      <w:r>
-        <w:t xml:space="preserve"> In a team with several members, where a particular architectural pattern is chosen in order to modularize and share the coding amongst all team members, apart from the obvious benefits of adopting a particular architectural pattern; integrating everyone’s classes into a single working piece of software can become extremely tricky, in fact, it did. And it was thinking about this that this team derived its second big area that must be improved on a future project, and that is developing clearly defined interfaces beforehand. </w:t>
-      </w:r>
-      <w:proofErr w:type="gramStart"/>
-      <w:r>
-        <w:t>Good interfaces</w:t>
-      </w:r>
-      <w:proofErr w:type="gramEnd"/>
-      <w:r>
-        <w:t>, represented on a good class diagram which has a good level of detail is very necessary in order to improve a later integration of the modules of any project. Once a serious class diagram with clear interfaces has been designed, programming each module becomes simpler, but the biggest gain is when the modules are integrated into one. If the way classes interact with each other is decided in advance, no serious modifications to the code need to be made at late stages, where even simple modifications generate errors and bugs on every other module of the system. It is this team’s opinion that the workload generated by the lack of good interfaces thought of in advance is nowhere close to the effort needed to produce high quality, professional interfaces at the design stage of any project.</w:t>
+        <w:t>The other big aspect of the project that this team realized it has to be done better, it must be improved on a future project, has to do also with planning, but in a different shape. This time regarding the actual code. In a team with several members, where a particular architectural pattern is chosen in order to modularize and share the coding amongst all team members, apart from the obvious benefits of adopting a particular architectural pattern; integrating everyone’s classes into a single working piece of software can become extremely tricky, in fact, it did. And it was thinking about this that this team derived its second big area that must be improved on a future project, and that is developing clearly defined interfaces beforehand. Good interfaces, represented on a good class diagram which has a good level of detail is very necessary in order to improve a later integration of the modules of any project. Once a serious class diagram with clear interfaces has been designed, programming each module becomes simpler, but the biggest gain is when the modules are integrated into one. If the way classes interact with each other is decided in advance, no serious modifications to the code need to be made at late stages, where even simple modifications generate errors and bugs on every other module of the system. It is this team’s opinion that the workload generated by the lack of good interfaces thought of in advance is nowhere close to the effort needed to produce high quality, professional interfaces at the design stage of any project.</w:t>
       </w:r>
     </w:p>
     <w:p>
@@ -4398,15 +4780,7 @@
       </w:pPr>
       <w:r>
         <w:tab/>
-        <w:t xml:space="preserve">Finally, this team has truly learned the importance of fully understanding the whole situation or problem the team is trying to be solved, beforehand. The importance of having a very clear and complete understanding of what the team is dealing with is notoriously higher than the one this team initially thought. It is important that every team member is comfortable with every aspect of the situation so that over meetings and discussions every team member’s contribution becomes a solid, informed opinion about the matter. This paragraph is not trying to imply that this team was not familiar with the </w:t>
-      </w:r>
-      <w:proofErr w:type="gramStart"/>
-      <w:r>
-        <w:t>task,</w:t>
-      </w:r>
-      <w:proofErr w:type="gramEnd"/>
-      <w:r>
-        <w:t xml:space="preserve"> it is merely stating that each of its members can now seriously value the importance of it. </w:t>
+        <w:t xml:space="preserve">Finally, this team has truly learned the importance of fully understanding the whole situation or problem the team is trying to be solved, beforehand. The importance of having a very clear and complete understanding of what the team is dealing with is notoriously higher than the one this team initially thought. It is important that every team member is comfortable with every aspect of the situation so that over meetings and discussions every team member’s contribution becomes a solid, informed opinion about the matter. This paragraph is not trying to imply that this team was not familiar with the task, it is merely stating that each of its members can now seriously value the importance of it. </w:t>
       </w:r>
     </w:p>
     <w:p>
@@ -4456,22 +4830,18 @@
       </w:pPr>
       <w:r>
         <w:tab/>
-        <w:t xml:space="preserve">In conclusion, this team believes that, despite any mistakes or errors done, despite overseen areas of work, despite ay differences amongst any of the team member, and despite any stressful situations that could have been generated; this project, taught each of the members many important lessons. Each of the </w:t>
-      </w:r>
-      <w:proofErr w:type="gramStart"/>
-      <w:r>
-        <w:t>member</w:t>
-      </w:r>
-      <w:proofErr w:type="gramEnd"/>
-      <w:r>
-        <w:t xml:space="preserve"> of this team will face future similar situations in a different way, each member learned the importance of many areas and stages in the development of a serious software product. This team knows that, this approach to what a project in real life would be will prove to be of great benefit in the future; in future University projects yes, but mainly, and most importantly, it will have a deep and beneficial impact on each team member’s careers as professional and proficient computer scientists or software engineers.</w:t>
+        <w:t xml:space="preserve">In conclusion, this team believes that, despite any mistakes or errors done, despite overseen areas of work, despite ay differences amongst any of the team member, and despite any stressful situations that could have been generated; this project, taught each of the members many important lessons. Each of the member of this team will face future similar situations in a different way, each member learned the importance of many areas and stages in the development of a serious software product. This team knows that, this approach to what a project in real life would be will prove to be of great benefit in the future; in future University projects yes, but mainly, and most importantly, it will have a deep and beneficial </w:t>
+      </w:r>
+      <w:r>
+        <w:lastRenderedPageBreak/>
+        <w:t>impact on each team member’s careers as professional and proficient computer scientists or software engineers.</w:t>
       </w:r>
     </w:p>
     <w:p>
       <w:pPr>
         <w:pStyle w:val="Heading2"/>
       </w:pPr>
-      <w:bookmarkStart w:id="16" w:name="_Toc323933267"/>
+      <w:bookmarkStart w:id="16" w:name="_Toc324009050"/>
       <w:r>
         <w:t>1.5 Individual Views</w:t>
       </w:r>
@@ -4481,9 +4851,8 @@
       <w:pPr>
         <w:pStyle w:val="Heading3"/>
       </w:pPr>
-      <w:bookmarkStart w:id="17" w:name="_Toc323933268"/>
-      <w:r>
-        <w:lastRenderedPageBreak/>
+      <w:bookmarkStart w:id="17" w:name="_Toc324009051"/>
+      <w:r>
         <w:t xml:space="preserve">1.5.1 </w:t>
       </w:r>
       <w:r>
@@ -4500,7 +4869,7 @@
       <w:pPr>
         <w:pStyle w:val="Heading3"/>
       </w:pPr>
-      <w:bookmarkStart w:id="18" w:name="_Toc323933269"/>
+      <w:bookmarkStart w:id="18" w:name="_Toc324009052"/>
       <w:r>
         <w:t xml:space="preserve">1.5.2 </w:t>
       </w:r>
@@ -4518,7 +4887,7 @@
       <w:pPr>
         <w:pStyle w:val="Heading3"/>
       </w:pPr>
-      <w:bookmarkStart w:id="19" w:name="_Toc323933270"/>
+      <w:bookmarkStart w:id="19" w:name="_Toc324009053"/>
       <w:r>
         <w:t xml:space="preserve">1.5.3 </w:t>
       </w:r>
@@ -4545,11 +4914,11 @@
           <w:szCs w:val="24"/>
           <w:lang w:eastAsia="en-US"/>
         </w:rPr>
-        <w:t xml:space="preserve">“In my opinion, despite any differences or difficulties we might have </w:t>
-      </w:r>
-      <w:proofErr w:type="spellStart"/>
-      <w:proofErr w:type="gramStart"/>
-      <w:r>
+        <w:t>“In my opinion, despite any differences or difficulties we might have came across, the value of this project as a learning tool is of great proportions. I value and thank those moments were the stress was obvious amongst every team member, those moments when I had to stay up late or working way to many hours on row in an effort to catch up where we fall behind, when we thought we were in trouble; I treasure all of those because I know as a fact that tomorrow, when I face a similar real life situation, when I start working on a project with a new team and we are designing a project plan, when I have free time and I do not feel like doing some work; it is in those situations when I will put to use what I’ve learnt today.</w:t>
+      </w:r>
+    </w:p>
+    <w:p>
+      <w:pPr>
         <w:rPr>
           <w:rFonts w:ascii="Lucida Grande" w:eastAsia="ヒラギノ角ゴ Pro W3" w:hAnsi="Lucida Grande" w:cs="Times New Roman"/>
           <w:color w:val="000000"/>
@@ -4557,10 +4926,7 @@
           <w:szCs w:val="24"/>
           <w:lang w:eastAsia="en-US"/>
         </w:rPr>
-        <w:t>came</w:t>
-      </w:r>
-      <w:proofErr w:type="spellEnd"/>
-      <w:proofErr w:type="gramEnd"/>
+      </w:pPr>
       <w:r>
         <w:rPr>
           <w:rFonts w:ascii="Lucida Grande" w:eastAsia="ヒラギノ角ゴ Pro W3" w:hAnsi="Lucida Grande" w:cs="Times New Roman"/>
@@ -4569,27 +4935,6 @@
           <w:szCs w:val="24"/>
           <w:lang w:eastAsia="en-US"/>
         </w:rPr>
-        <w:t xml:space="preserve"> across, the value of this project as a learning tool is of great proportions. I value and thank those moments were the stress was obvious amongst every team member, those moments when I had to stay up late or working way to many hours on row in an effort to catch up where we fall behind, when we thought we were in trouble; I treasure all of those because I know as a fact that tomorrow, when I face a similar real life situation, when I start working on a project with a new team and we are designing a project plan, when I have free time and I do not feel like doing some work; it is in those situations when I will put to use what I’ve learnt today.</w:t>
-      </w:r>
-    </w:p>
-    <w:p>
-      <w:pPr>
-        <w:rPr>
-          <w:rFonts w:ascii="Lucida Grande" w:eastAsia="ヒラギノ角ゴ Pro W3" w:hAnsi="Lucida Grande" w:cs="Times New Roman"/>
-          <w:color w:val="000000"/>
-          <w:sz w:val="22"/>
-          <w:szCs w:val="24"/>
-          <w:lang w:eastAsia="en-US"/>
-        </w:rPr>
-      </w:pPr>
-      <w:r>
-        <w:rPr>
-          <w:rFonts w:ascii="Lucida Grande" w:eastAsia="ヒラギノ角ゴ Pro W3" w:hAnsi="Lucida Grande" w:cs="Times New Roman"/>
-          <w:color w:val="000000"/>
-          <w:sz w:val="22"/>
-          <w:szCs w:val="24"/>
-          <w:lang w:eastAsia="en-US"/>
-        </w:rPr>
         <w:t>I believe that all of us should feel the same way, and I will finish this project happy and pleased.”</w:t>
       </w:r>
     </w:p>
@@ -4597,16 +4942,14 @@
       <w:pPr>
         <w:pStyle w:val="Heading3"/>
       </w:pPr>
-      <w:bookmarkStart w:id="20" w:name="_Toc323933271"/>
+      <w:bookmarkStart w:id="20" w:name="_Toc324009054"/>
       <w:r>
         <w:t xml:space="preserve">1.5.4 </w:t>
       </w:r>
-      <w:proofErr w:type="spellStart"/>
       <w:r>
         <w:t>Kristian</w:t>
       </w:r>
       <w:bookmarkEnd w:id="20"/>
-      <w:proofErr w:type="spellEnd"/>
     </w:p>
     <w:p>
       <w:r>
@@ -4623,7 +4966,7 @@
       <w:pPr>
         <w:pStyle w:val="Heading3"/>
       </w:pPr>
-      <w:bookmarkStart w:id="21" w:name="_Toc323933272"/>
+      <w:bookmarkStart w:id="21" w:name="_Toc324009055"/>
       <w:r>
         <w:t xml:space="preserve">1.5.5 </w:t>
       </w:r>
@@ -4666,7 +5009,7 @@
       <w:pPr>
         <w:pStyle w:val="Heading1"/>
       </w:pPr>
-      <w:bookmarkStart w:id="22" w:name="_Toc323933273"/>
+      <w:bookmarkStart w:id="22" w:name="_Toc324009056"/>
       <w:r>
         <w:lastRenderedPageBreak/>
         <w:t>2</w:t>
@@ -4680,11 +5023,9 @@
       <w:bookmarkEnd w:id="22"/>
     </w:p>
     <w:p>
-      <w:proofErr w:type="gramStart"/>
       <w:r>
         <w:t>Introductory spiel.</w:t>
       </w:r>
-      <w:proofErr w:type="gramEnd"/>
     </w:p>
     <w:p>
       <w:pPr>
@@ -4693,7 +5034,7 @@
           <w:shd w:val="clear" w:color="auto" w:fill="FFFFFF"/>
         </w:rPr>
       </w:pPr>
-      <w:bookmarkStart w:id="23" w:name="_Toc323933274"/>
+      <w:bookmarkStart w:id="23" w:name="_Toc324009057"/>
       <w:r>
         <w:rPr>
           <w:shd w:val="clear" w:color="auto" w:fill="FFFFFF"/>
@@ -4720,10 +5061,27 @@
           <w:szCs w:val="18"/>
           <w:shd w:val="clear" w:color="auto" w:fill="FFFFFF"/>
         </w:rPr>
-        <w:t xml:space="preserve">Chat about what </w:t>
-      </w:r>
-      <w:proofErr w:type="spellStart"/>
-      <w:r>
+        <w:t>Chat about what gantt charts are and why they are helpful?</w:t>
+      </w:r>
+    </w:p>
+    <w:p>
+      <w:pPr>
+        <w:pStyle w:val="Heading3"/>
+        <w:rPr>
+          <w:shd w:val="clear" w:color="auto" w:fill="FFFFFF"/>
+        </w:rPr>
+      </w:pPr>
+      <w:bookmarkStart w:id="24" w:name="_Toc324009058"/>
+      <w:r>
+        <w:rPr>
+          <w:shd w:val="clear" w:color="auto" w:fill="FFFFFF"/>
+        </w:rPr>
+        <w:t>2.1.1 Start Gantt</w:t>
+      </w:r>
+      <w:bookmarkEnd w:id="24"/>
+    </w:p>
+    <w:p>
+      <w:pPr>
         <w:rPr>
           <w:rFonts w:ascii="Verdana" w:hAnsi="Verdana"/>
           <w:color w:val="000000"/>
@@ -4731,9 +5089,7 @@
           <w:szCs w:val="18"/>
           <w:shd w:val="clear" w:color="auto" w:fill="FFFFFF"/>
         </w:rPr>
-        <w:t>gantt</w:t>
-      </w:r>
-      <w:proofErr w:type="spellEnd"/>
+      </w:pPr>
       <w:r>
         <w:rPr>
           <w:rFonts w:ascii="Verdana" w:hAnsi="Verdana"/>
@@ -4742,7 +5098,17 @@
           <w:szCs w:val="18"/>
           <w:shd w:val="clear" w:color="auto" w:fill="FFFFFF"/>
         </w:rPr>
-        <w:t xml:space="preserve"> charts are and why they are helpful?</w:t>
+        <w:t>Date Created, The chart itself</w:t>
+      </w:r>
+      <w:r>
+        <w:rPr>
+          <w:rFonts w:ascii="Verdana" w:hAnsi="Verdana"/>
+          <w:color w:val="76923C" w:themeColor="accent3" w:themeShade="BF"/>
+          <w:sz w:val="18"/>
+          <w:szCs w:val="18"/>
+          <w:shd w:val="clear" w:color="auto" w:fill="FFFFFF"/>
+        </w:rPr>
+        <w:t>. One side A4</w:t>
       </w:r>
     </w:p>
     <w:p>
@@ -4752,14 +5118,14 @@
           <w:shd w:val="clear" w:color="auto" w:fill="FFFFFF"/>
         </w:rPr>
       </w:pPr>
-      <w:bookmarkStart w:id="24" w:name="_Toc323933275"/>
-      <w:r>
-        <w:rPr>
-          <w:shd w:val="clear" w:color="auto" w:fill="FFFFFF"/>
-        </w:rPr>
-        <w:t>2.1.1 Start Gantt</w:t>
-      </w:r>
-      <w:bookmarkEnd w:id="24"/>
+      <w:bookmarkStart w:id="25" w:name="_Toc324009059"/>
+      <w:r>
+        <w:rPr>
+          <w:shd w:val="clear" w:color="auto" w:fill="FFFFFF"/>
+        </w:rPr>
+        <w:t>2.1.2 End Gantt</w:t>
+      </w:r>
+      <w:bookmarkEnd w:id="25"/>
     </w:p>
     <w:p>
       <w:pPr>
@@ -4779,7 +5145,7 @@
           <w:szCs w:val="18"/>
           <w:shd w:val="clear" w:color="auto" w:fill="FFFFFF"/>
         </w:rPr>
-        <w:t>Date Created, The chart itself</w:t>
+        <w:t xml:space="preserve">Date created, the chart itself </w:t>
       </w:r>
       <w:r>
         <w:rPr>
@@ -4799,14 +5165,14 @@
           <w:shd w:val="clear" w:color="auto" w:fill="FFFFFF"/>
         </w:rPr>
       </w:pPr>
-      <w:bookmarkStart w:id="25" w:name="_Toc323933276"/>
-      <w:r>
-        <w:rPr>
-          <w:shd w:val="clear" w:color="auto" w:fill="FFFFFF"/>
-        </w:rPr>
-        <w:t>2.1.2 End Gantt</w:t>
-      </w:r>
-      <w:bookmarkEnd w:id="25"/>
+      <w:bookmarkStart w:id="26" w:name="_Toc324009060"/>
+      <w:r>
+        <w:rPr>
+          <w:shd w:val="clear" w:color="auto" w:fill="FFFFFF"/>
+        </w:rPr>
+        <w:t>2.1.3 Reflection</w:t>
+      </w:r>
+      <w:bookmarkEnd w:id="26"/>
     </w:p>
     <w:p>
       <w:pPr>
@@ -4826,10 +5192,11 @@
           <w:szCs w:val="18"/>
           <w:shd w:val="clear" w:color="auto" w:fill="FFFFFF"/>
         </w:rPr>
-        <w:t xml:space="preserve">Date created, the chart </w:t>
-      </w:r>
-      <w:proofErr w:type="gramStart"/>
-      <w:r>
+        <w:t xml:space="preserve">reflection on the transition from start-midway-end, i.e., </w:t>
+      </w:r>
+    </w:p>
+    <w:p>
+      <w:pPr>
         <w:rPr>
           <w:rFonts w:ascii="Verdana" w:hAnsi="Verdana"/>
           <w:color w:val="000000"/>
@@ -4837,48 +5204,8 @@
           <w:szCs w:val="18"/>
           <w:shd w:val="clear" w:color="auto" w:fill="FFFFFF"/>
         </w:rPr>
-        <w:t xml:space="preserve">itself </w:t>
-      </w:r>
-      <w:r>
-        <w:rPr>
-          <w:rFonts w:ascii="Verdana" w:hAnsi="Verdana"/>
-          <w:color w:val="76923C" w:themeColor="accent3" w:themeShade="BF"/>
-          <w:sz w:val="18"/>
-          <w:szCs w:val="18"/>
-          <w:shd w:val="clear" w:color="auto" w:fill="FFFFFF"/>
-        </w:rPr>
-        <w:t>.</w:t>
-      </w:r>
-      <w:proofErr w:type="gramEnd"/>
-      <w:r>
-        <w:rPr>
-          <w:rFonts w:ascii="Verdana" w:hAnsi="Verdana"/>
-          <w:color w:val="76923C" w:themeColor="accent3" w:themeShade="BF"/>
-          <w:sz w:val="18"/>
-          <w:szCs w:val="18"/>
-          <w:shd w:val="clear" w:color="auto" w:fill="FFFFFF"/>
-        </w:rPr>
-        <w:t xml:space="preserve"> One side A4</w:t>
-      </w:r>
-    </w:p>
-    <w:p>
-      <w:pPr>
-        <w:pStyle w:val="Heading3"/>
-        <w:rPr>
-          <w:shd w:val="clear" w:color="auto" w:fill="FFFFFF"/>
-        </w:rPr>
-      </w:pPr>
-      <w:bookmarkStart w:id="26" w:name="_Toc323933277"/>
-      <w:r>
-        <w:rPr>
-          <w:shd w:val="clear" w:color="auto" w:fill="FFFFFF"/>
-        </w:rPr>
-        <w:t>2.1.3 Reflection</w:t>
-      </w:r>
-      <w:bookmarkEnd w:id="26"/>
-    </w:p>
-    <w:p>
-      <w:pPr>
+      </w:pPr>
+      <w:r>
         <w:rPr>
           <w:rFonts w:ascii="Verdana" w:hAnsi="Verdana"/>
           <w:color w:val="000000"/>
@@ -4886,61 +5213,7 @@
           <w:szCs w:val="18"/>
           <w:shd w:val="clear" w:color="auto" w:fill="FFFFFF"/>
         </w:rPr>
-      </w:pPr>
-      <w:proofErr w:type="gramStart"/>
-      <w:r>
-        <w:rPr>
-          <w:rFonts w:ascii="Verdana" w:hAnsi="Verdana"/>
-          <w:color w:val="000000"/>
-          <w:sz w:val="18"/>
-          <w:szCs w:val="18"/>
-          <w:shd w:val="clear" w:color="auto" w:fill="FFFFFF"/>
-        </w:rPr>
-        <w:t>reflection</w:t>
-      </w:r>
-      <w:proofErr w:type="gramEnd"/>
-      <w:r>
-        <w:rPr>
-          <w:rFonts w:ascii="Verdana" w:hAnsi="Verdana"/>
-          <w:color w:val="000000"/>
-          <w:sz w:val="18"/>
-          <w:szCs w:val="18"/>
-          <w:shd w:val="clear" w:color="auto" w:fill="FFFFFF"/>
-        </w:rPr>
-        <w:t xml:space="preserve"> on the transition from start-midway-end, i.e., </w:t>
-      </w:r>
-    </w:p>
-    <w:p>
-      <w:pPr>
-        <w:rPr>
-          <w:rFonts w:ascii="Verdana" w:hAnsi="Verdana"/>
-          <w:color w:val="000000"/>
-          <w:sz w:val="18"/>
-          <w:szCs w:val="18"/>
-          <w:shd w:val="clear" w:color="auto" w:fill="FFFFFF"/>
-        </w:rPr>
-      </w:pPr>
-      <w:proofErr w:type="gramStart"/>
-      <w:r>
-        <w:rPr>
-          <w:rFonts w:ascii="Verdana" w:hAnsi="Verdana"/>
-          <w:color w:val="000000"/>
-          <w:sz w:val="18"/>
-          <w:szCs w:val="18"/>
-          <w:shd w:val="clear" w:color="auto" w:fill="FFFFFF"/>
-        </w:rPr>
-        <w:t>how</w:t>
-      </w:r>
-      <w:proofErr w:type="gramEnd"/>
-      <w:r>
-        <w:rPr>
-          <w:rFonts w:ascii="Verdana" w:hAnsi="Verdana"/>
-          <w:color w:val="000000"/>
-          <w:sz w:val="18"/>
-          <w:szCs w:val="18"/>
-          <w:shd w:val="clear" w:color="auto" w:fill="FFFFFF"/>
-        </w:rPr>
-        <w:t xml:space="preserve"> estimates of cost and timescale for each activity changed over time. </w:t>
+        <w:t xml:space="preserve">how estimates of cost and timescale for each activity changed over time. </w:t>
       </w:r>
       <w:r>
         <w:rPr>
@@ -5055,7 +5328,7 @@
       <w:pPr>
         <w:pStyle w:val="Heading1"/>
       </w:pPr>
-      <w:bookmarkStart w:id="27" w:name="_Toc323933278"/>
+      <w:bookmarkStart w:id="27" w:name="_Toc324009061"/>
       <w:r>
         <w:lastRenderedPageBreak/>
         <w:t xml:space="preserve">3 </w:t>
@@ -5122,29 +5395,7 @@
           <w:szCs w:val="18"/>
           <w:shd w:val="clear" w:color="auto" w:fill="FFFFFF"/>
         </w:rPr>
-        <w:t xml:space="preserve">Not sure if this section needs </w:t>
-      </w:r>
-      <w:proofErr w:type="gramStart"/>
-      <w:r>
-        <w:rPr>
-          <w:rFonts w:ascii="Verdana" w:hAnsi="Verdana"/>
-          <w:color w:val="000000"/>
-          <w:sz w:val="18"/>
-          <w:szCs w:val="18"/>
-          <w:shd w:val="clear" w:color="auto" w:fill="FFFFFF"/>
-        </w:rPr>
-        <w:t>an</w:t>
-      </w:r>
-      <w:proofErr w:type="gramEnd"/>
-      <w:r>
-        <w:rPr>
-          <w:rFonts w:ascii="Verdana" w:hAnsi="Verdana"/>
-          <w:color w:val="000000"/>
-          <w:sz w:val="18"/>
-          <w:szCs w:val="18"/>
-          <w:shd w:val="clear" w:color="auto" w:fill="FFFFFF"/>
-        </w:rPr>
-        <w:t xml:space="preserve"> narrative since that seems to be covered in the next section.</w:t>
+        <w:t>Not sure if this section needs an narrative since that seems to be covered in the next section.</w:t>
       </w:r>
     </w:p>
     <w:p>
@@ -5165,7 +5416,7 @@
           <w:lang w:eastAsia="zh-TW"/>
         </w:rPr>
       </w:pPr>
-      <w:bookmarkStart w:id="28" w:name="_Toc323933279"/>
+      <w:bookmarkStart w:id="28" w:name="_Toc324009062"/>
       <w:r>
         <w:rPr>
           <w:rFonts w:hint="eastAsia"/>
@@ -5189,7 +5440,7 @@
           <w:shd w:val="clear" w:color="auto" w:fill="FFFFFF"/>
         </w:rPr>
       </w:pPr>
-      <w:bookmarkStart w:id="29" w:name="_Toc323933280"/>
+      <w:bookmarkStart w:id="29" w:name="_Toc324009063"/>
       <w:r>
         <w:rPr>
           <w:shd w:val="clear" w:color="auto" w:fill="FFFFFF"/>
@@ -5208,7 +5459,6 @@
           <w:shd w:val="clear" w:color="auto" w:fill="FFFFFF"/>
         </w:rPr>
       </w:pPr>
-      <w:proofErr w:type="gramStart"/>
       <w:r>
         <w:rPr>
           <w:rFonts w:ascii="Verdana" w:hAnsi="Verdana"/>
@@ -5217,10 +5467,38 @@
           <w:szCs w:val="18"/>
           <w:shd w:val="clear" w:color="auto" w:fill="FFFFFF"/>
         </w:rPr>
-        <w:t>Based on the summary report.</w:t>
-      </w:r>
-      <w:proofErr w:type="gramEnd"/>
-      <w:r>
+        <w:t xml:space="preserve">Based on the summary report. A clear account of the initial activity/ time estimates and how these changed over time (over to you to avoid overlap with 2. above). </w:t>
+      </w:r>
+    </w:p>
+    <w:p>
+      <w:pPr>
+        <w:pStyle w:val="Heading2"/>
+        <w:rPr>
+          <w:shd w:val="clear" w:color="auto" w:fill="FFFFFF"/>
+        </w:rPr>
+      </w:pPr>
+      <w:bookmarkStart w:id="30" w:name="_Toc324009064"/>
+      <w:r>
+        <w:rPr>
+          <w:shd w:val="clear" w:color="auto" w:fill="FFFFFF"/>
+        </w:rPr>
+        <w:t>4.2 Analysis</w:t>
+      </w:r>
+      <w:bookmarkEnd w:id="30"/>
+      <w:r>
+        <w:rPr>
+          <w:shd w:val="clear" w:color="auto" w:fill="FFFFFF"/>
+        </w:rPr>
+        <w:t xml:space="preserve"> </w:t>
+      </w:r>
+    </w:p>
+    <w:p>
+      <w:r>
+        <w:t xml:space="preserve">Graphs as floating figures, discuss what they mean in the narrative. </w:t>
+      </w:r>
+    </w:p>
+    <w:p>
+      <w:pPr>
         <w:rPr>
           <w:rFonts w:ascii="Verdana" w:hAnsi="Verdana"/>
           <w:color w:val="000000"/>
@@ -5228,38 +5506,8 @@
           <w:szCs w:val="18"/>
           <w:shd w:val="clear" w:color="auto" w:fill="FFFFFF"/>
         </w:rPr>
-        <w:t xml:space="preserve"> A clear account of the initial activity/ time estimates and how these changed over time (over to you to avoid overlap with 2. above). </w:t>
-      </w:r>
-    </w:p>
-    <w:p>
-      <w:pPr>
-        <w:pStyle w:val="Heading2"/>
-        <w:rPr>
-          <w:shd w:val="clear" w:color="auto" w:fill="FFFFFF"/>
-        </w:rPr>
-      </w:pPr>
-      <w:bookmarkStart w:id="30" w:name="_Toc323933281"/>
-      <w:r>
-        <w:rPr>
-          <w:shd w:val="clear" w:color="auto" w:fill="FFFFFF"/>
-        </w:rPr>
-        <w:t>4.2 Analysis</w:t>
-      </w:r>
-      <w:bookmarkEnd w:id="30"/>
-      <w:r>
-        <w:rPr>
-          <w:shd w:val="clear" w:color="auto" w:fill="FFFFFF"/>
-        </w:rPr>
-        <w:t xml:space="preserve"> </w:t>
-      </w:r>
-    </w:p>
-    <w:p>
-      <w:r>
-        <w:t xml:space="preserve">Graphs as floating figures, discuss what they mean in the narrative. </w:t>
-      </w:r>
-    </w:p>
-    <w:p>
-      <w:pPr>
+      </w:pPr>
+      <w:r>
         <w:rPr>
           <w:rFonts w:ascii="Verdana" w:hAnsi="Verdana"/>
           <w:color w:val="000000"/>
@@ -5267,8 +5515,27 @@
           <w:szCs w:val="18"/>
           <w:shd w:val="clear" w:color="auto" w:fill="FFFFFF"/>
         </w:rPr>
-      </w:pPr>
-      <w:r>
+        <w:t xml:space="preserve">Analyses (graphic and narrative) of time spend by week/ activity/ member. Discussion of any time management decisions requiring departure from the 100 hours budget, e.g. choice to overspend to add value to the product, or the choice to spend the "ghost" budget of an absent (ill or dropped out) group member. </w:t>
+      </w:r>
+    </w:p>
+    <w:p>
+      <w:pPr>
+        <w:pStyle w:val="Heading2"/>
+        <w:rPr>
+          <w:shd w:val="clear" w:color="auto" w:fill="FFFFFF"/>
+        </w:rPr>
+      </w:pPr>
+      <w:bookmarkStart w:id="31" w:name="_Toc324009065"/>
+      <w:r>
+        <w:rPr>
+          <w:shd w:val="clear" w:color="auto" w:fill="FFFFFF"/>
+        </w:rPr>
+        <w:t>4.3 Reflection</w:t>
+      </w:r>
+      <w:bookmarkEnd w:id="31"/>
+    </w:p>
+    <w:p>
+      <w:pPr>
         <w:rPr>
           <w:rFonts w:ascii="Verdana" w:hAnsi="Verdana"/>
           <w:color w:val="000000"/>
@@ -5276,27 +5543,8 @@
           <w:szCs w:val="18"/>
           <w:shd w:val="clear" w:color="auto" w:fill="FFFFFF"/>
         </w:rPr>
-        <w:t xml:space="preserve">Analyses (graphic and narrative) of time spend by week/ activity/ member. Discussion of any time management decisions requiring departure from the 100 hours budget, e.g. choice to overspend to add value to the product, or the choice to spend the "ghost" budget of an absent (ill or dropped out) group member. </w:t>
-      </w:r>
-    </w:p>
-    <w:p>
-      <w:pPr>
-        <w:pStyle w:val="Heading2"/>
-        <w:rPr>
-          <w:shd w:val="clear" w:color="auto" w:fill="FFFFFF"/>
-        </w:rPr>
-      </w:pPr>
-      <w:bookmarkStart w:id="31" w:name="_Toc323933282"/>
-      <w:r>
-        <w:rPr>
-          <w:shd w:val="clear" w:color="auto" w:fill="FFFFFF"/>
-        </w:rPr>
-        <w:t>4.3 Reflection</w:t>
-      </w:r>
-      <w:bookmarkEnd w:id="31"/>
-    </w:p>
-    <w:p>
-      <w:pPr>
+      </w:pPr>
+      <w:r>
         <w:rPr>
           <w:rFonts w:ascii="Verdana" w:hAnsi="Verdana"/>
           <w:color w:val="000000"/>
@@ -5304,19 +5552,8 @@
           <w:szCs w:val="18"/>
           <w:shd w:val="clear" w:color="auto" w:fill="FFFFFF"/>
         </w:rPr>
-      </w:pPr>
-      <w:proofErr w:type="gramStart"/>
-      <w:r>
-        <w:rPr>
-          <w:rFonts w:ascii="Verdana" w:hAnsi="Verdana"/>
-          <w:color w:val="000000"/>
-          <w:sz w:val="18"/>
-          <w:szCs w:val="18"/>
-          <w:shd w:val="clear" w:color="auto" w:fill="FFFFFF"/>
-        </w:rPr>
         <w:t>Reflection on the effectiveness of time usage and management.</w:t>
       </w:r>
-      <w:proofErr w:type="gramEnd"/>
     </w:p>
     <w:p>
       <w:pPr>
@@ -5338,7 +5575,7 @@
           <w:shd w:val="clear" w:color="auto" w:fill="FFFFFF"/>
         </w:rPr>
       </w:pPr>
-      <w:bookmarkStart w:id="32" w:name="_Toc323933283"/>
+      <w:bookmarkStart w:id="32" w:name="_Toc324009066"/>
       <w:r>
         <w:rPr>
           <w:shd w:val="clear" w:color="auto" w:fill="FFFFFF"/>
@@ -5414,7 +5651,7 @@
       <w:rPr>
         <w:noProof/>
       </w:rPr>
-      <w:t>5</w:t>
+      <w:t>6</w:t>
     </w:r>
     <w:r>
       <w:fldChar w:fldCharType="end"/>
@@ -5455,6 +5692,22 @@
       </w:pPr>
       <w:r>
         <w:continuationSeparator/>
+      </w:r>
+    </w:p>
+  </w:footnote>
+  <w:footnote w:id="1">
+    <w:p>
+      <w:pPr>
+        <w:pStyle w:val="FootnoteText"/>
+      </w:pPr>
+      <w:r>
+        <w:rPr>
+          <w:rStyle w:val="FootnoteReference"/>
+        </w:rPr>
+        <w:footnoteRef/>
+      </w:r>
+      <w:r>
+        <w:t xml:space="preserve"> Peopleware: Productive Projects and teams.</w:t>
       </w:r>
     </w:p>
   </w:footnote>
@@ -9202,6 +9455,86 @@
       <w:ind w:left="480"/>
     </w:pPr>
   </w:style>
+  <w:style w:type="paragraph" w:styleId="EndnoteText">
+    <w:name w:val="endnote text"/>
+    <w:basedOn w:val="Normal"/>
+    <w:link w:val="EndnoteTextChar"/>
+    <w:uiPriority w:val="99"/>
+    <w:semiHidden/>
+    <w:unhideWhenUsed/>
+    <w:rsid w:val="00AA3C6F"/>
+    <w:pPr>
+      <w:spacing w:after="0"/>
+    </w:pPr>
+    <w:rPr>
+      <w:sz w:val="20"/>
+      <w:szCs w:val="20"/>
+    </w:rPr>
+  </w:style>
+  <w:style w:type="character" w:customStyle="1" w:styleId="EndnoteTextChar">
+    <w:name w:val="Endnote Text Char"/>
+    <w:basedOn w:val="DefaultParagraphFont"/>
+    <w:link w:val="EndnoteText"/>
+    <w:uiPriority w:val="99"/>
+    <w:semiHidden/>
+    <w:rsid w:val="00AA3C6F"/>
+    <w:rPr>
+      <w:rFonts w:ascii="Times New Roman" w:hAnsi="Times New Roman"/>
+      <w:sz w:val="20"/>
+      <w:szCs w:val="20"/>
+    </w:rPr>
+  </w:style>
+  <w:style w:type="character" w:styleId="EndnoteReference">
+    <w:name w:val="endnote reference"/>
+    <w:basedOn w:val="DefaultParagraphFont"/>
+    <w:uiPriority w:val="99"/>
+    <w:semiHidden/>
+    <w:unhideWhenUsed/>
+    <w:rsid w:val="00AA3C6F"/>
+    <w:rPr>
+      <w:vertAlign w:val="superscript"/>
+    </w:rPr>
+  </w:style>
+  <w:style w:type="paragraph" w:styleId="FootnoteText">
+    <w:name w:val="footnote text"/>
+    <w:basedOn w:val="Normal"/>
+    <w:link w:val="FootnoteTextChar"/>
+    <w:uiPriority w:val="99"/>
+    <w:semiHidden/>
+    <w:unhideWhenUsed/>
+    <w:rsid w:val="00AA3C6F"/>
+    <w:pPr>
+      <w:spacing w:after="0"/>
+    </w:pPr>
+    <w:rPr>
+      <w:sz w:val="20"/>
+      <w:szCs w:val="20"/>
+    </w:rPr>
+  </w:style>
+  <w:style w:type="character" w:customStyle="1" w:styleId="FootnoteTextChar">
+    <w:name w:val="Footnote Text Char"/>
+    <w:basedOn w:val="DefaultParagraphFont"/>
+    <w:link w:val="FootnoteText"/>
+    <w:uiPriority w:val="99"/>
+    <w:semiHidden/>
+    <w:rsid w:val="00AA3C6F"/>
+    <w:rPr>
+      <w:rFonts w:ascii="Times New Roman" w:hAnsi="Times New Roman"/>
+      <w:sz w:val="20"/>
+      <w:szCs w:val="20"/>
+    </w:rPr>
+  </w:style>
+  <w:style w:type="character" w:styleId="FootnoteReference">
+    <w:name w:val="footnote reference"/>
+    <w:basedOn w:val="DefaultParagraphFont"/>
+    <w:uiPriority w:val="99"/>
+    <w:semiHidden/>
+    <w:unhideWhenUsed/>
+    <w:rsid w:val="00AA3C6F"/>
+    <w:rPr>
+      <w:vertAlign w:val="superscript"/>
+    </w:rPr>
+  </w:style>
 </w:styles>
 </file>
 
@@ -9685,7 +10018,7 @@
 </file>
 
 <file path=customXml/itemProps1.xml><?xml version="1.0" encoding="utf-8"?>
-<ds:datastoreItem xmlns:ds="http://schemas.openxmlformats.org/officeDocument/2006/customXml" ds:itemID="{89A27D6A-EF5F-4948-8168-7F036E19307D}">
+<ds:datastoreItem xmlns:ds="http://schemas.openxmlformats.org/officeDocument/2006/customXml" ds:itemID="{6E1B5E5E-3F35-4747-8EF8-E4A45506E415}">
   <ds:schemaRefs>
     <ds:schemaRef ds:uri="http://schemas.openxmlformats.org/officeDocument/2006/bibliography"/>
   </ds:schemaRefs>

</xml_diff>

<commit_message>
*Continued to improve End of Project Report *Worked on chronological narrative
</commit_message>
<xml_diff>
--- a/doc/End of Project Report/D4EoPR.docx
+++ b/doc/End of Project Report/D4EoPR.docx
@@ -106,8 +106,17 @@
                 <w:sz w:val="36"/>
                 <w:szCs w:val="36"/>
               </w:rPr>
-              <w:t>Elliott, Kristian</w:t>
+              <w:t xml:space="preserve">Elliott, </w:t>
             </w:r>
+            <w:proofErr w:type="spellStart"/>
+            <w:r>
+              <w:rPr>
+                <w:sz w:val="36"/>
+                <w:szCs w:val="36"/>
+              </w:rPr>
+              <w:t>Kristian</w:t>
+            </w:r>
+            <w:proofErr w:type="spellEnd"/>
           </w:p>
         </w:tc>
         <w:tc>
@@ -229,12 +238,37 @@
                 <w:szCs w:val="36"/>
               </w:rPr>
             </w:pPr>
+            <w:proofErr w:type="spellStart"/>
             <w:r>
               <w:rPr>
                 <w:sz w:val="36"/>
                 <w:szCs w:val="36"/>
               </w:rPr>
-              <w:t>Mariani Elola, Oscar N</w:t>
+              <w:t>Mariani</w:t>
+            </w:r>
+            <w:proofErr w:type="spellEnd"/>
+            <w:r>
+              <w:rPr>
+                <w:sz w:val="36"/>
+                <w:szCs w:val="36"/>
+              </w:rPr>
+              <w:t xml:space="preserve"> </w:t>
+            </w:r>
+            <w:proofErr w:type="spellStart"/>
+            <w:r>
+              <w:rPr>
+                <w:sz w:val="36"/>
+                <w:szCs w:val="36"/>
+              </w:rPr>
+              <w:t>Elola</w:t>
+            </w:r>
+            <w:proofErr w:type="spellEnd"/>
+            <w:r>
+              <w:rPr>
+                <w:sz w:val="36"/>
+                <w:szCs w:val="36"/>
+              </w:rPr>
+              <w:t>, Oscar N</w:t>
             </w:r>
           </w:p>
         </w:tc>
@@ -301,8 +335,17 @@
                 <w:sz w:val="36"/>
                 <w:szCs w:val="36"/>
               </w:rPr>
-              <w:t>Chan, Yun Chak</w:t>
+              <w:t xml:space="preserve">Chan, Yun </w:t>
             </w:r>
+            <w:proofErr w:type="spellStart"/>
+            <w:r>
+              <w:rPr>
+                <w:sz w:val="36"/>
+                <w:szCs w:val="36"/>
+              </w:rPr>
+              <w:t>Chak</w:t>
+            </w:r>
+            <w:proofErr w:type="spellEnd"/>
           </w:p>
         </w:tc>
         <w:tc>
@@ -354,7 +397,7 @@
       <w:pPr>
         <w:pStyle w:val="Heading1"/>
       </w:pPr>
-      <w:bookmarkStart w:id="0" w:name="_Toc324009035"/>
+      <w:bookmarkStart w:id="0" w:name="_Toc324016235"/>
       <w:r>
         <w:t>Notes to the Authors:</w:t>
       </w:r>
@@ -587,6 +630,7 @@
           <w:szCs w:val="18"/>
         </w:rPr>
       </w:pPr>
+      <w:proofErr w:type="gramStart"/>
       <w:r>
         <w:rPr>
           <w:rFonts w:ascii="Verdana" w:eastAsia="Times New Roman" w:hAnsi="Verdana" w:cs="Times New Roman"/>
@@ -594,7 +638,17 @@
           <w:sz w:val="18"/>
           <w:szCs w:val="18"/>
         </w:rPr>
-        <w:t>an account which correlates well with (i.e. explains) the other deliverables. Particular credit will be given for a strong account correlating with strong other deliverables. A weaker showing that still correlates will earn credit. Conversely, an account through rose-coloured spectacles will not match with other weak deliverables; this would reduce marks.</w:t>
+        <w:t>an</w:t>
+      </w:r>
+      <w:proofErr w:type="gramEnd"/>
+      <w:r>
+        <w:rPr>
+          <w:rFonts w:ascii="Verdana" w:eastAsia="Times New Roman" w:hAnsi="Verdana" w:cs="Times New Roman"/>
+          <w:color w:val="000000"/>
+          <w:sz w:val="18"/>
+          <w:szCs w:val="18"/>
+        </w:rPr>
+        <w:t xml:space="preserve"> account which correlates well with (i.e. explains) the other deliverables. Particular credit will be given for a strong account correlating with strong other deliverables. A weaker showing that still correlates will earn credit. Conversely, an account through rose-coloured spectacles will not match with other weak deliverables; this would reduce marks.</w:t>
       </w:r>
     </w:p>
     <w:p>
@@ -612,6 +666,7 @@
           <w:szCs w:val="18"/>
         </w:rPr>
       </w:pPr>
+      <w:proofErr w:type="gramStart"/>
       <w:r>
         <w:rPr>
           <w:rFonts w:ascii="Verdana" w:eastAsia="Times New Roman" w:hAnsi="Verdana" w:cs="Times New Roman"/>
@@ -619,7 +674,17 @@
           <w:sz w:val="18"/>
           <w:szCs w:val="18"/>
         </w:rPr>
-        <w:t>honesty - your account will be checked against your group supervisor's weekly reports and logbook marks. In extreme cases we would call logbooks in.</w:t>
+        <w:t>honesty</w:t>
+      </w:r>
+      <w:proofErr w:type="gramEnd"/>
+      <w:r>
+        <w:rPr>
+          <w:rFonts w:ascii="Verdana" w:eastAsia="Times New Roman" w:hAnsi="Verdana" w:cs="Times New Roman"/>
+          <w:color w:val="000000"/>
+          <w:sz w:val="18"/>
+          <w:szCs w:val="18"/>
+        </w:rPr>
+        <w:t xml:space="preserve"> - your account will be checked against your group supervisor's weekly reports and logbook marks. In extreme cases we would call logbooks in.</w:t>
       </w:r>
     </w:p>
     <w:p>
@@ -637,6 +702,7 @@
           <w:szCs w:val="18"/>
         </w:rPr>
       </w:pPr>
+      <w:proofErr w:type="gramStart"/>
       <w:r>
         <w:rPr>
           <w:rFonts w:ascii="Verdana" w:eastAsia="Times New Roman" w:hAnsi="Verdana" w:cs="Times New Roman"/>
@@ -644,7 +710,17 @@
           <w:sz w:val="18"/>
           <w:szCs w:val="18"/>
         </w:rPr>
-        <w:t>thoughtful reflection that shows what you've learnt about group process, and software development management in a group.</w:t>
+        <w:t>thoughtful</w:t>
+      </w:r>
+      <w:proofErr w:type="gramEnd"/>
+      <w:r>
+        <w:rPr>
+          <w:rFonts w:ascii="Verdana" w:eastAsia="Times New Roman" w:hAnsi="Verdana" w:cs="Times New Roman"/>
+          <w:color w:val="000000"/>
+          <w:sz w:val="18"/>
+          <w:szCs w:val="18"/>
+        </w:rPr>
+        <w:t xml:space="preserve"> reflection that shows what you've learnt about group process, and software development management in a group.</w:t>
       </w:r>
     </w:p>
     <w:p>
@@ -731,6 +807,7 @@
           <w:szCs w:val="18"/>
         </w:rPr>
       </w:pPr>
+      <w:proofErr w:type="gramStart"/>
       <w:r>
         <w:rPr>
           <w:rFonts w:ascii="Verdana" w:eastAsia="Times New Roman" w:hAnsi="Verdana" w:cs="Times New Roman"/>
@@ -738,7 +815,17 @@
           <w:sz w:val="18"/>
           <w:szCs w:val="18"/>
         </w:rPr>
-        <w:t>an account which correlates well with (i.e. explains) the other deliverables.</w:t>
+        <w:t>an</w:t>
+      </w:r>
+      <w:proofErr w:type="gramEnd"/>
+      <w:r>
+        <w:rPr>
+          <w:rFonts w:ascii="Verdana" w:eastAsia="Times New Roman" w:hAnsi="Verdana" w:cs="Times New Roman"/>
+          <w:color w:val="000000"/>
+          <w:sz w:val="18"/>
+          <w:szCs w:val="18"/>
+        </w:rPr>
+        <w:t xml:space="preserve"> account which correlates well with (i.e. explains) the other deliverables.</w:t>
       </w:r>
     </w:p>
     <w:p>
@@ -765,6 +852,7 @@
           <w:docGrid w:linePitch="312" w:charSpace="-2049"/>
         </w:sectPr>
       </w:pPr>
+      <w:proofErr w:type="gramStart"/>
       <w:r>
         <w:rPr>
           <w:rFonts w:ascii="Verdana" w:eastAsia="Times New Roman" w:hAnsi="Verdana" w:cs="Times New Roman"/>
@@ -772,14 +860,24 @@
           <w:sz w:val="18"/>
           <w:szCs w:val="18"/>
         </w:rPr>
-        <w:t>an account of group members' contributions that correlates with the narrative project history account (above).</w:t>
+        <w:t>an</w:t>
+      </w:r>
+      <w:proofErr w:type="gramEnd"/>
+      <w:r>
+        <w:rPr>
+          <w:rFonts w:ascii="Verdana" w:eastAsia="Times New Roman" w:hAnsi="Verdana" w:cs="Times New Roman"/>
+          <w:color w:val="000000"/>
+          <w:sz w:val="18"/>
+          <w:szCs w:val="18"/>
+        </w:rPr>
+        <w:t xml:space="preserve"> account of group members' contributions that correlates with the narrative project history account (above).</w:t>
       </w:r>
     </w:p>
     <w:p>
       <w:pPr>
         <w:pStyle w:val="Heading1"/>
       </w:pPr>
-      <w:bookmarkStart w:id="1" w:name="_Toc324009036"/>
+      <w:bookmarkStart w:id="1" w:name="_Toc324016236"/>
       <w:r>
         <w:lastRenderedPageBreak/>
         <w:t>Document Control</w:t>
@@ -1187,17 +1285,19 @@
           <w:docGrid w:linePitch="312" w:charSpace="-2049"/>
         </w:sectPr>
       </w:pPr>
+      <w:bookmarkStart w:id="2" w:name="_GoBack"/>
+      <w:bookmarkEnd w:id="2"/>
     </w:p>
     <w:p>
       <w:pPr>
         <w:pStyle w:val="Heading1"/>
       </w:pPr>
-      <w:bookmarkStart w:id="2" w:name="_Toc324009037"/>
+      <w:bookmarkStart w:id="3" w:name="_Toc324016237"/>
       <w:r>
         <w:lastRenderedPageBreak/>
         <w:t>Table of Contents</w:t>
       </w:r>
-      <w:bookmarkEnd w:id="2"/>
+      <w:bookmarkEnd w:id="3"/>
     </w:p>
     <w:p>
       <w:pPr>
@@ -1242,7 +1342,7 @@
         <w:rPr>
           <w:noProof/>
         </w:rPr>
-        <w:instrText xml:space="preserve"> PAGEREF _Toc324009035 \h </w:instrText>
+        <w:instrText xml:space="preserve"> PAGEREF _Toc324016235 \h </w:instrText>
       </w:r>
       <w:r>
         <w:rPr>
@@ -1302,7 +1402,7 @@
         <w:rPr>
           <w:noProof/>
         </w:rPr>
-        <w:instrText xml:space="preserve"> PAGEREF _Toc324009036 \h </w:instrText>
+        <w:instrText xml:space="preserve"> PAGEREF _Toc324016236 \h </w:instrText>
       </w:r>
       <w:r>
         <w:rPr>
@@ -1362,7 +1462,7 @@
         <w:rPr>
           <w:noProof/>
         </w:rPr>
-        <w:instrText xml:space="preserve"> PAGEREF _Toc324009037 \h </w:instrText>
+        <w:instrText xml:space="preserve"> PAGEREF _Toc324016237 \h </w:instrText>
       </w:r>
       <w:r>
         <w:rPr>
@@ -1423,7 +1523,7 @@
         <w:rPr>
           <w:noProof/>
         </w:rPr>
-        <w:instrText xml:space="preserve"> PAGEREF _Toc324009038 \h </w:instrText>
+        <w:instrText xml:space="preserve"> PAGEREF _Toc324016238 \h </w:instrText>
       </w:r>
       <w:r>
         <w:rPr>
@@ -1490,7 +1590,7 @@
         <w:rPr>
           <w:noProof/>
         </w:rPr>
-        <w:instrText xml:space="preserve"> PAGEREF _Toc324009039 \h </w:instrText>
+        <w:instrText xml:space="preserve"> PAGEREF _Toc324016239 \h </w:instrText>
       </w:r>
       <w:r>
         <w:rPr>
@@ -1550,7 +1650,7 @@
         <w:rPr>
           <w:noProof/>
         </w:rPr>
-        <w:instrText xml:space="preserve"> PAGEREF _Toc324009040 \h </w:instrText>
+        <w:instrText xml:space="preserve"> PAGEREF _Toc324016240 \h </w:instrText>
       </w:r>
       <w:r>
         <w:rPr>
@@ -1610,7 +1710,7 @@
         <w:rPr>
           <w:noProof/>
         </w:rPr>
-        <w:instrText xml:space="preserve"> PAGEREF _Toc324009041 \h </w:instrText>
+        <w:instrText xml:space="preserve"> PAGEREF _Toc324016241 \h </w:instrText>
       </w:r>
       <w:r>
         <w:rPr>
@@ -1670,7 +1770,7 @@
         <w:rPr>
           <w:noProof/>
         </w:rPr>
-        <w:instrText xml:space="preserve"> PAGEREF _Toc324009042 \h </w:instrText>
+        <w:instrText xml:space="preserve"> PAGEREF _Toc324016242 \h </w:instrText>
       </w:r>
       <w:r>
         <w:rPr>
@@ -1730,7 +1830,7 @@
         <w:rPr>
           <w:noProof/>
         </w:rPr>
-        <w:instrText xml:space="preserve"> PAGEREF _Toc324009043 \h </w:instrText>
+        <w:instrText xml:space="preserve"> PAGEREF _Toc324016243 \h </w:instrText>
       </w:r>
       <w:r>
         <w:rPr>
@@ -1790,7 +1890,7 @@
         <w:rPr>
           <w:noProof/>
         </w:rPr>
-        <w:instrText xml:space="preserve"> PAGEREF _Toc324009044 \h </w:instrText>
+        <w:instrText xml:space="preserve"> PAGEREF _Toc324016244 \h </w:instrText>
       </w:r>
       <w:r>
         <w:rPr>
@@ -1807,7 +1907,7 @@
         <w:rPr>
           <w:noProof/>
         </w:rPr>
-        <w:t>6</w:t>
+        <w:t>7</w:t>
       </w:r>
       <w:r>
         <w:rPr>
@@ -1850,7 +1950,7 @@
         <w:rPr>
           <w:noProof/>
         </w:rPr>
-        <w:instrText xml:space="preserve"> PAGEREF _Toc324009045 \h </w:instrText>
+        <w:instrText xml:space="preserve"> PAGEREF _Toc324016245 \h </w:instrText>
       </w:r>
       <w:r>
         <w:rPr>
@@ -1910,7 +2010,7 @@
         <w:rPr>
           <w:noProof/>
         </w:rPr>
-        <w:instrText xml:space="preserve"> PAGEREF _Toc324009046 \h </w:instrText>
+        <w:instrText xml:space="preserve"> PAGEREF _Toc324016246 \h </w:instrText>
       </w:r>
       <w:r>
         <w:rPr>
@@ -1970,7 +2070,7 @@
         <w:rPr>
           <w:noProof/>
         </w:rPr>
-        <w:instrText xml:space="preserve"> PAGEREF _Toc324009047 \h </w:instrText>
+        <w:instrText xml:space="preserve"> PAGEREF _Toc324016247 \h </w:instrText>
       </w:r>
       <w:r>
         <w:rPr>
@@ -2030,7 +2130,7 @@
         <w:rPr>
           <w:noProof/>
         </w:rPr>
-        <w:instrText xml:space="preserve"> PAGEREF _Toc324009048 \h </w:instrText>
+        <w:instrText xml:space="preserve"> PAGEREF _Toc324016248 \h </w:instrText>
       </w:r>
       <w:r>
         <w:rPr>
@@ -2048,6 +2148,726 @@
           <w:noProof/>
         </w:rPr>
         <w:t>7</w:t>
+      </w:r>
+      <w:r>
+        <w:rPr>
+          <w:noProof/>
+        </w:rPr>
+        <w:fldChar w:fldCharType="end"/>
+      </w:r>
+    </w:p>
+    <w:p>
+      <w:pPr>
+        <w:pStyle w:val="TOC3"/>
+        <w:tabs>
+          <w:tab w:val="right" w:leader="dot" w:pos="9962"/>
+        </w:tabs>
+        <w:rPr>
+          <w:rFonts w:asciiTheme="minorHAnsi" w:hAnsiTheme="minorHAnsi"/>
+          <w:noProof/>
+          <w:sz w:val="22"/>
+        </w:rPr>
+      </w:pPr>
+      <w:r>
+        <w:rPr>
+          <w:noProof/>
+        </w:rPr>
+        <w:t>1.3.1 Week One</w:t>
+      </w:r>
+      <w:r>
+        <w:rPr>
+          <w:noProof/>
+        </w:rPr>
+        <w:tab/>
+      </w:r>
+      <w:r>
+        <w:rPr>
+          <w:noProof/>
+        </w:rPr>
+        <w:fldChar w:fldCharType="begin"/>
+      </w:r>
+      <w:r>
+        <w:rPr>
+          <w:noProof/>
+        </w:rPr>
+        <w:instrText xml:space="preserve"> PAGEREF _Toc324016249 \h </w:instrText>
+      </w:r>
+      <w:r>
+        <w:rPr>
+          <w:noProof/>
+        </w:rPr>
+      </w:r>
+      <w:r>
+        <w:rPr>
+          <w:noProof/>
+        </w:rPr>
+        <w:fldChar w:fldCharType="separate"/>
+      </w:r>
+      <w:r>
+        <w:rPr>
+          <w:noProof/>
+        </w:rPr>
+        <w:t>7</w:t>
+      </w:r>
+      <w:r>
+        <w:rPr>
+          <w:noProof/>
+        </w:rPr>
+        <w:fldChar w:fldCharType="end"/>
+      </w:r>
+    </w:p>
+    <w:p>
+      <w:pPr>
+        <w:pStyle w:val="TOC3"/>
+        <w:tabs>
+          <w:tab w:val="right" w:leader="dot" w:pos="9962"/>
+        </w:tabs>
+        <w:rPr>
+          <w:rFonts w:asciiTheme="minorHAnsi" w:hAnsiTheme="minorHAnsi"/>
+          <w:noProof/>
+          <w:sz w:val="22"/>
+        </w:rPr>
+      </w:pPr>
+      <w:r>
+        <w:rPr>
+          <w:noProof/>
+        </w:rPr>
+        <w:t>1.3.2 Week Two</w:t>
+      </w:r>
+      <w:r>
+        <w:rPr>
+          <w:noProof/>
+        </w:rPr>
+        <w:tab/>
+      </w:r>
+      <w:r>
+        <w:rPr>
+          <w:noProof/>
+        </w:rPr>
+        <w:fldChar w:fldCharType="begin"/>
+      </w:r>
+      <w:r>
+        <w:rPr>
+          <w:noProof/>
+        </w:rPr>
+        <w:instrText xml:space="preserve"> PAGEREF _Toc324016250 \h </w:instrText>
+      </w:r>
+      <w:r>
+        <w:rPr>
+          <w:noProof/>
+        </w:rPr>
+      </w:r>
+      <w:r>
+        <w:rPr>
+          <w:noProof/>
+        </w:rPr>
+        <w:fldChar w:fldCharType="separate"/>
+      </w:r>
+      <w:r>
+        <w:rPr>
+          <w:noProof/>
+        </w:rPr>
+        <w:t>8</w:t>
+      </w:r>
+      <w:r>
+        <w:rPr>
+          <w:noProof/>
+        </w:rPr>
+        <w:fldChar w:fldCharType="end"/>
+      </w:r>
+    </w:p>
+    <w:p>
+      <w:pPr>
+        <w:pStyle w:val="TOC3"/>
+        <w:tabs>
+          <w:tab w:val="right" w:leader="dot" w:pos="9962"/>
+        </w:tabs>
+        <w:rPr>
+          <w:rFonts w:asciiTheme="minorHAnsi" w:hAnsiTheme="minorHAnsi"/>
+          <w:noProof/>
+          <w:sz w:val="22"/>
+        </w:rPr>
+      </w:pPr>
+      <w:r>
+        <w:rPr>
+          <w:noProof/>
+        </w:rPr>
+        <w:t>1.3.3 Week Three</w:t>
+      </w:r>
+      <w:r>
+        <w:rPr>
+          <w:noProof/>
+        </w:rPr>
+        <w:tab/>
+      </w:r>
+      <w:r>
+        <w:rPr>
+          <w:noProof/>
+        </w:rPr>
+        <w:fldChar w:fldCharType="begin"/>
+      </w:r>
+      <w:r>
+        <w:rPr>
+          <w:noProof/>
+        </w:rPr>
+        <w:instrText xml:space="preserve"> PAGEREF _Toc324016251 \h </w:instrText>
+      </w:r>
+      <w:r>
+        <w:rPr>
+          <w:noProof/>
+        </w:rPr>
+      </w:r>
+      <w:r>
+        <w:rPr>
+          <w:noProof/>
+        </w:rPr>
+        <w:fldChar w:fldCharType="separate"/>
+      </w:r>
+      <w:r>
+        <w:rPr>
+          <w:noProof/>
+        </w:rPr>
+        <w:t>8</w:t>
+      </w:r>
+      <w:r>
+        <w:rPr>
+          <w:noProof/>
+        </w:rPr>
+        <w:fldChar w:fldCharType="end"/>
+      </w:r>
+    </w:p>
+    <w:p>
+      <w:pPr>
+        <w:pStyle w:val="TOC3"/>
+        <w:tabs>
+          <w:tab w:val="right" w:leader="dot" w:pos="9962"/>
+        </w:tabs>
+        <w:rPr>
+          <w:rFonts w:asciiTheme="minorHAnsi" w:hAnsiTheme="minorHAnsi"/>
+          <w:noProof/>
+          <w:sz w:val="22"/>
+        </w:rPr>
+      </w:pPr>
+      <w:r>
+        <w:rPr>
+          <w:noProof/>
+        </w:rPr>
+        <w:t>1.3.4 Week Four</w:t>
+      </w:r>
+      <w:r>
+        <w:rPr>
+          <w:noProof/>
+        </w:rPr>
+        <w:tab/>
+      </w:r>
+      <w:r>
+        <w:rPr>
+          <w:noProof/>
+        </w:rPr>
+        <w:fldChar w:fldCharType="begin"/>
+      </w:r>
+      <w:r>
+        <w:rPr>
+          <w:noProof/>
+        </w:rPr>
+        <w:instrText xml:space="preserve"> PAGEREF _Toc324016252 \h </w:instrText>
+      </w:r>
+      <w:r>
+        <w:rPr>
+          <w:noProof/>
+        </w:rPr>
+      </w:r>
+      <w:r>
+        <w:rPr>
+          <w:noProof/>
+        </w:rPr>
+        <w:fldChar w:fldCharType="separate"/>
+      </w:r>
+      <w:r>
+        <w:rPr>
+          <w:noProof/>
+        </w:rPr>
+        <w:t>8</w:t>
+      </w:r>
+      <w:r>
+        <w:rPr>
+          <w:noProof/>
+        </w:rPr>
+        <w:fldChar w:fldCharType="end"/>
+      </w:r>
+    </w:p>
+    <w:p>
+      <w:pPr>
+        <w:pStyle w:val="TOC3"/>
+        <w:tabs>
+          <w:tab w:val="right" w:leader="dot" w:pos="9962"/>
+        </w:tabs>
+        <w:rPr>
+          <w:rFonts w:asciiTheme="minorHAnsi" w:hAnsiTheme="minorHAnsi"/>
+          <w:noProof/>
+          <w:sz w:val="22"/>
+        </w:rPr>
+      </w:pPr>
+      <w:r>
+        <w:rPr>
+          <w:noProof/>
+        </w:rPr>
+        <w:t>1.3.5 Week Five</w:t>
+      </w:r>
+      <w:r>
+        <w:rPr>
+          <w:noProof/>
+        </w:rPr>
+        <w:tab/>
+      </w:r>
+      <w:r>
+        <w:rPr>
+          <w:noProof/>
+        </w:rPr>
+        <w:fldChar w:fldCharType="begin"/>
+      </w:r>
+      <w:r>
+        <w:rPr>
+          <w:noProof/>
+        </w:rPr>
+        <w:instrText xml:space="preserve"> PAGEREF _Toc324016253 \h </w:instrText>
+      </w:r>
+      <w:r>
+        <w:rPr>
+          <w:noProof/>
+        </w:rPr>
+      </w:r>
+      <w:r>
+        <w:rPr>
+          <w:noProof/>
+        </w:rPr>
+        <w:fldChar w:fldCharType="separate"/>
+      </w:r>
+      <w:r>
+        <w:rPr>
+          <w:noProof/>
+        </w:rPr>
+        <w:t>8</w:t>
+      </w:r>
+      <w:r>
+        <w:rPr>
+          <w:noProof/>
+        </w:rPr>
+        <w:fldChar w:fldCharType="end"/>
+      </w:r>
+    </w:p>
+    <w:p>
+      <w:pPr>
+        <w:pStyle w:val="TOC3"/>
+        <w:tabs>
+          <w:tab w:val="right" w:leader="dot" w:pos="9962"/>
+        </w:tabs>
+        <w:rPr>
+          <w:rFonts w:asciiTheme="minorHAnsi" w:hAnsiTheme="minorHAnsi"/>
+          <w:noProof/>
+          <w:sz w:val="22"/>
+        </w:rPr>
+      </w:pPr>
+      <w:r>
+        <w:rPr>
+          <w:noProof/>
+        </w:rPr>
+        <w:t>1.3.6 Week Six</w:t>
+      </w:r>
+      <w:r>
+        <w:rPr>
+          <w:noProof/>
+        </w:rPr>
+        <w:tab/>
+      </w:r>
+      <w:r>
+        <w:rPr>
+          <w:noProof/>
+        </w:rPr>
+        <w:fldChar w:fldCharType="begin"/>
+      </w:r>
+      <w:r>
+        <w:rPr>
+          <w:noProof/>
+        </w:rPr>
+        <w:instrText xml:space="preserve"> PAGEREF _Toc324016254 \h </w:instrText>
+      </w:r>
+      <w:r>
+        <w:rPr>
+          <w:noProof/>
+        </w:rPr>
+      </w:r>
+      <w:r>
+        <w:rPr>
+          <w:noProof/>
+        </w:rPr>
+        <w:fldChar w:fldCharType="separate"/>
+      </w:r>
+      <w:r>
+        <w:rPr>
+          <w:noProof/>
+        </w:rPr>
+        <w:t>9</w:t>
+      </w:r>
+      <w:r>
+        <w:rPr>
+          <w:noProof/>
+        </w:rPr>
+        <w:fldChar w:fldCharType="end"/>
+      </w:r>
+    </w:p>
+    <w:p>
+      <w:pPr>
+        <w:pStyle w:val="TOC3"/>
+        <w:tabs>
+          <w:tab w:val="right" w:leader="dot" w:pos="9962"/>
+        </w:tabs>
+        <w:rPr>
+          <w:rFonts w:asciiTheme="minorHAnsi" w:hAnsiTheme="minorHAnsi"/>
+          <w:noProof/>
+          <w:sz w:val="22"/>
+        </w:rPr>
+      </w:pPr>
+      <w:r>
+        <w:rPr>
+          <w:noProof/>
+        </w:rPr>
+        <w:t>1.3.7 Week Seven</w:t>
+      </w:r>
+      <w:r>
+        <w:rPr>
+          <w:noProof/>
+        </w:rPr>
+        <w:tab/>
+      </w:r>
+      <w:r>
+        <w:rPr>
+          <w:noProof/>
+        </w:rPr>
+        <w:fldChar w:fldCharType="begin"/>
+      </w:r>
+      <w:r>
+        <w:rPr>
+          <w:noProof/>
+        </w:rPr>
+        <w:instrText xml:space="preserve"> PAGEREF _Toc324016255 \h </w:instrText>
+      </w:r>
+      <w:r>
+        <w:rPr>
+          <w:noProof/>
+        </w:rPr>
+      </w:r>
+      <w:r>
+        <w:rPr>
+          <w:noProof/>
+        </w:rPr>
+        <w:fldChar w:fldCharType="separate"/>
+      </w:r>
+      <w:r>
+        <w:rPr>
+          <w:noProof/>
+        </w:rPr>
+        <w:t>9</w:t>
+      </w:r>
+      <w:r>
+        <w:rPr>
+          <w:noProof/>
+        </w:rPr>
+        <w:fldChar w:fldCharType="end"/>
+      </w:r>
+    </w:p>
+    <w:p>
+      <w:pPr>
+        <w:pStyle w:val="TOC3"/>
+        <w:tabs>
+          <w:tab w:val="right" w:leader="dot" w:pos="9962"/>
+        </w:tabs>
+        <w:rPr>
+          <w:rFonts w:asciiTheme="minorHAnsi" w:hAnsiTheme="minorHAnsi"/>
+          <w:noProof/>
+          <w:sz w:val="22"/>
+        </w:rPr>
+      </w:pPr>
+      <w:r>
+        <w:rPr>
+          <w:noProof/>
+        </w:rPr>
+        <w:t>1.3.8 Easter Vacation</w:t>
+      </w:r>
+      <w:r>
+        <w:rPr>
+          <w:noProof/>
+        </w:rPr>
+        <w:tab/>
+      </w:r>
+      <w:r>
+        <w:rPr>
+          <w:noProof/>
+        </w:rPr>
+        <w:fldChar w:fldCharType="begin"/>
+      </w:r>
+      <w:r>
+        <w:rPr>
+          <w:noProof/>
+        </w:rPr>
+        <w:instrText xml:space="preserve"> PAGEREF _Toc324016256 \h </w:instrText>
+      </w:r>
+      <w:r>
+        <w:rPr>
+          <w:noProof/>
+        </w:rPr>
+      </w:r>
+      <w:r>
+        <w:rPr>
+          <w:noProof/>
+        </w:rPr>
+        <w:fldChar w:fldCharType="separate"/>
+      </w:r>
+      <w:r>
+        <w:rPr>
+          <w:noProof/>
+        </w:rPr>
+        <w:t>9</w:t>
+      </w:r>
+      <w:r>
+        <w:rPr>
+          <w:noProof/>
+        </w:rPr>
+        <w:fldChar w:fldCharType="end"/>
+      </w:r>
+    </w:p>
+    <w:p>
+      <w:pPr>
+        <w:pStyle w:val="TOC3"/>
+        <w:tabs>
+          <w:tab w:val="right" w:leader="dot" w:pos="9962"/>
+        </w:tabs>
+        <w:rPr>
+          <w:rFonts w:asciiTheme="minorHAnsi" w:hAnsiTheme="minorHAnsi"/>
+          <w:noProof/>
+          <w:sz w:val="22"/>
+        </w:rPr>
+      </w:pPr>
+      <w:r>
+        <w:rPr>
+          <w:noProof/>
+        </w:rPr>
+        <w:t>1.3.9 Week Eight</w:t>
+      </w:r>
+      <w:r>
+        <w:rPr>
+          <w:noProof/>
+        </w:rPr>
+        <w:tab/>
+      </w:r>
+      <w:r>
+        <w:rPr>
+          <w:noProof/>
+        </w:rPr>
+        <w:fldChar w:fldCharType="begin"/>
+      </w:r>
+      <w:r>
+        <w:rPr>
+          <w:noProof/>
+        </w:rPr>
+        <w:instrText xml:space="preserve"> PAGEREF _Toc324016257 \h </w:instrText>
+      </w:r>
+      <w:r>
+        <w:rPr>
+          <w:noProof/>
+        </w:rPr>
+      </w:r>
+      <w:r>
+        <w:rPr>
+          <w:noProof/>
+        </w:rPr>
+        <w:fldChar w:fldCharType="separate"/>
+      </w:r>
+      <w:r>
+        <w:rPr>
+          <w:noProof/>
+        </w:rPr>
+        <w:t>9</w:t>
+      </w:r>
+      <w:r>
+        <w:rPr>
+          <w:noProof/>
+        </w:rPr>
+        <w:fldChar w:fldCharType="end"/>
+      </w:r>
+    </w:p>
+    <w:p>
+      <w:pPr>
+        <w:pStyle w:val="TOC3"/>
+        <w:tabs>
+          <w:tab w:val="right" w:leader="dot" w:pos="9962"/>
+        </w:tabs>
+        <w:rPr>
+          <w:rFonts w:asciiTheme="minorHAnsi" w:hAnsiTheme="minorHAnsi"/>
+          <w:noProof/>
+          <w:sz w:val="22"/>
+        </w:rPr>
+      </w:pPr>
+      <w:r>
+        <w:rPr>
+          <w:noProof/>
+        </w:rPr>
+        <w:t>1.3.10 Week Nine</w:t>
+      </w:r>
+      <w:r>
+        <w:rPr>
+          <w:noProof/>
+        </w:rPr>
+        <w:tab/>
+      </w:r>
+      <w:r>
+        <w:rPr>
+          <w:noProof/>
+        </w:rPr>
+        <w:fldChar w:fldCharType="begin"/>
+      </w:r>
+      <w:r>
+        <w:rPr>
+          <w:noProof/>
+        </w:rPr>
+        <w:instrText xml:space="preserve"> PAGEREF _Toc324016258 \h </w:instrText>
+      </w:r>
+      <w:r>
+        <w:rPr>
+          <w:noProof/>
+        </w:rPr>
+      </w:r>
+      <w:r>
+        <w:rPr>
+          <w:noProof/>
+        </w:rPr>
+        <w:fldChar w:fldCharType="separate"/>
+      </w:r>
+      <w:r>
+        <w:rPr>
+          <w:noProof/>
+        </w:rPr>
+        <w:t>9</w:t>
+      </w:r>
+      <w:r>
+        <w:rPr>
+          <w:noProof/>
+        </w:rPr>
+        <w:fldChar w:fldCharType="end"/>
+      </w:r>
+    </w:p>
+    <w:p>
+      <w:pPr>
+        <w:pStyle w:val="TOC3"/>
+        <w:tabs>
+          <w:tab w:val="right" w:leader="dot" w:pos="9962"/>
+        </w:tabs>
+        <w:rPr>
+          <w:rFonts w:asciiTheme="minorHAnsi" w:hAnsiTheme="minorHAnsi"/>
+          <w:noProof/>
+          <w:sz w:val="22"/>
+        </w:rPr>
+      </w:pPr>
+      <w:r>
+        <w:rPr>
+          <w:noProof/>
+        </w:rPr>
+        <w:t>1.3.11 Week Ten</w:t>
+      </w:r>
+      <w:r>
+        <w:rPr>
+          <w:noProof/>
+        </w:rPr>
+        <w:tab/>
+      </w:r>
+      <w:r>
+        <w:rPr>
+          <w:noProof/>
+        </w:rPr>
+        <w:fldChar w:fldCharType="begin"/>
+      </w:r>
+      <w:r>
+        <w:rPr>
+          <w:noProof/>
+        </w:rPr>
+        <w:instrText xml:space="preserve"> PAGEREF _Toc324016259 \h </w:instrText>
+      </w:r>
+      <w:r>
+        <w:rPr>
+          <w:noProof/>
+        </w:rPr>
+      </w:r>
+      <w:r>
+        <w:rPr>
+          <w:noProof/>
+        </w:rPr>
+        <w:fldChar w:fldCharType="separate"/>
+      </w:r>
+      <w:r>
+        <w:rPr>
+          <w:noProof/>
+        </w:rPr>
+        <w:t>10</w:t>
+      </w:r>
+      <w:r>
+        <w:rPr>
+          <w:noProof/>
+        </w:rPr>
+        <w:fldChar w:fldCharType="end"/>
+      </w:r>
+    </w:p>
+    <w:p>
+      <w:pPr>
+        <w:pStyle w:val="TOC3"/>
+        <w:tabs>
+          <w:tab w:val="right" w:leader="dot" w:pos="9962"/>
+        </w:tabs>
+        <w:rPr>
+          <w:rFonts w:asciiTheme="minorHAnsi" w:hAnsiTheme="minorHAnsi"/>
+          <w:noProof/>
+          <w:sz w:val="22"/>
+        </w:rPr>
+      </w:pPr>
+      <w:r>
+        <w:rPr>
+          <w:noProof/>
+        </w:rPr>
+        <w:t>1.3.12 Week Eleven</w:t>
+      </w:r>
+      <w:r>
+        <w:rPr>
+          <w:noProof/>
+        </w:rPr>
+        <w:tab/>
+      </w:r>
+      <w:r>
+        <w:rPr>
+          <w:noProof/>
+        </w:rPr>
+        <w:fldChar w:fldCharType="begin"/>
+      </w:r>
+      <w:r>
+        <w:rPr>
+          <w:noProof/>
+        </w:rPr>
+        <w:instrText xml:space="preserve"> PAGEREF _Toc324016260 \h </w:instrText>
+      </w:r>
+      <w:r>
+        <w:rPr>
+          <w:noProof/>
+        </w:rPr>
+      </w:r>
+      <w:r>
+        <w:rPr>
+          <w:noProof/>
+        </w:rPr>
+        <w:fldChar w:fldCharType="separate"/>
+      </w:r>
+      <w:r>
+        <w:rPr>
+          <w:noProof/>
+        </w:rPr>
+        <w:t>10</w:t>
       </w:r>
       <w:r>
         <w:rPr>
@@ -2090,7 +2910,7 @@
         <w:rPr>
           <w:noProof/>
         </w:rPr>
-        <w:instrText xml:space="preserve"> PAGEREF _Toc324009049 \h </w:instrText>
+        <w:instrText xml:space="preserve"> PAGEREF _Toc324016261 \h </w:instrText>
       </w:r>
       <w:r>
         <w:rPr>
@@ -2107,7 +2927,7 @@
         <w:rPr>
           <w:noProof/>
         </w:rPr>
-        <w:t>9</w:t>
+        <w:t>10</w:t>
       </w:r>
       <w:r>
         <w:rPr>
@@ -2150,7 +2970,7 @@
         <w:rPr>
           <w:noProof/>
         </w:rPr>
-        <w:instrText xml:space="preserve"> PAGEREF _Toc324009050 \h </w:instrText>
+        <w:instrText xml:space="preserve"> PAGEREF _Toc324016262 \h </w:instrText>
       </w:r>
       <w:r>
         <w:rPr>
@@ -2210,7 +3030,7 @@
         <w:rPr>
           <w:noProof/>
         </w:rPr>
-        <w:instrText xml:space="preserve"> PAGEREF _Toc324009051 \h </w:instrText>
+        <w:instrText xml:space="preserve"> PAGEREF _Toc324016263 \h </w:instrText>
       </w:r>
       <w:r>
         <w:rPr>
@@ -2270,7 +3090,7 @@
         <w:rPr>
           <w:noProof/>
         </w:rPr>
-        <w:instrText xml:space="preserve"> PAGEREF _Toc324009052 \h </w:instrText>
+        <w:instrText xml:space="preserve"> PAGEREF _Toc324016264 \h </w:instrText>
       </w:r>
       <w:r>
         <w:rPr>
@@ -2330,7 +3150,7 @@
         <w:rPr>
           <w:noProof/>
         </w:rPr>
-        <w:instrText xml:space="preserve"> PAGEREF _Toc324009053 \h </w:instrText>
+        <w:instrText xml:space="preserve"> PAGEREF _Toc324016265 \h </w:instrText>
       </w:r>
       <w:r>
         <w:rPr>
@@ -2347,7 +3167,7 @@
         <w:rPr>
           <w:noProof/>
         </w:rPr>
-        <w:t>11</w:t>
+        <w:t>12</w:t>
       </w:r>
       <w:r>
         <w:rPr>
@@ -2372,6 +3192,7 @@
         <w:rPr>
           <w:noProof/>
         </w:rPr>
+        <w:lastRenderedPageBreak/>
         <w:t>1.5.4 Kristian</w:t>
       </w:r>
       <w:r>
@@ -2390,7 +3211,7 @@
         <w:rPr>
           <w:noProof/>
         </w:rPr>
-        <w:instrText xml:space="preserve"> PAGEREF _Toc324009054 \h </w:instrText>
+        <w:instrText xml:space="preserve"> PAGEREF _Toc324016266 \h </w:instrText>
       </w:r>
       <w:r>
         <w:rPr>
@@ -2407,7 +3228,7 @@
         <w:rPr>
           <w:noProof/>
         </w:rPr>
-        <w:t>11</w:t>
+        <w:t>12</w:t>
       </w:r>
       <w:r>
         <w:rPr>
@@ -2450,7 +3271,7 @@
         <w:rPr>
           <w:noProof/>
         </w:rPr>
-        <w:instrText xml:space="preserve"> PAGEREF _Toc324009055 \h </w:instrText>
+        <w:instrText xml:space="preserve"> PAGEREF _Toc324016267 \h </w:instrText>
       </w:r>
       <w:r>
         <w:rPr>
@@ -2467,7 +3288,7 @@
         <w:rPr>
           <w:noProof/>
         </w:rPr>
-        <w:t>11</w:t>
+        <w:t>12</w:t>
       </w:r>
       <w:r>
         <w:rPr>
@@ -2510,7 +3331,7 @@
         <w:rPr>
           <w:noProof/>
         </w:rPr>
-        <w:instrText xml:space="preserve"> PAGEREF _Toc324009056 \h </w:instrText>
+        <w:instrText xml:space="preserve"> PAGEREF _Toc324016268 \h </w:instrText>
       </w:r>
       <w:r>
         <w:rPr>
@@ -2527,7 +3348,7 @@
         <w:rPr>
           <w:noProof/>
         </w:rPr>
-        <w:t>12</w:t>
+        <w:t>13</w:t>
       </w:r>
       <w:r>
         <w:rPr>
@@ -2571,7 +3392,7 @@
         <w:rPr>
           <w:noProof/>
         </w:rPr>
-        <w:instrText xml:space="preserve"> PAGEREF _Toc324009057 \h </w:instrText>
+        <w:instrText xml:space="preserve"> PAGEREF _Toc324016269 \h </w:instrText>
       </w:r>
       <w:r>
         <w:rPr>
@@ -2588,7 +3409,7 @@
         <w:rPr>
           <w:noProof/>
         </w:rPr>
-        <w:t>12</w:t>
+        <w:t>13</w:t>
       </w:r>
       <w:r>
         <w:rPr>
@@ -2632,7 +3453,7 @@
         <w:rPr>
           <w:noProof/>
         </w:rPr>
-        <w:instrText xml:space="preserve"> PAGEREF _Toc324009058 \h </w:instrText>
+        <w:instrText xml:space="preserve"> PAGEREF _Toc324016270 \h </w:instrText>
       </w:r>
       <w:r>
         <w:rPr>
@@ -2649,7 +3470,7 @@
         <w:rPr>
           <w:noProof/>
         </w:rPr>
-        <w:t>12</w:t>
+        <w:t>13</w:t>
       </w:r>
       <w:r>
         <w:rPr>
@@ -2693,7 +3514,7 @@
         <w:rPr>
           <w:noProof/>
         </w:rPr>
-        <w:instrText xml:space="preserve"> PAGEREF _Toc324009059 \h </w:instrText>
+        <w:instrText xml:space="preserve"> PAGEREF _Toc324016271 \h </w:instrText>
       </w:r>
       <w:r>
         <w:rPr>
@@ -2710,7 +3531,7 @@
         <w:rPr>
           <w:noProof/>
         </w:rPr>
-        <w:t>12</w:t>
+        <w:t>13</w:t>
       </w:r>
       <w:r>
         <w:rPr>
@@ -2754,7 +3575,7 @@
         <w:rPr>
           <w:noProof/>
         </w:rPr>
-        <w:instrText xml:space="preserve"> PAGEREF _Toc324009060 \h </w:instrText>
+        <w:instrText xml:space="preserve"> PAGEREF _Toc324016272 \h </w:instrText>
       </w:r>
       <w:r>
         <w:rPr>
@@ -2771,7 +3592,7 @@
         <w:rPr>
           <w:noProof/>
         </w:rPr>
-        <w:t>12</w:t>
+        <w:t>13</w:t>
       </w:r>
       <w:r>
         <w:rPr>
@@ -2814,7 +3635,7 @@
         <w:rPr>
           <w:noProof/>
         </w:rPr>
-        <w:instrText xml:space="preserve"> PAGEREF _Toc324009061 \h </w:instrText>
+        <w:instrText xml:space="preserve"> PAGEREF _Toc324016273 \h </w:instrText>
       </w:r>
       <w:r>
         <w:rPr>
@@ -2831,7 +3652,7 @@
         <w:rPr>
           <w:noProof/>
         </w:rPr>
-        <w:t>13</w:t>
+        <w:t>14</w:t>
       </w:r>
       <w:r>
         <w:rPr>
@@ -2875,7 +3696,7 @@
         <w:rPr>
           <w:noProof/>
         </w:rPr>
-        <w:instrText xml:space="preserve"> PAGEREF _Toc324009062 \h </w:instrText>
+        <w:instrText xml:space="preserve"> PAGEREF _Toc324016274 \h </w:instrText>
       </w:r>
       <w:r>
         <w:rPr>
@@ -2892,7 +3713,7 @@
         <w:rPr>
           <w:noProof/>
         </w:rPr>
-        <w:t>14</w:t>
+        <w:t>15</w:t>
       </w:r>
       <w:r>
         <w:rPr>
@@ -2936,7 +3757,7 @@
         <w:rPr>
           <w:noProof/>
         </w:rPr>
-        <w:instrText xml:space="preserve"> PAGEREF _Toc324009063 \h </w:instrText>
+        <w:instrText xml:space="preserve"> PAGEREF _Toc324016275 \h </w:instrText>
       </w:r>
       <w:r>
         <w:rPr>
@@ -2953,7 +3774,7 @@
         <w:rPr>
           <w:noProof/>
         </w:rPr>
-        <w:t>14</w:t>
+        <w:t>15</w:t>
       </w:r>
       <w:r>
         <w:rPr>
@@ -2997,7 +3818,7 @@
         <w:rPr>
           <w:noProof/>
         </w:rPr>
-        <w:instrText xml:space="preserve"> PAGEREF _Toc324009064 \h </w:instrText>
+        <w:instrText xml:space="preserve"> PAGEREF _Toc324016276 \h </w:instrText>
       </w:r>
       <w:r>
         <w:rPr>
@@ -3014,7 +3835,7 @@
         <w:rPr>
           <w:noProof/>
         </w:rPr>
-        <w:t>14</w:t>
+        <w:t>15</w:t>
       </w:r>
       <w:r>
         <w:rPr>
@@ -3058,7 +3879,7 @@
         <w:rPr>
           <w:noProof/>
         </w:rPr>
-        <w:instrText xml:space="preserve"> PAGEREF _Toc324009065 \h </w:instrText>
+        <w:instrText xml:space="preserve"> PAGEREF _Toc324016277 \h </w:instrText>
       </w:r>
       <w:r>
         <w:rPr>
@@ -3075,7 +3896,7 @@
         <w:rPr>
           <w:noProof/>
         </w:rPr>
-        <w:t>14</w:t>
+        <w:t>15</w:t>
       </w:r>
       <w:r>
         <w:rPr>
@@ -3101,7 +3922,6 @@
           <w:noProof/>
           <w:shd w:val="clear" w:color="auto" w:fill="FFFFFF"/>
         </w:rPr>
-        <w:lastRenderedPageBreak/>
         <w:t>5 Conclusions</w:t>
       </w:r>
       <w:r>
@@ -3120,7 +3940,7 @@
         <w:rPr>
           <w:noProof/>
         </w:rPr>
-        <w:instrText xml:space="preserve"> PAGEREF _Toc324009066 \h </w:instrText>
+        <w:instrText xml:space="preserve"> PAGEREF _Toc324016278 \h </w:instrText>
       </w:r>
       <w:r>
         <w:rPr>
@@ -3137,7 +3957,7 @@
         <w:rPr>
           <w:noProof/>
         </w:rPr>
-        <w:t>15</w:t>
+        <w:t>16</w:t>
       </w:r>
       <w:r>
         <w:rPr>
@@ -3173,7 +3993,7 @@
           <w:lang w:eastAsia="zh-TW"/>
         </w:rPr>
       </w:pPr>
-      <w:bookmarkStart w:id="3" w:name="_Toc324009038"/>
+      <w:bookmarkStart w:id="4" w:name="_Toc324016238"/>
       <w:r>
         <w:rPr>
           <w:lang w:eastAsia="zh-TW"/>
@@ -3181,7 +4001,7 @@
         <w:lastRenderedPageBreak/>
         <w:t>Introduction</w:t>
       </w:r>
-      <w:bookmarkEnd w:id="3"/>
+      <w:bookmarkEnd w:id="4"/>
     </w:p>
     <w:p>
       <w:pPr>
@@ -3421,7 +4241,7 @@
       <w:pPr>
         <w:pStyle w:val="Heading1"/>
       </w:pPr>
-      <w:bookmarkStart w:id="4" w:name="_Toc324009039"/>
+      <w:bookmarkStart w:id="5" w:name="_Toc324016239"/>
       <w:r>
         <w:rPr>
           <w:rFonts w:hint="eastAsia"/>
@@ -3432,7 +4252,7 @@
       <w:r>
         <w:t>Project History</w:t>
       </w:r>
-      <w:bookmarkEnd w:id="4"/>
+      <w:bookmarkEnd w:id="5"/>
     </w:p>
     <w:p>
       <w:pPr>
@@ -3452,11 +4272,11 @@
       <w:pPr>
         <w:pStyle w:val="Heading2"/>
       </w:pPr>
-      <w:bookmarkStart w:id="5" w:name="_Toc324009040"/>
+      <w:bookmarkStart w:id="6" w:name="_Toc324016240"/>
       <w:r>
         <w:t>1.1 Formation and Dynamics</w:t>
       </w:r>
-      <w:bookmarkEnd w:id="5"/>
+      <w:bookmarkEnd w:id="6"/>
     </w:p>
     <w:p>
       <w:pPr>
@@ -3717,7 +4537,21 @@
         <w:rPr>
           <w:shd w:val="clear" w:color="auto" w:fill="FFFFFF"/>
         </w:rPr>
-        <w:t xml:space="preserve">‘Runway Redeclaration’ </w:t>
+        <w:t xml:space="preserve">‘Runway </w:t>
+      </w:r>
+      <w:proofErr w:type="spellStart"/>
+      <w:r>
+        <w:rPr>
+          <w:shd w:val="clear" w:color="auto" w:fill="FFFFFF"/>
+        </w:rPr>
+        <w:t>Redeclaration</w:t>
+      </w:r>
+      <w:proofErr w:type="spellEnd"/>
+      <w:r>
+        <w:rPr>
+          <w:shd w:val="clear" w:color="auto" w:fill="FFFFFF"/>
+        </w:rPr>
+        <w:t xml:space="preserve">’ </w:t>
       </w:r>
       <w:r>
         <w:rPr>
@@ -4065,27 +4899,28 @@
       <w:pPr>
         <w:pStyle w:val="Heading2"/>
       </w:pPr>
-      <w:bookmarkStart w:id="6" w:name="_Toc324009041"/>
+      <w:bookmarkStart w:id="7" w:name="_Toc324016241"/>
       <w:r>
         <w:t>1.2 Team Member Review</w:t>
       </w:r>
-      <w:bookmarkEnd w:id="6"/>
+      <w:bookmarkEnd w:id="7"/>
     </w:p>
     <w:p>
       <w:pPr>
         <w:pStyle w:val="Heading3"/>
       </w:pPr>
-      <w:bookmarkStart w:id="7" w:name="_Toc324009042"/>
+      <w:bookmarkStart w:id="8" w:name="_Toc324016242"/>
       <w:r>
         <w:t xml:space="preserve">1.2.1 </w:t>
       </w:r>
       <w:r>
         <w:t>In general</w:t>
       </w:r>
-      <w:bookmarkEnd w:id="7"/>
-    </w:p>
-    <w:p>
-      <w:pPr>
+      <w:bookmarkEnd w:id="8"/>
+    </w:p>
+    <w:p>
+      <w:pPr>
+        <w:jc w:val="both"/>
         <w:rPr>
           <w:rFonts w:eastAsia="ヒラギノ角ゴ Pro W3"/>
           <w:color w:val="000000"/>
@@ -4148,8 +4983,6 @@
         </w:rPr>
         <w:t xml:space="preserve"> thanks to the commitment everyone felt to the group</w:t>
       </w:r>
-      <w:bookmarkStart w:id="8" w:name="_GoBack"/>
-      <w:bookmarkEnd w:id="8"/>
       <w:r>
         <w:rPr>
           <w:rFonts w:eastAsia="ヒラギノ角ゴ Pro W3"/>
@@ -4161,6 +4994,7 @@
     </w:p>
     <w:p>
       <w:pPr>
+        <w:jc w:val="both"/>
         <w:rPr>
           <w:rFonts w:eastAsia="ヒラギノ角ゴ Pro W3"/>
           <w:color w:val="000000"/>
@@ -4173,11 +5007,12 @@
           <w:color w:val="000000"/>
           <w:szCs w:val="24"/>
         </w:rPr>
-        <w:t>Every team member had contributed their skills in Java but different skills: the members in charge of Model (Oscar and Kelvin) used the core Java skills – creating classes for utility – setters, getters, iterator patterns etc. which was different to the skills used by members in charge of the View (Kristian and Edward) – creating the runway visualisation and the GUI – using the Java Swing API which was also different to the skills used by Brian (who was in charge of programming the Controller aspect) – creating listeners – using Java Events and Listeners API and needed to adapt to applying these APIs to link the Model and View.</w:t>
-      </w:r>
-    </w:p>
-    <w:p>
-      <w:pPr>
+        <w:t xml:space="preserve">Since the Java skills of the team were fairly evenly distributed, all members invested time in programming. Oscar and Kelvin worked as a pair developing the model classes, this required them to have a good understanding of the problem domain, and translate this knowledge into code. </w:t>
+      </w:r>
+    </w:p>
+    <w:p>
+      <w:pPr>
+        <w:jc w:val="both"/>
         <w:rPr>
           <w:rFonts w:eastAsia="ヒラギノ角ゴ Pro W3"/>
           <w:color w:val="000000"/>
@@ -4190,14 +5025,48 @@
           <w:color w:val="000000"/>
           <w:szCs w:val="24"/>
         </w:rPr>
-        <w:t>Each individual member has put effort into the project, however there was a different pattern with respect to time for when the member puts the effort in and produces work. This is also reflected by the time expenditure graphs and SVN commit reports in the later sections of this report.</w:t>
+        <w:t xml:space="preserve">Kristian was working mainly on the visualisations, so also had to understand the logic of the model, and use this to create clear and concise representations of the information. Edward and Brian worked mainly on the Java Swing GUI, implementing the View components, and the Controller’s listeners. </w:t>
+      </w:r>
+    </w:p>
+    <w:p>
+      <w:pPr>
+        <w:jc w:val="both"/>
+        <w:rPr>
+          <w:rFonts w:eastAsia="ヒラギノ角ゴ Pro W3"/>
+          <w:color w:val="000000"/>
+          <w:szCs w:val="24"/>
+        </w:rPr>
+      </w:pPr>
+      <w:r>
+        <w:rPr>
+          <w:rFonts w:eastAsia="ヒラギノ角ゴ Pro W3"/>
+          <w:color w:val="000000"/>
+          <w:szCs w:val="24"/>
+        </w:rPr>
+        <w:t>Each individual member has put</w:t>
+      </w:r>
+      <w:r>
+        <w:rPr>
+          <w:rFonts w:eastAsia="ヒラギノ角ゴ Pro W3"/>
+          <w:color w:val="000000"/>
+          <w:szCs w:val="24"/>
+        </w:rPr>
+        <w:t xml:space="preserve"> a lot of</w:t>
+      </w:r>
+      <w:r>
+        <w:rPr>
+          <w:rFonts w:eastAsia="ヒラギノ角ゴ Pro W3"/>
+          <w:color w:val="000000"/>
+          <w:szCs w:val="24"/>
+        </w:rPr>
+        <w:t xml:space="preserve"> effort into the project, however there was a different pattern with respect to time for when the member puts the effort in and produces work. This is also reflected by the time expenditure graphs and SVN commit reports in the later sections of this report.</w:t>
       </w:r>
     </w:p>
     <w:p>
       <w:pPr>
         <w:pStyle w:val="Heading3"/>
       </w:pPr>
-      <w:bookmarkStart w:id="9" w:name="_Toc324009043"/>
+      <w:bookmarkStart w:id="9" w:name="_Toc324016243"/>
       <w:r>
         <w:t xml:space="preserve">1.2.2 </w:t>
       </w:r>
@@ -4208,6 +5077,7 @@
     </w:p>
     <w:p>
       <w:pPr>
+        <w:jc w:val="both"/>
         <w:rPr>
           <w:color w:val="000000"/>
           <w:szCs w:val="24"/>
@@ -4220,7 +5090,103 @@
           <w:color w:val="000000"/>
           <w:szCs w:val="24"/>
         </w:rPr>
-        <w:t>Contributed a lot of effort and work behind the scene with Edward to ensure the GUI is well designed and polished. Near the end of the project, was sharing the Listeners and GUI work with Edward</w:t>
+        <w:t>Contributed a lot of effort and work behind the scene</w:t>
+      </w:r>
+      <w:r>
+        <w:rPr>
+          <w:rFonts w:eastAsia="ヒラギノ角ゴ Pro W3"/>
+          <w:color w:val="000000"/>
+          <w:szCs w:val="24"/>
+        </w:rPr>
+        <w:t>s</w:t>
+      </w:r>
+      <w:r>
+        <w:rPr>
+          <w:rFonts w:eastAsia="ヒラギノ角ゴ Pro W3"/>
+          <w:color w:val="000000"/>
+          <w:szCs w:val="24"/>
+        </w:rPr>
+        <w:t xml:space="preserve"> with Edward to ensure the GUI is well designed and polished. </w:t>
+      </w:r>
+      <w:r>
+        <w:rPr>
+          <w:rFonts w:eastAsia="ヒラギノ角ゴ Pro W3"/>
+          <w:color w:val="000000"/>
+          <w:szCs w:val="24"/>
+        </w:rPr>
+        <w:t>Throughout the project Brian ensure</w:t>
+      </w:r>
+      <w:r>
+        <w:rPr>
+          <w:rFonts w:eastAsia="ヒラギノ角ゴ Pro W3"/>
+          <w:color w:val="000000"/>
+          <w:szCs w:val="24"/>
+        </w:rPr>
+        <w:t>d</w:t>
+      </w:r>
+      <w:r>
+        <w:rPr>
+          <w:rFonts w:eastAsia="ヒラギノ角ゴ Pro W3"/>
+          <w:color w:val="000000"/>
+          <w:szCs w:val="24"/>
+        </w:rPr>
+        <w:t xml:space="preserve"> he understood the program so he could help the other members and offer advice. </w:t>
+      </w:r>
+      <w:r>
+        <w:rPr>
+          <w:rFonts w:eastAsia="ヒラギノ角ゴ Pro W3"/>
+          <w:color w:val="000000"/>
+          <w:szCs w:val="24"/>
+        </w:rPr>
+        <w:t xml:space="preserve">Near the end of the project, </w:t>
+      </w:r>
+      <w:r>
+        <w:rPr>
+          <w:rFonts w:eastAsia="ヒラギノ角ゴ Pro W3"/>
+          <w:color w:val="000000"/>
+          <w:szCs w:val="24"/>
+        </w:rPr>
+        <w:t>Brian shared implementing and tuning</w:t>
+      </w:r>
+      <w:r>
+        <w:rPr>
+          <w:rFonts w:eastAsia="ヒラギノ角ゴ Pro W3"/>
+          <w:color w:val="000000"/>
+          <w:szCs w:val="24"/>
+        </w:rPr>
+        <w:t xml:space="preserve"> the Listeners and </w:t>
+      </w:r>
+      <w:r>
+        <w:rPr>
+          <w:rFonts w:eastAsia="ヒラギノ角ゴ Pro W3"/>
+          <w:color w:val="000000"/>
+          <w:szCs w:val="24"/>
+        </w:rPr>
+        <w:t xml:space="preserve">GUI </w:t>
+      </w:r>
+      <w:r>
+        <w:rPr>
+          <w:rFonts w:eastAsia="ヒラギノ角ゴ Pro W3"/>
+          <w:color w:val="000000"/>
+          <w:szCs w:val="24"/>
+        </w:rPr>
+        <w:t>classes</w:t>
+      </w:r>
+      <w:r>
+        <w:rPr>
+          <w:rFonts w:eastAsia="ヒラギノ角ゴ Pro W3"/>
+          <w:color w:val="000000"/>
+          <w:szCs w:val="24"/>
+        </w:rPr>
+        <w:t xml:space="preserve"> with Edward</w:t>
+      </w:r>
+      <w:r>
+        <w:rPr>
+          <w:rFonts w:eastAsia="ヒラギノ角ゴ Pro W3"/>
+          <w:color w:val="000000"/>
+          <w:szCs w:val="24"/>
+        </w:rPr>
+        <w:t>. He also invested much of his time producing the</w:t>
       </w:r>
       <w:r>
         <w:rPr>
@@ -4228,25 +5194,44 @@
           <w:szCs w:val="24"/>
           <w:lang w:eastAsia="zh-TW"/>
         </w:rPr>
-        <w:t xml:space="preserve"> and produced a large part of this report.</w:t>
+        <w:t xml:space="preserve"> report</w:t>
+      </w:r>
+      <w:r>
+        <w:rPr>
+          <w:color w:val="000000"/>
+          <w:szCs w:val="24"/>
+          <w:lang w:eastAsia="zh-TW"/>
+        </w:rPr>
+        <w:t>s</w:t>
+      </w:r>
+      <w:r>
+        <w:rPr>
+          <w:color w:val="000000"/>
+          <w:szCs w:val="24"/>
+          <w:lang w:eastAsia="zh-TW"/>
+        </w:rPr>
+        <w:t>.</w:t>
       </w:r>
     </w:p>
     <w:p>
       <w:pPr>
         <w:pStyle w:val="Heading3"/>
       </w:pPr>
-      <w:bookmarkStart w:id="10" w:name="_Toc324009044"/>
+      <w:bookmarkStart w:id="10" w:name="_Toc324016244"/>
       <w:r>
         <w:lastRenderedPageBreak/>
         <w:t xml:space="preserve">1.2.3 </w:t>
       </w:r>
+      <w:proofErr w:type="spellStart"/>
       <w:r>
         <w:t>Kristian</w:t>
       </w:r>
       <w:bookmarkEnd w:id="10"/>
-    </w:p>
-    <w:p>
-      <w:pPr>
+      <w:proofErr w:type="spellEnd"/>
+    </w:p>
+    <w:p>
+      <w:pPr>
+        <w:jc w:val="both"/>
         <w:rPr>
           <w:rFonts w:eastAsia="ヒラギノ角ゴ Pro W3"/>
           <w:color w:val="000000"/>
@@ -4259,14 +5244,89 @@
           <w:color w:val="000000"/>
           <w:szCs w:val="24"/>
         </w:rPr>
-        <w:t>Effort and commitment was all dedicated to the visualisation aspect of View. Work on this has begun quite early but effort on this dropped in favour of other courseworks near the middle of the project timeline. Work began again at the later stage of programming and showed rapid progress and improvement on the first visualisation. This work was done very swiftly and team members were pleased to see regular commits and more pretty visualisations reflected by Kristian’s skill and effort.</w:t>
+        <w:t>Effort and commitment was all dedicated to the visualisati</w:t>
+      </w:r>
+      <w:r>
+        <w:rPr>
+          <w:rFonts w:eastAsia="ヒラギノ角ゴ Pro W3"/>
+          <w:color w:val="000000"/>
+          <w:szCs w:val="24"/>
+        </w:rPr>
+        <w:t>on aspect of View. Work on this bega</w:t>
+      </w:r>
+      <w:r>
+        <w:rPr>
+          <w:rFonts w:eastAsia="ヒラギノ角ゴ Pro W3"/>
+          <w:color w:val="000000"/>
+          <w:szCs w:val="24"/>
+        </w:rPr>
+        <w:t>n quite early but effort on this droppe</w:t>
+      </w:r>
+      <w:r>
+        <w:rPr>
+          <w:rFonts w:eastAsia="ヒラギノ角ゴ Pro W3"/>
+          <w:color w:val="000000"/>
+          <w:szCs w:val="24"/>
+        </w:rPr>
+        <w:t>d in favour of other coursework</w:t>
+      </w:r>
+      <w:r>
+        <w:rPr>
+          <w:rFonts w:eastAsia="ヒラギノ角ゴ Pro W3"/>
+          <w:color w:val="000000"/>
+          <w:szCs w:val="24"/>
+        </w:rPr>
+        <w:t xml:space="preserve"> near the middle of the project timeline. Work began again at the later stage of programming and showed rapid progress and improvement on the first visualisation.</w:t>
+      </w:r>
+      <w:r>
+        <w:rPr>
+          <w:rFonts w:eastAsia="ヒラギノ角ゴ Pro W3"/>
+          <w:color w:val="000000"/>
+          <w:szCs w:val="24"/>
+        </w:rPr>
+        <w:t xml:space="preserve"> Although Kris was often difficult to motivate to work, the contributions that he made to the project were of a consistently high standard.</w:t>
+      </w:r>
+      <w:r>
+        <w:rPr>
+          <w:rFonts w:eastAsia="ヒラギノ角ゴ Pro W3"/>
+          <w:color w:val="000000"/>
+          <w:szCs w:val="24"/>
+        </w:rPr>
+        <w:t xml:space="preserve"> This work was done very swiftly and team members were pleased to see regular commits and more pretty visualisations reflected by </w:t>
+      </w:r>
+      <w:proofErr w:type="spellStart"/>
+      <w:r>
+        <w:rPr>
+          <w:rFonts w:eastAsia="ヒラギノ角ゴ Pro W3"/>
+          <w:color w:val="000000"/>
+          <w:szCs w:val="24"/>
+        </w:rPr>
+        <w:t>Kristian’s</w:t>
+      </w:r>
+      <w:proofErr w:type="spellEnd"/>
+      <w:r>
+        <w:rPr>
+          <w:rFonts w:eastAsia="ヒラギノ角ゴ Pro W3"/>
+          <w:color w:val="000000"/>
+          <w:szCs w:val="24"/>
+        </w:rPr>
+        <w:t xml:space="preserve"> skill and effort.</w:t>
+      </w:r>
+      <w:r>
+        <w:rPr>
+          <w:rFonts w:eastAsia="ヒラギノ角ゴ Pro W3"/>
+          <w:color w:val="000000"/>
+          <w:szCs w:val="24"/>
+        </w:rPr>
+        <w:t xml:space="preserve"> Kris also had the role of producing and updating the Gantt charts that were used throughout the project.</w:t>
       </w:r>
     </w:p>
     <w:p>
       <w:pPr>
         <w:pStyle w:val="Heading3"/>
-      </w:pPr>
-      <w:bookmarkStart w:id="11" w:name="_Toc324009045"/>
+        <w:jc w:val="both"/>
+      </w:pPr>
+      <w:bookmarkStart w:id="11" w:name="_Toc324016245"/>
       <w:r>
         <w:t xml:space="preserve">1.2.4 </w:t>
       </w:r>
@@ -4277,26 +5337,118 @@
     </w:p>
     <w:p>
       <w:pPr>
+        <w:jc w:val="both"/>
         <w:rPr>
           <w:rFonts w:eastAsia="ヒラギノ角ゴ Pro W3"/>
           <w:color w:val="000000"/>
           <w:szCs w:val="24"/>
         </w:rPr>
       </w:pPr>
+      <w:proofErr w:type="gramStart"/>
       <w:r>
         <w:rPr>
           <w:rFonts w:eastAsia="ヒラギノ角ゴ Pro W3"/>
           <w:color w:val="000000"/>
           <w:szCs w:val="24"/>
         </w:rPr>
-        <w:t>Worked in tandem with Oscar to produce great quality Model. Lots of meetings with Oscar ensured work was done on time and to a standard everyone else expected of Model. At the later phase of GUI programming, helped out by changing and adapting the core Model – getters, setter and the main data structure - to a good standard and communicated the changes clearly. This reflects the amount of effort Kelvin puts into the project: it was constant throughout.</w:t>
+        <w:t>Worked in tandem with Oscar to produce great quality Model</w:t>
+      </w:r>
+      <w:r>
+        <w:rPr>
+          <w:rFonts w:eastAsia="ヒラギノ角ゴ Pro W3"/>
+          <w:color w:val="000000"/>
+          <w:szCs w:val="24"/>
+        </w:rPr>
+        <w:t xml:space="preserve"> classes</w:t>
+      </w:r>
+      <w:r>
+        <w:rPr>
+          <w:rFonts w:eastAsia="ヒラギノ角ゴ Pro W3"/>
+          <w:color w:val="000000"/>
+          <w:szCs w:val="24"/>
+        </w:rPr>
+        <w:t>.</w:t>
+      </w:r>
+      <w:proofErr w:type="gramEnd"/>
+      <w:r>
+        <w:rPr>
+          <w:rFonts w:eastAsia="ヒラギノ角ゴ Pro W3"/>
+          <w:color w:val="000000"/>
+          <w:szCs w:val="24"/>
+        </w:rPr>
+        <w:t xml:space="preserve"> Lots of meetings with Oscar ensured work was done on time and to a standard everyone else expected </w:t>
+      </w:r>
+      <w:r>
+        <w:rPr>
+          <w:rFonts w:eastAsia="ヒラギノ角ゴ Pro W3"/>
+          <w:color w:val="000000"/>
+          <w:szCs w:val="24"/>
+        </w:rPr>
+        <w:t xml:space="preserve">of </w:t>
+      </w:r>
+      <w:r>
+        <w:rPr>
+          <w:rFonts w:eastAsia="ヒラギノ角ゴ Pro W3"/>
+          <w:color w:val="000000"/>
+          <w:szCs w:val="24"/>
+        </w:rPr>
+        <w:t xml:space="preserve">the </w:t>
+      </w:r>
+      <w:r>
+        <w:rPr>
+          <w:rFonts w:eastAsia="ヒラギノ角ゴ Pro W3"/>
+          <w:color w:val="000000"/>
+          <w:szCs w:val="24"/>
+        </w:rPr>
+        <w:t>Model</w:t>
+      </w:r>
+      <w:r>
+        <w:rPr>
+          <w:rFonts w:eastAsia="ヒラギノ角ゴ Pro W3"/>
+          <w:color w:val="000000"/>
+          <w:szCs w:val="24"/>
+        </w:rPr>
+        <w:t xml:space="preserve"> code</w:t>
+      </w:r>
+      <w:r>
+        <w:rPr>
+          <w:rFonts w:eastAsia="ヒラギノ角ゴ Pro W3"/>
+          <w:color w:val="000000"/>
+          <w:szCs w:val="24"/>
+        </w:rPr>
+        <w:t xml:space="preserve">. At the later phase of GUI programming, </w:t>
+      </w:r>
+      <w:r>
+        <w:rPr>
+          <w:rFonts w:eastAsia="ヒラギノ角ゴ Pro W3"/>
+          <w:color w:val="000000"/>
+          <w:szCs w:val="24"/>
+        </w:rPr>
+        <w:t xml:space="preserve">Kelvin </w:t>
+      </w:r>
+      <w:r>
+        <w:rPr>
+          <w:rFonts w:eastAsia="ヒラギノ角ゴ Pro W3"/>
+          <w:color w:val="000000"/>
+          <w:szCs w:val="24"/>
+        </w:rPr>
+        <w:t>helped out by changing and adapting the core Model – getters, setter and the main data structure - to a good standard and co</w:t>
+      </w:r>
+      <w:r>
+        <w:rPr>
+          <w:rFonts w:eastAsia="ヒラギノ角ゴ Pro W3"/>
+          <w:color w:val="000000"/>
+          <w:szCs w:val="24"/>
+        </w:rPr>
+        <w:t xml:space="preserve">mmunicated the changes clearly. He also took on the role of time manager, collating, analysing and producing graphs of the time spent by each member of the group. Kelvin did a good job of providing a constant level of commitment throughout the project. </w:t>
       </w:r>
     </w:p>
     <w:p>
       <w:pPr>
         <w:pStyle w:val="Heading3"/>
-      </w:pPr>
-      <w:bookmarkStart w:id="12" w:name="_Toc324009046"/>
+        <w:jc w:val="both"/>
+      </w:pPr>
+      <w:bookmarkStart w:id="12" w:name="_Toc324016246"/>
       <w:r>
         <w:t xml:space="preserve">1.2.5 </w:t>
       </w:r>
@@ -4307,6 +5459,7 @@
     </w:p>
     <w:p>
       <w:pPr>
+        <w:jc w:val="both"/>
         <w:rPr>
           <w:rFonts w:eastAsia="ヒラギノ角ゴ Pro W3"/>
           <w:color w:val="000000"/>
@@ -4319,14 +5472,31 @@
           <w:color w:val="000000"/>
           <w:szCs w:val="24"/>
         </w:rPr>
-        <w:t>Worked in tandem with Kelvin to produce great quality Model. Lots of meetings with Kelvin ensured work was done on time and to a standard everyone else expected of Model. At the later phase of GUI programming, helped out by changing and adapting the saving and loading to XML file aspect of Model to a good standard and communicated the changes clearly. This reflects the amount of effort Oscar puts into the project: it was constant throughout.</w:t>
+        <w:t xml:space="preserve">During the early phases of the project, Oscar was placed in charge of the user interface design; he produced the initial wire frames on which the applications interface was based. Along with Kelvin developed the model code, thanks to frequent meetings, the two were able to produce good code, that fulfilled its requirements. During </w:t>
+      </w:r>
+      <w:r>
+        <w:rPr>
+          <w:rFonts w:eastAsia="ヒラギノ角ゴ Pro W3"/>
+          <w:color w:val="000000"/>
+          <w:szCs w:val="24"/>
+        </w:rPr>
+        <w:t xml:space="preserve">the later phase of GUI programming, </w:t>
+      </w:r>
+      <w:r>
+        <w:rPr>
+          <w:rFonts w:eastAsia="ヒラギノ角ゴ Pro W3"/>
+          <w:color w:val="000000"/>
+          <w:szCs w:val="24"/>
+        </w:rPr>
+        <w:t xml:space="preserve">Oscar was always swift to make the necessary alterations to his code to ensure requested features were implemented. </w:t>
       </w:r>
     </w:p>
     <w:p>
       <w:pPr>
         <w:pStyle w:val="Heading3"/>
-      </w:pPr>
-      <w:bookmarkStart w:id="13" w:name="_Toc324009047"/>
+        <w:jc w:val="both"/>
+      </w:pPr>
+      <w:bookmarkStart w:id="13" w:name="_Toc324016247"/>
       <w:r>
         <w:t xml:space="preserve">1.2.6 </w:t>
       </w:r>
@@ -4337,6 +5507,7 @@
     </w:p>
     <w:p>
       <w:pPr>
+        <w:jc w:val="both"/>
         <w:rPr>
           <w:lang w:eastAsia="zh-TW"/>
         </w:rPr>
@@ -4345,72 +5516,488 @@
         <w:rPr>
           <w:lang w:eastAsia="zh-TW"/>
         </w:rPr>
-        <w:t>Work on the View begun quite early with the main application window and menus all implemented before Easter, however a lot of the dialog boxes were create by Brian over the Easter and in the week after Easter as no work was put into View up to this point and not much of Controller could be implemented by Brian so, naturally, he was concerned. Effort in work has however increased dramatically near the end of project – implementing the majority of Controller with Brian, actively helping Kristian with coding the visualisation of the runway and writing the both D3 and D4 reports in a consistent way from individual fragments each member submitted for each section of the reports. His effort in programming has helped the group a lot and made up for the lack of progress before and during Easter, in addition Edward’s outstanding programming ability meant that extras were added such as zooming in the visualisation and meant work were done faster e.g. implementing email.</w:t>
+        <w:t>Edward began work early and contributed a lot to the group ensuring that the project plan was complete and that the first presentation went smoothly. Under the weight of other coursework his input to the project died down during the Easter vacation and the wee</w:t>
+      </w:r>
+      <w:r>
+        <w:rPr>
+          <w:lang w:eastAsia="zh-TW"/>
+        </w:rPr>
+        <w:t>ks surround it.</w:t>
+      </w:r>
+    </w:p>
+    <w:p>
+      <w:pPr>
+        <w:jc w:val="both"/>
+        <w:rPr>
+          <w:lang w:eastAsia="zh-TW"/>
+        </w:rPr>
+      </w:pPr>
+      <w:r>
+        <w:rPr>
+          <w:lang w:eastAsia="zh-TW"/>
+        </w:rPr>
+        <w:t>Towards the end of the project, once other coursework was out of the way, Edward began working a lot hard on the project, quickly making up for the lack of progress during Easter. He spent large amounts of time on the programming and on the production of the reports.  Edward conducted several code reviews, ensuring that the classes were well written, correct and properly documented, he also proof read, and reworded both D3 and D4</w:t>
+      </w:r>
+      <w:r>
+        <w:rPr>
+          <w:lang w:eastAsia="zh-TW"/>
+        </w:rPr>
+        <w:t xml:space="preserve"> to ensure they maintained a consistent tone where necessary.</w:t>
+      </w:r>
+    </w:p>
+    <w:p>
+      <w:pPr>
+        <w:jc w:val="both"/>
+        <w:rPr>
+          <w:lang w:eastAsia="zh-TW"/>
+        </w:rPr>
+      </w:pPr>
+      <w:r>
+        <w:rPr>
+          <w:lang w:eastAsia="zh-TW"/>
+        </w:rPr>
+        <w:t xml:space="preserve">Although the consistency of the amount of work Edward produced on a week by week basis was fairly poor, throughout the project he contributed more than any other member of the </w:t>
+      </w:r>
+      <w:r>
+        <w:rPr>
+          <w:lang w:eastAsia="zh-TW"/>
+        </w:rPr>
+        <w:t>group, acting as a key force in bringing the group up to a good level of progress.</w:t>
       </w:r>
     </w:p>
     <w:p>
       <w:pPr>
         <w:pStyle w:val="Heading2"/>
       </w:pPr>
-      <w:bookmarkStart w:id="14" w:name="_Toc324009048"/>
+      <w:bookmarkStart w:id="14" w:name="_Toc324016248"/>
       <w:r>
         <w:t>1.3 Chronological Account</w:t>
       </w:r>
       <w:bookmarkEnd w:id="14"/>
     </w:p>
     <w:p>
-      <w:r>
-        <w:t>Chronological account – the numbers represent the week number</w:t>
-      </w:r>
-    </w:p>
-    <w:p>
-      <w:pPr>
-        <w:pStyle w:val="ListParagraph"/>
-        <w:numPr>
-          <w:ilvl w:val="0"/>
-          <w:numId w:val="24"/>
-        </w:numPr>
-      </w:pPr>
-      <w:r>
-        <w:t>First formal meeting, first informal meeting. Plans for project plan discussed and jobs allocated. A lot of time was spent discussing hour allocation in meetings. Decisions to do with work and hour allocations were generally agreed by everyone or adjusted slightly. A lot of time was spent on this section as a group because the project had to be broken down into small chunks of manageable tasks and assigned to member(s) who were the most suitable.</w:t>
-      </w:r>
-    </w:p>
-    <w:p>
-      <w:pPr>
-        <w:pStyle w:val="ListParagraph"/>
-      </w:pPr>
-    </w:p>
-    <w:p>
-      <w:pPr>
-        <w:pStyle w:val="ListParagraph"/>
-        <w:numPr>
-          <w:ilvl w:val="0"/>
-          <w:numId w:val="24"/>
-        </w:numPr>
-      </w:pPr>
-      <w:r>
-        <w:t xml:space="preserve">Deadline for project plan (D1). Appointed time manager as a solution to making sure deadlines are being stuck to and hours worked is being recorded in a universal format – this format was presented in the Project Plan. Appointed document manager to ensure work that we hand in as a group reads consistently and uses a uniform house style. The Project Plan was handed in promptly on the morning of the deadline day. It was proof read in whole by three members of </w:t>
+      <w:pPr>
+        <w:rPr>
+          <w:color w:val="FF0000"/>
+        </w:rPr>
+      </w:pPr>
+      <w:r>
+        <w:rPr>
+          <w:color w:val="FF0000"/>
+        </w:rPr>
+        <w:t>The project progressed like this</w:t>
+      </w:r>
+    </w:p>
+    <w:p>
+      <w:pPr>
+        <w:pStyle w:val="Heading3"/>
+      </w:pPr>
+      <w:bookmarkStart w:id="15" w:name="_Toc324016249"/>
+      <w:r>
+        <w:t>1.3.1 Week One</w:t>
+      </w:r>
+      <w:bookmarkEnd w:id="15"/>
+    </w:p>
+    <w:p>
+      <w:r>
+        <w:t>Both the first formal meeting and the</w:t>
+      </w:r>
+      <w:r>
+        <w:t xml:space="preserve"> first informal meeting</w:t>
+      </w:r>
+      <w:r>
+        <w:t xml:space="preserve"> </w:t>
+      </w:r>
+      <w:r>
+        <w:t>took place</w:t>
+      </w:r>
+      <w:r>
+        <w:t>. The</w:t>
+      </w:r>
+      <w:r>
+        <w:t xml:space="preserve"> project plan</w:t>
+      </w:r>
+      <w:r>
+        <w:t xml:space="preserve"> was</w:t>
+      </w:r>
+      <w:r>
+        <w:t xml:space="preserve"> discussed and jobs </w:t>
+      </w:r>
+      <w:r>
+        <w:t xml:space="preserve">were </w:t>
+      </w:r>
+      <w:r>
+        <w:t>allocated</w:t>
+      </w:r>
+      <w:r>
+        <w:t xml:space="preserve"> to every</w:t>
+      </w:r>
+      <w:r>
+        <w:t xml:space="preserve"> members of the group</w:t>
+      </w:r>
+      <w:r>
+        <w:t>.</w:t>
+      </w:r>
+      <w:r>
+        <w:t xml:space="preserve"> The team held a casual skills audit to decide </w:t>
       </w:r>
       <w:r>
         <w:lastRenderedPageBreak/>
-        <w:t>the group the day before the hand in and printed by the document producer as agreed. The hand in was not a rush; as a group, we felt like it was a polished document and were satisfied with the process we went through in producing the work for this hand in.</w:t>
-      </w:r>
-    </w:p>
-    <w:p>
-      <w:pPr>
-        <w:pStyle w:val="ListParagraph"/>
-      </w:pPr>
-    </w:p>
-    <w:p>
-      <w:pPr>
-        <w:pStyle w:val="ListParagraph"/>
-        <w:numPr>
-          <w:ilvl w:val="0"/>
-          <w:numId w:val="24"/>
-        </w:numPr>
-      </w:pPr>
-      <w:r>
-        <w:t>Established a proper folder structure for SVN. Working pairs was appointed: Kelvin and Oscar on Model, Kristian and Edward on View and Brian on Controller. Architectural design and HCI design was discussed in formal and informal meeting as a group. UML work begun. Working pairs meeting up separately to discuss and design their parts to encourage progress. Not a lot of communication to do with the design of the inner workings of Model or View between the working pairs was happening at this stage. The progress of the design for Model and View was reviewed but not communicated much in the formal group meeting at the end of the week.</w:t>
+        <w:t>which tasks should be assigned to which member. Large amounts of time were</w:t>
+      </w:r>
+      <w:r>
+        <w:t xml:space="preserve"> spe</w:t>
+      </w:r>
+      <w:r>
+        <w:t>nt discussing hour allocation during the</w:t>
+      </w:r>
+      <w:r>
+        <w:t xml:space="preserve"> meetings; d</w:t>
+      </w:r>
+      <w:r>
+        <w:t xml:space="preserve">ecisions </w:t>
+      </w:r>
+      <w:r>
+        <w:t xml:space="preserve">about work </w:t>
+      </w:r>
+      <w:r>
+        <w:t>allocations were generally agreed</w:t>
+      </w:r>
+      <w:r>
+        <w:t xml:space="preserve"> upon by everyone. In the </w:t>
+      </w:r>
+      <w:r>
+        <w:t>cases where this was not true, compromises that were</w:t>
+      </w:r>
+      <w:r>
+        <w:t xml:space="preserve"> deemed satisfactory</w:t>
+      </w:r>
+      <w:r>
+        <w:t xml:space="preserve"> by the group were</w:t>
+      </w:r>
+      <w:r>
+        <w:t xml:space="preserve"> made. The project was</w:t>
+      </w:r>
+      <w:r>
+        <w:t xml:space="preserve"> broken down into small chunks of manageab</w:t>
+      </w:r>
+      <w:r>
+        <w:t>le tasks and assigned to members</w:t>
+      </w:r>
+      <w:r>
+        <w:t xml:space="preserve"> who were the most suitable.</w:t>
+      </w:r>
+    </w:p>
+    <w:p>
+      <w:pPr>
+        <w:pStyle w:val="Heading3"/>
+      </w:pPr>
+      <w:bookmarkStart w:id="16" w:name="_Toc324016250"/>
+      <w:r>
+        <w:t>1.3.2 Week Two</w:t>
+      </w:r>
+      <w:bookmarkEnd w:id="16"/>
+    </w:p>
+    <w:p>
+      <w:r>
+        <w:t>Kelvin was a</w:t>
+      </w:r>
+      <w:r>
+        <w:t xml:space="preserve">ppointed </w:t>
+      </w:r>
+      <w:r>
+        <w:t>as the time manage</w:t>
+      </w:r>
+      <w:r>
+        <w:t>r</w:t>
+      </w:r>
+      <w:r>
+        <w:t xml:space="preserve"> – it was made his responsibility ensure deadlines were stuck to and hours worked recorded in a consistent manner</w:t>
+      </w:r>
+      <w:r>
+        <w:t xml:space="preserve"> </w:t>
+      </w:r>
+      <w:r>
+        <w:t>(demonstrated</w:t>
+      </w:r>
+      <w:r>
+        <w:t xml:space="preserve"> in the Project Plan</w:t>
+      </w:r>
+      <w:r>
+        <w:t>)</w:t>
+      </w:r>
+      <w:r>
+        <w:t xml:space="preserve">. </w:t>
+      </w:r>
+      <w:r>
+        <w:t>The role of Document M</w:t>
+      </w:r>
+      <w:r>
+        <w:t>anager</w:t>
+      </w:r>
+      <w:r>
+        <w:t xml:space="preserve"> was assigned to Edward, his duty was to ensure that the documents submitted by the group were well presented, neatly structured and were easy to read. The Project Plan (deliverable 1) </w:t>
+      </w:r>
+      <w:r>
+        <w:t xml:space="preserve">was handed in promptly on the morning of the deadline day. It was proof read in </w:t>
+      </w:r>
+      <w:r>
+        <w:t>full</w:t>
+      </w:r>
+      <w:r>
+        <w:t xml:space="preserve"> by three members of the group the day before the hand in and prin</w:t>
+      </w:r>
+      <w:r>
+        <w:t>ted by the Document Manager</w:t>
+      </w:r>
+      <w:r>
+        <w:t xml:space="preserve"> as agreed. </w:t>
+      </w:r>
+      <w:r>
+        <w:t xml:space="preserve">By handing the document in with plenty of time, the group felt that it was good that we didn’t have a rush or panic to hand in this </w:t>
+      </w:r>
+      <w:r>
+        <w:t>coursework</w:t>
+      </w:r>
+      <w:r>
+        <w:t>.</w:t>
+      </w:r>
+    </w:p>
+    <w:p>
+      <w:pPr>
+        <w:pStyle w:val="Heading3"/>
+      </w:pPr>
+      <w:bookmarkStart w:id="17" w:name="_Toc324016251"/>
+      <w:r>
+        <w:t>1.3.3 Week Three</w:t>
+      </w:r>
+      <w:bookmarkEnd w:id="17"/>
+    </w:p>
+    <w:p>
+      <w:r>
+        <w:t>A good folder structure for the SVN repository was decided upon. Working pairs were appointed: Kelvin and Oscar were assigned the Model.</w:t>
+      </w:r>
+      <w:r>
+        <w:t xml:space="preserve"> </w:t>
+      </w:r>
+      <w:proofErr w:type="spellStart"/>
+      <w:r>
+        <w:t>Kristian</w:t>
+      </w:r>
+      <w:proofErr w:type="spellEnd"/>
+      <w:r>
+        <w:t xml:space="preserve"> and Edward </w:t>
+      </w:r>
+      <w:r>
+        <w:t>were given the task of implementing the</w:t>
+      </w:r>
+      <w:r>
+        <w:t xml:space="preserve"> View</w:t>
+      </w:r>
+      <w:r>
+        <w:t xml:space="preserve">. </w:t>
+      </w:r>
+      <w:r>
+        <w:t xml:space="preserve">Brian </w:t>
+      </w:r>
+      <w:r>
+        <w:t>was assigned the</w:t>
+      </w:r>
+      <w:r>
+        <w:t xml:space="preserve"> Controller. Architectural design and HCI design was discussed in formal and informal meeting as a group. UML </w:t>
+      </w:r>
+      <w:r>
+        <w:t>was used extensively to help communicate the various aspects of the project. The w</w:t>
+      </w:r>
+      <w:r>
+        <w:t>orking pairs</w:t>
+      </w:r>
+      <w:r>
+        <w:t xml:space="preserve"> help frequent gatherings</w:t>
+      </w:r>
+      <w:r>
+        <w:t xml:space="preserve"> to discuss and design their parts to encourage progress. Not a lot of communication to do with the design of the inner workings of Model or View between the working pairs </w:t>
+      </w:r>
+      <w:r>
+        <w:t>happened</w:t>
+      </w:r>
+      <w:r>
+        <w:t xml:space="preserve"> at this stage. The progress of the design for Model and View was reviewed but not communicated much in the formal group </w:t>
+      </w:r>
+      <w:r>
+        <w:t>meeting at the end of the week.</w:t>
+      </w:r>
+    </w:p>
+    <w:p>
+      <w:pPr>
+        <w:pStyle w:val="Heading3"/>
+      </w:pPr>
+      <w:bookmarkStart w:id="18" w:name="_Toc324016252"/>
+      <w:r>
+        <w:t>1.3.4 Week Four</w:t>
+      </w:r>
+      <w:bookmarkEnd w:id="18"/>
+    </w:p>
+    <w:p>
+      <w:r>
+        <w:t xml:space="preserve">The actual coding of the </w:t>
+      </w:r>
+      <w:r>
+        <w:t xml:space="preserve">Model and View </w:t>
+      </w:r>
+      <w:r>
+        <w:t>classes began. The respective</w:t>
+      </w:r>
+      <w:r>
+        <w:t xml:space="preserve"> working pair</w:t>
+      </w:r>
+      <w:r>
+        <w:t>s worked</w:t>
+      </w:r>
+      <w:r>
+        <w:t xml:space="preserve"> almost completely</w:t>
+      </w:r>
+      <w:r>
+        <w:t xml:space="preserve"> separately. Communication and discussion between the pairs ab</w:t>
+      </w:r>
+      <w:r>
+        <w:t xml:space="preserve">out the design of their parts was still essentially </w:t>
+      </w:r>
+      <w:r>
+        <w:t>non-existent</w:t>
+      </w:r>
+      <w:r>
+        <w:t xml:space="preserve">. Formal group meeting reviewed progress on the code. A small demonstration of what the Model and View code was capable of was presented in the formal group meeting. Each working pair continued to </w:t>
+      </w:r>
+      <w:r>
+        <w:t>work</w:t>
+      </w:r>
+      <w:r>
+        <w:t xml:space="preserve"> separately. Brian</w:t>
+      </w:r>
+      <w:r>
+        <w:t>, who was unable to begin implementing the Controller before the Model and View have been produced began helping</w:t>
+      </w:r>
+      <w:r>
+        <w:t xml:space="preserve"> out with View offering design consultancy</w:t>
+      </w:r>
+      <w:r>
+        <w:t>.</w:t>
+      </w:r>
+    </w:p>
+    <w:p>
+      <w:pPr>
+        <w:pStyle w:val="Heading3"/>
+      </w:pPr>
+      <w:bookmarkStart w:id="19" w:name="_Toc324016253"/>
+      <w:r>
+        <w:t>1.3.5 Week Five</w:t>
+      </w:r>
+      <w:bookmarkEnd w:id="19"/>
+    </w:p>
+    <w:p>
+      <w:r>
+        <w:t>The group began discussing ideas for the presentation (deliverable 2)</w:t>
+      </w:r>
+      <w:r>
+        <w:t xml:space="preserve">. </w:t>
+      </w:r>
+      <w:r>
+        <w:t>The</w:t>
+      </w:r>
+      <w:r>
+        <w:t xml:space="preserve"> UML diagrams</w:t>
+      </w:r>
+      <w:r>
+        <w:t xml:space="preserve"> that we would be presenting</w:t>
+      </w:r>
+      <w:r>
+        <w:t xml:space="preserve"> were finalised. A long library group meeting was held on the Sunday afternoon for this work to be done as a group because the presentation </w:t>
+      </w:r>
+      <w:r>
+        <w:t xml:space="preserve">was to </w:t>
+      </w:r>
+      <w:r>
+        <w:t>be presented by the whole group and need</w:t>
+      </w:r>
+      <w:r>
+        <w:t xml:space="preserve">ed </w:t>
+      </w:r>
+      <w:r>
+        <w:t>to be dynamic</w:t>
+      </w:r>
+      <w:r>
+        <w:t xml:space="preserve"> and flow</w:t>
+      </w:r>
+      <w:r>
+        <w:t xml:space="preserve"> nicely. This meeting included designing and making a draft version of the slides and rehearsing it for the first few times. The group dynamics were relaxed but productivity was high in terms of the amount of work produced and how far we got in preparation. A middle Gantt chart was made for the presentation. There were small conflicts in the design and ordering of the slides and of the amount of progress we reckon we made for the middle Gantt chart but it was resolved quickly and everyone was happy. This was also a point where we discover who needed to sharpen up their presentation skills – group members were helpful in offering critical but constructive opinion on others who fell short of expectations and everyone showed patience and persistence in rehearsing the </w:t>
+      </w:r>
+      <w:r>
+        <w:lastRenderedPageBreak/>
+        <w:t xml:space="preserve">presentation multiple times until everyone was at a satisfactory level. </w:t>
+      </w:r>
+      <w:r>
+        <w:t>The group a</w:t>
+      </w:r>
+      <w:r>
+        <w:t xml:space="preserve">greed to freeze </w:t>
+      </w:r>
+      <w:r>
+        <w:t xml:space="preserve">the </w:t>
+      </w:r>
+      <w:r>
+        <w:t>code after this week in preparation f</w:t>
+      </w:r>
+      <w:r>
+        <w:t>or the application demo for D2.</w:t>
+      </w:r>
+    </w:p>
+    <w:p>
+      <w:pPr>
+        <w:pStyle w:val="Heading3"/>
+      </w:pPr>
+      <w:bookmarkStart w:id="20" w:name="_Toc324016254"/>
+      <w:r>
+        <w:t>1.3.6 Week Six</w:t>
+      </w:r>
+      <w:bookmarkEnd w:id="20"/>
+    </w:p>
+    <w:p>
+      <w:r>
+        <w:t xml:space="preserve">The agreed code freeze for the demo was carried out the day before the presentation. On the day of presentation we had a final rehearsal before the presentation of D2. Final rehearsal was done in an informal meeting an hour before the presentation so everyone knew what they are presenting and were fresh with the presentation in mind before the presentation. Everyone was satisfied with how the presentation went in terms of the performance and the immediate feedback from RJW. Coding continued in the working pairs separately after the presentation. D1 marks were received and everyone appeared happy with the mark. </w:t>
+      </w:r>
+      <w:proofErr w:type="gramStart"/>
+      <w:r>
+        <w:t xml:space="preserve">Banter and report of presentation and D1 marks in the formal group </w:t>
+      </w:r>
+      <w:r>
+        <w:t>meeting at the end of the week.</w:t>
+      </w:r>
+      <w:proofErr w:type="gramEnd"/>
+    </w:p>
+    <w:p>
+      <w:pPr>
+        <w:pStyle w:val="Heading3"/>
+      </w:pPr>
+      <w:bookmarkStart w:id="21" w:name="_Toc324016255"/>
+      <w:r>
+        <w:t>1.3.7 Week Seven</w:t>
+      </w:r>
+      <w:bookmarkEnd w:id="21"/>
+    </w:p>
+    <w:p>
+      <w:proofErr w:type="gramStart"/>
+      <w:r>
+        <w:t>Reviewed coding progress.</w:t>
+      </w:r>
+      <w:proofErr w:type="gramEnd"/>
+      <w:r>
+        <w:t xml:space="preserve"> Work begins on D3. D2 marks were received and met with approving nods all round from members of the group. Controller code begins. It was clear that some essential dialog boxes were not coded to enable listeners to be written for them so Brian had to help speed up the coding of these. Confidence level was high heading into Easter.</w:t>
+      </w:r>
+    </w:p>
+    <w:p>
+      <w:r>
+        <w:t>Lesson learnt: be more specific about work that needs to be done – it was clear that the need to specify which dialog boxes that the Controller needs to be able to start coding was missing.</w:t>
       </w:r>
       <w:r>
         <w:br/>
@@ -4418,14 +6005,100 @@
     </w:p>
     <w:p>
       <w:pPr>
-        <w:pStyle w:val="ListParagraph"/>
-        <w:numPr>
-          <w:ilvl w:val="0"/>
-          <w:numId w:val="24"/>
-        </w:numPr>
-      </w:pPr>
-      <w:r>
-        <w:t>Coding begins on Model and View by each working pair separately. Communication and discussion between the pairs about the design of their parts is still small. Formal group meeting reviewed progress on the code. A small demonstration of what the Model and View code was capable of was presented in the formal group meeting. Each working pair continued to discuss/design/code separately. Brian the Controller person helps out with View offering design consultancy as View is highly tied with Controller and not much can be done in terms of writing Controller code can be done at this stage as interfaces were not defined between Model, View and Controller.</w:t>
+        <w:pStyle w:val="Heading3"/>
+      </w:pPr>
+      <w:bookmarkStart w:id="22" w:name="_Toc324016256"/>
+      <w:r>
+        <w:t>1.3.8 Easter Vacation</w:t>
+      </w:r>
+      <w:bookmarkEnd w:id="22"/>
+    </w:p>
+    <w:p>
+      <w:r>
+        <w:t xml:space="preserve">Due to a large amount of coursework set by other modules, and the fact that the group members had been split up geographically, the group did not plan to do a large amount of work over the Easter vacation. The group did in fact make very little progress during these weeks. </w:t>
+      </w:r>
+    </w:p>
+    <w:p>
+      <w:pPr>
+        <w:pStyle w:val="Heading3"/>
+      </w:pPr>
+      <w:bookmarkStart w:id="23" w:name="_Toc324016257"/>
+      <w:r>
+        <w:t>1.3.9 Week Eight</w:t>
+      </w:r>
+      <w:bookmarkEnd w:id="23"/>
+    </w:p>
+    <w:p>
+      <w:r>
+        <w:t>Splitting /</w:t>
+      </w:r>
+      <w:proofErr w:type="spellStart"/>
+      <w:r>
+        <w:t>src</w:t>
+      </w:r>
+      <w:proofErr w:type="spellEnd"/>
+      <w:r>
+        <w:t xml:space="preserve"> folder into model and view was no longer a good solution as controller is starting to be developed more. /</w:t>
+      </w:r>
+      <w:proofErr w:type="spellStart"/>
+      <w:r>
+        <w:t>src</w:t>
+      </w:r>
+      <w:proofErr w:type="spellEnd"/>
+      <w:r>
+        <w:t xml:space="preserve"> was refactored and everyone was informed and adapted in good time. </w:t>
+      </w:r>
+      <w:proofErr w:type="gramStart"/>
+      <w:r>
+        <w:t>Discussed the plans for D3, D4 and D5.</w:t>
+      </w:r>
+      <w:proofErr w:type="gramEnd"/>
+      <w:r>
+        <w:t xml:space="preserve"> </w:t>
+      </w:r>
+      <w:proofErr w:type="gramStart"/>
+      <w:r>
+        <w:t>Code review.</w:t>
+      </w:r>
+      <w:proofErr w:type="gramEnd"/>
+    </w:p>
+    <w:p>
+      <w:r>
+        <w:t>Lesson learnt: be more specific at the planning/design stage: define folder structures for paper work and also define packages for coding.</w:t>
+      </w:r>
+    </w:p>
+    <w:p>
+      <w:r>
+        <w:t>Lesson learnt: discuss plans for looming deadlines earlier to prev</w:t>
+      </w:r>
+      <w:r>
+        <w:t>ent coding or documenting rush.</w:t>
+      </w:r>
+    </w:p>
+    <w:p>
+      <w:pPr>
+        <w:pStyle w:val="Heading3"/>
+      </w:pPr>
+      <w:bookmarkStart w:id="24" w:name="_Toc324016258"/>
+      <w:r>
+        <w:t>1.3.10 Week Nine</w:t>
+      </w:r>
+      <w:bookmarkEnd w:id="24"/>
+    </w:p>
+    <w:p>
+      <w:r>
+        <w:t>Not establishing interfaces well enough made programming Controller hard. Brian had to communicate frequently with both Model and View groups to get an idea of how those components work. Edward decided to make interfaces which needed another informal meeting to discuss with Brian. Rush to code up solution.</w:t>
+      </w:r>
+    </w:p>
+    <w:p>
+      <w:r>
+        <w:t>Lesson learnt: be more specific in the Design stage: define interfaces well before coding begins.</w:t>
+      </w:r>
+    </w:p>
+    <w:p>
+      <w:r>
+        <w:lastRenderedPageBreak/>
+        <w:t>Lesson learnt: code review meetings need to be stricter about the amount of work done; not let other course works derail progress. Need to improve time management on an individual level.</w:t>
       </w:r>
       <w:r>
         <w:br/>
@@ -4433,175 +6106,51 @@
     </w:p>
     <w:p>
       <w:pPr>
-        <w:pStyle w:val="ListParagraph"/>
-        <w:numPr>
-          <w:ilvl w:val="0"/>
-          <w:numId w:val="24"/>
-        </w:numPr>
-      </w:pPr>
-      <w:r>
-        <w:t>Discussion of ideas for D2 begun. Prepared code and presentation for D2. UML diagrams were finalised. A long library group meeting was held on the Sunday afternoon for this work to be done as a group because the presentation will be presented by the whole group and needs to be dynamic and flows nicely. This meeting included designing and making a draft version of the slides and rehearsing it for the first few times. The group dynamics were relaxed but productivity was high in terms of the amount of work produced and how far we got in preparation. A middle Gantt chart was made for the presentation. There were small conflicts in the design and ordering of the slides and of the amount of progress we reckon we made for the middle Gantt chart but it was resolved quickly and everyone was happy. This was also a point where we discover who needed to sharpen up their presentation skills – group members were helpful in offering critical but constructive opinion on others who fell short of expectations and everyone showed patience and persistence in rehearsing the presentation multiple times until everyone was at a satisfactory level. Agreed to freeze code after this week in preparation for the application demo for D2.</w:t>
-      </w:r>
-      <w:r>
-        <w:br/>
-      </w:r>
-    </w:p>
-    <w:p>
-      <w:pPr>
-        <w:pStyle w:val="ListParagraph"/>
-        <w:numPr>
-          <w:ilvl w:val="0"/>
-          <w:numId w:val="24"/>
-        </w:numPr>
-      </w:pPr>
-      <w:r>
-        <w:t>The agreed code freeze for the demo was carried out the day before the presentation. On the day of presentation we had a final rehearsal before the presentation of D2. Final rehearsal was done in an informal meeting an hour before the presentation so everyone knew what they are presenting and were fresh with the presentation in mind before the presentation. Everyone was satisfied with how the presentation went in terms of the performance and the immediate feedback from RJW. Coding continued in the working pairs separately after the presentation. D1 marks were received and everyone appeared happy with the mark. Banter and report of presentation and D1 marks in the formal group meeting at the end of the week.</w:t>
-      </w:r>
-      <w:r>
-        <w:br/>
-      </w:r>
-    </w:p>
-    <w:p>
-      <w:pPr>
-        <w:pStyle w:val="ListParagraph"/>
-        <w:numPr>
-          <w:ilvl w:val="0"/>
-          <w:numId w:val="24"/>
-        </w:numPr>
-      </w:pPr>
-      <w:r>
-        <w:t xml:space="preserve">Reviewed coding progress. Work begins on D3. D2 marks were received and met with approving nods all round from members of the group. Controller code begins. It was clear that </w:t>
-      </w:r>
-      <w:r>
-        <w:lastRenderedPageBreak/>
-        <w:t>some essential dialog boxes were not coded to enable listeners to be written for them so Brian had to help speed up the coding of these. Confidence level was high heading into Easter.</w:t>
-      </w:r>
-    </w:p>
-    <w:p>
-      <w:pPr>
-        <w:pStyle w:val="ListParagraph"/>
-        <w:numPr>
-          <w:ilvl w:val="1"/>
-          <w:numId w:val="24"/>
-        </w:numPr>
-      </w:pPr>
-      <w:r>
-        <w:t>Lesson learnt: be more specific about work that needs to be done – it was clear that the need to specify which dialog boxes that the Controller needs to be able to start coding was missing.</w:t>
-      </w:r>
-      <w:r>
-        <w:br/>
-      </w:r>
-    </w:p>
-    <w:p>
-      <w:pPr>
-        <w:pStyle w:val="ListParagraph"/>
-      </w:pPr>
-      <w:r>
-        <w:t>** Easter vacation: no work was planned to be done and no work was actually done. **</w:t>
-      </w:r>
-      <w:r>
-        <w:br/>
-      </w:r>
-    </w:p>
-    <w:p>
-      <w:pPr>
-        <w:pStyle w:val="ListParagraph"/>
-        <w:numPr>
-          <w:ilvl w:val="0"/>
-          <w:numId w:val="24"/>
-        </w:numPr>
-      </w:pPr>
-      <w:r>
-        <w:t>Splitting /src folder into model and view was no longer a good solution as controller is starting to be developed more. /src was refactored and everyone was informed and adapted in good time. Discussed the plans for D3, D4 and D5. Code review.</w:t>
-      </w:r>
-    </w:p>
-    <w:p>
-      <w:pPr>
-        <w:pStyle w:val="ListParagraph"/>
-        <w:numPr>
-          <w:ilvl w:val="1"/>
-          <w:numId w:val="24"/>
-        </w:numPr>
-      </w:pPr>
-      <w:r>
-        <w:t>Lesson learnt: be more specific at the planning/design stage: define folder structures for paper work and also define packages for coding.</w:t>
-      </w:r>
-    </w:p>
-    <w:p>
-      <w:pPr>
-        <w:pStyle w:val="ListParagraph"/>
-        <w:numPr>
-          <w:ilvl w:val="1"/>
-          <w:numId w:val="24"/>
-        </w:numPr>
-      </w:pPr>
-      <w:r>
-        <w:t>Lesson learnt: discuss plans for looming deadlines earlier to prevent coding or documenting rush.</w:t>
-      </w:r>
-      <w:r>
-        <w:br/>
-      </w:r>
-    </w:p>
-    <w:p>
-      <w:pPr>
-        <w:pStyle w:val="ListParagraph"/>
-        <w:numPr>
-          <w:ilvl w:val="0"/>
-          <w:numId w:val="24"/>
-        </w:numPr>
-      </w:pPr>
-      <w:r>
-        <w:t>Not establishing interfaces well enough made programming Controller hard. Brian had to communicate frequently with both Model and View groups to get an idea of how those components work. Edward decided to make interfaces which needed another informal meeting to discuss with Brian. Rush to code up solution.</w:t>
-      </w:r>
-    </w:p>
-    <w:p>
-      <w:pPr>
-        <w:pStyle w:val="ListParagraph"/>
-        <w:numPr>
-          <w:ilvl w:val="1"/>
-          <w:numId w:val="24"/>
-        </w:numPr>
-      </w:pPr>
-      <w:r>
-        <w:t>Lesson learnt: be more specific in the Design stage: define interfaces well before coding begins.</w:t>
-      </w:r>
-    </w:p>
-    <w:p>
-      <w:pPr>
-        <w:pStyle w:val="ListParagraph"/>
-        <w:numPr>
-          <w:ilvl w:val="1"/>
-          <w:numId w:val="24"/>
-        </w:numPr>
-      </w:pPr>
-      <w:r>
-        <w:t>Lesson learnt: code review meetings need to be stricter about the amount of work done; not let other course works derail progress. Need to improve time management on an individual level.</w:t>
-      </w:r>
-      <w:r>
-        <w:br/>
-      </w:r>
-    </w:p>
-    <w:p>
-      <w:pPr>
-        <w:pStyle w:val="ListParagraph"/>
-        <w:numPr>
-          <w:ilvl w:val="0"/>
-          <w:numId w:val="24"/>
-        </w:numPr>
-      </w:pPr>
-      <w:r>
-        <w:t>Hand in for this document.</w:t>
+        <w:pStyle w:val="Heading3"/>
+      </w:pPr>
+      <w:bookmarkStart w:id="25" w:name="_Toc324016259"/>
+      <w:r>
+        <w:t>1.3.11 Week Ten</w:t>
+      </w:r>
+      <w:bookmarkEnd w:id="25"/>
+    </w:p>
+    <w:p>
+      <w:r>
+        <w:t>Expected h</w:t>
+      </w:r>
+      <w:r>
+        <w:t>and in for this document.</w:t>
+      </w:r>
+    </w:p>
+    <w:p>
+      <w:pPr>
+        <w:pStyle w:val="Heading3"/>
+      </w:pPr>
+      <w:bookmarkStart w:id="26" w:name="_Toc324016260"/>
+      <w:r>
+        <w:t>1.3.12 Week Eleven</w:t>
+      </w:r>
+      <w:bookmarkEnd w:id="26"/>
+    </w:p>
+    <w:p>
+      <w:proofErr w:type="gramStart"/>
+      <w:r>
+        <w:t>Final presentation.</w:t>
+      </w:r>
+      <w:proofErr w:type="gramEnd"/>
+      <w:r>
+        <w:t xml:space="preserve"> Decided to hand this document in along with that to make way for revision. </w:t>
       </w:r>
     </w:p>
     <w:p>
       <w:pPr>
         <w:pStyle w:val="Heading2"/>
       </w:pPr>
-      <w:bookmarkStart w:id="15" w:name="_Toc324009049"/>
+      <w:bookmarkStart w:id="27" w:name="_Toc324016261"/>
       <w:r>
         <w:t>1.4 Evaluation</w:t>
       </w:r>
-      <w:bookmarkEnd w:id="15"/>
+      <w:bookmarkEnd w:id="27"/>
     </w:p>
     <w:p>
       <w:pPr>
@@ -4624,277 +6173,223 @@
       </w:pPr>
     </w:p>
     <w:p>
-      <w:pPr>
-        <w:pStyle w:val="Body"/>
-        <w:tabs>
-          <w:tab w:val="left" w:pos="709"/>
-          <w:tab w:val="left" w:pos="1417"/>
-          <w:tab w:val="left" w:pos="2126"/>
-          <w:tab w:val="left" w:pos="2835"/>
-          <w:tab w:val="left" w:pos="3543"/>
-          <w:tab w:val="left" w:pos="4252"/>
-          <w:tab w:val="left" w:pos="4961"/>
-          <w:tab w:val="left" w:pos="5669"/>
-          <w:tab w:val="left" w:pos="6378"/>
-          <w:tab w:val="left" w:pos="7087"/>
-          <w:tab w:val="left" w:pos="7795"/>
-          <w:tab w:val="left" w:pos="8504"/>
-          <w:tab w:val="left" w:pos="9213"/>
-        </w:tabs>
-      </w:pPr>
       <w:r>
         <w:tab/>
-        <w:t>As in every formal and professional process, evaluating it is a very important part of it. Keeping an objective point of view, being able to recognize own mistakes and suggesting new ways to approach previous issues is vital in the learning process. This team believes it is very positive and necessary. Therefore, when the project is close to reaching its end, the team members of this group self-evaluated their work, participation, and mistakes. After hours of debating about this subject, the the team realized that in general, each member reached the same kind of conclusions.</w:t>
-      </w:r>
-    </w:p>
-    <w:p>
-      <w:pPr>
-        <w:pStyle w:val="Body"/>
-        <w:tabs>
-          <w:tab w:val="left" w:pos="709"/>
-          <w:tab w:val="left" w:pos="1417"/>
-          <w:tab w:val="left" w:pos="2126"/>
-          <w:tab w:val="left" w:pos="2835"/>
-          <w:tab w:val="left" w:pos="3543"/>
-          <w:tab w:val="left" w:pos="4252"/>
-          <w:tab w:val="left" w:pos="4961"/>
-          <w:tab w:val="left" w:pos="5669"/>
-          <w:tab w:val="left" w:pos="6378"/>
-          <w:tab w:val="left" w:pos="7087"/>
-          <w:tab w:val="left" w:pos="7795"/>
-          <w:tab w:val="left" w:pos="8504"/>
-          <w:tab w:val="left" w:pos="9213"/>
-        </w:tabs>
-      </w:pPr>
-    </w:p>
-    <w:p>
-      <w:pPr>
-        <w:pStyle w:val="Body"/>
-        <w:tabs>
-          <w:tab w:val="left" w:pos="709"/>
-          <w:tab w:val="left" w:pos="1417"/>
-          <w:tab w:val="left" w:pos="2126"/>
-          <w:tab w:val="left" w:pos="2835"/>
-          <w:tab w:val="left" w:pos="3543"/>
-          <w:tab w:val="left" w:pos="4252"/>
-          <w:tab w:val="left" w:pos="4961"/>
-          <w:tab w:val="left" w:pos="5669"/>
-          <w:tab w:val="left" w:pos="6378"/>
-          <w:tab w:val="left" w:pos="7087"/>
-          <w:tab w:val="left" w:pos="7795"/>
-          <w:tab w:val="left" w:pos="8504"/>
-          <w:tab w:val="left" w:pos="9213"/>
-        </w:tabs>
-      </w:pPr>
+        <w:t xml:space="preserve">As in every formal and professional process, evaluating it is a very important part of it. Keeping an objective point of view, being able to recognize own mistakes and suggesting new ways to approach previous issues </w:t>
+      </w:r>
+      <w:proofErr w:type="gramStart"/>
+      <w:r>
+        <w:t>is</w:t>
+      </w:r>
+      <w:proofErr w:type="gramEnd"/>
+      <w:r>
+        <w:t xml:space="preserve"> vital in the learning process. This team believes it is very positive and necessary. Therefore, when the project is close to reaching its end, the team members of this group self-evaluated their work, participation, and mistakes. After hours of debating about this subject, the </w:t>
+      </w:r>
+      <w:proofErr w:type="spellStart"/>
+      <w:r>
+        <w:t>the</w:t>
+      </w:r>
+      <w:proofErr w:type="spellEnd"/>
+      <w:r>
+        <w:t xml:space="preserve"> team realized that in general, each member reached the same kind of conclusions.</w:t>
+      </w:r>
+    </w:p>
+    <w:p/>
+    <w:p>
       <w:r>
         <w:tab/>
-        <w:t xml:space="preserve">To begin with, the importance of proper and methodical planning was highlighted in every team member’s head. Mainly because at this point of the way, it is very noticeable and fairly easy to see that, with a better planning process at the beginning of the project, the team’s work would have been much more organized and most stressful moments or situations would have been easily avoided. In fact, truth is that the project planning of this team was far from accurate in many areas, not because of unwillingness to to a good enough plan, but mainly because none of the team members had enough experience as to  for having a clear idea of how much time and dedication it section of the project could take. In fact, miscalculations in the initial project plan were huge. To many hours dedicated to </w:t>
+        <w:t xml:space="preserve">To begin with, the importance of proper and methodical planning was highlighted in every team member’s head. Mainly because at this point of the way, it is very noticeable and fairly easy to see that, with a better planning process at the beginning of the project, the team’s work would have been much more organized and most stressful moments or situations would have been easily avoided. In fact, truth is that the project planning of this team was far from accurate in many areas, not because of unwillingness to </w:t>
+      </w:r>
+      <w:proofErr w:type="spellStart"/>
+      <w:r>
+        <w:t>to</w:t>
+      </w:r>
+      <w:proofErr w:type="spellEnd"/>
+      <w:r>
+        <w:t xml:space="preserve"> a good enough plan, but mainly because none of the team members had enough experience as to  for having a clear idea of how much time and dedication it section of the project could take. In fact, miscalculations in the initial project plan were huge. </w:t>
+      </w:r>
+      <w:proofErr w:type="gramStart"/>
+      <w:r>
+        <w:t>To</w:t>
+      </w:r>
+      <w:proofErr w:type="gramEnd"/>
+      <w:r>
+        <w:t xml:space="preserve"> many hours dedicated to programming, not enough for testing, and the list goes on. This weaknesses in the project plan were eventually identified, in fact, some of them were mentioned in the first presentation where </w:t>
+      </w:r>
+      <w:proofErr w:type="spellStart"/>
+      <w:r>
+        <w:t>gantt</w:t>
+      </w:r>
+      <w:proofErr w:type="spellEnd"/>
+      <w:r>
+        <w:t xml:space="preserve"> charts were already modified accordingly, but truth is that even today, when the end is near, some of the consequences of bad planning are still present. Each member got busy with other University modules, and the deadlines got closer and closer, and in order to adapt, some members worked extra hours, others did </w:t>
+      </w:r>
+      <w:proofErr w:type="spellStart"/>
+      <w:proofErr w:type="gramStart"/>
+      <w:r>
+        <w:t>to</w:t>
+      </w:r>
+      <w:proofErr w:type="spellEnd"/>
+      <w:proofErr w:type="gramEnd"/>
+      <w:r>
+        <w:t xml:space="preserve"> much work on the same day, which is not ideal. It is clear now that planning is one of the most important parts of any serious project, that planning deserves serious work hours invested into it, and that with a good project plan properly developed and in place the rest of the project becomes much more organized from day one. </w:t>
+      </w:r>
+    </w:p>
+    <w:p/>
+    <w:p>
+      <w:r>
+        <w:tab/>
+        <w:t xml:space="preserve">The other big aspect of the project that this team realized it has to be done better, it must be improved on a future project, has to do also with planning, but in a different shape. </w:t>
+      </w:r>
+      <w:proofErr w:type="gramStart"/>
+      <w:r>
+        <w:t>This time regarding the actual code.</w:t>
+      </w:r>
+      <w:proofErr w:type="gramEnd"/>
+      <w:r>
+        <w:t xml:space="preserve"> In a team with several members, where a particular architectural pattern is chosen in order to modularize and share the coding amongst all team members, apart from the obvious benefits of adopting a particular architectural pattern; integrating everyone’s classes into a single working piece of software can become extremely tricky, in fact, it did. And it was thinking about this that this team derived its second big area that must be improved on a future project, and that is developing clearly </w:t>
       </w:r>
       <w:r>
         <w:lastRenderedPageBreak/>
-        <w:t xml:space="preserve">programming, not enough for testing, and the list goes on. This weaknesses in the project plan were eventually identified, in fact, some of them were mentioned in the first presentation where gantt charts were already modified accordingly, but truth is that even today, when the end is near, some of the consequences of bad planning are still present. Each member got busy with other University modules, and the deadlines got closer and closer, and in order to adapt, some members worked extra hours, others did to much work on the same day, which is not ideal. It is clear now that planning is one of the most important parts of any serious project, that planning deserves serious work hours invested into it, and that with a good project plan properly developed and in place the rest of the project becomes much more organized from day one. </w:t>
-      </w:r>
-    </w:p>
-    <w:p>
-      <w:pPr>
-        <w:pStyle w:val="Body"/>
-        <w:tabs>
-          <w:tab w:val="left" w:pos="709"/>
-          <w:tab w:val="left" w:pos="1417"/>
-          <w:tab w:val="left" w:pos="2126"/>
-          <w:tab w:val="left" w:pos="2835"/>
-          <w:tab w:val="left" w:pos="3543"/>
-          <w:tab w:val="left" w:pos="4252"/>
-          <w:tab w:val="left" w:pos="4961"/>
-          <w:tab w:val="left" w:pos="5669"/>
-          <w:tab w:val="left" w:pos="6378"/>
-          <w:tab w:val="left" w:pos="7087"/>
-          <w:tab w:val="left" w:pos="7795"/>
-          <w:tab w:val="left" w:pos="8504"/>
-          <w:tab w:val="left" w:pos="9213"/>
-        </w:tabs>
-      </w:pPr>
-    </w:p>
-    <w:p>
-      <w:pPr>
-        <w:pStyle w:val="Body"/>
-        <w:tabs>
-          <w:tab w:val="left" w:pos="709"/>
-          <w:tab w:val="left" w:pos="1417"/>
-          <w:tab w:val="left" w:pos="2126"/>
-          <w:tab w:val="left" w:pos="2835"/>
-          <w:tab w:val="left" w:pos="3543"/>
-          <w:tab w:val="left" w:pos="4252"/>
-          <w:tab w:val="left" w:pos="4961"/>
-          <w:tab w:val="left" w:pos="5669"/>
-          <w:tab w:val="left" w:pos="6378"/>
-          <w:tab w:val="left" w:pos="7087"/>
-          <w:tab w:val="left" w:pos="7795"/>
-          <w:tab w:val="left" w:pos="8504"/>
-          <w:tab w:val="left" w:pos="9213"/>
-        </w:tabs>
-      </w:pPr>
+        <w:t xml:space="preserve">defined interfaces beforehand. </w:t>
+      </w:r>
+      <w:proofErr w:type="gramStart"/>
+      <w:r>
+        <w:t>Good interfaces</w:t>
+      </w:r>
+      <w:proofErr w:type="gramEnd"/>
+      <w:r>
+        <w:t>, represented on a good class diagram which has a good level of detail is very necessary in order to improve a later integration of the modules of any project. Once a serious class diagram with clear interfaces has been designed, programming each module becomes simpler, but the biggest gain is when the modules are integrated into one. If the way classes interact with each other is decided in advance, no serious modifications to the code need to be made at late stages, where even simple modifications generate errors and bugs on every other module of the system. It is this team’s opinion that the workload generated by the lack of good interfaces thought of in advance is nowhere close to the effort needed to produce high quality, professional interfaces at the design stage of any project.</w:t>
+      </w:r>
+    </w:p>
+    <w:p/>
+    <w:p>
       <w:r>
         <w:tab/>
-        <w:t>The other big aspect of the project that this team realized it has to be done better, it must be improved on a future project, has to do also with planning, but in a different shape. This time regarding the actual code. In a team with several members, where a particular architectural pattern is chosen in order to modularize and share the coding amongst all team members, apart from the obvious benefits of adopting a particular architectural pattern; integrating everyone’s classes into a single working piece of software can become extremely tricky, in fact, it did. And it was thinking about this that this team derived its second big area that must be improved on a future project, and that is developing clearly defined interfaces beforehand. Good interfaces, represented on a good class diagram which has a good level of detail is very necessary in order to improve a later integration of the modules of any project. Once a serious class diagram with clear interfaces has been designed, programming each module becomes simpler, but the biggest gain is when the modules are integrated into one. If the way classes interact with each other is decided in advance, no serious modifications to the code need to be made at late stages, where even simple modifications generate errors and bugs on every other module of the system. It is this team’s opinion that the workload generated by the lack of good interfaces thought of in advance is nowhere close to the effort needed to produce high quality, professional interfaces at the design stage of any project.</w:t>
-      </w:r>
-    </w:p>
-    <w:p>
-      <w:pPr>
-        <w:pStyle w:val="Body"/>
-        <w:tabs>
-          <w:tab w:val="left" w:pos="709"/>
-          <w:tab w:val="left" w:pos="1417"/>
-          <w:tab w:val="left" w:pos="2126"/>
-          <w:tab w:val="left" w:pos="2835"/>
-          <w:tab w:val="left" w:pos="3543"/>
-          <w:tab w:val="left" w:pos="4252"/>
-          <w:tab w:val="left" w:pos="4961"/>
-          <w:tab w:val="left" w:pos="5669"/>
-          <w:tab w:val="left" w:pos="6378"/>
-          <w:tab w:val="left" w:pos="7087"/>
-          <w:tab w:val="left" w:pos="7795"/>
-          <w:tab w:val="left" w:pos="8504"/>
-          <w:tab w:val="left" w:pos="9213"/>
-        </w:tabs>
-      </w:pPr>
-    </w:p>
-    <w:p>
-      <w:pPr>
-        <w:pStyle w:val="Body"/>
-        <w:tabs>
-          <w:tab w:val="left" w:pos="709"/>
-          <w:tab w:val="left" w:pos="1417"/>
-          <w:tab w:val="left" w:pos="2126"/>
-          <w:tab w:val="left" w:pos="2835"/>
-          <w:tab w:val="left" w:pos="3543"/>
-          <w:tab w:val="left" w:pos="4252"/>
-          <w:tab w:val="left" w:pos="4961"/>
-          <w:tab w:val="left" w:pos="5669"/>
-          <w:tab w:val="left" w:pos="6378"/>
-          <w:tab w:val="left" w:pos="7087"/>
-          <w:tab w:val="left" w:pos="7795"/>
-          <w:tab w:val="left" w:pos="8504"/>
-          <w:tab w:val="left" w:pos="9213"/>
-        </w:tabs>
+        <w:t xml:space="preserve">Finally, this team has truly learned the importance of fully understanding the whole situation or problem the team is trying to be solved, beforehand. The importance of having a very clear and complete understanding of what the team is dealing with is notoriously higher than the one this team initially thought. It is important that every team member is comfortable with every aspect of the situation so that over meetings and discussions every team member’s contribution becomes a solid, informed opinion about the matter. This paragraph is not trying to imply that this team was not familiar with the </w:t>
+      </w:r>
+      <w:proofErr w:type="gramStart"/>
+      <w:r>
+        <w:t>task,</w:t>
+      </w:r>
+      <w:proofErr w:type="gramEnd"/>
+      <w:r>
+        <w:t xml:space="preserve"> it is merely stating that each of its members can now seriously value the importance of it. </w:t>
+      </w:r>
+    </w:p>
+    <w:p/>
+    <w:p>
+      <w:pPr>
+        <w:rPr>
+          <w:rFonts w:eastAsia="Times New Roman"/>
+          <w:sz w:val="20"/>
+          <w:lang w:bidi="x-none"/>
+        </w:rPr>
       </w:pPr>
       <w:r>
         <w:tab/>
-        <w:t xml:space="preserve">Finally, this team has truly learned the importance of fully understanding the whole situation or problem the team is trying to be solved, beforehand. The importance of having a very clear and complete understanding of what the team is dealing with is notoriously higher than the one this team initially thought. It is important that every team member is comfortable with every aspect of the situation so that over meetings and discussions every team member’s contribution becomes a solid, informed opinion about the matter. This paragraph is not trying to imply that this team was not familiar with the task, it is merely stating that each of its members can now seriously value the importance of it. </w:t>
-      </w:r>
-    </w:p>
-    <w:p>
-      <w:pPr>
-        <w:pStyle w:val="Body"/>
-        <w:tabs>
-          <w:tab w:val="left" w:pos="709"/>
-          <w:tab w:val="left" w:pos="1417"/>
-          <w:tab w:val="left" w:pos="2126"/>
-          <w:tab w:val="left" w:pos="2835"/>
-          <w:tab w:val="left" w:pos="3543"/>
-          <w:tab w:val="left" w:pos="4252"/>
-          <w:tab w:val="left" w:pos="4961"/>
-          <w:tab w:val="left" w:pos="5669"/>
-          <w:tab w:val="left" w:pos="6378"/>
-          <w:tab w:val="left" w:pos="7087"/>
-          <w:tab w:val="left" w:pos="7795"/>
-          <w:tab w:val="left" w:pos="8504"/>
-          <w:tab w:val="left" w:pos="9213"/>
-        </w:tabs>
-      </w:pPr>
-    </w:p>
-    <w:p>
-      <w:pPr>
-        <w:pStyle w:val="Body"/>
-        <w:tabs>
-          <w:tab w:val="left" w:pos="709"/>
-          <w:tab w:val="left" w:pos="1417"/>
-          <w:tab w:val="left" w:pos="2126"/>
-          <w:tab w:val="left" w:pos="2835"/>
-          <w:tab w:val="left" w:pos="3543"/>
-          <w:tab w:val="left" w:pos="4252"/>
-          <w:tab w:val="left" w:pos="4961"/>
-          <w:tab w:val="left" w:pos="5669"/>
-          <w:tab w:val="left" w:pos="6378"/>
-          <w:tab w:val="left" w:pos="7087"/>
-          <w:tab w:val="left" w:pos="7795"/>
-          <w:tab w:val="left" w:pos="8504"/>
-          <w:tab w:val="left" w:pos="9213"/>
-        </w:tabs>
-        <w:rPr>
-          <w:rFonts w:ascii="Times New Roman" w:eastAsia="Times New Roman" w:hAnsi="Times New Roman"/>
-          <w:color w:val="auto"/>
-          <w:sz w:val="20"/>
-          <w:lang w:val="en-GB" w:eastAsia="en-GB" w:bidi="x-none"/>
-        </w:rPr>
-      </w:pPr>
-      <w:r>
-        <w:tab/>
-        <w:t xml:space="preserve">In conclusion, this team believes that, despite any mistakes or errors done, despite overseen areas of work, despite ay differences amongst any of the team member, and despite any stressful situations that could have been generated; this project, taught each of the members many important lessons. Each of the member of this team will face future similar situations in a different way, each member learned the importance of many areas and stages in the development of a serious software product. This team knows that, this approach to what a project in real life would be will prove to be of great benefit in the future; in future University projects yes, but mainly, and most importantly, it will have a deep and beneficial </w:t>
+        <w:t xml:space="preserve">In conclusion, this team believes that, despite any mistakes or errors done, despite overseen areas of work, despite ay differences amongst any of the team member, and despite any stressful situations that could have been generated; this project, taught each of the members many important lessons. Each of the </w:t>
+      </w:r>
+      <w:proofErr w:type="gramStart"/>
+      <w:r>
+        <w:t>member</w:t>
+      </w:r>
+      <w:proofErr w:type="gramEnd"/>
+      <w:r>
+        <w:t xml:space="preserve"> of this team will face future similar situations in a different way, each member learned the importance of many areas and stages in the development of a serious software product. This team knows that, this approach to what a project in real life would be will prove to be of great benefit in the future; in future University projects yes, but mainly, and most importantly, it will have a deep and beneficial impact on each team member’s careers as professional and proficient computer scientists or software engineers.</w:t>
+      </w:r>
+    </w:p>
+    <w:p>
+      <w:pPr>
+        <w:pStyle w:val="Heading2"/>
+      </w:pPr>
+      <w:bookmarkStart w:id="28" w:name="_Toc324016262"/>
+      <w:r>
+        <w:t>1.5 Individual Views</w:t>
+      </w:r>
+      <w:bookmarkEnd w:id="28"/>
+    </w:p>
+    <w:p>
+      <w:pPr>
+        <w:pStyle w:val="Heading3"/>
+      </w:pPr>
+      <w:bookmarkStart w:id="29" w:name="_Toc324016263"/>
+      <w:r>
+        <w:t xml:space="preserve">1.5.1 </w:t>
+      </w:r>
+      <w:r>
+        <w:t>Brian</w:t>
+      </w:r>
+      <w:bookmarkEnd w:id="29"/>
+    </w:p>
+    <w:p>
+      <w:r>
+        <w:t>“The group was generally great to get on with but people held their views on design quite strongly and took a lot of time for small but important decisions to be made. My opinion on not having proper interfaces done earlier on is that people felt it was too complicated to figure one out as a group (in a meeting setting or otherwise) which meant that people had to do a lot of running around to find things which should, really, have been agreed at the design stage especially me as I am in charge of the controller part of the code. This strategy is not ideal or efficient and would scale badly to larger projects.”</w:t>
+      </w:r>
+    </w:p>
+    <w:p>
+      <w:pPr>
+        <w:pStyle w:val="Heading3"/>
+      </w:pPr>
+      <w:bookmarkStart w:id="30" w:name="_Toc324016264"/>
+      <w:r>
+        <w:t xml:space="preserve">1.5.2 </w:t>
+      </w:r>
+      <w:r>
+        <w:t>Edward</w:t>
+      </w:r>
+      <w:bookmarkEnd w:id="30"/>
+    </w:p>
+    <w:p>
+      <w:r>
+        <w:t xml:space="preserve">“Our group works well together and I feel we are able to be very productive. Unfortunately I don’t feel that we put enough time into planning the inner workings of the system in the early stages of the project and as such met slight problems when it came to the integration of the project. We were able to produce a system that works well for a project of this scale, but if it were to grow substantially then a </w:t>
       </w:r>
       <w:r>
         <w:lastRenderedPageBreak/>
-        <w:t>impact on each team member’s careers as professional and proficient computer scientists or software engineers.</w:t>
-      </w:r>
-    </w:p>
-    <w:p>
-      <w:pPr>
-        <w:pStyle w:val="Heading2"/>
-      </w:pPr>
-      <w:bookmarkStart w:id="16" w:name="_Toc324009050"/>
-      <w:r>
-        <w:t>1.5 Individual Views</w:t>
-      </w:r>
-      <w:bookmarkEnd w:id="16"/>
+        <w:t>slight refactor would probably be needed - I don’t think this would be a huge task, but it would probably require us to step back and rethink some of our strategies. On a whole our group managed to get the work done, however I do feel that I put more time into the project than the other members of the group; this is however probably mainly to do with the fact I am somewhat of a perfectionist. I feel that this project has been a great learning experience, as I have learned what I am good at, and what I need to improve at.”</w:t>
+      </w:r>
     </w:p>
     <w:p>
       <w:pPr>
         <w:pStyle w:val="Heading3"/>
       </w:pPr>
-      <w:bookmarkStart w:id="17" w:name="_Toc324009051"/>
-      <w:r>
-        <w:t xml:space="preserve">1.5.1 </w:t>
-      </w:r>
-      <w:r>
-        <w:t>Brian</w:t>
-      </w:r>
-      <w:bookmarkEnd w:id="17"/>
-    </w:p>
-    <w:p>
-      <w:r>
-        <w:t>“The group was generally great to get on with but people held their views on design quite strongly and took a lot of time for small but important decisions to be made. My opinion on not having proper interfaces done earlier on is that people felt it was too complicated to figure one out as a group (in a meeting setting or otherwise) which meant that people had to do a lot of running around to find things which should, really, have been agreed at the design stage especially me as I am in charge of the controller part of the code. This strategy is not ideal or efficient and would scale badly to larger projects.”</w:t>
-      </w:r>
-    </w:p>
-    <w:p>
-      <w:pPr>
-        <w:pStyle w:val="Heading3"/>
-      </w:pPr>
-      <w:bookmarkStart w:id="18" w:name="_Toc324009052"/>
-      <w:r>
-        <w:t xml:space="preserve">1.5.2 </w:t>
-      </w:r>
-      <w:r>
-        <w:t>Edward</w:t>
-      </w:r>
-      <w:bookmarkEnd w:id="18"/>
-    </w:p>
-    <w:p>
-      <w:r>
-        <w:t>“Our group works well together and I feel we are able to be very productive. Unfortunately I don’t feel that we put enough time into planning the inner workings of the system in the early stages of the project and as such met slight problems when it came to the integration of the project. We were able to produce a system that works well for a project of this scale, but if it were to grow substantially then a slight refactor would probably be needed - I don’t think this would be a huge task, but it would probably require us to step back and rethink some of our strategies. On a whole our group managed to get the work done, however I do feel that I put more time into the project than the other members of the group; this is however probably mainly to do with the fact I am somewhat of a perfectionist. I feel that this project has been a great learning experience, as I have learned what I am good at, and what I need to improve at.”</w:t>
-      </w:r>
-    </w:p>
-    <w:p>
-      <w:pPr>
-        <w:pStyle w:val="Heading3"/>
-      </w:pPr>
-      <w:bookmarkStart w:id="19" w:name="_Toc324009053"/>
+      <w:bookmarkStart w:id="31" w:name="_Toc324016265"/>
       <w:r>
         <w:t xml:space="preserve">1.5.3 </w:t>
       </w:r>
       <w:r>
         <w:t>Oscar</w:t>
       </w:r>
-      <w:bookmarkEnd w:id="19"/>
+      <w:bookmarkEnd w:id="31"/>
+    </w:p>
+    <w:p>
+      <w:pPr>
+        <w:rPr>
+          <w:lang w:eastAsia="en-US"/>
+        </w:rPr>
+      </w:pPr>
+      <w:r>
+        <w:rPr>
+          <w:lang w:eastAsia="en-US"/>
+        </w:rPr>
+        <w:t xml:space="preserve">“In my opinion, despite any differences or difficulties we might have </w:t>
+      </w:r>
+      <w:proofErr w:type="spellStart"/>
+      <w:proofErr w:type="gramStart"/>
+      <w:r>
+        <w:rPr>
+          <w:lang w:eastAsia="en-US"/>
+        </w:rPr>
+        <w:t>came</w:t>
+      </w:r>
+      <w:proofErr w:type="spellEnd"/>
+      <w:proofErr w:type="gramEnd"/>
+      <w:r>
+        <w:rPr>
+          <w:lang w:eastAsia="en-US"/>
+        </w:rPr>
+        <w:t xml:space="preserve"> across, the value of this project as a learning tool is of great proportions. I value and thank those moments were the stress was obvious amongst every team member, those moments when I had to stay up late or working way to many hours on row in an effort to catch up where we fall behind, when we thought we were in trouble; I treasure all of those because I know as a fact that tomorrow, when I face a similar real life situation, when I start working on a project with a new team and we are designing a project plan, when I have free time and I do not feel like doing some work; it is in those situations when I will put to use what I’ve learnt today.</w:t>
+      </w:r>
     </w:p>
     <w:p>
       <w:pPr>
@@ -4914,27 +6409,6 @@
           <w:szCs w:val="24"/>
           <w:lang w:eastAsia="en-US"/>
         </w:rPr>
-        <w:t>“In my opinion, despite any differences or difficulties we might have came across, the value of this project as a learning tool is of great proportions. I value and thank those moments were the stress was obvious amongst every team member, those moments when I had to stay up late or working way to many hours on row in an effort to catch up where we fall behind, when we thought we were in trouble; I treasure all of those because I know as a fact that tomorrow, when I face a similar real life situation, when I start working on a project with a new team and we are designing a project plan, when I have free time and I do not feel like doing some work; it is in those situations when I will put to use what I’ve learnt today.</w:t>
-      </w:r>
-    </w:p>
-    <w:p>
-      <w:pPr>
-        <w:rPr>
-          <w:rFonts w:ascii="Lucida Grande" w:eastAsia="ヒラギノ角ゴ Pro W3" w:hAnsi="Lucida Grande" w:cs="Times New Roman"/>
-          <w:color w:val="000000"/>
-          <w:sz w:val="22"/>
-          <w:szCs w:val="24"/>
-          <w:lang w:eastAsia="en-US"/>
-        </w:rPr>
-      </w:pPr>
-      <w:r>
-        <w:rPr>
-          <w:rFonts w:ascii="Lucida Grande" w:eastAsia="ヒラギノ角ゴ Pro W3" w:hAnsi="Lucida Grande" w:cs="Times New Roman"/>
-          <w:color w:val="000000"/>
-          <w:sz w:val="22"/>
-          <w:szCs w:val="24"/>
-          <w:lang w:eastAsia="en-US"/>
-        </w:rPr>
         <w:t>I believe that all of us should feel the same way, and I will finish this project happy and pleased.”</w:t>
       </w:r>
     </w:p>
@@ -4942,14 +6416,16 @@
       <w:pPr>
         <w:pStyle w:val="Heading3"/>
       </w:pPr>
-      <w:bookmarkStart w:id="20" w:name="_Toc324009054"/>
+      <w:bookmarkStart w:id="32" w:name="_Toc324016266"/>
       <w:r>
         <w:t xml:space="preserve">1.5.4 </w:t>
       </w:r>
+      <w:proofErr w:type="spellStart"/>
       <w:r>
         <w:t>Kristian</w:t>
       </w:r>
-      <w:bookmarkEnd w:id="20"/>
+      <w:bookmarkEnd w:id="32"/>
+      <w:proofErr w:type="spellEnd"/>
     </w:p>
     <w:p>
       <w:r>
@@ -4966,14 +6442,14 @@
       <w:pPr>
         <w:pStyle w:val="Heading3"/>
       </w:pPr>
-      <w:bookmarkStart w:id="21" w:name="_Toc324009055"/>
+      <w:bookmarkStart w:id="33" w:name="_Toc324016267"/>
       <w:r>
         <w:t xml:space="preserve">1.5.5 </w:t>
       </w:r>
       <w:r>
         <w:t>Kelvin</w:t>
       </w:r>
-      <w:bookmarkEnd w:id="21"/>
+      <w:bookmarkEnd w:id="33"/>
     </w:p>
     <w:p>
       <w:r>
@@ -5009,7 +6485,7 @@
       <w:pPr>
         <w:pStyle w:val="Heading1"/>
       </w:pPr>
-      <w:bookmarkStart w:id="22" w:name="_Toc324009056"/>
+      <w:bookmarkStart w:id="34" w:name="_Toc324016268"/>
       <w:r>
         <w:lastRenderedPageBreak/>
         <w:t>2</w:t>
@@ -5020,12 +6496,14 @@
       <w:r>
         <w:t>Project Management Account</w:t>
       </w:r>
-      <w:bookmarkEnd w:id="22"/>
-    </w:p>
-    <w:p>
+      <w:bookmarkEnd w:id="34"/>
+    </w:p>
+    <w:p>
+      <w:proofErr w:type="gramStart"/>
       <w:r>
         <w:t>Introductory spiel.</w:t>
       </w:r>
+      <w:proofErr w:type="gramEnd"/>
     </w:p>
     <w:p>
       <w:pPr>
@@ -5034,14 +6512,14 @@
           <w:shd w:val="clear" w:color="auto" w:fill="FFFFFF"/>
         </w:rPr>
       </w:pPr>
-      <w:bookmarkStart w:id="23" w:name="_Toc324009057"/>
+      <w:bookmarkStart w:id="35" w:name="_Toc324016269"/>
       <w:r>
         <w:rPr>
           <w:shd w:val="clear" w:color="auto" w:fill="FFFFFF"/>
         </w:rPr>
         <w:t>2.1 Gantt Charts</w:t>
       </w:r>
-      <w:bookmarkEnd w:id="23"/>
+      <w:bookmarkEnd w:id="35"/>
     </w:p>
     <w:p>
       <w:pPr>
@@ -5061,7 +6539,29 @@
           <w:szCs w:val="18"/>
           <w:shd w:val="clear" w:color="auto" w:fill="FFFFFF"/>
         </w:rPr>
-        <w:t>Chat about what gantt charts are and why they are helpful?</w:t>
+        <w:t xml:space="preserve">Chat about what </w:t>
+      </w:r>
+      <w:proofErr w:type="spellStart"/>
+      <w:r>
+        <w:rPr>
+          <w:rFonts w:ascii="Verdana" w:hAnsi="Verdana"/>
+          <w:color w:val="000000"/>
+          <w:sz w:val="18"/>
+          <w:szCs w:val="18"/>
+          <w:shd w:val="clear" w:color="auto" w:fill="FFFFFF"/>
+        </w:rPr>
+        <w:t>gantt</w:t>
+      </w:r>
+      <w:proofErr w:type="spellEnd"/>
+      <w:r>
+        <w:rPr>
+          <w:rFonts w:ascii="Verdana" w:hAnsi="Verdana"/>
+          <w:color w:val="000000"/>
+          <w:sz w:val="18"/>
+          <w:szCs w:val="18"/>
+          <w:shd w:val="clear" w:color="auto" w:fill="FFFFFF"/>
+        </w:rPr>
+        <w:t xml:space="preserve"> charts are and why they are helpful?</w:t>
       </w:r>
     </w:p>
     <w:p>
@@ -5071,14 +6571,14 @@
           <w:shd w:val="clear" w:color="auto" w:fill="FFFFFF"/>
         </w:rPr>
       </w:pPr>
-      <w:bookmarkStart w:id="24" w:name="_Toc324009058"/>
+      <w:bookmarkStart w:id="36" w:name="_Toc324016270"/>
       <w:r>
         <w:rPr>
           <w:shd w:val="clear" w:color="auto" w:fill="FFFFFF"/>
         </w:rPr>
         <w:t>2.1.1 Start Gantt</w:t>
       </w:r>
-      <w:bookmarkEnd w:id="24"/>
+      <w:bookmarkEnd w:id="36"/>
     </w:p>
     <w:p>
       <w:pPr>
@@ -5118,14 +6618,14 @@
           <w:shd w:val="clear" w:color="auto" w:fill="FFFFFF"/>
         </w:rPr>
       </w:pPr>
-      <w:bookmarkStart w:id="25" w:name="_Toc324009059"/>
+      <w:bookmarkStart w:id="37" w:name="_Toc324016271"/>
       <w:r>
         <w:rPr>
           <w:shd w:val="clear" w:color="auto" w:fill="FFFFFF"/>
         </w:rPr>
         <w:t>2.1.2 End Gantt</w:t>
       </w:r>
-      <w:bookmarkEnd w:id="25"/>
+      <w:bookmarkEnd w:id="37"/>
     </w:p>
     <w:p>
       <w:pPr>
@@ -5145,7 +6645,18 @@
           <w:szCs w:val="18"/>
           <w:shd w:val="clear" w:color="auto" w:fill="FFFFFF"/>
         </w:rPr>
-        <w:t xml:space="preserve">Date created, the chart itself </w:t>
+        <w:t xml:space="preserve">Date created, the chart </w:t>
+      </w:r>
+      <w:proofErr w:type="gramStart"/>
+      <w:r>
+        <w:rPr>
+          <w:rFonts w:ascii="Verdana" w:hAnsi="Verdana"/>
+          <w:color w:val="000000"/>
+          <w:sz w:val="18"/>
+          <w:szCs w:val="18"/>
+          <w:shd w:val="clear" w:color="auto" w:fill="FFFFFF"/>
+        </w:rPr>
+        <w:t xml:space="preserve">itself </w:t>
       </w:r>
       <w:r>
         <w:rPr>
@@ -5155,36 +6666,38 @@
           <w:szCs w:val="18"/>
           <w:shd w:val="clear" w:color="auto" w:fill="FFFFFF"/>
         </w:rPr>
-        <w:t>. One side A4</w:t>
-      </w:r>
-    </w:p>
-    <w:p>
-      <w:pPr>
-        <w:pStyle w:val="Heading3"/>
-        <w:rPr>
-          <w:shd w:val="clear" w:color="auto" w:fill="FFFFFF"/>
-        </w:rPr>
-      </w:pPr>
-      <w:bookmarkStart w:id="26" w:name="_Toc324009060"/>
-      <w:r>
-        <w:rPr>
-          <w:shd w:val="clear" w:color="auto" w:fill="FFFFFF"/>
-        </w:rPr>
-        <w:t>2.1.3 Reflection</w:t>
-      </w:r>
-      <w:bookmarkEnd w:id="26"/>
-    </w:p>
-    <w:p>
-      <w:pPr>
+        <w:t>.</w:t>
+      </w:r>
+      <w:proofErr w:type="gramEnd"/>
+      <w:r>
         <w:rPr>
           <w:rFonts w:ascii="Verdana" w:hAnsi="Verdana"/>
-          <w:color w:val="000000"/>
+          <w:color w:val="76923C" w:themeColor="accent3" w:themeShade="BF"/>
           <w:sz w:val="18"/>
           <w:szCs w:val="18"/>
           <w:shd w:val="clear" w:color="auto" w:fill="FFFFFF"/>
         </w:rPr>
-      </w:pPr>
-      <w:r>
+        <w:t xml:space="preserve"> One side A4</w:t>
+      </w:r>
+    </w:p>
+    <w:p>
+      <w:pPr>
+        <w:pStyle w:val="Heading3"/>
+        <w:rPr>
+          <w:shd w:val="clear" w:color="auto" w:fill="FFFFFF"/>
+        </w:rPr>
+      </w:pPr>
+      <w:bookmarkStart w:id="38" w:name="_Toc324016272"/>
+      <w:r>
+        <w:rPr>
+          <w:shd w:val="clear" w:color="auto" w:fill="FFFFFF"/>
+        </w:rPr>
+        <w:t>2.1.3 Reflection</w:t>
+      </w:r>
+      <w:bookmarkEnd w:id="38"/>
+    </w:p>
+    <w:p>
+      <w:pPr>
         <w:rPr>
           <w:rFonts w:ascii="Verdana" w:hAnsi="Verdana"/>
           <w:color w:val="000000"/>
@@ -5192,11 +6705,9 @@
           <w:szCs w:val="18"/>
           <w:shd w:val="clear" w:color="auto" w:fill="FFFFFF"/>
         </w:rPr>
-        <w:t xml:space="preserve">reflection on the transition from start-midway-end, i.e., </w:t>
-      </w:r>
-    </w:p>
-    <w:p>
-      <w:pPr>
+      </w:pPr>
+      <w:proofErr w:type="gramStart"/>
+      <w:r>
         <w:rPr>
           <w:rFonts w:ascii="Verdana" w:hAnsi="Verdana"/>
           <w:color w:val="000000"/>
@@ -5204,7 +6715,9 @@
           <w:szCs w:val="18"/>
           <w:shd w:val="clear" w:color="auto" w:fill="FFFFFF"/>
         </w:rPr>
-      </w:pPr>
+        <w:t>reflection</w:t>
+      </w:r>
+      <w:proofErr w:type="gramEnd"/>
       <w:r>
         <w:rPr>
           <w:rFonts w:ascii="Verdana" w:hAnsi="Verdana"/>
@@ -5213,7 +6726,40 @@
           <w:szCs w:val="18"/>
           <w:shd w:val="clear" w:color="auto" w:fill="FFFFFF"/>
         </w:rPr>
-        <w:t xml:space="preserve">how estimates of cost and timescale for each activity changed over time. </w:t>
+        <w:t xml:space="preserve"> on the transition from start-midway-end, i.e., </w:t>
+      </w:r>
+    </w:p>
+    <w:p>
+      <w:pPr>
+        <w:rPr>
+          <w:rFonts w:ascii="Verdana" w:hAnsi="Verdana"/>
+          <w:color w:val="000000"/>
+          <w:sz w:val="18"/>
+          <w:szCs w:val="18"/>
+          <w:shd w:val="clear" w:color="auto" w:fill="FFFFFF"/>
+        </w:rPr>
+      </w:pPr>
+      <w:proofErr w:type="gramStart"/>
+      <w:r>
+        <w:rPr>
+          <w:rFonts w:ascii="Verdana" w:hAnsi="Verdana"/>
+          <w:color w:val="000000"/>
+          <w:sz w:val="18"/>
+          <w:szCs w:val="18"/>
+          <w:shd w:val="clear" w:color="auto" w:fill="FFFFFF"/>
+        </w:rPr>
+        <w:t>how</w:t>
+      </w:r>
+      <w:proofErr w:type="gramEnd"/>
+      <w:r>
+        <w:rPr>
+          <w:rFonts w:ascii="Verdana" w:hAnsi="Verdana"/>
+          <w:color w:val="000000"/>
+          <w:sz w:val="18"/>
+          <w:szCs w:val="18"/>
+          <w:shd w:val="clear" w:color="auto" w:fill="FFFFFF"/>
+        </w:rPr>
+        <w:t xml:space="preserve"> estimates of cost and timescale for each activity changed over time. </w:t>
       </w:r>
       <w:r>
         <w:rPr>
@@ -5328,7 +6874,7 @@
       <w:pPr>
         <w:pStyle w:val="Heading1"/>
       </w:pPr>
-      <w:bookmarkStart w:id="27" w:name="_Toc324009061"/>
+      <w:bookmarkStart w:id="39" w:name="_Toc324016273"/>
       <w:r>
         <w:lastRenderedPageBreak/>
         <w:t xml:space="preserve">3 </w:t>
@@ -5342,7 +6888,7 @@
       <w:r>
         <w:t>cords</w:t>
       </w:r>
-      <w:bookmarkEnd w:id="27"/>
+      <w:bookmarkEnd w:id="39"/>
     </w:p>
     <w:p>
       <w:pPr>
@@ -5395,7 +6941,29 @@
           <w:szCs w:val="18"/>
           <w:shd w:val="clear" w:color="auto" w:fill="FFFFFF"/>
         </w:rPr>
-        <w:t>Not sure if this section needs an narrative since that seems to be covered in the next section.</w:t>
+        <w:t xml:space="preserve">Not sure if this section needs </w:t>
+      </w:r>
+      <w:proofErr w:type="gramStart"/>
+      <w:r>
+        <w:rPr>
+          <w:rFonts w:ascii="Verdana" w:hAnsi="Verdana"/>
+          <w:color w:val="000000"/>
+          <w:sz w:val="18"/>
+          <w:szCs w:val="18"/>
+          <w:shd w:val="clear" w:color="auto" w:fill="FFFFFF"/>
+        </w:rPr>
+        <w:t>an</w:t>
+      </w:r>
+      <w:proofErr w:type="gramEnd"/>
+      <w:r>
+        <w:rPr>
+          <w:rFonts w:ascii="Verdana" w:hAnsi="Verdana"/>
+          <w:color w:val="000000"/>
+          <w:sz w:val="18"/>
+          <w:szCs w:val="18"/>
+          <w:shd w:val="clear" w:color="auto" w:fill="FFFFFF"/>
+        </w:rPr>
+        <w:t xml:space="preserve"> narrative since that seems to be covered in the next section.</w:t>
       </w:r>
     </w:p>
     <w:p>
@@ -5416,7 +6984,7 @@
           <w:lang w:eastAsia="zh-TW"/>
         </w:rPr>
       </w:pPr>
-      <w:bookmarkStart w:id="28" w:name="_Toc324009062"/>
+      <w:bookmarkStart w:id="40" w:name="_Toc324016274"/>
       <w:r>
         <w:rPr>
           <w:rFonts w:hint="eastAsia"/>
@@ -5431,7 +6999,7 @@
         </w:rPr>
         <w:t>Time Management Account</w:t>
       </w:r>
-      <w:bookmarkEnd w:id="28"/>
+      <w:bookmarkEnd w:id="40"/>
     </w:p>
     <w:p>
       <w:pPr>
@@ -5440,14 +7008,14 @@
           <w:shd w:val="clear" w:color="auto" w:fill="FFFFFF"/>
         </w:rPr>
       </w:pPr>
-      <w:bookmarkStart w:id="29" w:name="_Toc324009063"/>
+      <w:bookmarkStart w:id="41" w:name="_Toc324016275"/>
       <w:r>
         <w:rPr>
           <w:shd w:val="clear" w:color="auto" w:fill="FFFFFF"/>
         </w:rPr>
         <w:t>4.1 Changes in Estimates</w:t>
       </w:r>
-      <w:bookmarkEnd w:id="29"/>
+      <w:bookmarkEnd w:id="41"/>
     </w:p>
     <w:p>
       <w:pPr>
@@ -5459,6 +7027,7 @@
           <w:shd w:val="clear" w:color="auto" w:fill="FFFFFF"/>
         </w:rPr>
       </w:pPr>
+      <w:proofErr w:type="gramStart"/>
       <w:r>
         <w:rPr>
           <w:rFonts w:ascii="Verdana" w:hAnsi="Verdana"/>
@@ -5467,38 +7036,10 @@
           <w:szCs w:val="18"/>
           <w:shd w:val="clear" w:color="auto" w:fill="FFFFFF"/>
         </w:rPr>
-        <w:t xml:space="preserve">Based on the summary report. A clear account of the initial activity/ time estimates and how these changed over time (over to you to avoid overlap with 2. above). </w:t>
-      </w:r>
-    </w:p>
-    <w:p>
-      <w:pPr>
-        <w:pStyle w:val="Heading2"/>
-        <w:rPr>
-          <w:shd w:val="clear" w:color="auto" w:fill="FFFFFF"/>
-        </w:rPr>
-      </w:pPr>
-      <w:bookmarkStart w:id="30" w:name="_Toc324009064"/>
-      <w:r>
-        <w:rPr>
-          <w:shd w:val="clear" w:color="auto" w:fill="FFFFFF"/>
-        </w:rPr>
-        <w:t>4.2 Analysis</w:t>
-      </w:r>
-      <w:bookmarkEnd w:id="30"/>
-      <w:r>
-        <w:rPr>
-          <w:shd w:val="clear" w:color="auto" w:fill="FFFFFF"/>
-        </w:rPr>
-        <w:t xml:space="preserve"> </w:t>
-      </w:r>
-    </w:p>
-    <w:p>
-      <w:r>
-        <w:t xml:space="preserve">Graphs as floating figures, discuss what they mean in the narrative. </w:t>
-      </w:r>
-    </w:p>
-    <w:p>
-      <w:pPr>
+        <w:t>Based on the summary report.</w:t>
+      </w:r>
+      <w:proofErr w:type="gramEnd"/>
+      <w:r>
         <w:rPr>
           <w:rFonts w:ascii="Verdana" w:hAnsi="Verdana"/>
           <w:color w:val="000000"/>
@@ -5506,8 +7047,38 @@
           <w:szCs w:val="18"/>
           <w:shd w:val="clear" w:color="auto" w:fill="FFFFFF"/>
         </w:rPr>
-      </w:pPr>
-      <w:r>
+        <w:t xml:space="preserve"> A clear account of the initial activity/ time estimates and how these changed over time (over to you to avoid overlap with 2. above). </w:t>
+      </w:r>
+    </w:p>
+    <w:p>
+      <w:pPr>
+        <w:pStyle w:val="Heading2"/>
+        <w:rPr>
+          <w:shd w:val="clear" w:color="auto" w:fill="FFFFFF"/>
+        </w:rPr>
+      </w:pPr>
+      <w:bookmarkStart w:id="42" w:name="_Toc324016276"/>
+      <w:r>
+        <w:rPr>
+          <w:shd w:val="clear" w:color="auto" w:fill="FFFFFF"/>
+        </w:rPr>
+        <w:t>4.2 Analysis</w:t>
+      </w:r>
+      <w:bookmarkEnd w:id="42"/>
+      <w:r>
+        <w:rPr>
+          <w:shd w:val="clear" w:color="auto" w:fill="FFFFFF"/>
+        </w:rPr>
+        <w:t xml:space="preserve"> </w:t>
+      </w:r>
+    </w:p>
+    <w:p>
+      <w:r>
+        <w:t xml:space="preserve">Graphs as floating figures, discuss what they mean in the narrative. </w:t>
+      </w:r>
+    </w:p>
+    <w:p>
+      <w:pPr>
         <w:rPr>
           <w:rFonts w:ascii="Verdana" w:hAnsi="Verdana"/>
           <w:color w:val="000000"/>
@@ -5515,27 +7086,8 @@
           <w:szCs w:val="18"/>
           <w:shd w:val="clear" w:color="auto" w:fill="FFFFFF"/>
         </w:rPr>
-        <w:t xml:space="preserve">Analyses (graphic and narrative) of time spend by week/ activity/ member. Discussion of any time management decisions requiring departure from the 100 hours budget, e.g. choice to overspend to add value to the product, or the choice to spend the "ghost" budget of an absent (ill or dropped out) group member. </w:t>
-      </w:r>
-    </w:p>
-    <w:p>
-      <w:pPr>
-        <w:pStyle w:val="Heading2"/>
-        <w:rPr>
-          <w:shd w:val="clear" w:color="auto" w:fill="FFFFFF"/>
-        </w:rPr>
-      </w:pPr>
-      <w:bookmarkStart w:id="31" w:name="_Toc324009065"/>
-      <w:r>
-        <w:rPr>
-          <w:shd w:val="clear" w:color="auto" w:fill="FFFFFF"/>
-        </w:rPr>
-        <w:t>4.3 Reflection</w:t>
-      </w:r>
-      <w:bookmarkEnd w:id="31"/>
-    </w:p>
-    <w:p>
-      <w:pPr>
+      </w:pPr>
+      <w:r>
         <w:rPr>
           <w:rFonts w:ascii="Verdana" w:hAnsi="Verdana"/>
           <w:color w:val="000000"/>
@@ -5543,8 +7095,27 @@
           <w:szCs w:val="18"/>
           <w:shd w:val="clear" w:color="auto" w:fill="FFFFFF"/>
         </w:rPr>
-      </w:pPr>
-      <w:r>
+        <w:t xml:space="preserve">Analyses (graphic and narrative) of time spend by week/ activity/ member. Discussion of any time management decisions requiring departure from the 100 hours budget, e.g. choice to overspend to add value to the product, or the choice to spend the "ghost" budget of an absent (ill or dropped out) group member. </w:t>
+      </w:r>
+    </w:p>
+    <w:p>
+      <w:pPr>
+        <w:pStyle w:val="Heading2"/>
+        <w:rPr>
+          <w:shd w:val="clear" w:color="auto" w:fill="FFFFFF"/>
+        </w:rPr>
+      </w:pPr>
+      <w:bookmarkStart w:id="43" w:name="_Toc324016277"/>
+      <w:r>
+        <w:rPr>
+          <w:shd w:val="clear" w:color="auto" w:fill="FFFFFF"/>
+        </w:rPr>
+        <w:t>4.3 Reflection</w:t>
+      </w:r>
+      <w:bookmarkEnd w:id="43"/>
+    </w:p>
+    <w:p>
+      <w:pPr>
         <w:rPr>
           <w:rFonts w:ascii="Verdana" w:hAnsi="Verdana"/>
           <w:color w:val="000000"/>
@@ -5552,8 +7123,19 @@
           <w:szCs w:val="18"/>
           <w:shd w:val="clear" w:color="auto" w:fill="FFFFFF"/>
         </w:rPr>
+      </w:pPr>
+      <w:proofErr w:type="gramStart"/>
+      <w:r>
+        <w:rPr>
+          <w:rFonts w:ascii="Verdana" w:hAnsi="Verdana"/>
+          <w:color w:val="000000"/>
+          <w:sz w:val="18"/>
+          <w:szCs w:val="18"/>
+          <w:shd w:val="clear" w:color="auto" w:fill="FFFFFF"/>
+        </w:rPr>
         <w:t>Reflection on the effectiveness of time usage and management.</w:t>
       </w:r>
+      <w:proofErr w:type="gramEnd"/>
     </w:p>
     <w:p>
       <w:pPr>
@@ -5575,7 +7157,7 @@
           <w:shd w:val="clear" w:color="auto" w:fill="FFFFFF"/>
         </w:rPr>
       </w:pPr>
-      <w:bookmarkStart w:id="32" w:name="_Toc324009066"/>
+      <w:bookmarkStart w:id="44" w:name="_Toc324016278"/>
       <w:r>
         <w:rPr>
           <w:shd w:val="clear" w:color="auto" w:fill="FFFFFF"/>
@@ -5583,7 +7165,7 @@
         <w:lastRenderedPageBreak/>
         <w:t>5 Conclusions</w:t>
       </w:r>
-      <w:bookmarkEnd w:id="32"/>
+      <w:bookmarkEnd w:id="44"/>
     </w:p>
     <w:p>
       <w:r>
@@ -5651,7 +7233,7 @@
       <w:rPr>
         <w:noProof/>
       </w:rPr>
-      <w:t>6</w:t>
+      <w:t>8</w:t>
     </w:r>
     <w:r>
       <w:fldChar w:fldCharType="end"/>
@@ -5661,13 +7243,7 @@
     </w:r>
     <w:r>
       <w:tab/>
-      <w:t xml:space="preserve">Revision Date: </w:t>
-    </w:r>
-    <w:r>
-      <w:t>21/04/</w:t>
-    </w:r>
-    <w:r>
-      <w:t>2012</w:t>
+      <w:t>Revision Date: 21/04/2012</w:t>
     </w:r>
   </w:p>
 </w:ftr>
@@ -5707,7 +7283,15 @@
         <w:footnoteRef/>
       </w:r>
       <w:r>
-        <w:t xml:space="preserve"> Peopleware: Productive Projects and teams.</w:t>
+        <w:t xml:space="preserve"> </w:t>
+      </w:r>
+      <w:proofErr w:type="spellStart"/>
+      <w:r>
+        <w:t>Peopleware</w:t>
+      </w:r>
+      <w:proofErr w:type="spellEnd"/>
+      <w:r>
+        <w:t>: Productive Projects and teams.</w:t>
       </w:r>
     </w:p>
   </w:footnote>
@@ -5731,40 +7315,14 @@
       <w:pStyle w:val="Header"/>
     </w:pPr>
     <w:r>
-      <w:t xml:space="preserve">Group 09 </w:t>
-    </w:r>
-    <w:r>
-      <w:t>–</w:t>
-    </w:r>
-    <w:r>
-      <w:t xml:space="preserve"> </w:t>
-    </w:r>
-    <w:r>
-      <w:t>End of Project Report</w:t>
-    </w:r>
-    <w:r>
-      <w:t xml:space="preserve"> r</w:t>
-    </w:r>
-    <w:r>
-      <w:t xml:space="preserve">ev. </w:t>
-    </w:r>
-    <w:r>
-      <w:t>2</w:t>
-    </w:r>
-    <w:r>
-      <w:t xml:space="preserve"> </w:t>
+      <w:t xml:space="preserve">Group 09 – End of Project Report rev. 2 </w:t>
     </w:r>
     <w:r>
       <w:tab/>
     </w:r>
     <w:r>
       <w:tab/>
-    </w:r>
-    <w:r>
-      <w:t>D4EoPR</w:t>
-    </w:r>
-    <w:r>
-      <w:t>.docx</w:t>
+      <w:t>D4EoPR.docx</w:t>
     </w:r>
   </w:p>
 </w:hdr>
@@ -6490,6 +8048,92 @@
     </w:lvl>
   </w:abstractNum>
   <w:abstractNum w:abstractNumId="7">
+    <w:nsid w:val="19910D04"/>
+    <w:multiLevelType w:val="hybridMultilevel"/>
+    <w:tmpl w:val="F932A798"/>
+    <w:lvl w:ilvl="0" w:tplc="0809000F">
+      <w:start w:val="1"/>
+      <w:numFmt w:val="decimal"/>
+      <w:lvlText w:val="%1."/>
+      <w:lvlJc w:val="left"/>
+      <w:pPr>
+        <w:ind w:left="720" w:hanging="360"/>
+      </w:pPr>
+    </w:lvl>
+    <w:lvl w:ilvl="1" w:tplc="08090019">
+      <w:start w:val="1"/>
+      <w:numFmt w:val="lowerLetter"/>
+      <w:lvlText w:val="%2."/>
+      <w:lvlJc w:val="left"/>
+      <w:pPr>
+        <w:ind w:left="1440" w:hanging="360"/>
+      </w:pPr>
+    </w:lvl>
+    <w:lvl w:ilvl="2" w:tplc="0809001B" w:tentative="1">
+      <w:start w:val="1"/>
+      <w:numFmt w:val="lowerRoman"/>
+      <w:lvlText w:val="%3."/>
+      <w:lvlJc w:val="right"/>
+      <w:pPr>
+        <w:ind w:left="2160" w:hanging="180"/>
+      </w:pPr>
+    </w:lvl>
+    <w:lvl w:ilvl="3" w:tplc="0809000F" w:tentative="1">
+      <w:start w:val="1"/>
+      <w:numFmt w:val="decimal"/>
+      <w:lvlText w:val="%4."/>
+      <w:lvlJc w:val="left"/>
+      <w:pPr>
+        <w:ind w:left="2880" w:hanging="360"/>
+      </w:pPr>
+    </w:lvl>
+    <w:lvl w:ilvl="4" w:tplc="08090019" w:tentative="1">
+      <w:start w:val="1"/>
+      <w:numFmt w:val="lowerLetter"/>
+      <w:lvlText w:val="%5."/>
+      <w:lvlJc w:val="left"/>
+      <w:pPr>
+        <w:ind w:left="3600" w:hanging="360"/>
+      </w:pPr>
+    </w:lvl>
+    <w:lvl w:ilvl="5" w:tplc="0809001B" w:tentative="1">
+      <w:start w:val="1"/>
+      <w:numFmt w:val="lowerRoman"/>
+      <w:lvlText w:val="%6."/>
+      <w:lvlJc w:val="right"/>
+      <w:pPr>
+        <w:ind w:left="4320" w:hanging="180"/>
+      </w:pPr>
+    </w:lvl>
+    <w:lvl w:ilvl="6" w:tplc="0809000F" w:tentative="1">
+      <w:start w:val="1"/>
+      <w:numFmt w:val="decimal"/>
+      <w:lvlText w:val="%7."/>
+      <w:lvlJc w:val="left"/>
+      <w:pPr>
+        <w:ind w:left="5040" w:hanging="360"/>
+      </w:pPr>
+    </w:lvl>
+    <w:lvl w:ilvl="7" w:tplc="08090019" w:tentative="1">
+      <w:start w:val="1"/>
+      <w:numFmt w:val="lowerLetter"/>
+      <w:lvlText w:val="%8."/>
+      <w:lvlJc w:val="left"/>
+      <w:pPr>
+        <w:ind w:left="5760" w:hanging="360"/>
+      </w:pPr>
+    </w:lvl>
+    <w:lvl w:ilvl="8" w:tplc="0809001B" w:tentative="1">
+      <w:start w:val="1"/>
+      <w:numFmt w:val="lowerRoman"/>
+      <w:lvlText w:val="%9."/>
+      <w:lvlJc w:val="right"/>
+      <w:pPr>
+        <w:ind w:left="6480" w:hanging="180"/>
+      </w:pPr>
+    </w:lvl>
+  </w:abstractNum>
+  <w:abstractNum w:abstractNumId="8">
     <w:nsid w:val="1D7E25BB"/>
     <w:multiLevelType w:val="hybridMultilevel"/>
     <w:tmpl w:val="382ECC14"/>
@@ -6602,7 +8246,7 @@
       </w:rPr>
     </w:lvl>
   </w:abstractNum>
-  <w:abstractNum w:abstractNumId="8">
+  <w:abstractNum w:abstractNumId="9">
     <w:nsid w:val="1D8121C4"/>
     <w:multiLevelType w:val="hybridMultilevel"/>
     <w:tmpl w:val="9790EFE2"/>
@@ -6691,7 +8335,7 @@
       </w:pPr>
     </w:lvl>
   </w:abstractNum>
-  <w:abstractNum w:abstractNumId="9">
+  <w:abstractNum w:abstractNumId="10">
     <w:nsid w:val="1DBF6945"/>
     <w:multiLevelType w:val="multilevel"/>
     <w:tmpl w:val="F26262D6"/>
@@ -6812,7 +8456,7 @@
       </w:rPr>
     </w:lvl>
   </w:abstractNum>
-  <w:abstractNum w:abstractNumId="10">
+  <w:abstractNum w:abstractNumId="11">
     <w:nsid w:val="216E2D0E"/>
     <w:multiLevelType w:val="hybridMultilevel"/>
     <w:tmpl w:val="5B52DC40"/>
@@ -6898,7 +8542,7 @@
       </w:pPr>
     </w:lvl>
   </w:abstractNum>
-  <w:abstractNum w:abstractNumId="11">
+  <w:abstractNum w:abstractNumId="12">
     <w:nsid w:val="2CA443A2"/>
     <w:multiLevelType w:val="multilevel"/>
     <w:tmpl w:val="A79A32EC"/>
@@ -7047,7 +8691,7 @@
       </w:rPr>
     </w:lvl>
   </w:abstractNum>
-  <w:abstractNum w:abstractNumId="12">
+  <w:abstractNum w:abstractNumId="13">
     <w:nsid w:val="2DAA056E"/>
     <w:multiLevelType w:val="multilevel"/>
     <w:tmpl w:val="1A4A09AA"/>
@@ -7169,7 +8813,7 @@
       </w:pPr>
     </w:lvl>
   </w:abstractNum>
-  <w:abstractNum w:abstractNumId="13">
+  <w:abstractNum w:abstractNumId="14">
     <w:nsid w:val="38EC7C8B"/>
     <w:multiLevelType w:val="hybridMultilevel"/>
     <w:tmpl w:val="D82ED8CE"/>
@@ -7258,7 +8902,7 @@
       </w:pPr>
     </w:lvl>
   </w:abstractNum>
-  <w:abstractNum w:abstractNumId="14">
+  <w:abstractNum w:abstractNumId="15">
     <w:nsid w:val="520C58A4"/>
     <w:multiLevelType w:val="multilevel"/>
     <w:tmpl w:val="A9AA909C"/>
@@ -7371,7 +9015,7 @@
       </w:rPr>
     </w:lvl>
   </w:abstractNum>
-  <w:abstractNum w:abstractNumId="15">
+  <w:abstractNum w:abstractNumId="16">
     <w:nsid w:val="524B5446"/>
     <w:multiLevelType w:val="hybridMultilevel"/>
     <w:tmpl w:val="866C8558"/>
@@ -7457,7 +9101,7 @@
       </w:pPr>
     </w:lvl>
   </w:abstractNum>
-  <w:abstractNum w:abstractNumId="16">
+  <w:abstractNum w:abstractNumId="17">
     <w:nsid w:val="5CE3325C"/>
     <w:multiLevelType w:val="multilevel"/>
     <w:tmpl w:val="4420D704"/>
@@ -7574,7 +9218,7 @@
       </w:pPr>
     </w:lvl>
   </w:abstractNum>
-  <w:abstractNum w:abstractNumId="17">
+  <w:abstractNum w:abstractNumId="18">
     <w:nsid w:val="5D125288"/>
     <w:multiLevelType w:val="hybridMultilevel"/>
     <w:tmpl w:val="C4EC1114"/>
@@ -7660,7 +9304,7 @@
       </w:pPr>
     </w:lvl>
   </w:abstractNum>
-  <w:abstractNum w:abstractNumId="18">
+  <w:abstractNum w:abstractNumId="19">
     <w:nsid w:val="617D3DD5"/>
     <w:multiLevelType w:val="hybridMultilevel"/>
     <w:tmpl w:val="E9E6B310"/>
@@ -7749,7 +9393,7 @@
       </w:pPr>
     </w:lvl>
   </w:abstractNum>
-  <w:abstractNum w:abstractNumId="19">
+  <w:abstractNum w:abstractNumId="20">
     <w:nsid w:val="668C48E4"/>
     <w:multiLevelType w:val="multilevel"/>
     <w:tmpl w:val="0368FABE"/>
@@ -7862,7 +9506,7 @@
       </w:rPr>
     </w:lvl>
   </w:abstractNum>
-  <w:abstractNum w:abstractNumId="20">
+  <w:abstractNum w:abstractNumId="21">
     <w:nsid w:val="716446A2"/>
     <w:multiLevelType w:val="hybridMultilevel"/>
     <w:tmpl w:val="DF16CDD6"/>
@@ -7951,7 +9595,7 @@
       </w:pPr>
     </w:lvl>
   </w:abstractNum>
-  <w:abstractNum w:abstractNumId="21">
+  <w:abstractNum w:abstractNumId="22">
     <w:nsid w:val="7375303C"/>
     <w:multiLevelType w:val="hybridMultilevel"/>
     <w:tmpl w:val="6E4CB7A6"/>
@@ -8064,7 +9708,7 @@
       </w:rPr>
     </w:lvl>
   </w:abstractNum>
-  <w:abstractNum w:abstractNumId="22">
+  <w:abstractNum w:abstractNumId="23">
     <w:nsid w:val="78E23C57"/>
     <w:multiLevelType w:val="multilevel"/>
     <w:tmpl w:val="1E1A45EE"/>
@@ -8181,7 +9825,7 @@
       </w:pPr>
     </w:lvl>
   </w:abstractNum>
-  <w:abstractNum w:abstractNumId="23">
+  <w:abstractNum w:abstractNumId="24">
     <w:nsid w:val="7B135E89"/>
     <w:multiLevelType w:val="multilevel"/>
     <w:tmpl w:val="E22683F8"/>
@@ -8304,76 +9948,79 @@
     </w:lvl>
   </w:abstractNum>
   <w:num w:numId="1">
-    <w:abstractNumId w:val="23"/>
+    <w:abstractNumId w:val="24"/>
   </w:num>
   <w:num w:numId="2">
-    <w:abstractNumId w:val="12"/>
+    <w:abstractNumId w:val="13"/>
   </w:num>
   <w:num w:numId="3">
     <w:abstractNumId w:val="5"/>
   </w:num>
   <w:num w:numId="4">
-    <w:abstractNumId w:val="14"/>
+    <w:abstractNumId w:val="15"/>
   </w:num>
   <w:num w:numId="5">
     <w:abstractNumId w:val="2"/>
   </w:num>
   <w:num w:numId="6">
-    <w:abstractNumId w:val="21"/>
+    <w:abstractNumId w:val="22"/>
   </w:num>
   <w:num w:numId="7">
     <w:abstractNumId w:val="3"/>
   </w:num>
   <w:num w:numId="8">
-    <w:abstractNumId w:val="10"/>
+    <w:abstractNumId w:val="11"/>
   </w:num>
   <w:num w:numId="9">
     <w:abstractNumId w:val="4"/>
   </w:num>
   <w:num w:numId="10">
-    <w:abstractNumId w:val="19"/>
+    <w:abstractNumId w:val="20"/>
   </w:num>
   <w:num w:numId="11">
     <w:abstractNumId w:val="0"/>
   </w:num>
   <w:num w:numId="12">
-    <w:abstractNumId w:val="20"/>
+    <w:abstractNumId w:val="21"/>
   </w:num>
   <w:num w:numId="13">
-    <w:abstractNumId w:val="9"/>
+    <w:abstractNumId w:val="10"/>
   </w:num>
   <w:num w:numId="14">
-    <w:abstractNumId w:val="18"/>
+    <w:abstractNumId w:val="19"/>
   </w:num>
   <w:num w:numId="15">
-    <w:abstractNumId w:val="13"/>
+    <w:abstractNumId w:val="14"/>
   </w:num>
   <w:num w:numId="16">
     <w:abstractNumId w:val="1"/>
   </w:num>
   <w:num w:numId="17">
-    <w:abstractNumId w:val="8"/>
+    <w:abstractNumId w:val="9"/>
   </w:num>
   <w:num w:numId="18">
-    <w:abstractNumId w:val="11"/>
+    <w:abstractNumId w:val="12"/>
   </w:num>
   <w:num w:numId="19">
     <w:abstractNumId w:val="6"/>
   </w:num>
   <w:num w:numId="20">
+    <w:abstractNumId w:val="18"/>
+  </w:num>
+  <w:num w:numId="21">
     <w:abstractNumId w:val="17"/>
   </w:num>
-  <w:num w:numId="21">
+  <w:num w:numId="22">
+    <w:abstractNumId w:val="23"/>
+  </w:num>
+  <w:num w:numId="23">
+    <w:abstractNumId w:val="8"/>
+  </w:num>
+  <w:num w:numId="24">
     <w:abstractNumId w:val="16"/>
   </w:num>
-  <w:num w:numId="22">
-    <w:abstractNumId w:val="22"/>
-  </w:num>
-  <w:num w:numId="23">
+  <w:num w:numId="25">
     <w:abstractNumId w:val="7"/>
-  </w:num>
-  <w:num w:numId="24">
-    <w:abstractNumId w:val="15"/>
   </w:num>
 </w:numbering>
 </file>
@@ -10018,7 +11665,7 @@
 </file>
 
 <file path=customXml/itemProps1.xml><?xml version="1.0" encoding="utf-8"?>
-<ds:datastoreItem xmlns:ds="http://schemas.openxmlformats.org/officeDocument/2006/customXml" ds:itemID="{6E1B5E5E-3F35-4747-8EF8-E4A45506E415}">
+<ds:datastoreItem xmlns:ds="http://schemas.openxmlformats.org/officeDocument/2006/customXml" ds:itemID="{B6792378-94F1-49C5-A3CF-1D8AAA4D436E}">
   <ds:schemaRefs>
     <ds:schemaRef ds:uri="http://schemas.openxmlformats.org/officeDocument/2006/bibliography"/>
   </ds:schemaRefs>

</xml_diff>

<commit_message>
*Finished reviewing Chronological narrative
</commit_message>
<xml_diff>
--- a/doc/End of Project Report/D4EoPR.docx
+++ b/doc/End of Project Report/D4EoPR.docx
@@ -397,7 +397,7 @@
       <w:pPr>
         <w:pStyle w:val="Heading1"/>
       </w:pPr>
-      <w:bookmarkStart w:id="0" w:name="_Toc324016235"/>
+      <w:bookmarkStart w:id="0" w:name="_Toc324035941"/>
       <w:r>
         <w:t>Notes to the Authors:</w:t>
       </w:r>
@@ -877,7 +877,7 @@
       <w:pPr>
         <w:pStyle w:val="Heading1"/>
       </w:pPr>
-      <w:bookmarkStart w:id="1" w:name="_Toc324016236"/>
+      <w:bookmarkStart w:id="1" w:name="_Toc324035942"/>
       <w:r>
         <w:lastRenderedPageBreak/>
         <w:t>Document Control</w:t>
@@ -1285,19 +1285,17 @@
           <w:docGrid w:linePitch="312" w:charSpace="-2049"/>
         </w:sectPr>
       </w:pPr>
-      <w:bookmarkStart w:id="2" w:name="_GoBack"/>
-      <w:bookmarkEnd w:id="2"/>
     </w:p>
     <w:p>
       <w:pPr>
         <w:pStyle w:val="Heading1"/>
       </w:pPr>
-      <w:bookmarkStart w:id="3" w:name="_Toc324016237"/>
+      <w:bookmarkStart w:id="2" w:name="_Toc324035943"/>
       <w:r>
         <w:lastRenderedPageBreak/>
         <w:t>Table of Contents</w:t>
       </w:r>
-      <w:bookmarkEnd w:id="3"/>
+      <w:bookmarkEnd w:id="2"/>
     </w:p>
     <w:p>
       <w:pPr>
@@ -1320,6 +1318,8 @@
       <w:r>
         <w:fldChar w:fldCharType="separate"/>
       </w:r>
+      <w:bookmarkStart w:id="3" w:name="_GoBack"/>
+      <w:bookmarkEnd w:id="3"/>
       <w:r>
         <w:rPr>
           <w:noProof/>
@@ -1342,7 +1342,7 @@
         <w:rPr>
           <w:noProof/>
         </w:rPr>
-        <w:instrText xml:space="preserve"> PAGEREF _Toc324016235 \h </w:instrText>
+        <w:instrText xml:space="preserve"> PAGEREF _Toc324035941 \h </w:instrText>
       </w:r>
       <w:r>
         <w:rPr>
@@ -1402,7 +1402,7 @@
         <w:rPr>
           <w:noProof/>
         </w:rPr>
-        <w:instrText xml:space="preserve"> PAGEREF _Toc324016236 \h </w:instrText>
+        <w:instrText xml:space="preserve"> PAGEREF _Toc324035942 \h </w:instrText>
       </w:r>
       <w:r>
         <w:rPr>
@@ -1462,7 +1462,7 @@
         <w:rPr>
           <w:noProof/>
         </w:rPr>
-        <w:instrText xml:space="preserve"> PAGEREF _Toc324016237 \h </w:instrText>
+        <w:instrText xml:space="preserve"> PAGEREF _Toc324035943 \h </w:instrText>
       </w:r>
       <w:r>
         <w:rPr>
@@ -1523,7 +1523,7 @@
         <w:rPr>
           <w:noProof/>
         </w:rPr>
-        <w:instrText xml:space="preserve"> PAGEREF _Toc324016238 \h </w:instrText>
+        <w:instrText xml:space="preserve"> PAGEREF _Toc324035944 \h </w:instrText>
       </w:r>
       <w:r>
         <w:rPr>
@@ -1590,7 +1590,7 @@
         <w:rPr>
           <w:noProof/>
         </w:rPr>
-        <w:instrText xml:space="preserve"> PAGEREF _Toc324016239 \h </w:instrText>
+        <w:instrText xml:space="preserve"> PAGEREF _Toc324035945 \h </w:instrText>
       </w:r>
       <w:r>
         <w:rPr>
@@ -1650,7 +1650,7 @@
         <w:rPr>
           <w:noProof/>
         </w:rPr>
-        <w:instrText xml:space="preserve"> PAGEREF _Toc324016240 \h </w:instrText>
+        <w:instrText xml:space="preserve"> PAGEREF _Toc324035946 \h </w:instrText>
       </w:r>
       <w:r>
         <w:rPr>
@@ -1710,7 +1710,7 @@
         <w:rPr>
           <w:noProof/>
         </w:rPr>
-        <w:instrText xml:space="preserve"> PAGEREF _Toc324016241 \h </w:instrText>
+        <w:instrText xml:space="preserve"> PAGEREF _Toc324035947 \h </w:instrText>
       </w:r>
       <w:r>
         <w:rPr>
@@ -1770,7 +1770,7 @@
         <w:rPr>
           <w:noProof/>
         </w:rPr>
-        <w:instrText xml:space="preserve"> PAGEREF _Toc324016242 \h </w:instrText>
+        <w:instrText xml:space="preserve"> PAGEREF _Toc324035948 \h </w:instrText>
       </w:r>
       <w:r>
         <w:rPr>
@@ -1830,7 +1830,7 @@
         <w:rPr>
           <w:noProof/>
         </w:rPr>
-        <w:instrText xml:space="preserve"> PAGEREF _Toc324016243 \h </w:instrText>
+        <w:instrText xml:space="preserve"> PAGEREF _Toc324035949 \h </w:instrText>
       </w:r>
       <w:r>
         <w:rPr>
@@ -1890,7 +1890,7 @@
         <w:rPr>
           <w:noProof/>
         </w:rPr>
-        <w:instrText xml:space="preserve"> PAGEREF _Toc324016244 \h </w:instrText>
+        <w:instrText xml:space="preserve"> PAGEREF _Toc324035950 \h </w:instrText>
       </w:r>
       <w:r>
         <w:rPr>
@@ -1950,7 +1950,7 @@
         <w:rPr>
           <w:noProof/>
         </w:rPr>
-        <w:instrText xml:space="preserve"> PAGEREF _Toc324016245 \h </w:instrText>
+        <w:instrText xml:space="preserve"> PAGEREF _Toc324035951 \h </w:instrText>
       </w:r>
       <w:r>
         <w:rPr>
@@ -2010,7 +2010,7 @@
         <w:rPr>
           <w:noProof/>
         </w:rPr>
-        <w:instrText xml:space="preserve"> PAGEREF _Toc324016246 \h </w:instrText>
+        <w:instrText xml:space="preserve"> PAGEREF _Toc324035952 \h </w:instrText>
       </w:r>
       <w:r>
         <w:rPr>
@@ -2070,7 +2070,7 @@
         <w:rPr>
           <w:noProof/>
         </w:rPr>
-        <w:instrText xml:space="preserve"> PAGEREF _Toc324016247 \h </w:instrText>
+        <w:instrText xml:space="preserve"> PAGEREF _Toc324035953 \h </w:instrText>
       </w:r>
       <w:r>
         <w:rPr>
@@ -2130,7 +2130,7 @@
         <w:rPr>
           <w:noProof/>
         </w:rPr>
-        <w:instrText xml:space="preserve"> PAGEREF _Toc324016248 \h </w:instrText>
+        <w:instrText xml:space="preserve"> PAGEREF _Toc324035954 \h </w:instrText>
       </w:r>
       <w:r>
         <w:rPr>
@@ -2147,7 +2147,7 @@
         <w:rPr>
           <w:noProof/>
         </w:rPr>
-        <w:t>7</w:t>
+        <w:t>8</w:t>
       </w:r>
       <w:r>
         <w:rPr>
@@ -2190,7 +2190,7 @@
         <w:rPr>
           <w:noProof/>
         </w:rPr>
-        <w:instrText xml:space="preserve"> PAGEREF _Toc324016249 \h </w:instrText>
+        <w:instrText xml:space="preserve"> PAGEREF _Toc324035955 \h </w:instrText>
       </w:r>
       <w:r>
         <w:rPr>
@@ -2207,7 +2207,7 @@
         <w:rPr>
           <w:noProof/>
         </w:rPr>
-        <w:t>7</w:t>
+        <w:t>8</w:t>
       </w:r>
       <w:r>
         <w:rPr>
@@ -2250,7 +2250,7 @@
         <w:rPr>
           <w:noProof/>
         </w:rPr>
-        <w:instrText xml:space="preserve"> PAGEREF _Toc324016250 \h </w:instrText>
+        <w:instrText xml:space="preserve"> PAGEREF _Toc324035956 \h </w:instrText>
       </w:r>
       <w:r>
         <w:rPr>
@@ -2310,7 +2310,7 @@
         <w:rPr>
           <w:noProof/>
         </w:rPr>
-        <w:instrText xml:space="preserve"> PAGEREF _Toc324016251 \h </w:instrText>
+        <w:instrText xml:space="preserve"> PAGEREF _Toc324035957 \h </w:instrText>
       </w:r>
       <w:r>
         <w:rPr>
@@ -2370,7 +2370,7 @@
         <w:rPr>
           <w:noProof/>
         </w:rPr>
-        <w:instrText xml:space="preserve"> PAGEREF _Toc324016252 \h </w:instrText>
+        <w:instrText xml:space="preserve"> PAGEREF _Toc324035958 \h </w:instrText>
       </w:r>
       <w:r>
         <w:rPr>
@@ -2387,7 +2387,7 @@
         <w:rPr>
           <w:noProof/>
         </w:rPr>
-        <w:t>8</w:t>
+        <w:t>9</w:t>
       </w:r>
       <w:r>
         <w:rPr>
@@ -2430,7 +2430,7 @@
         <w:rPr>
           <w:noProof/>
         </w:rPr>
-        <w:instrText xml:space="preserve"> PAGEREF _Toc324016253 \h </w:instrText>
+        <w:instrText xml:space="preserve"> PAGEREF _Toc324035959 \h </w:instrText>
       </w:r>
       <w:r>
         <w:rPr>
@@ -2447,7 +2447,7 @@
         <w:rPr>
           <w:noProof/>
         </w:rPr>
-        <w:t>8</w:t>
+        <w:t>9</w:t>
       </w:r>
       <w:r>
         <w:rPr>
@@ -2490,7 +2490,7 @@
         <w:rPr>
           <w:noProof/>
         </w:rPr>
-        <w:instrText xml:space="preserve"> PAGEREF _Toc324016254 \h </w:instrText>
+        <w:instrText xml:space="preserve"> PAGEREF _Toc324035960 \h </w:instrText>
       </w:r>
       <w:r>
         <w:rPr>
@@ -2550,7 +2550,7 @@
         <w:rPr>
           <w:noProof/>
         </w:rPr>
-        <w:instrText xml:space="preserve"> PAGEREF _Toc324016255 \h </w:instrText>
+        <w:instrText xml:space="preserve"> PAGEREF _Toc324035961 \h </w:instrText>
       </w:r>
       <w:r>
         <w:rPr>
@@ -2567,7 +2567,7 @@
         <w:rPr>
           <w:noProof/>
         </w:rPr>
-        <w:t>9</w:t>
+        <w:t>10</w:t>
       </w:r>
       <w:r>
         <w:rPr>
@@ -2610,7 +2610,7 @@
         <w:rPr>
           <w:noProof/>
         </w:rPr>
-        <w:instrText xml:space="preserve"> PAGEREF _Toc324016256 \h </w:instrText>
+        <w:instrText xml:space="preserve"> PAGEREF _Toc324035962 \h </w:instrText>
       </w:r>
       <w:r>
         <w:rPr>
@@ -2627,7 +2627,7 @@
         <w:rPr>
           <w:noProof/>
         </w:rPr>
-        <w:t>9</w:t>
+        <w:t>10</w:t>
       </w:r>
       <w:r>
         <w:rPr>
@@ -2670,7 +2670,7 @@
         <w:rPr>
           <w:noProof/>
         </w:rPr>
-        <w:instrText xml:space="preserve"> PAGEREF _Toc324016257 \h </w:instrText>
+        <w:instrText xml:space="preserve"> PAGEREF _Toc324035963 \h </w:instrText>
       </w:r>
       <w:r>
         <w:rPr>
@@ -2687,7 +2687,7 @@
         <w:rPr>
           <w:noProof/>
         </w:rPr>
-        <w:t>9</w:t>
+        <w:t>10</w:t>
       </w:r>
       <w:r>
         <w:rPr>
@@ -2730,7 +2730,7 @@
         <w:rPr>
           <w:noProof/>
         </w:rPr>
-        <w:instrText xml:space="preserve"> PAGEREF _Toc324016258 \h </w:instrText>
+        <w:instrText xml:space="preserve"> PAGEREF _Toc324035964 \h </w:instrText>
       </w:r>
       <w:r>
         <w:rPr>
@@ -2747,7 +2747,7 @@
         <w:rPr>
           <w:noProof/>
         </w:rPr>
-        <w:t>9</w:t>
+        <w:t>10</w:t>
       </w:r>
       <w:r>
         <w:rPr>
@@ -2790,7 +2790,7 @@
         <w:rPr>
           <w:noProof/>
         </w:rPr>
-        <w:instrText xml:space="preserve"> PAGEREF _Toc324016259 \h </w:instrText>
+        <w:instrText xml:space="preserve"> PAGEREF _Toc324035965 \h </w:instrText>
       </w:r>
       <w:r>
         <w:rPr>
@@ -2807,7 +2807,7 @@
         <w:rPr>
           <w:noProof/>
         </w:rPr>
-        <w:t>10</w:t>
+        <w:t>11</w:t>
       </w:r>
       <w:r>
         <w:rPr>
@@ -2850,7 +2850,7 @@
         <w:rPr>
           <w:noProof/>
         </w:rPr>
-        <w:instrText xml:space="preserve"> PAGEREF _Toc324016260 \h </w:instrText>
+        <w:instrText xml:space="preserve"> PAGEREF _Toc324035966 \h </w:instrText>
       </w:r>
       <w:r>
         <w:rPr>
@@ -2867,7 +2867,7 @@
         <w:rPr>
           <w:noProof/>
         </w:rPr>
-        <w:t>10</w:t>
+        <w:t>11</w:t>
       </w:r>
       <w:r>
         <w:rPr>
@@ -2910,7 +2910,7 @@
         <w:rPr>
           <w:noProof/>
         </w:rPr>
-        <w:instrText xml:space="preserve"> PAGEREF _Toc324016261 \h </w:instrText>
+        <w:instrText xml:space="preserve"> PAGEREF _Toc324035967 \h </w:instrText>
       </w:r>
       <w:r>
         <w:rPr>
@@ -2927,7 +2927,7 @@
         <w:rPr>
           <w:noProof/>
         </w:rPr>
-        <w:t>10</w:t>
+        <w:t>11</w:t>
       </w:r>
       <w:r>
         <w:rPr>
@@ -2970,7 +2970,7 @@
         <w:rPr>
           <w:noProof/>
         </w:rPr>
-        <w:instrText xml:space="preserve"> PAGEREF _Toc324016262 \h </w:instrText>
+        <w:instrText xml:space="preserve"> PAGEREF _Toc324035968 \h </w:instrText>
       </w:r>
       <w:r>
         <w:rPr>
@@ -2987,7 +2987,7 @@
         <w:rPr>
           <w:noProof/>
         </w:rPr>
-        <w:t>11</w:t>
+        <w:t>13</w:t>
       </w:r>
       <w:r>
         <w:rPr>
@@ -3030,7 +3030,7 @@
         <w:rPr>
           <w:noProof/>
         </w:rPr>
-        <w:instrText xml:space="preserve"> PAGEREF _Toc324016263 \h </w:instrText>
+        <w:instrText xml:space="preserve"> PAGEREF _Toc324035969 \h </w:instrText>
       </w:r>
       <w:r>
         <w:rPr>
@@ -3047,7 +3047,7 @@
         <w:rPr>
           <w:noProof/>
         </w:rPr>
-        <w:t>11</w:t>
+        <w:t>13</w:t>
       </w:r>
       <w:r>
         <w:rPr>
@@ -3090,7 +3090,7 @@
         <w:rPr>
           <w:noProof/>
         </w:rPr>
-        <w:instrText xml:space="preserve"> PAGEREF _Toc324016264 \h </w:instrText>
+        <w:instrText xml:space="preserve"> PAGEREF _Toc324035970 \h </w:instrText>
       </w:r>
       <w:r>
         <w:rPr>
@@ -3107,7 +3107,7 @@
         <w:rPr>
           <w:noProof/>
         </w:rPr>
-        <w:t>11</w:t>
+        <w:t>13</w:t>
       </w:r>
       <w:r>
         <w:rPr>
@@ -3150,7 +3150,7 @@
         <w:rPr>
           <w:noProof/>
         </w:rPr>
-        <w:instrText xml:space="preserve"> PAGEREF _Toc324016265 \h </w:instrText>
+        <w:instrText xml:space="preserve"> PAGEREF _Toc324035971 \h </w:instrText>
       </w:r>
       <w:r>
         <w:rPr>
@@ -3167,7 +3167,7 @@
         <w:rPr>
           <w:noProof/>
         </w:rPr>
-        <w:t>12</w:t>
+        <w:t>13</w:t>
       </w:r>
       <w:r>
         <w:rPr>
@@ -3211,7 +3211,7 @@
         <w:rPr>
           <w:noProof/>
         </w:rPr>
-        <w:instrText xml:space="preserve"> PAGEREF _Toc324016266 \h </w:instrText>
+        <w:instrText xml:space="preserve"> PAGEREF _Toc324035972 \h </w:instrText>
       </w:r>
       <w:r>
         <w:rPr>
@@ -3228,7 +3228,7 @@
         <w:rPr>
           <w:noProof/>
         </w:rPr>
-        <w:t>12</w:t>
+        <w:t>13</w:t>
       </w:r>
       <w:r>
         <w:rPr>
@@ -3271,7 +3271,7 @@
         <w:rPr>
           <w:noProof/>
         </w:rPr>
-        <w:instrText xml:space="preserve"> PAGEREF _Toc324016267 \h </w:instrText>
+        <w:instrText xml:space="preserve"> PAGEREF _Toc324035973 \h </w:instrText>
       </w:r>
       <w:r>
         <w:rPr>
@@ -3288,7 +3288,7 @@
         <w:rPr>
           <w:noProof/>
         </w:rPr>
-        <w:t>12</w:t>
+        <w:t>13</w:t>
       </w:r>
       <w:r>
         <w:rPr>
@@ -3331,7 +3331,7 @@
         <w:rPr>
           <w:noProof/>
         </w:rPr>
-        <w:instrText xml:space="preserve"> PAGEREF _Toc324016268 \h </w:instrText>
+        <w:instrText xml:space="preserve"> PAGEREF _Toc324035974 \h </w:instrText>
       </w:r>
       <w:r>
         <w:rPr>
@@ -3348,7 +3348,7 @@
         <w:rPr>
           <w:noProof/>
         </w:rPr>
-        <w:t>13</w:t>
+        <w:t>14</w:t>
       </w:r>
       <w:r>
         <w:rPr>
@@ -3392,7 +3392,7 @@
         <w:rPr>
           <w:noProof/>
         </w:rPr>
-        <w:instrText xml:space="preserve"> PAGEREF _Toc324016269 \h </w:instrText>
+        <w:instrText xml:space="preserve"> PAGEREF _Toc324035975 \h </w:instrText>
       </w:r>
       <w:r>
         <w:rPr>
@@ -3409,7 +3409,7 @@
         <w:rPr>
           <w:noProof/>
         </w:rPr>
-        <w:t>13</w:t>
+        <w:t>14</w:t>
       </w:r>
       <w:r>
         <w:rPr>
@@ -3453,7 +3453,7 @@
         <w:rPr>
           <w:noProof/>
         </w:rPr>
-        <w:instrText xml:space="preserve"> PAGEREF _Toc324016270 \h </w:instrText>
+        <w:instrText xml:space="preserve"> PAGEREF _Toc324035976 \h </w:instrText>
       </w:r>
       <w:r>
         <w:rPr>
@@ -3470,7 +3470,7 @@
         <w:rPr>
           <w:noProof/>
         </w:rPr>
-        <w:t>13</w:t>
+        <w:t>14</w:t>
       </w:r>
       <w:r>
         <w:rPr>
@@ -3514,7 +3514,7 @@
         <w:rPr>
           <w:noProof/>
         </w:rPr>
-        <w:instrText xml:space="preserve"> PAGEREF _Toc324016271 \h </w:instrText>
+        <w:instrText xml:space="preserve"> PAGEREF _Toc324035977 \h </w:instrText>
       </w:r>
       <w:r>
         <w:rPr>
@@ -3531,7 +3531,7 @@
         <w:rPr>
           <w:noProof/>
         </w:rPr>
-        <w:t>13</w:t>
+        <w:t>14</w:t>
       </w:r>
       <w:r>
         <w:rPr>
@@ -3575,7 +3575,7 @@
         <w:rPr>
           <w:noProof/>
         </w:rPr>
-        <w:instrText xml:space="preserve"> PAGEREF _Toc324016272 \h </w:instrText>
+        <w:instrText xml:space="preserve"> PAGEREF _Toc324035978 \h </w:instrText>
       </w:r>
       <w:r>
         <w:rPr>
@@ -3592,7 +3592,7 @@
         <w:rPr>
           <w:noProof/>
         </w:rPr>
-        <w:t>13</w:t>
+        <w:t>14</w:t>
       </w:r>
       <w:r>
         <w:rPr>
@@ -3635,7 +3635,7 @@
         <w:rPr>
           <w:noProof/>
         </w:rPr>
-        <w:instrText xml:space="preserve"> PAGEREF _Toc324016273 \h </w:instrText>
+        <w:instrText xml:space="preserve"> PAGEREF _Toc324035979 \h </w:instrText>
       </w:r>
       <w:r>
         <w:rPr>
@@ -3652,7 +3652,7 @@
         <w:rPr>
           <w:noProof/>
         </w:rPr>
-        <w:t>14</w:t>
+        <w:t>15</w:t>
       </w:r>
       <w:r>
         <w:rPr>
@@ -3696,7 +3696,7 @@
         <w:rPr>
           <w:noProof/>
         </w:rPr>
-        <w:instrText xml:space="preserve"> PAGEREF _Toc324016274 \h </w:instrText>
+        <w:instrText xml:space="preserve"> PAGEREF _Toc324035980 \h </w:instrText>
       </w:r>
       <w:r>
         <w:rPr>
@@ -3713,7 +3713,7 @@
         <w:rPr>
           <w:noProof/>
         </w:rPr>
-        <w:t>15</w:t>
+        <w:t>16</w:t>
       </w:r>
       <w:r>
         <w:rPr>
@@ -3757,7 +3757,7 @@
         <w:rPr>
           <w:noProof/>
         </w:rPr>
-        <w:instrText xml:space="preserve"> PAGEREF _Toc324016275 \h </w:instrText>
+        <w:instrText xml:space="preserve"> PAGEREF _Toc324035981 \h </w:instrText>
       </w:r>
       <w:r>
         <w:rPr>
@@ -3774,7 +3774,7 @@
         <w:rPr>
           <w:noProof/>
         </w:rPr>
-        <w:t>15</w:t>
+        <w:t>16</w:t>
       </w:r>
       <w:r>
         <w:rPr>
@@ -3818,7 +3818,7 @@
         <w:rPr>
           <w:noProof/>
         </w:rPr>
-        <w:instrText xml:space="preserve"> PAGEREF _Toc324016276 \h </w:instrText>
+        <w:instrText xml:space="preserve"> PAGEREF _Toc324035982 \h </w:instrText>
       </w:r>
       <w:r>
         <w:rPr>
@@ -3835,7 +3835,7 @@
         <w:rPr>
           <w:noProof/>
         </w:rPr>
-        <w:t>15</w:t>
+        <w:t>16</w:t>
       </w:r>
       <w:r>
         <w:rPr>
@@ -3879,7 +3879,7 @@
         <w:rPr>
           <w:noProof/>
         </w:rPr>
-        <w:instrText xml:space="preserve"> PAGEREF _Toc324016277 \h </w:instrText>
+        <w:instrText xml:space="preserve"> PAGEREF _Toc324035983 \h </w:instrText>
       </w:r>
       <w:r>
         <w:rPr>
@@ -3896,7 +3896,7 @@
         <w:rPr>
           <w:noProof/>
         </w:rPr>
-        <w:t>15</w:t>
+        <w:t>16</w:t>
       </w:r>
       <w:r>
         <w:rPr>
@@ -3940,7 +3940,7 @@
         <w:rPr>
           <w:noProof/>
         </w:rPr>
-        <w:instrText xml:space="preserve"> PAGEREF _Toc324016278 \h </w:instrText>
+        <w:instrText xml:space="preserve"> PAGEREF _Toc324035984 \h </w:instrText>
       </w:r>
       <w:r>
         <w:rPr>
@@ -3957,7 +3957,7 @@
         <w:rPr>
           <w:noProof/>
         </w:rPr>
-        <w:t>16</w:t>
+        <w:t>17</w:t>
       </w:r>
       <w:r>
         <w:rPr>
@@ -3993,7 +3993,7 @@
           <w:lang w:eastAsia="zh-TW"/>
         </w:rPr>
       </w:pPr>
-      <w:bookmarkStart w:id="4" w:name="_Toc324016238"/>
+      <w:bookmarkStart w:id="4" w:name="_Toc324035944"/>
       <w:r>
         <w:rPr>
           <w:lang w:eastAsia="zh-TW"/>
@@ -4241,7 +4241,7 @@
       <w:pPr>
         <w:pStyle w:val="Heading1"/>
       </w:pPr>
-      <w:bookmarkStart w:id="5" w:name="_Toc324016239"/>
+      <w:bookmarkStart w:id="5" w:name="_Toc324035945"/>
       <w:r>
         <w:rPr>
           <w:rFonts w:hint="eastAsia"/>
@@ -4272,7 +4272,7 @@
       <w:pPr>
         <w:pStyle w:val="Heading2"/>
       </w:pPr>
-      <w:bookmarkStart w:id="6" w:name="_Toc324016240"/>
+      <w:bookmarkStart w:id="6" w:name="_Toc324035946"/>
       <w:r>
         <w:t>1.1 Formation and Dynamics</w:t>
       </w:r>
@@ -4899,7 +4899,7 @@
       <w:pPr>
         <w:pStyle w:val="Heading2"/>
       </w:pPr>
-      <w:bookmarkStart w:id="7" w:name="_Toc324016241"/>
+      <w:bookmarkStart w:id="7" w:name="_Toc324035947"/>
       <w:r>
         <w:t>1.2 Team Member Review</w:t>
       </w:r>
@@ -4909,7 +4909,7 @@
       <w:pPr>
         <w:pStyle w:val="Heading3"/>
       </w:pPr>
-      <w:bookmarkStart w:id="8" w:name="_Toc324016242"/>
+      <w:bookmarkStart w:id="8" w:name="_Toc324035948"/>
       <w:r>
         <w:t xml:space="preserve">1.2.1 </w:t>
       </w:r>
@@ -5066,7 +5066,7 @@
       <w:pPr>
         <w:pStyle w:val="Heading3"/>
       </w:pPr>
-      <w:bookmarkStart w:id="9" w:name="_Toc324016243"/>
+      <w:bookmarkStart w:id="9" w:name="_Toc324035949"/>
       <w:r>
         <w:t xml:space="preserve">1.2.2 </w:t>
       </w:r>
@@ -5217,7 +5217,7 @@
       <w:pPr>
         <w:pStyle w:val="Heading3"/>
       </w:pPr>
-      <w:bookmarkStart w:id="10" w:name="_Toc324016244"/>
+      <w:bookmarkStart w:id="10" w:name="_Toc324035950"/>
       <w:r>
         <w:lastRenderedPageBreak/>
         <w:t xml:space="preserve">1.2.3 </w:t>
@@ -5326,7 +5326,7 @@
         <w:pStyle w:val="Heading3"/>
         <w:jc w:val="both"/>
       </w:pPr>
-      <w:bookmarkStart w:id="11" w:name="_Toc324016245"/>
+      <w:bookmarkStart w:id="11" w:name="_Toc324035951"/>
       <w:r>
         <w:t xml:space="preserve">1.2.4 </w:t>
       </w:r>
@@ -5448,7 +5448,7 @@
         <w:pStyle w:val="Heading3"/>
         <w:jc w:val="both"/>
       </w:pPr>
-      <w:bookmarkStart w:id="12" w:name="_Toc324016246"/>
+      <w:bookmarkStart w:id="12" w:name="_Toc324035952"/>
       <w:r>
         <w:t xml:space="preserve">1.2.5 </w:t>
       </w:r>
@@ -5496,7 +5496,7 @@
         <w:pStyle w:val="Heading3"/>
         <w:jc w:val="both"/>
       </w:pPr>
-      <w:bookmarkStart w:id="13" w:name="_Toc324016247"/>
+      <w:bookmarkStart w:id="13" w:name="_Toc324035953"/>
       <w:r>
         <w:t xml:space="preserve">1.2.6 </w:t>
       </w:r>
@@ -5567,16 +5567,33 @@
     </w:p>
     <w:p>
       <w:pPr>
+        <w:spacing w:line="276" w:lineRule="auto"/>
+        <w:rPr>
+          <w:rFonts w:ascii="Arial" w:eastAsiaTheme="majorEastAsia" w:hAnsi="Arial" w:cstheme="majorBidi"/>
+          <w:b/>
+          <w:bCs/>
+          <w:sz w:val="28"/>
+          <w:szCs w:val="26"/>
+        </w:rPr>
+      </w:pPr>
+      <w:r>
+        <w:br w:type="page"/>
+      </w:r>
+    </w:p>
+    <w:p>
+      <w:pPr>
         <w:pStyle w:val="Heading2"/>
       </w:pPr>
-      <w:bookmarkStart w:id="14" w:name="_Toc324016248"/>
-      <w:r>
+      <w:bookmarkStart w:id="14" w:name="_Toc324035954"/>
+      <w:r>
+        <w:lastRenderedPageBreak/>
         <w:t>1.3 Chronological Account</w:t>
       </w:r>
       <w:bookmarkEnd w:id="14"/>
     </w:p>
     <w:p>
       <w:pPr>
+        <w:jc w:val="both"/>
         <w:rPr>
           <w:color w:val="FF0000"/>
         </w:rPr>
@@ -5591,562 +5608,868 @@
     <w:p>
       <w:pPr>
         <w:pStyle w:val="Heading3"/>
-      </w:pPr>
-      <w:bookmarkStart w:id="15" w:name="_Toc324016249"/>
+        <w:jc w:val="both"/>
+      </w:pPr>
+      <w:bookmarkStart w:id="15" w:name="_Toc324035955"/>
       <w:r>
         <w:t>1.3.1 Week One</w:t>
       </w:r>
       <w:bookmarkEnd w:id="15"/>
     </w:p>
     <w:p>
-      <w:r>
-        <w:t>Both the first formal meeting and the</w:t>
-      </w:r>
-      <w:r>
-        <w:t xml:space="preserve"> first informal meeting</w:t>
+      <w:pPr>
+        <w:jc w:val="both"/>
+      </w:pPr>
+      <w:r>
+        <w:t xml:space="preserve">During the first </w:t>
+      </w:r>
+      <w:r>
+        <w:t>week the</w:t>
+      </w:r>
+      <w:r>
+        <w:t xml:space="preserve"> group held b</w:t>
+      </w:r>
+      <w:r>
+        <w:t>oth the first formal meeting and the</w:t>
+      </w:r>
+      <w:r>
+        <w:t xml:space="preserve"> first informal meeting; </w:t>
+      </w:r>
+      <w:r>
+        <w:t>t</w:t>
+      </w:r>
+      <w:r>
+        <w:t>he first formal meeting was the first time the group met it</w:t>
+      </w:r>
+      <w:r>
+        <w:t>s supervisor, during this meeting it was d</w:t>
+      </w:r>
+      <w:r>
+        <w:t xml:space="preserve">ecided </w:t>
+      </w:r>
+      <w:r>
+        <w:t>that the weekly meetings would take place every Friday at 15:00, as</w:t>
+      </w:r>
+      <w:r>
+        <w:t xml:space="preserve"> long as everyone was available. </w:t>
+      </w:r>
+      <w:r>
+        <w:t>The group chose to rotate the chair and recorder each week to allow each member to get an equal experience</w:t>
+      </w:r>
+    </w:p>
+    <w:p>
+      <w:pPr>
+        <w:jc w:val="both"/>
+      </w:pPr>
+      <w:r>
+        <w:t>The</w:t>
+      </w:r>
+      <w:r>
+        <w:t xml:space="preserve"> project plan</w:t>
+      </w:r>
+      <w:r>
+        <w:t xml:space="preserve"> was</w:t>
+      </w:r>
+      <w:r>
+        <w:t xml:space="preserve"> discussed and jobs </w:t>
+      </w:r>
+      <w:r>
+        <w:t xml:space="preserve">were </w:t>
+      </w:r>
+      <w:r>
+        <w:t>allocated</w:t>
+      </w:r>
+      <w:r>
+        <w:t xml:space="preserve"> to every</w:t>
+      </w:r>
+      <w:r>
+        <w:t xml:space="preserve"> members of the group</w:t>
+      </w:r>
+      <w:r>
+        <w:t>.</w:t>
       </w:r>
       <w:r>
         <w:t xml:space="preserve"> </w:t>
       </w:r>
       <w:r>
-        <w:t>took place</w:t>
-      </w:r>
-      <w:r>
-        <w:t>. The</w:t>
-      </w:r>
-      <w:r>
-        <w:t xml:space="preserve"> project plan</w:t>
-      </w:r>
-      <w:r>
-        <w:t xml:space="preserve"> was</w:t>
-      </w:r>
-      <w:r>
-        <w:t xml:space="preserve"> discussed and jobs </w:t>
-      </w:r>
-      <w:r>
-        <w:t xml:space="preserve">were </w:t>
-      </w:r>
-      <w:r>
-        <w:t>allocated</w:t>
-      </w:r>
-      <w:r>
-        <w:t xml:space="preserve"> to every</w:t>
-      </w:r>
-      <w:r>
-        <w:t xml:space="preserve"> members of the group</w:t>
+        <w:t>Predictions were made on the time each task would take to complete. T</w:t>
+      </w:r>
+      <w:r>
+        <w:t>he team held a casual skills audit to decide which tasks should be assigned to which member</w:t>
+      </w:r>
+      <w:r>
+        <w:t xml:space="preserve"> - this</w:t>
+      </w:r>
+      <w:r>
+        <w:t xml:space="preserve"> generally agreed</w:t>
+      </w:r>
+      <w:r>
+        <w:t xml:space="preserve"> upon by </w:t>
+      </w:r>
+      <w:r>
+        <w:t>all members,</w:t>
+      </w:r>
+      <w:r>
+        <w:t xml:space="preserve"> </w:t>
+      </w:r>
+      <w:r>
+        <w:t xml:space="preserve">in the cases where this was not true, compromises that were deemed satisfactory by the group were made. </w:t>
+      </w:r>
+    </w:p>
+    <w:p>
+      <w:pPr>
+        <w:jc w:val="both"/>
+      </w:pPr>
+      <w:r>
+        <w:t>Decisions were also made</w:t>
+      </w:r>
+      <w:r>
+        <w:t xml:space="preserve"> about which tools to use. </w:t>
+      </w:r>
+      <w:r>
+        <w:t>These choices can be seen in the Analysis, Design and Testing Document. The group also made high level plans about how the application would be implemented.</w:t>
+      </w:r>
+    </w:p>
+    <w:p>
+      <w:pPr>
+        <w:pStyle w:val="Heading3"/>
+        <w:jc w:val="both"/>
+      </w:pPr>
+      <w:bookmarkStart w:id="16" w:name="_Toc324035956"/>
+      <w:r>
+        <w:t>1.3.2 Week Two</w:t>
+      </w:r>
+      <w:bookmarkEnd w:id="16"/>
+    </w:p>
+    <w:p>
+      <w:pPr>
+        <w:jc w:val="both"/>
+      </w:pPr>
+      <w:r>
+        <w:t>Kelvin was a</w:t>
+      </w:r>
+      <w:r>
+        <w:t xml:space="preserve">ppointed </w:t>
+      </w:r>
+      <w:r>
+        <w:t>as the time manage</w:t>
+      </w:r>
+      <w:r>
+        <w:t>r</w:t>
+      </w:r>
+      <w:r>
+        <w:t>, this role required him to ensure time is logged correctly by each member of the group, and kept up to date. He is also responsible for analysing the timesheet data, and producing reports, charts and graphs.</w:t>
+      </w:r>
+    </w:p>
+    <w:p>
+      <w:pPr>
+        <w:jc w:val="both"/>
+      </w:pPr>
+      <w:r>
+        <w:t>The role of Document M</w:t>
+      </w:r>
+      <w:r>
+        <w:t>anager</w:t>
+      </w:r>
+      <w:r>
+        <w:t xml:space="preserve"> was assigned to Edward, </w:t>
+      </w:r>
+      <w:r>
+        <w:t>h</w:t>
+      </w:r>
+      <w:r>
+        <w:t xml:space="preserve">is duty was to ensure that the documents submitted by the group were well presented, neatly structured and were easy to read. </w:t>
+      </w:r>
+      <w:r>
+        <w:t>The group found that creating one document that was only edited by the Document Manager ensured consistent styles and tone.</w:t>
+      </w:r>
+    </w:p>
+    <w:p>
+      <w:pPr>
+        <w:jc w:val="both"/>
+      </w:pPr>
+      <w:r>
+        <w:t xml:space="preserve">The Project Plan (deliverable 1) </w:t>
+      </w:r>
+      <w:r>
+        <w:t xml:space="preserve">was handed in promptly on the morning of the deadline day. It was proof read in </w:t>
+      </w:r>
+      <w:r>
+        <w:t>full</w:t>
+      </w:r>
+      <w:r>
+        <w:t xml:space="preserve"> by three members of the group the day before the hand in and prin</w:t>
+      </w:r>
+      <w:r>
+        <w:t>ted by the Document Manager</w:t>
+      </w:r>
+      <w:r>
+        <w:t xml:space="preserve"> as agreed. </w:t>
+      </w:r>
+      <w:r>
+        <w:t>By handing the document in with plenty of time,</w:t>
+      </w:r>
+      <w:r>
+        <w:t xml:space="preserve"> t</w:t>
+      </w:r>
+      <w:r>
+        <w:t xml:space="preserve">he group felt that it was good </w:t>
+      </w:r>
+      <w:r>
+        <w:t>that there was no frantic rush or panic to hand the document in.</w:t>
+      </w:r>
+    </w:p>
+    <w:p>
+      <w:pPr>
+        <w:jc w:val="both"/>
+      </w:pPr>
+      <w:r>
+        <w:t xml:space="preserve">The use cases </w:t>
+      </w:r>
+      <w:r>
+        <w:t xml:space="preserve">of the software were identified, and the most important classes of the system were specified. </w:t>
+      </w:r>
+    </w:p>
+    <w:p>
+      <w:pPr>
+        <w:pStyle w:val="Heading3"/>
+        <w:jc w:val="both"/>
+      </w:pPr>
+      <w:bookmarkStart w:id="17" w:name="_Toc324035957"/>
+      <w:r>
+        <w:t>1.3.3 Week Three</w:t>
+      </w:r>
+      <w:bookmarkEnd w:id="17"/>
+    </w:p>
+    <w:p>
+      <w:pPr>
+        <w:jc w:val="both"/>
+      </w:pPr>
+      <w:r>
+        <w:t xml:space="preserve">The group decided upon a </w:t>
+      </w:r>
+      <w:r>
+        <w:t>folder s</w:t>
+      </w:r>
+      <w:r>
+        <w:t>tructure for the SVN repository – it was intended to keep the repository organised ensuring that the files team members were looking for could be easily found.</w:t>
+      </w:r>
+    </w:p>
+    <w:p>
+      <w:pPr>
+        <w:jc w:val="both"/>
+      </w:pPr>
+      <w:r>
+        <w:t xml:space="preserve">Working pairs were appointed: Kelvin and Oscar were assigned the </w:t>
+      </w:r>
+      <w:proofErr w:type="gramStart"/>
+      <w:r>
+        <w:t>Model</w:t>
+      </w:r>
+      <w:r>
+        <w:t>,</w:t>
+      </w:r>
+      <w:proofErr w:type="gramEnd"/>
+      <w:r>
+        <w:t xml:space="preserve"> they were concerned with the classes that model the problem domain</w:t>
       </w:r>
       <w:r>
         <w:t>.</w:t>
       </w:r>
       <w:r>
-        <w:t xml:space="preserve"> The team held a casual skills audit to decide </w:t>
-      </w:r>
+        <w:t xml:space="preserve"> </w:t>
+      </w:r>
+      <w:proofErr w:type="spellStart"/>
+      <w:r>
+        <w:t>Kristian</w:t>
+      </w:r>
+      <w:proofErr w:type="spellEnd"/>
+      <w:r>
+        <w:t xml:space="preserve"> and Edward </w:t>
+      </w:r>
+      <w:r>
+        <w:t>were given the task of implementing the</w:t>
+      </w:r>
+      <w:r>
+        <w:t xml:space="preserve"> View</w:t>
+      </w:r>
+      <w:r>
+        <w:t>, both the visualisations of the runway on the screen, and the Graphical User Interface</w:t>
+      </w:r>
+      <w:r>
+        <w:t xml:space="preserve">. </w:t>
+      </w:r>
+      <w:r>
+        <w:t xml:space="preserve">Brian </w:t>
+      </w:r>
+      <w:r>
+        <w:t>was assigned the</w:t>
+      </w:r>
+      <w:r>
+        <w:t xml:space="preserve"> Controller</w:t>
+      </w:r>
+      <w:r>
+        <w:t>, mainly implemented using action listeners</w:t>
+      </w:r>
+      <w:r>
+        <w:t xml:space="preserve">. </w:t>
+      </w:r>
+    </w:p>
+    <w:p>
+      <w:pPr>
+        <w:jc w:val="both"/>
+      </w:pPr>
+      <w:r>
+        <w:t>Architectural design and HCI design was discussed in formal and informal meeting as a group. UML</w:t>
+      </w:r>
+      <w:r>
+        <w:t xml:space="preserve"> diagrams were</w:t>
+      </w:r>
+      <w:r>
+        <w:t xml:space="preserve"> used extensively to help communicate the various aspects of the project. </w:t>
+      </w:r>
+      <w:r>
+        <w:t>The group learned how valuable diagrams can be for conveying an argument.</w:t>
+      </w:r>
+    </w:p>
+    <w:p>
+      <w:pPr>
+        <w:jc w:val="both"/>
+      </w:pPr>
       <w:r>
         <w:lastRenderedPageBreak/>
-        <w:t>which tasks should be assigned to which member. Large amounts of time were</w:t>
-      </w:r>
-      <w:r>
-        <w:t xml:space="preserve"> spe</w:t>
-      </w:r>
-      <w:r>
-        <w:t>nt discussing hour allocation during the</w:t>
-      </w:r>
-      <w:r>
-        <w:t xml:space="preserve"> meetings; d</w:t>
-      </w:r>
-      <w:r>
-        <w:t xml:space="preserve">ecisions </w:t>
-      </w:r>
-      <w:r>
-        <w:t xml:space="preserve">about work </w:t>
-      </w:r>
-      <w:r>
-        <w:t>allocations were generally agreed</w:t>
-      </w:r>
-      <w:r>
-        <w:t xml:space="preserve"> upon by everyone. In the </w:t>
-      </w:r>
-      <w:r>
-        <w:t>cases where this was not true, compromises that were</w:t>
-      </w:r>
-      <w:r>
-        <w:t xml:space="preserve"> deemed satisfactory</w:t>
-      </w:r>
-      <w:r>
-        <w:t xml:space="preserve"> by the group were</w:t>
-      </w:r>
-      <w:r>
-        <w:t xml:space="preserve"> made. The project was</w:t>
-      </w:r>
-      <w:r>
-        <w:t xml:space="preserve"> broken down into small chunks of manageab</w:t>
-      </w:r>
-      <w:r>
-        <w:t>le tasks and assigned to members</w:t>
-      </w:r>
-      <w:r>
-        <w:t xml:space="preserve"> who were the most suitable.</w:t>
+        <w:t>The w</w:t>
+      </w:r>
+      <w:r>
+        <w:t>orking pairs</w:t>
+      </w:r>
+      <w:r>
+        <w:t xml:space="preserve"> held</w:t>
+      </w:r>
+      <w:r>
+        <w:t xml:space="preserve"> frequent gatherings</w:t>
+      </w:r>
+      <w:r>
+        <w:t xml:space="preserve"> to discuss and design their parts to encourage progress. </w:t>
+      </w:r>
+      <w:r>
+        <w:t>But there was a very limited amount of communication between the pairs. The group was kept updated about the progress each pair was making, but the inner workings were not discussed.</w:t>
       </w:r>
     </w:p>
     <w:p>
       <w:pPr>
         <w:pStyle w:val="Heading3"/>
-      </w:pPr>
-      <w:bookmarkStart w:id="16" w:name="_Toc324016250"/>
-      <w:r>
-        <w:t>1.3.2 Week Two</w:t>
-      </w:r>
-      <w:bookmarkEnd w:id="16"/>
-    </w:p>
-    <w:p>
-      <w:r>
-        <w:t>Kelvin was a</w:t>
-      </w:r>
-      <w:r>
-        <w:t xml:space="preserve">ppointed </w:t>
-      </w:r>
-      <w:r>
-        <w:t>as the time manage</w:t>
-      </w:r>
-      <w:r>
-        <w:t>r</w:t>
-      </w:r>
-      <w:r>
-        <w:t xml:space="preserve"> – it was made his responsibility ensure deadlines were stuck to and hours worked recorded in a consistent manner</w:t>
+        <w:jc w:val="both"/>
+      </w:pPr>
+      <w:bookmarkStart w:id="18" w:name="_Toc324035958"/>
+      <w:r>
+        <w:t>1.3.4 Week Four</w:t>
+      </w:r>
+      <w:bookmarkEnd w:id="18"/>
+    </w:p>
+    <w:p>
+      <w:pPr>
+        <w:jc w:val="both"/>
+      </w:pPr>
+      <w:r>
+        <w:t xml:space="preserve">The actual coding of the </w:t>
+      </w:r>
+      <w:r>
+        <w:t xml:space="preserve">Model and View </w:t>
+      </w:r>
+      <w:r>
+        <w:t>classes began. The respective</w:t>
+      </w:r>
+      <w:r>
+        <w:t xml:space="preserve"> working pair</w:t>
+      </w:r>
+      <w:r>
+        <w:t>s worked</w:t>
+      </w:r>
+      <w:r>
+        <w:t xml:space="preserve"> almost completely</w:t>
+      </w:r>
+      <w:r>
+        <w:t xml:space="preserve"> separately. Communication and discussion between the pairs ab</w:t>
+      </w:r>
+      <w:r>
+        <w:t xml:space="preserve">out the design of their parts was still essentially </w:t>
+      </w:r>
+      <w:r>
+        <w:t>non-existent</w:t>
+      </w:r>
+      <w:r>
+        <w:t>. The formal group meeting was used to review</w:t>
+      </w:r>
+      <w:r>
+        <w:t xml:space="preserve"> progress on the code. </w:t>
+      </w:r>
+    </w:p>
+    <w:p>
+      <w:pPr>
+        <w:jc w:val="both"/>
+      </w:pPr>
+      <w:r>
+        <w:t xml:space="preserve">The View was at first implemented by hand, but then after to a suggestion from the </w:t>
+      </w:r>
+      <w:r>
+        <w:t>group’s</w:t>
+      </w:r>
+      <w:r>
+        <w:t xml:space="preserve"> supervisor, Google Window Builder Pro was used to create the GUI instead.</w:t>
+      </w:r>
+      <w:r>
+        <w:t xml:space="preserve"> The menu items that would appear in the finished product were agreed upon during an informal meeting.</w:t>
+      </w:r>
+    </w:p>
+    <w:p>
+      <w:pPr>
+        <w:jc w:val="both"/>
+      </w:pPr>
+      <w:r>
+        <w:t xml:space="preserve">A small demonstration of what the Model and View code was capable of was presented in the formal group meeting. </w:t>
+      </w:r>
+    </w:p>
+    <w:p>
+      <w:pPr>
+        <w:jc w:val="both"/>
+      </w:pPr>
+      <w:r>
+        <w:t>Brian</w:t>
+      </w:r>
+      <w:r>
+        <w:t>, who was unable to begin implementing the Controller</w:t>
+      </w:r>
+      <w:r>
+        <w:t xml:space="preserve"> before the Model and View code had </w:t>
+      </w:r>
+      <w:r>
+        <w:t>been produced began helping</w:t>
+      </w:r>
+      <w:r>
+        <w:t xml:space="preserve"> out with View offering design consultancy</w:t>
+      </w:r>
+      <w:r>
+        <w:t>.</w:t>
+      </w:r>
+    </w:p>
+    <w:p>
+      <w:pPr>
+        <w:pStyle w:val="Heading3"/>
+        <w:jc w:val="both"/>
+      </w:pPr>
+      <w:bookmarkStart w:id="19" w:name="_Toc324035959"/>
+      <w:r>
+        <w:t>1.3.5 Week Five</w:t>
+      </w:r>
+      <w:bookmarkEnd w:id="19"/>
+    </w:p>
+    <w:p>
+      <w:pPr>
+        <w:jc w:val="both"/>
+      </w:pPr>
+      <w:r>
+        <w:t>The group began discussi</w:t>
+      </w:r>
+      <w:r>
+        <w:t>ng ideas for the presentation (D</w:t>
+      </w:r>
+      <w:r>
+        <w:t>eliverable 2)</w:t>
+      </w:r>
+      <w:r>
+        <w:t xml:space="preserve">. </w:t>
+      </w:r>
+      <w:r>
+        <w:t xml:space="preserve">An all-day session was booked in a library room to allow the group to agree on the content of the presentation, produce the slides and rehearse the material. </w:t>
+      </w:r>
+      <w:r>
+        <w:t>Neat versions of UML diagrams were produced to be included in the slides for the presentation.</w:t>
+      </w:r>
+    </w:p>
+    <w:p>
+      <w:pPr>
+        <w:jc w:val="both"/>
+      </w:pPr>
+      <w:r>
+        <w:t xml:space="preserve">The atmosphere of the group during week five was very relaxed; the members were all getting on well together and being very productive. </w:t>
+      </w:r>
+      <w:r>
+        <w:t xml:space="preserve">A middle Gantt chart was </w:t>
+      </w:r>
+      <w:r>
+        <w:t>produced, to help understand how well the budget had been stuck to, and allow a new estimate of how long each task would take to be produced</w:t>
+      </w:r>
+      <w:r>
+        <w:t xml:space="preserve">. </w:t>
+      </w:r>
+    </w:p>
+    <w:p>
+      <w:pPr>
+        <w:jc w:val="both"/>
+      </w:pPr>
+      <w:r>
+        <w:t>The group rehearsed the presentation a few times, but in hindsight, more rehearsals would have been better. A rehearsal in front of a small audience might have helped some of the team members with their presentation skills.</w:t>
+      </w:r>
+    </w:p>
+    <w:p>
+      <w:pPr>
+        <w:jc w:val="both"/>
+      </w:pPr>
+      <w:r>
+        <w:t>The group a</w:t>
+      </w:r>
+      <w:r>
+        <w:t xml:space="preserve">greed to freeze </w:t>
+      </w:r>
+      <w:r>
+        <w:t xml:space="preserve">the </w:t>
+      </w:r>
+      <w:r>
+        <w:t>code after this week in preparation f</w:t>
+      </w:r>
+      <w:r>
+        <w:t>or the application demo for D2.</w:t>
+      </w:r>
+      <w:r>
+        <w:t xml:space="preserve"> The amount of non-presentation work that was contributed during the fifth week was quite low due to conflicting coursework deadlines. </w:t>
+      </w:r>
+    </w:p>
+    <w:p>
+      <w:pPr>
+        <w:pStyle w:val="Heading3"/>
+        <w:jc w:val="both"/>
+      </w:pPr>
+      <w:bookmarkStart w:id="20" w:name="_Toc324035960"/>
+      <w:r>
+        <w:t>1.3.6 Week Six</w:t>
+      </w:r>
+      <w:bookmarkEnd w:id="20"/>
+    </w:p>
+    <w:p>
+      <w:pPr>
+        <w:jc w:val="both"/>
+      </w:pPr>
+      <w:r>
+        <w:t>The agreed code freeze for the demo was</w:t>
+      </w:r>
+      <w:r>
+        <w:t xml:space="preserve"> put into action </w:t>
+      </w:r>
+      <w:r>
+        <w:t xml:space="preserve">the day before the presentation. On the </w:t>
+      </w:r>
+      <w:r>
+        <w:t>day of presentation a</w:t>
+      </w:r>
+      <w:r>
+        <w:t xml:space="preserve"> final rehearsal</w:t>
+      </w:r>
+      <w:r>
+        <w:t xml:space="preserve"> took place</w:t>
+      </w:r>
+      <w:r>
+        <w:t xml:space="preserve"> before the presentation of D2.</w:t>
+      </w:r>
+      <w:r>
+        <w:t xml:space="preserve"> The final rehearsal was held during </w:t>
+      </w:r>
+      <w:r>
+        <w:t>an informal meeting an</w:t>
+      </w:r>
+      <w:r>
+        <w:t xml:space="preserve"> hour before the presentation to ensure</w:t>
+      </w:r>
+      <w:r>
+        <w:t xml:space="preserve"> everyone knew what they are presenting and </w:t>
+      </w:r>
+      <w:r>
+        <w:t xml:space="preserve">the material was fresh in their minds. </w:t>
       </w:r>
       <w:r>
         <w:t xml:space="preserve"> </w:t>
       </w:r>
-      <w:r>
-        <w:t>(demonstrated</w:t>
-      </w:r>
-      <w:r>
-        <w:t xml:space="preserve"> in the Project Plan</w:t>
-      </w:r>
-      <w:r>
-        <w:t>)</w:t>
-      </w:r>
-      <w:r>
-        <w:t xml:space="preserve">. </w:t>
-      </w:r>
-      <w:r>
-        <w:t>The role of Document M</w:t>
-      </w:r>
-      <w:r>
-        <w:t>anager</w:t>
-      </w:r>
-      <w:r>
-        <w:t xml:space="preserve"> was assigned to Edward, his duty was to ensure that the documents submitted by the group were well presented, neatly structured and were easy to read. The Project Plan (deliverable 1) </w:t>
-      </w:r>
-      <w:r>
-        <w:t xml:space="preserve">was handed in promptly on the morning of the deadline day. It was proof read in </w:t>
-      </w:r>
-      <w:r>
-        <w:t>full</w:t>
-      </w:r>
-      <w:r>
-        <w:t xml:space="preserve"> by three members of the group the day before the hand in and prin</w:t>
-      </w:r>
-      <w:r>
-        <w:t>ted by the Document Manager</w:t>
-      </w:r>
-      <w:r>
-        <w:t xml:space="preserve"> as agreed. </w:t>
-      </w:r>
-      <w:r>
-        <w:t xml:space="preserve">By handing the document in with plenty of time, the group felt that it was good that we didn’t have a rush or panic to hand in this </w:t>
-      </w:r>
-      <w:r>
-        <w:t>coursework</w:t>
-      </w:r>
-      <w:r>
-        <w:t>.</w:t>
+    </w:p>
+    <w:p>
+      <w:pPr>
+        <w:jc w:val="both"/>
+      </w:pPr>
+      <w:r>
+        <w:t xml:space="preserve">Everyone was satisfied with how the presentation went in terms of the performance and the immediate feedback from RJW. </w:t>
+      </w:r>
+      <w:r>
+        <w:t xml:space="preserve">The mark for the project plan was also received and all members of the group were reasonably satisfied with the grade. </w:t>
+      </w:r>
+    </w:p>
+    <w:p>
+      <w:pPr>
+        <w:jc w:val="both"/>
+      </w:pPr>
+      <w:r>
+        <w:t>After the presentation a small amount of coding took place within the pairs.</w:t>
       </w:r>
     </w:p>
     <w:p>
       <w:pPr>
         <w:pStyle w:val="Heading3"/>
-      </w:pPr>
-      <w:bookmarkStart w:id="17" w:name="_Toc324016251"/>
-      <w:r>
-        <w:t>1.3.3 Week Three</w:t>
-      </w:r>
-      <w:bookmarkEnd w:id="17"/>
-    </w:p>
-    <w:p>
-      <w:r>
-        <w:t>A good folder structure for the SVN repository was decided upon. Working pairs were appointed: Kelvin and Oscar were assigned the Model.</w:t>
-      </w:r>
-      <w:r>
-        <w:t xml:space="preserve"> </w:t>
+        <w:jc w:val="both"/>
+      </w:pPr>
+      <w:bookmarkStart w:id="21" w:name="_Toc324035961"/>
+      <w:r>
+        <w:lastRenderedPageBreak/>
+        <w:t>1.3.7 Week Seven</w:t>
+      </w:r>
+      <w:bookmarkEnd w:id="21"/>
+    </w:p>
+    <w:p>
+      <w:pPr>
+        <w:jc w:val="both"/>
+      </w:pPr>
+      <w:r>
+        <w:t xml:space="preserve">The progress of the coding was reviews and the group realised it was a little behind where it should ideally be. The group blamed this </w:t>
+      </w:r>
+      <w:r>
+        <w:t xml:space="preserve">on conflicting coursework. Since the View has still not been completed, Brian began helping by producing some dialog boxes. From this the group learned that it needed to be more specific about that tasks that needed to be completed. </w:t>
+      </w:r>
+    </w:p>
+    <w:p>
+      <w:pPr>
+        <w:jc w:val="both"/>
+      </w:pPr>
+      <w:r>
+        <w:t xml:space="preserve">The group began work on deliverable 3, the Analysis, Design and Testing document; </w:t>
+      </w:r>
+      <w:r>
+        <w:t>a</w:t>
+      </w:r>
+      <w:r>
+        <w:t xml:space="preserve"> template was created for the document and small amounts of notes were added to it. Only a small amount of progress was made on this document before the Easter break.</w:t>
+      </w:r>
+    </w:p>
+    <w:p>
+      <w:pPr>
+        <w:jc w:val="both"/>
+      </w:pPr>
+      <w:r>
+        <w:t xml:space="preserve">Marks for the presentation (d2) were received and the members of the group were generally satisfied with the marks. The group entered the Easter vacation possibly a little bit over confident about the project. </w:t>
+      </w:r>
+    </w:p>
+    <w:p>
+      <w:pPr>
+        <w:pStyle w:val="Heading3"/>
+        <w:jc w:val="both"/>
+      </w:pPr>
+      <w:bookmarkStart w:id="22" w:name="_Toc324035962"/>
+      <w:r>
+        <w:t>1.3.8 Easter Vacation</w:t>
+      </w:r>
+      <w:bookmarkEnd w:id="22"/>
+    </w:p>
+    <w:p>
+      <w:pPr>
+        <w:jc w:val="both"/>
+      </w:pPr>
+      <w:r>
+        <w:t xml:space="preserve">Due to a large amount of coursework set by other modules, and the fact that the group members had been split up geographically, the group did not plan to do a large amount of work over the Easter vacation. The group did in fact make very little progress during these weeks. </w:t>
+      </w:r>
+      <w:r>
+        <w:t xml:space="preserve">Fortunately the group had not allocated large amounts of work to be done during the Easter break, so the impact of the lack of contributions was not sever; finishing the other coursework during the holidays also gave the group more time to be spent on the project once they returned to Southampton. </w:t>
+      </w:r>
+    </w:p>
+    <w:p>
+      <w:pPr>
+        <w:pStyle w:val="Heading3"/>
+        <w:jc w:val="both"/>
+      </w:pPr>
+      <w:bookmarkStart w:id="23" w:name="_Toc324035963"/>
+      <w:r>
+        <w:t>1.3.9 Week Eight</w:t>
+      </w:r>
+      <w:bookmarkEnd w:id="23"/>
+    </w:p>
+    <w:p>
+      <w:pPr>
+        <w:jc w:val="both"/>
+      </w:pPr>
+      <w:r>
+        <w:t xml:space="preserve">During the first week back, a very small amount of work was carried out by the group. </w:t>
+      </w:r>
+      <w:r>
+        <w:t xml:space="preserve">This was due to more urgent (Note: no necessarily more important) coursework. From this the group realised that the members need to learn to plan their time more effectively, important tasks should have been taken care of before they became urgent tasks. </w:t>
+      </w:r>
+    </w:p>
+    <w:p>
+      <w:pPr>
+        <w:jc w:val="both"/>
+      </w:pPr>
+      <w:r>
+        <w:t xml:space="preserve">The file structure of the SVN repository was altered to help facilitate the integration of the View and the Model code via the creation of the Controller code. A few Action Listeners were implemented to act as the controller. </w:t>
+      </w:r>
+    </w:p>
+    <w:p>
+      <w:pPr>
+        <w:jc w:val="both"/>
+      </w:pPr>
+      <w:r>
+        <w:t>At the end of</w:t>
+      </w:r>
+      <w:r>
+        <w:t xml:space="preserve"> the week Edward performed a code review on the Model, and produced </w:t>
       </w:r>
       <w:proofErr w:type="spellStart"/>
       <w:r>
-        <w:t>Kristian</w:t>
+        <w:t>javadoc</w:t>
       </w:r>
       <w:proofErr w:type="spellEnd"/>
       <w:r>
-        <w:t xml:space="preserve"> and Edward </w:t>
-      </w:r>
-      <w:r>
-        <w:t>were given the task of implementing the</w:t>
-      </w:r>
-      <w:r>
-        <w:t xml:space="preserve"> View</w:t>
-      </w:r>
-      <w:r>
-        <w:t xml:space="preserve">. </w:t>
-      </w:r>
-      <w:r>
-        <w:t xml:space="preserve">Brian </w:t>
-      </w:r>
-      <w:r>
-        <w:t>was assigned the</w:t>
-      </w:r>
-      <w:r>
-        <w:t xml:space="preserve"> Controller. Architectural design and HCI design was discussed in formal and informal meeting as a group. UML </w:t>
-      </w:r>
-      <w:r>
-        <w:t>was used extensively to help communicate the various aspects of the project. The w</w:t>
-      </w:r>
-      <w:r>
-        <w:t>orking pairs</w:t>
-      </w:r>
-      <w:r>
-        <w:t xml:space="preserve"> help frequent gatherings</w:t>
-      </w:r>
-      <w:r>
-        <w:t xml:space="preserve"> to discuss and design their parts to encourage progress. Not a lot of communication to do with the design of the inner workings of Model or View between the working pairs </w:t>
-      </w:r>
-      <w:r>
-        <w:t>happened</w:t>
-      </w:r>
-      <w:r>
-        <w:t xml:space="preserve"> at this stage. The progress of the design for Model and View was reviewed but not communicated much in the formal group </w:t>
-      </w:r>
-      <w:r>
-        <w:t>meeting at the end of the week.</w:t>
+        <w:t xml:space="preserve"> style comments for the classes.</w:t>
       </w:r>
     </w:p>
     <w:p>
       <w:pPr>
         <w:pStyle w:val="Heading3"/>
-      </w:pPr>
-      <w:bookmarkStart w:id="18" w:name="_Toc324016252"/>
-      <w:r>
-        <w:t>1.3.4 Week Four</w:t>
-      </w:r>
-      <w:bookmarkEnd w:id="18"/>
-    </w:p>
-    <w:p>
-      <w:r>
-        <w:t xml:space="preserve">The actual coding of the </w:t>
-      </w:r>
-      <w:r>
-        <w:t xml:space="preserve">Model and View </w:t>
-      </w:r>
-      <w:r>
-        <w:t>classes began. The respective</w:t>
-      </w:r>
-      <w:r>
-        <w:t xml:space="preserve"> working pair</w:t>
-      </w:r>
-      <w:r>
-        <w:t>s worked</w:t>
-      </w:r>
-      <w:r>
-        <w:t xml:space="preserve"> almost completely</w:t>
-      </w:r>
-      <w:r>
-        <w:t xml:space="preserve"> separately. Communication and discussion between the pairs ab</w:t>
-      </w:r>
-      <w:r>
-        <w:t xml:space="preserve">out the design of their parts was still essentially </w:t>
-      </w:r>
-      <w:r>
-        <w:t>non-existent</w:t>
-      </w:r>
-      <w:r>
-        <w:t xml:space="preserve">. Formal group meeting reviewed progress on the code. A small demonstration of what the Model and View code was capable of was presented in the formal group meeting. Each working pair continued to </w:t>
-      </w:r>
-      <w:r>
-        <w:t>work</w:t>
-      </w:r>
-      <w:r>
-        <w:t xml:space="preserve"> separately. Brian</w:t>
-      </w:r>
-      <w:r>
-        <w:t>, who was unable to begin implementing the Controller before the Model and View have been produced began helping</w:t>
-      </w:r>
-      <w:r>
-        <w:t xml:space="preserve"> out with View offering design consultancy</w:t>
-      </w:r>
-      <w:r>
-        <w:t>.</w:t>
+        <w:jc w:val="both"/>
+      </w:pPr>
+      <w:bookmarkStart w:id="24" w:name="_Toc324035964"/>
+      <w:r>
+        <w:t>1.3.10 Week Nine</w:t>
+      </w:r>
+      <w:bookmarkEnd w:id="24"/>
+    </w:p>
+    <w:p>
+      <w:pPr>
+        <w:jc w:val="both"/>
+      </w:pPr>
+      <w:r>
+        <w:t xml:space="preserve">As the final deadlines came closer, and noticing that he was way behind in terms of hours Edward began putting a lot more effort into the project. </w:t>
+      </w:r>
+      <w:r>
+        <w:t xml:space="preserve">He attempted to motivate the group into putting more hours in, but they were hard at work with the large amount of other coursework. </w:t>
+      </w:r>
+    </w:p>
+    <w:p>
+      <w:pPr>
+        <w:jc w:val="both"/>
+      </w:pPr>
+      <w:r>
+        <w:t>The group found that with the integration (as they had been warned), the interfaces has not been thoroughly thought out, and so were slightly clumsy to use. Together, Brian and Edward came up with the solution of using the Observer Pattern</w:t>
+      </w:r>
+      <w:r>
+        <w:rPr>
+          <w:rStyle w:val="FootnoteReference"/>
+        </w:rPr>
+        <w:footnoteReference w:id="2"/>
+      </w:r>
+      <w:r>
+        <w:t xml:space="preserve"> to ensure that the required functionality was implemented in the neatest was p</w:t>
+      </w:r>
+      <w:r>
+        <w:t>o</w:t>
+      </w:r>
+      <w:r>
+        <w:t>ssible.</w:t>
+      </w:r>
+    </w:p>
+    <w:p>
+      <w:pPr>
+        <w:jc w:val="both"/>
+      </w:pPr>
+      <w:r>
+        <w:lastRenderedPageBreak/>
+        <w:t xml:space="preserve">The group learned from this that they need to spend more time specifying the programs design and ensuring that the various interfaces are published, and will all the desired functionality. </w:t>
+      </w:r>
+    </w:p>
+    <w:p>
+      <w:pPr>
+        <w:jc w:val="both"/>
+      </w:pPr>
+      <w:r>
+        <w:t xml:space="preserve">Edward continued to work hard on the project throughout the week, and by the end of the week was joined by the other group members </w:t>
+      </w:r>
+      <w:r>
+        <w:t>in a final sprint towards finishing the project.</w:t>
       </w:r>
     </w:p>
     <w:p>
       <w:pPr>
         <w:pStyle w:val="Heading3"/>
-      </w:pPr>
-      <w:bookmarkStart w:id="19" w:name="_Toc324016253"/>
-      <w:r>
-        <w:t>1.3.5 Week Five</w:t>
-      </w:r>
-      <w:bookmarkEnd w:id="19"/>
-    </w:p>
-    <w:p>
-      <w:r>
-        <w:t>The group began discussing ideas for the presentation (deliverable 2)</w:t>
-      </w:r>
-      <w:r>
-        <w:t xml:space="preserve">. </w:t>
-      </w:r>
-      <w:r>
-        <w:t>The</w:t>
-      </w:r>
-      <w:r>
-        <w:t xml:space="preserve"> UML diagrams</w:t>
-      </w:r>
-      <w:r>
-        <w:t xml:space="preserve"> that we would be presenting</w:t>
-      </w:r>
-      <w:r>
-        <w:t xml:space="preserve"> were finalised. A long library group meeting was held on the Sunday afternoon for this work to be done as a group because the presentation </w:t>
-      </w:r>
-      <w:r>
-        <w:t xml:space="preserve">was to </w:t>
-      </w:r>
-      <w:r>
-        <w:t>be presented by the whole group and need</w:t>
-      </w:r>
-      <w:r>
-        <w:t xml:space="preserve">ed </w:t>
-      </w:r>
-      <w:r>
-        <w:t>to be dynamic</w:t>
-      </w:r>
-      <w:r>
-        <w:t xml:space="preserve"> and flow</w:t>
-      </w:r>
-      <w:r>
-        <w:t xml:space="preserve"> nicely. This meeting included designing and making a draft version of the slides and rehearsing it for the first few times. The group dynamics were relaxed but productivity was high in terms of the amount of work produced and how far we got in preparation. A middle Gantt chart was made for the presentation. There were small conflicts in the design and ordering of the slides and of the amount of progress we reckon we made for the middle Gantt chart but it was resolved quickly and everyone was happy. This was also a point where we discover who needed to sharpen up their presentation skills – group members were helpful in offering critical but constructive opinion on others who fell short of expectations and everyone showed patience and persistence in rehearsing the </w:t>
-      </w:r>
-      <w:r>
-        <w:lastRenderedPageBreak/>
-        <w:t xml:space="preserve">presentation multiple times until everyone was at a satisfactory level. </w:t>
-      </w:r>
-      <w:r>
-        <w:t>The group a</w:t>
-      </w:r>
-      <w:r>
-        <w:t xml:space="preserve">greed to freeze </w:t>
-      </w:r>
-      <w:r>
-        <w:t xml:space="preserve">the </w:t>
-      </w:r>
-      <w:r>
-        <w:t>code after this week in preparation f</w:t>
-      </w:r>
-      <w:r>
-        <w:t>or the application demo for D2.</w:t>
+        <w:jc w:val="both"/>
+      </w:pPr>
+      <w:bookmarkStart w:id="25" w:name="_Toc324035965"/>
+      <w:r>
+        <w:t>1.3.11 Week Ten</w:t>
+      </w:r>
+      <w:bookmarkEnd w:id="25"/>
+    </w:p>
+    <w:p>
+      <w:pPr>
+        <w:jc w:val="both"/>
+      </w:pPr>
+      <w:r>
+        <w:t>Every evening of Week 10 Edward and Kris met in the undergraduate labs and worked hard to finish the coding. The GUI code was completed along with the model. By the end of the week the group was left with a product that could pass the User Acceptance Test, and also implemented a few extension features. By this point Edward had ranked up a lot more hours on his timesheet than the other member of the group.</w:t>
+      </w:r>
+    </w:p>
+    <w:p>
+      <w:pPr>
+        <w:jc w:val="both"/>
+      </w:pPr>
+      <w:r>
+        <w:t xml:space="preserve">Kelvin, Brian and Oscar had focused more on the End of Project report which was due to be handed in on Thursday, coding only when bugs were found, or features that had been omitted were requested. Kelvin and Oscar also spent a large proportion of the week testing their code. </w:t>
+      </w:r>
+    </w:p>
+    <w:p>
+      <w:pPr>
+        <w:jc w:val="both"/>
+      </w:pPr>
+      <w:r>
+        <w:t xml:space="preserve">The group was very glad that an extension was issued on this deliverable as it enabled a far more polished and complete document, that really reflects our ability, to be produced. The group did however decide that to prevent the reports from interfering with revision, the two </w:t>
+      </w:r>
+      <w:r>
+        <w:t>deliverables would be submitted on the same day as the presentation.</w:t>
       </w:r>
     </w:p>
     <w:p>
       <w:pPr>
         <w:pStyle w:val="Heading3"/>
       </w:pPr>
-      <w:bookmarkStart w:id="20" w:name="_Toc324016254"/>
-      <w:r>
-        <w:t>1.3.6 Week Six</w:t>
-      </w:r>
-      <w:bookmarkEnd w:id="20"/>
-    </w:p>
-    <w:p>
-      <w:r>
-        <w:t xml:space="preserve">The agreed code freeze for the demo was carried out the day before the presentation. On the day of presentation we had a final rehearsal before the presentation of D2. Final rehearsal was done in an informal meeting an hour before the presentation so everyone knew what they are presenting and were fresh with the presentation in mind before the presentation. Everyone was satisfied with how the presentation went in terms of the performance and the immediate feedback from RJW. Coding continued in the working pairs separately after the presentation. D1 marks were received and everyone appeared happy with the mark. </w:t>
+      <w:bookmarkStart w:id="26" w:name="_Toc324035966"/>
+      <w:r>
+        <w:t>1.3.12 Week Eleven</w:t>
+      </w:r>
+      <w:bookmarkEnd w:id="26"/>
+    </w:p>
+    <w:p>
+      <w:pPr>
+        <w:rPr>
+          <w:color w:val="FF0000"/>
+        </w:rPr>
+      </w:pPr>
+      <w:r>
+        <w:rPr>
+          <w:color w:val="FF0000"/>
+        </w:rPr>
+        <w:t xml:space="preserve">This week hasn’t happened yet, so I shan’t write about it yet, </w:t>
       </w:r>
       <w:proofErr w:type="gramStart"/>
       <w:r>
-        <w:t xml:space="preserve">Banter and report of presentation and D1 marks in the formal group </w:t>
-      </w:r>
-      <w:r>
-        <w:t>meeting at the end of the week.</w:t>
+        <w:rPr>
+          <w:color w:val="FF0000"/>
+        </w:rPr>
+        <w:t>But</w:t>
       </w:r>
       <w:proofErr w:type="gramEnd"/>
-    </w:p>
-    <w:p>
-      <w:pPr>
-        <w:pStyle w:val="Heading3"/>
-      </w:pPr>
-      <w:bookmarkStart w:id="21" w:name="_Toc324016255"/>
-      <w:r>
-        <w:t>1.3.7 Week Seven</w:t>
-      </w:r>
-      <w:bookmarkEnd w:id="21"/>
-    </w:p>
-    <w:p>
-      <w:proofErr w:type="gramStart"/>
-      <w:r>
-        <w:t>Reviewed coding progress.</w:t>
-      </w:r>
-      <w:proofErr w:type="gramEnd"/>
-      <w:r>
-        <w:t xml:space="preserve"> Work begins on D3. D2 marks were received and met with approving nods all round from members of the group. Controller code begins. It was clear that some essential dialog boxes were not coded to enable listeners to be written for them so Brian had to help speed up the coding of these. Confidence level was high heading into Easter.</w:t>
-      </w:r>
-    </w:p>
-    <w:p>
-      <w:r>
-        <w:t>Lesson learnt: be more specific about work that needs to be done – it was clear that the need to specify which dialog boxes that the Controller needs to be able to start coding was missing.</w:t>
-      </w:r>
-      <w:r>
-        <w:br/>
-      </w:r>
-    </w:p>
-    <w:p>
-      <w:pPr>
-        <w:pStyle w:val="Heading3"/>
-      </w:pPr>
-      <w:bookmarkStart w:id="22" w:name="_Toc324016256"/>
-      <w:r>
-        <w:t>1.3.8 Easter Vacation</w:t>
-      </w:r>
-      <w:bookmarkEnd w:id="22"/>
-    </w:p>
-    <w:p>
-      <w:r>
-        <w:t xml:space="preserve">Due to a large amount of coursework set by other modules, and the fact that the group members had been split up geographically, the group did not plan to do a large amount of work over the Easter vacation. The group did in fact make very little progress during these weeks. </w:t>
-      </w:r>
-    </w:p>
-    <w:p>
-      <w:pPr>
-        <w:pStyle w:val="Heading3"/>
-      </w:pPr>
-      <w:bookmarkStart w:id="23" w:name="_Toc324016257"/>
-      <w:r>
-        <w:t>1.3.9 Week Eight</w:t>
-      </w:r>
-      <w:bookmarkEnd w:id="23"/>
-    </w:p>
-    <w:p>
-      <w:r>
-        <w:t>Splitting /</w:t>
-      </w:r>
-      <w:proofErr w:type="spellStart"/>
-      <w:r>
-        <w:t>src</w:t>
-      </w:r>
-      <w:proofErr w:type="spellEnd"/>
-      <w:r>
-        <w:t xml:space="preserve"> folder into model and view was no longer a good solution as controller is starting to be developed more. /</w:t>
-      </w:r>
-      <w:proofErr w:type="spellStart"/>
-      <w:r>
-        <w:t>src</w:t>
-      </w:r>
-      <w:proofErr w:type="spellEnd"/>
-      <w:r>
-        <w:t xml:space="preserve"> was refactored and everyone was informed and adapted in good time. </w:t>
-      </w:r>
-      <w:proofErr w:type="gramStart"/>
-      <w:r>
-        <w:t>Discussed the plans for D3, D4 and D5.</w:t>
-      </w:r>
-      <w:proofErr w:type="gramEnd"/>
-      <w:r>
-        <w:t xml:space="preserve"> </w:t>
-      </w:r>
-      <w:proofErr w:type="gramStart"/>
-      <w:r>
-        <w:t>Code review.</w:t>
-      </w:r>
-      <w:proofErr w:type="gramEnd"/>
-    </w:p>
-    <w:p>
-      <w:r>
-        <w:t>Lesson learnt: be more specific at the planning/design stage: define folder structures for paper work and also define packages for coding.</w:t>
-      </w:r>
-    </w:p>
-    <w:p>
-      <w:r>
-        <w:t>Lesson learnt: discuss plans for looming deadlines earlier to prev</w:t>
-      </w:r>
-      <w:r>
-        <w:t>ent coding or documenting rush.</w:t>
-      </w:r>
-    </w:p>
-    <w:p>
-      <w:pPr>
-        <w:pStyle w:val="Heading3"/>
-      </w:pPr>
-      <w:bookmarkStart w:id="24" w:name="_Toc324016258"/>
-      <w:r>
-        <w:t>1.3.10 Week Nine</w:t>
-      </w:r>
-      <w:bookmarkEnd w:id="24"/>
-    </w:p>
-    <w:p>
-      <w:r>
-        <w:t>Not establishing interfaces well enough made programming Controller hard. Brian had to communicate frequently with both Model and View groups to get an idea of how those components work. Edward decided to make interfaces which needed another informal meeting to discuss with Brian. Rush to code up solution.</w:t>
-      </w:r>
-    </w:p>
-    <w:p>
-      <w:r>
-        <w:t>Lesson learnt: be more specific in the Design stage: define interfaces well before coding begins.</w:t>
-      </w:r>
-    </w:p>
-    <w:p>
-      <w:r>
-        <w:lastRenderedPageBreak/>
-        <w:t>Lesson learnt: code review meetings need to be stricter about the amount of work done; not let other course works derail progress. Need to improve time management on an individual level.</w:t>
-      </w:r>
-      <w:r>
-        <w:br/>
-      </w:r>
-    </w:p>
-    <w:p>
-      <w:pPr>
-        <w:pStyle w:val="Heading3"/>
-      </w:pPr>
-      <w:bookmarkStart w:id="25" w:name="_Toc324016259"/>
-      <w:r>
-        <w:t>1.3.11 Week Ten</w:t>
-      </w:r>
-      <w:bookmarkEnd w:id="25"/>
-    </w:p>
-    <w:p>
-      <w:r>
-        <w:t>Expected h</w:t>
-      </w:r>
-      <w:r>
-        <w:t>and in for this document.</w:t>
-      </w:r>
-    </w:p>
-    <w:p>
-      <w:pPr>
-        <w:pStyle w:val="Heading3"/>
-      </w:pPr>
-      <w:bookmarkStart w:id="26" w:name="_Toc324016260"/>
-      <w:r>
-        <w:t>1.3.12 Week Eleven</w:t>
-      </w:r>
-      <w:bookmarkEnd w:id="26"/>
-    </w:p>
-    <w:p>
-      <w:proofErr w:type="gramStart"/>
-      <w:r>
-        <w:t>Final presentation.</w:t>
-      </w:r>
-      <w:proofErr w:type="gramEnd"/>
-      <w:r>
-        <w:t xml:space="preserve"> Decided to hand this document in along with that to make way for revision. </w:t>
+      <w:r>
+        <w:rPr>
+          <w:color w:val="FF0000"/>
+        </w:rPr>
+        <w:t xml:space="preserve"> I sure do hope it will be as much of a blast as week 10!!!!!!!</w:t>
       </w:r>
     </w:p>
     <w:p>
       <w:pPr>
         <w:pStyle w:val="Heading2"/>
       </w:pPr>
-      <w:bookmarkStart w:id="27" w:name="_Toc324016261"/>
+      <w:bookmarkStart w:id="27" w:name="_Toc324035967"/>
       <w:r>
         <w:t>1.4 Evaluation</w:t>
       </w:r>
@@ -6174,7 +6497,6 @@
     </w:p>
     <w:p>
       <w:r>
-        <w:tab/>
         <w:t xml:space="preserve">As in every formal and professional process, evaluating it is a very important part of it. Keeping an objective point of view, being able to recognize own mistakes and suggesting new ways to approach previous issues </w:t>
       </w:r>
       <w:proofErr w:type="gramStart"/>
@@ -6222,7 +6544,11 @@
       </w:r>
       <w:proofErr w:type="spellEnd"/>
       <w:r>
-        <w:t xml:space="preserve"> charts were already modified accordingly, but truth is that even today, when the end is near, some of the consequences of bad planning are still present. Each member got busy with other University modules, and the deadlines got closer and closer, and in order to adapt, some members worked extra hours, others did </w:t>
+        <w:t xml:space="preserve"> charts were already modified accordingly, but truth is that even today, when the end is near, some of the </w:t>
+      </w:r>
+      <w:r>
+        <w:lastRenderedPageBreak/>
+        <w:t xml:space="preserve">consequences of bad planning are still present. Each member got busy with other University modules, and the deadlines got closer and closer, and in order to adapt, some members worked extra hours, others did </w:t>
       </w:r>
       <w:proofErr w:type="spellStart"/>
       <w:proofErr w:type="gramStart"/>
@@ -6247,11 +6573,7 @@
       </w:r>
       <w:proofErr w:type="gramEnd"/>
       <w:r>
-        <w:t xml:space="preserve"> In a team with several members, where a particular architectural pattern is chosen in order to modularize and share the coding amongst all team members, apart from the obvious benefits of adopting a particular architectural pattern; integrating everyone’s classes into a single working piece of software can become extremely tricky, in fact, it did. And it was thinking about this that this team derived its second big area that must be improved on a future project, and that is developing clearly </w:t>
-      </w:r>
-      <w:r>
-        <w:lastRenderedPageBreak/>
-        <w:t xml:space="preserve">defined interfaces beforehand. </w:t>
+        <w:t xml:space="preserve"> In a team with several members, where a particular architectural pattern is chosen in order to modularize and share the coding amongst all team members, apart from the obvious benefits of adopting a particular architectural pattern; integrating everyone’s classes into a single working piece of software can become extremely tricky, in fact, it did. And it was thinking about this that this team derived its second big area that must be improved on a future project, and that is developing clearly defined interfaces beforehand. </w:t>
       </w:r>
       <w:proofErr w:type="gramStart"/>
       <w:r>
@@ -6303,8 +6625,9 @@
       <w:pPr>
         <w:pStyle w:val="Heading2"/>
       </w:pPr>
-      <w:bookmarkStart w:id="28" w:name="_Toc324016262"/>
-      <w:r>
+      <w:bookmarkStart w:id="28" w:name="_Toc324035968"/>
+      <w:r>
+        <w:lastRenderedPageBreak/>
         <w:t>1.5 Individual Views</w:t>
       </w:r>
       <w:bookmarkEnd w:id="28"/>
@@ -6313,7 +6636,7 @@
       <w:pPr>
         <w:pStyle w:val="Heading3"/>
       </w:pPr>
-      <w:bookmarkStart w:id="29" w:name="_Toc324016263"/>
+      <w:bookmarkStart w:id="29" w:name="_Toc324035969"/>
       <w:r>
         <w:t xml:space="preserve">1.5.1 </w:t>
       </w:r>
@@ -6331,7 +6654,7 @@
       <w:pPr>
         <w:pStyle w:val="Heading3"/>
       </w:pPr>
-      <w:bookmarkStart w:id="30" w:name="_Toc324016264"/>
+      <w:bookmarkStart w:id="30" w:name="_Toc324035970"/>
       <w:r>
         <w:t xml:space="preserve">1.5.2 </w:t>
       </w:r>
@@ -6342,18 +6665,14 @@
     </w:p>
     <w:p>
       <w:r>
-        <w:t xml:space="preserve">“Our group works well together and I feel we are able to be very productive. Unfortunately I don’t feel that we put enough time into planning the inner workings of the system in the early stages of the project and as such met slight problems when it came to the integration of the project. We were able to produce a system that works well for a project of this scale, but if it were to grow substantially then a </w:t>
-      </w:r>
-      <w:r>
-        <w:lastRenderedPageBreak/>
-        <w:t>slight refactor would probably be needed - I don’t think this would be a huge task, but it would probably require us to step back and rethink some of our strategies. On a whole our group managed to get the work done, however I do feel that I put more time into the project than the other members of the group; this is however probably mainly to do with the fact I am somewhat of a perfectionist. I feel that this project has been a great learning experience, as I have learned what I am good at, and what I need to improve at.”</w:t>
+        <w:t>“Our group works well together and I feel we are able to be very productive. Unfortunately I don’t feel that we put enough time into planning the inner workings of the system in the early stages of the project and as such met slight problems when it came to the integration of the project. We were able to produce a system that works well for a project of this scale, but if it were to grow substantially then a slight refactor would probably be needed - I don’t think this would be a huge task, but it would probably require us to step back and rethink some of our strategies. On a whole our group managed to get the work done, however I do feel that I put more time into the project than the other members of the group; this is however probably mainly to do with the fact I am somewhat of a perfectionist. I feel that this project has been a great learning experience, as I have learned what I am good at, and what I need to improve at.”</w:t>
       </w:r>
     </w:p>
     <w:p>
       <w:pPr>
         <w:pStyle w:val="Heading3"/>
       </w:pPr>
-      <w:bookmarkStart w:id="31" w:name="_Toc324016265"/>
+      <w:bookmarkStart w:id="31" w:name="_Toc324035971"/>
       <w:r>
         <w:t xml:space="preserve">1.5.3 </w:t>
       </w:r>
@@ -6416,7 +6735,7 @@
       <w:pPr>
         <w:pStyle w:val="Heading3"/>
       </w:pPr>
-      <w:bookmarkStart w:id="32" w:name="_Toc324016266"/>
+      <w:bookmarkStart w:id="32" w:name="_Toc324035972"/>
       <w:r>
         <w:t xml:space="preserve">1.5.4 </w:t>
       </w:r>
@@ -6442,7 +6761,7 @@
       <w:pPr>
         <w:pStyle w:val="Heading3"/>
       </w:pPr>
-      <w:bookmarkStart w:id="33" w:name="_Toc324016267"/>
+      <w:bookmarkStart w:id="33" w:name="_Toc324035973"/>
       <w:r>
         <w:t xml:space="preserve">1.5.5 </w:t>
       </w:r>
@@ -6485,7 +6804,7 @@
       <w:pPr>
         <w:pStyle w:val="Heading1"/>
       </w:pPr>
-      <w:bookmarkStart w:id="34" w:name="_Toc324016268"/>
+      <w:bookmarkStart w:id="34" w:name="_Toc324035974"/>
       <w:r>
         <w:lastRenderedPageBreak/>
         <w:t>2</w:t>
@@ -6512,7 +6831,7 @@
           <w:shd w:val="clear" w:color="auto" w:fill="FFFFFF"/>
         </w:rPr>
       </w:pPr>
-      <w:bookmarkStart w:id="35" w:name="_Toc324016269"/>
+      <w:bookmarkStart w:id="35" w:name="_Toc324035975"/>
       <w:r>
         <w:rPr>
           <w:shd w:val="clear" w:color="auto" w:fill="FFFFFF"/>
@@ -6571,7 +6890,7 @@
           <w:shd w:val="clear" w:color="auto" w:fill="FFFFFF"/>
         </w:rPr>
       </w:pPr>
-      <w:bookmarkStart w:id="36" w:name="_Toc324016270"/>
+      <w:bookmarkStart w:id="36" w:name="_Toc324035976"/>
       <w:r>
         <w:rPr>
           <w:shd w:val="clear" w:color="auto" w:fill="FFFFFF"/>
@@ -6618,7 +6937,7 @@
           <w:shd w:val="clear" w:color="auto" w:fill="FFFFFF"/>
         </w:rPr>
       </w:pPr>
-      <w:bookmarkStart w:id="37" w:name="_Toc324016271"/>
+      <w:bookmarkStart w:id="37" w:name="_Toc324035977"/>
       <w:r>
         <w:rPr>
           <w:shd w:val="clear" w:color="auto" w:fill="FFFFFF"/>
@@ -6687,7 +7006,7 @@
           <w:shd w:val="clear" w:color="auto" w:fill="FFFFFF"/>
         </w:rPr>
       </w:pPr>
-      <w:bookmarkStart w:id="38" w:name="_Toc324016272"/>
+      <w:bookmarkStart w:id="38" w:name="_Toc324035978"/>
       <w:r>
         <w:rPr>
           <w:shd w:val="clear" w:color="auto" w:fill="FFFFFF"/>
@@ -6874,7 +7193,7 @@
       <w:pPr>
         <w:pStyle w:val="Heading1"/>
       </w:pPr>
-      <w:bookmarkStart w:id="39" w:name="_Toc324016273"/>
+      <w:bookmarkStart w:id="39" w:name="_Toc324035979"/>
       <w:r>
         <w:lastRenderedPageBreak/>
         <w:t xml:space="preserve">3 </w:t>
@@ -6984,7 +7303,7 @@
           <w:lang w:eastAsia="zh-TW"/>
         </w:rPr>
       </w:pPr>
-      <w:bookmarkStart w:id="40" w:name="_Toc324016274"/>
+      <w:bookmarkStart w:id="40" w:name="_Toc324035980"/>
       <w:r>
         <w:rPr>
           <w:rFonts w:hint="eastAsia"/>
@@ -7008,7 +7327,7 @@
           <w:shd w:val="clear" w:color="auto" w:fill="FFFFFF"/>
         </w:rPr>
       </w:pPr>
-      <w:bookmarkStart w:id="41" w:name="_Toc324016275"/>
+      <w:bookmarkStart w:id="41" w:name="_Toc324035981"/>
       <w:r>
         <w:rPr>
           <w:shd w:val="clear" w:color="auto" w:fill="FFFFFF"/>
@@ -7057,7 +7376,7 @@
           <w:shd w:val="clear" w:color="auto" w:fill="FFFFFF"/>
         </w:rPr>
       </w:pPr>
-      <w:bookmarkStart w:id="42" w:name="_Toc324016276"/>
+      <w:bookmarkStart w:id="42" w:name="_Toc324035982"/>
       <w:r>
         <w:rPr>
           <w:shd w:val="clear" w:color="auto" w:fill="FFFFFF"/>
@@ -7105,7 +7424,7 @@
           <w:shd w:val="clear" w:color="auto" w:fill="FFFFFF"/>
         </w:rPr>
       </w:pPr>
-      <w:bookmarkStart w:id="43" w:name="_Toc324016277"/>
+      <w:bookmarkStart w:id="43" w:name="_Toc324035983"/>
       <w:r>
         <w:rPr>
           <w:shd w:val="clear" w:color="auto" w:fill="FFFFFF"/>
@@ -7157,7 +7476,7 @@
           <w:shd w:val="clear" w:color="auto" w:fill="FFFFFF"/>
         </w:rPr>
       </w:pPr>
-      <w:bookmarkStart w:id="44" w:name="_Toc324016278"/>
+      <w:bookmarkStart w:id="44" w:name="_Toc324035984"/>
       <w:r>
         <w:rPr>
           <w:shd w:val="clear" w:color="auto" w:fill="FFFFFF"/>
@@ -7233,7 +7552,7 @@
       <w:rPr>
         <w:noProof/>
       </w:rPr>
-      <w:t>8</w:t>
+      <w:t>4</w:t>
     </w:r>
     <w:r>
       <w:fldChar w:fldCharType="end"/>
@@ -7292,6 +7611,25 @@
       <w:proofErr w:type="spellEnd"/>
       <w:r>
         <w:t>: Productive Projects and teams.</w:t>
+      </w:r>
+    </w:p>
+  </w:footnote>
+  <w:footnote w:id="2">
+    <w:p>
+      <w:pPr>
+        <w:pStyle w:val="FootnoteText"/>
+      </w:pPr>
+      <w:r>
+        <w:rPr>
+          <w:rStyle w:val="FootnoteReference"/>
+        </w:rPr>
+        <w:footnoteRef/>
+      </w:r>
+      <w:r>
+        <w:t xml:space="preserve"> </w:t>
+      </w:r>
+      <w:r>
+        <w:t>Design Patterns: Elements of Reusable Object-Oriented Software</w:t>
       </w:r>
     </w:p>
   </w:footnote>
@@ -11665,7 +12003,7 @@
 </file>
 
 <file path=customXml/itemProps1.xml><?xml version="1.0" encoding="utf-8"?>
-<ds:datastoreItem xmlns:ds="http://schemas.openxmlformats.org/officeDocument/2006/customXml" ds:itemID="{B6792378-94F1-49C5-A3CF-1D8AAA4D436E}">
+<ds:datastoreItem xmlns:ds="http://schemas.openxmlformats.org/officeDocument/2006/customXml" ds:itemID="{F4578232-2EF2-4CFF-B866-62269A045C52}">
   <ds:schemaRefs>
     <ds:schemaRef ds:uri="http://schemas.openxmlformats.org/officeDocument/2006/bibliography"/>
   </ds:schemaRefs>

</xml_diff>

<commit_message>
*Reviewed evaluation in EoPR
</commit_message>
<xml_diff>
--- a/doc/End of Project Report/D4EoPR.docx
+++ b/doc/End of Project Report/D4EoPR.docx
@@ -397,7 +397,7 @@
       <w:pPr>
         <w:pStyle w:val="Heading1"/>
       </w:pPr>
-      <w:bookmarkStart w:id="0" w:name="_Toc324035941"/>
+      <w:bookmarkStart w:id="0" w:name="_Toc324069506"/>
       <w:r>
         <w:t>Notes to the Authors:</w:t>
       </w:r>
@@ -877,7 +877,7 @@
       <w:pPr>
         <w:pStyle w:val="Heading1"/>
       </w:pPr>
-      <w:bookmarkStart w:id="1" w:name="_Toc324035942"/>
+      <w:bookmarkStart w:id="1" w:name="_Toc324069507"/>
       <w:r>
         <w:lastRenderedPageBreak/>
         <w:t>Document Control</w:t>
@@ -1290,7 +1290,7 @@
       <w:pPr>
         <w:pStyle w:val="Heading1"/>
       </w:pPr>
-      <w:bookmarkStart w:id="2" w:name="_Toc324035943"/>
+      <w:bookmarkStart w:id="2" w:name="_Toc324069508"/>
       <w:r>
         <w:lastRenderedPageBreak/>
         <w:t>Table of Contents</w:t>
@@ -1318,8 +1318,6 @@
       <w:r>
         <w:fldChar w:fldCharType="separate"/>
       </w:r>
-      <w:bookmarkStart w:id="3" w:name="_GoBack"/>
-      <w:bookmarkEnd w:id="3"/>
       <w:r>
         <w:rPr>
           <w:noProof/>
@@ -1342,7 +1340,7 @@
         <w:rPr>
           <w:noProof/>
         </w:rPr>
-        <w:instrText xml:space="preserve"> PAGEREF _Toc324035941 \h </w:instrText>
+        <w:instrText xml:space="preserve"> PAGEREF _Toc324069506 \h </w:instrText>
       </w:r>
       <w:r>
         <w:rPr>
@@ -1402,7 +1400,7 @@
         <w:rPr>
           <w:noProof/>
         </w:rPr>
-        <w:instrText xml:space="preserve"> PAGEREF _Toc324035942 \h </w:instrText>
+        <w:instrText xml:space="preserve"> PAGEREF _Toc324069507 \h </w:instrText>
       </w:r>
       <w:r>
         <w:rPr>
@@ -1462,7 +1460,7 @@
         <w:rPr>
           <w:noProof/>
         </w:rPr>
-        <w:instrText xml:space="preserve"> PAGEREF _Toc324035943 \h </w:instrText>
+        <w:instrText xml:space="preserve"> PAGEREF _Toc324069508 \h </w:instrText>
       </w:r>
       <w:r>
         <w:rPr>
@@ -1523,7 +1521,7 @@
         <w:rPr>
           <w:noProof/>
         </w:rPr>
-        <w:instrText xml:space="preserve"> PAGEREF _Toc324035944 \h </w:instrText>
+        <w:instrText xml:space="preserve"> PAGEREF _Toc324069509 \h </w:instrText>
       </w:r>
       <w:r>
         <w:rPr>
@@ -1590,7 +1588,7 @@
         <w:rPr>
           <w:noProof/>
         </w:rPr>
-        <w:instrText xml:space="preserve"> PAGEREF _Toc324035945 \h </w:instrText>
+        <w:instrText xml:space="preserve"> PAGEREF _Toc324069510 \h </w:instrText>
       </w:r>
       <w:r>
         <w:rPr>
@@ -1650,7 +1648,7 @@
         <w:rPr>
           <w:noProof/>
         </w:rPr>
-        <w:instrText xml:space="preserve"> PAGEREF _Toc324035946 \h </w:instrText>
+        <w:instrText xml:space="preserve"> PAGEREF _Toc324069511 \h </w:instrText>
       </w:r>
       <w:r>
         <w:rPr>
@@ -1710,7 +1708,7 @@
         <w:rPr>
           <w:noProof/>
         </w:rPr>
-        <w:instrText xml:space="preserve"> PAGEREF _Toc324035947 \h </w:instrText>
+        <w:instrText xml:space="preserve"> PAGEREF _Toc324069512 \h </w:instrText>
       </w:r>
       <w:r>
         <w:rPr>
@@ -1770,7 +1768,7 @@
         <w:rPr>
           <w:noProof/>
         </w:rPr>
-        <w:instrText xml:space="preserve"> PAGEREF _Toc324035948 \h </w:instrText>
+        <w:instrText xml:space="preserve"> PAGEREF _Toc324069513 \h </w:instrText>
       </w:r>
       <w:r>
         <w:rPr>
@@ -1830,7 +1828,7 @@
         <w:rPr>
           <w:noProof/>
         </w:rPr>
-        <w:instrText xml:space="preserve"> PAGEREF _Toc324035949 \h </w:instrText>
+        <w:instrText xml:space="preserve"> PAGEREF _Toc324069514 \h </w:instrText>
       </w:r>
       <w:r>
         <w:rPr>
@@ -1890,7 +1888,7 @@
         <w:rPr>
           <w:noProof/>
         </w:rPr>
-        <w:instrText xml:space="preserve"> PAGEREF _Toc324035950 \h </w:instrText>
+        <w:instrText xml:space="preserve"> PAGEREF _Toc324069515 \h </w:instrText>
       </w:r>
       <w:r>
         <w:rPr>
@@ -1950,7 +1948,7 @@
         <w:rPr>
           <w:noProof/>
         </w:rPr>
-        <w:instrText xml:space="preserve"> PAGEREF _Toc324035951 \h </w:instrText>
+        <w:instrText xml:space="preserve"> PAGEREF _Toc324069516 \h </w:instrText>
       </w:r>
       <w:r>
         <w:rPr>
@@ -2010,7 +2008,7 @@
         <w:rPr>
           <w:noProof/>
         </w:rPr>
-        <w:instrText xml:space="preserve"> PAGEREF _Toc324035952 \h </w:instrText>
+        <w:instrText xml:space="preserve"> PAGEREF _Toc324069517 \h </w:instrText>
       </w:r>
       <w:r>
         <w:rPr>
@@ -2070,7 +2068,7 @@
         <w:rPr>
           <w:noProof/>
         </w:rPr>
-        <w:instrText xml:space="preserve"> PAGEREF _Toc324035953 \h </w:instrText>
+        <w:instrText xml:space="preserve"> PAGEREF _Toc324069518 \h </w:instrText>
       </w:r>
       <w:r>
         <w:rPr>
@@ -2130,7 +2128,7 @@
         <w:rPr>
           <w:noProof/>
         </w:rPr>
-        <w:instrText xml:space="preserve"> PAGEREF _Toc324035954 \h </w:instrText>
+        <w:instrText xml:space="preserve"> PAGEREF _Toc324069519 \h </w:instrText>
       </w:r>
       <w:r>
         <w:rPr>
@@ -2190,7 +2188,7 @@
         <w:rPr>
           <w:noProof/>
         </w:rPr>
-        <w:instrText xml:space="preserve"> PAGEREF _Toc324035955 \h </w:instrText>
+        <w:instrText xml:space="preserve"> PAGEREF _Toc324069520 \h </w:instrText>
       </w:r>
       <w:r>
         <w:rPr>
@@ -2250,7 +2248,7 @@
         <w:rPr>
           <w:noProof/>
         </w:rPr>
-        <w:instrText xml:space="preserve"> PAGEREF _Toc324035956 \h </w:instrText>
+        <w:instrText xml:space="preserve"> PAGEREF _Toc324069521 \h </w:instrText>
       </w:r>
       <w:r>
         <w:rPr>
@@ -2310,7 +2308,7 @@
         <w:rPr>
           <w:noProof/>
         </w:rPr>
-        <w:instrText xml:space="preserve"> PAGEREF _Toc324035957 \h </w:instrText>
+        <w:instrText xml:space="preserve"> PAGEREF _Toc324069522 \h </w:instrText>
       </w:r>
       <w:r>
         <w:rPr>
@@ -2370,7 +2368,7 @@
         <w:rPr>
           <w:noProof/>
         </w:rPr>
-        <w:instrText xml:space="preserve"> PAGEREF _Toc324035958 \h </w:instrText>
+        <w:instrText xml:space="preserve"> PAGEREF _Toc324069523 \h </w:instrText>
       </w:r>
       <w:r>
         <w:rPr>
@@ -2430,7 +2428,7 @@
         <w:rPr>
           <w:noProof/>
         </w:rPr>
-        <w:instrText xml:space="preserve"> PAGEREF _Toc324035959 \h </w:instrText>
+        <w:instrText xml:space="preserve"> PAGEREF _Toc324069524 \h </w:instrText>
       </w:r>
       <w:r>
         <w:rPr>
@@ -2490,7 +2488,7 @@
         <w:rPr>
           <w:noProof/>
         </w:rPr>
-        <w:instrText xml:space="preserve"> PAGEREF _Toc324035960 \h </w:instrText>
+        <w:instrText xml:space="preserve"> PAGEREF _Toc324069525 \h </w:instrText>
       </w:r>
       <w:r>
         <w:rPr>
@@ -2550,7 +2548,7 @@
         <w:rPr>
           <w:noProof/>
         </w:rPr>
-        <w:instrText xml:space="preserve"> PAGEREF _Toc324035961 \h </w:instrText>
+        <w:instrText xml:space="preserve"> PAGEREF _Toc324069526 \h </w:instrText>
       </w:r>
       <w:r>
         <w:rPr>
@@ -2610,7 +2608,7 @@
         <w:rPr>
           <w:noProof/>
         </w:rPr>
-        <w:instrText xml:space="preserve"> PAGEREF _Toc324035962 \h </w:instrText>
+        <w:instrText xml:space="preserve"> PAGEREF _Toc324069527 \h </w:instrText>
       </w:r>
       <w:r>
         <w:rPr>
@@ -2670,7 +2668,7 @@
         <w:rPr>
           <w:noProof/>
         </w:rPr>
-        <w:instrText xml:space="preserve"> PAGEREF _Toc324035963 \h </w:instrText>
+        <w:instrText xml:space="preserve"> PAGEREF _Toc324069528 \h </w:instrText>
       </w:r>
       <w:r>
         <w:rPr>
@@ -2730,7 +2728,7 @@
         <w:rPr>
           <w:noProof/>
         </w:rPr>
-        <w:instrText xml:space="preserve"> PAGEREF _Toc324035964 \h </w:instrText>
+        <w:instrText xml:space="preserve"> PAGEREF _Toc324069529 \h </w:instrText>
       </w:r>
       <w:r>
         <w:rPr>
@@ -2790,7 +2788,7 @@
         <w:rPr>
           <w:noProof/>
         </w:rPr>
-        <w:instrText xml:space="preserve"> PAGEREF _Toc324035965 \h </w:instrText>
+        <w:instrText xml:space="preserve"> PAGEREF _Toc324069530 \h </w:instrText>
       </w:r>
       <w:r>
         <w:rPr>
@@ -2850,7 +2848,7 @@
         <w:rPr>
           <w:noProof/>
         </w:rPr>
-        <w:instrText xml:space="preserve"> PAGEREF _Toc324035966 \h </w:instrText>
+        <w:instrText xml:space="preserve"> PAGEREF _Toc324069531 \h </w:instrText>
       </w:r>
       <w:r>
         <w:rPr>
@@ -2910,7 +2908,7 @@
         <w:rPr>
           <w:noProof/>
         </w:rPr>
-        <w:instrText xml:space="preserve"> PAGEREF _Toc324035967 \h </w:instrText>
+        <w:instrText xml:space="preserve"> PAGEREF _Toc324069532 \h </w:instrText>
       </w:r>
       <w:r>
         <w:rPr>
@@ -2970,7 +2968,7 @@
         <w:rPr>
           <w:noProof/>
         </w:rPr>
-        <w:instrText xml:space="preserve"> PAGEREF _Toc324035968 \h </w:instrText>
+        <w:instrText xml:space="preserve"> PAGEREF _Toc324069533 \h </w:instrText>
       </w:r>
       <w:r>
         <w:rPr>
@@ -3030,7 +3028,7 @@
         <w:rPr>
           <w:noProof/>
         </w:rPr>
-        <w:instrText xml:space="preserve"> PAGEREF _Toc324035969 \h </w:instrText>
+        <w:instrText xml:space="preserve"> PAGEREF _Toc324069534 \h </w:instrText>
       </w:r>
       <w:r>
         <w:rPr>
@@ -3090,7 +3088,7 @@
         <w:rPr>
           <w:noProof/>
         </w:rPr>
-        <w:instrText xml:space="preserve"> PAGEREF _Toc324035970 \h </w:instrText>
+        <w:instrText xml:space="preserve"> PAGEREF _Toc324069535 \h </w:instrText>
       </w:r>
       <w:r>
         <w:rPr>
@@ -3150,7 +3148,7 @@
         <w:rPr>
           <w:noProof/>
         </w:rPr>
-        <w:instrText xml:space="preserve"> PAGEREF _Toc324035971 \h </w:instrText>
+        <w:instrText xml:space="preserve"> PAGEREF _Toc324069536 \h </w:instrText>
       </w:r>
       <w:r>
         <w:rPr>
@@ -3211,7 +3209,7 @@
         <w:rPr>
           <w:noProof/>
         </w:rPr>
-        <w:instrText xml:space="preserve"> PAGEREF _Toc324035972 \h </w:instrText>
+        <w:instrText xml:space="preserve"> PAGEREF _Toc324069537 \h </w:instrText>
       </w:r>
       <w:r>
         <w:rPr>
@@ -3271,7 +3269,7 @@
         <w:rPr>
           <w:noProof/>
         </w:rPr>
-        <w:instrText xml:space="preserve"> PAGEREF _Toc324035973 \h </w:instrText>
+        <w:instrText xml:space="preserve"> PAGEREF _Toc324069538 \h </w:instrText>
       </w:r>
       <w:r>
         <w:rPr>
@@ -3331,7 +3329,7 @@
         <w:rPr>
           <w:noProof/>
         </w:rPr>
-        <w:instrText xml:space="preserve"> PAGEREF _Toc324035974 \h </w:instrText>
+        <w:instrText xml:space="preserve"> PAGEREF _Toc324069539 \h </w:instrText>
       </w:r>
       <w:r>
         <w:rPr>
@@ -3392,7 +3390,7 @@
         <w:rPr>
           <w:noProof/>
         </w:rPr>
-        <w:instrText xml:space="preserve"> PAGEREF _Toc324035975 \h </w:instrText>
+        <w:instrText xml:space="preserve"> PAGEREF _Toc324069540 \h </w:instrText>
       </w:r>
       <w:r>
         <w:rPr>
@@ -3453,7 +3451,7 @@
         <w:rPr>
           <w:noProof/>
         </w:rPr>
-        <w:instrText xml:space="preserve"> PAGEREF _Toc324035976 \h </w:instrText>
+        <w:instrText xml:space="preserve"> PAGEREF _Toc324069541 \h </w:instrText>
       </w:r>
       <w:r>
         <w:rPr>
@@ -3514,7 +3512,7 @@
         <w:rPr>
           <w:noProof/>
         </w:rPr>
-        <w:instrText xml:space="preserve"> PAGEREF _Toc324035977 \h </w:instrText>
+        <w:instrText xml:space="preserve"> PAGEREF _Toc324069542 \h </w:instrText>
       </w:r>
       <w:r>
         <w:rPr>
@@ -3575,7 +3573,7 @@
         <w:rPr>
           <w:noProof/>
         </w:rPr>
-        <w:instrText xml:space="preserve"> PAGEREF _Toc324035978 \h </w:instrText>
+        <w:instrText xml:space="preserve"> PAGEREF _Toc324069543 \h </w:instrText>
       </w:r>
       <w:r>
         <w:rPr>
@@ -3635,7 +3633,7 @@
         <w:rPr>
           <w:noProof/>
         </w:rPr>
-        <w:instrText xml:space="preserve"> PAGEREF _Toc324035979 \h </w:instrText>
+        <w:instrText xml:space="preserve"> PAGEREF _Toc324069544 \h </w:instrText>
       </w:r>
       <w:r>
         <w:rPr>
@@ -3696,7 +3694,7 @@
         <w:rPr>
           <w:noProof/>
         </w:rPr>
-        <w:instrText xml:space="preserve"> PAGEREF _Toc324035980 \h </w:instrText>
+        <w:instrText xml:space="preserve"> PAGEREF _Toc324069545 \h </w:instrText>
       </w:r>
       <w:r>
         <w:rPr>
@@ -3757,7 +3755,7 @@
         <w:rPr>
           <w:noProof/>
         </w:rPr>
-        <w:instrText xml:space="preserve"> PAGEREF _Toc324035981 \h </w:instrText>
+        <w:instrText xml:space="preserve"> PAGEREF _Toc324069546 \h </w:instrText>
       </w:r>
       <w:r>
         <w:rPr>
@@ -3818,7 +3816,7 @@
         <w:rPr>
           <w:noProof/>
         </w:rPr>
-        <w:instrText xml:space="preserve"> PAGEREF _Toc324035982 \h </w:instrText>
+        <w:instrText xml:space="preserve"> PAGEREF _Toc324069547 \h </w:instrText>
       </w:r>
       <w:r>
         <w:rPr>
@@ -3879,7 +3877,7 @@
         <w:rPr>
           <w:noProof/>
         </w:rPr>
-        <w:instrText xml:space="preserve"> PAGEREF _Toc324035983 \h </w:instrText>
+        <w:instrText xml:space="preserve"> PAGEREF _Toc324069548 \h </w:instrText>
       </w:r>
       <w:r>
         <w:rPr>
@@ -3940,7 +3938,7 @@
         <w:rPr>
           <w:noProof/>
         </w:rPr>
-        <w:instrText xml:space="preserve"> PAGEREF _Toc324035984 \h </w:instrText>
+        <w:instrText xml:space="preserve"> PAGEREF _Toc324069549 \h </w:instrText>
       </w:r>
       <w:r>
         <w:rPr>
@@ -3993,7 +3991,7 @@
           <w:lang w:eastAsia="zh-TW"/>
         </w:rPr>
       </w:pPr>
-      <w:bookmarkStart w:id="4" w:name="_Toc324035944"/>
+      <w:bookmarkStart w:id="3" w:name="_Toc324069509"/>
       <w:r>
         <w:rPr>
           <w:lang w:eastAsia="zh-TW"/>
@@ -4001,7 +3999,7 @@
         <w:lastRenderedPageBreak/>
         <w:t>Introduction</w:t>
       </w:r>
-      <w:bookmarkEnd w:id="4"/>
+      <w:bookmarkEnd w:id="3"/>
     </w:p>
     <w:p>
       <w:pPr>
@@ -4014,18 +4012,24 @@
         <w:rPr>
           <w:lang w:eastAsia="zh-TW"/>
         </w:rPr>
-        <w:t>For all the members of the group, this was the first full software engineering group project that they have taken part in</w:t>
+        <w:t>For all the members of the group, this was the first full software engineering group project taken part in</w:t>
       </w:r>
       <w:r>
         <w:rPr>
           <w:lang w:eastAsia="zh-TW"/>
         </w:rPr>
-        <w:t>, from requirements analysis through to production and testing</w:t>
+        <w:t xml:space="preserve">, all the way </w:t>
       </w:r>
       <w:r>
         <w:rPr>
           <w:lang w:eastAsia="zh-TW"/>
         </w:rPr>
+        <w:t>from requirements analysis through to production and testing</w:t>
+      </w:r>
+      <w:r>
+        <w:rPr>
+          <w:lang w:eastAsia="zh-TW"/>
+        </w:rPr>
         <w:t xml:space="preserve">. </w:t>
       </w:r>
       <w:r>
@@ -4136,12 +4140,24 @@
         <w:rPr>
           <w:lang w:eastAsia="zh-TW"/>
         </w:rPr>
-        <w:t xml:space="preserve"> working well as a team was more important that being able to work well individually. </w:t>
+        <w:t xml:space="preserve"> working well a</w:t>
       </w:r>
       <w:r>
         <w:rPr>
           <w:lang w:eastAsia="zh-TW"/>
         </w:rPr>
+        <w:t>s a team was more important than</w:t>
+      </w:r>
+      <w:r>
+        <w:rPr>
+          <w:lang w:eastAsia="zh-TW"/>
+        </w:rPr>
+        <w:t xml:space="preserve"> being able to work well individually. </w:t>
+      </w:r>
+      <w:r>
+        <w:rPr>
+          <w:lang w:eastAsia="zh-TW"/>
+        </w:rPr>
         <w:t>Weekly</w:t>
       </w:r>
       <w:r>
@@ -4241,7 +4257,7 @@
       <w:pPr>
         <w:pStyle w:val="Heading1"/>
       </w:pPr>
-      <w:bookmarkStart w:id="5" w:name="_Toc324035945"/>
+      <w:bookmarkStart w:id="4" w:name="_Toc324069510"/>
       <w:r>
         <w:rPr>
           <w:rFonts w:hint="eastAsia"/>
@@ -4252,34 +4268,34 @@
       <w:r>
         <w:t>Project History</w:t>
       </w:r>
+      <w:bookmarkEnd w:id="4"/>
+    </w:p>
+    <w:p>
+      <w:pPr>
+        <w:rPr>
+          <w:color w:val="FF0000"/>
+        </w:rPr>
+      </w:pPr>
+      <w:r>
+        <w:rPr>
+          <w:color w:val="FF0000"/>
+          <w:shd w:val="clear" w:color="auto" w:fill="FFFFFF"/>
+        </w:rPr>
+        <w:t>A complete narrative account of the project history</w:t>
+      </w:r>
+    </w:p>
+    <w:p>
+      <w:pPr>
+        <w:pStyle w:val="Heading2"/>
+      </w:pPr>
+      <w:bookmarkStart w:id="5" w:name="_Toc324069511"/>
+      <w:r>
+        <w:t>1.1 Formation and Dynamics</w:t>
+      </w:r>
       <w:bookmarkEnd w:id="5"/>
     </w:p>
     <w:p>
       <w:pPr>
-        <w:rPr>
-          <w:color w:val="FF0000"/>
-        </w:rPr>
-      </w:pPr>
-      <w:r>
-        <w:rPr>
-          <w:color w:val="FF0000"/>
-          <w:shd w:val="clear" w:color="auto" w:fill="FFFFFF"/>
-        </w:rPr>
-        <w:t>A complete narrative account of the project history</w:t>
-      </w:r>
-    </w:p>
-    <w:p>
-      <w:pPr>
-        <w:pStyle w:val="Heading2"/>
-      </w:pPr>
-      <w:bookmarkStart w:id="6" w:name="_Toc324035946"/>
-      <w:r>
-        <w:t>1.1 Formation and Dynamics</w:t>
-      </w:r>
-      <w:bookmarkEnd w:id="6"/>
-    </w:p>
-    <w:p>
-      <w:pPr>
         <w:jc w:val="both"/>
         <w:rPr>
           <w:shd w:val="clear" w:color="auto" w:fill="FFFFFF"/>
@@ -4295,13 +4311,19 @@
         <w:rPr>
           <w:shd w:val="clear" w:color="auto" w:fill="FFFFFF"/>
         </w:rPr>
-        <w:t xml:space="preserve">ine was formed </w:t>
+        <w:t xml:space="preserve">ine was </w:t>
       </w:r>
       <w:r>
         <w:rPr>
           <w:shd w:val="clear" w:color="auto" w:fill="FFFFFF"/>
         </w:rPr>
         <w:t>originally</w:t>
+      </w:r>
+      <w:r>
+        <w:rPr>
+          <w:shd w:val="clear" w:color="auto" w:fill="FFFFFF"/>
+        </w:rPr>
+        <w:t xml:space="preserve"> formed</w:t>
       </w:r>
       <w:r>
         <w:rPr>
@@ -4899,181 +4921,181 @@
       <w:pPr>
         <w:pStyle w:val="Heading2"/>
       </w:pPr>
-      <w:bookmarkStart w:id="7" w:name="_Toc324035947"/>
+      <w:bookmarkStart w:id="6" w:name="_Toc324069512"/>
       <w:r>
         <w:t>1.2 Team Member Review</w:t>
       </w:r>
+      <w:bookmarkEnd w:id="6"/>
+    </w:p>
+    <w:p>
+      <w:pPr>
+        <w:pStyle w:val="Heading3"/>
+      </w:pPr>
+      <w:bookmarkStart w:id="7" w:name="_Toc324069513"/>
+      <w:r>
+        <w:t xml:space="preserve">1.2.1 </w:t>
+      </w:r>
+      <w:r>
+        <w:t>In general</w:t>
+      </w:r>
       <w:bookmarkEnd w:id="7"/>
     </w:p>
     <w:p>
       <w:pPr>
+        <w:jc w:val="both"/>
+        <w:rPr>
+          <w:rFonts w:eastAsia="ヒラギノ角ゴ Pro W3"/>
+          <w:color w:val="000000"/>
+          <w:szCs w:val="24"/>
+        </w:rPr>
+      </w:pPr>
+      <w:r>
+        <w:rPr>
+          <w:rFonts w:eastAsia="ヒラギノ角ゴ Pro W3"/>
+          <w:color w:val="000000"/>
+          <w:szCs w:val="24"/>
+        </w:rPr>
+        <w:t>The amount of time that each member of the team contributed</w:t>
+      </w:r>
+      <w:r>
+        <w:rPr>
+          <w:rFonts w:eastAsia="ヒラギノ角ゴ Pro W3"/>
+          <w:color w:val="000000"/>
+          <w:szCs w:val="24"/>
+        </w:rPr>
+        <w:t xml:space="preserve"> to the project</w:t>
+      </w:r>
+      <w:r>
+        <w:rPr>
+          <w:rFonts w:eastAsia="ヒラギノ角ゴ Pro W3"/>
+          <w:color w:val="000000"/>
+          <w:szCs w:val="24"/>
+        </w:rPr>
+        <w:t xml:space="preserve"> is fairly similar. Unfortunately</w:t>
+      </w:r>
+      <w:r>
+        <w:rPr>
+          <w:rFonts w:eastAsia="ヒラギノ角ゴ Pro W3"/>
+          <w:color w:val="000000"/>
+          <w:szCs w:val="24"/>
+        </w:rPr>
+        <w:t>,</w:t>
+      </w:r>
+      <w:r>
+        <w:rPr>
+          <w:rFonts w:eastAsia="ヒラギノ角ゴ Pro W3"/>
+          <w:color w:val="000000"/>
+          <w:szCs w:val="24"/>
+        </w:rPr>
+        <w:t xml:space="preserve"> there were times where everyone had fallen behind schedule, but as time progressed these hours tended to </w:t>
+      </w:r>
+      <w:r>
+        <w:rPr>
+          <w:rFonts w:eastAsia="ヒラギノ角ゴ Pro W3"/>
+          <w:color w:val="000000"/>
+          <w:szCs w:val="24"/>
+        </w:rPr>
+        <w:t>be made up for</w:t>
+      </w:r>
+      <w:r>
+        <w:rPr>
+          <w:rFonts w:eastAsia="ヒラギノ角ゴ Pro W3"/>
+          <w:color w:val="000000"/>
+          <w:szCs w:val="24"/>
+        </w:rPr>
+        <w:t xml:space="preserve"> thanks to the commitment everyone felt to the group</w:t>
+      </w:r>
+      <w:r>
+        <w:rPr>
+          <w:rFonts w:eastAsia="ヒラギノ角ゴ Pro W3"/>
+          <w:color w:val="000000"/>
+          <w:szCs w:val="24"/>
+        </w:rPr>
+        <w:t>.</w:t>
+      </w:r>
+    </w:p>
+    <w:p>
+      <w:pPr>
+        <w:jc w:val="both"/>
+        <w:rPr>
+          <w:rFonts w:eastAsia="ヒラギノ角ゴ Pro W3"/>
+          <w:color w:val="000000"/>
+          <w:szCs w:val="24"/>
+        </w:rPr>
+      </w:pPr>
+      <w:r>
+        <w:rPr>
+          <w:rFonts w:eastAsia="ヒラギノ角ゴ Pro W3"/>
+          <w:color w:val="000000"/>
+          <w:szCs w:val="24"/>
+        </w:rPr>
+        <w:t xml:space="preserve">Since the Java skills of the team were fairly evenly distributed, all members invested time in programming. Oscar and Kelvin worked as a pair developing the model classes, this required them to have a good understanding of the problem domain, and translate this knowledge into code. </w:t>
+      </w:r>
+    </w:p>
+    <w:p>
+      <w:pPr>
+        <w:jc w:val="both"/>
+        <w:rPr>
+          <w:rFonts w:eastAsia="ヒラギノ角ゴ Pro W3"/>
+          <w:color w:val="000000"/>
+          <w:szCs w:val="24"/>
+        </w:rPr>
+      </w:pPr>
+      <w:r>
+        <w:rPr>
+          <w:rFonts w:eastAsia="ヒラギノ角ゴ Pro W3"/>
+          <w:color w:val="000000"/>
+          <w:szCs w:val="24"/>
+        </w:rPr>
+        <w:t xml:space="preserve">Kristian was working mainly on the visualisations, so also had to understand the logic of the model, and use this to create clear and concise representations of the information. Edward and Brian worked mainly on the Java Swing GUI, implementing the View components, and the Controller’s listeners. </w:t>
+      </w:r>
+    </w:p>
+    <w:p>
+      <w:pPr>
+        <w:jc w:val="both"/>
+        <w:rPr>
+          <w:rFonts w:eastAsia="ヒラギノ角ゴ Pro W3"/>
+          <w:color w:val="000000"/>
+          <w:szCs w:val="24"/>
+        </w:rPr>
+      </w:pPr>
+      <w:r>
+        <w:rPr>
+          <w:rFonts w:eastAsia="ヒラギノ角ゴ Pro W3"/>
+          <w:color w:val="000000"/>
+          <w:szCs w:val="24"/>
+        </w:rPr>
+        <w:t>Each individual member has put</w:t>
+      </w:r>
+      <w:r>
+        <w:rPr>
+          <w:rFonts w:eastAsia="ヒラギノ角ゴ Pro W3"/>
+          <w:color w:val="000000"/>
+          <w:szCs w:val="24"/>
+        </w:rPr>
+        <w:t xml:space="preserve"> a lot of</w:t>
+      </w:r>
+      <w:r>
+        <w:rPr>
+          <w:rFonts w:eastAsia="ヒラギノ角ゴ Pro W3"/>
+          <w:color w:val="000000"/>
+          <w:szCs w:val="24"/>
+        </w:rPr>
+        <w:t xml:space="preserve"> effort into the project, however there was a different pattern with respect to time for when the member puts the effort in and produces work. This is also reflected by the time expenditure graphs and SVN commit reports in the later sections of this report.</w:t>
+      </w:r>
+    </w:p>
+    <w:p>
+      <w:pPr>
         <w:pStyle w:val="Heading3"/>
       </w:pPr>
-      <w:bookmarkStart w:id="8" w:name="_Toc324035948"/>
-      <w:r>
-        <w:t xml:space="preserve">1.2.1 </w:t>
-      </w:r>
-      <w:r>
-        <w:t>In general</w:t>
+      <w:bookmarkStart w:id="8" w:name="_Toc324069514"/>
+      <w:r>
+        <w:t xml:space="preserve">1.2.2 </w:t>
+      </w:r>
+      <w:r>
+        <w:t>Brian</w:t>
       </w:r>
       <w:bookmarkEnd w:id="8"/>
-    </w:p>
-    <w:p>
-      <w:pPr>
-        <w:jc w:val="both"/>
-        <w:rPr>
-          <w:rFonts w:eastAsia="ヒラギノ角ゴ Pro W3"/>
-          <w:color w:val="000000"/>
-          <w:szCs w:val="24"/>
-        </w:rPr>
-      </w:pPr>
-      <w:r>
-        <w:rPr>
-          <w:rFonts w:eastAsia="ヒラギノ角ゴ Pro W3"/>
-          <w:color w:val="000000"/>
-          <w:szCs w:val="24"/>
-        </w:rPr>
-        <w:t>The amount of time that each member of the team contributed</w:t>
-      </w:r>
-      <w:r>
-        <w:rPr>
-          <w:rFonts w:eastAsia="ヒラギノ角ゴ Pro W3"/>
-          <w:color w:val="000000"/>
-          <w:szCs w:val="24"/>
-        </w:rPr>
-        <w:t xml:space="preserve"> to the project</w:t>
-      </w:r>
-      <w:r>
-        <w:rPr>
-          <w:rFonts w:eastAsia="ヒラギノ角ゴ Pro W3"/>
-          <w:color w:val="000000"/>
-          <w:szCs w:val="24"/>
-        </w:rPr>
-        <w:t xml:space="preserve"> is fairly similar. Unfortunately</w:t>
-      </w:r>
-      <w:r>
-        <w:rPr>
-          <w:rFonts w:eastAsia="ヒラギノ角ゴ Pro W3"/>
-          <w:color w:val="000000"/>
-          <w:szCs w:val="24"/>
-        </w:rPr>
-        <w:t>,</w:t>
-      </w:r>
-      <w:r>
-        <w:rPr>
-          <w:rFonts w:eastAsia="ヒラギノ角ゴ Pro W3"/>
-          <w:color w:val="000000"/>
-          <w:szCs w:val="24"/>
-        </w:rPr>
-        <w:t xml:space="preserve"> there were times where everyone had fallen behind schedule, but as time progressed these hours tended to </w:t>
-      </w:r>
-      <w:r>
-        <w:rPr>
-          <w:rFonts w:eastAsia="ヒラギノ角ゴ Pro W3"/>
-          <w:color w:val="000000"/>
-          <w:szCs w:val="24"/>
-        </w:rPr>
-        <w:t>be made up for</w:t>
-      </w:r>
-      <w:r>
-        <w:rPr>
-          <w:rFonts w:eastAsia="ヒラギノ角ゴ Pro W3"/>
-          <w:color w:val="000000"/>
-          <w:szCs w:val="24"/>
-        </w:rPr>
-        <w:t xml:space="preserve"> thanks to the commitment everyone felt to the group</w:t>
-      </w:r>
-      <w:r>
-        <w:rPr>
-          <w:rFonts w:eastAsia="ヒラギノ角ゴ Pro W3"/>
-          <w:color w:val="000000"/>
-          <w:szCs w:val="24"/>
-        </w:rPr>
-        <w:t>.</w:t>
-      </w:r>
-    </w:p>
-    <w:p>
-      <w:pPr>
-        <w:jc w:val="both"/>
-        <w:rPr>
-          <w:rFonts w:eastAsia="ヒラギノ角ゴ Pro W3"/>
-          <w:color w:val="000000"/>
-          <w:szCs w:val="24"/>
-        </w:rPr>
-      </w:pPr>
-      <w:r>
-        <w:rPr>
-          <w:rFonts w:eastAsia="ヒラギノ角ゴ Pro W3"/>
-          <w:color w:val="000000"/>
-          <w:szCs w:val="24"/>
-        </w:rPr>
-        <w:t xml:space="preserve">Since the Java skills of the team were fairly evenly distributed, all members invested time in programming. Oscar and Kelvin worked as a pair developing the model classes, this required them to have a good understanding of the problem domain, and translate this knowledge into code. </w:t>
-      </w:r>
-    </w:p>
-    <w:p>
-      <w:pPr>
-        <w:jc w:val="both"/>
-        <w:rPr>
-          <w:rFonts w:eastAsia="ヒラギノ角ゴ Pro W3"/>
-          <w:color w:val="000000"/>
-          <w:szCs w:val="24"/>
-        </w:rPr>
-      </w:pPr>
-      <w:r>
-        <w:rPr>
-          <w:rFonts w:eastAsia="ヒラギノ角ゴ Pro W3"/>
-          <w:color w:val="000000"/>
-          <w:szCs w:val="24"/>
-        </w:rPr>
-        <w:t xml:space="preserve">Kristian was working mainly on the visualisations, so also had to understand the logic of the model, and use this to create clear and concise representations of the information. Edward and Brian worked mainly on the Java Swing GUI, implementing the View components, and the Controller’s listeners. </w:t>
-      </w:r>
-    </w:p>
-    <w:p>
-      <w:pPr>
-        <w:jc w:val="both"/>
-        <w:rPr>
-          <w:rFonts w:eastAsia="ヒラギノ角ゴ Pro W3"/>
-          <w:color w:val="000000"/>
-          <w:szCs w:val="24"/>
-        </w:rPr>
-      </w:pPr>
-      <w:r>
-        <w:rPr>
-          <w:rFonts w:eastAsia="ヒラギノ角ゴ Pro W3"/>
-          <w:color w:val="000000"/>
-          <w:szCs w:val="24"/>
-        </w:rPr>
-        <w:t>Each individual member has put</w:t>
-      </w:r>
-      <w:r>
-        <w:rPr>
-          <w:rFonts w:eastAsia="ヒラギノ角ゴ Pro W3"/>
-          <w:color w:val="000000"/>
-          <w:szCs w:val="24"/>
-        </w:rPr>
-        <w:t xml:space="preserve"> a lot of</w:t>
-      </w:r>
-      <w:r>
-        <w:rPr>
-          <w:rFonts w:eastAsia="ヒラギノ角ゴ Pro W3"/>
-          <w:color w:val="000000"/>
-          <w:szCs w:val="24"/>
-        </w:rPr>
-        <w:t xml:space="preserve"> effort into the project, however there was a different pattern with respect to time for when the member puts the effort in and produces work. This is also reflected by the time expenditure graphs and SVN commit reports in the later sections of this report.</w:t>
-      </w:r>
-    </w:p>
-    <w:p>
-      <w:pPr>
-        <w:pStyle w:val="Heading3"/>
-      </w:pPr>
-      <w:bookmarkStart w:id="9" w:name="_Toc324035949"/>
-      <w:r>
-        <w:t xml:space="preserve">1.2.2 </w:t>
-      </w:r>
-      <w:r>
-        <w:t>Brian</w:t>
-      </w:r>
-      <w:bookmarkEnd w:id="9"/>
     </w:p>
     <w:p>
       <w:pPr>
@@ -5217,7 +5239,7 @@
       <w:pPr>
         <w:pStyle w:val="Heading3"/>
       </w:pPr>
-      <w:bookmarkStart w:id="10" w:name="_Toc324035950"/>
+      <w:bookmarkStart w:id="9" w:name="_Toc324069515"/>
       <w:r>
         <w:lastRenderedPageBreak/>
         <w:t xml:space="preserve">1.2.3 </w:t>
@@ -5226,7 +5248,7 @@
       <w:r>
         <w:t>Kristian</w:t>
       </w:r>
-      <w:bookmarkEnd w:id="10"/>
+      <w:bookmarkEnd w:id="9"/>
       <w:proofErr w:type="spellEnd"/>
     </w:p>
     <w:p>
@@ -5326,14 +5348,14 @@
         <w:pStyle w:val="Heading3"/>
         <w:jc w:val="both"/>
       </w:pPr>
-      <w:bookmarkStart w:id="11" w:name="_Toc324035951"/>
+      <w:bookmarkStart w:id="10" w:name="_Toc324069516"/>
       <w:r>
         <w:t xml:space="preserve">1.2.4 </w:t>
       </w:r>
       <w:r>
         <w:t>Kelvin</w:t>
       </w:r>
-      <w:bookmarkEnd w:id="11"/>
+      <w:bookmarkEnd w:id="10"/>
     </w:p>
     <w:p>
       <w:pPr>
@@ -5448,14 +5470,14 @@
         <w:pStyle w:val="Heading3"/>
         <w:jc w:val="both"/>
       </w:pPr>
-      <w:bookmarkStart w:id="12" w:name="_Toc324035952"/>
+      <w:bookmarkStart w:id="11" w:name="_Toc324069517"/>
       <w:r>
         <w:t xml:space="preserve">1.2.5 </w:t>
       </w:r>
       <w:r>
         <w:t>Oscar</w:t>
       </w:r>
-      <w:bookmarkEnd w:id="12"/>
+      <w:bookmarkEnd w:id="11"/>
     </w:p>
     <w:p>
       <w:pPr>
@@ -5496,14 +5518,14 @@
         <w:pStyle w:val="Heading3"/>
         <w:jc w:val="both"/>
       </w:pPr>
-      <w:bookmarkStart w:id="13" w:name="_Toc324035953"/>
+      <w:bookmarkStart w:id="12" w:name="_Toc324069518"/>
       <w:r>
         <w:t xml:space="preserve">1.2.6 </w:t>
       </w:r>
       <w:r>
         <w:t>Edward</w:t>
       </w:r>
-      <w:bookmarkEnd w:id="13"/>
+      <w:bookmarkEnd w:id="12"/>
     </w:p>
     <w:p>
       <w:pPr>
@@ -5584,12 +5606,12 @@
       <w:pPr>
         <w:pStyle w:val="Heading2"/>
       </w:pPr>
-      <w:bookmarkStart w:id="14" w:name="_Toc324035954"/>
+      <w:bookmarkStart w:id="13" w:name="_Toc324069519"/>
       <w:r>
         <w:lastRenderedPageBreak/>
         <w:t>1.3 Chronological Account</w:t>
       </w:r>
-      <w:bookmarkEnd w:id="14"/>
+      <w:bookmarkEnd w:id="13"/>
     </w:p>
     <w:p>
       <w:pPr>
@@ -5610,11 +5632,11 @@
         <w:pStyle w:val="Heading3"/>
         <w:jc w:val="both"/>
       </w:pPr>
-      <w:bookmarkStart w:id="15" w:name="_Toc324035955"/>
+      <w:bookmarkStart w:id="14" w:name="_Toc324069520"/>
       <w:r>
         <w:t>1.3.1 Week One</w:t>
       </w:r>
-      <w:bookmarkEnd w:id="15"/>
+      <w:bookmarkEnd w:id="14"/>
     </w:p>
     <w:p>
       <w:pPr>
@@ -5735,11 +5757,11 @@
         <w:pStyle w:val="Heading3"/>
         <w:jc w:val="both"/>
       </w:pPr>
-      <w:bookmarkStart w:id="16" w:name="_Toc324035956"/>
+      <w:bookmarkStart w:id="15" w:name="_Toc324069521"/>
       <w:r>
         <w:t>1.3.2 Week Two</w:t>
       </w:r>
-      <w:bookmarkEnd w:id="16"/>
+      <w:bookmarkEnd w:id="15"/>
     </w:p>
     <w:p>
       <w:pPr>
@@ -5835,11 +5857,11 @@
         <w:pStyle w:val="Heading3"/>
         <w:jc w:val="both"/>
       </w:pPr>
-      <w:bookmarkStart w:id="17" w:name="_Toc324035957"/>
+      <w:bookmarkStart w:id="16" w:name="_Toc324069522"/>
       <w:r>
         <w:t>1.3.3 Week Three</w:t>
       </w:r>
-      <w:bookmarkEnd w:id="17"/>
+      <w:bookmarkEnd w:id="16"/>
     </w:p>
     <w:p>
       <w:pPr>
@@ -5961,11 +5983,11 @@
         <w:pStyle w:val="Heading3"/>
         <w:jc w:val="both"/>
       </w:pPr>
-      <w:bookmarkStart w:id="18" w:name="_Toc324035958"/>
+      <w:bookmarkStart w:id="17" w:name="_Toc324069523"/>
       <w:r>
         <w:t>1.3.4 Week Four</w:t>
       </w:r>
-      <w:bookmarkEnd w:id="18"/>
+      <w:bookmarkEnd w:id="17"/>
     </w:p>
     <w:p>
       <w:pPr>
@@ -5999,10 +6021,7 @@
         <w:t>non-existent</w:t>
       </w:r>
       <w:r>
-        <w:t>. The formal group meeting was used to review</w:t>
-      </w:r>
-      <w:r>
-        <w:t xml:space="preserve"> progress on the code. </w:t>
+        <w:t xml:space="preserve">. The formal group meeting was used to review progress on the code. </w:t>
       </w:r>
     </w:p>
     <w:p>
@@ -6058,11 +6077,11 @@
         <w:pStyle w:val="Heading3"/>
         <w:jc w:val="both"/>
       </w:pPr>
-      <w:bookmarkStart w:id="19" w:name="_Toc324035959"/>
+      <w:bookmarkStart w:id="18" w:name="_Toc324069524"/>
       <w:r>
         <w:t>1.3.5 Week Five</w:t>
       </w:r>
-      <w:bookmarkEnd w:id="19"/>
+      <w:bookmarkEnd w:id="18"/>
     </w:p>
     <w:p>
       <w:pPr>
@@ -6081,10 +6100,7 @@
         <w:t xml:space="preserve">. </w:t>
       </w:r>
       <w:r>
-        <w:t xml:space="preserve">An all-day session was booked in a library room to allow the group to agree on the content of the presentation, produce the slides and rehearse the material. </w:t>
-      </w:r>
-      <w:r>
-        <w:t>Neat versions of UML diagrams were produced to be included in the slides for the presentation.</w:t>
+        <w:t>An all-day session was booked in a library room to allow the group to agree on the content of the presentation, produce the slides and rehearse the material. Neat versions of UML diagrams were produced to be included in the slides for the presentation.</w:t>
       </w:r>
     </w:p>
     <w:p>
@@ -6140,11 +6156,11 @@
         <w:pStyle w:val="Heading3"/>
         <w:jc w:val="both"/>
       </w:pPr>
-      <w:bookmarkStart w:id="20" w:name="_Toc324035960"/>
+      <w:bookmarkStart w:id="19" w:name="_Toc324069525"/>
       <w:r>
         <w:t>1.3.6 Week Six</w:t>
       </w:r>
-      <w:bookmarkEnd w:id="20"/>
+      <w:bookmarkEnd w:id="19"/>
     </w:p>
     <w:p>
       <w:pPr>
@@ -6214,12 +6230,12 @@
         <w:pStyle w:val="Heading3"/>
         <w:jc w:val="both"/>
       </w:pPr>
-      <w:bookmarkStart w:id="21" w:name="_Toc324035961"/>
+      <w:bookmarkStart w:id="20" w:name="_Toc324069526"/>
       <w:r>
         <w:lastRenderedPageBreak/>
         <w:t>1.3.7 Week Seven</w:t>
       </w:r>
-      <w:bookmarkEnd w:id="21"/>
+      <w:bookmarkEnd w:id="20"/>
     </w:p>
     <w:p>
       <w:pPr>
@@ -6259,11 +6275,11 @@
         <w:pStyle w:val="Heading3"/>
         <w:jc w:val="both"/>
       </w:pPr>
-      <w:bookmarkStart w:id="22" w:name="_Toc324035962"/>
+      <w:bookmarkStart w:id="21" w:name="_Toc324069527"/>
       <w:r>
         <w:t>1.3.8 Easter Vacation</w:t>
       </w:r>
-      <w:bookmarkEnd w:id="22"/>
+      <w:bookmarkEnd w:id="21"/>
     </w:p>
     <w:p>
       <w:pPr>
@@ -6281,11 +6297,11 @@
         <w:pStyle w:val="Heading3"/>
         <w:jc w:val="both"/>
       </w:pPr>
-      <w:bookmarkStart w:id="23" w:name="_Toc324035963"/>
+      <w:bookmarkStart w:id="22" w:name="_Toc324069528"/>
       <w:r>
         <w:t>1.3.9 Week Eight</w:t>
       </w:r>
-      <w:bookmarkEnd w:id="23"/>
+      <w:bookmarkEnd w:id="22"/>
     </w:p>
     <w:p>
       <w:pPr>
@@ -6311,10 +6327,7 @@
         <w:jc w:val="both"/>
       </w:pPr>
       <w:r>
-        <w:t>At the end of</w:t>
-      </w:r>
-      <w:r>
-        <w:t xml:space="preserve"> the week Edward performed a code review on the Model, and produced </w:t>
+        <w:t xml:space="preserve">At the end of the week Edward performed a code review on the Model, and produced </w:t>
       </w:r>
       <w:proofErr w:type="spellStart"/>
       <w:r>
@@ -6330,11 +6343,11 @@
         <w:pStyle w:val="Heading3"/>
         <w:jc w:val="both"/>
       </w:pPr>
-      <w:bookmarkStart w:id="24" w:name="_Toc324035964"/>
+      <w:bookmarkStart w:id="23" w:name="_Toc324069529"/>
       <w:r>
         <w:t>1.3.10 Week Nine</w:t>
       </w:r>
-      <w:bookmarkEnd w:id="24"/>
+      <w:bookmarkEnd w:id="23"/>
     </w:p>
     <w:p>
       <w:pPr>
@@ -6395,18 +6408,236 @@
         <w:pStyle w:val="Heading3"/>
         <w:jc w:val="both"/>
       </w:pPr>
-      <w:bookmarkStart w:id="25" w:name="_Toc324035965"/>
+      <w:bookmarkStart w:id="24" w:name="_Toc324069530"/>
       <w:r>
         <w:t>1.3.11 Week Ten</w:t>
       </w:r>
+      <w:bookmarkEnd w:id="24"/>
+    </w:p>
+    <w:p>
+      <w:pPr>
+        <w:jc w:val="both"/>
+      </w:pPr>
+      <w:r>
+        <w:t>Every evening of Week 10 Edward and Kris met in the undergraduate labs and worked hard to finish the coding. The GUI code was completed along with the model. By the end of the week the group was left with a product that could pass the User Acceptance Test, and also implemented a few extension features. By this point Edward had ranked up a lot more hours on his timesheet than the other member of the group.</w:t>
+      </w:r>
+    </w:p>
+    <w:p>
+      <w:pPr>
+        <w:jc w:val="both"/>
+      </w:pPr>
+      <w:r>
+        <w:t xml:space="preserve">Kelvin, Brian and Oscar had focused more on the End of Project report which was due to be handed in on Thursday, coding only when bugs were found, or features that had been omitted were requested. Kelvin and Oscar also spent a large proportion of the week testing their code. </w:t>
+      </w:r>
+    </w:p>
+    <w:p>
+      <w:pPr>
+        <w:jc w:val="both"/>
+      </w:pPr>
+      <w:r>
+        <w:t xml:space="preserve">The group was very glad that an extension was issued on this deliverable as it enabled a far more polished and complete document, that really reflects our ability, to be produced. The group did however decide that to prevent the reports from interfering with revision, the two </w:t>
+      </w:r>
+      <w:r>
+        <w:t>deliverables would be submitted on the same day as the presentation.</w:t>
+      </w:r>
+    </w:p>
+    <w:p>
+      <w:pPr>
+        <w:pStyle w:val="Heading3"/>
+      </w:pPr>
+      <w:bookmarkStart w:id="25" w:name="_Toc324069531"/>
+      <w:r>
+        <w:t>1.3.12 Week Eleven</w:t>
+      </w:r>
       <w:bookmarkEnd w:id="25"/>
     </w:p>
     <w:p>
       <w:pPr>
+        <w:rPr>
+          <w:color w:val="FF0000"/>
+        </w:rPr>
+      </w:pPr>
+      <w:r>
+        <w:rPr>
+          <w:color w:val="FF0000"/>
+        </w:rPr>
+        <w:t xml:space="preserve">This week hasn’t happened yet, so I shan’t write about it yet, </w:t>
+      </w:r>
+      <w:r>
+        <w:rPr>
+          <w:color w:val="FF0000"/>
+        </w:rPr>
+        <w:t>but</w:t>
+      </w:r>
+      <w:r>
+        <w:rPr>
+          <w:color w:val="FF0000"/>
+        </w:rPr>
+        <w:t xml:space="preserve"> I sure do hope it will be as much of a blast as week 10!!!!!!!</w:t>
+      </w:r>
+    </w:p>
+    <w:p>
+      <w:pPr>
+        <w:pStyle w:val="Heading2"/>
+      </w:pPr>
+      <w:bookmarkStart w:id="26" w:name="_Toc324069532"/>
+      <w:r>
+        <w:t>1.4 Evaluation</w:t>
+      </w:r>
+      <w:bookmarkEnd w:id="26"/>
+    </w:p>
+    <w:p>
+      <w:pPr>
         <w:jc w:val="both"/>
       </w:pPr>
       <w:r>
-        <w:t>Every evening of Week 10 Edward and Kris met in the undergraduate labs and worked hard to finish the coding. The GUI code was completed along with the model. By the end of the week the group was left with a product that could pass the User Acceptance Test, and also implemented a few extension features. By this point Edward had ranked up a lot more hours on his timesheet than the other member of the group.</w:t>
+        <w:t>As in every formal and professional pro</w:t>
+      </w:r>
+      <w:r>
+        <w:t>ject</w:t>
+      </w:r>
+      <w:r>
+        <w:t>, evaluati</w:t>
+      </w:r>
+      <w:r>
+        <w:t>on</w:t>
+      </w:r>
+      <w:r>
+        <w:t xml:space="preserve"> </w:t>
+      </w:r>
+      <w:r>
+        <w:t xml:space="preserve">is a very important </w:t>
+      </w:r>
+      <w:r>
+        <w:t>process</w:t>
+      </w:r>
+      <w:r>
+        <w:t>. Keeping an objective point of view, being able to recognize mistakes and suggesting new ways to approach previous</w:t>
+      </w:r>
+      <w:r>
+        <w:t xml:space="preserve"> issues is a vital part of learning</w:t>
+      </w:r>
+      <w:r>
+        <w:t>. Th</w:t>
+      </w:r>
+      <w:r>
+        <w:t>e</w:t>
+      </w:r>
+      <w:r>
+        <w:t xml:space="preserve"> team believes it is </w:t>
+      </w:r>
+      <w:r>
+        <w:t xml:space="preserve">a </w:t>
+      </w:r>
+      <w:r>
+        <w:t>very positive and necessary</w:t>
+      </w:r>
+      <w:r>
+        <w:t xml:space="preserve"> task, t</w:t>
+      </w:r>
+      <w:r>
+        <w:t xml:space="preserve">herefore, when the project is close to reaching its end, the </w:t>
+      </w:r>
+      <w:r>
+        <w:t>team members of this group self</w:t>
+      </w:r>
+      <w:r>
+        <w:t>-evaluated</w:t>
+      </w:r>
+      <w:r>
+        <w:t xml:space="preserve"> and peer</w:t>
+      </w:r>
+      <w:r>
+        <w:t>-reviewed</w:t>
+      </w:r>
+      <w:r>
+        <w:t xml:space="preserve"> their work and</w:t>
+      </w:r>
+      <w:r>
+        <w:t xml:space="preserve"> participation. Each team</w:t>
+      </w:r>
+      <w:r>
+        <w:t xml:space="preserve"> member reached </w:t>
+      </w:r>
+      <w:r>
+        <w:t xml:space="preserve">similar </w:t>
+      </w:r>
+      <w:r>
+        <w:t>conclusions</w:t>
+      </w:r>
+      <w:r>
+        <w:t xml:space="preserve"> about the project</w:t>
+      </w:r>
+      <w:r>
+        <w:t>.</w:t>
+      </w:r>
+    </w:p>
+    <w:p>
+      <w:r>
+        <w:t>Firstly,</w:t>
+      </w:r>
+      <w:r>
+        <w:t xml:space="preserve"> </w:t>
+      </w:r>
+      <w:r>
+        <w:t>as the project progressed the group began to realise the importance of thorough, methodical planning. A</w:t>
+      </w:r>
+      <w:r>
+        <w:t xml:space="preserve"> better planning process at t</w:t>
+      </w:r>
+      <w:r>
+        <w:t>he beginning of the project would have helped the group avoid stressful situations. The</w:t>
+      </w:r>
+      <w:r>
+        <w:t xml:space="preserve"> </w:t>
+      </w:r>
+      <w:r>
+        <w:t>teams project planning</w:t>
+      </w:r>
+      <w:r>
+        <w:t xml:space="preserve"> </w:t>
+      </w:r>
+      <w:r>
+        <w:t>tended to be less than</w:t>
+      </w:r>
+      <w:r>
+        <w:t xml:space="preserve"> accurate in many areas; this was more due to inexperience in estimating time cost</w:t>
+      </w:r>
+      <w:r>
+        <w:t>,</w:t>
+      </w:r>
+      <w:r>
+        <w:t xml:space="preserve"> than it was to do with a disregard, or unwillingness to create a plan</w:t>
+      </w:r>
+      <w:r>
+        <w:t>. The</w:t>
+      </w:r>
+      <w:r>
+        <w:t xml:space="preserve"> miscalculations in the initial project plan </w:t>
+      </w:r>
+      <w:r>
+        <w:t>substantial – For example, t</w:t>
+      </w:r>
+      <w:r>
+        <w:t>o</w:t>
+      </w:r>
+      <w:r>
+        <w:t xml:space="preserve">o many hours dedicated to programming, </w:t>
+      </w:r>
+      <w:r>
+        <w:t xml:space="preserve">and not enough were </w:t>
+      </w:r>
+      <w:r>
+        <w:t>allocated</w:t>
+      </w:r>
+      <w:r>
+        <w:t xml:space="preserve"> to</w:t>
+      </w:r>
+      <w:r>
+        <w:t xml:space="preserve"> testing</w:t>
+      </w:r>
+      <w:r>
+        <w:t>.</w:t>
       </w:r>
     </w:p>
     <w:p>
@@ -6414,7 +6645,7 @@
         <w:jc w:val="both"/>
       </w:pPr>
       <w:r>
-        <w:t xml:space="preserve">Kelvin, Brian and Oscar had focused more on the End of Project report which was due to be handed in on Thursday, coding only when bugs were found, or features that had been omitted were requested. Kelvin and Oscar also spent a large proportion of the week testing their code. </w:t>
+        <w:t xml:space="preserve">Fortunately once the project had begun, the group realised these issues and set out to resolve them. New Gantt charts were produced at the middle of the project to reflect the current estimations for the time required to complete each task. These charts did not completely resolve the problem, and the estimations were still not perfect. Unforeseen circumstances such as very heavy loads of coursework from other modules ended up getting in the way. </w:t>
       </w:r>
     </w:p>
     <w:p>
@@ -6422,186 +6653,114 @@
         <w:jc w:val="both"/>
       </w:pPr>
       <w:r>
-        <w:t xml:space="preserve">The group was very glad that an extension was issued on this deliverable as it enabled a far more polished and complete document, that really reflects our ability, to be produced. The group did however decide that to prevent the reports from interfering with revision, the two </w:t>
-      </w:r>
-      <w:r>
-        <w:t>deliverables would be submitted on the same day as the presentation.</w:t>
-      </w:r>
-    </w:p>
-    <w:p>
-      <w:pPr>
-        <w:pStyle w:val="Heading3"/>
-      </w:pPr>
-      <w:bookmarkStart w:id="26" w:name="_Toc324035966"/>
-      <w:r>
-        <w:t>1.3.12 Week Eleven</w:t>
-      </w:r>
-      <w:bookmarkEnd w:id="26"/>
-    </w:p>
-    <w:p>
-      <w:pPr>
-        <w:rPr>
-          <w:color w:val="FF0000"/>
-        </w:rPr>
-      </w:pPr>
-      <w:r>
-        <w:rPr>
-          <w:color w:val="FF0000"/>
-        </w:rPr>
-        <w:t xml:space="preserve">This week hasn’t happened yet, so I shan’t write about it yet, </w:t>
+        <w:lastRenderedPageBreak/>
+        <w:t>If the group repeated the project, it is agreed that they would put more effort into planning their time. It is believed that this, in combination with the experience gained from this project would have helped the entire process become more organised.</w:t>
+      </w:r>
+    </w:p>
+    <w:p>
+      <w:pPr>
+        <w:jc w:val="both"/>
+      </w:pPr>
+      <w:r>
+        <w:t xml:space="preserve">The other big aspect of the project that the team realised could have been done better is the initial design of the code. The group did plan at a high level how each subsystem would function, but not enough planning was done to fully understand how the various parts of the program would work together. The group found that when it came to joining the code together, </w:t>
+      </w:r>
+      <w:r>
+        <w:t>it didn’t quite fit, and as such modifications had to be made to both parts of the system.</w:t>
+      </w:r>
+    </w:p>
+    <w:p>
+      <w:pPr>
+        <w:jc w:val="both"/>
+      </w:pPr>
+      <w:r>
+        <w:t xml:space="preserve">It wasn’t until these problems arose that the team fully understood the importance of good design. The group agrees that the interfaces for each class should have been thoroughly discussed, and then defined. The interfaces should have been designed to offer all the functionality that that class needs to </w:t>
       </w:r>
       <w:proofErr w:type="gramStart"/>
       <w:r>
-        <w:rPr>
-          <w:color w:val="FF0000"/>
-        </w:rPr>
-        <w:t>But</w:t>
+        <w:t>offer,</w:t>
       </w:r>
       <w:proofErr w:type="gramEnd"/>
       <w:r>
-        <w:rPr>
-          <w:color w:val="FF0000"/>
-        </w:rPr>
-        <w:t xml:space="preserve"> I sure do hope it will be as much of a blast as week 10!!!!!!!</w:t>
-      </w:r>
-    </w:p>
-    <w:p>
-      <w:pPr>
-        <w:pStyle w:val="Heading2"/>
-      </w:pPr>
-      <w:bookmarkStart w:id="27" w:name="_Toc324035967"/>
-      <w:r>
-        <w:t>1.4 Evaluation</w:t>
-      </w:r>
-      <w:bookmarkEnd w:id="27"/>
-    </w:p>
-    <w:p>
-      <w:pPr>
-        <w:pStyle w:val="Body"/>
-        <w:tabs>
-          <w:tab w:val="left" w:pos="709"/>
-          <w:tab w:val="left" w:pos="1417"/>
-          <w:tab w:val="left" w:pos="2126"/>
-          <w:tab w:val="left" w:pos="2835"/>
-          <w:tab w:val="left" w:pos="3543"/>
-          <w:tab w:val="left" w:pos="4252"/>
-          <w:tab w:val="left" w:pos="4961"/>
-          <w:tab w:val="left" w:pos="5669"/>
-          <w:tab w:val="left" w:pos="6378"/>
-          <w:tab w:val="left" w:pos="7087"/>
-          <w:tab w:val="left" w:pos="7795"/>
-          <w:tab w:val="left" w:pos="8504"/>
-          <w:tab w:val="left" w:pos="9213"/>
-        </w:tabs>
-      </w:pPr>
-    </w:p>
-    <w:p>
-      <w:r>
-        <w:t xml:space="preserve">As in every formal and professional process, evaluating it is a very important part of it. Keeping an objective point of view, being able to recognize own mistakes and suggesting new ways to approach previous issues </w:t>
+        <w:t xml:space="preserve"> so would never need altering. </w:t>
       </w:r>
       <w:proofErr w:type="gramStart"/>
       <w:r>
-        <w:t>is</w:t>
+        <w:t>Good interfaces</w:t>
       </w:r>
       <w:proofErr w:type="gramEnd"/>
       <w:r>
-        <w:t xml:space="preserve"> vital in the learning process. This team believes it is very positive and necessary. Therefore, when the project is close to reaching its end, the team members of this group self-evaluated their work, participation, and mistakes. After hours of debating about this subject, the </w:t>
-      </w:r>
-      <w:proofErr w:type="spellStart"/>
-      <w:r>
-        <w:t>the</w:t>
-      </w:r>
-      <w:proofErr w:type="spellEnd"/>
-      <w:r>
-        <w:t xml:space="preserve"> team realized that in general, each member reached the same kind of conclusions.</w:t>
-      </w:r>
-    </w:p>
-    <w:p/>
-    <w:p>
-      <w:r>
-        <w:tab/>
-        <w:t xml:space="preserve">To begin with, the importance of proper and methodical planning was highlighted in every team member’s head. Mainly because at this point of the way, it is very noticeable and fairly easy to see that, with a better planning process at the beginning of the project, the team’s work would have been much more organized and most stressful moments or situations would have been easily avoided. In fact, truth is that the project planning of this team was far from accurate in many areas, not because of unwillingness to </w:t>
-      </w:r>
-      <w:proofErr w:type="spellStart"/>
-      <w:r>
-        <w:t>to</w:t>
-      </w:r>
-      <w:proofErr w:type="spellEnd"/>
-      <w:r>
-        <w:t xml:space="preserve"> a good enough plan, but mainly because none of the team members had enough experience as to  for having a clear idea of how much time and dedication it section of the project could take. In fact, miscalculations in the initial project plan were huge. </w:t>
-      </w:r>
-      <w:proofErr w:type="gramStart"/>
-      <w:r>
-        <w:t>To</w:t>
-      </w:r>
-      <w:proofErr w:type="gramEnd"/>
-      <w:r>
-        <w:t xml:space="preserve"> many hours dedicated to programming, not enough for testing, and the list goes on. This weaknesses in the project plan were eventually identified, in fact, some of them were mentioned in the first presentation where </w:t>
-      </w:r>
-      <w:proofErr w:type="spellStart"/>
-      <w:r>
-        <w:t>gantt</w:t>
-      </w:r>
-      <w:proofErr w:type="spellEnd"/>
-      <w:r>
-        <w:t xml:space="preserve"> charts were already modified accordingly, but truth is that even today, when the end is near, some of the </w:t>
-      </w:r>
-      <w:r>
-        <w:lastRenderedPageBreak/>
-        <w:t xml:space="preserve">consequences of bad planning are still present. Each member got busy with other University modules, and the deadlines got closer and closer, and in order to adapt, some members worked extra hours, others did </w:t>
-      </w:r>
-      <w:proofErr w:type="spellStart"/>
-      <w:proofErr w:type="gramStart"/>
-      <w:r>
-        <w:t>to</w:t>
-      </w:r>
-      <w:proofErr w:type="spellEnd"/>
-      <w:proofErr w:type="gramEnd"/>
-      <w:r>
-        <w:t xml:space="preserve"> much work on the same day, which is not ideal. It is clear now that planning is one of the most important parts of any serious project, that planning deserves serious work hours invested into it, and that with a good project plan properly developed and in place the rest of the project becomes much more organized from day one. </w:t>
-      </w:r>
-    </w:p>
-    <w:p/>
-    <w:p>
-      <w:r>
-        <w:tab/>
-        <w:t xml:space="preserve">The other big aspect of the project that this team realized it has to be done better, it must be improved on a future project, has to do also with planning, but in a different shape. </w:t>
-      </w:r>
-      <w:proofErr w:type="gramStart"/>
-      <w:r>
-        <w:t>This time regarding the actual code.</w:t>
-      </w:r>
-      <w:proofErr w:type="gramEnd"/>
-      <w:r>
-        <w:t xml:space="preserve"> In a team with several members, where a particular architectural pattern is chosen in order to modularize and share the coding amongst all team members, apart from the obvious benefits of adopting a particular architectural pattern; integrating everyone’s classes into a single working piece of software can become extremely tricky, in fact, it did. And it was thinking about this that this team derived its second big area that must be improved on a future project, and that is developing clearly defined interfaces beforehand. </w:t>
-      </w:r>
-      <w:proofErr w:type="gramStart"/>
-      <w:r>
-        <w:t>Good interfaces</w:t>
-      </w:r>
-      <w:proofErr w:type="gramEnd"/>
-      <w:r>
-        <w:t>, represented on a good class diagram which has a good level of detail is very necessary in order to improve a later integration of the modules of any project. Once a serious class diagram with clear interfaces has been designed, programming each module becomes simpler, but the biggest gain is when the modules are integrated into one. If the way classes interact with each other is decided in advance, no serious modifications to the code need to be made at late stages, where even simple modifications generate errors and bugs on every other module of the system. It is this team’s opinion that the workload generated by the lack of good interfaces thought of in advance is nowhere close to the effort needed to produce high quality, professional interfaces at the design stage of any project.</w:t>
-      </w:r>
-    </w:p>
-    <w:p/>
-    <w:p>
-      <w:r>
-        <w:tab/>
-        <w:t xml:space="preserve">Finally, this team has truly learned the importance of fully understanding the whole situation or problem the team is trying to be solved, beforehand. The importance of having a very clear and complete understanding of what the team is dealing with is notoriously higher than the one this team initially thought. It is important that every team member is comfortable with every aspect of the situation so that over meetings and discussions every team member’s contribution becomes a solid, informed opinion about the matter. This paragraph is not trying to imply that this team was not familiar with the </w:t>
-      </w:r>
-      <w:proofErr w:type="gramStart"/>
-      <w:r>
-        <w:t>task,</w:t>
-      </w:r>
-      <w:proofErr w:type="gramEnd"/>
-      <w:r>
-        <w:t xml:space="preserve"> it is merely stating that each of its members can now seriously value the importance of it. </w:t>
-      </w:r>
-    </w:p>
-    <w:p/>
-    <w:p>
-      <w:pPr>
+        <w:t>, represented on a good class diagram which has a good level of detail is very necessary in order to improve a later integration of the modules of any project.</w:t>
+      </w:r>
+    </w:p>
+    <w:p>
+      <w:pPr>
+        <w:jc w:val="both"/>
+      </w:pPr>
+      <w:r>
+        <w:t>Had the design been performed to a lower level, more detailed design; for example having each method written in pseudo code before any coding began; the whole process would have been much simpler and less painful for each member of the group. The group believed that the work generating by not being specific enough in their designs, lead inefficiencies in the programming section, and therefore more time was spent than could have been.</w:t>
+      </w:r>
+    </w:p>
+    <w:p>
+      <w:pPr>
+        <w:jc w:val="both"/>
+      </w:pPr>
+      <w:r>
+        <w:t xml:space="preserve">Finally, this team has truly learned the importance of fully understanding the whole situation or problem the team is trying to be solved, beforehand. The importance of having a very clear understanding of what the team is dealing with is higher than the team initially thought. It is important that every team member is comfortable with every aspect of the situation so that </w:t>
+      </w:r>
+      <w:r>
+        <w:t>during</w:t>
+      </w:r>
+      <w:r>
+        <w:t xml:space="preserve"> meetings and discussions every team member’s contribution becomes a solid, informed opinion about the matter.  </w:t>
+      </w:r>
+    </w:p>
+    <w:p>
+      <w:pPr>
+        <w:jc w:val="both"/>
+      </w:pPr>
+      <w:r>
+        <w:t>In conclusion, this team believes that, despite any mistakes or errors, despite over</w:t>
+      </w:r>
+      <w:r>
+        <w:t>looked</w:t>
+      </w:r>
+      <w:r>
+        <w:t xml:space="preserve"> areas of work, despite a</w:t>
+      </w:r>
+      <w:r>
+        <w:t>n</w:t>
+      </w:r>
+      <w:r>
+        <w:t xml:space="preserve">y differences </w:t>
+      </w:r>
+      <w:r>
+        <w:t>within the group</w:t>
+      </w:r>
+      <w:r>
+        <w:t xml:space="preserve">, and despite any stressful situations that could have been generated; this project, taught each of the members many important lessons. </w:t>
+      </w:r>
+      <w:r>
+        <w:t>All</w:t>
+      </w:r>
+      <w:r>
+        <w:t xml:space="preserve"> </w:t>
+      </w:r>
+      <w:r>
+        <w:t>member of this team will face</w:t>
+      </w:r>
+      <w:r>
+        <w:t xml:space="preserve"> similar situations</w:t>
+      </w:r>
+      <w:r>
+        <w:t xml:space="preserve"> throughout their career</w:t>
+      </w:r>
+      <w:r>
+        <w:t xml:space="preserve">. </w:t>
+      </w:r>
+    </w:p>
+    <w:p>
+      <w:pPr>
+        <w:jc w:val="both"/>
         <w:rPr>
           <w:rFonts w:eastAsia="Times New Roman"/>
           <w:sz w:val="20"/>
@@ -6609,77 +6768,94 @@
         </w:rPr>
       </w:pPr>
       <w:r>
-        <w:tab/>
-        <w:t xml:space="preserve">In conclusion, this team believes that, despite any mistakes or errors done, despite overseen areas of work, despite ay differences amongst any of the team member, and despite any stressful situations that could have been generated; this project, taught each of the members many important lessons. Each of the </w:t>
-      </w:r>
-      <w:proofErr w:type="gramStart"/>
-      <w:r>
-        <w:t>member</w:t>
-      </w:r>
-      <w:proofErr w:type="gramEnd"/>
-      <w:r>
-        <w:t xml:space="preserve"> of this team will face future similar situations in a different way, each member learned the importance of many areas and stages in the development of a serious software product. This team knows that, this approach to what a project in real life would be will prove to be of great benefit in the future; in future University projects yes, but mainly, and most importantly, it will have a deep and beneficial impact on each team member’s careers as professional and proficient computer scientists or software engineers.</w:t>
+        <w:t>E</w:t>
+      </w:r>
+      <w:r>
+        <w:t>ach member learned the importance of many areas and stages in the development of a serious software product. Th</w:t>
+      </w:r>
+      <w:r>
+        <w:t>e</w:t>
+      </w:r>
+      <w:r>
+        <w:t xml:space="preserve"> team knows that, </w:t>
+      </w:r>
+      <w:r>
+        <w:t>the experience gained through taking part in the project will be of great benefit in later life</w:t>
+      </w:r>
+      <w:r>
+        <w:t xml:space="preserve">. The experience will help not only with future university projects, but also </w:t>
+      </w:r>
+      <w:r>
+        <w:t xml:space="preserve"> it will have a deep and beneficial impact on each team member’s careers as professional and proficient computer scientists or software engineers.</w:t>
       </w:r>
     </w:p>
     <w:p>
       <w:pPr>
         <w:pStyle w:val="Heading2"/>
       </w:pPr>
-      <w:bookmarkStart w:id="28" w:name="_Toc324035968"/>
+      <w:bookmarkStart w:id="27" w:name="_Toc324069533"/>
+      <w:r>
+        <w:t>1.5 Individual Views</w:t>
+      </w:r>
+      <w:bookmarkEnd w:id="27"/>
+    </w:p>
+    <w:p>
+      <w:pPr>
+        <w:pStyle w:val="Heading3"/>
+      </w:pPr>
+      <w:bookmarkStart w:id="28" w:name="_Toc324069534"/>
+      <w:r>
+        <w:t xml:space="preserve">1.5.1 </w:t>
+      </w:r>
+      <w:r>
+        <w:t>Brian</w:t>
+      </w:r>
+      <w:bookmarkEnd w:id="28"/>
+    </w:p>
+    <w:p>
+      <w:r>
+        <w:t xml:space="preserve">“The group was generally great to get on with but people held their views on design quite strongly and took a lot of time for small but important decisions to be made. My opinion on not having proper interfaces done earlier on is that people felt it was too complicated to figure one out as a group (in a meeting setting or otherwise) which meant that people had to do a lot of running around to find things which should, really, have been agreed at the design stage especially me as I am in charge of the </w:t>
+      </w:r>
       <w:r>
         <w:lastRenderedPageBreak/>
-        <w:t>1.5 Individual Views</w:t>
-      </w:r>
-      <w:bookmarkEnd w:id="28"/>
+        <w:t>controller part of the code. This strategy is not ideal or efficient and would scale badly to larger projects.”</w:t>
+      </w:r>
     </w:p>
     <w:p>
       <w:pPr>
         <w:pStyle w:val="Heading3"/>
       </w:pPr>
-      <w:bookmarkStart w:id="29" w:name="_Toc324035969"/>
-      <w:r>
-        <w:t xml:space="preserve">1.5.1 </w:t>
-      </w:r>
-      <w:r>
-        <w:t>Brian</w:t>
+      <w:bookmarkStart w:id="29" w:name="_Toc324069535"/>
+      <w:r>
+        <w:t xml:space="preserve">1.5.2 </w:t>
+      </w:r>
+      <w:r>
+        <w:t>Edward</w:t>
       </w:r>
       <w:bookmarkEnd w:id="29"/>
     </w:p>
     <w:p>
       <w:r>
-        <w:t>“The group was generally great to get on with but people held their views on design quite strongly and took a lot of time for small but important decisions to be made. My opinion on not having proper interfaces done earlier on is that people felt it was too complicated to figure one out as a group (in a meeting setting or otherwise) which meant that people had to do a lot of running around to find things which should, really, have been agreed at the design stage especially me as I am in charge of the controller part of the code. This strategy is not ideal or efficient and would scale badly to larger projects.”</w:t>
+        <w:t xml:space="preserve">“Our group works well together and I feel we are able to be very productive. Unfortunately I don’t feel that we put enough time into planning the inner workings of the system in the early stages of the project and as such met slight problems when it came to the integration of the project. We were able to produce a system that works well for a project of this scale, but if it were to grow substantially then a slight refactor would probably be needed - I don’t think this would be a huge task, but it would probably require us to step back and rethink some of our strategies. </w:t>
+      </w:r>
+    </w:p>
+    <w:p>
+      <w:r>
+        <w:t>On a whole our group managed to get the work done, however I do feel that I put more time into the project than the other members of the group; this is however probably mainly to do with the fact I am somewhat of a perfectionist. I feel that this project has been a great learning experience, as I have learned what I am good at, and what I need to improve at.”</w:t>
       </w:r>
     </w:p>
     <w:p>
       <w:pPr>
         <w:pStyle w:val="Heading3"/>
       </w:pPr>
-      <w:bookmarkStart w:id="30" w:name="_Toc324035970"/>
-      <w:r>
-        <w:t xml:space="preserve">1.5.2 </w:t>
-      </w:r>
-      <w:r>
-        <w:t>Edward</w:t>
+      <w:bookmarkStart w:id="30" w:name="_Toc324069536"/>
+      <w:r>
+        <w:t xml:space="preserve">1.5.3 </w:t>
+      </w:r>
+      <w:r>
+        <w:t>Oscar</w:t>
       </w:r>
       <w:bookmarkEnd w:id="30"/>
-    </w:p>
-    <w:p>
-      <w:r>
-        <w:t>“Our group works well together and I feel we are able to be very productive. Unfortunately I don’t feel that we put enough time into planning the inner workings of the system in the early stages of the project and as such met slight problems when it came to the integration of the project. We were able to produce a system that works well for a project of this scale, but if it were to grow substantially then a slight refactor would probably be needed - I don’t think this would be a huge task, but it would probably require us to step back and rethink some of our strategies. On a whole our group managed to get the work done, however I do feel that I put more time into the project than the other members of the group; this is however probably mainly to do with the fact I am somewhat of a perfectionist. I feel that this project has been a great learning experience, as I have learned what I am good at, and what I need to improve at.”</w:t>
-      </w:r>
-    </w:p>
-    <w:p>
-      <w:pPr>
-        <w:pStyle w:val="Heading3"/>
-      </w:pPr>
-      <w:bookmarkStart w:id="31" w:name="_Toc324035971"/>
-      <w:r>
-        <w:t xml:space="preserve">1.5.3 </w:t>
-      </w:r>
-      <w:r>
-        <w:t>Oscar</w:t>
-      </w:r>
-      <w:bookmarkEnd w:id="31"/>
     </w:p>
     <w:p>
       <w:pPr>
@@ -6735,7 +6911,7 @@
       <w:pPr>
         <w:pStyle w:val="Heading3"/>
       </w:pPr>
-      <w:bookmarkStart w:id="32" w:name="_Toc324035972"/>
+      <w:bookmarkStart w:id="31" w:name="_Toc324069537"/>
       <w:r>
         <w:t xml:space="preserve">1.5.4 </w:t>
       </w:r>
@@ -6743,32 +6919,32 @@
       <w:r>
         <w:t>Kristian</w:t>
       </w:r>
+      <w:bookmarkEnd w:id="31"/>
+      <w:proofErr w:type="spellEnd"/>
+    </w:p>
+    <w:p>
+      <w:r>
+        <w:t xml:space="preserve">“I am </w:t>
+      </w:r>
+      <w:r>
+        <w:t>K</w:t>
+      </w:r>
+      <w:r>
+        <w:t>ris and I love working really hard”</w:t>
+      </w:r>
+    </w:p>
+    <w:p>
+      <w:pPr>
+        <w:pStyle w:val="Heading3"/>
+      </w:pPr>
+      <w:bookmarkStart w:id="32" w:name="_Toc324069538"/>
+      <w:r>
+        <w:t xml:space="preserve">1.5.5 </w:t>
+      </w:r>
+      <w:r>
+        <w:t>Kelvin</w:t>
+      </w:r>
       <w:bookmarkEnd w:id="32"/>
-      <w:proofErr w:type="spellEnd"/>
-    </w:p>
-    <w:p>
-      <w:r>
-        <w:t xml:space="preserve">“I am </w:t>
-      </w:r>
-      <w:r>
-        <w:t>K</w:t>
-      </w:r>
-      <w:r>
-        <w:t>ris and I love working really hard”</w:t>
-      </w:r>
-    </w:p>
-    <w:p>
-      <w:pPr>
-        <w:pStyle w:val="Heading3"/>
-      </w:pPr>
-      <w:bookmarkStart w:id="33" w:name="_Toc324035973"/>
-      <w:r>
-        <w:t xml:space="preserve">1.5.5 </w:t>
-      </w:r>
-      <w:r>
-        <w:t>Kelvin</w:t>
-      </w:r>
-      <w:bookmarkEnd w:id="33"/>
     </w:p>
     <w:p>
       <w:r>
@@ -6804,7 +6980,7 @@
       <w:pPr>
         <w:pStyle w:val="Heading1"/>
       </w:pPr>
-      <w:bookmarkStart w:id="34" w:name="_Toc324035974"/>
+      <w:bookmarkStart w:id="33" w:name="_Toc324069539"/>
       <w:r>
         <w:lastRenderedPageBreak/>
         <w:t>2</w:t>
@@ -6815,30 +6991,30 @@
       <w:r>
         <w:t>Project Management Account</w:t>
       </w:r>
+      <w:bookmarkEnd w:id="33"/>
+    </w:p>
+    <w:p>
+      <w:proofErr w:type="gramStart"/>
+      <w:r>
+        <w:t>Introductory spiel.</w:t>
+      </w:r>
+      <w:proofErr w:type="gramEnd"/>
+    </w:p>
+    <w:p>
+      <w:pPr>
+        <w:pStyle w:val="Heading2"/>
+        <w:rPr>
+          <w:shd w:val="clear" w:color="auto" w:fill="FFFFFF"/>
+        </w:rPr>
+      </w:pPr>
+      <w:bookmarkStart w:id="34" w:name="_Toc324069540"/>
+      <w:r>
+        <w:rPr>
+          <w:shd w:val="clear" w:color="auto" w:fill="FFFFFF"/>
+        </w:rPr>
+        <w:t>2.1 Gantt Charts</w:t>
+      </w:r>
       <w:bookmarkEnd w:id="34"/>
-    </w:p>
-    <w:p>
-      <w:proofErr w:type="gramStart"/>
-      <w:r>
-        <w:t>Introductory spiel.</w:t>
-      </w:r>
-      <w:proofErr w:type="gramEnd"/>
-    </w:p>
-    <w:p>
-      <w:pPr>
-        <w:pStyle w:val="Heading2"/>
-        <w:rPr>
-          <w:shd w:val="clear" w:color="auto" w:fill="FFFFFF"/>
-        </w:rPr>
-      </w:pPr>
-      <w:bookmarkStart w:id="35" w:name="_Toc324035975"/>
-      <w:r>
-        <w:rPr>
-          <w:shd w:val="clear" w:color="auto" w:fill="FFFFFF"/>
-        </w:rPr>
-        <w:t>2.1 Gantt Charts</w:t>
-      </w:r>
-      <w:bookmarkEnd w:id="35"/>
     </w:p>
     <w:p>
       <w:pPr>
@@ -6858,9 +7034,8 @@
           <w:szCs w:val="18"/>
           <w:shd w:val="clear" w:color="auto" w:fill="FFFFFF"/>
         </w:rPr>
-        <w:t xml:space="preserve">Chat about what </w:t>
-      </w:r>
-      <w:proofErr w:type="spellStart"/>
+        <w:t>Chat about what G</w:t>
+      </w:r>
       <w:r>
         <w:rPr>
           <w:rFonts w:ascii="Verdana" w:hAnsi="Verdana"/>
@@ -6869,18 +7044,7 @@
           <w:szCs w:val="18"/>
           <w:shd w:val="clear" w:color="auto" w:fill="FFFFFF"/>
         </w:rPr>
-        <w:t>gantt</w:t>
-      </w:r>
-      <w:proofErr w:type="spellEnd"/>
-      <w:r>
-        <w:rPr>
-          <w:rFonts w:ascii="Verdana" w:hAnsi="Verdana"/>
-          <w:color w:val="000000"/>
-          <w:sz w:val="18"/>
-          <w:szCs w:val="18"/>
-          <w:shd w:val="clear" w:color="auto" w:fill="FFFFFF"/>
-        </w:rPr>
-        <w:t xml:space="preserve"> charts are and why they are helpful?</w:t>
+        <w:t>antt charts are and why they are helpful?</w:t>
       </w:r>
     </w:p>
     <w:p>
@@ -6890,14 +7054,14 @@
           <w:shd w:val="clear" w:color="auto" w:fill="FFFFFF"/>
         </w:rPr>
       </w:pPr>
-      <w:bookmarkStart w:id="36" w:name="_Toc324035976"/>
+      <w:bookmarkStart w:id="35" w:name="_Toc324069541"/>
       <w:r>
         <w:rPr>
           <w:shd w:val="clear" w:color="auto" w:fill="FFFFFF"/>
         </w:rPr>
         <w:t>2.1.1 Start Gantt</w:t>
       </w:r>
-      <w:bookmarkEnd w:id="36"/>
+      <w:bookmarkEnd w:id="35"/>
     </w:p>
     <w:p>
       <w:pPr>
@@ -6927,56 +7091,10 @@
           <w:szCs w:val="18"/>
           <w:shd w:val="clear" w:color="auto" w:fill="FFFFFF"/>
         </w:rPr>
-        <w:t>. One side A4</w:t>
-      </w:r>
-    </w:p>
-    <w:p>
-      <w:pPr>
-        <w:pStyle w:val="Heading3"/>
-        <w:rPr>
-          <w:shd w:val="clear" w:color="auto" w:fill="FFFFFF"/>
-        </w:rPr>
-      </w:pPr>
-      <w:bookmarkStart w:id="37" w:name="_Toc324035977"/>
-      <w:r>
-        <w:rPr>
-          <w:shd w:val="clear" w:color="auto" w:fill="FFFFFF"/>
-        </w:rPr>
-        <w:t>2.1.2 End Gantt</w:t>
-      </w:r>
-      <w:bookmarkEnd w:id="37"/>
-    </w:p>
-    <w:p>
-      <w:pPr>
-        <w:rPr>
-          <w:rFonts w:ascii="Verdana" w:hAnsi="Verdana"/>
-          <w:color w:val="000000"/>
-          <w:sz w:val="18"/>
-          <w:szCs w:val="18"/>
-          <w:shd w:val="clear" w:color="auto" w:fill="FFFFFF"/>
-        </w:rPr>
-      </w:pPr>
-      <w:r>
-        <w:rPr>
-          <w:rFonts w:ascii="Verdana" w:hAnsi="Verdana"/>
-          <w:color w:val="000000"/>
-          <w:sz w:val="18"/>
-          <w:szCs w:val="18"/>
-          <w:shd w:val="clear" w:color="auto" w:fill="FFFFFF"/>
-        </w:rPr>
-        <w:t xml:space="preserve">Date created, the chart </w:t>
-      </w:r>
-      <w:proofErr w:type="gramStart"/>
-      <w:r>
-        <w:rPr>
-          <w:rFonts w:ascii="Verdana" w:hAnsi="Verdana"/>
-          <w:color w:val="000000"/>
-          <w:sz w:val="18"/>
-          <w:szCs w:val="18"/>
-          <w:shd w:val="clear" w:color="auto" w:fill="FFFFFF"/>
-        </w:rPr>
-        <w:t xml:space="preserve">itself </w:t>
-      </w:r>
+        <w:t>.</w:t>
+      </w:r>
+      <w:bookmarkStart w:id="36" w:name="_GoBack"/>
+      <w:bookmarkEnd w:id="36"/>
       <w:r>
         <w:rPr>
           <w:rFonts w:ascii="Verdana" w:hAnsi="Verdana"/>
@@ -6985,9 +7103,56 @@
           <w:szCs w:val="18"/>
           <w:shd w:val="clear" w:color="auto" w:fill="FFFFFF"/>
         </w:rPr>
-        <w:t>.</w:t>
-      </w:r>
-      <w:proofErr w:type="gramEnd"/>
+        <w:t xml:space="preserve"> One side A4</w:t>
+      </w:r>
+    </w:p>
+    <w:p>
+      <w:pPr>
+        <w:pStyle w:val="Heading3"/>
+        <w:rPr>
+          <w:shd w:val="clear" w:color="auto" w:fill="FFFFFF"/>
+        </w:rPr>
+      </w:pPr>
+      <w:bookmarkStart w:id="37" w:name="_Toc324069542"/>
+      <w:r>
+        <w:rPr>
+          <w:shd w:val="clear" w:color="auto" w:fill="FFFFFF"/>
+        </w:rPr>
+        <w:t>2.1.2 End Gantt</w:t>
+      </w:r>
+      <w:bookmarkEnd w:id="37"/>
+    </w:p>
+    <w:p>
+      <w:pPr>
+        <w:rPr>
+          <w:rFonts w:ascii="Verdana" w:hAnsi="Verdana"/>
+          <w:color w:val="000000"/>
+          <w:sz w:val="18"/>
+          <w:szCs w:val="18"/>
+          <w:shd w:val="clear" w:color="auto" w:fill="FFFFFF"/>
+        </w:rPr>
+      </w:pPr>
+      <w:r>
+        <w:rPr>
+          <w:rFonts w:ascii="Verdana" w:hAnsi="Verdana"/>
+          <w:color w:val="000000"/>
+          <w:sz w:val="18"/>
+          <w:szCs w:val="18"/>
+          <w:shd w:val="clear" w:color="auto" w:fill="FFFFFF"/>
+        </w:rPr>
+        <w:t xml:space="preserve">Date created, the chart </w:t>
+      </w:r>
+      <w:proofErr w:type="gramStart"/>
+      <w:r>
+        <w:rPr>
+          <w:rFonts w:ascii="Verdana" w:hAnsi="Verdana"/>
+          <w:color w:val="000000"/>
+          <w:sz w:val="18"/>
+          <w:szCs w:val="18"/>
+          <w:shd w:val="clear" w:color="auto" w:fill="FFFFFF"/>
+        </w:rPr>
+        <w:t xml:space="preserve">itself </w:t>
+      </w:r>
       <w:r>
         <w:rPr>
           <w:rFonts w:ascii="Verdana" w:hAnsi="Verdana"/>
@@ -6996,37 +7161,38 @@
           <w:szCs w:val="18"/>
           <w:shd w:val="clear" w:color="auto" w:fill="FFFFFF"/>
         </w:rPr>
-        <w:t xml:space="preserve"> One side A4</w:t>
-      </w:r>
-    </w:p>
-    <w:p>
-      <w:pPr>
-        <w:pStyle w:val="Heading3"/>
-        <w:rPr>
-          <w:shd w:val="clear" w:color="auto" w:fill="FFFFFF"/>
-        </w:rPr>
-      </w:pPr>
-      <w:bookmarkStart w:id="38" w:name="_Toc324035978"/>
-      <w:r>
-        <w:rPr>
-          <w:shd w:val="clear" w:color="auto" w:fill="FFFFFF"/>
-        </w:rPr>
-        <w:t>2.1.3 Reflection</w:t>
-      </w:r>
-      <w:bookmarkEnd w:id="38"/>
-    </w:p>
-    <w:p>
-      <w:pPr>
+        <w:t>.</w:t>
+      </w:r>
+      <w:proofErr w:type="gramEnd"/>
+      <w:r>
         <w:rPr>
           <w:rFonts w:ascii="Verdana" w:hAnsi="Verdana"/>
-          <w:color w:val="000000"/>
+          <w:color w:val="76923C" w:themeColor="accent3" w:themeShade="BF"/>
           <w:sz w:val="18"/>
           <w:szCs w:val="18"/>
           <w:shd w:val="clear" w:color="auto" w:fill="FFFFFF"/>
         </w:rPr>
-      </w:pPr>
-      <w:proofErr w:type="gramStart"/>
-      <w:r>
+        <w:t xml:space="preserve"> One side A4</w:t>
+      </w:r>
+    </w:p>
+    <w:p>
+      <w:pPr>
+        <w:pStyle w:val="Heading3"/>
+        <w:rPr>
+          <w:shd w:val="clear" w:color="auto" w:fill="FFFFFF"/>
+        </w:rPr>
+      </w:pPr>
+      <w:bookmarkStart w:id="38" w:name="_Toc324069543"/>
+      <w:r>
+        <w:rPr>
+          <w:shd w:val="clear" w:color="auto" w:fill="FFFFFF"/>
+        </w:rPr>
+        <w:t>2.1.3 Reflection</w:t>
+      </w:r>
+      <w:bookmarkEnd w:id="38"/>
+    </w:p>
+    <w:p>
+      <w:pPr>
         <w:rPr>
           <w:rFonts w:ascii="Verdana" w:hAnsi="Verdana"/>
           <w:color w:val="000000"/>
@@ -7034,9 +7200,8 @@
           <w:szCs w:val="18"/>
           <w:shd w:val="clear" w:color="auto" w:fill="FFFFFF"/>
         </w:rPr>
-        <w:t>reflection</w:t>
-      </w:r>
-      <w:proofErr w:type="gramEnd"/>
+      </w:pPr>
+      <w:proofErr w:type="gramStart"/>
       <w:r>
         <w:rPr>
           <w:rFonts w:ascii="Verdana" w:hAnsi="Verdana"/>
@@ -7045,11 +7210,10 @@
           <w:szCs w:val="18"/>
           <w:shd w:val="clear" w:color="auto" w:fill="FFFFFF"/>
         </w:rPr>
-        <w:t xml:space="preserve"> on the transition from start-midway-end, i.e., </w:t>
-      </w:r>
-    </w:p>
-    <w:p>
-      <w:pPr>
+        <w:t>reflection</w:t>
+      </w:r>
+      <w:proofErr w:type="gramEnd"/>
+      <w:r>
         <w:rPr>
           <w:rFonts w:ascii="Verdana" w:hAnsi="Verdana"/>
           <w:color w:val="000000"/>
@@ -7057,118 +7221,7 @@
           <w:szCs w:val="18"/>
           <w:shd w:val="clear" w:color="auto" w:fill="FFFFFF"/>
         </w:rPr>
-      </w:pPr>
-      <w:proofErr w:type="gramStart"/>
-      <w:r>
-        <w:rPr>
-          <w:rFonts w:ascii="Verdana" w:hAnsi="Verdana"/>
-          <w:color w:val="000000"/>
-          <w:sz w:val="18"/>
-          <w:szCs w:val="18"/>
-          <w:shd w:val="clear" w:color="auto" w:fill="FFFFFF"/>
-        </w:rPr>
-        <w:t>how</w:t>
-      </w:r>
-      <w:proofErr w:type="gramEnd"/>
-      <w:r>
-        <w:rPr>
-          <w:rFonts w:ascii="Verdana" w:hAnsi="Verdana"/>
-          <w:color w:val="000000"/>
-          <w:sz w:val="18"/>
-          <w:szCs w:val="18"/>
-          <w:shd w:val="clear" w:color="auto" w:fill="FFFFFF"/>
-        </w:rPr>
-        <w:t xml:space="preserve"> estimates of cost and timescale for each activity changed over time. </w:t>
-      </w:r>
-      <w:r>
-        <w:rPr>
-          <w:rFonts w:ascii="Verdana" w:hAnsi="Verdana"/>
-          <w:color w:val="000000"/>
-          <w:sz w:val="18"/>
-          <w:szCs w:val="18"/>
-          <w:shd w:val="clear" w:color="auto" w:fill="FFFFFF"/>
-        </w:rPr>
-        <w:br/>
-      </w:r>
-      <w:r>
-        <w:rPr>
-          <w:rFonts w:ascii="Verdana" w:hAnsi="Verdana"/>
-          <w:color w:val="000000"/>
-          <w:sz w:val="18"/>
-          <w:szCs w:val="18"/>
-          <w:shd w:val="clear" w:color="auto" w:fill="FFFFFF"/>
-        </w:rPr>
-        <w:t xml:space="preserve">What did you learn about planning these activities? </w:t>
-      </w:r>
-      <w:r>
-        <w:rPr>
-          <w:rFonts w:ascii="Verdana" w:hAnsi="Verdana"/>
-          <w:color w:val="000000"/>
-          <w:sz w:val="18"/>
-          <w:szCs w:val="18"/>
-          <w:shd w:val="clear" w:color="auto" w:fill="FFFFFF"/>
-        </w:rPr>
-        <w:br/>
-      </w:r>
-      <w:r>
-        <w:rPr>
-          <w:rFonts w:ascii="Verdana" w:hAnsi="Verdana"/>
-          <w:color w:val="000000"/>
-          <w:sz w:val="18"/>
-          <w:szCs w:val="18"/>
-          <w:shd w:val="clear" w:color="auto" w:fill="FFFFFF"/>
-        </w:rPr>
-        <w:t xml:space="preserve">Did your estimation accuracy improve? </w:t>
-      </w:r>
-      <w:r>
-        <w:rPr>
-          <w:rFonts w:ascii="Verdana" w:hAnsi="Verdana"/>
-          <w:color w:val="000000"/>
-          <w:sz w:val="18"/>
-          <w:szCs w:val="18"/>
-          <w:shd w:val="clear" w:color="auto" w:fill="FFFFFF"/>
-        </w:rPr>
-        <w:br/>
-      </w:r>
-      <w:r>
-        <w:rPr>
-          <w:rFonts w:ascii="Verdana" w:hAnsi="Verdana"/>
-          <w:color w:val="000000"/>
-          <w:sz w:val="18"/>
-          <w:szCs w:val="18"/>
-          <w:shd w:val="clear" w:color="auto" w:fill="FFFFFF"/>
-        </w:rPr>
-        <w:t xml:space="preserve">How far out were your initial estimates? </w:t>
-      </w:r>
-      <w:r>
-        <w:rPr>
-          <w:rFonts w:ascii="Verdana" w:hAnsi="Verdana"/>
-          <w:color w:val="000000"/>
-          <w:sz w:val="18"/>
-          <w:szCs w:val="18"/>
-          <w:shd w:val="clear" w:color="auto" w:fill="FFFFFF"/>
-        </w:rPr>
-        <w:br/>
-      </w:r>
-      <w:r>
-        <w:rPr>
-          <w:rFonts w:ascii="Verdana" w:hAnsi="Verdana"/>
-          <w:color w:val="000000"/>
-          <w:sz w:val="18"/>
-          <w:szCs w:val="18"/>
-          <w:shd w:val="clear" w:color="auto" w:fill="FFFFFF"/>
-        </w:rPr>
-        <w:t>How well did you manage the project and what, with hindsight, would you differently?</w:t>
-      </w:r>
-      <w:r>
-        <w:rPr>
-          <w:rFonts w:ascii="Verdana" w:hAnsi="Verdana"/>
-          <w:color w:val="000000"/>
-          <w:sz w:val="18"/>
-          <w:szCs w:val="18"/>
-          <w:shd w:val="clear" w:color="auto" w:fill="FFFFFF"/>
-        </w:rPr>
-        <w:br/>
+        <w:t xml:space="preserve"> on the transition from start-midway-end, i.e., </w:t>
       </w:r>
     </w:p>
     <w:p>
@@ -7188,12 +7241,134 @@
           <w:docGrid w:linePitch="312" w:charSpace="-2049"/>
         </w:sectPr>
       </w:pPr>
+      <w:proofErr w:type="gramStart"/>
+      <w:r>
+        <w:rPr>
+          <w:rFonts w:ascii="Verdana" w:hAnsi="Verdana"/>
+          <w:color w:val="000000"/>
+          <w:sz w:val="18"/>
+          <w:szCs w:val="18"/>
+          <w:shd w:val="clear" w:color="auto" w:fill="FFFFFF"/>
+        </w:rPr>
+        <w:t>how</w:t>
+      </w:r>
+      <w:proofErr w:type="gramEnd"/>
+      <w:r>
+        <w:rPr>
+          <w:rFonts w:ascii="Verdana" w:hAnsi="Verdana"/>
+          <w:color w:val="000000"/>
+          <w:sz w:val="18"/>
+          <w:szCs w:val="18"/>
+          <w:shd w:val="clear" w:color="auto" w:fill="FFFFFF"/>
+        </w:rPr>
+        <w:t xml:space="preserve"> estimates of cost and timescale for each activity changed over time. </w:t>
+      </w:r>
+      <w:r>
+        <w:rPr>
+          <w:rFonts w:ascii="Verdana" w:hAnsi="Verdana"/>
+          <w:color w:val="000000"/>
+          <w:sz w:val="18"/>
+          <w:szCs w:val="18"/>
+          <w:shd w:val="clear" w:color="auto" w:fill="FFFFFF"/>
+        </w:rPr>
+        <w:br/>
+      </w:r>
+      <w:r>
+        <w:rPr>
+          <w:rFonts w:ascii="Verdana" w:hAnsi="Verdana"/>
+          <w:color w:val="000000"/>
+          <w:sz w:val="18"/>
+          <w:szCs w:val="18"/>
+          <w:shd w:val="clear" w:color="auto" w:fill="FFFFFF"/>
+        </w:rPr>
+        <w:t xml:space="preserve">What did you learn about planning these activities? </w:t>
+      </w:r>
+      <w:r>
+        <w:rPr>
+          <w:rFonts w:ascii="Verdana" w:hAnsi="Verdana"/>
+          <w:color w:val="000000"/>
+          <w:sz w:val="18"/>
+          <w:szCs w:val="18"/>
+          <w:shd w:val="clear" w:color="auto" w:fill="FFFFFF"/>
+        </w:rPr>
+        <w:br/>
+      </w:r>
+      <w:r>
+        <w:rPr>
+          <w:rFonts w:ascii="Verdana" w:hAnsi="Verdana"/>
+          <w:color w:val="000000"/>
+          <w:sz w:val="18"/>
+          <w:szCs w:val="18"/>
+          <w:shd w:val="clear" w:color="auto" w:fill="FFFFFF"/>
+        </w:rPr>
+        <w:t xml:space="preserve">Did your estimation accuracy improve? </w:t>
+      </w:r>
+      <w:r>
+        <w:rPr>
+          <w:rFonts w:ascii="Verdana" w:hAnsi="Verdana"/>
+          <w:color w:val="000000"/>
+          <w:sz w:val="18"/>
+          <w:szCs w:val="18"/>
+          <w:shd w:val="clear" w:color="auto" w:fill="FFFFFF"/>
+        </w:rPr>
+        <w:br/>
+      </w:r>
+      <w:r>
+        <w:rPr>
+          <w:rFonts w:ascii="Verdana" w:hAnsi="Verdana"/>
+          <w:color w:val="000000"/>
+          <w:sz w:val="18"/>
+          <w:szCs w:val="18"/>
+          <w:shd w:val="clear" w:color="auto" w:fill="FFFFFF"/>
+        </w:rPr>
+        <w:t xml:space="preserve">How far out were your initial estimates? </w:t>
+      </w:r>
+      <w:r>
+        <w:rPr>
+          <w:rFonts w:ascii="Verdana" w:hAnsi="Verdana"/>
+          <w:color w:val="000000"/>
+          <w:sz w:val="18"/>
+          <w:szCs w:val="18"/>
+          <w:shd w:val="clear" w:color="auto" w:fill="FFFFFF"/>
+        </w:rPr>
+        <w:br/>
+      </w:r>
+      <w:r>
+        <w:rPr>
+          <w:rFonts w:ascii="Verdana" w:hAnsi="Verdana"/>
+          <w:color w:val="000000"/>
+          <w:sz w:val="18"/>
+          <w:szCs w:val="18"/>
+          <w:shd w:val="clear" w:color="auto" w:fill="FFFFFF"/>
+        </w:rPr>
+        <w:t>How well did you manage the project and what, with hindsight, would you differently?</w:t>
+      </w:r>
+      <w:r>
+        <w:rPr>
+          <w:rFonts w:ascii="Verdana" w:hAnsi="Verdana"/>
+          <w:color w:val="000000"/>
+          <w:sz w:val="18"/>
+          <w:szCs w:val="18"/>
+          <w:shd w:val="clear" w:color="auto" w:fill="FFFFFF"/>
+        </w:rPr>
+        <w:br/>
+      </w:r>
+      <w:r>
+        <w:rPr>
+          <w:rFonts w:ascii="Verdana" w:hAnsi="Verdana"/>
+          <w:color w:val="000000"/>
+          <w:sz w:val="18"/>
+          <w:szCs w:val="18"/>
+          <w:shd w:val="clear" w:color="auto" w:fill="FFFFFF"/>
+        </w:rPr>
+        <w:t>Mention the middle Gantt chart.</w:t>
+      </w:r>
     </w:p>
     <w:p>
       <w:pPr>
         <w:pStyle w:val="Heading1"/>
       </w:pPr>
-      <w:bookmarkStart w:id="39" w:name="_Toc324035979"/>
+      <w:bookmarkStart w:id="39" w:name="_Toc324069544"/>
       <w:r>
         <w:lastRenderedPageBreak/>
         <w:t xml:space="preserve">3 </w:t>
@@ -7303,7 +7478,7 @@
           <w:lang w:eastAsia="zh-TW"/>
         </w:rPr>
       </w:pPr>
-      <w:bookmarkStart w:id="40" w:name="_Toc324035980"/>
+      <w:bookmarkStart w:id="40" w:name="_Toc324069545"/>
       <w:r>
         <w:rPr>
           <w:rFonts w:hint="eastAsia"/>
@@ -7327,7 +7502,7 @@
           <w:shd w:val="clear" w:color="auto" w:fill="FFFFFF"/>
         </w:rPr>
       </w:pPr>
-      <w:bookmarkStart w:id="41" w:name="_Toc324035981"/>
+      <w:bookmarkStart w:id="41" w:name="_Toc324069546"/>
       <w:r>
         <w:rPr>
           <w:shd w:val="clear" w:color="auto" w:fill="FFFFFF"/>
@@ -7376,7 +7551,7 @@
           <w:shd w:val="clear" w:color="auto" w:fill="FFFFFF"/>
         </w:rPr>
       </w:pPr>
-      <w:bookmarkStart w:id="42" w:name="_Toc324035982"/>
+      <w:bookmarkStart w:id="42" w:name="_Toc324069547"/>
       <w:r>
         <w:rPr>
           <w:shd w:val="clear" w:color="auto" w:fill="FFFFFF"/>
@@ -7424,7 +7599,7 @@
           <w:shd w:val="clear" w:color="auto" w:fill="FFFFFF"/>
         </w:rPr>
       </w:pPr>
-      <w:bookmarkStart w:id="43" w:name="_Toc324035983"/>
+      <w:bookmarkStart w:id="43" w:name="_Toc324069548"/>
       <w:r>
         <w:rPr>
           <w:shd w:val="clear" w:color="auto" w:fill="FFFFFF"/>
@@ -7476,7 +7651,7 @@
           <w:shd w:val="clear" w:color="auto" w:fill="FFFFFF"/>
         </w:rPr>
       </w:pPr>
-      <w:bookmarkStart w:id="44" w:name="_Toc324035984"/>
+      <w:bookmarkStart w:id="44" w:name="_Toc324069549"/>
       <w:r>
         <w:rPr>
           <w:shd w:val="clear" w:color="auto" w:fill="FFFFFF"/>
@@ -7552,7 +7727,7 @@
       <w:rPr>
         <w:noProof/>
       </w:rPr>
-      <w:t>4</w:t>
+      <w:t>8</w:t>
     </w:r>
     <w:r>
       <w:fldChar w:fldCharType="end"/>
@@ -12003,7 +12178,7 @@
 </file>
 
 <file path=customXml/itemProps1.xml><?xml version="1.0" encoding="utf-8"?>
-<ds:datastoreItem xmlns:ds="http://schemas.openxmlformats.org/officeDocument/2006/customXml" ds:itemID="{F4578232-2EF2-4CFF-B866-62269A045C52}">
+<ds:datastoreItem xmlns:ds="http://schemas.openxmlformats.org/officeDocument/2006/customXml" ds:itemID="{F17C7DA2-9E5E-422A-A029-8F6CA805AE63}">
   <ds:schemaRefs>
     <ds:schemaRef ds:uri="http://schemas.openxmlformats.org/officeDocument/2006/bibliography"/>
   </ds:schemaRefs>

</xml_diff>

<commit_message>
* Fixed some spelling errors in D4EoPR.docx
</commit_message>
<xml_diff>
--- a/doc/End of Project Report/D4EoPR.docx
+++ b/doc/End of Project Report/D4EoPR.docx
@@ -106,17 +106,8 @@
                 <w:sz w:val="36"/>
                 <w:szCs w:val="36"/>
               </w:rPr>
-              <w:t xml:space="preserve">Elliott, </w:t>
+              <w:t>Elliott, Kristian</w:t>
             </w:r>
-            <w:proofErr w:type="spellStart"/>
-            <w:r>
-              <w:rPr>
-                <w:sz w:val="36"/>
-                <w:szCs w:val="36"/>
-              </w:rPr>
-              <w:t>Kristian</w:t>
-            </w:r>
-            <w:proofErr w:type="spellEnd"/>
           </w:p>
         </w:tc>
         <w:tc>
@@ -238,37 +229,12 @@
                 <w:szCs w:val="36"/>
               </w:rPr>
             </w:pPr>
-            <w:proofErr w:type="spellStart"/>
             <w:r>
               <w:rPr>
                 <w:sz w:val="36"/>
                 <w:szCs w:val="36"/>
               </w:rPr>
-              <w:t>Mariani</w:t>
-            </w:r>
-            <w:proofErr w:type="spellEnd"/>
-            <w:r>
-              <w:rPr>
-                <w:sz w:val="36"/>
-                <w:szCs w:val="36"/>
-              </w:rPr>
-              <w:t xml:space="preserve"> </w:t>
-            </w:r>
-            <w:proofErr w:type="spellStart"/>
-            <w:r>
-              <w:rPr>
-                <w:sz w:val="36"/>
-                <w:szCs w:val="36"/>
-              </w:rPr>
-              <w:t>Elola</w:t>
-            </w:r>
-            <w:proofErr w:type="spellEnd"/>
-            <w:r>
-              <w:rPr>
-                <w:sz w:val="36"/>
-                <w:szCs w:val="36"/>
-              </w:rPr>
-              <w:t>, Oscar N</w:t>
+              <w:t>Mariani Elola, Oscar N</w:t>
             </w:r>
           </w:p>
         </w:tc>
@@ -335,17 +301,8 @@
                 <w:sz w:val="36"/>
                 <w:szCs w:val="36"/>
               </w:rPr>
-              <w:t xml:space="preserve">Chan, Yun </w:t>
+              <w:t>Chan, Yun Chak</w:t>
             </w:r>
-            <w:proofErr w:type="spellStart"/>
-            <w:r>
-              <w:rPr>
-                <w:sz w:val="36"/>
-                <w:szCs w:val="36"/>
-              </w:rPr>
-              <w:t>Chak</w:t>
-            </w:r>
-            <w:proofErr w:type="spellEnd"/>
           </w:p>
         </w:tc>
         <w:tc>
@@ -630,7 +587,6 @@
           <w:szCs w:val="18"/>
         </w:rPr>
       </w:pPr>
-      <w:proofErr w:type="gramStart"/>
       <w:r>
         <w:rPr>
           <w:rFonts w:ascii="Verdana" w:eastAsia="Times New Roman" w:hAnsi="Verdana" w:cs="Times New Roman"/>
@@ -638,17 +594,7 @@
           <w:sz w:val="18"/>
           <w:szCs w:val="18"/>
         </w:rPr>
-        <w:t>an</w:t>
-      </w:r>
-      <w:proofErr w:type="gramEnd"/>
-      <w:r>
-        <w:rPr>
-          <w:rFonts w:ascii="Verdana" w:eastAsia="Times New Roman" w:hAnsi="Verdana" w:cs="Times New Roman"/>
-          <w:color w:val="000000"/>
-          <w:sz w:val="18"/>
-          <w:szCs w:val="18"/>
-        </w:rPr>
-        <w:t xml:space="preserve"> account which correlates well with (i.e. explains) the other deliverables. Particular credit will be given for a strong account correlating with strong other deliverables. A weaker showing that still correlates will earn credit. Conversely, an account through rose-coloured spectacles will not match with other weak deliverables; this would reduce marks.</w:t>
+        <w:t>an account which correlates well with (i.e. explains) the other deliverables. Particular credit will be given for a strong account correlating with strong other deliverables. A weaker showing that still correlates will earn credit. Conversely, an account through rose-coloured spectacles will not match with other weak deliverables; this would reduce marks.</w:t>
       </w:r>
     </w:p>
     <w:p>
@@ -666,7 +612,6 @@
           <w:szCs w:val="18"/>
         </w:rPr>
       </w:pPr>
-      <w:proofErr w:type="gramStart"/>
       <w:r>
         <w:rPr>
           <w:rFonts w:ascii="Verdana" w:eastAsia="Times New Roman" w:hAnsi="Verdana" w:cs="Times New Roman"/>
@@ -674,17 +619,7 @@
           <w:sz w:val="18"/>
           <w:szCs w:val="18"/>
         </w:rPr>
-        <w:t>honesty</w:t>
-      </w:r>
-      <w:proofErr w:type="gramEnd"/>
-      <w:r>
-        <w:rPr>
-          <w:rFonts w:ascii="Verdana" w:eastAsia="Times New Roman" w:hAnsi="Verdana" w:cs="Times New Roman"/>
-          <w:color w:val="000000"/>
-          <w:sz w:val="18"/>
-          <w:szCs w:val="18"/>
-        </w:rPr>
-        <w:t xml:space="preserve"> - your account will be checked against your group supervisor's weekly reports and logbook marks. In extreme cases we would call logbooks in.</w:t>
+        <w:t>honesty - your account will be checked against your group supervisor's weekly reports and logbook marks. In extreme cases we would call logbooks in.</w:t>
       </w:r>
     </w:p>
     <w:p>
@@ -702,7 +637,6 @@
           <w:szCs w:val="18"/>
         </w:rPr>
       </w:pPr>
-      <w:proofErr w:type="gramStart"/>
       <w:r>
         <w:rPr>
           <w:rFonts w:ascii="Verdana" w:eastAsia="Times New Roman" w:hAnsi="Verdana" w:cs="Times New Roman"/>
@@ -710,17 +644,7 @@
           <w:sz w:val="18"/>
           <w:szCs w:val="18"/>
         </w:rPr>
-        <w:t>thoughtful</w:t>
-      </w:r>
-      <w:proofErr w:type="gramEnd"/>
-      <w:r>
-        <w:rPr>
-          <w:rFonts w:ascii="Verdana" w:eastAsia="Times New Roman" w:hAnsi="Verdana" w:cs="Times New Roman"/>
-          <w:color w:val="000000"/>
-          <w:sz w:val="18"/>
-          <w:szCs w:val="18"/>
-        </w:rPr>
-        <w:t xml:space="preserve"> reflection that shows what you've learnt about group process, and software development management in a group.</w:t>
+        <w:t>thoughtful reflection that shows what you've learnt about group process, and software development management in a group.</w:t>
       </w:r>
     </w:p>
     <w:p>
@@ -807,7 +731,6 @@
           <w:szCs w:val="18"/>
         </w:rPr>
       </w:pPr>
-      <w:proofErr w:type="gramStart"/>
       <w:r>
         <w:rPr>
           <w:rFonts w:ascii="Verdana" w:eastAsia="Times New Roman" w:hAnsi="Verdana" w:cs="Times New Roman"/>
@@ -815,17 +738,7 @@
           <w:sz w:val="18"/>
           <w:szCs w:val="18"/>
         </w:rPr>
-        <w:t>an</w:t>
-      </w:r>
-      <w:proofErr w:type="gramEnd"/>
-      <w:r>
-        <w:rPr>
-          <w:rFonts w:ascii="Verdana" w:eastAsia="Times New Roman" w:hAnsi="Verdana" w:cs="Times New Roman"/>
-          <w:color w:val="000000"/>
-          <w:sz w:val="18"/>
-          <w:szCs w:val="18"/>
-        </w:rPr>
-        <w:t xml:space="preserve"> account which correlates well with (i.e. explains) the other deliverables.</w:t>
+        <w:t>an account which correlates well with (i.e. explains) the other deliverables.</w:t>
       </w:r>
     </w:p>
     <w:p>
@@ -852,7 +765,6 @@
           <w:docGrid w:linePitch="312" w:charSpace="-2049"/>
         </w:sectPr>
       </w:pPr>
-      <w:proofErr w:type="gramStart"/>
       <w:r>
         <w:rPr>
           <w:rFonts w:ascii="Verdana" w:eastAsia="Times New Roman" w:hAnsi="Verdana" w:cs="Times New Roman"/>
@@ -860,17 +772,7 @@
           <w:sz w:val="18"/>
           <w:szCs w:val="18"/>
         </w:rPr>
-        <w:t>an</w:t>
-      </w:r>
-      <w:proofErr w:type="gramEnd"/>
-      <w:r>
-        <w:rPr>
-          <w:rFonts w:ascii="Verdana" w:eastAsia="Times New Roman" w:hAnsi="Verdana" w:cs="Times New Roman"/>
-          <w:color w:val="000000"/>
-          <w:sz w:val="18"/>
-          <w:szCs w:val="18"/>
-        </w:rPr>
-        <w:t xml:space="preserve"> account of group members' contributions that correlates with the narrative project history account (above).</w:t>
+        <w:t>an account of group members' contributions that correlates with the narrative project history account (above).</w:t>
       </w:r>
     </w:p>
     <w:p>
@@ -4559,21 +4461,7 @@
         <w:rPr>
           <w:shd w:val="clear" w:color="auto" w:fill="FFFFFF"/>
         </w:rPr>
-        <w:t xml:space="preserve">‘Runway </w:t>
-      </w:r>
-      <w:proofErr w:type="spellStart"/>
-      <w:r>
-        <w:rPr>
-          <w:shd w:val="clear" w:color="auto" w:fill="FFFFFF"/>
-        </w:rPr>
-        <w:t>Redeclaration</w:t>
-      </w:r>
-      <w:proofErr w:type="spellEnd"/>
-      <w:r>
-        <w:rPr>
-          <w:shd w:val="clear" w:color="auto" w:fill="FFFFFF"/>
-        </w:rPr>
-        <w:t xml:space="preserve">’ </w:t>
+        <w:t xml:space="preserve">‘Runway Redeclaration’ </w:t>
       </w:r>
       <w:r>
         <w:rPr>
@@ -5244,12 +5132,10 @@
         <w:lastRenderedPageBreak/>
         <w:t xml:space="preserve">1.2.3 </w:t>
       </w:r>
-      <w:proofErr w:type="spellStart"/>
       <w:r>
         <w:t>Kristian</w:t>
       </w:r>
       <w:bookmarkEnd w:id="9"/>
-      <w:proofErr w:type="spellEnd"/>
     </w:p>
     <w:p>
       <w:pPr>
@@ -5314,25 +5200,7 @@
           <w:color w:val="000000"/>
           <w:szCs w:val="24"/>
         </w:rPr>
-        <w:t xml:space="preserve"> This work was done very swiftly and team members were pleased to see regular commits and more pretty visualisations reflected by </w:t>
-      </w:r>
-      <w:proofErr w:type="spellStart"/>
-      <w:r>
-        <w:rPr>
-          <w:rFonts w:eastAsia="ヒラギノ角ゴ Pro W3"/>
-          <w:color w:val="000000"/>
-          <w:szCs w:val="24"/>
-        </w:rPr>
-        <w:t>Kristian’s</w:t>
-      </w:r>
-      <w:proofErr w:type="spellEnd"/>
-      <w:r>
-        <w:rPr>
-          <w:rFonts w:eastAsia="ヒラギノ角ゴ Pro W3"/>
-          <w:color w:val="000000"/>
-          <w:szCs w:val="24"/>
-        </w:rPr>
-        <w:t xml:space="preserve"> skill and effort.</w:t>
+        <w:t xml:space="preserve"> This work was done very swiftly and team members were pleased to see regular commits and more pretty visualisations reflected by Kristian’s skill and effort.</w:t>
       </w:r>
       <w:r>
         <w:rPr>
@@ -5366,7 +5234,6 @@
           <w:szCs w:val="24"/>
         </w:rPr>
       </w:pPr>
-      <w:proofErr w:type="gramStart"/>
       <w:r>
         <w:rPr>
           <w:rFonts w:eastAsia="ヒラギノ角ゴ Pro W3"/>
@@ -5389,16 +5256,7 @@
           <w:color w:val="000000"/>
           <w:szCs w:val="24"/>
         </w:rPr>
-        <w:t>.</w:t>
-      </w:r>
-      <w:proofErr w:type="gramEnd"/>
-      <w:r>
-        <w:rPr>
-          <w:rFonts w:eastAsia="ヒラギノ角ゴ Pro W3"/>
-          <w:color w:val="000000"/>
-          <w:szCs w:val="24"/>
-        </w:rPr>
-        <w:t xml:space="preserve"> Lots of meetings with Oscar ensured work was done on time and to a standard everyone else expected </w:t>
+        <w:t xml:space="preserve">. Lots of meetings with Oscar ensured work was done on time and to a standard everyone else expected </w:t>
       </w:r>
       <w:r>
         <w:rPr>
@@ -5882,32 +5740,16 @@
         <w:jc w:val="both"/>
       </w:pPr>
       <w:r>
-        <w:t xml:space="preserve">Working pairs were appointed: Kelvin and Oscar were assigned the </w:t>
-      </w:r>
-      <w:proofErr w:type="gramStart"/>
-      <w:r>
-        <w:t>Model</w:t>
-      </w:r>
-      <w:r>
-        <w:t>,</w:t>
-      </w:r>
-      <w:proofErr w:type="gramEnd"/>
-      <w:r>
-        <w:t xml:space="preserve"> they were concerned with the classes that model the problem domain</w:t>
+        <w:t>Working pairs were appointed: Kelvin and Oscar were assigned the Model</w:t>
+      </w:r>
+      <w:r>
+        <w:t>, they were concerned with the classes that model the problem domain</w:t>
       </w:r>
       <w:r>
         <w:t>.</w:t>
       </w:r>
       <w:r>
-        <w:t xml:space="preserve"> </w:t>
-      </w:r>
-      <w:proofErr w:type="spellStart"/>
-      <w:r>
-        <w:t>Kristian</w:t>
-      </w:r>
-      <w:proofErr w:type="spellEnd"/>
-      <w:r>
-        <w:t xml:space="preserve"> and Edward </w:t>
+        <w:t xml:space="preserve"> Kristian and Edward </w:t>
       </w:r>
       <w:r>
         <w:t>were given the task of implementing the</w:t>
@@ -6289,7 +6131,15 @@
         <w:t xml:space="preserve">Due to a large amount of coursework set by other modules, and the fact that the group members had been split up geographically, the group did not plan to do a large amount of work over the Easter vacation. The group did in fact make very little progress during these weeks. </w:t>
       </w:r>
       <w:r>
-        <w:t xml:space="preserve">Fortunately the group had not allocated large amounts of work to be done during the Easter break, so the impact of the lack of contributions was not sever; finishing the other coursework during the holidays also gave the group more time to be spent on the project once they returned to Southampton. </w:t>
+        <w:t>Fortunately the group had not allocated large amounts of work to be done during the Easter break, so the impact of the lack of contributions was not sever</w:t>
+      </w:r>
+      <w:r>
+        <w:t>e</w:t>
+      </w:r>
+      <w:bookmarkStart w:id="22" w:name="_GoBack"/>
+      <w:bookmarkEnd w:id="22"/>
+      <w:r>
+        <w:t xml:space="preserve">; finishing the other coursework during the holidays also gave the group more time to be spent on the project once they returned to Southampton. </w:t>
       </w:r>
     </w:p>
     <w:p>
@@ -6297,11 +6147,11 @@
         <w:pStyle w:val="Heading3"/>
         <w:jc w:val="both"/>
       </w:pPr>
-      <w:bookmarkStart w:id="22" w:name="_Toc324069528"/>
+      <w:bookmarkStart w:id="23" w:name="_Toc324069528"/>
       <w:r>
         <w:t>1.3.9 Week Eight</w:t>
       </w:r>
-      <w:bookmarkEnd w:id="22"/>
+      <w:bookmarkEnd w:id="23"/>
     </w:p>
     <w:p>
       <w:pPr>
@@ -6327,15 +6177,7 @@
         <w:jc w:val="both"/>
       </w:pPr>
       <w:r>
-        <w:t xml:space="preserve">At the end of the week Edward performed a code review on the Model, and produced </w:t>
-      </w:r>
-      <w:proofErr w:type="spellStart"/>
-      <w:r>
-        <w:t>javadoc</w:t>
-      </w:r>
-      <w:proofErr w:type="spellEnd"/>
-      <w:r>
-        <w:t xml:space="preserve"> style comments for the classes.</w:t>
+        <w:t>At the end of the week Edward performed a code review on the Model, and produced javadoc style comments for the classes.</w:t>
       </w:r>
     </w:p>
     <w:p>
@@ -6343,11 +6185,11 @@
         <w:pStyle w:val="Heading3"/>
         <w:jc w:val="both"/>
       </w:pPr>
-      <w:bookmarkStart w:id="23" w:name="_Toc324069529"/>
+      <w:bookmarkStart w:id="24" w:name="_Toc324069529"/>
       <w:r>
         <w:t>1.3.10 Week Nine</w:t>
       </w:r>
-      <w:bookmarkEnd w:id="23"/>
+      <w:bookmarkEnd w:id="24"/>
     </w:p>
     <w:p>
       <w:pPr>
@@ -6408,11 +6250,11 @@
         <w:pStyle w:val="Heading3"/>
         <w:jc w:val="both"/>
       </w:pPr>
-      <w:bookmarkStart w:id="24" w:name="_Toc324069530"/>
+      <w:bookmarkStart w:id="25" w:name="_Toc324069530"/>
       <w:r>
         <w:t>1.3.11 Week Ten</w:t>
       </w:r>
-      <w:bookmarkEnd w:id="24"/>
+      <w:bookmarkEnd w:id="25"/>
     </w:p>
     <w:p>
       <w:pPr>
@@ -6445,11 +6287,11 @@
       <w:pPr>
         <w:pStyle w:val="Heading3"/>
       </w:pPr>
-      <w:bookmarkStart w:id="25" w:name="_Toc324069531"/>
+      <w:bookmarkStart w:id="26" w:name="_Toc324069531"/>
       <w:r>
         <w:t>1.3.12 Week Eleven</w:t>
       </w:r>
-      <w:bookmarkEnd w:id="25"/>
+      <w:bookmarkEnd w:id="26"/>
     </w:p>
     <w:p>
       <w:pPr>
@@ -6480,11 +6322,11 @@
       <w:pPr>
         <w:pStyle w:val="Heading2"/>
       </w:pPr>
-      <w:bookmarkStart w:id="26" w:name="_Toc324069532"/>
+      <w:bookmarkStart w:id="27" w:name="_Toc324069532"/>
       <w:r>
         <w:t>1.4 Evaluation</w:t>
       </w:r>
-      <w:bookmarkEnd w:id="26"/>
+      <w:bookmarkEnd w:id="27"/>
     </w:p>
     <w:p>
       <w:pPr>
@@ -6673,23 +6515,10 @@
         <w:jc w:val="both"/>
       </w:pPr>
       <w:r>
-        <w:t xml:space="preserve">It wasn’t until these problems arose that the team fully understood the importance of good design. The group agrees that the interfaces for each class should have been thoroughly discussed, and then defined. The interfaces should have been designed to offer all the functionality that that class needs to </w:t>
-      </w:r>
-      <w:proofErr w:type="gramStart"/>
-      <w:r>
-        <w:t>offer,</w:t>
-      </w:r>
-      <w:proofErr w:type="gramEnd"/>
-      <w:r>
-        <w:t xml:space="preserve"> so would never need altering. </w:t>
-      </w:r>
-      <w:proofErr w:type="gramStart"/>
-      <w:r>
-        <w:t>Good interfaces</w:t>
-      </w:r>
-      <w:proofErr w:type="gramEnd"/>
-      <w:r>
-        <w:t>, represented on a good class diagram which has a good level of detail is very necessary in order to improve a later integration of the modules of any project.</w:t>
+        <w:t xml:space="preserve">It wasn’t until these problems arose that the team fully understood the importance of good design. The group agrees that the interfaces for each class should have been thoroughly discussed, and then defined. The interfaces should have been designed to offer all the functionality that that class needs to offer, so would never need altering. </w:t>
+      </w:r>
+      <w:r>
+        <w:t>Good interfaces, represented on a good class diagram which has a good level of detail is very necessary in order to improve a later integration of the modules of any project.</w:t>
       </w:r>
     </w:p>
     <w:p>
@@ -6793,24 +6622,24 @@
       <w:pPr>
         <w:pStyle w:val="Heading2"/>
       </w:pPr>
-      <w:bookmarkStart w:id="27" w:name="_Toc324069533"/>
+      <w:bookmarkStart w:id="28" w:name="_Toc324069533"/>
       <w:r>
         <w:t>1.5 Individual Views</w:t>
       </w:r>
-      <w:bookmarkEnd w:id="27"/>
+      <w:bookmarkEnd w:id="28"/>
     </w:p>
     <w:p>
       <w:pPr>
         <w:pStyle w:val="Heading3"/>
       </w:pPr>
-      <w:bookmarkStart w:id="28" w:name="_Toc324069534"/>
+      <w:bookmarkStart w:id="29" w:name="_Toc324069534"/>
       <w:r>
         <w:t xml:space="preserve">1.5.1 </w:t>
       </w:r>
       <w:r>
         <w:t>Brian</w:t>
       </w:r>
-      <w:bookmarkEnd w:id="28"/>
+      <w:bookmarkEnd w:id="29"/>
     </w:p>
     <w:p>
       <w:r>
@@ -6825,14 +6654,14 @@
       <w:pPr>
         <w:pStyle w:val="Heading3"/>
       </w:pPr>
-      <w:bookmarkStart w:id="29" w:name="_Toc324069535"/>
+      <w:bookmarkStart w:id="30" w:name="_Toc324069535"/>
       <w:r>
         <w:t xml:space="preserve">1.5.2 </w:t>
       </w:r>
       <w:r>
         <w:t>Edward</w:t>
       </w:r>
-      <w:bookmarkEnd w:id="29"/>
+      <w:bookmarkEnd w:id="30"/>
     </w:p>
     <w:p>
       <w:r>
@@ -6848,14 +6677,14 @@
       <w:pPr>
         <w:pStyle w:val="Heading3"/>
       </w:pPr>
-      <w:bookmarkStart w:id="30" w:name="_Toc324069536"/>
+      <w:bookmarkStart w:id="31" w:name="_Toc324069536"/>
       <w:r>
         <w:t xml:space="preserve">1.5.3 </w:t>
       </w:r>
       <w:r>
         <w:t>Oscar</w:t>
       </w:r>
-      <w:bookmarkEnd w:id="30"/>
+      <w:bookmarkEnd w:id="31"/>
     </w:p>
     <w:p>
       <w:pPr>
@@ -6867,23 +6696,7 @@
         <w:rPr>
           <w:lang w:eastAsia="en-US"/>
         </w:rPr>
-        <w:t xml:space="preserve">“In my opinion, despite any differences or difficulties we might have </w:t>
-      </w:r>
-      <w:proofErr w:type="spellStart"/>
-      <w:proofErr w:type="gramStart"/>
-      <w:r>
-        <w:rPr>
-          <w:lang w:eastAsia="en-US"/>
-        </w:rPr>
-        <w:t>came</w:t>
-      </w:r>
-      <w:proofErr w:type="spellEnd"/>
-      <w:proofErr w:type="gramEnd"/>
-      <w:r>
-        <w:rPr>
-          <w:lang w:eastAsia="en-US"/>
-        </w:rPr>
-        <w:t xml:space="preserve"> across, the value of this project as a learning tool is of great proportions. I value and thank those moments were the stress was obvious amongst every team member, those moments when I had to stay up late or working way to many hours on row in an effort to catch up where we fall behind, when we thought we were in trouble; I treasure all of those because I know as a fact that tomorrow, when I face a similar real life situation, when I start working on a project with a new team and we are designing a project plan, when I have free time and I do not feel like doing some work; it is in those situations when I will put to use what I’ve learnt today.</w:t>
+        <w:t>“In my opinion, despite any differences or difficulties we might have came across, the value of this project as a learning tool is of great proportions. I value and thank those moments were the stress was obvious amongst every team member, those moments when I had to stay up late or working way to many hours on row in an effort to catch up where we fall behind, when we thought we were in trouble; I treasure all of those because I know as a fact that tomorrow, when I face a similar real life situation, when I start working on a project with a new team and we are designing a project plan, when I have free time and I do not feel like doing some work; it is in those situations when I will put to use what I’ve learnt today.</w:t>
       </w:r>
     </w:p>
     <w:p>
@@ -6911,16 +6724,14 @@
       <w:pPr>
         <w:pStyle w:val="Heading3"/>
       </w:pPr>
-      <w:bookmarkStart w:id="31" w:name="_Toc324069537"/>
+      <w:bookmarkStart w:id="32" w:name="_Toc324069537"/>
       <w:r>
         <w:t xml:space="preserve">1.5.4 </w:t>
       </w:r>
-      <w:proofErr w:type="spellStart"/>
       <w:r>
         <w:t>Kristian</w:t>
       </w:r>
-      <w:bookmarkEnd w:id="31"/>
-      <w:proofErr w:type="spellEnd"/>
+      <w:bookmarkEnd w:id="32"/>
     </w:p>
     <w:p>
       <w:r>
@@ -6937,14 +6748,14 @@
       <w:pPr>
         <w:pStyle w:val="Heading3"/>
       </w:pPr>
-      <w:bookmarkStart w:id="32" w:name="_Toc324069538"/>
+      <w:bookmarkStart w:id="33" w:name="_Toc324069538"/>
       <w:r>
         <w:t xml:space="preserve">1.5.5 </w:t>
       </w:r>
       <w:r>
         <w:t>Kelvin</w:t>
       </w:r>
-      <w:bookmarkEnd w:id="32"/>
+      <w:bookmarkEnd w:id="33"/>
     </w:p>
     <w:p>
       <w:r>
@@ -6980,7 +6791,7 @@
       <w:pPr>
         <w:pStyle w:val="Heading1"/>
       </w:pPr>
-      <w:bookmarkStart w:id="33" w:name="_Toc324069539"/>
+      <w:bookmarkStart w:id="34" w:name="_Toc324069539"/>
       <w:r>
         <w:lastRenderedPageBreak/>
         <w:t>2</w:t>
@@ -6991,14 +6802,12 @@
       <w:r>
         <w:t>Project Management Account</w:t>
       </w:r>
-      <w:bookmarkEnd w:id="33"/>
-    </w:p>
-    <w:p>
-      <w:proofErr w:type="gramStart"/>
+      <w:bookmarkEnd w:id="34"/>
+    </w:p>
+    <w:p>
       <w:r>
         <w:t>Introductory spiel.</w:t>
       </w:r>
-      <w:proofErr w:type="gramEnd"/>
     </w:p>
     <w:p>
       <w:pPr>
@@ -7007,14 +6816,14 @@
           <w:shd w:val="clear" w:color="auto" w:fill="FFFFFF"/>
         </w:rPr>
       </w:pPr>
-      <w:bookmarkStart w:id="34" w:name="_Toc324069540"/>
+      <w:bookmarkStart w:id="35" w:name="_Toc324069540"/>
       <w:r>
         <w:rPr>
           <w:shd w:val="clear" w:color="auto" w:fill="FFFFFF"/>
         </w:rPr>
         <w:t>2.1 Gantt Charts</w:t>
       </w:r>
-      <w:bookmarkEnd w:id="34"/>
+      <w:bookmarkEnd w:id="35"/>
     </w:p>
     <w:p>
       <w:pPr>
@@ -7054,14 +6863,14 @@
           <w:shd w:val="clear" w:color="auto" w:fill="FFFFFF"/>
         </w:rPr>
       </w:pPr>
-      <w:bookmarkStart w:id="35" w:name="_Toc324069541"/>
+      <w:bookmarkStart w:id="36" w:name="_Toc324069541"/>
       <w:r>
         <w:rPr>
           <w:shd w:val="clear" w:color="auto" w:fill="FFFFFF"/>
         </w:rPr>
         <w:t>2.1.1 Start Gantt</w:t>
       </w:r>
-      <w:bookmarkEnd w:id="35"/>
+      <w:bookmarkEnd w:id="36"/>
     </w:p>
     <w:p>
       <w:pPr>
@@ -7091,10 +6900,45 @@
           <w:szCs w:val="18"/>
           <w:shd w:val="clear" w:color="auto" w:fill="FFFFFF"/>
         </w:rPr>
-        <w:t>.</w:t>
-      </w:r>
-      <w:bookmarkStart w:id="36" w:name="_GoBack"/>
-      <w:bookmarkEnd w:id="36"/>
+        <w:t>. One side A4</w:t>
+      </w:r>
+    </w:p>
+    <w:p>
+      <w:pPr>
+        <w:pStyle w:val="Heading3"/>
+        <w:rPr>
+          <w:shd w:val="clear" w:color="auto" w:fill="FFFFFF"/>
+        </w:rPr>
+      </w:pPr>
+      <w:bookmarkStart w:id="37" w:name="_Toc324069542"/>
+      <w:r>
+        <w:rPr>
+          <w:shd w:val="clear" w:color="auto" w:fill="FFFFFF"/>
+        </w:rPr>
+        <w:t>2.1.2 End Gantt</w:t>
+      </w:r>
+      <w:bookmarkEnd w:id="37"/>
+    </w:p>
+    <w:p>
+      <w:pPr>
+        <w:rPr>
+          <w:rFonts w:ascii="Verdana" w:hAnsi="Verdana"/>
+          <w:color w:val="000000"/>
+          <w:sz w:val="18"/>
+          <w:szCs w:val="18"/>
+          <w:shd w:val="clear" w:color="auto" w:fill="FFFFFF"/>
+        </w:rPr>
+      </w:pPr>
+      <w:r>
+        <w:rPr>
+          <w:rFonts w:ascii="Verdana" w:hAnsi="Verdana"/>
+          <w:color w:val="000000"/>
+          <w:sz w:val="18"/>
+          <w:szCs w:val="18"/>
+          <w:shd w:val="clear" w:color="auto" w:fill="FFFFFF"/>
+        </w:rPr>
+        <w:t xml:space="preserve">Date created, the chart itself </w:t>
+      </w:r>
       <w:r>
         <w:rPr>
           <w:rFonts w:ascii="Verdana" w:hAnsi="Verdana"/>
@@ -7103,7 +6947,7 @@
           <w:szCs w:val="18"/>
           <w:shd w:val="clear" w:color="auto" w:fill="FFFFFF"/>
         </w:rPr>
-        <w:t xml:space="preserve"> One side A4</w:t>
+        <w:t>. One side A4</w:t>
       </w:r>
     </w:p>
     <w:p>
@@ -7113,14 +6957,14 @@
           <w:shd w:val="clear" w:color="auto" w:fill="FFFFFF"/>
         </w:rPr>
       </w:pPr>
-      <w:bookmarkStart w:id="37" w:name="_Toc324069542"/>
-      <w:r>
-        <w:rPr>
-          <w:shd w:val="clear" w:color="auto" w:fill="FFFFFF"/>
-        </w:rPr>
-        <w:t>2.1.2 End Gantt</w:t>
-      </w:r>
-      <w:bookmarkEnd w:id="37"/>
+      <w:bookmarkStart w:id="38" w:name="_Toc324069543"/>
+      <w:r>
+        <w:rPr>
+          <w:shd w:val="clear" w:color="auto" w:fill="FFFFFF"/>
+        </w:rPr>
+        <w:t>2.1.3 Reflection</w:t>
+      </w:r>
+      <w:bookmarkEnd w:id="38"/>
     </w:p>
     <w:p>
       <w:pPr>
@@ -7140,88 +6984,7 @@
           <w:szCs w:val="18"/>
           <w:shd w:val="clear" w:color="auto" w:fill="FFFFFF"/>
         </w:rPr>
-        <w:t xml:space="preserve">Date created, the chart </w:t>
-      </w:r>
-      <w:proofErr w:type="gramStart"/>
-      <w:r>
-        <w:rPr>
-          <w:rFonts w:ascii="Verdana" w:hAnsi="Verdana"/>
-          <w:color w:val="000000"/>
-          <w:sz w:val="18"/>
-          <w:szCs w:val="18"/>
-          <w:shd w:val="clear" w:color="auto" w:fill="FFFFFF"/>
-        </w:rPr>
-        <w:t xml:space="preserve">itself </w:t>
-      </w:r>
-      <w:r>
-        <w:rPr>
-          <w:rFonts w:ascii="Verdana" w:hAnsi="Verdana"/>
-          <w:color w:val="76923C" w:themeColor="accent3" w:themeShade="BF"/>
-          <w:sz w:val="18"/>
-          <w:szCs w:val="18"/>
-          <w:shd w:val="clear" w:color="auto" w:fill="FFFFFF"/>
-        </w:rPr>
-        <w:t>.</w:t>
-      </w:r>
-      <w:proofErr w:type="gramEnd"/>
-      <w:r>
-        <w:rPr>
-          <w:rFonts w:ascii="Verdana" w:hAnsi="Verdana"/>
-          <w:color w:val="76923C" w:themeColor="accent3" w:themeShade="BF"/>
-          <w:sz w:val="18"/>
-          <w:szCs w:val="18"/>
-          <w:shd w:val="clear" w:color="auto" w:fill="FFFFFF"/>
-        </w:rPr>
-        <w:t xml:space="preserve"> One side A4</w:t>
-      </w:r>
-    </w:p>
-    <w:p>
-      <w:pPr>
-        <w:pStyle w:val="Heading3"/>
-        <w:rPr>
-          <w:shd w:val="clear" w:color="auto" w:fill="FFFFFF"/>
-        </w:rPr>
-      </w:pPr>
-      <w:bookmarkStart w:id="38" w:name="_Toc324069543"/>
-      <w:r>
-        <w:rPr>
-          <w:shd w:val="clear" w:color="auto" w:fill="FFFFFF"/>
-        </w:rPr>
-        <w:t>2.1.3 Reflection</w:t>
-      </w:r>
-      <w:bookmarkEnd w:id="38"/>
-    </w:p>
-    <w:p>
-      <w:pPr>
-        <w:rPr>
-          <w:rFonts w:ascii="Verdana" w:hAnsi="Verdana"/>
-          <w:color w:val="000000"/>
-          <w:sz w:val="18"/>
-          <w:szCs w:val="18"/>
-          <w:shd w:val="clear" w:color="auto" w:fill="FFFFFF"/>
-        </w:rPr>
-      </w:pPr>
-      <w:proofErr w:type="gramStart"/>
-      <w:r>
-        <w:rPr>
-          <w:rFonts w:ascii="Verdana" w:hAnsi="Verdana"/>
-          <w:color w:val="000000"/>
-          <w:sz w:val="18"/>
-          <w:szCs w:val="18"/>
-          <w:shd w:val="clear" w:color="auto" w:fill="FFFFFF"/>
-        </w:rPr>
-        <w:t>reflection</w:t>
-      </w:r>
-      <w:proofErr w:type="gramEnd"/>
-      <w:r>
-        <w:rPr>
-          <w:rFonts w:ascii="Verdana" w:hAnsi="Verdana"/>
-          <w:color w:val="000000"/>
-          <w:sz w:val="18"/>
-          <w:szCs w:val="18"/>
-          <w:shd w:val="clear" w:color="auto" w:fill="FFFFFF"/>
-        </w:rPr>
-        <w:t xml:space="preserve"> on the transition from start-midway-end, i.e., </w:t>
+        <w:t xml:space="preserve">reflection on the transition from start-midway-end, i.e., </w:t>
       </w:r>
     </w:p>
     <w:p>
@@ -7241,7 +7004,6 @@
           <w:docGrid w:linePitch="312" w:charSpace="-2049"/>
         </w:sectPr>
       </w:pPr>
-      <w:proofErr w:type="gramStart"/>
       <w:r>
         <w:rPr>
           <w:rFonts w:ascii="Verdana" w:hAnsi="Verdana"/>
@@ -7250,9 +7012,8 @@
           <w:szCs w:val="18"/>
           <w:shd w:val="clear" w:color="auto" w:fill="FFFFFF"/>
         </w:rPr>
-        <w:t>how</w:t>
-      </w:r>
-      <w:proofErr w:type="gramEnd"/>
+        <w:t xml:space="preserve">how estimates of cost and timescale for each activity changed over time. </w:t>
+      </w:r>
       <w:r>
         <w:rPr>
           <w:rFonts w:ascii="Verdana" w:hAnsi="Verdana"/>
@@ -7261,7 +7022,7 @@
           <w:szCs w:val="18"/>
           <w:shd w:val="clear" w:color="auto" w:fill="FFFFFF"/>
         </w:rPr>
-        <w:t xml:space="preserve"> estimates of cost and timescale for each activity changed over time. </w:t>
+        <w:br/>
       </w:r>
       <w:r>
         <w:rPr>
@@ -7271,7 +7032,7 @@
           <w:szCs w:val="18"/>
           <w:shd w:val="clear" w:color="auto" w:fill="FFFFFF"/>
         </w:rPr>
-        <w:br/>
+        <w:t xml:space="preserve">What did you learn about planning these activities? </w:t>
       </w:r>
       <w:r>
         <w:rPr>
@@ -7281,7 +7042,7 @@
           <w:szCs w:val="18"/>
           <w:shd w:val="clear" w:color="auto" w:fill="FFFFFF"/>
         </w:rPr>
-        <w:t xml:space="preserve">What did you learn about planning these activities? </w:t>
+        <w:br/>
       </w:r>
       <w:r>
         <w:rPr>
@@ -7291,7 +7052,7 @@
           <w:szCs w:val="18"/>
           <w:shd w:val="clear" w:color="auto" w:fill="FFFFFF"/>
         </w:rPr>
-        <w:br/>
+        <w:t xml:space="preserve">Did your estimation accuracy improve? </w:t>
       </w:r>
       <w:r>
         <w:rPr>
@@ -7301,7 +7062,7 @@
           <w:szCs w:val="18"/>
           <w:shd w:val="clear" w:color="auto" w:fill="FFFFFF"/>
         </w:rPr>
-        <w:t xml:space="preserve">Did your estimation accuracy improve? </w:t>
+        <w:br/>
       </w:r>
       <w:r>
         <w:rPr>
@@ -7311,7 +7072,7 @@
           <w:szCs w:val="18"/>
           <w:shd w:val="clear" w:color="auto" w:fill="FFFFFF"/>
         </w:rPr>
-        <w:br/>
+        <w:t xml:space="preserve">How far out were your initial estimates? </w:t>
       </w:r>
       <w:r>
         <w:rPr>
@@ -7321,7 +7082,7 @@
           <w:szCs w:val="18"/>
           <w:shd w:val="clear" w:color="auto" w:fill="FFFFFF"/>
         </w:rPr>
-        <w:t xml:space="preserve">How far out were your initial estimates? </w:t>
+        <w:br/>
       </w:r>
       <w:r>
         <w:rPr>
@@ -7331,7 +7092,7 @@
           <w:szCs w:val="18"/>
           <w:shd w:val="clear" w:color="auto" w:fill="FFFFFF"/>
         </w:rPr>
-        <w:br/>
+        <w:t>How well did you manage the project and what, with hindsight, would you differently?</w:t>
       </w:r>
       <w:r>
         <w:rPr>
@@ -7341,7 +7102,7 @@
           <w:szCs w:val="18"/>
           <w:shd w:val="clear" w:color="auto" w:fill="FFFFFF"/>
         </w:rPr>
-        <w:t>How well did you manage the project and what, with hindsight, would you differently?</w:t>
+        <w:br/>
       </w:r>
       <w:r>
         <w:rPr>
@@ -7351,9 +7112,31 @@
           <w:szCs w:val="18"/>
           <w:shd w:val="clear" w:color="auto" w:fill="FFFFFF"/>
         </w:rPr>
-        <w:br/>
-      </w:r>
-      <w:r>
+        <w:t>Mention the middle Gantt chart.</w:t>
+      </w:r>
+    </w:p>
+    <w:p>
+      <w:pPr>
+        <w:pStyle w:val="Heading1"/>
+      </w:pPr>
+      <w:bookmarkStart w:id="39" w:name="_Toc324069544"/>
+      <w:r>
+        <w:lastRenderedPageBreak/>
+        <w:t xml:space="preserve">3 </w:t>
+      </w:r>
+      <w:r>
+        <w:t xml:space="preserve">Summary of Time </w:t>
+      </w:r>
+      <w:r>
+        <w:t>Re</w:t>
+      </w:r>
+      <w:r>
+        <w:t>cords</w:t>
+      </w:r>
+      <w:bookmarkEnd w:id="39"/>
+    </w:p>
+    <w:p>
+      <w:pPr>
         <w:rPr>
           <w:rFonts w:ascii="Verdana" w:hAnsi="Verdana"/>
           <w:color w:val="000000"/>
@@ -7361,31 +7144,20 @@
           <w:szCs w:val="18"/>
           <w:shd w:val="clear" w:color="auto" w:fill="FFFFFF"/>
         </w:rPr>
-        <w:t>Mention the middle Gantt chart.</w:t>
-      </w:r>
-    </w:p>
-    <w:p>
-      <w:pPr>
-        <w:pStyle w:val="Heading1"/>
-      </w:pPr>
-      <w:bookmarkStart w:id="39" w:name="_Toc324069544"/>
-      <w:r>
-        <w:lastRenderedPageBreak/>
-        <w:t xml:space="preserve">3 </w:t>
-      </w:r>
-      <w:r>
-        <w:t xml:space="preserve">Summary of Time </w:t>
-      </w:r>
-      <w:r>
-        <w:t>Re</w:t>
-      </w:r>
-      <w:r>
-        <w:t>cords</w:t>
-      </w:r>
-      <w:bookmarkEnd w:id="39"/>
-    </w:p>
-    <w:p>
-      <w:pPr>
+      </w:pPr>
+      <w:r>
+        <w:t xml:space="preserve"> </w:t>
+      </w:r>
+      <w:r>
+        <w:t xml:space="preserve">(2 sides A4 max) </w:t>
+      </w:r>
+      <w:r>
+        <w:t>S</w:t>
+      </w:r>
+      <w:r>
+        <w:t>ummarize as a table, with group members on one axis and week number on the other, the time spent per activity/ member/ week. Don't worry if this report doesn't agree exactly with the end-project Gantt chart, although the two shouldn't be TOO different</w:t>
+      </w:r>
+      <w:r>
         <w:rPr>
           <w:rFonts w:ascii="Verdana" w:hAnsi="Verdana"/>
           <w:color w:val="000000"/>
@@ -7393,20 +7165,11 @@
           <w:szCs w:val="18"/>
           <w:shd w:val="clear" w:color="auto" w:fill="FFFFFF"/>
         </w:rPr>
-      </w:pPr>
-      <w:r>
-        <w:t xml:space="preserve"> </w:t>
-      </w:r>
-      <w:r>
-        <w:t xml:space="preserve">(2 sides A4 max) </w:t>
-      </w:r>
-      <w:r>
-        <w:t>S</w:t>
-      </w:r>
-      <w:r>
-        <w:t>ummarize as a table, with group members on one axis and week number on the other, the time spent per activity/ member/ week. Don't worry if this report doesn't agree exactly with the end-project Gantt chart, although the two shouldn't be TOO different</w:t>
-      </w:r>
-      <w:r>
+        <w:t>.</w:t>
+      </w:r>
+    </w:p>
+    <w:p>
+      <w:pPr>
         <w:rPr>
           <w:rFonts w:ascii="Verdana" w:hAnsi="Verdana"/>
           <w:color w:val="000000"/>
@@ -7414,11 +7177,8 @@
           <w:szCs w:val="18"/>
           <w:shd w:val="clear" w:color="auto" w:fill="FFFFFF"/>
         </w:rPr>
-        <w:t>.</w:t>
-      </w:r>
-    </w:p>
-    <w:p>
-      <w:pPr>
+      </w:pPr>
+      <w:r>
         <w:rPr>
           <w:rFonts w:ascii="Verdana" w:hAnsi="Verdana"/>
           <w:color w:val="000000"/>
@@ -7426,38 +7186,7 @@
           <w:szCs w:val="18"/>
           <w:shd w:val="clear" w:color="auto" w:fill="FFFFFF"/>
         </w:rPr>
-      </w:pPr>
-      <w:r>
-        <w:rPr>
-          <w:rFonts w:ascii="Verdana" w:hAnsi="Verdana"/>
-          <w:color w:val="000000"/>
-          <w:sz w:val="18"/>
-          <w:szCs w:val="18"/>
-          <w:shd w:val="clear" w:color="auto" w:fill="FFFFFF"/>
-        </w:rPr>
-        <w:t xml:space="preserve">Not sure if this section needs </w:t>
-      </w:r>
-      <w:proofErr w:type="gramStart"/>
-      <w:r>
-        <w:rPr>
-          <w:rFonts w:ascii="Verdana" w:hAnsi="Verdana"/>
-          <w:color w:val="000000"/>
-          <w:sz w:val="18"/>
-          <w:szCs w:val="18"/>
-          <w:shd w:val="clear" w:color="auto" w:fill="FFFFFF"/>
-        </w:rPr>
-        <w:t>an</w:t>
-      </w:r>
-      <w:proofErr w:type="gramEnd"/>
-      <w:r>
-        <w:rPr>
-          <w:rFonts w:ascii="Verdana" w:hAnsi="Verdana"/>
-          <w:color w:val="000000"/>
-          <w:sz w:val="18"/>
-          <w:szCs w:val="18"/>
-          <w:shd w:val="clear" w:color="auto" w:fill="FFFFFF"/>
-        </w:rPr>
-        <w:t xml:space="preserve"> narrative since that seems to be covered in the next section.</w:t>
+        <w:t>Not sure if this section needs an narrative since that seems to be covered in the next section.</w:t>
       </w:r>
     </w:p>
     <w:p>
@@ -7521,7 +7250,6 @@
           <w:shd w:val="clear" w:color="auto" w:fill="FFFFFF"/>
         </w:rPr>
       </w:pPr>
-      <w:proofErr w:type="gramStart"/>
       <w:r>
         <w:rPr>
           <w:rFonts w:ascii="Verdana" w:hAnsi="Verdana"/>
@@ -7530,10 +7258,38 @@
           <w:szCs w:val="18"/>
           <w:shd w:val="clear" w:color="auto" w:fill="FFFFFF"/>
         </w:rPr>
-        <w:t>Based on the summary report.</w:t>
-      </w:r>
-      <w:proofErr w:type="gramEnd"/>
-      <w:r>
+        <w:t xml:space="preserve">Based on the summary report. A clear account of the initial activity/ time estimates and how these changed over time (over to you to avoid overlap with 2. above). </w:t>
+      </w:r>
+    </w:p>
+    <w:p>
+      <w:pPr>
+        <w:pStyle w:val="Heading2"/>
+        <w:rPr>
+          <w:shd w:val="clear" w:color="auto" w:fill="FFFFFF"/>
+        </w:rPr>
+      </w:pPr>
+      <w:bookmarkStart w:id="42" w:name="_Toc324069547"/>
+      <w:r>
+        <w:rPr>
+          <w:shd w:val="clear" w:color="auto" w:fill="FFFFFF"/>
+        </w:rPr>
+        <w:t>4.2 Analysis</w:t>
+      </w:r>
+      <w:bookmarkEnd w:id="42"/>
+      <w:r>
+        <w:rPr>
+          <w:shd w:val="clear" w:color="auto" w:fill="FFFFFF"/>
+        </w:rPr>
+        <w:t xml:space="preserve"> </w:t>
+      </w:r>
+    </w:p>
+    <w:p>
+      <w:r>
+        <w:t xml:space="preserve">Graphs as floating figures, discuss what they mean in the narrative. </w:t>
+      </w:r>
+    </w:p>
+    <w:p>
+      <w:pPr>
         <w:rPr>
           <w:rFonts w:ascii="Verdana" w:hAnsi="Verdana"/>
           <w:color w:val="000000"/>
@@ -7541,38 +7297,8 @@
           <w:szCs w:val="18"/>
           <w:shd w:val="clear" w:color="auto" w:fill="FFFFFF"/>
         </w:rPr>
-        <w:t xml:space="preserve"> A clear account of the initial activity/ time estimates and how these changed over time (over to you to avoid overlap with 2. above). </w:t>
-      </w:r>
-    </w:p>
-    <w:p>
-      <w:pPr>
-        <w:pStyle w:val="Heading2"/>
-        <w:rPr>
-          <w:shd w:val="clear" w:color="auto" w:fill="FFFFFF"/>
-        </w:rPr>
-      </w:pPr>
-      <w:bookmarkStart w:id="42" w:name="_Toc324069547"/>
-      <w:r>
-        <w:rPr>
-          <w:shd w:val="clear" w:color="auto" w:fill="FFFFFF"/>
-        </w:rPr>
-        <w:t>4.2 Analysis</w:t>
-      </w:r>
-      <w:bookmarkEnd w:id="42"/>
-      <w:r>
-        <w:rPr>
-          <w:shd w:val="clear" w:color="auto" w:fill="FFFFFF"/>
-        </w:rPr>
-        <w:t xml:space="preserve"> </w:t>
-      </w:r>
-    </w:p>
-    <w:p>
-      <w:r>
-        <w:t xml:space="preserve">Graphs as floating figures, discuss what they mean in the narrative. </w:t>
-      </w:r>
-    </w:p>
-    <w:p>
-      <w:pPr>
+      </w:pPr>
+      <w:r>
         <w:rPr>
           <w:rFonts w:ascii="Verdana" w:hAnsi="Verdana"/>
           <w:color w:val="000000"/>
@@ -7580,8 +7306,27 @@
           <w:szCs w:val="18"/>
           <w:shd w:val="clear" w:color="auto" w:fill="FFFFFF"/>
         </w:rPr>
-      </w:pPr>
-      <w:r>
+        <w:t xml:space="preserve">Analyses (graphic and narrative) of time spend by week/ activity/ member. Discussion of any time management decisions requiring departure from the 100 hours budget, e.g. choice to overspend to add value to the product, or the choice to spend the "ghost" budget of an absent (ill or dropped out) group member. </w:t>
+      </w:r>
+    </w:p>
+    <w:p>
+      <w:pPr>
+        <w:pStyle w:val="Heading2"/>
+        <w:rPr>
+          <w:shd w:val="clear" w:color="auto" w:fill="FFFFFF"/>
+        </w:rPr>
+      </w:pPr>
+      <w:bookmarkStart w:id="43" w:name="_Toc324069548"/>
+      <w:r>
+        <w:rPr>
+          <w:shd w:val="clear" w:color="auto" w:fill="FFFFFF"/>
+        </w:rPr>
+        <w:t>4.3 Reflection</w:t>
+      </w:r>
+      <w:bookmarkEnd w:id="43"/>
+    </w:p>
+    <w:p>
+      <w:pPr>
         <w:rPr>
           <w:rFonts w:ascii="Verdana" w:hAnsi="Verdana"/>
           <w:color w:val="000000"/>
@@ -7589,27 +7334,8 @@
           <w:szCs w:val="18"/>
           <w:shd w:val="clear" w:color="auto" w:fill="FFFFFF"/>
         </w:rPr>
-        <w:t xml:space="preserve">Analyses (graphic and narrative) of time spend by week/ activity/ member. Discussion of any time management decisions requiring departure from the 100 hours budget, e.g. choice to overspend to add value to the product, or the choice to spend the "ghost" budget of an absent (ill or dropped out) group member. </w:t>
-      </w:r>
-    </w:p>
-    <w:p>
-      <w:pPr>
-        <w:pStyle w:val="Heading2"/>
-        <w:rPr>
-          <w:shd w:val="clear" w:color="auto" w:fill="FFFFFF"/>
-        </w:rPr>
-      </w:pPr>
-      <w:bookmarkStart w:id="43" w:name="_Toc324069548"/>
-      <w:r>
-        <w:rPr>
-          <w:shd w:val="clear" w:color="auto" w:fill="FFFFFF"/>
-        </w:rPr>
-        <w:t>4.3 Reflection</w:t>
-      </w:r>
-      <w:bookmarkEnd w:id="43"/>
-    </w:p>
-    <w:p>
-      <w:pPr>
+      </w:pPr>
+      <w:r>
         <w:rPr>
           <w:rFonts w:ascii="Verdana" w:hAnsi="Verdana"/>
           <w:color w:val="000000"/>
@@ -7617,19 +7343,8 @@
           <w:szCs w:val="18"/>
           <w:shd w:val="clear" w:color="auto" w:fill="FFFFFF"/>
         </w:rPr>
-      </w:pPr>
-      <w:proofErr w:type="gramStart"/>
-      <w:r>
-        <w:rPr>
-          <w:rFonts w:ascii="Verdana" w:hAnsi="Verdana"/>
-          <w:color w:val="000000"/>
-          <w:sz w:val="18"/>
-          <w:szCs w:val="18"/>
-          <w:shd w:val="clear" w:color="auto" w:fill="FFFFFF"/>
-        </w:rPr>
         <w:t>Reflection on the effectiveness of time usage and management.</w:t>
       </w:r>
-      <w:proofErr w:type="gramEnd"/>
     </w:p>
     <w:p>
       <w:pPr>
@@ -7727,7 +7442,7 @@
       <w:rPr>
         <w:noProof/>
       </w:rPr>
-      <w:t>8</w:t>
+      <w:t>10</w:t>
     </w:r>
     <w:r>
       <w:fldChar w:fldCharType="end"/>
@@ -7777,15 +7492,7 @@
         <w:footnoteRef/>
       </w:r>
       <w:r>
-        <w:t xml:space="preserve"> </w:t>
-      </w:r>
-      <w:proofErr w:type="spellStart"/>
-      <w:r>
-        <w:t>Peopleware</w:t>
-      </w:r>
-      <w:proofErr w:type="spellEnd"/>
-      <w:r>
-        <w:t>: Productive Projects and teams.</w:t>
+        <w:t xml:space="preserve"> Peopleware: Productive Projects and teams.</w:t>
       </w:r>
     </w:p>
   </w:footnote>
@@ -12178,7 +11885,7 @@
 </file>
 
 <file path=customXml/itemProps1.xml><?xml version="1.0" encoding="utf-8"?>
-<ds:datastoreItem xmlns:ds="http://schemas.openxmlformats.org/officeDocument/2006/customXml" ds:itemID="{F17C7DA2-9E5E-422A-A029-8F6CA805AE63}">
+<ds:datastoreItem xmlns:ds="http://schemas.openxmlformats.org/officeDocument/2006/customXml" ds:itemID="{4E344942-3DB8-4294-BEC5-C3A60D56D51E}">
   <ds:schemaRefs>
     <ds:schemaRef ds:uri="http://schemas.openxmlformats.org/officeDocument/2006/bibliography"/>
   </ds:schemaRefs>

</xml_diff>

<commit_message>
*Updated D4 document control
</commit_message>
<xml_diff>
--- a/doc/End of Project Report/D4EoPR.docx
+++ b/doc/End of Project Report/D4EoPR.docx
@@ -354,7 +354,7 @@
       <w:pPr>
         <w:pStyle w:val="Heading1"/>
       </w:pPr>
-      <w:bookmarkStart w:id="0" w:name="_Toc324069506"/>
+      <w:bookmarkStart w:id="0" w:name="_Toc324157454"/>
       <w:r>
         <w:t>Notes to the Authors:</w:t>
       </w:r>
@@ -756,8 +756,12 @@
           <w:szCs w:val="18"/>
         </w:rPr>
         <w:sectPr>
-          <w:headerReference w:type="default" r:id="rId14"/>
-          <w:footerReference w:type="default" r:id="rId15"/>
+          <w:headerReference w:type="even" r:id="rId14"/>
+          <w:headerReference w:type="default" r:id="rId15"/>
+          <w:footerReference w:type="even" r:id="rId16"/>
+          <w:footerReference w:type="default" r:id="rId17"/>
+          <w:headerReference w:type="first" r:id="rId18"/>
+          <w:footerReference w:type="first" r:id="rId19"/>
           <w:pgSz w:w="12240" w:h="15840"/>
           <w:pgMar w:top="1134" w:right="1134" w:bottom="1693" w:left="1134" w:header="0" w:footer="1134" w:gutter="0"/>
           <w:cols w:space="720"/>
@@ -779,12 +783,12 @@
       <w:pPr>
         <w:pStyle w:val="Heading1"/>
       </w:pPr>
-      <w:bookmarkStart w:id="1" w:name="_Toc324069507"/>
+      <w:bookmarkStart w:id="2" w:name="_Toc324157455"/>
       <w:r>
         <w:lastRenderedPageBreak/>
         <w:t>Document Control</w:t>
       </w:r>
-      <w:bookmarkEnd w:id="1"/>
+      <w:bookmarkEnd w:id="2"/>
     </w:p>
     <w:p/>
     <w:tbl>
@@ -1100,6 +1104,9 @@
             <w:pPr>
               <w:pStyle w:val="TableContents"/>
             </w:pPr>
+            <w:r>
+              <w:t>3</w:t>
+            </w:r>
           </w:p>
         </w:tc>
         <w:tc>
@@ -1123,6 +1130,9 @@
             <w:pPr>
               <w:pStyle w:val="TableContents"/>
             </w:pPr>
+            <w:r>
+              <w:t>by2g10</w:t>
+            </w:r>
           </w:p>
         </w:tc>
         <w:tc>
@@ -1146,6 +1156,255 @@
             <w:pPr>
               <w:pStyle w:val="TableContents"/>
             </w:pPr>
+            <w:r>
+              <w:t>Added introduction</w:t>
+            </w:r>
+          </w:p>
+        </w:tc>
+      </w:tr>
+      <w:tr>
+        <w:tc>
+          <w:tcPr>
+            <w:tcW w:w="1281" w:type="dxa"/>
+            <w:tcBorders>
+              <w:top w:val="single" w:sz="4" w:space="0" w:color="auto"/>
+              <w:left w:val="single" w:sz="4" w:space="0" w:color="auto"/>
+              <w:bottom w:val="single" w:sz="4" w:space="0" w:color="auto"/>
+              <w:right w:val="single" w:sz="4" w:space="0" w:color="auto"/>
+            </w:tcBorders>
+            <w:shd w:val="clear" w:color="auto" w:fill="FFFFFF"/>
+            <w:tcMar>
+              <w:top w:w="0" w:type="dxa"/>
+              <w:left w:w="108" w:type="dxa"/>
+              <w:bottom w:w="0" w:type="dxa"/>
+              <w:right w:w="108" w:type="dxa"/>
+            </w:tcMar>
+          </w:tcPr>
+          <w:p>
+            <w:pPr>
+              <w:pStyle w:val="TableContents"/>
+            </w:pPr>
+            <w:r>
+              <w:t>4</w:t>
+            </w:r>
+          </w:p>
+        </w:tc>
+        <w:tc>
+          <w:tcPr>
+            <w:tcW w:w="3115" w:type="dxa"/>
+            <w:tcBorders>
+              <w:top w:val="single" w:sz="4" w:space="0" w:color="auto"/>
+              <w:left w:val="single" w:sz="4" w:space="0" w:color="auto"/>
+              <w:bottom w:val="single" w:sz="4" w:space="0" w:color="auto"/>
+              <w:right w:val="single" w:sz="4" w:space="0" w:color="auto"/>
+            </w:tcBorders>
+            <w:shd w:val="clear" w:color="auto" w:fill="FFFFFF"/>
+            <w:tcMar>
+              <w:top w:w="0" w:type="dxa"/>
+              <w:left w:w="108" w:type="dxa"/>
+              <w:bottom w:w="0" w:type="dxa"/>
+              <w:right w:w="108" w:type="dxa"/>
+            </w:tcMar>
+          </w:tcPr>
+          <w:p>
+            <w:pPr>
+              <w:pStyle w:val="TableContents"/>
+            </w:pPr>
+            <w:r>
+              <w:t>onme1g10</w:t>
+            </w:r>
+          </w:p>
+        </w:tc>
+        <w:tc>
+          <w:tcPr>
+            <w:tcW w:w="5237" w:type="dxa"/>
+            <w:tcBorders>
+              <w:top w:val="single" w:sz="4" w:space="0" w:color="auto"/>
+              <w:left w:val="single" w:sz="4" w:space="0" w:color="auto"/>
+              <w:bottom w:val="single" w:sz="4" w:space="0" w:color="auto"/>
+              <w:right w:val="single" w:sz="4" w:space="0" w:color="auto"/>
+            </w:tcBorders>
+            <w:shd w:val="clear" w:color="auto" w:fill="FFFFFF"/>
+            <w:tcMar>
+              <w:top w:w="0" w:type="dxa"/>
+              <w:left w:w="108" w:type="dxa"/>
+              <w:bottom w:w="0" w:type="dxa"/>
+              <w:right w:w="108" w:type="dxa"/>
+            </w:tcMar>
+          </w:tcPr>
+          <w:p>
+            <w:pPr>
+              <w:pStyle w:val="TableContents"/>
+            </w:pPr>
+            <w:r>
+              <w:t>Evaluation</w:t>
+            </w:r>
+          </w:p>
+        </w:tc>
+      </w:tr>
+      <w:tr>
+        <w:tc>
+          <w:tcPr>
+            <w:tcW w:w="1281" w:type="dxa"/>
+            <w:tcBorders>
+              <w:top w:val="single" w:sz="4" w:space="0" w:color="auto"/>
+              <w:left w:val="single" w:sz="4" w:space="0" w:color="auto"/>
+              <w:bottom w:val="single" w:sz="4" w:space="0" w:color="auto"/>
+              <w:right w:val="single" w:sz="4" w:space="0" w:color="auto"/>
+            </w:tcBorders>
+            <w:shd w:val="clear" w:color="auto" w:fill="FFFFFF"/>
+            <w:tcMar>
+              <w:top w:w="0" w:type="dxa"/>
+              <w:left w:w="108" w:type="dxa"/>
+              <w:bottom w:w="0" w:type="dxa"/>
+              <w:right w:w="108" w:type="dxa"/>
+            </w:tcMar>
+          </w:tcPr>
+          <w:p>
+            <w:pPr>
+              <w:pStyle w:val="TableContents"/>
+            </w:pPr>
+            <w:r>
+              <w:t>5</w:t>
+            </w:r>
+          </w:p>
+        </w:tc>
+        <w:tc>
+          <w:tcPr>
+            <w:tcW w:w="3115" w:type="dxa"/>
+            <w:tcBorders>
+              <w:top w:val="single" w:sz="4" w:space="0" w:color="auto"/>
+              <w:left w:val="single" w:sz="4" w:space="0" w:color="auto"/>
+              <w:bottom w:val="single" w:sz="4" w:space="0" w:color="auto"/>
+              <w:right w:val="single" w:sz="4" w:space="0" w:color="auto"/>
+            </w:tcBorders>
+            <w:shd w:val="clear" w:color="auto" w:fill="FFFFFF"/>
+            <w:tcMar>
+              <w:top w:w="0" w:type="dxa"/>
+              <w:left w:w="108" w:type="dxa"/>
+              <w:bottom w:w="0" w:type="dxa"/>
+              <w:right w:w="108" w:type="dxa"/>
+            </w:tcMar>
+          </w:tcPr>
+          <w:p>
+            <w:pPr>
+              <w:pStyle w:val="TableContents"/>
+            </w:pPr>
+            <w:r>
+              <w:t>b</w:t>
+            </w:r>
+            <w:r>
+              <w:t>y2g10</w:t>
+            </w:r>
+          </w:p>
+        </w:tc>
+        <w:tc>
+          <w:tcPr>
+            <w:tcW w:w="5237" w:type="dxa"/>
+            <w:tcBorders>
+              <w:top w:val="single" w:sz="4" w:space="0" w:color="auto"/>
+              <w:left w:val="single" w:sz="4" w:space="0" w:color="auto"/>
+              <w:bottom w:val="single" w:sz="4" w:space="0" w:color="auto"/>
+              <w:right w:val="single" w:sz="4" w:space="0" w:color="auto"/>
+            </w:tcBorders>
+            <w:shd w:val="clear" w:color="auto" w:fill="FFFFFF"/>
+            <w:tcMar>
+              <w:top w:w="0" w:type="dxa"/>
+              <w:left w:w="108" w:type="dxa"/>
+              <w:bottom w:w="0" w:type="dxa"/>
+              <w:right w:w="108" w:type="dxa"/>
+            </w:tcMar>
+          </w:tcPr>
+          <w:p>
+            <w:pPr>
+              <w:pStyle w:val="TableContents"/>
+            </w:pPr>
+            <w:r>
+              <w:t>Chronological narrative</w:t>
+            </w:r>
+          </w:p>
+        </w:tc>
+      </w:tr>
+      <w:tr>
+        <w:tc>
+          <w:tcPr>
+            <w:tcW w:w="1281" w:type="dxa"/>
+            <w:tcBorders>
+              <w:top w:val="single" w:sz="4" w:space="0" w:color="auto"/>
+              <w:left w:val="single" w:sz="4" w:space="0" w:color="auto"/>
+              <w:bottom w:val="single" w:sz="4" w:space="0" w:color="auto"/>
+              <w:right w:val="single" w:sz="4" w:space="0" w:color="auto"/>
+            </w:tcBorders>
+            <w:shd w:val="clear" w:color="auto" w:fill="FFFFFF"/>
+            <w:tcMar>
+              <w:top w:w="0" w:type="dxa"/>
+              <w:left w:w="108" w:type="dxa"/>
+              <w:bottom w:w="0" w:type="dxa"/>
+              <w:right w:w="108" w:type="dxa"/>
+            </w:tcMar>
+          </w:tcPr>
+          <w:p>
+            <w:pPr>
+              <w:pStyle w:val="TableContents"/>
+            </w:pPr>
+            <w:r>
+              <w:t>6</w:t>
+            </w:r>
+          </w:p>
+        </w:tc>
+        <w:tc>
+          <w:tcPr>
+            <w:tcW w:w="3115" w:type="dxa"/>
+            <w:tcBorders>
+              <w:top w:val="single" w:sz="4" w:space="0" w:color="auto"/>
+              <w:left w:val="single" w:sz="4" w:space="0" w:color="auto"/>
+              <w:bottom w:val="single" w:sz="4" w:space="0" w:color="auto"/>
+              <w:right w:val="single" w:sz="4" w:space="0" w:color="auto"/>
+            </w:tcBorders>
+            <w:shd w:val="clear" w:color="auto" w:fill="FFFFFF"/>
+            <w:tcMar>
+              <w:top w:w="0" w:type="dxa"/>
+              <w:left w:w="108" w:type="dxa"/>
+              <w:bottom w:w="0" w:type="dxa"/>
+              <w:right w:w="108" w:type="dxa"/>
+            </w:tcMar>
+          </w:tcPr>
+          <w:p>
+            <w:pPr>
+              <w:pStyle w:val="TableContents"/>
+            </w:pPr>
+            <w:r>
+              <w:t>e</w:t>
+            </w:r>
+            <w:r>
+              <w:t>jfs1g10</w:t>
+            </w:r>
+          </w:p>
+        </w:tc>
+        <w:tc>
+          <w:tcPr>
+            <w:tcW w:w="5237" w:type="dxa"/>
+            <w:tcBorders>
+              <w:top w:val="single" w:sz="4" w:space="0" w:color="auto"/>
+              <w:left w:val="single" w:sz="4" w:space="0" w:color="auto"/>
+              <w:bottom w:val="single" w:sz="4" w:space="0" w:color="auto"/>
+              <w:right w:val="single" w:sz="4" w:space="0" w:color="auto"/>
+            </w:tcBorders>
+            <w:shd w:val="clear" w:color="auto" w:fill="FFFFFF"/>
+            <w:tcMar>
+              <w:top w:w="0" w:type="dxa"/>
+              <w:left w:w="108" w:type="dxa"/>
+              <w:bottom w:w="0" w:type="dxa"/>
+              <w:right w:w="108" w:type="dxa"/>
+            </w:tcMar>
+          </w:tcPr>
+          <w:p>
+            <w:pPr>
+              <w:pStyle w:val="TableContents"/>
+            </w:pPr>
+            <w:r>
+              <w:t>Reviewed and rewrote document</w:t>
+            </w:r>
           </w:p>
         </w:tc>
       </w:tr>
@@ -1192,12 +1451,12 @@
       <w:pPr>
         <w:pStyle w:val="Heading1"/>
       </w:pPr>
-      <w:bookmarkStart w:id="2" w:name="_Toc324069508"/>
+      <w:bookmarkStart w:id="3" w:name="_Toc324157456"/>
       <w:r>
         <w:lastRenderedPageBreak/>
         <w:t>Table of Contents</w:t>
       </w:r>
-      <w:bookmarkEnd w:id="2"/>
+      <w:bookmarkEnd w:id="3"/>
     </w:p>
     <w:p>
       <w:pPr>
@@ -1242,7 +1501,7 @@
         <w:rPr>
           <w:noProof/>
         </w:rPr>
-        <w:instrText xml:space="preserve"> PAGEREF _Toc324069506 \h </w:instrText>
+        <w:instrText xml:space="preserve"> PAGEREF _Toc324157454 \h </w:instrText>
       </w:r>
       <w:r>
         <w:rPr>
@@ -1302,7 +1561,7 @@
         <w:rPr>
           <w:noProof/>
         </w:rPr>
-        <w:instrText xml:space="preserve"> PAGEREF _Toc324069507 \h </w:instrText>
+        <w:instrText xml:space="preserve"> PAGEREF _Toc324157455 \h </w:instrText>
       </w:r>
       <w:r>
         <w:rPr>
@@ -1362,7 +1621,7 @@
         <w:rPr>
           <w:noProof/>
         </w:rPr>
-        <w:instrText xml:space="preserve"> PAGEREF _Toc324069508 \h </w:instrText>
+        <w:instrText xml:space="preserve"> PAGEREF _Toc324157456 \h </w:instrText>
       </w:r>
       <w:r>
         <w:rPr>
@@ -1423,7 +1682,7 @@
         <w:rPr>
           <w:noProof/>
         </w:rPr>
-        <w:instrText xml:space="preserve"> PAGEREF _Toc324069509 \h </w:instrText>
+        <w:instrText xml:space="preserve"> PAGEREF _Toc324157457 \h </w:instrText>
       </w:r>
       <w:r>
         <w:rPr>
@@ -1490,7 +1749,7 @@
         <w:rPr>
           <w:noProof/>
         </w:rPr>
-        <w:instrText xml:space="preserve"> PAGEREF _Toc324069510 \h </w:instrText>
+        <w:instrText xml:space="preserve"> PAGEREF _Toc324157458 \h </w:instrText>
       </w:r>
       <w:r>
         <w:rPr>
@@ -1550,7 +1809,7 @@
         <w:rPr>
           <w:noProof/>
         </w:rPr>
-        <w:instrText xml:space="preserve"> PAGEREF _Toc324069511 \h </w:instrText>
+        <w:instrText xml:space="preserve"> PAGEREF _Toc324157459 \h </w:instrText>
       </w:r>
       <w:r>
         <w:rPr>
@@ -1610,7 +1869,7 @@
         <w:rPr>
           <w:noProof/>
         </w:rPr>
-        <w:instrText xml:space="preserve"> PAGEREF _Toc324069512 \h </w:instrText>
+        <w:instrText xml:space="preserve"> PAGEREF _Toc324157460 \h </w:instrText>
       </w:r>
       <w:r>
         <w:rPr>
@@ -1670,7 +1929,7 @@
         <w:rPr>
           <w:noProof/>
         </w:rPr>
-        <w:instrText xml:space="preserve"> PAGEREF _Toc324069513 \h </w:instrText>
+        <w:instrText xml:space="preserve"> PAGEREF _Toc324157461 \h </w:instrText>
       </w:r>
       <w:r>
         <w:rPr>
@@ -1730,7 +1989,7 @@
         <w:rPr>
           <w:noProof/>
         </w:rPr>
-        <w:instrText xml:space="preserve"> PAGEREF _Toc324069514 \h </w:instrText>
+        <w:instrText xml:space="preserve"> PAGEREF _Toc324157462 \h </w:instrText>
       </w:r>
       <w:r>
         <w:rPr>
@@ -1790,7 +2049,7 @@
         <w:rPr>
           <w:noProof/>
         </w:rPr>
-        <w:instrText xml:space="preserve"> PAGEREF _Toc324069515 \h </w:instrText>
+        <w:instrText xml:space="preserve"> PAGEREF _Toc324157463 \h </w:instrText>
       </w:r>
       <w:r>
         <w:rPr>
@@ -1850,7 +2109,7 @@
         <w:rPr>
           <w:noProof/>
         </w:rPr>
-        <w:instrText xml:space="preserve"> PAGEREF _Toc324069516 \h </w:instrText>
+        <w:instrText xml:space="preserve"> PAGEREF _Toc324157464 \h </w:instrText>
       </w:r>
       <w:r>
         <w:rPr>
@@ -1910,7 +2169,7 @@
         <w:rPr>
           <w:noProof/>
         </w:rPr>
-        <w:instrText xml:space="preserve"> PAGEREF _Toc324069517 \h </w:instrText>
+        <w:instrText xml:space="preserve"> PAGEREF _Toc324157465 \h </w:instrText>
       </w:r>
       <w:r>
         <w:rPr>
@@ -1970,7 +2229,7 @@
         <w:rPr>
           <w:noProof/>
         </w:rPr>
-        <w:instrText xml:space="preserve"> PAGEREF _Toc324069518 \h </w:instrText>
+        <w:instrText xml:space="preserve"> PAGEREF _Toc324157466 \h </w:instrText>
       </w:r>
       <w:r>
         <w:rPr>
@@ -2030,7 +2289,7 @@
         <w:rPr>
           <w:noProof/>
         </w:rPr>
-        <w:instrText xml:space="preserve"> PAGEREF _Toc324069519 \h </w:instrText>
+        <w:instrText xml:space="preserve"> PAGEREF _Toc324157467 \h </w:instrText>
       </w:r>
       <w:r>
         <w:rPr>
@@ -2090,7 +2349,7 @@
         <w:rPr>
           <w:noProof/>
         </w:rPr>
-        <w:instrText xml:space="preserve"> PAGEREF _Toc324069520 \h </w:instrText>
+        <w:instrText xml:space="preserve"> PAGEREF _Toc324157468 \h </w:instrText>
       </w:r>
       <w:r>
         <w:rPr>
@@ -2150,7 +2409,7 @@
         <w:rPr>
           <w:noProof/>
         </w:rPr>
-        <w:instrText xml:space="preserve"> PAGEREF _Toc324069521 \h </w:instrText>
+        <w:instrText xml:space="preserve"> PAGEREF _Toc324157469 \h </w:instrText>
       </w:r>
       <w:r>
         <w:rPr>
@@ -2210,7 +2469,7 @@
         <w:rPr>
           <w:noProof/>
         </w:rPr>
-        <w:instrText xml:space="preserve"> PAGEREF _Toc324069522 \h </w:instrText>
+        <w:instrText xml:space="preserve"> PAGEREF _Toc324157470 \h </w:instrText>
       </w:r>
       <w:r>
         <w:rPr>
@@ -2270,7 +2529,7 @@
         <w:rPr>
           <w:noProof/>
         </w:rPr>
-        <w:instrText xml:space="preserve"> PAGEREF _Toc324069523 \h </w:instrText>
+        <w:instrText xml:space="preserve"> PAGEREF _Toc324157471 \h </w:instrText>
       </w:r>
       <w:r>
         <w:rPr>
@@ -2330,7 +2589,7 @@
         <w:rPr>
           <w:noProof/>
         </w:rPr>
-        <w:instrText xml:space="preserve"> PAGEREF _Toc324069524 \h </w:instrText>
+        <w:instrText xml:space="preserve"> PAGEREF _Toc324157472 \h </w:instrText>
       </w:r>
       <w:r>
         <w:rPr>
@@ -2390,7 +2649,7 @@
         <w:rPr>
           <w:noProof/>
         </w:rPr>
-        <w:instrText xml:space="preserve"> PAGEREF _Toc324069525 \h </w:instrText>
+        <w:instrText xml:space="preserve"> PAGEREF _Toc324157473 \h </w:instrText>
       </w:r>
       <w:r>
         <w:rPr>
@@ -2450,7 +2709,7 @@
         <w:rPr>
           <w:noProof/>
         </w:rPr>
-        <w:instrText xml:space="preserve"> PAGEREF _Toc324069526 \h </w:instrText>
+        <w:instrText xml:space="preserve"> PAGEREF _Toc324157474 \h </w:instrText>
       </w:r>
       <w:r>
         <w:rPr>
@@ -2510,7 +2769,7 @@
         <w:rPr>
           <w:noProof/>
         </w:rPr>
-        <w:instrText xml:space="preserve"> PAGEREF _Toc324069527 \h </w:instrText>
+        <w:instrText xml:space="preserve"> PAGEREF _Toc324157475 \h </w:instrText>
       </w:r>
       <w:r>
         <w:rPr>
@@ -2570,7 +2829,7 @@
         <w:rPr>
           <w:noProof/>
         </w:rPr>
-        <w:instrText xml:space="preserve"> PAGEREF _Toc324069528 \h </w:instrText>
+        <w:instrText xml:space="preserve"> PAGEREF _Toc324157476 \h </w:instrText>
       </w:r>
       <w:r>
         <w:rPr>
@@ -2630,7 +2889,7 @@
         <w:rPr>
           <w:noProof/>
         </w:rPr>
-        <w:instrText xml:space="preserve"> PAGEREF _Toc324069529 \h </w:instrText>
+        <w:instrText xml:space="preserve"> PAGEREF _Toc324157477 \h </w:instrText>
       </w:r>
       <w:r>
         <w:rPr>
@@ -2690,7 +2949,7 @@
         <w:rPr>
           <w:noProof/>
         </w:rPr>
-        <w:instrText xml:space="preserve"> PAGEREF _Toc324069530 \h </w:instrText>
+        <w:instrText xml:space="preserve"> PAGEREF _Toc324157478 \h </w:instrText>
       </w:r>
       <w:r>
         <w:rPr>
@@ -2750,7 +3009,7 @@
         <w:rPr>
           <w:noProof/>
         </w:rPr>
-        <w:instrText xml:space="preserve"> PAGEREF _Toc324069531 \h </w:instrText>
+        <w:instrText xml:space="preserve"> PAGEREF _Toc324157479 \h </w:instrText>
       </w:r>
       <w:r>
         <w:rPr>
@@ -2810,7 +3069,7 @@
         <w:rPr>
           <w:noProof/>
         </w:rPr>
-        <w:instrText xml:space="preserve"> PAGEREF _Toc324069532 \h </w:instrText>
+        <w:instrText xml:space="preserve"> PAGEREF _Toc324157480 \h </w:instrText>
       </w:r>
       <w:r>
         <w:rPr>
@@ -2870,7 +3129,7 @@
         <w:rPr>
           <w:noProof/>
         </w:rPr>
-        <w:instrText xml:space="preserve"> PAGEREF _Toc324069533 \h </w:instrText>
+        <w:instrText xml:space="preserve"> PAGEREF _Toc324157481 \h </w:instrText>
       </w:r>
       <w:r>
         <w:rPr>
@@ -2887,7 +3146,7 @@
         <w:rPr>
           <w:noProof/>
         </w:rPr>
-        <w:t>13</w:t>
+        <w:t>12</w:t>
       </w:r>
       <w:r>
         <w:rPr>
@@ -2930,7 +3189,7 @@
         <w:rPr>
           <w:noProof/>
         </w:rPr>
-        <w:instrText xml:space="preserve"> PAGEREF _Toc324069534 \h </w:instrText>
+        <w:instrText xml:space="preserve"> PAGEREF _Toc324157482 \h </w:instrText>
       </w:r>
       <w:r>
         <w:rPr>
@@ -2947,7 +3206,7 @@
         <w:rPr>
           <w:noProof/>
         </w:rPr>
-        <w:t>13</w:t>
+        <w:t>12</w:t>
       </w:r>
       <w:r>
         <w:rPr>
@@ -2990,7 +3249,7 @@
         <w:rPr>
           <w:noProof/>
         </w:rPr>
-        <w:instrText xml:space="preserve"> PAGEREF _Toc324069535 \h </w:instrText>
+        <w:instrText xml:space="preserve"> PAGEREF _Toc324157483 \h </w:instrText>
       </w:r>
       <w:r>
         <w:rPr>
@@ -3050,7 +3309,7 @@
         <w:rPr>
           <w:noProof/>
         </w:rPr>
-        <w:instrText xml:space="preserve"> PAGEREF _Toc324069536 \h </w:instrText>
+        <w:instrText xml:space="preserve"> PAGEREF _Toc324157484 \h </w:instrText>
       </w:r>
       <w:r>
         <w:rPr>
@@ -3111,7 +3370,7 @@
         <w:rPr>
           <w:noProof/>
         </w:rPr>
-        <w:instrText xml:space="preserve"> PAGEREF _Toc324069537 \h </w:instrText>
+        <w:instrText xml:space="preserve"> PAGEREF _Toc324157485 \h </w:instrText>
       </w:r>
       <w:r>
         <w:rPr>
@@ -3171,7 +3430,7 @@
         <w:rPr>
           <w:noProof/>
         </w:rPr>
-        <w:instrText xml:space="preserve"> PAGEREF _Toc324069538 \h </w:instrText>
+        <w:instrText xml:space="preserve"> PAGEREF _Toc324157486 \h </w:instrText>
       </w:r>
       <w:r>
         <w:rPr>
@@ -3231,7 +3490,7 @@
         <w:rPr>
           <w:noProof/>
         </w:rPr>
-        <w:instrText xml:space="preserve"> PAGEREF _Toc324069539 \h </w:instrText>
+        <w:instrText xml:space="preserve"> PAGEREF _Toc324157487 \h </w:instrText>
       </w:r>
       <w:r>
         <w:rPr>
@@ -3292,7 +3551,7 @@
         <w:rPr>
           <w:noProof/>
         </w:rPr>
-        <w:instrText xml:space="preserve"> PAGEREF _Toc324069540 \h </w:instrText>
+        <w:instrText xml:space="preserve"> PAGEREF _Toc324157488 \h </w:instrText>
       </w:r>
       <w:r>
         <w:rPr>
@@ -3353,7 +3612,7 @@
         <w:rPr>
           <w:noProof/>
         </w:rPr>
-        <w:instrText xml:space="preserve"> PAGEREF _Toc324069541 \h </w:instrText>
+        <w:instrText xml:space="preserve"> PAGEREF _Toc324157489 \h </w:instrText>
       </w:r>
       <w:r>
         <w:rPr>
@@ -3414,7 +3673,7 @@
         <w:rPr>
           <w:noProof/>
         </w:rPr>
-        <w:instrText xml:space="preserve"> PAGEREF _Toc324069542 \h </w:instrText>
+        <w:instrText xml:space="preserve"> PAGEREF _Toc324157490 \h </w:instrText>
       </w:r>
       <w:r>
         <w:rPr>
@@ -3475,7 +3734,7 @@
         <w:rPr>
           <w:noProof/>
         </w:rPr>
-        <w:instrText xml:space="preserve"> PAGEREF _Toc324069543 \h </w:instrText>
+        <w:instrText xml:space="preserve"> PAGEREF _Toc324157491 \h </w:instrText>
       </w:r>
       <w:r>
         <w:rPr>
@@ -3535,7 +3794,7 @@
         <w:rPr>
           <w:noProof/>
         </w:rPr>
-        <w:instrText xml:space="preserve"> PAGEREF _Toc324069544 \h </w:instrText>
+        <w:instrText xml:space="preserve"> PAGEREF _Toc324157492 \h </w:instrText>
       </w:r>
       <w:r>
         <w:rPr>
@@ -3596,7 +3855,7 @@
         <w:rPr>
           <w:noProof/>
         </w:rPr>
-        <w:instrText xml:space="preserve"> PAGEREF _Toc324069545 \h </w:instrText>
+        <w:instrText xml:space="preserve"> PAGEREF _Toc324157493 \h </w:instrText>
       </w:r>
       <w:r>
         <w:rPr>
@@ -3657,7 +3916,7 @@
         <w:rPr>
           <w:noProof/>
         </w:rPr>
-        <w:instrText xml:space="preserve"> PAGEREF _Toc324069546 \h </w:instrText>
+        <w:instrText xml:space="preserve"> PAGEREF _Toc324157494 \h </w:instrText>
       </w:r>
       <w:r>
         <w:rPr>
@@ -3718,7 +3977,7 @@
         <w:rPr>
           <w:noProof/>
         </w:rPr>
-        <w:instrText xml:space="preserve"> PAGEREF _Toc324069547 \h </w:instrText>
+        <w:instrText xml:space="preserve"> PAGEREF _Toc324157495 \h </w:instrText>
       </w:r>
       <w:r>
         <w:rPr>
@@ -3779,7 +4038,7 @@
         <w:rPr>
           <w:noProof/>
         </w:rPr>
-        <w:instrText xml:space="preserve"> PAGEREF _Toc324069548 \h </w:instrText>
+        <w:instrText xml:space="preserve"> PAGEREF _Toc324157496 \h </w:instrText>
       </w:r>
       <w:r>
         <w:rPr>
@@ -3840,7 +4099,7 @@
         <w:rPr>
           <w:noProof/>
         </w:rPr>
-        <w:instrText xml:space="preserve"> PAGEREF _Toc324069549 \h </w:instrText>
+        <w:instrText xml:space="preserve"> PAGEREF _Toc324157497 \h </w:instrText>
       </w:r>
       <w:r>
         <w:rPr>
@@ -3893,7 +4152,7 @@
           <w:lang w:eastAsia="zh-TW"/>
         </w:rPr>
       </w:pPr>
-      <w:bookmarkStart w:id="3" w:name="_Toc324069509"/>
+      <w:bookmarkStart w:id="4" w:name="_Toc324157457"/>
       <w:r>
         <w:rPr>
           <w:lang w:eastAsia="zh-TW"/>
@@ -3901,7 +4160,7 @@
         <w:lastRenderedPageBreak/>
         <w:t>Introduction</w:t>
       </w:r>
-      <w:bookmarkEnd w:id="3"/>
+      <w:bookmarkEnd w:id="4"/>
     </w:p>
     <w:p>
       <w:pPr>
@@ -4159,7 +4418,7 @@
       <w:pPr>
         <w:pStyle w:val="Heading1"/>
       </w:pPr>
-      <w:bookmarkStart w:id="4" w:name="_Toc324069510"/>
+      <w:bookmarkStart w:id="5" w:name="_Toc324157458"/>
       <w:r>
         <w:rPr>
           <w:rFonts w:hint="eastAsia"/>
@@ -4170,7 +4429,7 @@
       <w:r>
         <w:t>Project History</w:t>
       </w:r>
-      <w:bookmarkEnd w:id="4"/>
+      <w:bookmarkEnd w:id="5"/>
     </w:p>
     <w:p>
       <w:pPr>
@@ -4190,11 +4449,11 @@
       <w:pPr>
         <w:pStyle w:val="Heading2"/>
       </w:pPr>
-      <w:bookmarkStart w:id="5" w:name="_Toc324069511"/>
+      <w:bookmarkStart w:id="6" w:name="_Toc324157459"/>
       <w:r>
         <w:t>1.1 Formation and Dynamics</w:t>
       </w:r>
-      <w:bookmarkEnd w:id="5"/>
+      <w:bookmarkEnd w:id="6"/>
     </w:p>
     <w:p>
       <w:pPr>
@@ -4809,24 +5068,24 @@
       <w:pPr>
         <w:pStyle w:val="Heading2"/>
       </w:pPr>
-      <w:bookmarkStart w:id="6" w:name="_Toc324069512"/>
+      <w:bookmarkStart w:id="7" w:name="_Toc324157460"/>
       <w:r>
         <w:t>1.2 Team Member Review</w:t>
       </w:r>
-      <w:bookmarkEnd w:id="6"/>
+      <w:bookmarkEnd w:id="7"/>
     </w:p>
     <w:p>
       <w:pPr>
         <w:pStyle w:val="Heading3"/>
       </w:pPr>
-      <w:bookmarkStart w:id="7" w:name="_Toc324069513"/>
+      <w:bookmarkStart w:id="8" w:name="_Toc324157461"/>
       <w:r>
         <w:t xml:space="preserve">1.2.1 </w:t>
       </w:r>
       <w:r>
         <w:t>In general</w:t>
       </w:r>
-      <w:bookmarkEnd w:id="7"/>
+      <w:bookmarkEnd w:id="8"/>
     </w:p>
     <w:p>
       <w:pPr>
@@ -4976,14 +5235,14 @@
       <w:pPr>
         <w:pStyle w:val="Heading3"/>
       </w:pPr>
-      <w:bookmarkStart w:id="8" w:name="_Toc324069514"/>
+      <w:bookmarkStart w:id="9" w:name="_Toc324157462"/>
       <w:r>
         <w:t xml:space="preserve">1.2.2 </w:t>
       </w:r>
       <w:r>
         <w:t>Brian</w:t>
       </w:r>
-      <w:bookmarkEnd w:id="8"/>
+      <w:bookmarkEnd w:id="9"/>
     </w:p>
     <w:p>
       <w:pPr>
@@ -5127,7 +5386,7 @@
       <w:pPr>
         <w:pStyle w:val="Heading3"/>
       </w:pPr>
-      <w:bookmarkStart w:id="9" w:name="_Toc324069515"/>
+      <w:bookmarkStart w:id="10" w:name="_Toc324157463"/>
       <w:r>
         <w:lastRenderedPageBreak/>
         <w:t xml:space="preserve">1.2.3 </w:t>
@@ -5135,7 +5394,7 @@
       <w:r>
         <w:t>Kristian</w:t>
       </w:r>
-      <w:bookmarkEnd w:id="9"/>
+      <w:bookmarkEnd w:id="10"/>
     </w:p>
     <w:p>
       <w:pPr>
@@ -5216,14 +5475,14 @@
         <w:pStyle w:val="Heading3"/>
         <w:jc w:val="both"/>
       </w:pPr>
-      <w:bookmarkStart w:id="10" w:name="_Toc324069516"/>
+      <w:bookmarkStart w:id="11" w:name="_Toc324157464"/>
       <w:r>
         <w:t xml:space="preserve">1.2.4 </w:t>
       </w:r>
       <w:r>
         <w:t>Kelvin</w:t>
       </w:r>
-      <w:bookmarkEnd w:id="10"/>
+      <w:bookmarkEnd w:id="11"/>
     </w:p>
     <w:p>
       <w:pPr>
@@ -5328,14 +5587,14 @@
         <w:pStyle w:val="Heading3"/>
         <w:jc w:val="both"/>
       </w:pPr>
-      <w:bookmarkStart w:id="11" w:name="_Toc324069517"/>
+      <w:bookmarkStart w:id="12" w:name="_Toc324157465"/>
       <w:r>
         <w:t xml:space="preserve">1.2.5 </w:t>
       </w:r>
       <w:r>
         <w:t>Oscar</w:t>
       </w:r>
-      <w:bookmarkEnd w:id="11"/>
+      <w:bookmarkEnd w:id="12"/>
     </w:p>
     <w:p>
       <w:pPr>
@@ -5376,14 +5635,14 @@
         <w:pStyle w:val="Heading3"/>
         <w:jc w:val="both"/>
       </w:pPr>
-      <w:bookmarkStart w:id="12" w:name="_Toc324069518"/>
+      <w:bookmarkStart w:id="13" w:name="_Toc324157466"/>
       <w:r>
         <w:t xml:space="preserve">1.2.6 </w:t>
       </w:r>
       <w:r>
         <w:t>Edward</w:t>
       </w:r>
-      <w:bookmarkEnd w:id="12"/>
+      <w:bookmarkEnd w:id="13"/>
     </w:p>
     <w:p>
       <w:pPr>
@@ -5464,12 +5723,12 @@
       <w:pPr>
         <w:pStyle w:val="Heading2"/>
       </w:pPr>
-      <w:bookmarkStart w:id="13" w:name="_Toc324069519"/>
+      <w:bookmarkStart w:id="14" w:name="_Toc324157467"/>
       <w:r>
         <w:lastRenderedPageBreak/>
         <w:t>1.3 Chronological Account</w:t>
       </w:r>
-      <w:bookmarkEnd w:id="13"/>
+      <w:bookmarkEnd w:id="14"/>
     </w:p>
     <w:p>
       <w:pPr>
@@ -5490,11 +5749,11 @@
         <w:pStyle w:val="Heading3"/>
         <w:jc w:val="both"/>
       </w:pPr>
-      <w:bookmarkStart w:id="14" w:name="_Toc324069520"/>
+      <w:bookmarkStart w:id="15" w:name="_Toc324157468"/>
       <w:r>
         <w:t>1.3.1 Week One</w:t>
       </w:r>
-      <w:bookmarkEnd w:id="14"/>
+      <w:bookmarkEnd w:id="15"/>
     </w:p>
     <w:p>
       <w:pPr>
@@ -5615,11 +5874,11 @@
         <w:pStyle w:val="Heading3"/>
         <w:jc w:val="both"/>
       </w:pPr>
-      <w:bookmarkStart w:id="15" w:name="_Toc324069521"/>
+      <w:bookmarkStart w:id="16" w:name="_Toc324157469"/>
       <w:r>
         <w:t>1.3.2 Week Two</w:t>
       </w:r>
-      <w:bookmarkEnd w:id="15"/>
+      <w:bookmarkEnd w:id="16"/>
     </w:p>
     <w:p>
       <w:pPr>
@@ -5715,11 +5974,11 @@
         <w:pStyle w:val="Heading3"/>
         <w:jc w:val="both"/>
       </w:pPr>
-      <w:bookmarkStart w:id="16" w:name="_Toc324069522"/>
+      <w:bookmarkStart w:id="17" w:name="_Toc324157470"/>
       <w:r>
         <w:t>1.3.3 Week Three</w:t>
       </w:r>
-      <w:bookmarkEnd w:id="16"/>
+      <w:bookmarkEnd w:id="17"/>
     </w:p>
     <w:p>
       <w:pPr>
@@ -5825,11 +6084,11 @@
         <w:pStyle w:val="Heading3"/>
         <w:jc w:val="both"/>
       </w:pPr>
-      <w:bookmarkStart w:id="17" w:name="_Toc324069523"/>
+      <w:bookmarkStart w:id="18" w:name="_Toc324157471"/>
       <w:r>
         <w:t>1.3.4 Week Four</w:t>
       </w:r>
-      <w:bookmarkEnd w:id="17"/>
+      <w:bookmarkEnd w:id="18"/>
     </w:p>
     <w:p>
       <w:pPr>
@@ -5919,11 +6178,11 @@
         <w:pStyle w:val="Heading3"/>
         <w:jc w:val="both"/>
       </w:pPr>
-      <w:bookmarkStart w:id="18" w:name="_Toc324069524"/>
+      <w:bookmarkStart w:id="19" w:name="_Toc324157472"/>
       <w:r>
         <w:t>1.3.5 Week Five</w:t>
       </w:r>
-      <w:bookmarkEnd w:id="18"/>
+      <w:bookmarkEnd w:id="19"/>
     </w:p>
     <w:p>
       <w:pPr>
@@ -5998,11 +6257,11 @@
         <w:pStyle w:val="Heading3"/>
         <w:jc w:val="both"/>
       </w:pPr>
-      <w:bookmarkStart w:id="19" w:name="_Toc324069525"/>
+      <w:bookmarkStart w:id="20" w:name="_Toc324157473"/>
       <w:r>
         <w:t>1.3.6 Week Six</w:t>
       </w:r>
-      <w:bookmarkEnd w:id="19"/>
+      <w:bookmarkEnd w:id="20"/>
     </w:p>
     <w:p>
       <w:pPr>
@@ -6072,12 +6331,12 @@
         <w:pStyle w:val="Heading3"/>
         <w:jc w:val="both"/>
       </w:pPr>
-      <w:bookmarkStart w:id="20" w:name="_Toc324069526"/>
+      <w:bookmarkStart w:id="21" w:name="_Toc324157474"/>
       <w:r>
         <w:lastRenderedPageBreak/>
         <w:t>1.3.7 Week Seven</w:t>
       </w:r>
-      <w:bookmarkEnd w:id="20"/>
+      <w:bookmarkEnd w:id="21"/>
     </w:p>
     <w:p>
       <w:pPr>
@@ -6117,11 +6376,11 @@
         <w:pStyle w:val="Heading3"/>
         <w:jc w:val="both"/>
       </w:pPr>
-      <w:bookmarkStart w:id="21" w:name="_Toc324069527"/>
+      <w:bookmarkStart w:id="22" w:name="_Toc324157475"/>
       <w:r>
         <w:t>1.3.8 Easter Vacation</w:t>
       </w:r>
-      <w:bookmarkEnd w:id="21"/>
+      <w:bookmarkEnd w:id="22"/>
     </w:p>
     <w:p>
       <w:pPr>
@@ -6136,8 +6395,6 @@
       <w:r>
         <w:t>e</w:t>
       </w:r>
-      <w:bookmarkStart w:id="22" w:name="_GoBack"/>
-      <w:bookmarkEnd w:id="22"/>
       <w:r>
         <w:t xml:space="preserve">; finishing the other coursework during the holidays also gave the group more time to be spent on the project once they returned to Southampton. </w:t>
       </w:r>
@@ -6147,7 +6404,7 @@
         <w:pStyle w:val="Heading3"/>
         <w:jc w:val="both"/>
       </w:pPr>
-      <w:bookmarkStart w:id="23" w:name="_Toc324069528"/>
+      <w:bookmarkStart w:id="23" w:name="_Toc324157476"/>
       <w:r>
         <w:t>1.3.9 Week Eight</w:t>
       </w:r>
@@ -6185,7 +6442,7 @@
         <w:pStyle w:val="Heading3"/>
         <w:jc w:val="both"/>
       </w:pPr>
-      <w:bookmarkStart w:id="24" w:name="_Toc324069529"/>
+      <w:bookmarkStart w:id="24" w:name="_Toc324157477"/>
       <w:r>
         <w:t>1.3.10 Week Nine</w:t>
       </w:r>
@@ -6250,7 +6507,7 @@
         <w:pStyle w:val="Heading3"/>
         <w:jc w:val="both"/>
       </w:pPr>
-      <w:bookmarkStart w:id="25" w:name="_Toc324069530"/>
+      <w:bookmarkStart w:id="25" w:name="_Toc324157478"/>
       <w:r>
         <w:t>1.3.11 Week Ten</w:t>
       </w:r>
@@ -6287,7 +6544,7 @@
       <w:pPr>
         <w:pStyle w:val="Heading3"/>
       </w:pPr>
-      <w:bookmarkStart w:id="26" w:name="_Toc324069531"/>
+      <w:bookmarkStart w:id="26" w:name="_Toc324157479"/>
       <w:r>
         <w:t>1.3.12 Week Eleven</w:t>
       </w:r>
@@ -6322,7 +6579,7 @@
       <w:pPr>
         <w:pStyle w:val="Heading2"/>
       </w:pPr>
-      <w:bookmarkStart w:id="27" w:name="_Toc324069532"/>
+      <w:bookmarkStart w:id="27" w:name="_Toc324157480"/>
       <w:r>
         <w:t>1.4 Evaluation</w:t>
       </w:r>
@@ -6622,7 +6879,7 @@
       <w:pPr>
         <w:pStyle w:val="Heading2"/>
       </w:pPr>
-      <w:bookmarkStart w:id="28" w:name="_Toc324069533"/>
+      <w:bookmarkStart w:id="28" w:name="_Toc324157481"/>
       <w:r>
         <w:t>1.5 Individual Views</w:t>
       </w:r>
@@ -6632,7 +6889,7 @@
       <w:pPr>
         <w:pStyle w:val="Heading3"/>
       </w:pPr>
-      <w:bookmarkStart w:id="29" w:name="_Toc324069534"/>
+      <w:bookmarkStart w:id="29" w:name="_Toc324157482"/>
       <w:r>
         <w:t xml:space="preserve">1.5.1 </w:t>
       </w:r>
@@ -6654,7 +6911,7 @@
       <w:pPr>
         <w:pStyle w:val="Heading3"/>
       </w:pPr>
-      <w:bookmarkStart w:id="30" w:name="_Toc324069535"/>
+      <w:bookmarkStart w:id="30" w:name="_Toc324157483"/>
       <w:r>
         <w:t xml:space="preserve">1.5.2 </w:t>
       </w:r>
@@ -6677,7 +6934,7 @@
       <w:pPr>
         <w:pStyle w:val="Heading3"/>
       </w:pPr>
-      <w:bookmarkStart w:id="31" w:name="_Toc324069536"/>
+      <w:bookmarkStart w:id="31" w:name="_Toc324157484"/>
       <w:r>
         <w:t xml:space="preserve">1.5.3 </w:t>
       </w:r>
@@ -6724,7 +6981,7 @@
       <w:pPr>
         <w:pStyle w:val="Heading3"/>
       </w:pPr>
-      <w:bookmarkStart w:id="32" w:name="_Toc324069537"/>
+      <w:bookmarkStart w:id="32" w:name="_Toc324157485"/>
       <w:r>
         <w:t xml:space="preserve">1.5.4 </w:t>
       </w:r>
@@ -6748,7 +7005,7 @@
       <w:pPr>
         <w:pStyle w:val="Heading3"/>
       </w:pPr>
-      <w:bookmarkStart w:id="33" w:name="_Toc324069538"/>
+      <w:bookmarkStart w:id="33" w:name="_Toc324157486"/>
       <w:r>
         <w:t xml:space="preserve">1.5.5 </w:t>
       </w:r>
@@ -6791,7 +7048,7 @@
       <w:pPr>
         <w:pStyle w:val="Heading1"/>
       </w:pPr>
-      <w:bookmarkStart w:id="34" w:name="_Toc324069539"/>
+      <w:bookmarkStart w:id="34" w:name="_Toc324157487"/>
       <w:r>
         <w:lastRenderedPageBreak/>
         <w:t>2</w:t>
@@ -6816,7 +7073,7 @@
           <w:shd w:val="clear" w:color="auto" w:fill="FFFFFF"/>
         </w:rPr>
       </w:pPr>
-      <w:bookmarkStart w:id="35" w:name="_Toc324069540"/>
+      <w:bookmarkStart w:id="35" w:name="_Toc324157488"/>
       <w:r>
         <w:rPr>
           <w:shd w:val="clear" w:color="auto" w:fill="FFFFFF"/>
@@ -6863,7 +7120,7 @@
           <w:shd w:val="clear" w:color="auto" w:fill="FFFFFF"/>
         </w:rPr>
       </w:pPr>
-      <w:bookmarkStart w:id="36" w:name="_Toc324069541"/>
+      <w:bookmarkStart w:id="36" w:name="_Toc324157489"/>
       <w:r>
         <w:rPr>
           <w:shd w:val="clear" w:color="auto" w:fill="FFFFFF"/>
@@ -6910,7 +7167,7 @@
           <w:shd w:val="clear" w:color="auto" w:fill="FFFFFF"/>
         </w:rPr>
       </w:pPr>
-      <w:bookmarkStart w:id="37" w:name="_Toc324069542"/>
+      <w:bookmarkStart w:id="37" w:name="_Toc324157490"/>
       <w:r>
         <w:rPr>
           <w:shd w:val="clear" w:color="auto" w:fill="FFFFFF"/>
@@ -6957,7 +7214,7 @@
           <w:shd w:val="clear" w:color="auto" w:fill="FFFFFF"/>
         </w:rPr>
       </w:pPr>
-      <w:bookmarkStart w:id="38" w:name="_Toc324069543"/>
+      <w:bookmarkStart w:id="38" w:name="_Toc324157491"/>
       <w:r>
         <w:rPr>
           <w:shd w:val="clear" w:color="auto" w:fill="FFFFFF"/>
@@ -7119,7 +7376,7 @@
       <w:pPr>
         <w:pStyle w:val="Heading1"/>
       </w:pPr>
-      <w:bookmarkStart w:id="39" w:name="_Toc324069544"/>
+      <w:bookmarkStart w:id="39" w:name="_Toc324157492"/>
       <w:r>
         <w:lastRenderedPageBreak/>
         <w:t xml:space="preserve">3 </w:t>
@@ -7207,7 +7464,7 @@
           <w:lang w:eastAsia="zh-TW"/>
         </w:rPr>
       </w:pPr>
-      <w:bookmarkStart w:id="40" w:name="_Toc324069545"/>
+      <w:bookmarkStart w:id="40" w:name="_Toc324157493"/>
       <w:r>
         <w:rPr>
           <w:rFonts w:hint="eastAsia"/>
@@ -7231,7 +7488,7 @@
           <w:shd w:val="clear" w:color="auto" w:fill="FFFFFF"/>
         </w:rPr>
       </w:pPr>
-      <w:bookmarkStart w:id="41" w:name="_Toc324069546"/>
+      <w:bookmarkStart w:id="41" w:name="_Toc324157494"/>
       <w:r>
         <w:rPr>
           <w:shd w:val="clear" w:color="auto" w:fill="FFFFFF"/>
@@ -7268,7 +7525,7 @@
           <w:shd w:val="clear" w:color="auto" w:fill="FFFFFF"/>
         </w:rPr>
       </w:pPr>
-      <w:bookmarkStart w:id="42" w:name="_Toc324069547"/>
+      <w:bookmarkStart w:id="42" w:name="_Toc324157495"/>
       <w:r>
         <w:rPr>
           <w:shd w:val="clear" w:color="auto" w:fill="FFFFFF"/>
@@ -7316,7 +7573,7 @@
           <w:shd w:val="clear" w:color="auto" w:fill="FFFFFF"/>
         </w:rPr>
       </w:pPr>
-      <w:bookmarkStart w:id="43" w:name="_Toc324069548"/>
+      <w:bookmarkStart w:id="43" w:name="_Toc324157496"/>
       <w:r>
         <w:rPr>
           <w:shd w:val="clear" w:color="auto" w:fill="FFFFFF"/>
@@ -7366,7 +7623,7 @@
           <w:shd w:val="clear" w:color="auto" w:fill="FFFFFF"/>
         </w:rPr>
       </w:pPr>
-      <w:bookmarkStart w:id="44" w:name="_Toc324069549"/>
+      <w:bookmarkStart w:id="44" w:name="_Toc324157497"/>
       <w:r>
         <w:rPr>
           <w:shd w:val="clear" w:color="auto" w:fill="FFFFFF"/>
@@ -7418,6 +7675,16 @@
 </file>
 
 <file path=word/footer1.xml><?xml version="1.0" encoding="utf-8"?>
+<w:ftr xmlns:wpc="http://schemas.microsoft.com/office/word/2010/wordprocessingCanvas" xmlns:mc="http://schemas.openxmlformats.org/markup-compatibility/2006" xmlns:o="urn:schemas-microsoft-com:office:office" xmlns:r="http://schemas.openxmlformats.org/officeDocument/2006/relationships" xmlns:m="http://schemas.openxmlformats.org/officeDocument/2006/math" xmlns:v="urn:schemas-microsoft-com:vml" xmlns:wp14="http://schemas.microsoft.com/office/word/2010/wordprocessingDrawing" xmlns:wp="http://schemas.openxmlformats.org/drawingml/2006/wordprocessingDrawing" xmlns:w10="urn:schemas-microsoft-com:office:word" xmlns:w="http://schemas.openxmlformats.org/wordprocessingml/2006/main" xmlns:w14="http://schemas.microsoft.com/office/word/2010/wordml" xmlns:wpg="http://schemas.microsoft.com/office/word/2010/wordprocessingGroup" xmlns:wpi="http://schemas.microsoft.com/office/word/2010/wordprocessingInk" xmlns:wne="http://schemas.microsoft.com/office/word/2006/wordml" xmlns:wps="http://schemas.microsoft.com/office/word/2010/wordprocessingShape" mc:Ignorable="w14 wp14">
+  <w:p>
+    <w:pPr>
+      <w:pStyle w:val="Footer"/>
+    </w:pPr>
+  </w:p>
+</w:ftr>
+</file>
+
+<file path=word/footer2.xml><?xml version="1.0" encoding="utf-8"?>
 <w:ftr xmlns:wpc="http://schemas.microsoft.com/office/word/2010/wordprocessingCanvas" xmlns:mc="http://schemas.openxmlformats.org/markup-compatibility/2006" xmlns:o="urn:schemas-microsoft-com:office:office" xmlns:r="http://schemas.openxmlformats.org/officeDocument/2006/relationships" xmlns:m="http://schemas.openxmlformats.org/officeDocument/2006/math" xmlns:v="urn:schemas-microsoft-com:vml" xmlns:wp14="http://schemas.microsoft.com/office/word/2010/wordprocessingDrawing" xmlns:wp="http://schemas.openxmlformats.org/drawingml/2006/wordprocessingDrawing" xmlns:w10="urn:schemas-microsoft-com:office:word" xmlns:w="http://schemas.openxmlformats.org/wordprocessingml/2006/main" xmlns:w14="http://schemas.microsoft.com/office/word/2010/wordml" xmlns:wpg="http://schemas.microsoft.com/office/word/2010/wordprocessingGroup" xmlns:wpi="http://schemas.microsoft.com/office/word/2010/wordprocessingInk" xmlns:wne="http://schemas.microsoft.com/office/word/2006/wordml" xmlns:wps="http://schemas.microsoft.com/office/word/2010/wordprocessingShape" mc:Ignorable="w14 wp14">
   <w:p>
     <w:pPr>
@@ -7442,7 +7709,7 @@
       <w:rPr>
         <w:noProof/>
       </w:rPr>
-      <w:t>10</w:t>
+      <w:t>1</w:t>
     </w:r>
     <w:r>
       <w:fldChar w:fldCharType="end"/>
@@ -7458,6 +7725,16 @@
 </w:ftr>
 </file>
 
+<file path=word/footer3.xml><?xml version="1.0" encoding="utf-8"?>
+<w:ftr xmlns:wpc="http://schemas.microsoft.com/office/word/2010/wordprocessingCanvas" xmlns:mc="http://schemas.openxmlformats.org/markup-compatibility/2006" xmlns:o="urn:schemas-microsoft-com:office:office" xmlns:r="http://schemas.openxmlformats.org/officeDocument/2006/relationships" xmlns:m="http://schemas.openxmlformats.org/officeDocument/2006/math" xmlns:v="urn:schemas-microsoft-com:vml" xmlns:wp14="http://schemas.microsoft.com/office/word/2010/wordprocessingDrawing" xmlns:wp="http://schemas.openxmlformats.org/drawingml/2006/wordprocessingDrawing" xmlns:w10="urn:schemas-microsoft-com:office:word" xmlns:w="http://schemas.openxmlformats.org/wordprocessingml/2006/main" xmlns:w14="http://schemas.microsoft.com/office/word/2010/wordml" xmlns:wpg="http://schemas.microsoft.com/office/word/2010/wordprocessingGroup" xmlns:wpi="http://schemas.microsoft.com/office/word/2010/wordprocessingInk" xmlns:wne="http://schemas.microsoft.com/office/word/2006/wordml" xmlns:wps="http://schemas.microsoft.com/office/word/2010/wordprocessingShape" mc:Ignorable="w14 wp14">
+  <w:p>
+    <w:pPr>
+      <w:pStyle w:val="Footer"/>
+    </w:pPr>
+  </w:p>
+</w:ftr>
+</file>
+
 <file path=word/footnotes.xml><?xml version="1.0" encoding="utf-8"?>
 <w:footnotes xmlns:wpc="http://schemas.microsoft.com/office/word/2010/wordprocessingCanvas" xmlns:mc="http://schemas.openxmlformats.org/markup-compatibility/2006" xmlns:o="urn:schemas-microsoft-com:office:office" xmlns:r="http://schemas.openxmlformats.org/officeDocument/2006/relationships" xmlns:m="http://schemas.openxmlformats.org/officeDocument/2006/math" xmlns:v="urn:schemas-microsoft-com:vml" xmlns:wp14="http://schemas.microsoft.com/office/word/2010/wordprocessingDrawing" xmlns:wp="http://schemas.openxmlformats.org/drawingml/2006/wordprocessingDrawing" xmlns:w10="urn:schemas-microsoft-com:office:word" xmlns:w="http://schemas.openxmlformats.org/wordprocessingml/2006/main" xmlns:w14="http://schemas.microsoft.com/office/word/2010/wordml" xmlns:wpg="http://schemas.microsoft.com/office/word/2010/wordprocessingGroup" xmlns:wpi="http://schemas.microsoft.com/office/word/2010/wordprocessingInk" xmlns:wne="http://schemas.microsoft.com/office/word/2006/wordml" xmlns:wps="http://schemas.microsoft.com/office/word/2010/wordprocessingShape" mc:Ignorable="w14 wp14">
   <w:footnote w:type="separator" w:id="-1">
@@ -7519,6 +7796,16 @@
 </file>
 
 <file path=word/header1.xml><?xml version="1.0" encoding="utf-8"?>
+<w:hdr xmlns:wpc="http://schemas.microsoft.com/office/word/2010/wordprocessingCanvas" xmlns:mc="http://schemas.openxmlformats.org/markup-compatibility/2006" xmlns:o="urn:schemas-microsoft-com:office:office" xmlns:r="http://schemas.openxmlformats.org/officeDocument/2006/relationships" xmlns:m="http://schemas.openxmlformats.org/officeDocument/2006/math" xmlns:v="urn:schemas-microsoft-com:vml" xmlns:wp14="http://schemas.microsoft.com/office/word/2010/wordprocessingDrawing" xmlns:wp="http://schemas.openxmlformats.org/drawingml/2006/wordprocessingDrawing" xmlns:w10="urn:schemas-microsoft-com:office:word" xmlns:w="http://schemas.openxmlformats.org/wordprocessingml/2006/main" xmlns:w14="http://schemas.microsoft.com/office/word/2010/wordml" xmlns:wpg="http://schemas.microsoft.com/office/word/2010/wordprocessingGroup" xmlns:wpi="http://schemas.microsoft.com/office/word/2010/wordprocessingInk" xmlns:wne="http://schemas.microsoft.com/office/word/2006/wordml" xmlns:wps="http://schemas.microsoft.com/office/word/2010/wordprocessingShape" mc:Ignorable="w14 wp14">
+  <w:p>
+    <w:pPr>
+      <w:pStyle w:val="Header"/>
+    </w:pPr>
+  </w:p>
+</w:hdr>
+</file>
+
+<file path=word/header2.xml><?xml version="1.0" encoding="utf-8"?>
 <w:hdr xmlns:wpc="http://schemas.microsoft.com/office/word/2010/wordprocessingCanvas" xmlns:mc="http://schemas.openxmlformats.org/markup-compatibility/2006" xmlns:o="urn:schemas-microsoft-com:office:office" xmlns:r="http://schemas.openxmlformats.org/officeDocument/2006/relationships" xmlns:m="http://schemas.openxmlformats.org/officeDocument/2006/math" xmlns:v="urn:schemas-microsoft-com:vml" xmlns:wp14="http://schemas.microsoft.com/office/word/2010/wordprocessingDrawing" xmlns:wp="http://schemas.openxmlformats.org/drawingml/2006/wordprocessingDrawing" xmlns:w10="urn:schemas-microsoft-com:office:word" xmlns:w="http://schemas.openxmlformats.org/wordprocessingml/2006/main" xmlns:w14="http://schemas.microsoft.com/office/word/2010/wordml" xmlns:wpg="http://schemas.microsoft.com/office/word/2010/wordprocessingGroup" xmlns:wpi="http://schemas.microsoft.com/office/word/2010/wordprocessingInk" xmlns:wne="http://schemas.microsoft.com/office/word/2006/wordml" xmlns:wps="http://schemas.microsoft.com/office/word/2010/wordprocessingShape" mc:Ignorable="w14 wp14">
   <w:p>
     <w:pPr>
@@ -7535,8 +7822,13 @@
       <w:pStyle w:val="Header"/>
     </w:pPr>
     <w:r>
-      <w:t xml:space="preserve">Group 09 – End of Project Report rev. 2 </w:t>
+      <w:t>Group 09</w:t>
     </w:r>
+    <w:r>
+      <w:t xml:space="preserve"> – End of Project Report rev. 6</w:t>
+    </w:r>
+    <w:bookmarkStart w:id="1" w:name="_GoBack"/>
+    <w:bookmarkEnd w:id="1"/>
     <w:r>
       <w:tab/>
     </w:r>
@@ -7544,6 +7836,16 @@
       <w:tab/>
       <w:t>D4EoPR.docx</w:t>
     </w:r>
+  </w:p>
+</w:hdr>
+</file>
+
+<file path=word/header3.xml><?xml version="1.0" encoding="utf-8"?>
+<w:hdr xmlns:wpc="http://schemas.microsoft.com/office/word/2010/wordprocessingCanvas" xmlns:mc="http://schemas.openxmlformats.org/markup-compatibility/2006" xmlns:o="urn:schemas-microsoft-com:office:office" xmlns:r="http://schemas.openxmlformats.org/officeDocument/2006/relationships" xmlns:m="http://schemas.openxmlformats.org/officeDocument/2006/math" xmlns:v="urn:schemas-microsoft-com:vml" xmlns:wp14="http://schemas.microsoft.com/office/word/2010/wordprocessingDrawing" xmlns:wp="http://schemas.openxmlformats.org/drawingml/2006/wordprocessingDrawing" xmlns:w10="urn:schemas-microsoft-com:office:word" xmlns:w="http://schemas.openxmlformats.org/wordprocessingml/2006/main" xmlns:w14="http://schemas.microsoft.com/office/word/2010/wordml" xmlns:wpg="http://schemas.microsoft.com/office/word/2010/wordprocessingGroup" xmlns:wpi="http://schemas.microsoft.com/office/word/2010/wordprocessingInk" xmlns:wne="http://schemas.microsoft.com/office/word/2006/wordml" xmlns:wps="http://schemas.microsoft.com/office/word/2010/wordprocessingShape" mc:Ignorable="w14 wp14">
+  <w:p>
+    <w:pPr>
+      <w:pStyle w:val="Header"/>
+    </w:pPr>
   </w:p>
 </w:hdr>
 </file>
@@ -11885,7 +12187,7 @@
 </file>
 
 <file path=customXml/itemProps1.xml><?xml version="1.0" encoding="utf-8"?>
-<ds:datastoreItem xmlns:ds="http://schemas.openxmlformats.org/officeDocument/2006/customXml" ds:itemID="{4E344942-3DB8-4294-BEC5-C3A60D56D51E}">
+<ds:datastoreItem xmlns:ds="http://schemas.openxmlformats.org/officeDocument/2006/customXml" ds:itemID="{40390677-DA77-4B6A-ADD6-EB4C55B03971}">
   <ds:schemaRefs>
     <ds:schemaRef ds:uri="http://schemas.openxmlformats.org/officeDocument/2006/bibliography"/>
   </ds:schemaRefs>

</xml_diff>

<commit_message>
* Read and corrected grammatical and spelling mistakes from page 1 to page 7 of D4EoPR.docx
</commit_message>
<xml_diff>
--- a/doc/End of Project Report/D4EoPR.docx
+++ b/doc/End of Project Report/D4EoPR.docx
@@ -106,8 +106,17 @@
                 <w:sz w:val="36"/>
                 <w:szCs w:val="36"/>
               </w:rPr>
-              <w:t>Elliott, Kristian</w:t>
+              <w:t xml:space="preserve">Elliott, </w:t>
             </w:r>
+            <w:proofErr w:type="spellStart"/>
+            <w:r>
+              <w:rPr>
+                <w:sz w:val="36"/>
+                <w:szCs w:val="36"/>
+              </w:rPr>
+              <w:t>Kristian</w:t>
+            </w:r>
+            <w:proofErr w:type="spellEnd"/>
           </w:p>
         </w:tc>
         <w:tc>
@@ -229,12 +238,37 @@
                 <w:szCs w:val="36"/>
               </w:rPr>
             </w:pPr>
+            <w:proofErr w:type="spellStart"/>
             <w:r>
               <w:rPr>
                 <w:sz w:val="36"/>
                 <w:szCs w:val="36"/>
               </w:rPr>
-              <w:t>Mariani Elola, Oscar N</w:t>
+              <w:t>Mariani</w:t>
+            </w:r>
+            <w:proofErr w:type="spellEnd"/>
+            <w:r>
+              <w:rPr>
+                <w:sz w:val="36"/>
+                <w:szCs w:val="36"/>
+              </w:rPr>
+              <w:t xml:space="preserve"> </w:t>
+            </w:r>
+            <w:proofErr w:type="spellStart"/>
+            <w:r>
+              <w:rPr>
+                <w:sz w:val="36"/>
+                <w:szCs w:val="36"/>
+              </w:rPr>
+              <w:t>Elola</w:t>
+            </w:r>
+            <w:proofErr w:type="spellEnd"/>
+            <w:r>
+              <w:rPr>
+                <w:sz w:val="36"/>
+                <w:szCs w:val="36"/>
+              </w:rPr>
+              <w:t>, Oscar N</w:t>
             </w:r>
           </w:p>
         </w:tc>
@@ -301,8 +335,17 @@
                 <w:sz w:val="36"/>
                 <w:szCs w:val="36"/>
               </w:rPr>
-              <w:t>Chan, Yun Chak</w:t>
+              <w:t xml:space="preserve">Chan, Yun </w:t>
             </w:r>
+            <w:proofErr w:type="spellStart"/>
+            <w:r>
+              <w:rPr>
+                <w:sz w:val="36"/>
+                <w:szCs w:val="36"/>
+              </w:rPr>
+              <w:t>Chak</w:t>
+            </w:r>
+            <w:proofErr w:type="spellEnd"/>
           </w:p>
         </w:tc>
         <w:tc>
@@ -587,6 +630,7 @@
           <w:szCs w:val="18"/>
         </w:rPr>
       </w:pPr>
+      <w:proofErr w:type="gramStart"/>
       <w:r>
         <w:rPr>
           <w:rFonts w:ascii="Verdana" w:eastAsia="Times New Roman" w:hAnsi="Verdana" w:cs="Times New Roman"/>
@@ -594,7 +638,17 @@
           <w:sz w:val="18"/>
           <w:szCs w:val="18"/>
         </w:rPr>
-        <w:t>an account which correlates well with (i.e. explains) the other deliverables. Particular credit will be given for a strong account correlating with strong other deliverables. A weaker showing that still correlates will earn credit. Conversely, an account through rose-coloured spectacles will not match with other weak deliverables; this would reduce marks.</w:t>
+        <w:t>an</w:t>
+      </w:r>
+      <w:proofErr w:type="gramEnd"/>
+      <w:r>
+        <w:rPr>
+          <w:rFonts w:ascii="Verdana" w:eastAsia="Times New Roman" w:hAnsi="Verdana" w:cs="Times New Roman"/>
+          <w:color w:val="000000"/>
+          <w:sz w:val="18"/>
+          <w:szCs w:val="18"/>
+        </w:rPr>
+        <w:t xml:space="preserve"> account which correlates well with (i.e. explains) the other deliverables. Particular credit will be given for a strong account correlating with strong other deliverables. A weaker showing that still correlates will earn credit. Conversely, an account through rose-coloured spectacles will not match with other weak deliverables; this would reduce marks.</w:t>
       </w:r>
     </w:p>
     <w:p>
@@ -612,6 +666,7 @@
           <w:szCs w:val="18"/>
         </w:rPr>
       </w:pPr>
+      <w:proofErr w:type="gramStart"/>
       <w:r>
         <w:rPr>
           <w:rFonts w:ascii="Verdana" w:eastAsia="Times New Roman" w:hAnsi="Verdana" w:cs="Times New Roman"/>
@@ -619,7 +674,17 @@
           <w:sz w:val="18"/>
           <w:szCs w:val="18"/>
         </w:rPr>
-        <w:t>honesty - your account will be checked against your group supervisor's weekly reports and logbook marks. In extreme cases we would call logbooks in.</w:t>
+        <w:t>honesty</w:t>
+      </w:r>
+      <w:proofErr w:type="gramEnd"/>
+      <w:r>
+        <w:rPr>
+          <w:rFonts w:ascii="Verdana" w:eastAsia="Times New Roman" w:hAnsi="Verdana" w:cs="Times New Roman"/>
+          <w:color w:val="000000"/>
+          <w:sz w:val="18"/>
+          <w:szCs w:val="18"/>
+        </w:rPr>
+        <w:t xml:space="preserve"> - your account will be checked against your group supervisor's weekly reports and logbook marks. In extreme cases we would call logbooks in.</w:t>
       </w:r>
     </w:p>
     <w:p>
@@ -637,6 +702,7 @@
           <w:szCs w:val="18"/>
         </w:rPr>
       </w:pPr>
+      <w:proofErr w:type="gramStart"/>
       <w:r>
         <w:rPr>
           <w:rFonts w:ascii="Verdana" w:eastAsia="Times New Roman" w:hAnsi="Verdana" w:cs="Times New Roman"/>
@@ -644,7 +710,17 @@
           <w:sz w:val="18"/>
           <w:szCs w:val="18"/>
         </w:rPr>
-        <w:t>thoughtful reflection that shows what you've learnt about group process, and software development management in a group.</w:t>
+        <w:t>thoughtful</w:t>
+      </w:r>
+      <w:proofErr w:type="gramEnd"/>
+      <w:r>
+        <w:rPr>
+          <w:rFonts w:ascii="Verdana" w:eastAsia="Times New Roman" w:hAnsi="Verdana" w:cs="Times New Roman"/>
+          <w:color w:val="000000"/>
+          <w:sz w:val="18"/>
+          <w:szCs w:val="18"/>
+        </w:rPr>
+        <w:t xml:space="preserve"> reflection that shows what you've learnt about group process, and software development management in a group.</w:t>
       </w:r>
     </w:p>
     <w:p>
@@ -731,6 +807,7 @@
           <w:szCs w:val="18"/>
         </w:rPr>
       </w:pPr>
+      <w:proofErr w:type="gramStart"/>
       <w:r>
         <w:rPr>
           <w:rFonts w:ascii="Verdana" w:eastAsia="Times New Roman" w:hAnsi="Verdana" w:cs="Times New Roman"/>
@@ -738,7 +815,17 @@
           <w:sz w:val="18"/>
           <w:szCs w:val="18"/>
         </w:rPr>
-        <w:t>an account which correlates well with (i.e. explains) the other deliverables.</w:t>
+        <w:t>an</w:t>
+      </w:r>
+      <w:proofErr w:type="gramEnd"/>
+      <w:r>
+        <w:rPr>
+          <w:rFonts w:ascii="Verdana" w:eastAsia="Times New Roman" w:hAnsi="Verdana" w:cs="Times New Roman"/>
+          <w:color w:val="000000"/>
+          <w:sz w:val="18"/>
+          <w:szCs w:val="18"/>
+        </w:rPr>
+        <w:t xml:space="preserve"> account which correlates well with (i.e. explains) the other deliverables.</w:t>
       </w:r>
     </w:p>
     <w:p>
@@ -769,6 +856,7 @@
           <w:docGrid w:linePitch="312" w:charSpace="-2049"/>
         </w:sectPr>
       </w:pPr>
+      <w:proofErr w:type="gramStart"/>
       <w:r>
         <w:rPr>
           <w:rFonts w:ascii="Verdana" w:eastAsia="Times New Roman" w:hAnsi="Verdana" w:cs="Times New Roman"/>
@@ -776,19 +864,29 @@
           <w:sz w:val="18"/>
           <w:szCs w:val="18"/>
         </w:rPr>
-        <w:t>an account of group members' contributions that correlates with the narrative project history account (above).</w:t>
+        <w:t>an</w:t>
+      </w:r>
+      <w:proofErr w:type="gramEnd"/>
+      <w:r>
+        <w:rPr>
+          <w:rFonts w:ascii="Verdana" w:eastAsia="Times New Roman" w:hAnsi="Verdana" w:cs="Times New Roman"/>
+          <w:color w:val="000000"/>
+          <w:sz w:val="18"/>
+          <w:szCs w:val="18"/>
+        </w:rPr>
+        <w:t xml:space="preserve"> account of group members' contributions that correlates with the narrative project history account (above).</w:t>
       </w:r>
     </w:p>
     <w:p>
       <w:pPr>
         <w:pStyle w:val="Heading1"/>
       </w:pPr>
-      <w:bookmarkStart w:id="2" w:name="_Toc324157455"/>
+      <w:bookmarkStart w:id="1" w:name="_Toc324157455"/>
       <w:r>
         <w:lastRenderedPageBreak/>
         <w:t>Document Control</w:t>
       </w:r>
-      <w:bookmarkEnd w:id="2"/>
+      <w:bookmarkEnd w:id="1"/>
     </w:p>
     <w:p/>
     <w:tbl>
@@ -1451,12 +1549,12 @@
       <w:pPr>
         <w:pStyle w:val="Heading1"/>
       </w:pPr>
-      <w:bookmarkStart w:id="3" w:name="_Toc324157456"/>
+      <w:bookmarkStart w:id="2" w:name="_Toc324157456"/>
       <w:r>
         <w:lastRenderedPageBreak/>
         <w:t>Table of Contents</w:t>
       </w:r>
-      <w:bookmarkEnd w:id="3"/>
+      <w:bookmarkEnd w:id="2"/>
     </w:p>
     <w:p>
       <w:pPr>
@@ -4152,7 +4250,7 @@
           <w:lang w:eastAsia="zh-TW"/>
         </w:rPr>
       </w:pPr>
-      <w:bookmarkStart w:id="4" w:name="_Toc324157457"/>
+      <w:bookmarkStart w:id="3" w:name="_Toc324157457"/>
       <w:r>
         <w:rPr>
           <w:lang w:eastAsia="zh-TW"/>
@@ -4160,7 +4258,7 @@
         <w:lastRenderedPageBreak/>
         <w:t>Introduction</w:t>
       </w:r>
-      <w:bookmarkEnd w:id="4"/>
+      <w:bookmarkEnd w:id="3"/>
     </w:p>
     <w:p>
       <w:pPr>
@@ -4227,7 +4325,7 @@
         <w:rPr>
           <w:lang w:eastAsia="zh-TW"/>
         </w:rPr>
-        <w:t>A</w:t>
+        <w:t>a</w:t>
       </w:r>
       <w:r>
         <w:rPr>
@@ -4245,18 +4343,30 @@
         <w:rPr>
           <w:lang w:eastAsia="zh-TW"/>
         </w:rPr>
-        <w:t>, the spiral model</w:t>
+        <w:t xml:space="preserve"> -</w:t>
       </w:r>
       <w:r>
         <w:rPr>
           <w:lang w:eastAsia="zh-TW"/>
         </w:rPr>
-        <w:t xml:space="preserve">, was followed; and </w:t>
+        <w:t xml:space="preserve"> the spiral model</w:t>
       </w:r>
       <w:r>
         <w:rPr>
           <w:lang w:eastAsia="zh-TW"/>
         </w:rPr>
+        <w:t xml:space="preserve"> -</w:t>
+      </w:r>
+      <w:r>
+        <w:rPr>
+          <w:lang w:eastAsia="zh-TW"/>
+        </w:rPr>
+        <w:t xml:space="preserve"> was followed; and </w:t>
+      </w:r>
+      <w:r>
+        <w:rPr>
+          <w:lang w:eastAsia="zh-TW"/>
+        </w:rPr>
         <w:t xml:space="preserve">UML diagrams </w:t>
       </w:r>
       <w:r>
@@ -4355,18 +4465,24 @@
         <w:rPr>
           <w:lang w:eastAsia="zh-TW"/>
         </w:rPr>
-        <w:t>the team members to help each other out</w:t>
+        <w:t>the tea</w:t>
       </w:r>
       <w:r>
         <w:rPr>
           <w:lang w:eastAsia="zh-TW"/>
         </w:rPr>
-        <w:t>, and produce something far greater than</w:t>
+        <w:t>m members to help each other</w:t>
       </w:r>
       <w:r>
         <w:rPr>
           <w:lang w:eastAsia="zh-TW"/>
         </w:rPr>
+        <w:t xml:space="preserve"> and produce something far greater than</w:t>
+      </w:r>
+      <w:r>
+        <w:rPr>
+          <w:lang w:eastAsia="zh-TW"/>
+        </w:rPr>
         <w:t xml:space="preserve"> </w:t>
       </w:r>
       <w:r>
@@ -4411,14 +4527,14 @@
         <w:rPr>
           <w:lang w:eastAsia="zh-TW"/>
         </w:rPr>
-        <w:t>This document contains a full narrative of the project, and reviews of the project. There is also a time management account and a thorough evaluation of the project.</w:t>
+        <w:t>This document contains a full narrative of the project, and reviews the project. There is also a time management account and a thorough evaluation of the project.</w:t>
       </w:r>
     </w:p>
     <w:p>
       <w:pPr>
         <w:pStyle w:val="Heading1"/>
       </w:pPr>
-      <w:bookmarkStart w:id="5" w:name="_Toc324157458"/>
+      <w:bookmarkStart w:id="4" w:name="_Toc324157458"/>
       <w:r>
         <w:rPr>
           <w:rFonts w:hint="eastAsia"/>
@@ -4429,34 +4545,34 @@
       <w:r>
         <w:t>Project History</w:t>
       </w:r>
+      <w:bookmarkEnd w:id="4"/>
+    </w:p>
+    <w:p>
+      <w:pPr>
+        <w:rPr>
+          <w:color w:val="FF0000"/>
+        </w:rPr>
+      </w:pPr>
+      <w:r>
+        <w:rPr>
+          <w:color w:val="FF0000"/>
+          <w:shd w:val="clear" w:color="auto" w:fill="FFFFFF"/>
+        </w:rPr>
+        <w:t>A complete narrative account of the project history</w:t>
+      </w:r>
+    </w:p>
+    <w:p>
+      <w:pPr>
+        <w:pStyle w:val="Heading2"/>
+      </w:pPr>
+      <w:bookmarkStart w:id="5" w:name="_Toc324157459"/>
+      <w:r>
+        <w:t>1.1 Formation and Dynamics</w:t>
+      </w:r>
       <w:bookmarkEnd w:id="5"/>
     </w:p>
     <w:p>
       <w:pPr>
-        <w:rPr>
-          <w:color w:val="FF0000"/>
-        </w:rPr>
-      </w:pPr>
-      <w:r>
-        <w:rPr>
-          <w:color w:val="FF0000"/>
-          <w:shd w:val="clear" w:color="auto" w:fill="FFFFFF"/>
-        </w:rPr>
-        <w:t>A complete narrative account of the project history</w:t>
-      </w:r>
-    </w:p>
-    <w:p>
-      <w:pPr>
-        <w:pStyle w:val="Heading2"/>
-      </w:pPr>
-      <w:bookmarkStart w:id="6" w:name="_Toc324157459"/>
-      <w:r>
-        <w:t>1.1 Formation and Dynamics</w:t>
-      </w:r>
-      <w:bookmarkEnd w:id="6"/>
-    </w:p>
-    <w:p>
-      <w:pPr>
         <w:jc w:val="both"/>
         <w:rPr>
           <w:shd w:val="clear" w:color="auto" w:fill="FFFFFF"/>
@@ -4526,7 +4642,21 @@
         <w:rPr>
           <w:shd w:val="clear" w:color="auto" w:fill="FFFFFF"/>
         </w:rPr>
-        <w:t xml:space="preserve">device. Considering the four stages of Tuckman’s </w:t>
+        <w:t xml:space="preserve">device. Considering the four stages of </w:t>
+      </w:r>
+      <w:proofErr w:type="spellStart"/>
+      <w:r>
+        <w:rPr>
+          <w:shd w:val="clear" w:color="auto" w:fill="FFFFFF"/>
+        </w:rPr>
+        <w:t>Tuckman’s</w:t>
+      </w:r>
+      <w:proofErr w:type="spellEnd"/>
+      <w:r>
+        <w:rPr>
+          <w:shd w:val="clear" w:color="auto" w:fill="FFFFFF"/>
+        </w:rPr>
+        <w:t xml:space="preserve"> </w:t>
       </w:r>
       <w:r>
         <w:rPr>
@@ -4720,7 +4850,21 @@
         <w:rPr>
           <w:shd w:val="clear" w:color="auto" w:fill="FFFFFF"/>
         </w:rPr>
-        <w:t xml:space="preserve">‘Runway Redeclaration’ </w:t>
+        <w:t xml:space="preserve">‘Runway </w:t>
+      </w:r>
+      <w:proofErr w:type="spellStart"/>
+      <w:r>
+        <w:rPr>
+          <w:shd w:val="clear" w:color="auto" w:fill="FFFFFF"/>
+        </w:rPr>
+        <w:t>Redeclaration</w:t>
+      </w:r>
+      <w:proofErr w:type="spellEnd"/>
+      <w:r>
+        <w:rPr>
+          <w:shd w:val="clear" w:color="auto" w:fill="FFFFFF"/>
+        </w:rPr>
+        <w:t xml:space="preserve">’ </w:t>
       </w:r>
       <w:r>
         <w:rPr>
@@ -4940,7 +5084,31 @@
         <w:rPr>
           <w:shd w:val="clear" w:color="auto" w:fill="FFFFFF"/>
         </w:rPr>
-        <w:t xml:space="preserve"> Fortunately throughout the project most members held heterogeneous opinions, however the few times there were differences, we were able to conduct ourselves professional and ensure nothing was taken too personally. Although there were no major conflicts surrounding it, the group did have to decide how the different classes would be separated out into model, view and controller. The team did initially have different opinions on this, but a compromise that everyone agreed was fair was soon reached. </w:t>
+        <w:t xml:space="preserve"> Fortunately throughout the project most members held heterogeneous opinions, however the few times there were differences, we were able to conduct ourselves professional</w:t>
+      </w:r>
+      <w:r>
+        <w:rPr>
+          <w:shd w:val="clear" w:color="auto" w:fill="FFFFFF"/>
+        </w:rPr>
+        <w:t>ly</w:t>
+      </w:r>
+      <w:r>
+        <w:rPr>
+          <w:shd w:val="clear" w:color="auto" w:fill="FFFFFF"/>
+        </w:rPr>
+        <w:t xml:space="preserve"> and ensure nothing was taken too personally. Although there were no major conflicts surrounding it, the group did have to decide how the different </w:t>
+      </w:r>
+      <w:r>
+        <w:rPr>
+          <w:shd w:val="clear" w:color="auto" w:fill="FFFFFF"/>
+        </w:rPr>
+        <w:t xml:space="preserve">Java </w:t>
+      </w:r>
+      <w:r>
+        <w:rPr>
+          <w:shd w:val="clear" w:color="auto" w:fill="FFFFFF"/>
+        </w:rPr>
+        <w:t xml:space="preserve">classes would be separated out into model, view and controller. The team did initially have different opinions on this, but a compromise that everyone agreed was fair was soon reached. </w:t>
       </w:r>
     </w:p>
     <w:p>
@@ -5061,188 +5229,242 @@
         <w:rPr>
           <w:shd w:val="clear" w:color="auto" w:fill="FFFFFF"/>
         </w:rPr>
-        <w:t xml:space="preserve">ost importantly, it is the team’s belief that the experience gained in this kind of team development of reliable, well tested and documented software products is not only very valuable but also much necessary for a future of capable and experienced computer scientists and software engineers.  </w:t>
+        <w:t xml:space="preserve">ost importantly, it is the team’s belief that the experience gained in this kind of team development of reliable, well tested and documented software products is not only very valuable but also </w:t>
+      </w:r>
+      <w:r>
+        <w:rPr>
+          <w:shd w:val="clear" w:color="auto" w:fill="FFFFFF"/>
+        </w:rPr>
+        <w:t xml:space="preserve">very </w:t>
+      </w:r>
+      <w:r>
+        <w:rPr>
+          <w:shd w:val="clear" w:color="auto" w:fill="FFFFFF"/>
+        </w:rPr>
+        <w:t xml:space="preserve">much necessary for a future of capable and experienced computer scientists and software engineers.  </w:t>
       </w:r>
     </w:p>
     <w:p>
       <w:pPr>
         <w:pStyle w:val="Heading2"/>
       </w:pPr>
-      <w:bookmarkStart w:id="7" w:name="_Toc324157460"/>
+      <w:bookmarkStart w:id="6" w:name="_Toc324157460"/>
       <w:r>
         <w:t>1.2 Team Member Review</w:t>
       </w:r>
+      <w:bookmarkEnd w:id="6"/>
+    </w:p>
+    <w:p>
+      <w:pPr>
+        <w:pStyle w:val="Heading3"/>
+      </w:pPr>
+      <w:bookmarkStart w:id="7" w:name="_Toc324157461"/>
+      <w:r>
+        <w:t xml:space="preserve">1.2.1 </w:t>
+      </w:r>
+      <w:r>
+        <w:t>In general</w:t>
+      </w:r>
       <w:bookmarkEnd w:id="7"/>
     </w:p>
     <w:p>
       <w:pPr>
+        <w:jc w:val="both"/>
+        <w:rPr>
+          <w:rFonts w:eastAsia="ヒラギノ角ゴ Pro W3"/>
+          <w:color w:val="000000"/>
+          <w:szCs w:val="24"/>
+        </w:rPr>
+      </w:pPr>
+      <w:r>
+        <w:rPr>
+          <w:rFonts w:eastAsia="ヒラギノ角ゴ Pro W3"/>
+          <w:color w:val="000000"/>
+          <w:szCs w:val="24"/>
+        </w:rPr>
+        <w:t>The amount of time that each member of the team contributed</w:t>
+      </w:r>
+      <w:r>
+        <w:rPr>
+          <w:rFonts w:eastAsia="ヒラギノ角ゴ Pro W3"/>
+          <w:color w:val="000000"/>
+          <w:szCs w:val="24"/>
+        </w:rPr>
+        <w:t xml:space="preserve"> to the project</w:t>
+      </w:r>
+      <w:r>
+        <w:rPr>
+          <w:rFonts w:eastAsia="ヒラギノ角ゴ Pro W3"/>
+          <w:color w:val="000000"/>
+          <w:szCs w:val="24"/>
+        </w:rPr>
+        <w:t xml:space="preserve"> is fairly similar. Unfortunately</w:t>
+      </w:r>
+      <w:r>
+        <w:rPr>
+          <w:rFonts w:eastAsia="ヒラギノ角ゴ Pro W3"/>
+          <w:color w:val="000000"/>
+          <w:szCs w:val="24"/>
+        </w:rPr>
+        <w:t>,</w:t>
+      </w:r>
+      <w:r>
+        <w:rPr>
+          <w:rFonts w:eastAsia="ヒラギノ角ゴ Pro W3"/>
+          <w:color w:val="000000"/>
+          <w:szCs w:val="24"/>
+        </w:rPr>
+        <w:t xml:space="preserve"> there were times where everyone had fallen behind schedule, but as time progressed these hours tended to </w:t>
+      </w:r>
+      <w:r>
+        <w:rPr>
+          <w:rFonts w:eastAsia="ヒラギノ角ゴ Pro W3"/>
+          <w:color w:val="000000"/>
+          <w:szCs w:val="24"/>
+        </w:rPr>
+        <w:t>be made up for</w:t>
+      </w:r>
+      <w:r>
+        <w:rPr>
+          <w:rFonts w:eastAsia="ヒラギノ角ゴ Pro W3"/>
+          <w:color w:val="000000"/>
+          <w:szCs w:val="24"/>
+        </w:rPr>
+        <w:t xml:space="preserve"> thanks to the commitment everyone felt to the group</w:t>
+      </w:r>
+      <w:r>
+        <w:rPr>
+          <w:rFonts w:eastAsia="ヒラギノ角ゴ Pro W3"/>
+          <w:color w:val="000000"/>
+          <w:szCs w:val="24"/>
+        </w:rPr>
+        <w:t>.</w:t>
+      </w:r>
+    </w:p>
+    <w:p>
+      <w:pPr>
+        <w:jc w:val="both"/>
+        <w:rPr>
+          <w:rFonts w:eastAsia="ヒラギノ角ゴ Pro W3"/>
+          <w:color w:val="000000"/>
+          <w:szCs w:val="24"/>
+        </w:rPr>
+      </w:pPr>
+      <w:r>
+        <w:rPr>
+          <w:rFonts w:eastAsia="ヒラギノ角ゴ Pro W3"/>
+          <w:color w:val="000000"/>
+          <w:szCs w:val="24"/>
+        </w:rPr>
+        <w:t xml:space="preserve">Since the Java skills of the team were fairly evenly distributed, all members invested time in programming. Oscar and Kelvin worked as a pair developing the model classes, this required them to have a good understanding of the problem domain, and translate this knowledge into code. </w:t>
+      </w:r>
+    </w:p>
+    <w:p>
+      <w:pPr>
+        <w:jc w:val="both"/>
+        <w:rPr>
+          <w:rFonts w:eastAsia="ヒラギノ角ゴ Pro W3"/>
+          <w:color w:val="000000"/>
+          <w:szCs w:val="24"/>
+        </w:rPr>
+      </w:pPr>
+      <w:proofErr w:type="spellStart"/>
+      <w:r>
+        <w:rPr>
+          <w:rFonts w:eastAsia="ヒラギノ角ゴ Pro W3"/>
+          <w:color w:val="000000"/>
+          <w:szCs w:val="24"/>
+        </w:rPr>
+        <w:t>Kristian</w:t>
+      </w:r>
+      <w:proofErr w:type="spellEnd"/>
+      <w:r>
+        <w:rPr>
+          <w:rFonts w:eastAsia="ヒラギノ角ゴ Pro W3"/>
+          <w:color w:val="000000"/>
+          <w:szCs w:val="24"/>
+        </w:rPr>
+        <w:t xml:space="preserve"> was working mainly on the visualisations, so also had to understand the logic of the model, and use this to create clear and concise</w:t>
+      </w:r>
+      <w:r>
+        <w:rPr>
+          <w:rFonts w:eastAsia="ヒラギノ角ゴ Pro W3"/>
+          <w:color w:val="000000"/>
+          <w:szCs w:val="24"/>
+        </w:rPr>
+        <w:t xml:space="preserve"> </w:t>
+      </w:r>
+      <w:r>
+        <w:rPr>
+          <w:rFonts w:eastAsia="ヒラギノ角ゴ Pro W3"/>
+          <w:color w:val="000000"/>
+          <w:szCs w:val="24"/>
+        </w:rPr>
+        <w:t>visu</w:t>
+      </w:r>
+      <w:r>
+        <w:rPr>
+          <w:rFonts w:eastAsia="ヒラギノ角ゴ Pro W3"/>
+          <w:color w:val="000000"/>
+          <w:szCs w:val="24"/>
+        </w:rPr>
+        <w:t>al</w:t>
+      </w:r>
+      <w:r>
+        <w:rPr>
+          <w:rFonts w:eastAsia="ヒラギノ角ゴ Pro W3"/>
+          <w:color w:val="000000"/>
+          <w:szCs w:val="24"/>
+        </w:rPr>
+        <w:t xml:space="preserve"> representations of the information. Edward and Brian worked mainly on the Java Swing GUI, implementing the View components, and the Controller’s listeners. </w:t>
+      </w:r>
+    </w:p>
+    <w:p>
+      <w:pPr>
+        <w:jc w:val="both"/>
+        <w:rPr>
+          <w:rFonts w:eastAsia="ヒラギノ角ゴ Pro W3"/>
+          <w:color w:val="000000"/>
+          <w:szCs w:val="24"/>
+        </w:rPr>
+      </w:pPr>
+      <w:r>
+        <w:rPr>
+          <w:rFonts w:eastAsia="ヒラギノ角ゴ Pro W3"/>
+          <w:color w:val="000000"/>
+          <w:szCs w:val="24"/>
+        </w:rPr>
+        <w:t>Each individual member has put</w:t>
+      </w:r>
+      <w:r>
+        <w:rPr>
+          <w:rFonts w:eastAsia="ヒラギノ角ゴ Pro W3"/>
+          <w:color w:val="000000"/>
+          <w:szCs w:val="24"/>
+        </w:rPr>
+        <w:t xml:space="preserve"> a lot of</w:t>
+      </w:r>
+      <w:r>
+        <w:rPr>
+          <w:rFonts w:eastAsia="ヒラギノ角ゴ Pro W3"/>
+          <w:color w:val="000000"/>
+          <w:szCs w:val="24"/>
+        </w:rPr>
+        <w:t xml:space="preserve"> effort into the project, however there was a different pattern with respect to time for when the member puts the effort in and produces work. This is also reflected by the time expenditure graphs and SVN commit reports in the later sections of this report.</w:t>
+      </w:r>
+    </w:p>
+    <w:p>
+      <w:pPr>
         <w:pStyle w:val="Heading3"/>
       </w:pPr>
-      <w:bookmarkStart w:id="8" w:name="_Toc324157461"/>
-      <w:r>
-        <w:t xml:space="preserve">1.2.1 </w:t>
-      </w:r>
-      <w:r>
-        <w:t>In general</w:t>
+      <w:bookmarkStart w:id="8" w:name="_Toc324157462"/>
+      <w:r>
+        <w:t xml:space="preserve">1.2.2 </w:t>
+      </w:r>
+      <w:r>
+        <w:t>Brian</w:t>
       </w:r>
       <w:bookmarkEnd w:id="8"/>
-    </w:p>
-    <w:p>
-      <w:pPr>
-        <w:jc w:val="both"/>
-        <w:rPr>
-          <w:rFonts w:eastAsia="ヒラギノ角ゴ Pro W3"/>
-          <w:color w:val="000000"/>
-          <w:szCs w:val="24"/>
-        </w:rPr>
-      </w:pPr>
-      <w:r>
-        <w:rPr>
-          <w:rFonts w:eastAsia="ヒラギノ角ゴ Pro W3"/>
-          <w:color w:val="000000"/>
-          <w:szCs w:val="24"/>
-        </w:rPr>
-        <w:t>The amount of time that each member of the team contributed</w:t>
-      </w:r>
-      <w:r>
-        <w:rPr>
-          <w:rFonts w:eastAsia="ヒラギノ角ゴ Pro W3"/>
-          <w:color w:val="000000"/>
-          <w:szCs w:val="24"/>
-        </w:rPr>
-        <w:t xml:space="preserve"> to the project</w:t>
-      </w:r>
-      <w:r>
-        <w:rPr>
-          <w:rFonts w:eastAsia="ヒラギノ角ゴ Pro W3"/>
-          <w:color w:val="000000"/>
-          <w:szCs w:val="24"/>
-        </w:rPr>
-        <w:t xml:space="preserve"> is fairly similar. Unfortunately</w:t>
-      </w:r>
-      <w:r>
-        <w:rPr>
-          <w:rFonts w:eastAsia="ヒラギノ角ゴ Pro W3"/>
-          <w:color w:val="000000"/>
-          <w:szCs w:val="24"/>
-        </w:rPr>
-        <w:t>,</w:t>
-      </w:r>
-      <w:r>
-        <w:rPr>
-          <w:rFonts w:eastAsia="ヒラギノ角ゴ Pro W3"/>
-          <w:color w:val="000000"/>
-          <w:szCs w:val="24"/>
-        </w:rPr>
-        <w:t xml:space="preserve"> there were times where everyone had fallen behind schedule, but as time progressed these hours tended to </w:t>
-      </w:r>
-      <w:r>
-        <w:rPr>
-          <w:rFonts w:eastAsia="ヒラギノ角ゴ Pro W3"/>
-          <w:color w:val="000000"/>
-          <w:szCs w:val="24"/>
-        </w:rPr>
-        <w:t>be made up for</w:t>
-      </w:r>
-      <w:r>
-        <w:rPr>
-          <w:rFonts w:eastAsia="ヒラギノ角ゴ Pro W3"/>
-          <w:color w:val="000000"/>
-          <w:szCs w:val="24"/>
-        </w:rPr>
-        <w:t xml:space="preserve"> thanks to the commitment everyone felt to the group</w:t>
-      </w:r>
-      <w:r>
-        <w:rPr>
-          <w:rFonts w:eastAsia="ヒラギノ角ゴ Pro W3"/>
-          <w:color w:val="000000"/>
-          <w:szCs w:val="24"/>
-        </w:rPr>
-        <w:t>.</w:t>
-      </w:r>
-    </w:p>
-    <w:p>
-      <w:pPr>
-        <w:jc w:val="both"/>
-        <w:rPr>
-          <w:rFonts w:eastAsia="ヒラギノ角ゴ Pro W3"/>
-          <w:color w:val="000000"/>
-          <w:szCs w:val="24"/>
-        </w:rPr>
-      </w:pPr>
-      <w:r>
-        <w:rPr>
-          <w:rFonts w:eastAsia="ヒラギノ角ゴ Pro W3"/>
-          <w:color w:val="000000"/>
-          <w:szCs w:val="24"/>
-        </w:rPr>
-        <w:t xml:space="preserve">Since the Java skills of the team were fairly evenly distributed, all members invested time in programming. Oscar and Kelvin worked as a pair developing the model classes, this required them to have a good understanding of the problem domain, and translate this knowledge into code. </w:t>
-      </w:r>
-    </w:p>
-    <w:p>
-      <w:pPr>
-        <w:jc w:val="both"/>
-        <w:rPr>
-          <w:rFonts w:eastAsia="ヒラギノ角ゴ Pro W3"/>
-          <w:color w:val="000000"/>
-          <w:szCs w:val="24"/>
-        </w:rPr>
-      </w:pPr>
-      <w:r>
-        <w:rPr>
-          <w:rFonts w:eastAsia="ヒラギノ角ゴ Pro W3"/>
-          <w:color w:val="000000"/>
-          <w:szCs w:val="24"/>
-        </w:rPr>
-        <w:t xml:space="preserve">Kristian was working mainly on the visualisations, so also had to understand the logic of the model, and use this to create clear and concise representations of the information. Edward and Brian worked mainly on the Java Swing GUI, implementing the View components, and the Controller’s listeners. </w:t>
-      </w:r>
-    </w:p>
-    <w:p>
-      <w:pPr>
-        <w:jc w:val="both"/>
-        <w:rPr>
-          <w:rFonts w:eastAsia="ヒラギノ角ゴ Pro W3"/>
-          <w:color w:val="000000"/>
-          <w:szCs w:val="24"/>
-        </w:rPr>
-      </w:pPr>
-      <w:r>
-        <w:rPr>
-          <w:rFonts w:eastAsia="ヒラギノ角ゴ Pro W3"/>
-          <w:color w:val="000000"/>
-          <w:szCs w:val="24"/>
-        </w:rPr>
-        <w:t>Each individual member has put</w:t>
-      </w:r>
-      <w:r>
-        <w:rPr>
-          <w:rFonts w:eastAsia="ヒラギノ角ゴ Pro W3"/>
-          <w:color w:val="000000"/>
-          <w:szCs w:val="24"/>
-        </w:rPr>
-        <w:t xml:space="preserve"> a lot of</w:t>
-      </w:r>
-      <w:r>
-        <w:rPr>
-          <w:rFonts w:eastAsia="ヒラギノ角ゴ Pro W3"/>
-          <w:color w:val="000000"/>
-          <w:szCs w:val="24"/>
-        </w:rPr>
-        <w:t xml:space="preserve"> effort into the project, however there was a different pattern with respect to time for when the member puts the effort in and produces work. This is also reflected by the time expenditure graphs and SVN commit reports in the later sections of this report.</w:t>
-      </w:r>
-    </w:p>
-    <w:p>
-      <w:pPr>
-        <w:pStyle w:val="Heading3"/>
-      </w:pPr>
-      <w:bookmarkStart w:id="9" w:name="_Toc324157462"/>
-      <w:r>
-        <w:t xml:space="preserve">1.2.2 </w:t>
-      </w:r>
-      <w:r>
-        <w:t>Brian</w:t>
-      </w:r>
-      <w:bookmarkEnd w:id="9"/>
     </w:p>
     <w:p>
       <w:pPr>
@@ -5299,7 +5521,16 @@
           <w:color w:val="000000"/>
           <w:szCs w:val="24"/>
         </w:rPr>
-        <w:t xml:space="preserve"> he understood the program so he could help the other members and offer advice. </w:t>
+        <w:t xml:space="preserve"> he understood the program so he could help the </w:t>
+      </w:r>
+      <w:r>
+        <w:rPr>
+          <w:rFonts w:eastAsia="ヒラギノ角ゴ Pro W3"/>
+          <w:color w:val="000000"/>
+          <w:szCs w:val="24"/>
+        </w:rPr>
+        <w:lastRenderedPageBreak/>
+        <w:t xml:space="preserve">other members and offer advice. </w:t>
       </w:r>
       <w:r>
         <w:rPr>
@@ -5386,15 +5617,16 @@
       <w:pPr>
         <w:pStyle w:val="Heading3"/>
       </w:pPr>
-      <w:bookmarkStart w:id="10" w:name="_Toc324157463"/>
-      <w:r>
-        <w:lastRenderedPageBreak/>
+      <w:bookmarkStart w:id="9" w:name="_Toc324157463"/>
+      <w:r>
         <w:t xml:space="preserve">1.2.3 </w:t>
       </w:r>
+      <w:proofErr w:type="spellStart"/>
       <w:r>
         <w:t>Kristian</w:t>
       </w:r>
-      <w:bookmarkEnd w:id="10"/>
+      <w:bookmarkEnd w:id="9"/>
+      <w:proofErr w:type="spellEnd"/>
     </w:p>
     <w:p>
       <w:pPr>
@@ -5451,15 +5683,16 @@
           <w:color w:val="000000"/>
           <w:szCs w:val="24"/>
         </w:rPr>
-        <w:t xml:space="preserve"> Although Kris was often difficult to motivate to work, the contributions that he made to the project were of a consistently high standard.</w:t>
-      </w:r>
+        <w:t xml:space="preserve"> Although </w:t>
+      </w:r>
+      <w:proofErr w:type="spellStart"/>
       <w:r>
         <w:rPr>
           <w:rFonts w:eastAsia="ヒラギノ角ゴ Pro W3"/>
           <w:color w:val="000000"/>
           <w:szCs w:val="24"/>
         </w:rPr>
-        <w:t xml:space="preserve"> This work was done very swiftly and team members were pleased to see regular commits and more pretty visualisations reflected by Kristian’s skill and effort.</w:t>
+        <w:t>Kris</w:t>
       </w:r>
       <w:r>
         <w:rPr>
@@ -5467,7 +5700,92 @@
           <w:color w:val="000000"/>
           <w:szCs w:val="24"/>
         </w:rPr>
-        <w:t xml:space="preserve"> Kris also had the role of producing and updating the Gantt charts that were used throughout the project.</w:t>
+        <w:t>tian</w:t>
+      </w:r>
+      <w:proofErr w:type="spellEnd"/>
+      <w:r>
+        <w:rPr>
+          <w:rFonts w:eastAsia="ヒラギノ角ゴ Pro W3"/>
+          <w:color w:val="000000"/>
+          <w:szCs w:val="24"/>
+        </w:rPr>
+        <w:t xml:space="preserve"> was often difficult to motivate to work, the contributions that he made to the project were of a consistently high standard.</w:t>
+      </w:r>
+      <w:r>
+        <w:rPr>
+          <w:rFonts w:eastAsia="ヒラギノ角ゴ Pro W3"/>
+          <w:color w:val="000000"/>
+          <w:szCs w:val="24"/>
+        </w:rPr>
+        <w:t xml:space="preserve"> This work was done very swiftly and team members were pleased to see regular commits and </w:t>
+      </w:r>
+      <w:r>
+        <w:rPr>
+          <w:rFonts w:eastAsia="ヒラギノ角ゴ Pro W3"/>
+          <w:color w:val="000000"/>
+          <w:szCs w:val="24"/>
+        </w:rPr>
+        <w:t>better</w:t>
+      </w:r>
+      <w:r>
+        <w:rPr>
+          <w:rFonts w:eastAsia="ヒラギノ角ゴ Pro W3"/>
+          <w:color w:val="000000"/>
+          <w:szCs w:val="24"/>
+        </w:rPr>
+        <w:t xml:space="preserve"> visualisations reflected by </w:t>
+      </w:r>
+      <w:proofErr w:type="spellStart"/>
+      <w:r>
+        <w:rPr>
+          <w:rFonts w:eastAsia="ヒラギノ角ゴ Pro W3"/>
+          <w:color w:val="000000"/>
+          <w:szCs w:val="24"/>
+        </w:rPr>
+        <w:t>Kristian’s</w:t>
+      </w:r>
+      <w:proofErr w:type="spellEnd"/>
+      <w:r>
+        <w:rPr>
+          <w:rFonts w:eastAsia="ヒラギノ角ゴ Pro W3"/>
+          <w:color w:val="000000"/>
+          <w:szCs w:val="24"/>
+        </w:rPr>
+        <w:t xml:space="preserve"> skill and effort.</w:t>
+      </w:r>
+      <w:r>
+        <w:rPr>
+          <w:rFonts w:eastAsia="ヒラギノ角ゴ Pro W3"/>
+          <w:color w:val="000000"/>
+          <w:szCs w:val="24"/>
+        </w:rPr>
+        <w:t xml:space="preserve"> </w:t>
+      </w:r>
+      <w:proofErr w:type="spellStart"/>
+      <w:r>
+        <w:rPr>
+          <w:rFonts w:eastAsia="ヒラギノ角ゴ Pro W3"/>
+          <w:color w:val="000000"/>
+          <w:szCs w:val="24"/>
+        </w:rPr>
+        <w:t>Kris</w:t>
+      </w:r>
+      <w:r>
+        <w:rPr>
+          <w:rFonts w:eastAsia="ヒラギノ角ゴ Pro W3"/>
+          <w:color w:val="000000"/>
+          <w:szCs w:val="24"/>
+        </w:rPr>
+        <w:t>tian</w:t>
+      </w:r>
+      <w:proofErr w:type="spellEnd"/>
+      <w:r>
+        <w:rPr>
+          <w:rFonts w:eastAsia="ヒラギノ角ゴ Pro W3"/>
+          <w:color w:val="000000"/>
+          <w:szCs w:val="24"/>
+        </w:rPr>
+        <w:t xml:space="preserve"> also had the role of producing and updating the Gantt charts that were used throughout the project.</w:t>
       </w:r>
     </w:p>
     <w:p>
@@ -5475,14 +5793,14 @@
         <w:pStyle w:val="Heading3"/>
         <w:jc w:val="both"/>
       </w:pPr>
-      <w:bookmarkStart w:id="11" w:name="_Toc324157464"/>
+      <w:bookmarkStart w:id="10" w:name="_Toc324157464"/>
       <w:r>
         <w:t xml:space="preserve">1.2.4 </w:t>
       </w:r>
       <w:r>
         <w:t>Kelvin</w:t>
       </w:r>
-      <w:bookmarkEnd w:id="11"/>
+      <w:bookmarkEnd w:id="10"/>
     </w:p>
     <w:p>
       <w:pPr>
@@ -5493,6 +5811,7 @@
           <w:szCs w:val="24"/>
         </w:rPr>
       </w:pPr>
+      <w:proofErr w:type="gramStart"/>
       <w:r>
         <w:rPr>
           <w:rFonts w:eastAsia="ヒラギノ角ゴ Pro W3"/>
@@ -5515,7 +5834,16 @@
           <w:color w:val="000000"/>
           <w:szCs w:val="24"/>
         </w:rPr>
-        <w:t xml:space="preserve">. Lots of meetings with Oscar ensured work was done on time and to a standard everyone else expected </w:t>
+        <w:t>.</w:t>
+      </w:r>
+      <w:proofErr w:type="gramEnd"/>
+      <w:r>
+        <w:rPr>
+          <w:rFonts w:eastAsia="ヒラギノ角ゴ Pro W3"/>
+          <w:color w:val="000000"/>
+          <w:szCs w:val="24"/>
+        </w:rPr>
+        <w:t xml:space="preserve"> Lots of meetings with Oscar ensured work was done on time and to a standard everyone else expected </w:t>
       </w:r>
       <w:r>
         <w:rPr>
@@ -5587,14 +5915,14 @@
         <w:pStyle w:val="Heading3"/>
         <w:jc w:val="both"/>
       </w:pPr>
-      <w:bookmarkStart w:id="12" w:name="_Toc324157465"/>
+      <w:bookmarkStart w:id="11" w:name="_Toc324157465"/>
       <w:r>
         <w:t xml:space="preserve">1.2.5 </w:t>
       </w:r>
       <w:r>
         <w:t>Oscar</w:t>
       </w:r>
-      <w:bookmarkEnd w:id="12"/>
+      <w:bookmarkEnd w:id="11"/>
     </w:p>
     <w:p>
       <w:pPr>
@@ -5611,7 +5939,39 @@
           <w:color w:val="000000"/>
           <w:szCs w:val="24"/>
         </w:rPr>
-        <w:t xml:space="preserve">During the early phases of the project, Oscar was placed in charge of the user interface design; he produced the initial wire frames on which the applications interface was based. Along with Kelvin developed the model code, thanks to frequent meetings, the two were able to produce good code, that fulfilled its requirements. During </w:t>
+        <w:t>During the early phases of the project, Oscar was placed in charge of the user interface design; he produced the initial wire frames on which the applications interface was based. Along with Kelvin</w:t>
+      </w:r>
+      <w:r>
+        <w:rPr>
+          <w:rFonts w:eastAsia="ヒラギノ角ゴ Pro W3"/>
+          <w:color w:val="000000"/>
+          <w:szCs w:val="24"/>
+        </w:rPr>
+        <w:t>,</w:t>
+      </w:r>
+      <w:r>
+        <w:rPr>
+          <w:rFonts w:eastAsia="ヒラギノ角ゴ Pro W3"/>
+          <w:color w:val="000000"/>
+          <w:szCs w:val="24"/>
+        </w:rPr>
+        <w:t xml:space="preserve"> developed the model code, thanks to frequent meetings, the two</w:t>
+      </w:r>
+      <w:r>
+        <w:rPr>
+          <w:rFonts w:eastAsia="ヒラギノ角ゴ Pro W3"/>
+          <w:color w:val="000000"/>
+          <w:szCs w:val="24"/>
+        </w:rPr>
+        <w:t xml:space="preserve"> were able to produce good code</w:t>
+      </w:r>
+      <w:r>
+        <w:rPr>
+          <w:rFonts w:eastAsia="ヒラギノ角ゴ Pro W3"/>
+          <w:color w:val="000000"/>
+          <w:szCs w:val="24"/>
+        </w:rPr>
+        <w:t xml:space="preserve"> that fulfilled its requirements. During </w:t>
       </w:r>
       <w:r>
         <w:rPr>
@@ -5635,73 +5995,105 @@
         <w:pStyle w:val="Heading3"/>
         <w:jc w:val="both"/>
       </w:pPr>
-      <w:bookmarkStart w:id="13" w:name="_Toc324157466"/>
+      <w:bookmarkStart w:id="12" w:name="_Toc324157466"/>
       <w:r>
         <w:t xml:space="preserve">1.2.6 </w:t>
       </w:r>
       <w:r>
         <w:t>Edward</w:t>
       </w:r>
+      <w:bookmarkEnd w:id="12"/>
+    </w:p>
+    <w:p>
+      <w:pPr>
+        <w:jc w:val="both"/>
+        <w:rPr>
+          <w:lang w:eastAsia="zh-TW"/>
+        </w:rPr>
+      </w:pPr>
+      <w:r>
+        <w:rPr>
+          <w:lang w:eastAsia="zh-TW"/>
+        </w:rPr>
+        <w:t xml:space="preserve">Edward began work early and contributed a lot to the group ensuring that the project plan was complete and that the first presentation went smoothly. Under the weight of other coursework his input to the project </w:t>
+      </w:r>
+      <w:r>
+        <w:rPr>
+          <w:lang w:eastAsia="zh-TW"/>
+        </w:rPr>
+        <w:t>decreased to very low</w:t>
+      </w:r>
+      <w:r>
+        <w:rPr>
+          <w:lang w:eastAsia="zh-TW"/>
+        </w:rPr>
+        <w:t xml:space="preserve"> during the Easter vacation and the wee</w:t>
+      </w:r>
+      <w:r>
+        <w:rPr>
+          <w:lang w:eastAsia="zh-TW"/>
+        </w:rPr>
+        <w:t>ks surround it.</w:t>
+      </w:r>
+    </w:p>
+    <w:p>
+      <w:pPr>
+        <w:jc w:val="both"/>
+        <w:rPr>
+          <w:lang w:eastAsia="zh-TW"/>
+        </w:rPr>
+      </w:pPr>
+      <w:r>
+        <w:rPr>
+          <w:lang w:eastAsia="zh-TW"/>
+        </w:rPr>
+        <w:t>Towards the end of the project, once other coursework was out of the way, Edward began working a lot hard</w:t>
+      </w:r>
+      <w:r>
+        <w:rPr>
+          <w:lang w:eastAsia="zh-TW"/>
+        </w:rPr>
+        <w:t>er</w:t>
+      </w:r>
+      <w:r>
+        <w:rPr>
+          <w:lang w:eastAsia="zh-TW"/>
+        </w:rPr>
+        <w:t xml:space="preserve"> on the project, quickly making up for the lack of progress during Easter. He spent large amounts of time on the programming and on the production of the reports.  Edward conducted several code reviews, ensuring that the classes were well written, correct and properly documented, he also proof read, and reworded both D3 and D4</w:t>
+      </w:r>
+      <w:r>
+        <w:rPr>
+          <w:lang w:eastAsia="zh-TW"/>
+        </w:rPr>
+        <w:t xml:space="preserve"> to ensure they maintained a consistent tone where necessary.</w:t>
+      </w:r>
+    </w:p>
+    <w:p>
+      <w:pPr>
+        <w:jc w:val="both"/>
+        <w:rPr>
+          <w:lang w:eastAsia="zh-TW"/>
+        </w:rPr>
+      </w:pPr>
+      <w:r>
+        <w:rPr>
+          <w:lang w:eastAsia="zh-TW"/>
+        </w:rPr>
+        <w:t xml:space="preserve">Although the consistency of the amount of work Edward produced on a week by week basis was fairly poor, throughout the project he contributed more than any other member of the </w:t>
+      </w:r>
+      <w:r>
+        <w:rPr>
+          <w:lang w:eastAsia="zh-TW"/>
+        </w:rPr>
+        <w:t>group, acting as a key force in bringing t</w:t>
+      </w:r>
+      <w:bookmarkStart w:id="13" w:name="_GoBack"/>
       <w:bookmarkEnd w:id="13"/>
-    </w:p>
-    <w:p>
-      <w:pPr>
-        <w:jc w:val="both"/>
+      <w:r>
         <w:rPr>
           <w:lang w:eastAsia="zh-TW"/>
         </w:rPr>
-      </w:pPr>
-      <w:r>
-        <w:rPr>
-          <w:lang w:eastAsia="zh-TW"/>
-        </w:rPr>
-        <w:t>Edward began work early and contributed a lot to the group ensuring that the project plan was complete and that the first presentation went smoothly. Under the weight of other coursework his input to the project died down during the Easter vacation and the wee</w:t>
-      </w:r>
-      <w:r>
-        <w:rPr>
-          <w:lang w:eastAsia="zh-TW"/>
-        </w:rPr>
-        <w:t>ks surround it.</w:t>
-      </w:r>
-    </w:p>
-    <w:p>
-      <w:pPr>
-        <w:jc w:val="both"/>
-        <w:rPr>
-          <w:lang w:eastAsia="zh-TW"/>
-        </w:rPr>
-      </w:pPr>
-      <w:r>
-        <w:rPr>
-          <w:lang w:eastAsia="zh-TW"/>
-        </w:rPr>
-        <w:t>Towards the end of the project, once other coursework was out of the way, Edward began working a lot hard on the project, quickly making up for the lack of progress during Easter. He spent large amounts of time on the programming and on the production of the reports.  Edward conducted several code reviews, ensuring that the classes were well written, correct and properly documented, he also proof read, and reworded both D3 and D4</w:t>
-      </w:r>
-      <w:r>
-        <w:rPr>
-          <w:lang w:eastAsia="zh-TW"/>
-        </w:rPr>
-        <w:t xml:space="preserve"> to ensure they maintained a consistent tone where necessary.</w:t>
-      </w:r>
-    </w:p>
-    <w:p>
-      <w:pPr>
-        <w:jc w:val="both"/>
-        <w:rPr>
-          <w:lang w:eastAsia="zh-TW"/>
-        </w:rPr>
-      </w:pPr>
-      <w:r>
-        <w:rPr>
-          <w:lang w:eastAsia="zh-TW"/>
-        </w:rPr>
-        <w:t xml:space="preserve">Although the consistency of the amount of work Edward produced on a week by week basis was fairly poor, throughout the project he contributed more than any other member of the </w:t>
-      </w:r>
-      <w:r>
-        <w:rPr>
-          <w:lang w:eastAsia="zh-TW"/>
-        </w:rPr>
-        <w:t>group, acting as a key force in bringing the group up to a good level of progress.</w:t>
+        <w:t>he group up to a good level of progress.</w:t>
       </w:r>
     </w:p>
     <w:p>
@@ -5999,16 +6391,32 @@
         <w:jc w:val="both"/>
       </w:pPr>
       <w:r>
-        <w:t>Working pairs were appointed: Kelvin and Oscar were assigned the Model</w:t>
-      </w:r>
-      <w:r>
-        <w:t>, they were concerned with the classes that model the problem domain</w:t>
+        <w:t xml:space="preserve">Working pairs were appointed: Kelvin and Oscar were assigned the </w:t>
+      </w:r>
+      <w:proofErr w:type="gramStart"/>
+      <w:r>
+        <w:t>Model</w:t>
+      </w:r>
+      <w:r>
+        <w:t>,</w:t>
+      </w:r>
+      <w:proofErr w:type="gramEnd"/>
+      <w:r>
+        <w:t xml:space="preserve"> they were concerned with the classes that model the problem domain</w:t>
       </w:r>
       <w:r>
         <w:t>.</w:t>
       </w:r>
       <w:r>
-        <w:t xml:space="preserve"> Kristian and Edward </w:t>
+        <w:t xml:space="preserve"> </w:t>
+      </w:r>
+      <w:proofErr w:type="spellStart"/>
+      <w:r>
+        <w:t>Kristian</w:t>
+      </w:r>
+      <w:proofErr w:type="spellEnd"/>
+      <w:r>
+        <w:t xml:space="preserve"> and Edward </w:t>
       </w:r>
       <w:r>
         <w:t>were given the task of implementing the</w:t>
@@ -6434,7 +6842,15 @@
         <w:jc w:val="both"/>
       </w:pPr>
       <w:r>
-        <w:t>At the end of the week Edward performed a code review on the Model, and produced javadoc style comments for the classes.</w:t>
+        <w:t xml:space="preserve">At the end of the week Edward performed a code review on the Model, and produced </w:t>
+      </w:r>
+      <w:proofErr w:type="spellStart"/>
+      <w:r>
+        <w:t>javadoc</w:t>
+      </w:r>
+      <w:proofErr w:type="spellEnd"/>
+      <w:r>
+        <w:t xml:space="preserve"> style comments for the classes.</w:t>
       </w:r>
     </w:p>
     <w:p>
@@ -6772,10 +7188,23 @@
         <w:jc w:val="both"/>
       </w:pPr>
       <w:r>
-        <w:t xml:space="preserve">It wasn’t until these problems arose that the team fully understood the importance of good design. The group agrees that the interfaces for each class should have been thoroughly discussed, and then defined. The interfaces should have been designed to offer all the functionality that that class needs to offer, so would never need altering. </w:t>
-      </w:r>
-      <w:r>
-        <w:t>Good interfaces, represented on a good class diagram which has a good level of detail is very necessary in order to improve a later integration of the modules of any project.</w:t>
+        <w:t xml:space="preserve">It wasn’t until these problems arose that the team fully understood the importance of good design. The group agrees that the interfaces for each class should have been thoroughly discussed, and then defined. The interfaces should have been designed to offer all the functionality that that class needs to </w:t>
+      </w:r>
+      <w:proofErr w:type="gramStart"/>
+      <w:r>
+        <w:t>offer,</w:t>
+      </w:r>
+      <w:proofErr w:type="gramEnd"/>
+      <w:r>
+        <w:t xml:space="preserve"> so would never need altering. </w:t>
+      </w:r>
+      <w:proofErr w:type="gramStart"/>
+      <w:r>
+        <w:t>Good interfaces</w:t>
+      </w:r>
+      <w:proofErr w:type="gramEnd"/>
+      <w:r>
+        <w:t>, represented on a good class diagram which has a good level of detail is very necessary in order to improve a later integration of the modules of any project.</w:t>
       </w:r>
     </w:p>
     <w:p>
@@ -6953,7 +7382,23 @@
         <w:rPr>
           <w:lang w:eastAsia="en-US"/>
         </w:rPr>
-        <w:t>“In my opinion, despite any differences or difficulties we might have came across, the value of this project as a learning tool is of great proportions. I value and thank those moments were the stress was obvious amongst every team member, those moments when I had to stay up late or working way to many hours on row in an effort to catch up where we fall behind, when we thought we were in trouble; I treasure all of those because I know as a fact that tomorrow, when I face a similar real life situation, when I start working on a project with a new team and we are designing a project plan, when I have free time and I do not feel like doing some work; it is in those situations when I will put to use what I’ve learnt today.</w:t>
+        <w:t xml:space="preserve">“In my opinion, despite any differences or difficulties we might have </w:t>
+      </w:r>
+      <w:proofErr w:type="spellStart"/>
+      <w:proofErr w:type="gramStart"/>
+      <w:r>
+        <w:rPr>
+          <w:lang w:eastAsia="en-US"/>
+        </w:rPr>
+        <w:t>came</w:t>
+      </w:r>
+      <w:proofErr w:type="spellEnd"/>
+      <w:proofErr w:type="gramEnd"/>
+      <w:r>
+        <w:rPr>
+          <w:lang w:eastAsia="en-US"/>
+        </w:rPr>
+        <w:t xml:space="preserve"> across, the value of this project as a learning tool is of great proportions. I value and thank those moments were the stress was obvious amongst every team member, those moments when I had to stay up late or working way to many hours on row in an effort to catch up where we fall behind, when we thought we were in trouble; I treasure all of those because I know as a fact that tomorrow, when I face a similar real life situation, when I start working on a project with a new team and we are designing a project plan, when I have free time and I do not feel like doing some work; it is in those situations when I will put to use what I’ve learnt today.</w:t>
       </w:r>
     </w:p>
     <w:p>
@@ -6985,10 +7430,12 @@
       <w:r>
         <w:t xml:space="preserve">1.5.4 </w:t>
       </w:r>
+      <w:proofErr w:type="spellStart"/>
       <w:r>
         <w:t>Kristian</w:t>
       </w:r>
       <w:bookmarkEnd w:id="32"/>
+      <w:proofErr w:type="spellEnd"/>
     </w:p>
     <w:p>
       <w:r>
@@ -7062,9 +7509,11 @@
       <w:bookmarkEnd w:id="34"/>
     </w:p>
     <w:p>
+      <w:proofErr w:type="gramStart"/>
       <w:r>
         <w:t>Introductory spiel.</w:t>
       </w:r>
+      <w:proofErr w:type="gramEnd"/>
     </w:p>
     <w:p>
       <w:pPr>
@@ -7194,7 +7643,18 @@
           <w:szCs w:val="18"/>
           <w:shd w:val="clear" w:color="auto" w:fill="FFFFFF"/>
         </w:rPr>
-        <w:t xml:space="preserve">Date created, the chart itself </w:t>
+        <w:t xml:space="preserve">Date created, the chart </w:t>
+      </w:r>
+      <w:proofErr w:type="gramStart"/>
+      <w:r>
+        <w:rPr>
+          <w:rFonts w:ascii="Verdana" w:hAnsi="Verdana"/>
+          <w:color w:val="000000"/>
+          <w:sz w:val="18"/>
+          <w:szCs w:val="18"/>
+          <w:shd w:val="clear" w:color="auto" w:fill="FFFFFF"/>
+        </w:rPr>
+        <w:t xml:space="preserve">itself </w:t>
       </w:r>
       <w:r>
         <w:rPr>
@@ -7204,36 +7664,38 @@
           <w:szCs w:val="18"/>
           <w:shd w:val="clear" w:color="auto" w:fill="FFFFFF"/>
         </w:rPr>
-        <w:t>. One side A4</w:t>
-      </w:r>
-    </w:p>
-    <w:p>
-      <w:pPr>
-        <w:pStyle w:val="Heading3"/>
-        <w:rPr>
-          <w:shd w:val="clear" w:color="auto" w:fill="FFFFFF"/>
-        </w:rPr>
-      </w:pPr>
-      <w:bookmarkStart w:id="38" w:name="_Toc324157491"/>
-      <w:r>
-        <w:rPr>
-          <w:shd w:val="clear" w:color="auto" w:fill="FFFFFF"/>
-        </w:rPr>
-        <w:t>2.1.3 Reflection</w:t>
-      </w:r>
-      <w:bookmarkEnd w:id="38"/>
-    </w:p>
-    <w:p>
-      <w:pPr>
+        <w:t>.</w:t>
+      </w:r>
+      <w:proofErr w:type="gramEnd"/>
+      <w:r>
         <w:rPr>
           <w:rFonts w:ascii="Verdana" w:hAnsi="Verdana"/>
-          <w:color w:val="000000"/>
+          <w:color w:val="76923C" w:themeColor="accent3" w:themeShade="BF"/>
           <w:sz w:val="18"/>
           <w:szCs w:val="18"/>
           <w:shd w:val="clear" w:color="auto" w:fill="FFFFFF"/>
         </w:rPr>
-      </w:pPr>
-      <w:r>
+        <w:t xml:space="preserve"> One side A4</w:t>
+      </w:r>
+    </w:p>
+    <w:p>
+      <w:pPr>
+        <w:pStyle w:val="Heading3"/>
+        <w:rPr>
+          <w:shd w:val="clear" w:color="auto" w:fill="FFFFFF"/>
+        </w:rPr>
+      </w:pPr>
+      <w:bookmarkStart w:id="38" w:name="_Toc324157491"/>
+      <w:r>
+        <w:rPr>
+          <w:shd w:val="clear" w:color="auto" w:fill="FFFFFF"/>
+        </w:rPr>
+        <w:t>2.1.3 Reflection</w:t>
+      </w:r>
+      <w:bookmarkEnd w:id="38"/>
+    </w:p>
+    <w:p>
+      <w:pPr>
         <w:rPr>
           <w:rFonts w:ascii="Verdana" w:hAnsi="Verdana"/>
           <w:color w:val="000000"/>
@@ -7241,7 +7703,28 @@
           <w:szCs w:val="18"/>
           <w:shd w:val="clear" w:color="auto" w:fill="FFFFFF"/>
         </w:rPr>
-        <w:t xml:space="preserve">reflection on the transition from start-midway-end, i.e., </w:t>
+      </w:pPr>
+      <w:proofErr w:type="gramStart"/>
+      <w:r>
+        <w:rPr>
+          <w:rFonts w:ascii="Verdana" w:hAnsi="Verdana"/>
+          <w:color w:val="000000"/>
+          <w:sz w:val="18"/>
+          <w:szCs w:val="18"/>
+          <w:shd w:val="clear" w:color="auto" w:fill="FFFFFF"/>
+        </w:rPr>
+        <w:t>reflection</w:t>
+      </w:r>
+      <w:proofErr w:type="gramEnd"/>
+      <w:r>
+        <w:rPr>
+          <w:rFonts w:ascii="Verdana" w:hAnsi="Verdana"/>
+          <w:color w:val="000000"/>
+          <w:sz w:val="18"/>
+          <w:szCs w:val="18"/>
+          <w:shd w:val="clear" w:color="auto" w:fill="FFFFFF"/>
+        </w:rPr>
+        <w:t xml:space="preserve"> on the transition from start-midway-end, i.e., </w:t>
       </w:r>
     </w:p>
     <w:p>
@@ -7261,6 +7744,7 @@
           <w:docGrid w:linePitch="312" w:charSpace="-2049"/>
         </w:sectPr>
       </w:pPr>
+      <w:proofErr w:type="gramStart"/>
       <w:r>
         <w:rPr>
           <w:rFonts w:ascii="Verdana" w:hAnsi="Verdana"/>
@@ -7269,8 +7753,9 @@
           <w:szCs w:val="18"/>
           <w:shd w:val="clear" w:color="auto" w:fill="FFFFFF"/>
         </w:rPr>
-        <w:t xml:space="preserve">how estimates of cost and timescale for each activity changed over time. </w:t>
-      </w:r>
+        <w:t>how</w:t>
+      </w:r>
+      <w:proofErr w:type="gramEnd"/>
       <w:r>
         <w:rPr>
           <w:rFonts w:ascii="Verdana" w:hAnsi="Verdana"/>
@@ -7279,7 +7764,7 @@
           <w:szCs w:val="18"/>
           <w:shd w:val="clear" w:color="auto" w:fill="FFFFFF"/>
         </w:rPr>
-        <w:br/>
+        <w:t xml:space="preserve"> estimates of cost and timescale for each activity changed over time. </w:t>
       </w:r>
       <w:r>
         <w:rPr>
@@ -7289,7 +7774,7 @@
           <w:szCs w:val="18"/>
           <w:shd w:val="clear" w:color="auto" w:fill="FFFFFF"/>
         </w:rPr>
-        <w:t xml:space="preserve">What did you learn about planning these activities? </w:t>
+        <w:br/>
       </w:r>
       <w:r>
         <w:rPr>
@@ -7299,7 +7784,7 @@
           <w:szCs w:val="18"/>
           <w:shd w:val="clear" w:color="auto" w:fill="FFFFFF"/>
         </w:rPr>
-        <w:br/>
+        <w:t xml:space="preserve">What did you learn about planning these activities? </w:t>
       </w:r>
       <w:r>
         <w:rPr>
@@ -7309,7 +7794,7 @@
           <w:szCs w:val="18"/>
           <w:shd w:val="clear" w:color="auto" w:fill="FFFFFF"/>
         </w:rPr>
-        <w:t xml:space="preserve">Did your estimation accuracy improve? </w:t>
+        <w:br/>
       </w:r>
       <w:r>
         <w:rPr>
@@ -7319,7 +7804,7 @@
           <w:szCs w:val="18"/>
           <w:shd w:val="clear" w:color="auto" w:fill="FFFFFF"/>
         </w:rPr>
-        <w:br/>
+        <w:t xml:space="preserve">Did your estimation accuracy improve? </w:t>
       </w:r>
       <w:r>
         <w:rPr>
@@ -7329,7 +7814,7 @@
           <w:szCs w:val="18"/>
           <w:shd w:val="clear" w:color="auto" w:fill="FFFFFF"/>
         </w:rPr>
-        <w:t xml:space="preserve">How far out were your initial estimates? </w:t>
+        <w:br/>
       </w:r>
       <w:r>
         <w:rPr>
@@ -7339,7 +7824,7 @@
           <w:szCs w:val="18"/>
           <w:shd w:val="clear" w:color="auto" w:fill="FFFFFF"/>
         </w:rPr>
-        <w:br/>
+        <w:t xml:space="preserve">How far out were your initial estimates? </w:t>
       </w:r>
       <w:r>
         <w:rPr>
@@ -7349,7 +7834,7 @@
           <w:szCs w:val="18"/>
           <w:shd w:val="clear" w:color="auto" w:fill="FFFFFF"/>
         </w:rPr>
-        <w:t>How well did you manage the project and what, with hindsight, would you differently?</w:t>
+        <w:br/>
       </w:r>
       <w:r>
         <w:rPr>
@@ -7359,7 +7844,7 @@
           <w:szCs w:val="18"/>
           <w:shd w:val="clear" w:color="auto" w:fill="FFFFFF"/>
         </w:rPr>
-        <w:br/>
+        <w:t>How well did you manage the project and what, with hindsight, would you differently?</w:t>
       </w:r>
       <w:r>
         <w:rPr>
@@ -7369,6 +7854,16 @@
           <w:szCs w:val="18"/>
           <w:shd w:val="clear" w:color="auto" w:fill="FFFFFF"/>
         </w:rPr>
+        <w:br/>
+      </w:r>
+      <w:r>
+        <w:rPr>
+          <w:rFonts w:ascii="Verdana" w:hAnsi="Verdana"/>
+          <w:color w:val="000000"/>
+          <w:sz w:val="18"/>
+          <w:szCs w:val="18"/>
+          <w:shd w:val="clear" w:color="auto" w:fill="FFFFFF"/>
+        </w:rPr>
         <w:t>Mention the middle Gantt chart.</w:t>
       </w:r>
     </w:p>
@@ -7443,7 +7938,29 @@
           <w:szCs w:val="18"/>
           <w:shd w:val="clear" w:color="auto" w:fill="FFFFFF"/>
         </w:rPr>
-        <w:t>Not sure if this section needs an narrative since that seems to be covered in the next section.</w:t>
+        <w:t xml:space="preserve">Not sure if this section needs </w:t>
+      </w:r>
+      <w:proofErr w:type="gramStart"/>
+      <w:r>
+        <w:rPr>
+          <w:rFonts w:ascii="Verdana" w:hAnsi="Verdana"/>
+          <w:color w:val="000000"/>
+          <w:sz w:val="18"/>
+          <w:szCs w:val="18"/>
+          <w:shd w:val="clear" w:color="auto" w:fill="FFFFFF"/>
+        </w:rPr>
+        <w:t>an</w:t>
+      </w:r>
+      <w:proofErr w:type="gramEnd"/>
+      <w:r>
+        <w:rPr>
+          <w:rFonts w:ascii="Verdana" w:hAnsi="Verdana"/>
+          <w:color w:val="000000"/>
+          <w:sz w:val="18"/>
+          <w:szCs w:val="18"/>
+          <w:shd w:val="clear" w:color="auto" w:fill="FFFFFF"/>
+        </w:rPr>
+        <w:t xml:space="preserve"> narrative since that seems to be covered in the next section.</w:t>
       </w:r>
     </w:p>
     <w:p>
@@ -7507,6 +8024,7 @@
           <w:shd w:val="clear" w:color="auto" w:fill="FFFFFF"/>
         </w:rPr>
       </w:pPr>
+      <w:proofErr w:type="gramStart"/>
       <w:r>
         <w:rPr>
           <w:rFonts w:ascii="Verdana" w:hAnsi="Verdana"/>
@@ -7515,38 +8033,10 @@
           <w:szCs w:val="18"/>
           <w:shd w:val="clear" w:color="auto" w:fill="FFFFFF"/>
         </w:rPr>
-        <w:t xml:space="preserve">Based on the summary report. A clear account of the initial activity/ time estimates and how these changed over time (over to you to avoid overlap with 2. above). </w:t>
-      </w:r>
-    </w:p>
-    <w:p>
-      <w:pPr>
-        <w:pStyle w:val="Heading2"/>
-        <w:rPr>
-          <w:shd w:val="clear" w:color="auto" w:fill="FFFFFF"/>
-        </w:rPr>
-      </w:pPr>
-      <w:bookmarkStart w:id="42" w:name="_Toc324157495"/>
-      <w:r>
-        <w:rPr>
-          <w:shd w:val="clear" w:color="auto" w:fill="FFFFFF"/>
-        </w:rPr>
-        <w:t>4.2 Analysis</w:t>
-      </w:r>
-      <w:bookmarkEnd w:id="42"/>
-      <w:r>
-        <w:rPr>
-          <w:shd w:val="clear" w:color="auto" w:fill="FFFFFF"/>
-        </w:rPr>
-        <w:t xml:space="preserve"> </w:t>
-      </w:r>
-    </w:p>
-    <w:p>
-      <w:r>
-        <w:t xml:space="preserve">Graphs as floating figures, discuss what they mean in the narrative. </w:t>
-      </w:r>
-    </w:p>
-    <w:p>
-      <w:pPr>
+        <w:t>Based on the summary report.</w:t>
+      </w:r>
+      <w:proofErr w:type="gramEnd"/>
+      <w:r>
         <w:rPr>
           <w:rFonts w:ascii="Verdana" w:hAnsi="Verdana"/>
           <w:color w:val="000000"/>
@@ -7554,8 +8044,38 @@
           <w:szCs w:val="18"/>
           <w:shd w:val="clear" w:color="auto" w:fill="FFFFFF"/>
         </w:rPr>
-      </w:pPr>
-      <w:r>
+        <w:t xml:space="preserve"> A clear account of the initial activity/ time estimates and how these changed over time (over to you to avoid overlap with 2. above). </w:t>
+      </w:r>
+    </w:p>
+    <w:p>
+      <w:pPr>
+        <w:pStyle w:val="Heading2"/>
+        <w:rPr>
+          <w:shd w:val="clear" w:color="auto" w:fill="FFFFFF"/>
+        </w:rPr>
+      </w:pPr>
+      <w:bookmarkStart w:id="42" w:name="_Toc324157495"/>
+      <w:r>
+        <w:rPr>
+          <w:shd w:val="clear" w:color="auto" w:fill="FFFFFF"/>
+        </w:rPr>
+        <w:t>4.2 Analysis</w:t>
+      </w:r>
+      <w:bookmarkEnd w:id="42"/>
+      <w:r>
+        <w:rPr>
+          <w:shd w:val="clear" w:color="auto" w:fill="FFFFFF"/>
+        </w:rPr>
+        <w:t xml:space="preserve"> </w:t>
+      </w:r>
+    </w:p>
+    <w:p>
+      <w:r>
+        <w:t xml:space="preserve">Graphs as floating figures, discuss what they mean in the narrative. </w:t>
+      </w:r>
+    </w:p>
+    <w:p>
+      <w:pPr>
         <w:rPr>
           <w:rFonts w:ascii="Verdana" w:hAnsi="Verdana"/>
           <w:color w:val="000000"/>
@@ -7563,27 +8083,8 @@
           <w:szCs w:val="18"/>
           <w:shd w:val="clear" w:color="auto" w:fill="FFFFFF"/>
         </w:rPr>
-        <w:t xml:space="preserve">Analyses (graphic and narrative) of time spend by week/ activity/ member. Discussion of any time management decisions requiring departure from the 100 hours budget, e.g. choice to overspend to add value to the product, or the choice to spend the "ghost" budget of an absent (ill or dropped out) group member. </w:t>
-      </w:r>
-    </w:p>
-    <w:p>
-      <w:pPr>
-        <w:pStyle w:val="Heading2"/>
-        <w:rPr>
-          <w:shd w:val="clear" w:color="auto" w:fill="FFFFFF"/>
-        </w:rPr>
-      </w:pPr>
-      <w:bookmarkStart w:id="43" w:name="_Toc324157496"/>
-      <w:r>
-        <w:rPr>
-          <w:shd w:val="clear" w:color="auto" w:fill="FFFFFF"/>
-        </w:rPr>
-        <w:t>4.3 Reflection</w:t>
-      </w:r>
-      <w:bookmarkEnd w:id="43"/>
-    </w:p>
-    <w:p>
-      <w:pPr>
+      </w:pPr>
+      <w:r>
         <w:rPr>
           <w:rFonts w:ascii="Verdana" w:hAnsi="Verdana"/>
           <w:color w:val="000000"/>
@@ -7591,8 +8092,27 @@
           <w:szCs w:val="18"/>
           <w:shd w:val="clear" w:color="auto" w:fill="FFFFFF"/>
         </w:rPr>
-      </w:pPr>
-      <w:r>
+        <w:t xml:space="preserve">Analyses (graphic and narrative) of time spend by week/ activity/ member. Discussion of any time management decisions requiring departure from the 100 hours budget, e.g. choice to overspend to add value to the product, or the choice to spend the "ghost" budget of an absent (ill or dropped out) group member. </w:t>
+      </w:r>
+    </w:p>
+    <w:p>
+      <w:pPr>
+        <w:pStyle w:val="Heading2"/>
+        <w:rPr>
+          <w:shd w:val="clear" w:color="auto" w:fill="FFFFFF"/>
+        </w:rPr>
+      </w:pPr>
+      <w:bookmarkStart w:id="43" w:name="_Toc324157496"/>
+      <w:r>
+        <w:rPr>
+          <w:shd w:val="clear" w:color="auto" w:fill="FFFFFF"/>
+        </w:rPr>
+        <w:t>4.3 Reflection</w:t>
+      </w:r>
+      <w:bookmarkEnd w:id="43"/>
+    </w:p>
+    <w:p>
+      <w:pPr>
         <w:rPr>
           <w:rFonts w:ascii="Verdana" w:hAnsi="Verdana"/>
           <w:color w:val="000000"/>
@@ -7600,8 +8120,19 @@
           <w:szCs w:val="18"/>
           <w:shd w:val="clear" w:color="auto" w:fill="FFFFFF"/>
         </w:rPr>
+      </w:pPr>
+      <w:proofErr w:type="gramStart"/>
+      <w:r>
+        <w:rPr>
+          <w:rFonts w:ascii="Verdana" w:hAnsi="Verdana"/>
+          <w:color w:val="000000"/>
+          <w:sz w:val="18"/>
+          <w:szCs w:val="18"/>
+          <w:shd w:val="clear" w:color="auto" w:fill="FFFFFF"/>
+        </w:rPr>
         <w:t>Reflection on the effectiveness of time usage and management.</w:t>
       </w:r>
+      <w:proofErr w:type="gramEnd"/>
     </w:p>
     <w:p>
       <w:pPr>
@@ -7709,7 +8240,7 @@
       <w:rPr>
         <w:noProof/>
       </w:rPr>
-      <w:t>1</w:t>
+      <w:t>7</w:t>
     </w:r>
     <w:r>
       <w:fldChar w:fldCharType="end"/>
@@ -7769,7 +8300,15 @@
         <w:footnoteRef/>
       </w:r>
       <w:r>
-        <w:t xml:space="preserve"> Peopleware: Productive Projects and teams.</w:t>
+        <w:t xml:space="preserve"> </w:t>
+      </w:r>
+      <w:proofErr w:type="spellStart"/>
+      <w:r>
+        <w:t>Peopleware</w:t>
+      </w:r>
+      <w:proofErr w:type="spellEnd"/>
+      <w:r>
+        <w:t>: Productive Projects and teams.</w:t>
       </w:r>
     </w:p>
   </w:footnote>
@@ -7822,13 +8361,8 @@
       <w:pStyle w:val="Header"/>
     </w:pPr>
     <w:r>
-      <w:t>Group 09</w:t>
+      <w:t>Group 09 – End of Project Report rev. 6</w:t>
     </w:r>
-    <w:r>
-      <w:t xml:space="preserve"> – End of Project Report rev. 6</w:t>
-    </w:r>
-    <w:bookmarkStart w:id="1" w:name="_GoBack"/>
-    <w:bookmarkEnd w:id="1"/>
     <w:r>
       <w:tab/>
     </w:r>
@@ -12187,7 +12721,7 @@
 </file>
 
 <file path=customXml/itemProps1.xml><?xml version="1.0" encoding="utf-8"?>
-<ds:datastoreItem xmlns:ds="http://schemas.openxmlformats.org/officeDocument/2006/customXml" ds:itemID="{40390677-DA77-4B6A-ADD6-EB4C55B03971}">
+<ds:datastoreItem xmlns:ds="http://schemas.openxmlformats.org/officeDocument/2006/customXml" ds:itemID="{B199CCB9-7326-410B-A819-9D7131082200}">
   <ds:schemaRefs>
     <ds:schemaRef ds:uri="http://schemas.openxmlformats.org/officeDocument/2006/bibliography"/>
   </ds:schemaRefs>

</xml_diff>

<commit_message>
* Read and corrected grammatical and spelling mistakes on page 8 of D4EoPR.docx
</commit_message>
<xml_diff>
--- a/doc/End of Project Report/D4EoPR.docx
+++ b/doc/End of Project Report/D4EoPR.docx
@@ -6085,15 +6085,7 @@
         <w:rPr>
           <w:lang w:eastAsia="zh-TW"/>
         </w:rPr>
-        <w:t>group, acting as a key force in bringing t</w:t>
-      </w:r>
-      <w:bookmarkStart w:id="13" w:name="_GoBack"/>
-      <w:bookmarkEnd w:id="13"/>
-      <w:r>
-        <w:rPr>
-          <w:lang w:eastAsia="zh-TW"/>
-        </w:rPr>
-        <w:t>he group up to a good level of progress.</w:t>
+        <w:t>group, acting as a key force in bringing the group up to a good level of progress.</w:t>
       </w:r>
     </w:p>
     <w:p>
@@ -6115,12 +6107,12 @@
       <w:pPr>
         <w:pStyle w:val="Heading2"/>
       </w:pPr>
-      <w:bookmarkStart w:id="14" w:name="_Toc324157467"/>
+      <w:bookmarkStart w:id="13" w:name="_Toc324157467"/>
       <w:r>
         <w:lastRenderedPageBreak/>
         <w:t>1.3 Chronological Account</w:t>
       </w:r>
-      <w:bookmarkEnd w:id="14"/>
+      <w:bookmarkEnd w:id="13"/>
     </w:p>
     <w:p>
       <w:pPr>
@@ -6141,11 +6133,11 @@
         <w:pStyle w:val="Heading3"/>
         <w:jc w:val="both"/>
       </w:pPr>
-      <w:bookmarkStart w:id="15" w:name="_Toc324157468"/>
+      <w:bookmarkStart w:id="14" w:name="_Toc324157468"/>
       <w:r>
         <w:t>1.3.1 Week One</w:t>
       </w:r>
-      <w:bookmarkEnd w:id="15"/>
+      <w:bookmarkEnd w:id="14"/>
     </w:p>
     <w:p>
       <w:pPr>
@@ -6179,7 +6171,13 @@
         <w:t xml:space="preserve">ecided </w:t>
       </w:r>
       <w:r>
-        <w:t>that the weekly meetings would take place every Friday at 15:00, as</w:t>
+        <w:t>that the weekly meetings would t</w:t>
+      </w:r>
+      <w:r>
+        <w:t>ake place every Friday at 15:00</w:t>
+      </w:r>
+      <w:r>
+        <w:t xml:space="preserve"> as</w:t>
       </w:r>
       <w:r>
         <w:t xml:space="preserve"> long as everyone was available. </w:t>
@@ -6187,6 +6185,15 @@
       <w:r>
         <w:t>The group chose to rotate the chair and recorder each week to allow each member to get an equal experience</w:t>
       </w:r>
+      <w:r>
+        <w:t xml:space="preserve"> in </w:t>
+      </w:r>
+      <w:r>
+        <w:t>these roles</w:t>
+      </w:r>
+      <w:r>
+        <w:t>.</w:t>
+      </w:r>
     </w:p>
     <w:p>
       <w:pPr>
@@ -6214,7 +6221,10 @@
         <w:t xml:space="preserve"> to every</w:t>
       </w:r>
       <w:r>
-        <w:t xml:space="preserve"> members of the group</w:t>
+        <w:t xml:space="preserve"> member</w:t>
+      </w:r>
+      <w:r>
+        <w:t xml:space="preserve"> of the group</w:t>
       </w:r>
       <w:r>
         <w:t>.</w:t>
@@ -6258,7 +6268,19 @@
         <w:t xml:space="preserve"> about which tools to use. </w:t>
       </w:r>
       <w:r>
-        <w:t>These choices can be seen in the Analysis, Design and Testing Document. The group also made high level plans about how the application would be implemented.</w:t>
+        <w:t xml:space="preserve">These choices can be seen in the Analysis, Design and Testing Document. The group also made </w:t>
+      </w:r>
+      <w:r>
+        <w:t>‘</w:t>
+      </w:r>
+      <w:r>
+        <w:t>high level</w:t>
+      </w:r>
+      <w:r>
+        <w:t>’</w:t>
+      </w:r>
+      <w:r>
+        <w:t xml:space="preserve"> plans about how the application would be implemented.</w:t>
       </w:r>
     </w:p>
     <w:p>
@@ -6266,11 +6288,11 @@
         <w:pStyle w:val="Heading3"/>
         <w:jc w:val="both"/>
       </w:pPr>
-      <w:bookmarkStart w:id="16" w:name="_Toc324157469"/>
+      <w:bookmarkStart w:id="15" w:name="_Toc324157469"/>
       <w:r>
         <w:t>1.3.2 Week Two</w:t>
       </w:r>
-      <w:bookmarkEnd w:id="16"/>
+      <w:bookmarkEnd w:id="15"/>
     </w:p>
     <w:p>
       <w:pPr>
@@ -6289,7 +6311,13 @@
         <w:t>r</w:t>
       </w:r>
       <w:r>
-        <w:t>, this role required him to ensure time is logged correctly by each member of the group, and kept up to date. He is also responsible for analysing the timesheet data, and producing reports, charts and graphs.</w:t>
+        <w:t>, this role required him to ensure time is logged correctly by each member of the group, and kept up to date. He is also responsible for analysing the timesheet data, and producing reports, charts and graphs</w:t>
+      </w:r>
+      <w:r>
+        <w:t xml:space="preserve"> which can be seen in other sections of this document</w:t>
+      </w:r>
+      <w:r>
+        <w:t>.</w:t>
       </w:r>
     </w:p>
     <w:p>
@@ -6312,7 +6340,13 @@
         <w:t xml:space="preserve">is duty was to ensure that the documents submitted by the group were well presented, neatly structured and were easy to read. </w:t>
       </w:r>
       <w:r>
-        <w:t>The group found that creating one document that was only edited by the Document Manager ensured consistent styles and tone.</w:t>
+        <w:t xml:space="preserve">The group found that creating one document that was only edited by the Document Manager ensured </w:t>
+      </w:r>
+      <w:r>
+        <w:t xml:space="preserve">a </w:t>
+      </w:r>
+      <w:r>
+        <w:t>consistent style and tone.</w:t>
       </w:r>
     </w:p>
     <w:p>
@@ -6320,7 +6354,10 @@
         <w:jc w:val="both"/>
       </w:pPr>
       <w:r>
-        <w:t xml:space="preserve">The Project Plan (deliverable 1) </w:t>
+        <w:t>The Project Plan (D</w:t>
+      </w:r>
+      <w:r>
+        <w:t xml:space="preserve">eliverable 1) </w:t>
       </w:r>
       <w:r>
         <w:t xml:space="preserve">was handed in promptly on the morning of the deadline day. It was proof read in </w:t>
@@ -6358,7 +6395,13 @@
         <w:t xml:space="preserve">The use cases </w:t>
       </w:r>
       <w:r>
-        <w:t xml:space="preserve">of the software were identified, and the most important classes of the system were specified. </w:t>
+        <w:t xml:space="preserve">of the software were identified, and the most important classes of the </w:t>
+      </w:r>
+      <w:r>
+        <w:t>application</w:t>
+      </w:r>
+      <w:r>
+        <w:t xml:space="preserve"> were specified. </w:t>
       </w:r>
     </w:p>
     <w:p>
@@ -6366,11 +6409,11 @@
         <w:pStyle w:val="Heading3"/>
         <w:jc w:val="both"/>
       </w:pPr>
-      <w:bookmarkStart w:id="17" w:name="_Toc324157470"/>
+      <w:bookmarkStart w:id="16" w:name="_Toc324157470"/>
       <w:r>
         <w:t>1.3.3 Week Three</w:t>
       </w:r>
-      <w:bookmarkEnd w:id="17"/>
+      <w:bookmarkEnd w:id="16"/>
     </w:p>
     <w:p>
       <w:pPr>
@@ -6440,7 +6483,13 @@
         <w:t xml:space="preserve"> Controller</w:t>
       </w:r>
       <w:r>
-        <w:t>, mainly implemented using action listeners</w:t>
+        <w:t xml:space="preserve">, mainly implemented using </w:t>
+      </w:r>
+      <w:r>
+        <w:t>Java Action L</w:t>
+      </w:r>
+      <w:r>
+        <w:t>isteners</w:t>
       </w:r>
       <w:r>
         <w:t xml:space="preserve">. </w:t>
@@ -6451,7 +6500,13 @@
         <w:jc w:val="both"/>
       </w:pPr>
       <w:r>
-        <w:t>Architectural design and HCI design was discussed in formal and informal meeting as a group. UML</w:t>
+        <w:t>Architectural design and HCI design was discussed in</w:t>
+      </w:r>
+      <w:r>
+        <w:t xml:space="preserve"> the</w:t>
+      </w:r>
+      <w:r>
+        <w:t xml:space="preserve"> formal and informal meeting as a group. UML</w:t>
       </w:r>
       <w:r>
         <w:t xml:space="preserve"> diagrams were</w:t>
@@ -6460,7 +6515,19 @@
         <w:t xml:space="preserve"> used extensively to help communicate the various aspects of the project. </w:t>
       </w:r>
       <w:r>
-        <w:t>The group learned how valuable diagrams can be for conveying an argument.</w:t>
+        <w:t>The group learned how valuable</w:t>
+      </w:r>
+      <w:r>
+        <w:t xml:space="preserve"> </w:t>
+      </w:r>
+      <w:r>
+        <w:t xml:space="preserve">UML </w:t>
+      </w:r>
+      <w:r>
+        <w:t>diagrams can be for conveying ideas</w:t>
+      </w:r>
+      <w:r>
+        <w:t>.</w:t>
       </w:r>
     </w:p>
     <w:p>
@@ -6478,13 +6545,31 @@
         <w:t xml:space="preserve"> held</w:t>
       </w:r>
       <w:r>
-        <w:t xml:space="preserve"> frequent gatherings</w:t>
+        <w:t xml:space="preserve"> frequent </w:t>
+      </w:r>
+      <w:r>
+        <w:t>meet</w:t>
+      </w:r>
+      <w:r>
+        <w:t>ings</w:t>
       </w:r>
       <w:r>
         <w:t xml:space="preserve"> to discuss and design their parts to encourage progress. </w:t>
       </w:r>
       <w:r>
-        <w:t>But there was a very limited amount of communication between the pairs. The group was kept updated about the progress each pair was making, but the inner workings were not discussed.</w:t>
+        <w:t xml:space="preserve">But there was a very limited amount of communication between the pairs. The group was kept updated about the progress each pair was making, but the inner workings were not </w:t>
+      </w:r>
+      <w:r>
+        <w:t>communicat</w:t>
+      </w:r>
+      <w:r>
+        <w:t>ed</w:t>
+      </w:r>
+      <w:r>
+        <w:t xml:space="preserve"> openly to the rest of the group</w:t>
+      </w:r>
+      <w:r>
+        <w:t>.</w:t>
       </w:r>
     </w:p>
     <w:p>
@@ -6492,71 +6577,73 @@
         <w:pStyle w:val="Heading3"/>
         <w:jc w:val="both"/>
       </w:pPr>
-      <w:bookmarkStart w:id="18" w:name="_Toc324157471"/>
+      <w:bookmarkStart w:id="17" w:name="_Toc324157471"/>
       <w:r>
         <w:t>1.3.4 Week Four</w:t>
       </w:r>
+      <w:bookmarkEnd w:id="17"/>
+    </w:p>
+    <w:p>
+      <w:pPr>
+        <w:jc w:val="both"/>
+      </w:pPr>
+      <w:r>
+        <w:t xml:space="preserve">The actual coding of the </w:t>
+      </w:r>
+      <w:r>
+        <w:t xml:space="preserve">Model and View </w:t>
+      </w:r>
+      <w:r>
+        <w:t>classes began. The respective</w:t>
+      </w:r>
+      <w:r>
+        <w:t xml:space="preserve"> working pair</w:t>
+      </w:r>
+      <w:r>
+        <w:t>s worked</w:t>
+      </w:r>
+      <w:r>
+        <w:t xml:space="preserve"> almost completely</w:t>
+      </w:r>
+      <w:r>
+        <w:t xml:space="preserve"> separately. Communication and discussion between the pairs ab</w:t>
+      </w:r>
+      <w:r>
+        <w:t xml:space="preserve">out the design of their parts was still essentially </w:t>
+      </w:r>
+      <w:r>
+        <w:t>non-existent</w:t>
+      </w:r>
+      <w:r>
+        <w:t xml:space="preserve">. The formal group meeting was used to review progress on the code. </w:t>
+      </w:r>
+    </w:p>
+    <w:p>
+      <w:pPr>
+        <w:jc w:val="both"/>
+      </w:pPr>
+      <w:r>
+        <w:t xml:space="preserve">The View was at first implemented by hand, but then after to a suggestion from the </w:t>
+      </w:r>
+      <w:r>
+        <w:t>group’s</w:t>
+      </w:r>
+      <w:r>
+        <w:t xml:space="preserve"> supervisor, Google Window Builder Pro was used to create the GUI instead.</w:t>
+      </w:r>
+      <w:r>
+        <w:t xml:space="preserve"> The menu items that would appear in the finished product were agreed upon during an informal meeting.</w:t>
+      </w:r>
+    </w:p>
+    <w:p>
+      <w:pPr>
+        <w:jc w:val="both"/>
+      </w:pPr>
+      <w:r>
+        <w:t xml:space="preserve">A small demonstration of what the Model and View code was capable of was presented in the formal group meeting. </w:t>
+      </w:r>
+      <w:bookmarkStart w:id="18" w:name="_GoBack"/>
       <w:bookmarkEnd w:id="18"/>
-    </w:p>
-    <w:p>
-      <w:pPr>
-        <w:jc w:val="both"/>
-      </w:pPr>
-      <w:r>
-        <w:t xml:space="preserve">The actual coding of the </w:t>
-      </w:r>
-      <w:r>
-        <w:t xml:space="preserve">Model and View </w:t>
-      </w:r>
-      <w:r>
-        <w:t>classes began. The respective</w:t>
-      </w:r>
-      <w:r>
-        <w:t xml:space="preserve"> working pair</w:t>
-      </w:r>
-      <w:r>
-        <w:t>s worked</w:t>
-      </w:r>
-      <w:r>
-        <w:t xml:space="preserve"> almost completely</w:t>
-      </w:r>
-      <w:r>
-        <w:t xml:space="preserve"> separately. Communication and discussion between the pairs ab</w:t>
-      </w:r>
-      <w:r>
-        <w:t xml:space="preserve">out the design of their parts was still essentially </w:t>
-      </w:r>
-      <w:r>
-        <w:t>non-existent</w:t>
-      </w:r>
-      <w:r>
-        <w:t xml:space="preserve">. The formal group meeting was used to review progress on the code. </w:t>
-      </w:r>
-    </w:p>
-    <w:p>
-      <w:pPr>
-        <w:jc w:val="both"/>
-      </w:pPr>
-      <w:r>
-        <w:t xml:space="preserve">The View was at first implemented by hand, but then after to a suggestion from the </w:t>
-      </w:r>
-      <w:r>
-        <w:t>group’s</w:t>
-      </w:r>
-      <w:r>
-        <w:t xml:space="preserve"> supervisor, Google Window Builder Pro was used to create the GUI instead.</w:t>
-      </w:r>
-      <w:r>
-        <w:t xml:space="preserve"> The menu items that would appear in the finished product were agreed upon during an informal meeting.</w:t>
-      </w:r>
-    </w:p>
-    <w:p>
-      <w:pPr>
-        <w:jc w:val="both"/>
-      </w:pPr>
-      <w:r>
-        <w:t xml:space="preserve">A small demonstration of what the Model and View code was capable of was presented in the formal group meeting. </w:t>
-      </w:r>
     </w:p>
     <w:p>
       <w:pPr>
@@ -6731,6 +6818,7 @@
         <w:jc w:val="both"/>
       </w:pPr>
       <w:r>
+        <w:lastRenderedPageBreak/>
         <w:t>After the presentation a small amount of coding took place within the pairs.</w:t>
       </w:r>
     </w:p>
@@ -6741,7 +6829,6 @@
       </w:pPr>
       <w:bookmarkStart w:id="21" w:name="_Toc324157474"/>
       <w:r>
-        <w:lastRenderedPageBreak/>
         <w:t>1.3.7 Week Seven</w:t>
       </w:r>
       <w:bookmarkEnd w:id="21"/>
@@ -8240,7 +8327,7 @@
       <w:rPr>
         <w:noProof/>
       </w:rPr>
-      <w:t>7</w:t>
+      <w:t>9</w:t>
     </w:r>
     <w:r>
       <w:fldChar w:fldCharType="end"/>
@@ -12721,7 +12808,7 @@
 </file>
 
 <file path=customXml/itemProps1.xml><?xml version="1.0" encoding="utf-8"?>
-<ds:datastoreItem xmlns:ds="http://schemas.openxmlformats.org/officeDocument/2006/customXml" ds:itemID="{B199CCB9-7326-410B-A819-9D7131082200}">
+<ds:datastoreItem xmlns:ds="http://schemas.openxmlformats.org/officeDocument/2006/customXml" ds:itemID="{2D6F673F-68A0-44F6-B0E1-ABE786894AF4}">
   <ds:schemaRefs>
     <ds:schemaRef ds:uri="http://schemas.openxmlformats.org/officeDocument/2006/bibliography"/>
   </ds:schemaRefs>

</xml_diff>

<commit_message>
* Read and corrected grammatical and spelling mistakes from page 9 to page 10 of D4EoPR.docx
</commit_message>
<xml_diff>
--- a/doc/End of Project Report/D4EoPR.docx
+++ b/doc/End of Project Report/D4EoPR.docx
@@ -106,17 +106,8 @@
                 <w:sz w:val="36"/>
                 <w:szCs w:val="36"/>
               </w:rPr>
-              <w:t xml:space="preserve">Elliott, </w:t>
+              <w:t>Elliott, Kristian</w:t>
             </w:r>
-            <w:proofErr w:type="spellStart"/>
-            <w:r>
-              <w:rPr>
-                <w:sz w:val="36"/>
-                <w:szCs w:val="36"/>
-              </w:rPr>
-              <w:t>Kristian</w:t>
-            </w:r>
-            <w:proofErr w:type="spellEnd"/>
           </w:p>
         </w:tc>
         <w:tc>
@@ -238,37 +229,12 @@
                 <w:szCs w:val="36"/>
               </w:rPr>
             </w:pPr>
-            <w:proofErr w:type="spellStart"/>
             <w:r>
               <w:rPr>
                 <w:sz w:val="36"/>
                 <w:szCs w:val="36"/>
               </w:rPr>
-              <w:t>Mariani</w:t>
-            </w:r>
-            <w:proofErr w:type="spellEnd"/>
-            <w:r>
-              <w:rPr>
-                <w:sz w:val="36"/>
-                <w:szCs w:val="36"/>
-              </w:rPr>
-              <w:t xml:space="preserve"> </w:t>
-            </w:r>
-            <w:proofErr w:type="spellStart"/>
-            <w:r>
-              <w:rPr>
-                <w:sz w:val="36"/>
-                <w:szCs w:val="36"/>
-              </w:rPr>
-              <w:t>Elola</w:t>
-            </w:r>
-            <w:proofErr w:type="spellEnd"/>
-            <w:r>
-              <w:rPr>
-                <w:sz w:val="36"/>
-                <w:szCs w:val="36"/>
-              </w:rPr>
-              <w:t>, Oscar N</w:t>
+              <w:t>Mariani Elola, Oscar N</w:t>
             </w:r>
           </w:p>
         </w:tc>
@@ -335,17 +301,8 @@
                 <w:sz w:val="36"/>
                 <w:szCs w:val="36"/>
               </w:rPr>
-              <w:t xml:space="preserve">Chan, Yun </w:t>
+              <w:t>Chan, Yun Chak</w:t>
             </w:r>
-            <w:proofErr w:type="spellStart"/>
-            <w:r>
-              <w:rPr>
-                <w:sz w:val="36"/>
-                <w:szCs w:val="36"/>
-              </w:rPr>
-              <w:t>Chak</w:t>
-            </w:r>
-            <w:proofErr w:type="spellEnd"/>
           </w:p>
         </w:tc>
         <w:tc>
@@ -630,7 +587,6 @@
           <w:szCs w:val="18"/>
         </w:rPr>
       </w:pPr>
-      <w:proofErr w:type="gramStart"/>
       <w:r>
         <w:rPr>
           <w:rFonts w:ascii="Verdana" w:eastAsia="Times New Roman" w:hAnsi="Verdana" w:cs="Times New Roman"/>
@@ -638,17 +594,7 @@
           <w:sz w:val="18"/>
           <w:szCs w:val="18"/>
         </w:rPr>
-        <w:t>an</w:t>
-      </w:r>
-      <w:proofErr w:type="gramEnd"/>
-      <w:r>
-        <w:rPr>
-          <w:rFonts w:ascii="Verdana" w:eastAsia="Times New Roman" w:hAnsi="Verdana" w:cs="Times New Roman"/>
-          <w:color w:val="000000"/>
-          <w:sz w:val="18"/>
-          <w:szCs w:val="18"/>
-        </w:rPr>
-        <w:t xml:space="preserve"> account which correlates well with (i.e. explains) the other deliverables. Particular credit will be given for a strong account correlating with strong other deliverables. A weaker showing that still correlates will earn credit. Conversely, an account through rose-coloured spectacles will not match with other weak deliverables; this would reduce marks.</w:t>
+        <w:t>an account which correlates well with (i.e. explains) the other deliverables. Particular credit will be given for a strong account correlating with strong other deliverables. A weaker showing that still correlates will earn credit. Conversely, an account through rose-coloured spectacles will not match with other weak deliverables; this would reduce marks.</w:t>
       </w:r>
     </w:p>
     <w:p>
@@ -666,7 +612,6 @@
           <w:szCs w:val="18"/>
         </w:rPr>
       </w:pPr>
-      <w:proofErr w:type="gramStart"/>
       <w:r>
         <w:rPr>
           <w:rFonts w:ascii="Verdana" w:eastAsia="Times New Roman" w:hAnsi="Verdana" w:cs="Times New Roman"/>
@@ -674,17 +619,7 @@
           <w:sz w:val="18"/>
           <w:szCs w:val="18"/>
         </w:rPr>
-        <w:t>honesty</w:t>
-      </w:r>
-      <w:proofErr w:type="gramEnd"/>
-      <w:r>
-        <w:rPr>
-          <w:rFonts w:ascii="Verdana" w:eastAsia="Times New Roman" w:hAnsi="Verdana" w:cs="Times New Roman"/>
-          <w:color w:val="000000"/>
-          <w:sz w:val="18"/>
-          <w:szCs w:val="18"/>
-        </w:rPr>
-        <w:t xml:space="preserve"> - your account will be checked against your group supervisor's weekly reports and logbook marks. In extreme cases we would call logbooks in.</w:t>
+        <w:t>honesty - your account will be checked against your group supervisor's weekly reports and logbook marks. In extreme cases we would call logbooks in.</w:t>
       </w:r>
     </w:p>
     <w:p>
@@ -702,7 +637,6 @@
           <w:szCs w:val="18"/>
         </w:rPr>
       </w:pPr>
-      <w:proofErr w:type="gramStart"/>
       <w:r>
         <w:rPr>
           <w:rFonts w:ascii="Verdana" w:eastAsia="Times New Roman" w:hAnsi="Verdana" w:cs="Times New Roman"/>
@@ -710,17 +644,7 @@
           <w:sz w:val="18"/>
           <w:szCs w:val="18"/>
         </w:rPr>
-        <w:t>thoughtful</w:t>
-      </w:r>
-      <w:proofErr w:type="gramEnd"/>
-      <w:r>
-        <w:rPr>
-          <w:rFonts w:ascii="Verdana" w:eastAsia="Times New Roman" w:hAnsi="Verdana" w:cs="Times New Roman"/>
-          <w:color w:val="000000"/>
-          <w:sz w:val="18"/>
-          <w:szCs w:val="18"/>
-        </w:rPr>
-        <w:t xml:space="preserve"> reflection that shows what you've learnt about group process, and software development management in a group.</w:t>
+        <w:t>thoughtful reflection that shows what you've learnt about group process, and software development management in a group.</w:t>
       </w:r>
     </w:p>
     <w:p>
@@ -807,7 +731,6 @@
           <w:szCs w:val="18"/>
         </w:rPr>
       </w:pPr>
-      <w:proofErr w:type="gramStart"/>
       <w:r>
         <w:rPr>
           <w:rFonts w:ascii="Verdana" w:eastAsia="Times New Roman" w:hAnsi="Verdana" w:cs="Times New Roman"/>
@@ -815,17 +738,7 @@
           <w:sz w:val="18"/>
           <w:szCs w:val="18"/>
         </w:rPr>
-        <w:t>an</w:t>
-      </w:r>
-      <w:proofErr w:type="gramEnd"/>
-      <w:r>
-        <w:rPr>
-          <w:rFonts w:ascii="Verdana" w:eastAsia="Times New Roman" w:hAnsi="Verdana" w:cs="Times New Roman"/>
-          <w:color w:val="000000"/>
-          <w:sz w:val="18"/>
-          <w:szCs w:val="18"/>
-        </w:rPr>
-        <w:t xml:space="preserve"> account which correlates well with (i.e. explains) the other deliverables.</w:t>
+        <w:t>an account which correlates well with (i.e. explains) the other deliverables.</w:t>
       </w:r>
     </w:p>
     <w:p>
@@ -856,7 +769,6 @@
           <w:docGrid w:linePitch="312" w:charSpace="-2049"/>
         </w:sectPr>
       </w:pPr>
-      <w:proofErr w:type="gramStart"/>
       <w:r>
         <w:rPr>
           <w:rFonts w:ascii="Verdana" w:eastAsia="Times New Roman" w:hAnsi="Verdana" w:cs="Times New Roman"/>
@@ -864,17 +776,7 @@
           <w:sz w:val="18"/>
           <w:szCs w:val="18"/>
         </w:rPr>
-        <w:t>an</w:t>
-      </w:r>
-      <w:proofErr w:type="gramEnd"/>
-      <w:r>
-        <w:rPr>
-          <w:rFonts w:ascii="Verdana" w:eastAsia="Times New Roman" w:hAnsi="Verdana" w:cs="Times New Roman"/>
-          <w:color w:val="000000"/>
-          <w:sz w:val="18"/>
-          <w:szCs w:val="18"/>
-        </w:rPr>
-        <w:t xml:space="preserve"> account of group members' contributions that correlates with the narrative project history account (above).</w:t>
+        <w:t>an account of group members' contributions that correlates with the narrative project history account (above).</w:t>
       </w:r>
     </w:p>
     <w:p>
@@ -4642,16 +4544,44 @@
         <w:rPr>
           <w:shd w:val="clear" w:color="auto" w:fill="FFFFFF"/>
         </w:rPr>
-        <w:t xml:space="preserve">device. Considering the four stages of </w:t>
-      </w:r>
-      <w:proofErr w:type="spellStart"/>
-      <w:r>
-        <w:rPr>
-          <w:shd w:val="clear" w:color="auto" w:fill="FFFFFF"/>
-        </w:rPr>
-        <w:t>Tuckman’s</w:t>
-      </w:r>
-      <w:proofErr w:type="spellEnd"/>
+        <w:t xml:space="preserve">device. Considering the four stages of Tuckman’s </w:t>
+      </w:r>
+      <w:r>
+        <w:rPr>
+          <w:shd w:val="clear" w:color="auto" w:fill="FFFFFF"/>
+        </w:rPr>
+        <w:t>stages of group development</w:t>
+      </w:r>
+      <w:r>
+        <w:rPr>
+          <w:shd w:val="clear" w:color="auto" w:fill="FFFFFF"/>
+        </w:rPr>
+        <w:t xml:space="preserve"> (Forming, Storming, Norming and Performing), th</w:t>
+      </w:r>
+      <w:r>
+        <w:rPr>
+          <w:shd w:val="clear" w:color="auto" w:fill="FFFFFF"/>
+        </w:rPr>
+        <w:t>e</w:t>
+      </w:r>
+      <w:r>
+        <w:rPr>
+          <w:shd w:val="clear" w:color="auto" w:fill="FFFFFF"/>
+        </w:rPr>
+        <w:t xml:space="preserve"> team began COMP2012’s (Software Engineering Group Project) project with the belief that ‘Forming’</w:t>
+      </w:r>
+      <w:r>
+        <w:rPr>
+          <w:shd w:val="clear" w:color="auto" w:fill="FFFFFF"/>
+        </w:rPr>
+        <w:t xml:space="preserve"> stages has already taken place</w:t>
+      </w:r>
+      <w:r>
+        <w:rPr>
+          <w:shd w:val="clear" w:color="auto" w:fill="FFFFFF"/>
+        </w:rPr>
+        <w:t xml:space="preserve">. </w:t>
+      </w:r>
       <w:r>
         <w:rPr>
           <w:shd w:val="clear" w:color="auto" w:fill="FFFFFF"/>
@@ -4662,13 +4592,81 @@
         <w:rPr>
           <w:shd w:val="clear" w:color="auto" w:fill="FFFFFF"/>
         </w:rPr>
-        <w:t>stages of group development</w:t>
-      </w:r>
-      <w:r>
-        <w:rPr>
-          <w:shd w:val="clear" w:color="auto" w:fill="FFFFFF"/>
-        </w:rPr>
-        <w:t xml:space="preserve"> (Forming, Storming, Norming and Performing), th</w:t>
+        <w:tab/>
+      </w:r>
+    </w:p>
+    <w:p>
+      <w:pPr>
+        <w:jc w:val="both"/>
+        <w:rPr>
+          <w:shd w:val="clear" w:color="auto" w:fill="FFFFFF"/>
+        </w:rPr>
+      </w:pPr>
+      <w:r>
+        <w:rPr>
+          <w:shd w:val="clear" w:color="auto" w:fill="FFFFFF"/>
+        </w:rPr>
+        <w:t>Each team member</w:t>
+      </w:r>
+      <w:r>
+        <w:rPr>
+          <w:shd w:val="clear" w:color="auto" w:fill="FFFFFF"/>
+        </w:rPr>
+        <w:t xml:space="preserve"> had</w:t>
+      </w:r>
+      <w:r>
+        <w:rPr>
+          <w:shd w:val="clear" w:color="auto" w:fill="FFFFFF"/>
+        </w:rPr>
+        <w:t xml:space="preserve"> the</w:t>
+      </w:r>
+      <w:r>
+        <w:rPr>
+          <w:shd w:val="clear" w:color="auto" w:fill="FFFFFF"/>
+        </w:rPr>
+        <w:t xml:space="preserve"> opportunity to show</w:t>
+      </w:r>
+      <w:r>
+        <w:rPr>
+          <w:shd w:val="clear" w:color="auto" w:fill="FFFFFF"/>
+        </w:rPr>
+        <w:t xml:space="preserve"> their</w:t>
+      </w:r>
+      <w:r>
+        <w:rPr>
+          <w:shd w:val="clear" w:color="auto" w:fill="FFFFFF"/>
+        </w:rPr>
+        <w:t xml:space="preserve"> strengths and weaknesses. The group worked hard to</w:t>
+      </w:r>
+      <w:r>
+        <w:rPr>
+          <w:shd w:val="clear" w:color="auto" w:fill="FFFFFF"/>
+        </w:rPr>
+        <w:t xml:space="preserve"> </w:t>
+      </w:r>
+      <w:r>
+        <w:rPr>
+          <w:shd w:val="clear" w:color="auto" w:fill="FFFFFF"/>
+        </w:rPr>
+        <w:t xml:space="preserve">discover, and </w:t>
+      </w:r>
+      <w:r>
+        <w:rPr>
+          <w:shd w:val="clear" w:color="auto" w:fill="FFFFFF"/>
+        </w:rPr>
+        <w:t>complement</w:t>
+      </w:r>
+      <w:r>
+        <w:rPr>
+          <w:shd w:val="clear" w:color="auto" w:fill="FFFFFF"/>
+        </w:rPr>
+        <w:t>, the strengths and weaknesses of the other members</w:t>
+      </w:r>
+      <w:r>
+        <w:rPr>
+          <w:shd w:val="clear" w:color="auto" w:fill="FFFFFF"/>
+        </w:rPr>
+        <w:t>. Th</w:t>
       </w:r>
       <w:r>
         <w:rPr>
@@ -4680,116 +4678,6 @@
         <w:rPr>
           <w:shd w:val="clear" w:color="auto" w:fill="FFFFFF"/>
         </w:rPr>
-        <w:t xml:space="preserve"> team began COMP2012’s (Software Engineering Group Project) project with the belief that ‘Forming’</w:t>
-      </w:r>
-      <w:r>
-        <w:rPr>
-          <w:shd w:val="clear" w:color="auto" w:fill="FFFFFF"/>
-        </w:rPr>
-        <w:t xml:space="preserve"> stages has already taken place</w:t>
-      </w:r>
-      <w:r>
-        <w:rPr>
-          <w:shd w:val="clear" w:color="auto" w:fill="FFFFFF"/>
-        </w:rPr>
-        <w:t xml:space="preserve">. </w:t>
-      </w:r>
-      <w:r>
-        <w:rPr>
-          <w:shd w:val="clear" w:color="auto" w:fill="FFFFFF"/>
-        </w:rPr>
-        <w:t xml:space="preserve"> </w:t>
-      </w:r>
-      <w:r>
-        <w:rPr>
-          <w:shd w:val="clear" w:color="auto" w:fill="FFFFFF"/>
-        </w:rPr>
-        <w:tab/>
-      </w:r>
-    </w:p>
-    <w:p>
-      <w:pPr>
-        <w:jc w:val="both"/>
-        <w:rPr>
-          <w:shd w:val="clear" w:color="auto" w:fill="FFFFFF"/>
-        </w:rPr>
-      </w:pPr>
-      <w:r>
-        <w:rPr>
-          <w:shd w:val="clear" w:color="auto" w:fill="FFFFFF"/>
-        </w:rPr>
-        <w:t>Each team member</w:t>
-      </w:r>
-      <w:r>
-        <w:rPr>
-          <w:shd w:val="clear" w:color="auto" w:fill="FFFFFF"/>
-        </w:rPr>
-        <w:t xml:space="preserve"> had</w:t>
-      </w:r>
-      <w:r>
-        <w:rPr>
-          <w:shd w:val="clear" w:color="auto" w:fill="FFFFFF"/>
-        </w:rPr>
-        <w:t xml:space="preserve"> the</w:t>
-      </w:r>
-      <w:r>
-        <w:rPr>
-          <w:shd w:val="clear" w:color="auto" w:fill="FFFFFF"/>
-        </w:rPr>
-        <w:t xml:space="preserve"> opportunity to show</w:t>
-      </w:r>
-      <w:r>
-        <w:rPr>
-          <w:shd w:val="clear" w:color="auto" w:fill="FFFFFF"/>
-        </w:rPr>
-        <w:t xml:space="preserve"> their</w:t>
-      </w:r>
-      <w:r>
-        <w:rPr>
-          <w:shd w:val="clear" w:color="auto" w:fill="FFFFFF"/>
-        </w:rPr>
-        <w:t xml:space="preserve"> strengths and weaknesses. The group worked hard to</w:t>
-      </w:r>
-      <w:r>
-        <w:rPr>
-          <w:shd w:val="clear" w:color="auto" w:fill="FFFFFF"/>
-        </w:rPr>
-        <w:t xml:space="preserve"> </w:t>
-      </w:r>
-      <w:r>
-        <w:rPr>
-          <w:shd w:val="clear" w:color="auto" w:fill="FFFFFF"/>
-        </w:rPr>
-        <w:t xml:space="preserve">discover, and </w:t>
-      </w:r>
-      <w:r>
-        <w:rPr>
-          <w:shd w:val="clear" w:color="auto" w:fill="FFFFFF"/>
-        </w:rPr>
-        <w:t>complement</w:t>
-      </w:r>
-      <w:r>
-        <w:rPr>
-          <w:shd w:val="clear" w:color="auto" w:fill="FFFFFF"/>
-        </w:rPr>
-        <w:t>, the strengths and weaknesses of the other members</w:t>
-      </w:r>
-      <w:r>
-        <w:rPr>
-          <w:shd w:val="clear" w:color="auto" w:fill="FFFFFF"/>
-        </w:rPr>
-        <w:t>. Th</w:t>
-      </w:r>
-      <w:r>
-        <w:rPr>
-          <w:shd w:val="clear" w:color="auto" w:fill="FFFFFF"/>
-        </w:rPr>
-        <w:t>e</w:t>
-      </w:r>
-      <w:r>
-        <w:rPr>
-          <w:shd w:val="clear" w:color="auto" w:fill="FFFFFF"/>
-        </w:rPr>
         <w:t xml:space="preserve"> previous project was also very helpful in terms of solving possible differences </w:t>
       </w:r>
       <w:r>
@@ -4850,21 +4738,7 @@
         <w:rPr>
           <w:shd w:val="clear" w:color="auto" w:fill="FFFFFF"/>
         </w:rPr>
-        <w:t xml:space="preserve">‘Runway </w:t>
-      </w:r>
-      <w:proofErr w:type="spellStart"/>
-      <w:r>
-        <w:rPr>
-          <w:shd w:val="clear" w:color="auto" w:fill="FFFFFF"/>
-        </w:rPr>
-        <w:t>Redeclaration</w:t>
-      </w:r>
-      <w:proofErr w:type="spellEnd"/>
-      <w:r>
-        <w:rPr>
-          <w:shd w:val="clear" w:color="auto" w:fill="FFFFFF"/>
-        </w:rPr>
-        <w:t xml:space="preserve">’ </w:t>
+        <w:t xml:space="preserve">‘Runway Redeclaration’ </w:t>
       </w:r>
       <w:r>
         <w:rPr>
@@ -5368,23 +5242,13 @@
           <w:szCs w:val="24"/>
         </w:rPr>
       </w:pPr>
-      <w:proofErr w:type="spellStart"/>
       <w:r>
         <w:rPr>
           <w:rFonts w:eastAsia="ヒラギノ角ゴ Pro W3"/>
           <w:color w:val="000000"/>
           <w:szCs w:val="24"/>
         </w:rPr>
-        <w:t>Kristian</w:t>
-      </w:r>
-      <w:proofErr w:type="spellEnd"/>
-      <w:r>
-        <w:rPr>
-          <w:rFonts w:eastAsia="ヒラギノ角ゴ Pro W3"/>
-          <w:color w:val="000000"/>
-          <w:szCs w:val="24"/>
-        </w:rPr>
-        <w:t xml:space="preserve"> was working mainly on the visualisations, so also had to understand the logic of the model, and use this to create clear and concise</w:t>
+        <w:t>Kristian was working mainly on the visualisations, so also had to understand the logic of the model, and use this to create clear and concise</w:t>
       </w:r>
       <w:r>
         <w:rPr>
@@ -5621,12 +5485,10 @@
       <w:r>
         <w:t xml:space="preserve">1.2.3 </w:t>
       </w:r>
-      <w:proofErr w:type="spellStart"/>
       <w:r>
         <w:t>Kristian</w:t>
       </w:r>
       <w:bookmarkEnd w:id="9"/>
-      <w:proofErr w:type="spellEnd"/>
     </w:p>
     <w:p>
       <w:pPr>
@@ -5683,16 +5545,15 @@
           <w:color w:val="000000"/>
           <w:szCs w:val="24"/>
         </w:rPr>
-        <w:t xml:space="preserve"> Although </w:t>
-      </w:r>
-      <w:proofErr w:type="spellStart"/>
+        <w:t xml:space="preserve"> Although Kris</w:t>
+      </w:r>
       <w:r>
         <w:rPr>
           <w:rFonts w:eastAsia="ヒラギノ角ゴ Pro W3"/>
           <w:color w:val="000000"/>
           <w:szCs w:val="24"/>
         </w:rPr>
-        <w:t>Kris</w:t>
+        <w:t>tian</w:t>
       </w:r>
       <w:r>
         <w:rPr>
@@ -5700,85 +5561,48 @@
           <w:color w:val="000000"/>
           <w:szCs w:val="24"/>
         </w:rPr>
+        <w:t xml:space="preserve"> was often difficult to motivate to work, the contributions that he made to the project were of a consistently high standard.</w:t>
+      </w:r>
+      <w:r>
+        <w:rPr>
+          <w:rFonts w:eastAsia="ヒラギノ角ゴ Pro W3"/>
+          <w:color w:val="000000"/>
+          <w:szCs w:val="24"/>
+        </w:rPr>
+        <w:t xml:space="preserve"> This work was done very swiftly and team members were pleased to see regular commits and </w:t>
+      </w:r>
+      <w:r>
+        <w:rPr>
+          <w:rFonts w:eastAsia="ヒラギノ角ゴ Pro W3"/>
+          <w:color w:val="000000"/>
+          <w:szCs w:val="24"/>
+        </w:rPr>
+        <w:t>better</w:t>
+      </w:r>
+      <w:r>
+        <w:rPr>
+          <w:rFonts w:eastAsia="ヒラギノ角ゴ Pro W3"/>
+          <w:color w:val="000000"/>
+          <w:szCs w:val="24"/>
+        </w:rPr>
+        <w:t xml:space="preserve"> visualisations reflected by Kristian’s skill and effort.</w:t>
+      </w:r>
+      <w:r>
+        <w:rPr>
+          <w:rFonts w:eastAsia="ヒラギノ角ゴ Pro W3"/>
+          <w:color w:val="000000"/>
+          <w:szCs w:val="24"/>
+        </w:rPr>
+        <w:t xml:space="preserve"> Kris</w:t>
+      </w:r>
+      <w:r>
+        <w:rPr>
+          <w:rFonts w:eastAsia="ヒラギノ角ゴ Pro W3"/>
+          <w:color w:val="000000"/>
+          <w:szCs w:val="24"/>
+        </w:rPr>
         <w:t>tian</w:t>
       </w:r>
-      <w:proofErr w:type="spellEnd"/>
-      <w:r>
-        <w:rPr>
-          <w:rFonts w:eastAsia="ヒラギノ角ゴ Pro W3"/>
-          <w:color w:val="000000"/>
-          <w:szCs w:val="24"/>
-        </w:rPr>
-        <w:t xml:space="preserve"> was often difficult to motivate to work, the contributions that he made to the project were of a consistently high standard.</w:t>
-      </w:r>
-      <w:r>
-        <w:rPr>
-          <w:rFonts w:eastAsia="ヒラギノ角ゴ Pro W3"/>
-          <w:color w:val="000000"/>
-          <w:szCs w:val="24"/>
-        </w:rPr>
-        <w:t xml:space="preserve"> This work was done very swiftly and team members were pleased to see regular commits and </w:t>
-      </w:r>
-      <w:r>
-        <w:rPr>
-          <w:rFonts w:eastAsia="ヒラギノ角ゴ Pro W3"/>
-          <w:color w:val="000000"/>
-          <w:szCs w:val="24"/>
-        </w:rPr>
-        <w:t>better</w:t>
-      </w:r>
-      <w:r>
-        <w:rPr>
-          <w:rFonts w:eastAsia="ヒラギノ角ゴ Pro W3"/>
-          <w:color w:val="000000"/>
-          <w:szCs w:val="24"/>
-        </w:rPr>
-        <w:t xml:space="preserve"> visualisations reflected by </w:t>
-      </w:r>
-      <w:proofErr w:type="spellStart"/>
-      <w:r>
-        <w:rPr>
-          <w:rFonts w:eastAsia="ヒラギノ角ゴ Pro W3"/>
-          <w:color w:val="000000"/>
-          <w:szCs w:val="24"/>
-        </w:rPr>
-        <w:t>Kristian’s</w:t>
-      </w:r>
-      <w:proofErr w:type="spellEnd"/>
-      <w:r>
-        <w:rPr>
-          <w:rFonts w:eastAsia="ヒラギノ角ゴ Pro W3"/>
-          <w:color w:val="000000"/>
-          <w:szCs w:val="24"/>
-        </w:rPr>
-        <w:t xml:space="preserve"> skill and effort.</w:t>
-      </w:r>
-      <w:r>
-        <w:rPr>
-          <w:rFonts w:eastAsia="ヒラギノ角ゴ Pro W3"/>
-          <w:color w:val="000000"/>
-          <w:szCs w:val="24"/>
-        </w:rPr>
-        <w:t xml:space="preserve"> </w:t>
-      </w:r>
-      <w:proofErr w:type="spellStart"/>
-      <w:r>
-        <w:rPr>
-          <w:rFonts w:eastAsia="ヒラギノ角ゴ Pro W3"/>
-          <w:color w:val="000000"/>
-          <w:szCs w:val="24"/>
-        </w:rPr>
-        <w:t>Kris</w:t>
-      </w:r>
-      <w:r>
-        <w:rPr>
-          <w:rFonts w:eastAsia="ヒラギノ角ゴ Pro W3"/>
-          <w:color w:val="000000"/>
-          <w:szCs w:val="24"/>
-        </w:rPr>
-        <w:t>tian</w:t>
-      </w:r>
-      <w:proofErr w:type="spellEnd"/>
       <w:r>
         <w:rPr>
           <w:rFonts w:eastAsia="ヒラギノ角ゴ Pro W3"/>
@@ -5811,7 +5635,6 @@
           <w:szCs w:val="24"/>
         </w:rPr>
       </w:pPr>
-      <w:proofErr w:type="gramStart"/>
       <w:r>
         <w:rPr>
           <w:rFonts w:eastAsia="ヒラギノ角ゴ Pro W3"/>
@@ -5834,16 +5657,7 @@
           <w:color w:val="000000"/>
           <w:szCs w:val="24"/>
         </w:rPr>
-        <w:t>.</w:t>
-      </w:r>
-      <w:proofErr w:type="gramEnd"/>
-      <w:r>
-        <w:rPr>
-          <w:rFonts w:eastAsia="ヒラギノ角ゴ Pro W3"/>
-          <w:color w:val="000000"/>
-          <w:szCs w:val="24"/>
-        </w:rPr>
-        <w:t xml:space="preserve"> Lots of meetings with Oscar ensured work was done on time and to a standard everyone else expected </w:t>
+        <w:t xml:space="preserve">. Lots of meetings with Oscar ensured work was done on time and to a standard everyone else expected </w:t>
       </w:r>
       <w:r>
         <w:rPr>
@@ -6171,7 +5985,13 @@
         <w:t xml:space="preserve">ecided </w:t>
       </w:r>
       <w:r>
-        <w:t>that the weekly meetings would take place every Friday at 15:00, as</w:t>
+        <w:t>that the weekly meetings would t</w:t>
+      </w:r>
+      <w:r>
+        <w:t>ake place every Friday at 15:00</w:t>
+      </w:r>
+      <w:r>
+        <w:t xml:space="preserve"> as</w:t>
       </w:r>
       <w:r>
         <w:t xml:space="preserve"> long as everyone was available. </w:t>
@@ -6179,6 +5999,15 @@
       <w:r>
         <w:t>The group chose to rotate the chair and recorder each week to allow each member to get an equal experience</w:t>
       </w:r>
+      <w:r>
+        <w:t xml:space="preserve"> in </w:t>
+      </w:r>
+      <w:r>
+        <w:t>these roles</w:t>
+      </w:r>
+      <w:r>
+        <w:t>.</w:t>
+      </w:r>
     </w:p>
     <w:p>
       <w:pPr>
@@ -6206,7 +6035,10 @@
         <w:t xml:space="preserve"> to every</w:t>
       </w:r>
       <w:r>
-        <w:t xml:space="preserve"> members of the group</w:t>
+        <w:t xml:space="preserve"> member</w:t>
+      </w:r>
+      <w:r>
+        <w:t xml:space="preserve"> of the group</w:t>
       </w:r>
       <w:r>
         <w:t>.</w:t>
@@ -6250,7 +6082,19 @@
         <w:t xml:space="preserve"> about which tools to use. </w:t>
       </w:r>
       <w:r>
-        <w:t>These choices can be seen in the Analysis, Design and Testing Document. The group also made high level plans about how the application would be implemented.</w:t>
+        <w:t xml:space="preserve">These choices can be seen in the Analysis, Design and Testing Document. The group also made </w:t>
+      </w:r>
+      <w:r>
+        <w:t>‘</w:t>
+      </w:r>
+      <w:r>
+        <w:t>high level</w:t>
+      </w:r>
+      <w:r>
+        <w:t>’</w:t>
+      </w:r>
+      <w:r>
+        <w:t xml:space="preserve"> plans about how the application would be implemented.</w:t>
       </w:r>
     </w:p>
     <w:p>
@@ -6281,7 +6125,13 @@
         <w:t>r</w:t>
       </w:r>
       <w:r>
-        <w:t>, this role required him to ensure time is logged correctly by each member of the group, and kept up to date. He is also responsible for analysing the timesheet data, and producing reports, charts and graphs.</w:t>
+        <w:t>, this role required him to ensure time is logged correctly by each member of the group, and kept up to date. He is also responsible for analysing the timesheet data, and producing reports, charts and graphs</w:t>
+      </w:r>
+      <w:r>
+        <w:t xml:space="preserve"> which can be seen in other sections of this document</w:t>
+      </w:r>
+      <w:r>
+        <w:t>.</w:t>
       </w:r>
     </w:p>
     <w:p>
@@ -6304,7 +6154,13 @@
         <w:t xml:space="preserve">is duty was to ensure that the documents submitted by the group were well presented, neatly structured and were easy to read. </w:t>
       </w:r>
       <w:r>
-        <w:t>The group found that creating one document that was only edited by the Document Manager ensured consistent styles and tone.</w:t>
+        <w:t xml:space="preserve">The group found that creating one document that was only edited by the Document Manager ensured </w:t>
+      </w:r>
+      <w:r>
+        <w:t xml:space="preserve">a </w:t>
+      </w:r>
+      <w:r>
+        <w:t>consistent style and tone.</w:t>
       </w:r>
     </w:p>
     <w:p>
@@ -6312,7 +6168,10 @@
         <w:jc w:val="both"/>
       </w:pPr>
       <w:r>
-        <w:t xml:space="preserve">The Project Plan (deliverable 1) </w:t>
+        <w:t>The Project Plan (D</w:t>
+      </w:r>
+      <w:r>
+        <w:t xml:space="preserve">eliverable 1) </w:t>
       </w:r>
       <w:r>
         <w:t xml:space="preserve">was handed in promptly on the morning of the deadline day. It was proof read in </w:t>
@@ -6350,7 +6209,13 @@
         <w:t xml:space="preserve">The use cases </w:t>
       </w:r>
       <w:r>
-        <w:t xml:space="preserve">of the software were identified, and the most important classes of the system were specified. </w:t>
+        <w:t xml:space="preserve">of the software were identified, and the most important classes of the </w:t>
+      </w:r>
+      <w:r>
+        <w:t>application</w:t>
+      </w:r>
+      <w:r>
+        <w:t xml:space="preserve"> were specified. </w:t>
       </w:r>
     </w:p>
     <w:p>
@@ -6383,76 +6248,84 @@
         <w:jc w:val="both"/>
       </w:pPr>
       <w:r>
-        <w:t xml:space="preserve">Working pairs were appointed: Kelvin and Oscar were assigned the </w:t>
-      </w:r>
-      <w:proofErr w:type="gramStart"/>
-      <w:r>
-        <w:t>Model</w:t>
-      </w:r>
-      <w:r>
-        <w:t>,</w:t>
-      </w:r>
-      <w:proofErr w:type="gramEnd"/>
-      <w:r>
-        <w:t xml:space="preserve"> they were concerned with the classes that model the problem domain</w:t>
+        <w:t>Working pairs were appointed: Kelvin and Oscar were assigned the Model</w:t>
+      </w:r>
+      <w:r>
+        <w:t>, they were concerned with the classes that model the problem domain</w:t>
       </w:r>
       <w:r>
         <w:t>.</w:t>
       </w:r>
       <w:r>
+        <w:t xml:space="preserve"> Kristian and Edward </w:t>
+      </w:r>
+      <w:r>
+        <w:t>were given the task of implementing the</w:t>
+      </w:r>
+      <w:r>
+        <w:t xml:space="preserve"> View</w:t>
+      </w:r>
+      <w:r>
+        <w:t>, both the visualisations of the runway on the screen, and the Graphical User Interface</w:t>
+      </w:r>
+      <w:r>
+        <w:t xml:space="preserve">. </w:t>
+      </w:r>
+      <w:r>
+        <w:t xml:space="preserve">Brian </w:t>
+      </w:r>
+      <w:r>
+        <w:t>was assigned the</w:t>
+      </w:r>
+      <w:r>
+        <w:t xml:space="preserve"> Controller</w:t>
+      </w:r>
+      <w:r>
+        <w:t xml:space="preserve">, mainly implemented using </w:t>
+      </w:r>
+      <w:r>
+        <w:t>Java Action L</w:t>
+      </w:r>
+      <w:r>
+        <w:t>isteners</w:t>
+      </w:r>
+      <w:r>
+        <w:t xml:space="preserve">. </w:t>
+      </w:r>
+    </w:p>
+    <w:p>
+      <w:pPr>
+        <w:jc w:val="both"/>
+      </w:pPr>
+      <w:r>
+        <w:t>Architectural design and HCI design was discussed in</w:t>
+      </w:r>
+      <w:r>
+        <w:t xml:space="preserve"> the</w:t>
+      </w:r>
+      <w:r>
+        <w:t xml:space="preserve"> formal and informal meeting as a group. UML</w:t>
+      </w:r>
+      <w:r>
+        <w:t xml:space="preserve"> diagrams were</w:t>
+      </w:r>
+      <w:r>
+        <w:t xml:space="preserve"> used extensively to help communicate the various aspects of the project. </w:t>
+      </w:r>
+      <w:r>
+        <w:t>The group learned how valuable</w:t>
+      </w:r>
+      <w:r>
         <w:t xml:space="preserve"> </w:t>
       </w:r>
-      <w:proofErr w:type="spellStart"/>
-      <w:r>
-        <w:t>Kristian</w:t>
-      </w:r>
-      <w:proofErr w:type="spellEnd"/>
-      <w:r>
-        <w:t xml:space="preserve"> and Edward </w:t>
-      </w:r>
-      <w:r>
-        <w:t>were given the task of implementing the</w:t>
-      </w:r>
-      <w:r>
-        <w:t xml:space="preserve"> View</w:t>
-      </w:r>
-      <w:r>
-        <w:t>, both the visualisations of the runway on the screen, and the Graphical User Interface</w:t>
-      </w:r>
-      <w:r>
-        <w:t xml:space="preserve">. </w:t>
-      </w:r>
-      <w:r>
-        <w:t xml:space="preserve">Brian </w:t>
-      </w:r>
-      <w:r>
-        <w:t>was assigned the</w:t>
-      </w:r>
-      <w:r>
-        <w:t xml:space="preserve"> Controller</w:t>
-      </w:r>
-      <w:r>
-        <w:t>, mainly implemented using action listeners</w:t>
-      </w:r>
-      <w:r>
-        <w:t xml:space="preserve">. </w:t>
-      </w:r>
-    </w:p>
-    <w:p>
-      <w:pPr>
-        <w:jc w:val="both"/>
-      </w:pPr>
-      <w:r>
-        <w:t>Architectural design and HCI design was discussed in formal and informal meeting as a group. UML</w:t>
-      </w:r>
-      <w:r>
-        <w:t xml:space="preserve"> diagrams were</w:t>
-      </w:r>
-      <w:r>
-        <w:t xml:space="preserve"> used extensively to help communicate the various aspects of the project. </w:t>
-      </w:r>
-      <w:r>
-        <w:t>The group learned how valuable diagrams can be for conveying an argument.</w:t>
+      <w:r>
+        <w:t xml:space="preserve">UML </w:t>
+      </w:r>
+      <w:r>
+        <w:t>diagrams can be for conveying ideas</w:t>
+      </w:r>
+      <w:r>
+        <w:t>.</w:t>
       </w:r>
     </w:p>
     <w:p>
@@ -6470,13 +6343,31 @@
         <w:t xml:space="preserve"> held</w:t>
       </w:r>
       <w:r>
-        <w:t xml:space="preserve"> frequent gatherings</w:t>
+        <w:t xml:space="preserve"> frequent </w:t>
+      </w:r>
+      <w:r>
+        <w:t>meet</w:t>
+      </w:r>
+      <w:r>
+        <w:t>ings</w:t>
       </w:r>
       <w:r>
         <w:t xml:space="preserve"> to discuss and design their parts to encourage progress. </w:t>
       </w:r>
       <w:r>
-        <w:t>But there was a very limited amount of communication between the pairs. The group was kept updated about the progress each pair was making, but the inner workings were not discussed.</w:t>
+        <w:t xml:space="preserve">But there was a very limited amount of communication between the pairs. The group was kept updated about the progress each pair was making, but the inner workings were not </w:t>
+      </w:r>
+      <w:r>
+        <w:t>communicat</w:t>
+      </w:r>
+      <w:r>
+        <w:t>ed</w:t>
+      </w:r>
+      <w:r>
+        <w:t xml:space="preserve"> openly to the rest of the group</w:t>
+      </w:r>
+      <w:r>
+        <w:t>.</w:t>
       </w:r>
     </w:p>
     <w:p>
@@ -6612,10 +6503,19 @@
         <w:t xml:space="preserve">The atmosphere of the group during week five was very relaxed; the members were all getting on well together and being very productive. </w:t>
       </w:r>
       <w:r>
-        <w:t xml:space="preserve">A middle Gantt chart was </w:t>
-      </w:r>
-      <w:r>
-        <w:t>produced, to help understand how well the budget had been stuck to, and allow a new estimate of how long each task would take to be produced</w:t>
+        <w:t>A middle Gantt chart was</w:t>
+      </w:r>
+      <w:r>
+        <w:t xml:space="preserve"> also</w:t>
+      </w:r>
+      <w:r>
+        <w:t xml:space="preserve"> </w:t>
+      </w:r>
+      <w:r>
+        <w:t>produced</w:t>
+      </w:r>
+      <w:r>
+        <w:t xml:space="preserve"> to help understand how well the budget had been stuck to, and allow a new estimate of how long each task would take to be produced</w:t>
       </w:r>
       <w:r>
         <w:t xml:space="preserve">. </w:t>
@@ -6723,6 +6623,7 @@
         <w:jc w:val="both"/>
       </w:pPr>
       <w:r>
+        <w:lastRenderedPageBreak/>
         <w:t>After the presentation a small amount of coding took place within the pairs.</w:t>
       </w:r>
     </w:p>
@@ -6733,7 +6634,6 @@
       </w:pPr>
       <w:bookmarkStart w:id="20" w:name="_Toc324157474"/>
       <w:r>
-        <w:lastRenderedPageBreak/>
         <w:t>1.3.7 Week Seven</w:t>
       </w:r>
       <w:bookmarkEnd w:id="20"/>
@@ -6743,10 +6643,34 @@
         <w:jc w:val="both"/>
       </w:pPr>
       <w:r>
-        <w:t xml:space="preserve">The progress of the coding was reviews and the group realised it was a little behind where it should ideally be. The group blamed this </w:t>
-      </w:r>
-      <w:r>
-        <w:t xml:space="preserve">on conflicting coursework. Since the View has still not been completed, Brian began helping by producing some dialog boxes. From this the group learned that it needed to be more specific about that tasks that needed to be completed. </w:t>
+        <w:t>The pr</w:t>
+      </w:r>
+      <w:r>
+        <w:t>ogress of the coding was reviewed</w:t>
+      </w:r>
+      <w:r>
+        <w:t xml:space="preserve"> and the group realised it was a little behind where it should ideally be</w:t>
+      </w:r>
+      <w:r>
+        <w:t xml:space="preserve"> with respect to the Project Plan</w:t>
+      </w:r>
+      <w:r>
+        <w:t xml:space="preserve">. The group blamed this </w:t>
+      </w:r>
+      <w:r>
+        <w:t>on conflicting coursework. Since the View has still not been completed, Brian began helping by producing some dialog boxes. From this the group learned that it neede</w:t>
+      </w:r>
+      <w:r>
+        <w:t xml:space="preserve">d to be more specific about specifying </w:t>
+      </w:r>
+      <w:r>
+        <w:t>tasks that needed to be completed</w:t>
+      </w:r>
+      <w:r>
+        <w:t xml:space="preserve"> as some dialog boxes were not thought of but was needed</w:t>
+      </w:r>
+      <w:r>
+        <w:t xml:space="preserve">. </w:t>
       </w:r>
     </w:p>
     <w:p>
@@ -6768,7 +6692,10 @@
         <w:jc w:val="both"/>
       </w:pPr>
       <w:r>
-        <w:t xml:space="preserve">Marks for the presentation (d2) were received and the members of the group were generally satisfied with the marks. The group entered the Easter vacation possibly a little bit over confident about the project. </w:t>
+        <w:t>Marks for Deliverable 2</w:t>
+      </w:r>
+      <w:r>
+        <w:t xml:space="preserve"> were received and the members of the group were generally satisfied with the marks. The group entered the Easter vacation possibly a little bit over confident about the project. </w:t>
       </w:r>
     </w:p>
     <w:p>
@@ -6815,10 +6742,49 @@
         <w:jc w:val="both"/>
       </w:pPr>
       <w:r>
-        <w:t xml:space="preserve">During the first week back, a very small amount of work was carried out by the group. </w:t>
-      </w:r>
-      <w:r>
-        <w:t xml:space="preserve">This was due to more urgent (Note: no necessarily more important) coursework. From this the group realised that the members need to learn to plan their time more effectively, important tasks should have been taken care of before they became urgent tasks. </w:t>
+        <w:t xml:space="preserve">During the first week back, </w:t>
+      </w:r>
+      <w:r>
+        <w:t>very small amount of work was carried out by the group</w:t>
+      </w:r>
+      <w:r>
+        <w:t xml:space="preserve"> on the project overall</w:t>
+      </w:r>
+      <w:r>
+        <w:t xml:space="preserve">. </w:t>
+      </w:r>
+      <w:r>
+        <w:t>This was due to more urgent (</w:t>
+      </w:r>
+      <w:r>
+        <w:t xml:space="preserve">but </w:t>
+      </w:r>
+      <w:r>
+        <w:t>no</w:t>
+      </w:r>
+      <w:r>
+        <w:t>t</w:t>
+      </w:r>
+      <w:r>
+        <w:t xml:space="preserve"> necessarily more important) coursework</w:t>
+      </w:r>
+      <w:r>
+        <w:t xml:space="preserve"> deadlines from other modules</w:t>
+      </w:r>
+      <w:r>
+        <w:t>. From this the group realised that the members need to learn to p</w:t>
+      </w:r>
+      <w:r>
+        <w:t>lan their time more effectively:</w:t>
+      </w:r>
+      <w:r>
+        <w:t xml:space="preserve"> important tasks should have been </w:t>
+      </w:r>
+      <w:r>
+        <w:t>dealt with of before they beca</w:t>
+      </w:r>
+      <w:r>
+        <w:t xml:space="preserve">me urgent tasks. </w:t>
       </w:r>
     </w:p>
     <w:p>
@@ -6826,7 +6792,13 @@
         <w:jc w:val="both"/>
       </w:pPr>
       <w:r>
-        <w:t xml:space="preserve">The file structure of the SVN repository was altered to help facilitate the integration of the View and the Model code via the creation of the Controller code. A few Action Listeners were implemented to act as the controller. </w:t>
+        <w:t xml:space="preserve">The file structure of the SVN repository was altered to help facilitate the integration of the View and the Model code via the creation of the Controller code. A few Action Listeners </w:t>
+      </w:r>
+      <w:r>
+        <w:t>were implemented to act as the C</w:t>
+      </w:r>
+      <w:r>
+        <w:t xml:space="preserve">ontroller. </w:t>
       </w:r>
     </w:p>
     <w:p>
@@ -6836,13 +6808,11 @@
       <w:r>
         <w:t xml:space="preserve">At the end of the week Edward performed a code review on the Model, and produced </w:t>
       </w:r>
-      <w:proofErr w:type="spellStart"/>
-      <w:r>
-        <w:t>javadoc</w:t>
-      </w:r>
-      <w:proofErr w:type="spellEnd"/>
-      <w:r>
-        <w:t xml:space="preserve"> style comments for the classes.</w:t>
+      <w:r>
+        <w:t>Javad</w:t>
+      </w:r>
+      <w:r>
+        <w:t>oc style comments for the classes.</w:t>
       </w:r>
     </w:p>
     <w:p>
@@ -6864,7 +6834,19 @@
         <w:t xml:space="preserve">As the final deadlines came closer, and noticing that he was way behind in terms of hours Edward began putting a lot more effort into the project. </w:t>
       </w:r>
       <w:r>
-        <w:t xml:space="preserve">He attempted to motivate the group into putting more hours in, but they were hard at work with the large amount of other coursework. </w:t>
+        <w:t>He attempted to motivate the group into putting more hours in, but they were hard at work</w:t>
+      </w:r>
+      <w:r>
+        <w:t xml:space="preserve"> dealing</w:t>
+      </w:r>
+      <w:r>
+        <w:t xml:space="preserve"> with large amount of other coursework</w:t>
+      </w:r>
+      <w:r>
+        <w:t>s</w:t>
+      </w:r>
+      <w:r>
+        <w:t xml:space="preserve">. </w:t>
       </w:r>
     </w:p>
     <w:p>
@@ -6881,7 +6863,15 @@
         <w:footnoteReference w:id="2"/>
       </w:r>
       <w:r>
-        <w:t xml:space="preserve"> to ensure that the required functionality was implemented in the neatest was p</w:t>
+        <w:t xml:space="preserve"> to ensure that the required functionality wa</w:t>
+      </w:r>
+      <w:r>
+        <w:t>s implemented in the neatest way</w:t>
+      </w:r>
+      <w:bookmarkStart w:id="24" w:name="_GoBack"/>
+      <w:bookmarkEnd w:id="24"/>
+      <w:r>
+        <w:t xml:space="preserve"> p</w:t>
       </w:r>
       <w:r>
         <w:t>o</w:t>
@@ -6915,11 +6905,11 @@
         <w:pStyle w:val="Heading3"/>
         <w:jc w:val="both"/>
       </w:pPr>
-      <w:bookmarkStart w:id="24" w:name="_Toc324157478"/>
+      <w:bookmarkStart w:id="25" w:name="_Toc324157478"/>
       <w:r>
         <w:t>1.3.11 Week Ten</w:t>
       </w:r>
-      <w:bookmarkEnd w:id="24"/>
+      <w:bookmarkEnd w:id="25"/>
     </w:p>
     <w:p>
       <w:pPr>
@@ -6952,11 +6942,11 @@
       <w:pPr>
         <w:pStyle w:val="Heading3"/>
       </w:pPr>
-      <w:bookmarkStart w:id="25" w:name="_Toc324157479"/>
+      <w:bookmarkStart w:id="26" w:name="_Toc324157479"/>
       <w:r>
         <w:t>1.3.12 Week Eleven</w:t>
       </w:r>
-      <w:bookmarkEnd w:id="25"/>
+      <w:bookmarkEnd w:id="26"/>
     </w:p>
     <w:p>
       <w:pPr>
@@ -6987,11 +6977,11 @@
       <w:pPr>
         <w:pStyle w:val="Heading2"/>
       </w:pPr>
-      <w:bookmarkStart w:id="26" w:name="_Toc324157480"/>
+      <w:bookmarkStart w:id="27" w:name="_Toc324157480"/>
       <w:r>
         <w:t>1.4 Evaluation</w:t>
       </w:r>
-      <w:bookmarkEnd w:id="26"/>
+      <w:bookmarkEnd w:id="27"/>
     </w:p>
     <w:p>
       <w:pPr>
@@ -7180,23 +7170,10 @@
         <w:jc w:val="both"/>
       </w:pPr>
       <w:r>
-        <w:t xml:space="preserve">It wasn’t until these problems arose that the team fully understood the importance of good design. The group agrees that the interfaces for each class should have been thoroughly discussed, and then defined. The interfaces should have been designed to offer all the functionality that that class needs to </w:t>
-      </w:r>
-      <w:proofErr w:type="gramStart"/>
-      <w:r>
-        <w:t>offer,</w:t>
-      </w:r>
-      <w:proofErr w:type="gramEnd"/>
-      <w:r>
-        <w:t xml:space="preserve"> so would never need altering. </w:t>
-      </w:r>
-      <w:proofErr w:type="gramStart"/>
-      <w:r>
-        <w:t>Good interfaces</w:t>
-      </w:r>
-      <w:proofErr w:type="gramEnd"/>
-      <w:r>
-        <w:t>, represented on a good class diagram which has a good level of detail is very necessary in order to improve a later integration of the modules of any project.</w:t>
+        <w:t xml:space="preserve">It wasn’t until these problems arose that the team fully understood the importance of good design. The group agrees that the interfaces for each class should have been thoroughly discussed, and then defined. The interfaces should have been designed to offer all the functionality that that class needs to offer, so would never need altering. </w:t>
+      </w:r>
+      <w:r>
+        <w:t>Good interfaces, represented on a good class diagram which has a good level of detail is very necessary in order to improve a later integration of the modules of any project.</w:t>
       </w:r>
     </w:p>
     <w:p>
@@ -7300,24 +7277,24 @@
       <w:pPr>
         <w:pStyle w:val="Heading2"/>
       </w:pPr>
-      <w:bookmarkStart w:id="27" w:name="_Toc324157481"/>
+      <w:bookmarkStart w:id="28" w:name="_Toc324157481"/>
       <w:r>
         <w:t>1.5 Individual Views</w:t>
       </w:r>
-      <w:bookmarkEnd w:id="27"/>
+      <w:bookmarkEnd w:id="28"/>
     </w:p>
     <w:p>
       <w:pPr>
         <w:pStyle w:val="Heading3"/>
       </w:pPr>
-      <w:bookmarkStart w:id="28" w:name="_Toc324157482"/>
+      <w:bookmarkStart w:id="29" w:name="_Toc324157482"/>
       <w:r>
         <w:t xml:space="preserve">1.5.1 </w:t>
       </w:r>
       <w:r>
         <w:t>Brian</w:t>
       </w:r>
-      <w:bookmarkEnd w:id="28"/>
+      <w:bookmarkEnd w:id="29"/>
     </w:p>
     <w:p>
       <w:r>
@@ -7332,14 +7309,14 @@
       <w:pPr>
         <w:pStyle w:val="Heading3"/>
       </w:pPr>
-      <w:bookmarkStart w:id="29" w:name="_Toc324157483"/>
+      <w:bookmarkStart w:id="30" w:name="_Toc324157483"/>
       <w:r>
         <w:t xml:space="preserve">1.5.2 </w:t>
       </w:r>
       <w:r>
         <w:t>Edward</w:t>
       </w:r>
-      <w:bookmarkEnd w:id="29"/>
+      <w:bookmarkEnd w:id="30"/>
     </w:p>
     <w:p>
       <w:r>
@@ -7355,14 +7332,14 @@
       <w:pPr>
         <w:pStyle w:val="Heading3"/>
       </w:pPr>
-      <w:bookmarkStart w:id="30" w:name="_Toc324157484"/>
+      <w:bookmarkStart w:id="31" w:name="_Toc324157484"/>
       <w:r>
         <w:t xml:space="preserve">1.5.3 </w:t>
       </w:r>
       <w:r>
         <w:t>Oscar</w:t>
       </w:r>
-      <w:bookmarkEnd w:id="30"/>
+      <w:bookmarkEnd w:id="31"/>
     </w:p>
     <w:p>
       <w:pPr>
@@ -7374,23 +7351,7 @@
         <w:rPr>
           <w:lang w:eastAsia="en-US"/>
         </w:rPr>
-        <w:t xml:space="preserve">“In my opinion, despite any differences or difficulties we might have </w:t>
-      </w:r>
-      <w:proofErr w:type="spellStart"/>
-      <w:proofErr w:type="gramStart"/>
-      <w:r>
-        <w:rPr>
-          <w:lang w:eastAsia="en-US"/>
-        </w:rPr>
-        <w:t>came</w:t>
-      </w:r>
-      <w:proofErr w:type="spellEnd"/>
-      <w:proofErr w:type="gramEnd"/>
-      <w:r>
-        <w:rPr>
-          <w:lang w:eastAsia="en-US"/>
-        </w:rPr>
-        <w:t xml:space="preserve"> across, the value of this project as a learning tool is of great proportions. I value and thank those moments were the stress was obvious amongst every team member, those moments when I had to stay up late or working way to many hours on row in an effort to catch up where we fall behind, when we thought we were in trouble; I treasure all of those because I know as a fact that tomorrow, when I face a similar real life situation, when I start working on a project with a new team and we are designing a project plan, when I have free time and I do not feel like doing some work; it is in those situations when I will put to use what I’ve learnt today.</w:t>
+        <w:t>“In my opinion, despite any differences or difficulties we might have came across, the value of this project as a learning tool is of great proportions. I value and thank those moments were the stress was obvious amongst every team member, those moments when I had to stay up late or working way to many hours on row in an effort to catch up where we fall behind, when we thought we were in trouble; I treasure all of those because I know as a fact that tomorrow, when I face a similar real life situation, when I start working on a project with a new team and we are designing a project plan, when I have free time and I do not feel like doing some work; it is in those situations when I will put to use what I’ve learnt today.</w:t>
       </w:r>
     </w:p>
     <w:p>
@@ -7418,88 +7379,57 @@
       <w:pPr>
         <w:pStyle w:val="Heading3"/>
       </w:pPr>
-      <w:bookmarkStart w:id="31" w:name="_Toc324157485"/>
+      <w:bookmarkStart w:id="32" w:name="_Toc324157485"/>
       <w:r>
         <w:t xml:space="preserve">1.5.4 </w:t>
       </w:r>
-      <w:proofErr w:type="spellStart"/>
       <w:r>
         <w:t>Kristian</w:t>
       </w:r>
-      <w:bookmarkEnd w:id="31"/>
-      <w:proofErr w:type="spellEnd"/>
-    </w:p>
-    <w:p>
-      <w:r>
-        <w:t>“</w:t>
-      </w:r>
-      <w:r>
-        <w:t>The project was interesting. It allowed me to discover what to expect when working in a team, an experience not provided by other modules in the course so far. The task was a stimulating one that allowed me to challenge myself, taking the visualisations and graphics as my role, an area that I felt weak in, so that I could develop that with the help of my other team members.</w:t>
-      </w:r>
-    </w:p>
-    <w:p>
-      <w:r>
-        <w:t xml:space="preserve">The project could have run smoother with more preparation and in hindsight we needed to do much more work on the design to allow our individual contributions to the programming to work </w:t>
-      </w:r>
-      <w:proofErr w:type="gramStart"/>
-      <w:r>
-        <w:t xml:space="preserve">more </w:t>
-      </w:r>
-      <w:proofErr w:type="spellStart"/>
-      <w:r>
-        <w:t>more</w:t>
-      </w:r>
-      <w:proofErr w:type="spellEnd"/>
-      <w:proofErr w:type="gramEnd"/>
-      <w:r>
-        <w:t xml:space="preserve"> seamlessly. There was a lot of need to ask other members on how they had implemented certain aspects as it was not readily available from the design.</w:t>
-      </w:r>
-      <w:r>
-        <w:t>”</w:t>
+      <w:bookmarkEnd w:id="32"/>
+    </w:p>
+    <w:p>
+      <w:r>
+        <w:t xml:space="preserve">“I am </w:t>
+      </w:r>
+      <w:r>
+        <w:t>K</w:t>
+      </w:r>
+      <w:r>
+        <w:t>ris and I love working really hard”</w:t>
       </w:r>
     </w:p>
     <w:p>
       <w:pPr>
         <w:pStyle w:val="Heading3"/>
       </w:pPr>
-      <w:bookmarkStart w:id="32" w:name="_Toc324157486"/>
+      <w:bookmarkStart w:id="33" w:name="_Toc324157486"/>
       <w:r>
         <w:t xml:space="preserve">1.5.5 </w:t>
       </w:r>
       <w:r>
         <w:t>Kelvin</w:t>
       </w:r>
-      <w:bookmarkEnd w:id="32"/>
+      <w:bookmarkEnd w:id="33"/>
+    </w:p>
+    <w:p>
+      <w:r>
+        <w:t xml:space="preserve">“I am </w:t>
+      </w:r>
+      <w:r>
+        <w:t>K</w:t>
+      </w:r>
+      <w:r>
+        <w:t>elvin</w:t>
+      </w:r>
+      <w:r>
+        <w:t xml:space="preserve"> and I love working really hard”</w:t>
+      </w:r>
     </w:p>
     <w:p>
       <w:pPr>
         <w:spacing w:after="0"/>
       </w:pPr>
-      <w:r>
-        <w:t xml:space="preserve">“I would say our teamwork and commitment is brilliant as our attendant rate of meetings is good, no one will miss any formal or even informal meetings unless they have got some urgent events to attend. What problems we faced in the progress of the project is we were too optimistic on our progress in the early stage like before the Easter. As after the Easter we discovered loads of misunderstanding, misinterpreting or inefficient codes that we thought the number of problems should be far less than we have got in the last two to three weeks of the project schedule. Despite of the misunderstanding, we work efficiently and with good communication in both </w:t>
-      </w:r>
-      <w:proofErr w:type="spellStart"/>
-      <w:r>
-        <w:t>facebook</w:t>
-      </w:r>
-      <w:proofErr w:type="spellEnd"/>
-      <w:r>
-        <w:t xml:space="preserve"> group discussion and meetings.</w:t>
-      </w:r>
-    </w:p>
-    <w:p>
-      <w:pPr>
-        <w:spacing w:after="0"/>
-      </w:pPr>
-    </w:p>
-    <w:p>
-      <w:pPr>
-        <w:spacing w:after="0"/>
-      </w:pPr>
-      <w:r>
-        <w:lastRenderedPageBreak/>
-        <w:t>What I have learned from this module is to ensure any changes, even the minor one, should be reported to the group members afterwards or gain some comments from them before changing the codes as this may affect the efficiency of the code or even the structure of the system. Moreover is we should discuss more details on the model implementation before actually implementing the classes like the attributes of each class and the method headers as this could minimize the chance of misunderstanding and misinterpretations.”</w:t>
-      </w:r>
     </w:p>
     <w:p>
       <w:pPr>
@@ -7511,8 +7441,6 @@
           <w:formProt w:val="0"/>
         </w:sectPr>
       </w:pPr>
-      <w:bookmarkStart w:id="33" w:name="_GoBack"/>
-      <w:bookmarkEnd w:id="33"/>
     </w:p>
     <w:p>
       <w:pPr>
@@ -7532,11 +7460,9 @@
       <w:bookmarkEnd w:id="34"/>
     </w:p>
     <w:p>
-      <w:proofErr w:type="gramStart"/>
       <w:r>
         <w:t>Introductory spiel.</w:t>
       </w:r>
-      <w:proofErr w:type="gramEnd"/>
     </w:p>
     <w:p>
       <w:pPr>
@@ -7666,18 +7592,7 @@
           <w:szCs w:val="18"/>
           <w:shd w:val="clear" w:color="auto" w:fill="FFFFFF"/>
         </w:rPr>
-        <w:t xml:space="preserve">Date created, the chart </w:t>
-      </w:r>
-      <w:proofErr w:type="gramStart"/>
-      <w:r>
-        <w:rPr>
-          <w:rFonts w:ascii="Verdana" w:hAnsi="Verdana"/>
-          <w:color w:val="000000"/>
-          <w:sz w:val="18"/>
-          <w:szCs w:val="18"/>
-          <w:shd w:val="clear" w:color="auto" w:fill="FFFFFF"/>
-        </w:rPr>
-        <w:t xml:space="preserve">itself </w:t>
+        <w:t xml:space="preserve">Date created, the chart itself </w:t>
       </w:r>
       <w:r>
         <w:rPr>
@@ -7687,38 +7602,36 @@
           <w:szCs w:val="18"/>
           <w:shd w:val="clear" w:color="auto" w:fill="FFFFFF"/>
         </w:rPr>
-        <w:t>.</w:t>
-      </w:r>
-      <w:proofErr w:type="gramEnd"/>
-      <w:r>
+        <w:t>. One side A4</w:t>
+      </w:r>
+    </w:p>
+    <w:p>
+      <w:pPr>
+        <w:pStyle w:val="Heading3"/>
+        <w:rPr>
+          <w:shd w:val="clear" w:color="auto" w:fill="FFFFFF"/>
+        </w:rPr>
+      </w:pPr>
+      <w:bookmarkStart w:id="38" w:name="_Toc324157491"/>
+      <w:r>
+        <w:rPr>
+          <w:shd w:val="clear" w:color="auto" w:fill="FFFFFF"/>
+        </w:rPr>
+        <w:t>2.1.3 Reflection</w:t>
+      </w:r>
+      <w:bookmarkEnd w:id="38"/>
+    </w:p>
+    <w:p>
+      <w:pPr>
         <w:rPr>
           <w:rFonts w:ascii="Verdana" w:hAnsi="Verdana"/>
-          <w:color w:val="76923C" w:themeColor="accent3" w:themeShade="BF"/>
+          <w:color w:val="000000"/>
           <w:sz w:val="18"/>
           <w:szCs w:val="18"/>
           <w:shd w:val="clear" w:color="auto" w:fill="FFFFFF"/>
         </w:rPr>
-        <w:t xml:space="preserve"> One side A4</w:t>
-      </w:r>
-    </w:p>
-    <w:p>
-      <w:pPr>
-        <w:pStyle w:val="Heading3"/>
-        <w:rPr>
-          <w:shd w:val="clear" w:color="auto" w:fill="FFFFFF"/>
-        </w:rPr>
-      </w:pPr>
-      <w:bookmarkStart w:id="38" w:name="_Toc324157491"/>
-      <w:r>
-        <w:rPr>
-          <w:shd w:val="clear" w:color="auto" w:fill="FFFFFF"/>
-        </w:rPr>
-        <w:t>2.1.3 Reflection</w:t>
-      </w:r>
-      <w:bookmarkEnd w:id="38"/>
-    </w:p>
-    <w:p>
-      <w:pPr>
+      </w:pPr>
+      <w:r>
         <w:rPr>
           <w:rFonts w:ascii="Verdana" w:hAnsi="Verdana"/>
           <w:color w:val="000000"/>
@@ -7726,28 +7639,7 @@
           <w:szCs w:val="18"/>
           <w:shd w:val="clear" w:color="auto" w:fill="FFFFFF"/>
         </w:rPr>
-      </w:pPr>
-      <w:proofErr w:type="gramStart"/>
-      <w:r>
-        <w:rPr>
-          <w:rFonts w:ascii="Verdana" w:hAnsi="Verdana"/>
-          <w:color w:val="000000"/>
-          <w:sz w:val="18"/>
-          <w:szCs w:val="18"/>
-          <w:shd w:val="clear" w:color="auto" w:fill="FFFFFF"/>
-        </w:rPr>
-        <w:t>reflection</w:t>
-      </w:r>
-      <w:proofErr w:type="gramEnd"/>
-      <w:r>
-        <w:rPr>
-          <w:rFonts w:ascii="Verdana" w:hAnsi="Verdana"/>
-          <w:color w:val="000000"/>
-          <w:sz w:val="18"/>
-          <w:szCs w:val="18"/>
-          <w:shd w:val="clear" w:color="auto" w:fill="FFFFFF"/>
-        </w:rPr>
-        <w:t xml:space="preserve"> on the transition from start-midway-end, i.e., </w:t>
+        <w:t xml:space="preserve">reflection on the transition from start-midway-end, i.e., </w:t>
       </w:r>
     </w:p>
     <w:p>
@@ -7767,7 +7659,6 @@
           <w:docGrid w:linePitch="312" w:charSpace="-2049"/>
         </w:sectPr>
       </w:pPr>
-      <w:proofErr w:type="gramStart"/>
       <w:r>
         <w:rPr>
           <w:rFonts w:ascii="Verdana" w:hAnsi="Verdana"/>
@@ -7776,9 +7667,8 @@
           <w:szCs w:val="18"/>
           <w:shd w:val="clear" w:color="auto" w:fill="FFFFFF"/>
         </w:rPr>
-        <w:t>how</w:t>
-      </w:r>
-      <w:proofErr w:type="gramEnd"/>
+        <w:t xml:space="preserve">how estimates of cost and timescale for each activity changed over time. </w:t>
+      </w:r>
       <w:r>
         <w:rPr>
           <w:rFonts w:ascii="Verdana" w:hAnsi="Verdana"/>
@@ -7787,7 +7677,7 @@
           <w:szCs w:val="18"/>
           <w:shd w:val="clear" w:color="auto" w:fill="FFFFFF"/>
         </w:rPr>
-        <w:t xml:space="preserve"> estimates of cost and timescale for each activity changed over time. </w:t>
+        <w:br/>
       </w:r>
       <w:r>
         <w:rPr>
@@ -7797,7 +7687,7 @@
           <w:szCs w:val="18"/>
           <w:shd w:val="clear" w:color="auto" w:fill="FFFFFF"/>
         </w:rPr>
-        <w:br/>
+        <w:t xml:space="preserve">What did you learn about planning these activities? </w:t>
       </w:r>
       <w:r>
         <w:rPr>
@@ -7807,7 +7697,7 @@
           <w:szCs w:val="18"/>
           <w:shd w:val="clear" w:color="auto" w:fill="FFFFFF"/>
         </w:rPr>
-        <w:t xml:space="preserve">What did you learn about planning these activities? </w:t>
+        <w:br/>
       </w:r>
       <w:r>
         <w:rPr>
@@ -7817,7 +7707,7 @@
           <w:szCs w:val="18"/>
           <w:shd w:val="clear" w:color="auto" w:fill="FFFFFF"/>
         </w:rPr>
-        <w:br/>
+        <w:t xml:space="preserve">Did your estimation accuracy improve? </w:t>
       </w:r>
       <w:r>
         <w:rPr>
@@ -7827,7 +7717,7 @@
           <w:szCs w:val="18"/>
           <w:shd w:val="clear" w:color="auto" w:fill="FFFFFF"/>
         </w:rPr>
-        <w:t xml:space="preserve">Did your estimation accuracy improve? </w:t>
+        <w:br/>
       </w:r>
       <w:r>
         <w:rPr>
@@ -7837,7 +7727,7 @@
           <w:szCs w:val="18"/>
           <w:shd w:val="clear" w:color="auto" w:fill="FFFFFF"/>
         </w:rPr>
-        <w:br/>
+        <w:t xml:space="preserve">How far out were your initial estimates? </w:t>
       </w:r>
       <w:r>
         <w:rPr>
@@ -7847,7 +7737,7 @@
           <w:szCs w:val="18"/>
           <w:shd w:val="clear" w:color="auto" w:fill="FFFFFF"/>
         </w:rPr>
-        <w:t xml:space="preserve">How far out were your initial estimates? </w:t>
+        <w:br/>
       </w:r>
       <w:r>
         <w:rPr>
@@ -7857,7 +7747,7 @@
           <w:szCs w:val="18"/>
           <w:shd w:val="clear" w:color="auto" w:fill="FFFFFF"/>
         </w:rPr>
-        <w:br/>
+        <w:t>How well did you manage the project and what, with hindsight, would you differently?</w:t>
       </w:r>
       <w:r>
         <w:rPr>
@@ -7867,7 +7757,7 @@
           <w:szCs w:val="18"/>
           <w:shd w:val="clear" w:color="auto" w:fill="FFFFFF"/>
         </w:rPr>
-        <w:t>How well did you manage the project and what, with hindsight, would you differently?</w:t>
+        <w:br/>
       </w:r>
       <w:r>
         <w:rPr>
@@ -7877,9 +7767,31 @@
           <w:szCs w:val="18"/>
           <w:shd w:val="clear" w:color="auto" w:fill="FFFFFF"/>
         </w:rPr>
-        <w:br/>
-      </w:r>
-      <w:r>
+        <w:t>Mention the middle Gantt chart.</w:t>
+      </w:r>
+    </w:p>
+    <w:p>
+      <w:pPr>
+        <w:pStyle w:val="Heading1"/>
+      </w:pPr>
+      <w:bookmarkStart w:id="39" w:name="_Toc324157492"/>
+      <w:r>
+        <w:lastRenderedPageBreak/>
+        <w:t xml:space="preserve">3 </w:t>
+      </w:r>
+      <w:r>
+        <w:t xml:space="preserve">Summary of Time </w:t>
+      </w:r>
+      <w:r>
+        <w:t>Re</w:t>
+      </w:r>
+      <w:r>
+        <w:t>cords</w:t>
+      </w:r>
+      <w:bookmarkEnd w:id="39"/>
+    </w:p>
+    <w:p>
+      <w:pPr>
         <w:rPr>
           <w:rFonts w:ascii="Verdana" w:hAnsi="Verdana"/>
           <w:color w:val="000000"/>
@@ -7887,31 +7799,20 @@
           <w:szCs w:val="18"/>
           <w:shd w:val="clear" w:color="auto" w:fill="FFFFFF"/>
         </w:rPr>
-        <w:t>Mention the middle Gantt chart.</w:t>
-      </w:r>
-    </w:p>
-    <w:p>
-      <w:pPr>
-        <w:pStyle w:val="Heading1"/>
-      </w:pPr>
-      <w:bookmarkStart w:id="39" w:name="_Toc324157492"/>
-      <w:r>
-        <w:lastRenderedPageBreak/>
-        <w:t xml:space="preserve">3 </w:t>
-      </w:r>
-      <w:r>
-        <w:t xml:space="preserve">Summary of Time </w:t>
-      </w:r>
-      <w:r>
-        <w:t>Re</w:t>
-      </w:r>
-      <w:r>
-        <w:t>cords</w:t>
-      </w:r>
-      <w:bookmarkEnd w:id="39"/>
-    </w:p>
-    <w:p>
-      <w:pPr>
+      </w:pPr>
+      <w:r>
+        <w:t xml:space="preserve"> </w:t>
+      </w:r>
+      <w:r>
+        <w:t xml:space="preserve">(2 sides A4 max) </w:t>
+      </w:r>
+      <w:r>
+        <w:t>S</w:t>
+      </w:r>
+      <w:r>
+        <w:t>ummarize as a table, with group members on one axis and week number on the other, the time spent per activity/ member/ week. Don't worry if this report doesn't agree exactly with the end-project Gantt chart, although the two shouldn't be TOO different</w:t>
+      </w:r>
+      <w:r>
         <w:rPr>
           <w:rFonts w:ascii="Verdana" w:hAnsi="Verdana"/>
           <w:color w:val="000000"/>
@@ -7919,20 +7820,11 @@
           <w:szCs w:val="18"/>
           <w:shd w:val="clear" w:color="auto" w:fill="FFFFFF"/>
         </w:rPr>
-      </w:pPr>
-      <w:r>
-        <w:t xml:space="preserve"> </w:t>
-      </w:r>
-      <w:r>
-        <w:t xml:space="preserve">(2 sides A4 max) </w:t>
-      </w:r>
-      <w:r>
-        <w:t>S</w:t>
-      </w:r>
-      <w:r>
-        <w:t>ummarize as a table, with group members on one axis and week number on the other, the time spent per activity/ member/ week. Don't worry if this report doesn't agree exactly with the end-project Gantt chart, although the two shouldn't be TOO different</w:t>
-      </w:r>
-      <w:r>
+        <w:t>.</w:t>
+      </w:r>
+    </w:p>
+    <w:p>
+      <w:pPr>
         <w:rPr>
           <w:rFonts w:ascii="Verdana" w:hAnsi="Verdana"/>
           <w:color w:val="000000"/>
@@ -7940,11 +7832,8 @@
           <w:szCs w:val="18"/>
           <w:shd w:val="clear" w:color="auto" w:fill="FFFFFF"/>
         </w:rPr>
-        <w:t>.</w:t>
-      </w:r>
-    </w:p>
-    <w:p>
-      <w:pPr>
+      </w:pPr>
+      <w:r>
         <w:rPr>
           <w:rFonts w:ascii="Verdana" w:hAnsi="Verdana"/>
           <w:color w:val="000000"/>
@@ -7952,38 +7841,7 @@
           <w:szCs w:val="18"/>
           <w:shd w:val="clear" w:color="auto" w:fill="FFFFFF"/>
         </w:rPr>
-      </w:pPr>
-      <w:r>
-        <w:rPr>
-          <w:rFonts w:ascii="Verdana" w:hAnsi="Verdana"/>
-          <w:color w:val="000000"/>
-          <w:sz w:val="18"/>
-          <w:szCs w:val="18"/>
-          <w:shd w:val="clear" w:color="auto" w:fill="FFFFFF"/>
-        </w:rPr>
-        <w:t xml:space="preserve">Not sure if this section needs </w:t>
-      </w:r>
-      <w:proofErr w:type="gramStart"/>
-      <w:r>
-        <w:rPr>
-          <w:rFonts w:ascii="Verdana" w:hAnsi="Verdana"/>
-          <w:color w:val="000000"/>
-          <w:sz w:val="18"/>
-          <w:szCs w:val="18"/>
-          <w:shd w:val="clear" w:color="auto" w:fill="FFFFFF"/>
-        </w:rPr>
-        <w:t>an</w:t>
-      </w:r>
-      <w:proofErr w:type="gramEnd"/>
-      <w:r>
-        <w:rPr>
-          <w:rFonts w:ascii="Verdana" w:hAnsi="Verdana"/>
-          <w:color w:val="000000"/>
-          <w:sz w:val="18"/>
-          <w:szCs w:val="18"/>
-          <w:shd w:val="clear" w:color="auto" w:fill="FFFFFF"/>
-        </w:rPr>
-        <w:t xml:space="preserve"> narrative since that seems to be covered in the next section.</w:t>
+        <w:t>Not sure if this section needs an narrative since that seems to be covered in the next section.</w:t>
       </w:r>
     </w:p>
     <w:p>
@@ -8047,7 +7905,6 @@
           <w:shd w:val="clear" w:color="auto" w:fill="FFFFFF"/>
         </w:rPr>
       </w:pPr>
-      <w:proofErr w:type="gramStart"/>
       <w:r>
         <w:rPr>
           <w:rFonts w:ascii="Verdana" w:hAnsi="Verdana"/>
@@ -8056,10 +7913,38 @@
           <w:szCs w:val="18"/>
           <w:shd w:val="clear" w:color="auto" w:fill="FFFFFF"/>
         </w:rPr>
-        <w:t>Based on the summary report.</w:t>
-      </w:r>
-      <w:proofErr w:type="gramEnd"/>
-      <w:r>
+        <w:t xml:space="preserve">Based on the summary report. A clear account of the initial activity/ time estimates and how these changed over time (over to you to avoid overlap with 2. above). </w:t>
+      </w:r>
+    </w:p>
+    <w:p>
+      <w:pPr>
+        <w:pStyle w:val="Heading2"/>
+        <w:rPr>
+          <w:shd w:val="clear" w:color="auto" w:fill="FFFFFF"/>
+        </w:rPr>
+      </w:pPr>
+      <w:bookmarkStart w:id="42" w:name="_Toc324157495"/>
+      <w:r>
+        <w:rPr>
+          <w:shd w:val="clear" w:color="auto" w:fill="FFFFFF"/>
+        </w:rPr>
+        <w:t>4.2 Analysis</w:t>
+      </w:r>
+      <w:bookmarkEnd w:id="42"/>
+      <w:r>
+        <w:rPr>
+          <w:shd w:val="clear" w:color="auto" w:fill="FFFFFF"/>
+        </w:rPr>
+        <w:t xml:space="preserve"> </w:t>
+      </w:r>
+    </w:p>
+    <w:p>
+      <w:r>
+        <w:t xml:space="preserve">Graphs as floating figures, discuss what they mean in the narrative. </w:t>
+      </w:r>
+    </w:p>
+    <w:p>
+      <w:pPr>
         <w:rPr>
           <w:rFonts w:ascii="Verdana" w:hAnsi="Verdana"/>
           <w:color w:val="000000"/>
@@ -8067,38 +7952,8 @@
           <w:szCs w:val="18"/>
           <w:shd w:val="clear" w:color="auto" w:fill="FFFFFF"/>
         </w:rPr>
-        <w:t xml:space="preserve"> A clear account of the initial activity/ time estimates and how these changed over time (over to you to avoid overlap with 2. above). </w:t>
-      </w:r>
-    </w:p>
-    <w:p>
-      <w:pPr>
-        <w:pStyle w:val="Heading2"/>
-        <w:rPr>
-          <w:shd w:val="clear" w:color="auto" w:fill="FFFFFF"/>
-        </w:rPr>
-      </w:pPr>
-      <w:bookmarkStart w:id="42" w:name="_Toc324157495"/>
-      <w:r>
-        <w:rPr>
-          <w:shd w:val="clear" w:color="auto" w:fill="FFFFFF"/>
-        </w:rPr>
-        <w:t>4.2 Analysis</w:t>
-      </w:r>
-      <w:bookmarkEnd w:id="42"/>
-      <w:r>
-        <w:rPr>
-          <w:shd w:val="clear" w:color="auto" w:fill="FFFFFF"/>
-        </w:rPr>
-        <w:t xml:space="preserve"> </w:t>
-      </w:r>
-    </w:p>
-    <w:p>
-      <w:r>
-        <w:t xml:space="preserve">Graphs as floating figures, discuss what they mean in the narrative. </w:t>
-      </w:r>
-    </w:p>
-    <w:p>
-      <w:pPr>
+      </w:pPr>
+      <w:r>
         <w:rPr>
           <w:rFonts w:ascii="Verdana" w:hAnsi="Verdana"/>
           <w:color w:val="000000"/>
@@ -8106,8 +7961,27 @@
           <w:szCs w:val="18"/>
           <w:shd w:val="clear" w:color="auto" w:fill="FFFFFF"/>
         </w:rPr>
-      </w:pPr>
-      <w:r>
+        <w:t xml:space="preserve">Analyses (graphic and narrative) of time spend by week/ activity/ member. Discussion of any time management decisions requiring departure from the 100 hours budget, e.g. choice to overspend to add value to the product, or the choice to spend the "ghost" budget of an absent (ill or dropped out) group member. </w:t>
+      </w:r>
+    </w:p>
+    <w:p>
+      <w:pPr>
+        <w:pStyle w:val="Heading2"/>
+        <w:rPr>
+          <w:shd w:val="clear" w:color="auto" w:fill="FFFFFF"/>
+        </w:rPr>
+      </w:pPr>
+      <w:bookmarkStart w:id="43" w:name="_Toc324157496"/>
+      <w:r>
+        <w:rPr>
+          <w:shd w:val="clear" w:color="auto" w:fill="FFFFFF"/>
+        </w:rPr>
+        <w:t>4.3 Reflection</w:t>
+      </w:r>
+      <w:bookmarkEnd w:id="43"/>
+    </w:p>
+    <w:p>
+      <w:pPr>
         <w:rPr>
           <w:rFonts w:ascii="Verdana" w:hAnsi="Verdana"/>
           <w:color w:val="000000"/>
@@ -8115,27 +7989,8 @@
           <w:szCs w:val="18"/>
           <w:shd w:val="clear" w:color="auto" w:fill="FFFFFF"/>
         </w:rPr>
-        <w:t xml:space="preserve">Analyses (graphic and narrative) of time spend by week/ activity/ member. Discussion of any time management decisions requiring departure from the 100 hours budget, e.g. choice to overspend to add value to the product, or the choice to spend the "ghost" budget of an absent (ill or dropped out) group member. </w:t>
-      </w:r>
-    </w:p>
-    <w:p>
-      <w:pPr>
-        <w:pStyle w:val="Heading2"/>
-        <w:rPr>
-          <w:shd w:val="clear" w:color="auto" w:fill="FFFFFF"/>
-        </w:rPr>
-      </w:pPr>
-      <w:bookmarkStart w:id="43" w:name="_Toc324157496"/>
-      <w:r>
-        <w:rPr>
-          <w:shd w:val="clear" w:color="auto" w:fill="FFFFFF"/>
-        </w:rPr>
-        <w:t>4.3 Reflection</w:t>
-      </w:r>
-      <w:bookmarkEnd w:id="43"/>
-    </w:p>
-    <w:p>
-      <w:pPr>
+      </w:pPr>
+      <w:r>
         <w:rPr>
           <w:rFonts w:ascii="Verdana" w:hAnsi="Verdana"/>
           <w:color w:val="000000"/>
@@ -8143,19 +7998,8 @@
           <w:szCs w:val="18"/>
           <w:shd w:val="clear" w:color="auto" w:fill="FFFFFF"/>
         </w:rPr>
-      </w:pPr>
-      <w:proofErr w:type="gramStart"/>
-      <w:r>
-        <w:rPr>
-          <w:rFonts w:ascii="Verdana" w:hAnsi="Verdana"/>
-          <w:color w:val="000000"/>
-          <w:sz w:val="18"/>
-          <w:szCs w:val="18"/>
-          <w:shd w:val="clear" w:color="auto" w:fill="FFFFFF"/>
-        </w:rPr>
         <w:t>Reflection on the effectiveness of time usage and management.</w:t>
       </w:r>
-      <w:proofErr w:type="gramEnd"/>
     </w:p>
     <w:p>
       <w:pPr>
@@ -8263,7 +8107,7 @@
       <w:rPr>
         <w:noProof/>
       </w:rPr>
-      <w:t>12</w:t>
+      <w:t>11</w:t>
     </w:r>
     <w:r>
       <w:fldChar w:fldCharType="end"/>
@@ -8323,15 +8167,7 @@
         <w:footnoteRef/>
       </w:r>
       <w:r>
-        <w:t xml:space="preserve"> </w:t>
-      </w:r>
-      <w:proofErr w:type="spellStart"/>
-      <w:r>
-        <w:t>Peopleware</w:t>
-      </w:r>
-      <w:proofErr w:type="spellEnd"/>
-      <w:r>
-        <w:t>: Productive Projects and teams.</w:t>
+        <w:t xml:space="preserve"> Peopleware: Productive Projects and teams.</w:t>
       </w:r>
     </w:p>
   </w:footnote>
@@ -12423,6 +12259,205 @@
   <w:style w:type="paragraph" w:default="1" w:styleId="Normal">
     <w:name w:val="Normal"/>
     <w:qFormat/>
+    <w:rsid w:val="00111110"/>
+    <w:pPr>
+      <w:spacing w:line="240" w:lineRule="auto"/>
+    </w:pPr>
+    <w:rPr>
+      <w:rFonts w:ascii="Times New Roman" w:hAnsi="Times New Roman"/>
+      <w:sz w:val="24"/>
+    </w:rPr>
+  </w:style>
+  <w:style w:type="paragraph" w:styleId="Heading1">
+    <w:name w:val="heading 1"/>
+    <w:basedOn w:val="Normal"/>
+    <w:next w:val="Normal"/>
+    <w:link w:val="Heading1Char"/>
+    <w:uiPriority w:val="9"/>
+    <w:qFormat/>
+    <w:rsid w:val="00FE3146"/>
+    <w:pPr>
+      <w:spacing w:before="480" w:after="0"/>
+      <w:contextualSpacing/>
+      <w:outlineLvl w:val="0"/>
+    </w:pPr>
+    <w:rPr>
+      <w:rFonts w:ascii="Arial" w:eastAsiaTheme="majorEastAsia" w:hAnsi="Arial" w:cstheme="majorBidi"/>
+      <w:b/>
+      <w:bCs/>
+      <w:sz w:val="32"/>
+      <w:szCs w:val="28"/>
+    </w:rPr>
+  </w:style>
+  <w:style w:type="paragraph" w:styleId="Heading2">
+    <w:name w:val="heading 2"/>
+    <w:basedOn w:val="Normal"/>
+    <w:next w:val="Normal"/>
+    <w:link w:val="Heading2Char"/>
+    <w:uiPriority w:val="9"/>
+    <w:unhideWhenUsed/>
+    <w:qFormat/>
+    <w:rsid w:val="00FE3146"/>
+    <w:pPr>
+      <w:spacing w:before="200" w:after="0"/>
+      <w:outlineLvl w:val="1"/>
+    </w:pPr>
+    <w:rPr>
+      <w:rFonts w:ascii="Arial" w:eastAsiaTheme="majorEastAsia" w:hAnsi="Arial" w:cstheme="majorBidi"/>
+      <w:b/>
+      <w:bCs/>
+      <w:sz w:val="28"/>
+      <w:szCs w:val="26"/>
+    </w:rPr>
+  </w:style>
+  <w:style w:type="paragraph" w:styleId="Heading3">
+    <w:name w:val="heading 3"/>
+    <w:basedOn w:val="Normal"/>
+    <w:next w:val="Normal"/>
+    <w:link w:val="Heading3Char"/>
+    <w:uiPriority w:val="9"/>
+    <w:unhideWhenUsed/>
+    <w:qFormat/>
+    <w:rsid w:val="00FE3146"/>
+    <w:pPr>
+      <w:spacing w:before="200" w:after="0" w:line="271" w:lineRule="auto"/>
+      <w:outlineLvl w:val="2"/>
+    </w:pPr>
+    <w:rPr>
+      <w:rFonts w:ascii="Arial" w:eastAsiaTheme="majorEastAsia" w:hAnsi="Arial" w:cstheme="majorBidi"/>
+      <w:b/>
+      <w:bCs/>
+      <w:sz w:val="26"/>
+    </w:rPr>
+  </w:style>
+  <w:style w:type="paragraph" w:styleId="Heading4">
+    <w:name w:val="heading 4"/>
+    <w:basedOn w:val="Normal"/>
+    <w:next w:val="Normal"/>
+    <w:link w:val="Heading4Char"/>
+    <w:uiPriority w:val="9"/>
+    <w:semiHidden/>
+    <w:unhideWhenUsed/>
+    <w:qFormat/>
+    <w:rsid w:val="00FE3146"/>
+    <w:pPr>
+      <w:spacing w:before="200" w:after="0"/>
+      <w:outlineLvl w:val="3"/>
+    </w:pPr>
+    <w:rPr>
+      <w:rFonts w:asciiTheme="majorHAnsi" w:eastAsiaTheme="majorEastAsia" w:hAnsiTheme="majorHAnsi" w:cstheme="majorBidi"/>
+      <w:b/>
+      <w:bCs/>
+      <w:i/>
+      <w:iCs/>
+    </w:rPr>
+  </w:style>
+  <w:style w:type="paragraph" w:styleId="Heading5">
+    <w:name w:val="heading 5"/>
+    <w:basedOn w:val="Normal"/>
+    <w:next w:val="Normal"/>
+    <w:link w:val="Heading5Char"/>
+    <w:uiPriority w:val="9"/>
+    <w:semiHidden/>
+    <w:unhideWhenUsed/>
+    <w:qFormat/>
+    <w:rsid w:val="00FE3146"/>
+    <w:pPr>
+      <w:spacing w:before="200" w:after="0"/>
+      <w:outlineLvl w:val="4"/>
+    </w:pPr>
+    <w:rPr>
+      <w:rFonts w:asciiTheme="majorHAnsi" w:eastAsiaTheme="majorEastAsia" w:hAnsiTheme="majorHAnsi" w:cstheme="majorBidi"/>
+      <w:b/>
+      <w:bCs/>
+      <w:color w:val="7F7F7F" w:themeColor="text1" w:themeTint="80"/>
+    </w:rPr>
+  </w:style>
+  <w:style w:type="paragraph" w:styleId="Heading6">
+    <w:name w:val="heading 6"/>
+    <w:basedOn w:val="Normal"/>
+    <w:next w:val="Normal"/>
+    <w:link w:val="Heading6Char"/>
+    <w:uiPriority w:val="9"/>
+    <w:semiHidden/>
+    <w:unhideWhenUsed/>
+    <w:qFormat/>
+    <w:rsid w:val="00FE3146"/>
+    <w:pPr>
+      <w:spacing w:after="0" w:line="271" w:lineRule="auto"/>
+      <w:outlineLvl w:val="5"/>
+    </w:pPr>
+    <w:rPr>
+      <w:rFonts w:asciiTheme="majorHAnsi" w:eastAsiaTheme="majorEastAsia" w:hAnsiTheme="majorHAnsi" w:cstheme="majorBidi"/>
+      <w:b/>
+      <w:bCs/>
+      <w:i/>
+      <w:iCs/>
+      <w:color w:val="7F7F7F" w:themeColor="text1" w:themeTint="80"/>
+    </w:rPr>
+  </w:style>
+  <w:style w:type="paragraph" w:styleId="Heading7">
+    <w:name w:val="heading 7"/>
+    <w:basedOn w:val="Normal"/>
+    <w:next w:val="Normal"/>
+    <w:link w:val="Heading7Char"/>
+    <w:uiPriority w:val="9"/>
+    <w:semiHidden/>
+    <w:unhideWhenUsed/>
+    <w:qFormat/>
+    <w:rsid w:val="00FE3146"/>
+    <w:pPr>
+      <w:spacing w:after="0"/>
+      <w:outlineLvl w:val="6"/>
+    </w:pPr>
+    <w:rPr>
+      <w:rFonts w:asciiTheme="majorHAnsi" w:eastAsiaTheme="majorEastAsia" w:hAnsiTheme="majorHAnsi" w:cstheme="majorBidi"/>
+      <w:i/>
+      <w:iCs/>
+    </w:rPr>
+  </w:style>
+  <w:style w:type="paragraph" w:styleId="Heading8">
+    <w:name w:val="heading 8"/>
+    <w:basedOn w:val="Normal"/>
+    <w:next w:val="Normal"/>
+    <w:link w:val="Heading8Char"/>
+    <w:uiPriority w:val="9"/>
+    <w:semiHidden/>
+    <w:unhideWhenUsed/>
+    <w:qFormat/>
+    <w:rsid w:val="00FE3146"/>
+    <w:pPr>
+      <w:spacing w:after="0"/>
+      <w:outlineLvl w:val="7"/>
+    </w:pPr>
+    <w:rPr>
+      <w:rFonts w:asciiTheme="majorHAnsi" w:eastAsiaTheme="majorEastAsia" w:hAnsiTheme="majorHAnsi" w:cstheme="majorBidi"/>
+      <w:sz w:val="20"/>
+      <w:szCs w:val="20"/>
+    </w:rPr>
+  </w:style>
+  <w:style w:type="paragraph" w:styleId="Heading9">
+    <w:name w:val="heading 9"/>
+    <w:basedOn w:val="Normal"/>
+    <w:next w:val="Normal"/>
+    <w:link w:val="Heading9Char"/>
+    <w:uiPriority w:val="9"/>
+    <w:semiHidden/>
+    <w:unhideWhenUsed/>
+    <w:qFormat/>
+    <w:rsid w:val="00FE3146"/>
+    <w:pPr>
+      <w:spacing w:after="0"/>
+      <w:outlineLvl w:val="8"/>
+    </w:pPr>
+    <w:rPr>
+      <w:rFonts w:asciiTheme="majorHAnsi" w:eastAsiaTheme="majorEastAsia" w:hAnsiTheme="majorHAnsi" w:cstheme="majorBidi"/>
+      <w:i/>
+      <w:iCs/>
+      <w:spacing w:val="5"/>
+      <w:sz w:val="20"/>
+      <w:szCs w:val="20"/>
+    </w:rPr>
   </w:style>
   <w:style w:type="character" w:default="1" w:styleId="DefaultParagraphFont">
     <w:name w:val="Default Paragraph Font"/>
@@ -12450,6 +12485,777 @@
     <w:uiPriority w:val="99"/>
     <w:semiHidden/>
     <w:unhideWhenUsed/>
+  </w:style>
+  <w:style w:type="character" w:customStyle="1" w:styleId="InternetLink">
+    <w:name w:val="Internet Link"/>
+    <w:rsid w:val="009A6AED"/>
+    <w:rPr>
+      <w:color w:val="000080"/>
+      <w:u w:val="single"/>
+      <w:lang w:val="en-US" w:eastAsia="en-US" w:bidi="en-US"/>
+    </w:rPr>
+  </w:style>
+  <w:style w:type="paragraph" w:customStyle="1" w:styleId="Heading">
+    <w:name w:val="Heading"/>
+    <w:basedOn w:val="Normal"/>
+    <w:next w:val="Textbody"/>
+    <w:rsid w:val="009A6AED"/>
+    <w:pPr>
+      <w:keepNext/>
+      <w:spacing w:before="240" w:after="120"/>
+    </w:pPr>
+    <w:rPr>
+      <w:rFonts w:ascii="Arial" w:eastAsia="PMingLiU" w:hAnsi="Arial" w:cs="Mangal"/>
+      <w:sz w:val="28"/>
+      <w:szCs w:val="28"/>
+    </w:rPr>
+  </w:style>
+  <w:style w:type="paragraph" w:customStyle="1" w:styleId="Textbody">
+    <w:name w:val="Text body"/>
+    <w:basedOn w:val="Normal"/>
+    <w:rsid w:val="009A6AED"/>
+    <w:pPr>
+      <w:spacing w:after="120"/>
+    </w:pPr>
+  </w:style>
+  <w:style w:type="paragraph" w:styleId="List">
+    <w:name w:val="List"/>
+    <w:basedOn w:val="Textbody"/>
+    <w:rsid w:val="009A6AED"/>
+    <w:rPr>
+      <w:rFonts w:ascii="Arial" w:hAnsi="Arial" w:cs="Mangal"/>
+      <w:sz w:val="22"/>
+    </w:rPr>
+  </w:style>
+  <w:style w:type="paragraph" w:styleId="Caption">
+    <w:name w:val="caption"/>
+    <w:basedOn w:val="Normal"/>
+    <w:rsid w:val="009A6AED"/>
+    <w:pPr>
+      <w:suppressLineNumbers/>
+      <w:spacing w:before="120" w:after="120"/>
+    </w:pPr>
+    <w:rPr>
+      <w:rFonts w:ascii="Arial" w:hAnsi="Arial" w:cs="Mangal"/>
+      <w:i/>
+      <w:iCs/>
+      <w:sz w:val="22"/>
+      <w:szCs w:val="24"/>
+    </w:rPr>
+  </w:style>
+  <w:style w:type="paragraph" w:customStyle="1" w:styleId="Index">
+    <w:name w:val="Index"/>
+    <w:basedOn w:val="Normal"/>
+    <w:rsid w:val="009A6AED"/>
+    <w:pPr>
+      <w:suppressLineNumbers/>
+    </w:pPr>
+    <w:rPr>
+      <w:rFonts w:ascii="Arial" w:hAnsi="Arial" w:cs="Mangal"/>
+    </w:rPr>
+  </w:style>
+  <w:style w:type="paragraph" w:customStyle="1" w:styleId="TableContents">
+    <w:name w:val="Table Contents"/>
+    <w:basedOn w:val="Normal"/>
+    <w:rsid w:val="009A6AED"/>
+    <w:pPr>
+      <w:suppressLineNumbers/>
+    </w:pPr>
+  </w:style>
+  <w:style w:type="paragraph" w:customStyle="1" w:styleId="TableHeading">
+    <w:name w:val="Table Heading"/>
+    <w:basedOn w:val="TableContents"/>
+    <w:rsid w:val="009A6AED"/>
+    <w:pPr>
+      <w:jc w:val="center"/>
+    </w:pPr>
+    <w:rPr>
+      <w:b/>
+      <w:bCs/>
+    </w:rPr>
+  </w:style>
+  <w:style w:type="paragraph" w:styleId="Footer">
+    <w:name w:val="footer"/>
+    <w:basedOn w:val="Normal"/>
+    <w:rsid w:val="009A6AED"/>
+    <w:pPr>
+      <w:suppressLineNumbers/>
+      <w:tabs>
+        <w:tab w:val="center" w:pos="4986"/>
+        <w:tab w:val="right" w:pos="9972"/>
+      </w:tabs>
+    </w:pPr>
+  </w:style>
+  <w:style w:type="paragraph" w:customStyle="1" w:styleId="ContentsHeading">
+    <w:name w:val="Contents Heading"/>
+    <w:basedOn w:val="Heading"/>
+    <w:rsid w:val="009A6AED"/>
+    <w:pPr>
+      <w:suppressLineNumbers/>
+    </w:pPr>
+    <w:rPr>
+      <w:b/>
+      <w:bCs/>
+      <w:sz w:val="32"/>
+      <w:szCs w:val="32"/>
+    </w:rPr>
+  </w:style>
+  <w:style w:type="paragraph" w:customStyle="1" w:styleId="Contents1">
+    <w:name w:val="Contents 1"/>
+    <w:basedOn w:val="Index"/>
+    <w:rsid w:val="009A6AED"/>
+    <w:pPr>
+      <w:shd w:val="clear" w:color="auto" w:fill="FFFFFF"/>
+      <w:tabs>
+        <w:tab w:val="right" w:leader="dot" w:pos="9972"/>
+      </w:tabs>
+      <w:spacing w:before="58" w:after="58"/>
+    </w:pPr>
+  </w:style>
+  <w:style w:type="paragraph" w:customStyle="1" w:styleId="Contents2">
+    <w:name w:val="Contents 2"/>
+    <w:basedOn w:val="Index"/>
+    <w:rsid w:val="009A6AED"/>
+    <w:pPr>
+      <w:tabs>
+        <w:tab w:val="right" w:leader="dot" w:pos="10538"/>
+      </w:tabs>
+      <w:ind w:left="283"/>
+    </w:pPr>
+  </w:style>
+  <w:style w:type="character" w:customStyle="1" w:styleId="Heading2Char">
+    <w:name w:val="Heading 2 Char"/>
+    <w:basedOn w:val="DefaultParagraphFont"/>
+    <w:link w:val="Heading2"/>
+    <w:uiPriority w:val="9"/>
+    <w:rsid w:val="00FE3146"/>
+    <w:rPr>
+      <w:rFonts w:ascii="Arial" w:eastAsiaTheme="majorEastAsia" w:hAnsi="Arial" w:cstheme="majorBidi"/>
+      <w:b/>
+      <w:bCs/>
+      <w:sz w:val="28"/>
+      <w:szCs w:val="26"/>
+    </w:rPr>
+  </w:style>
+  <w:style w:type="character" w:customStyle="1" w:styleId="Heading3Char">
+    <w:name w:val="Heading 3 Char"/>
+    <w:basedOn w:val="DefaultParagraphFont"/>
+    <w:link w:val="Heading3"/>
+    <w:uiPriority w:val="9"/>
+    <w:rsid w:val="00FE3146"/>
+    <w:rPr>
+      <w:rFonts w:ascii="Arial" w:eastAsiaTheme="majorEastAsia" w:hAnsi="Arial" w:cstheme="majorBidi"/>
+      <w:b/>
+      <w:bCs/>
+      <w:sz w:val="26"/>
+    </w:rPr>
+  </w:style>
+  <w:style w:type="character" w:customStyle="1" w:styleId="Heading1Char">
+    <w:name w:val="Heading 1 Char"/>
+    <w:basedOn w:val="DefaultParagraphFont"/>
+    <w:link w:val="Heading1"/>
+    <w:uiPriority w:val="9"/>
+    <w:rsid w:val="00FE3146"/>
+    <w:rPr>
+      <w:rFonts w:ascii="Arial" w:eastAsiaTheme="majorEastAsia" w:hAnsi="Arial" w:cstheme="majorBidi"/>
+      <w:b/>
+      <w:bCs/>
+      <w:sz w:val="32"/>
+      <w:szCs w:val="28"/>
+    </w:rPr>
+  </w:style>
+  <w:style w:type="character" w:customStyle="1" w:styleId="Heading4Char">
+    <w:name w:val="Heading 4 Char"/>
+    <w:basedOn w:val="DefaultParagraphFont"/>
+    <w:link w:val="Heading4"/>
+    <w:uiPriority w:val="9"/>
+    <w:semiHidden/>
+    <w:rsid w:val="00FE3146"/>
+    <w:rPr>
+      <w:rFonts w:asciiTheme="majorHAnsi" w:eastAsiaTheme="majorEastAsia" w:hAnsiTheme="majorHAnsi" w:cstheme="majorBidi"/>
+      <w:b/>
+      <w:bCs/>
+      <w:i/>
+      <w:iCs/>
+    </w:rPr>
+  </w:style>
+  <w:style w:type="character" w:customStyle="1" w:styleId="Heading5Char">
+    <w:name w:val="Heading 5 Char"/>
+    <w:basedOn w:val="DefaultParagraphFont"/>
+    <w:link w:val="Heading5"/>
+    <w:uiPriority w:val="9"/>
+    <w:semiHidden/>
+    <w:rsid w:val="00FE3146"/>
+    <w:rPr>
+      <w:rFonts w:asciiTheme="majorHAnsi" w:eastAsiaTheme="majorEastAsia" w:hAnsiTheme="majorHAnsi" w:cstheme="majorBidi"/>
+      <w:b/>
+      <w:bCs/>
+      <w:color w:val="7F7F7F" w:themeColor="text1" w:themeTint="80"/>
+    </w:rPr>
+  </w:style>
+  <w:style w:type="character" w:customStyle="1" w:styleId="Heading6Char">
+    <w:name w:val="Heading 6 Char"/>
+    <w:basedOn w:val="DefaultParagraphFont"/>
+    <w:link w:val="Heading6"/>
+    <w:uiPriority w:val="9"/>
+    <w:semiHidden/>
+    <w:rsid w:val="00FE3146"/>
+    <w:rPr>
+      <w:rFonts w:asciiTheme="majorHAnsi" w:eastAsiaTheme="majorEastAsia" w:hAnsiTheme="majorHAnsi" w:cstheme="majorBidi"/>
+      <w:b/>
+      <w:bCs/>
+      <w:i/>
+      <w:iCs/>
+      <w:color w:val="7F7F7F" w:themeColor="text1" w:themeTint="80"/>
+    </w:rPr>
+  </w:style>
+  <w:style w:type="character" w:customStyle="1" w:styleId="Heading7Char">
+    <w:name w:val="Heading 7 Char"/>
+    <w:basedOn w:val="DefaultParagraphFont"/>
+    <w:link w:val="Heading7"/>
+    <w:uiPriority w:val="9"/>
+    <w:semiHidden/>
+    <w:rsid w:val="00FE3146"/>
+    <w:rPr>
+      <w:rFonts w:asciiTheme="majorHAnsi" w:eastAsiaTheme="majorEastAsia" w:hAnsiTheme="majorHAnsi" w:cstheme="majorBidi"/>
+      <w:i/>
+      <w:iCs/>
+    </w:rPr>
+  </w:style>
+  <w:style w:type="character" w:customStyle="1" w:styleId="Heading8Char">
+    <w:name w:val="Heading 8 Char"/>
+    <w:basedOn w:val="DefaultParagraphFont"/>
+    <w:link w:val="Heading8"/>
+    <w:uiPriority w:val="9"/>
+    <w:semiHidden/>
+    <w:rsid w:val="00FE3146"/>
+    <w:rPr>
+      <w:rFonts w:asciiTheme="majorHAnsi" w:eastAsiaTheme="majorEastAsia" w:hAnsiTheme="majorHAnsi" w:cstheme="majorBidi"/>
+      <w:sz w:val="20"/>
+      <w:szCs w:val="20"/>
+    </w:rPr>
+  </w:style>
+  <w:style w:type="character" w:customStyle="1" w:styleId="Heading9Char">
+    <w:name w:val="Heading 9 Char"/>
+    <w:basedOn w:val="DefaultParagraphFont"/>
+    <w:link w:val="Heading9"/>
+    <w:uiPriority w:val="9"/>
+    <w:semiHidden/>
+    <w:rsid w:val="00FE3146"/>
+    <w:rPr>
+      <w:rFonts w:asciiTheme="majorHAnsi" w:eastAsiaTheme="majorEastAsia" w:hAnsiTheme="majorHAnsi" w:cstheme="majorBidi"/>
+      <w:i/>
+      <w:iCs/>
+      <w:spacing w:val="5"/>
+      <w:sz w:val="20"/>
+      <w:szCs w:val="20"/>
+    </w:rPr>
+  </w:style>
+  <w:style w:type="paragraph" w:styleId="Title">
+    <w:name w:val="Title"/>
+    <w:basedOn w:val="Normal"/>
+    <w:next w:val="Normal"/>
+    <w:link w:val="TitleChar"/>
+    <w:uiPriority w:val="10"/>
+    <w:qFormat/>
+    <w:rsid w:val="00FE3146"/>
+    <w:pPr>
+      <w:pBdr>
+        <w:bottom w:val="single" w:sz="4" w:space="1" w:color="auto"/>
+      </w:pBdr>
+      <w:contextualSpacing/>
+    </w:pPr>
+    <w:rPr>
+      <w:rFonts w:asciiTheme="majorHAnsi" w:eastAsiaTheme="majorEastAsia" w:hAnsiTheme="majorHAnsi" w:cstheme="majorBidi"/>
+      <w:spacing w:val="5"/>
+      <w:sz w:val="52"/>
+      <w:szCs w:val="52"/>
+    </w:rPr>
+  </w:style>
+  <w:style w:type="character" w:customStyle="1" w:styleId="TitleChar">
+    <w:name w:val="Title Char"/>
+    <w:basedOn w:val="DefaultParagraphFont"/>
+    <w:link w:val="Title"/>
+    <w:uiPriority w:val="10"/>
+    <w:rsid w:val="00FE3146"/>
+    <w:rPr>
+      <w:rFonts w:asciiTheme="majorHAnsi" w:eastAsiaTheme="majorEastAsia" w:hAnsiTheme="majorHAnsi" w:cstheme="majorBidi"/>
+      <w:spacing w:val="5"/>
+      <w:sz w:val="52"/>
+      <w:szCs w:val="52"/>
+    </w:rPr>
+  </w:style>
+  <w:style w:type="paragraph" w:styleId="Subtitle">
+    <w:name w:val="Subtitle"/>
+    <w:basedOn w:val="Normal"/>
+    <w:next w:val="Normal"/>
+    <w:link w:val="SubtitleChar"/>
+    <w:uiPriority w:val="11"/>
+    <w:qFormat/>
+    <w:rsid w:val="00FE3146"/>
+    <w:pPr>
+      <w:spacing w:after="600"/>
+    </w:pPr>
+    <w:rPr>
+      <w:rFonts w:asciiTheme="majorHAnsi" w:eastAsiaTheme="majorEastAsia" w:hAnsiTheme="majorHAnsi" w:cstheme="majorBidi"/>
+      <w:i/>
+      <w:iCs/>
+      <w:spacing w:val="13"/>
+      <w:szCs w:val="24"/>
+    </w:rPr>
+  </w:style>
+  <w:style w:type="character" w:customStyle="1" w:styleId="SubtitleChar">
+    <w:name w:val="Subtitle Char"/>
+    <w:basedOn w:val="DefaultParagraphFont"/>
+    <w:link w:val="Subtitle"/>
+    <w:uiPriority w:val="11"/>
+    <w:rsid w:val="00FE3146"/>
+    <w:rPr>
+      <w:rFonts w:asciiTheme="majorHAnsi" w:eastAsiaTheme="majorEastAsia" w:hAnsiTheme="majorHAnsi" w:cstheme="majorBidi"/>
+      <w:i/>
+      <w:iCs/>
+      <w:spacing w:val="13"/>
+      <w:sz w:val="24"/>
+      <w:szCs w:val="24"/>
+    </w:rPr>
+  </w:style>
+  <w:style w:type="character" w:styleId="Strong">
+    <w:name w:val="Strong"/>
+    <w:uiPriority w:val="22"/>
+    <w:qFormat/>
+    <w:rsid w:val="00FE3146"/>
+    <w:rPr>
+      <w:b/>
+      <w:bCs/>
+    </w:rPr>
+  </w:style>
+  <w:style w:type="character" w:styleId="Emphasis">
+    <w:name w:val="Emphasis"/>
+    <w:uiPriority w:val="20"/>
+    <w:qFormat/>
+    <w:rsid w:val="00FE3146"/>
+    <w:rPr>
+      <w:b/>
+      <w:bCs/>
+      <w:i/>
+      <w:iCs/>
+      <w:spacing w:val="10"/>
+      <w:bdr w:val="none" w:sz="0" w:space="0" w:color="auto"/>
+      <w:shd w:val="clear" w:color="auto" w:fill="auto"/>
+    </w:rPr>
+  </w:style>
+  <w:style w:type="paragraph" w:styleId="NoSpacing">
+    <w:name w:val="No Spacing"/>
+    <w:basedOn w:val="Normal"/>
+    <w:uiPriority w:val="1"/>
+    <w:qFormat/>
+    <w:rsid w:val="00FE3146"/>
+    <w:pPr>
+      <w:spacing w:after="0"/>
+    </w:pPr>
+  </w:style>
+  <w:style w:type="paragraph" w:styleId="ListParagraph">
+    <w:name w:val="List Paragraph"/>
+    <w:basedOn w:val="Normal"/>
+    <w:uiPriority w:val="34"/>
+    <w:qFormat/>
+    <w:rsid w:val="00FE3146"/>
+    <w:pPr>
+      <w:ind w:left="720"/>
+      <w:contextualSpacing/>
+    </w:pPr>
+  </w:style>
+  <w:style w:type="paragraph" w:styleId="Quote">
+    <w:name w:val="Quote"/>
+    <w:basedOn w:val="Normal"/>
+    <w:next w:val="Normal"/>
+    <w:link w:val="QuoteChar"/>
+    <w:uiPriority w:val="29"/>
+    <w:qFormat/>
+    <w:rsid w:val="00FE3146"/>
+    <w:pPr>
+      <w:spacing w:before="200" w:after="0"/>
+      <w:ind w:left="360" w:right="360"/>
+    </w:pPr>
+    <w:rPr>
+      <w:i/>
+      <w:iCs/>
+    </w:rPr>
+  </w:style>
+  <w:style w:type="character" w:customStyle="1" w:styleId="QuoteChar">
+    <w:name w:val="Quote Char"/>
+    <w:basedOn w:val="DefaultParagraphFont"/>
+    <w:link w:val="Quote"/>
+    <w:uiPriority w:val="29"/>
+    <w:rsid w:val="00FE3146"/>
+    <w:rPr>
+      <w:i/>
+      <w:iCs/>
+    </w:rPr>
+  </w:style>
+  <w:style w:type="paragraph" w:styleId="IntenseQuote">
+    <w:name w:val="Intense Quote"/>
+    <w:basedOn w:val="Normal"/>
+    <w:next w:val="Normal"/>
+    <w:link w:val="IntenseQuoteChar"/>
+    <w:uiPriority w:val="30"/>
+    <w:qFormat/>
+    <w:rsid w:val="00FE3146"/>
+    <w:pPr>
+      <w:pBdr>
+        <w:bottom w:val="single" w:sz="4" w:space="1" w:color="auto"/>
+      </w:pBdr>
+      <w:spacing w:before="200" w:after="280"/>
+      <w:ind w:left="1008" w:right="1152"/>
+      <w:jc w:val="both"/>
+    </w:pPr>
+    <w:rPr>
+      <w:b/>
+      <w:bCs/>
+      <w:i/>
+      <w:iCs/>
+    </w:rPr>
+  </w:style>
+  <w:style w:type="character" w:customStyle="1" w:styleId="IntenseQuoteChar">
+    <w:name w:val="Intense Quote Char"/>
+    <w:basedOn w:val="DefaultParagraphFont"/>
+    <w:link w:val="IntenseQuote"/>
+    <w:uiPriority w:val="30"/>
+    <w:rsid w:val="00FE3146"/>
+    <w:rPr>
+      <w:b/>
+      <w:bCs/>
+      <w:i/>
+      <w:iCs/>
+    </w:rPr>
+  </w:style>
+  <w:style w:type="character" w:styleId="SubtleEmphasis">
+    <w:name w:val="Subtle Emphasis"/>
+    <w:uiPriority w:val="19"/>
+    <w:qFormat/>
+    <w:rsid w:val="00FE3146"/>
+    <w:rPr>
+      <w:i/>
+      <w:iCs/>
+    </w:rPr>
+  </w:style>
+  <w:style w:type="character" w:styleId="IntenseEmphasis">
+    <w:name w:val="Intense Emphasis"/>
+    <w:uiPriority w:val="21"/>
+    <w:qFormat/>
+    <w:rsid w:val="00FE3146"/>
+    <w:rPr>
+      <w:b/>
+      <w:bCs/>
+    </w:rPr>
+  </w:style>
+  <w:style w:type="character" w:styleId="SubtleReference">
+    <w:name w:val="Subtle Reference"/>
+    <w:uiPriority w:val="31"/>
+    <w:qFormat/>
+    <w:rsid w:val="00FE3146"/>
+    <w:rPr>
+      <w:smallCaps/>
+    </w:rPr>
+  </w:style>
+  <w:style w:type="character" w:styleId="IntenseReference">
+    <w:name w:val="Intense Reference"/>
+    <w:uiPriority w:val="32"/>
+    <w:qFormat/>
+    <w:rsid w:val="00FE3146"/>
+    <w:rPr>
+      <w:smallCaps/>
+      <w:spacing w:val="5"/>
+      <w:u w:val="single"/>
+    </w:rPr>
+  </w:style>
+  <w:style w:type="character" w:styleId="BookTitle">
+    <w:name w:val="Book Title"/>
+    <w:uiPriority w:val="33"/>
+    <w:qFormat/>
+    <w:rsid w:val="00FE3146"/>
+    <w:rPr>
+      <w:i/>
+      <w:iCs/>
+      <w:smallCaps/>
+      <w:spacing w:val="5"/>
+    </w:rPr>
+  </w:style>
+  <w:style w:type="paragraph" w:styleId="TOCHeading">
+    <w:name w:val="TOC Heading"/>
+    <w:basedOn w:val="Heading1"/>
+    <w:next w:val="Normal"/>
+    <w:uiPriority w:val="39"/>
+    <w:semiHidden/>
+    <w:unhideWhenUsed/>
+    <w:qFormat/>
+    <w:rsid w:val="00FE3146"/>
+    <w:pPr>
+      <w:outlineLvl w:val="9"/>
+    </w:pPr>
+    <w:rPr>
+      <w:lang w:bidi="en-US"/>
+    </w:rPr>
+  </w:style>
+  <w:style w:type="paragraph" w:styleId="TOC1">
+    <w:name w:val="toc 1"/>
+    <w:basedOn w:val="Normal"/>
+    <w:next w:val="Normal"/>
+    <w:autoRedefine/>
+    <w:uiPriority w:val="39"/>
+    <w:unhideWhenUsed/>
+    <w:rsid w:val="00FE3146"/>
+    <w:pPr>
+      <w:spacing w:after="100"/>
+    </w:pPr>
+  </w:style>
+  <w:style w:type="paragraph" w:styleId="BalloonText">
+    <w:name w:val="Balloon Text"/>
+    <w:basedOn w:val="Normal"/>
+    <w:link w:val="BalloonTextChar"/>
+    <w:uiPriority w:val="99"/>
+    <w:semiHidden/>
+    <w:unhideWhenUsed/>
+    <w:rsid w:val="00601771"/>
+    <w:pPr>
+      <w:spacing w:after="0"/>
+    </w:pPr>
+    <w:rPr>
+      <w:rFonts w:ascii="Tahoma" w:hAnsi="Tahoma" w:cs="Tahoma"/>
+      <w:sz w:val="16"/>
+      <w:szCs w:val="16"/>
+    </w:rPr>
+  </w:style>
+  <w:style w:type="character" w:customStyle="1" w:styleId="BalloonTextChar">
+    <w:name w:val="Balloon Text Char"/>
+    <w:basedOn w:val="DefaultParagraphFont"/>
+    <w:link w:val="BalloonText"/>
+    <w:uiPriority w:val="99"/>
+    <w:semiHidden/>
+    <w:rsid w:val="00601771"/>
+    <w:rPr>
+      <w:rFonts w:ascii="Tahoma" w:hAnsi="Tahoma" w:cs="Tahoma"/>
+      <w:sz w:val="16"/>
+      <w:szCs w:val="16"/>
+    </w:rPr>
+  </w:style>
+  <w:style w:type="table" w:styleId="TableGrid">
+    <w:name w:val="Table Grid"/>
+    <w:basedOn w:val="TableNormal"/>
+    <w:uiPriority w:val="59"/>
+    <w:rsid w:val="00EE3597"/>
+    <w:pPr>
+      <w:spacing w:after="0" w:line="240" w:lineRule="auto"/>
+    </w:pPr>
+    <w:tblPr>
+      <w:tblInd w:w="0" w:type="dxa"/>
+      <w:tblBorders>
+        <w:top w:val="single" w:sz="4" w:space="0" w:color="auto"/>
+        <w:left w:val="single" w:sz="4" w:space="0" w:color="auto"/>
+        <w:bottom w:val="single" w:sz="4" w:space="0" w:color="auto"/>
+        <w:right w:val="single" w:sz="4" w:space="0" w:color="auto"/>
+        <w:insideH w:val="single" w:sz="4" w:space="0" w:color="auto"/>
+        <w:insideV w:val="single" w:sz="4" w:space="0" w:color="auto"/>
+      </w:tblBorders>
+      <w:tblCellMar>
+        <w:top w:w="0" w:type="dxa"/>
+        <w:left w:w="108" w:type="dxa"/>
+        <w:bottom w:w="0" w:type="dxa"/>
+        <w:right w:w="108" w:type="dxa"/>
+      </w:tblCellMar>
+    </w:tblPr>
+  </w:style>
+  <w:style w:type="character" w:styleId="Hyperlink">
+    <w:name w:val="Hyperlink"/>
+    <w:basedOn w:val="DefaultParagraphFont"/>
+    <w:uiPriority w:val="99"/>
+    <w:unhideWhenUsed/>
+    <w:rsid w:val="00EE3597"/>
+    <w:rPr>
+      <w:color w:val="0000FF" w:themeColor="hyperlink"/>
+      <w:u w:val="single"/>
+    </w:rPr>
+  </w:style>
+  <w:style w:type="paragraph" w:styleId="Header">
+    <w:name w:val="header"/>
+    <w:basedOn w:val="Normal"/>
+    <w:link w:val="HeaderChar"/>
+    <w:uiPriority w:val="99"/>
+    <w:unhideWhenUsed/>
+    <w:rsid w:val="001D5FE0"/>
+    <w:pPr>
+      <w:tabs>
+        <w:tab w:val="center" w:pos="4513"/>
+        <w:tab w:val="right" w:pos="9026"/>
+      </w:tabs>
+      <w:spacing w:after="0"/>
+    </w:pPr>
+  </w:style>
+  <w:style w:type="character" w:customStyle="1" w:styleId="HeaderChar">
+    <w:name w:val="Header Char"/>
+    <w:basedOn w:val="DefaultParagraphFont"/>
+    <w:link w:val="Header"/>
+    <w:uiPriority w:val="99"/>
+    <w:rsid w:val="001D5FE0"/>
+    <w:rPr>
+      <w:rFonts w:ascii="Times New Roman" w:hAnsi="Times New Roman"/>
+      <w:sz w:val="24"/>
+    </w:rPr>
+  </w:style>
+  <w:style w:type="paragraph" w:styleId="NormalWeb">
+    <w:name w:val="Normal (Web)"/>
+    <w:basedOn w:val="Normal"/>
+    <w:uiPriority w:val="99"/>
+    <w:semiHidden/>
+    <w:unhideWhenUsed/>
+    <w:rsid w:val="000E0484"/>
+    <w:pPr>
+      <w:spacing w:before="100" w:beforeAutospacing="1" w:after="100" w:afterAutospacing="1"/>
+    </w:pPr>
+    <w:rPr>
+      <w:rFonts w:eastAsia="Times New Roman" w:cs="Times New Roman"/>
+      <w:szCs w:val="24"/>
+    </w:rPr>
+  </w:style>
+  <w:style w:type="paragraph" w:styleId="TOC2">
+    <w:name w:val="toc 2"/>
+    <w:basedOn w:val="Normal"/>
+    <w:next w:val="Normal"/>
+    <w:autoRedefine/>
+    <w:uiPriority w:val="39"/>
+    <w:unhideWhenUsed/>
+    <w:rsid w:val="002E457D"/>
+    <w:pPr>
+      <w:spacing w:after="100"/>
+      <w:ind w:left="240"/>
+    </w:pPr>
+  </w:style>
+  <w:style w:type="paragraph" w:customStyle="1" w:styleId="Body">
+    <w:name w:val="Body"/>
+    <w:rsid w:val="00D358E8"/>
+    <w:pPr>
+      <w:spacing w:after="0" w:line="240" w:lineRule="auto"/>
+    </w:pPr>
+    <w:rPr>
+      <w:rFonts w:ascii="Helvetica" w:eastAsia="ヒラギノ角ゴ Pro W3" w:hAnsi="Helvetica" w:cs="Times New Roman"/>
+      <w:color w:val="000000"/>
+      <w:sz w:val="24"/>
+      <w:szCs w:val="20"/>
+      <w:lang w:val="en-US" w:eastAsia="zh-TW"/>
+    </w:rPr>
+  </w:style>
+  <w:style w:type="paragraph" w:customStyle="1" w:styleId="BodyBullet">
+    <w:name w:val="Body Bullet"/>
+    <w:autoRedefine/>
+    <w:rsid w:val="00D358E8"/>
+    <w:pPr>
+      <w:spacing w:after="0" w:line="240" w:lineRule="auto"/>
+    </w:pPr>
+    <w:rPr>
+      <w:rFonts w:ascii="Helvetica" w:eastAsia="ヒラギノ角ゴ Pro W3" w:hAnsi="Helvetica" w:cs="Times New Roman"/>
+      <w:color w:val="000000"/>
+      <w:sz w:val="24"/>
+      <w:szCs w:val="20"/>
+      <w:lang w:val="en-US" w:eastAsia="zh-TW"/>
+    </w:rPr>
+  </w:style>
+  <w:style w:type="character" w:customStyle="1" w:styleId="apple-converted-space">
+    <w:name w:val="apple-converted-space"/>
+    <w:basedOn w:val="DefaultParagraphFont"/>
+    <w:rsid w:val="00C2147E"/>
+  </w:style>
+  <w:style w:type="paragraph" w:styleId="TOC3">
+    <w:name w:val="toc 3"/>
+    <w:basedOn w:val="Normal"/>
+    <w:next w:val="Normal"/>
+    <w:autoRedefine/>
+    <w:uiPriority w:val="39"/>
+    <w:unhideWhenUsed/>
+    <w:rsid w:val="0084383C"/>
+    <w:pPr>
+      <w:spacing w:after="100"/>
+      <w:ind w:left="480"/>
+    </w:pPr>
+  </w:style>
+  <w:style w:type="paragraph" w:styleId="EndnoteText">
+    <w:name w:val="endnote text"/>
+    <w:basedOn w:val="Normal"/>
+    <w:link w:val="EndnoteTextChar"/>
+    <w:uiPriority w:val="99"/>
+    <w:semiHidden/>
+    <w:unhideWhenUsed/>
+    <w:rsid w:val="00AA3C6F"/>
+    <w:pPr>
+      <w:spacing w:after="0"/>
+    </w:pPr>
+    <w:rPr>
+      <w:sz w:val="20"/>
+      <w:szCs w:val="20"/>
+    </w:rPr>
+  </w:style>
+  <w:style w:type="character" w:customStyle="1" w:styleId="EndnoteTextChar">
+    <w:name w:val="Endnote Text Char"/>
+    <w:basedOn w:val="DefaultParagraphFont"/>
+    <w:link w:val="EndnoteText"/>
+    <w:uiPriority w:val="99"/>
+    <w:semiHidden/>
+    <w:rsid w:val="00AA3C6F"/>
+    <w:rPr>
+      <w:rFonts w:ascii="Times New Roman" w:hAnsi="Times New Roman"/>
+      <w:sz w:val="20"/>
+      <w:szCs w:val="20"/>
+    </w:rPr>
+  </w:style>
+  <w:style w:type="character" w:styleId="EndnoteReference">
+    <w:name w:val="endnote reference"/>
+    <w:basedOn w:val="DefaultParagraphFont"/>
+    <w:uiPriority w:val="99"/>
+    <w:semiHidden/>
+    <w:unhideWhenUsed/>
+    <w:rsid w:val="00AA3C6F"/>
+    <w:rPr>
+      <w:vertAlign w:val="superscript"/>
+    </w:rPr>
+  </w:style>
+  <w:style w:type="paragraph" w:styleId="FootnoteText">
+    <w:name w:val="footnote text"/>
+    <w:basedOn w:val="Normal"/>
+    <w:link w:val="FootnoteTextChar"/>
+    <w:uiPriority w:val="99"/>
+    <w:semiHidden/>
+    <w:unhideWhenUsed/>
+    <w:rsid w:val="00AA3C6F"/>
+    <w:pPr>
+      <w:spacing w:after="0"/>
+    </w:pPr>
+    <w:rPr>
+      <w:sz w:val="20"/>
+      <w:szCs w:val="20"/>
+    </w:rPr>
+  </w:style>
+  <w:style w:type="character" w:customStyle="1" w:styleId="FootnoteTextChar">
+    <w:name w:val="Footnote Text Char"/>
+    <w:basedOn w:val="DefaultParagraphFont"/>
+    <w:link w:val="FootnoteText"/>
+    <w:uiPriority w:val="99"/>
+    <w:semiHidden/>
+    <w:rsid w:val="00AA3C6F"/>
+    <w:rPr>
+      <w:rFonts w:ascii="Times New Roman" w:hAnsi="Times New Roman"/>
+      <w:sz w:val="20"/>
+      <w:szCs w:val="20"/>
+    </w:rPr>
+  </w:style>
+  <w:style w:type="character" w:styleId="FootnoteReference">
+    <w:name w:val="footnote reference"/>
+    <w:basedOn w:val="DefaultParagraphFont"/>
+    <w:uiPriority w:val="99"/>
+    <w:semiHidden/>
+    <w:unhideWhenUsed/>
+    <w:rsid w:val="00AA3C6F"/>
+    <w:rPr>
+      <w:vertAlign w:val="superscript"/>
+    </w:rPr>
   </w:style>
 </w:styles>
 </file>
@@ -12744,7 +13550,7 @@
 </file>
 
 <file path=customXml/itemProps1.xml><?xml version="1.0" encoding="utf-8"?>
-<ds:datastoreItem xmlns:ds="http://schemas.openxmlformats.org/officeDocument/2006/customXml" ds:itemID="{9EC5105E-6BA0-4E71-BD1F-87E80FA25C85}">
+<ds:datastoreItem xmlns:ds="http://schemas.openxmlformats.org/officeDocument/2006/customXml" ds:itemID="{8228FB4C-2E4E-4E26-939A-C50E421004E0}">
   <ds:schemaRefs>
     <ds:schemaRef ds:uri="http://schemas.openxmlformats.org/officeDocument/2006/bibliography"/>
   </ds:schemaRefs>

</xml_diff>

<commit_message>
* Read and corrected grammatical and spelling mistakes from page 10 to page 12 of D4EoPR.docx
</commit_message>
<xml_diff>
--- a/doc/End of Project Report/D4EoPR.docx
+++ b/doc/End of Project Report/D4EoPR.docx
@@ -106,8 +106,17 @@
                 <w:sz w:val="36"/>
                 <w:szCs w:val="36"/>
               </w:rPr>
-              <w:t>Elliott, Kristian</w:t>
+              <w:t xml:space="preserve">Elliott, </w:t>
             </w:r>
+            <w:proofErr w:type="spellStart"/>
+            <w:r>
+              <w:rPr>
+                <w:sz w:val="36"/>
+                <w:szCs w:val="36"/>
+              </w:rPr>
+              <w:t>Kristian</w:t>
+            </w:r>
+            <w:proofErr w:type="spellEnd"/>
           </w:p>
         </w:tc>
         <w:tc>
@@ -229,12 +238,37 @@
                 <w:szCs w:val="36"/>
               </w:rPr>
             </w:pPr>
+            <w:proofErr w:type="spellStart"/>
             <w:r>
               <w:rPr>
                 <w:sz w:val="36"/>
                 <w:szCs w:val="36"/>
               </w:rPr>
-              <w:t>Mariani Elola, Oscar N</w:t>
+              <w:t>Mariani</w:t>
+            </w:r>
+            <w:proofErr w:type="spellEnd"/>
+            <w:r>
+              <w:rPr>
+                <w:sz w:val="36"/>
+                <w:szCs w:val="36"/>
+              </w:rPr>
+              <w:t xml:space="preserve"> </w:t>
+            </w:r>
+            <w:proofErr w:type="spellStart"/>
+            <w:r>
+              <w:rPr>
+                <w:sz w:val="36"/>
+                <w:szCs w:val="36"/>
+              </w:rPr>
+              <w:t>Elola</w:t>
+            </w:r>
+            <w:proofErr w:type="spellEnd"/>
+            <w:r>
+              <w:rPr>
+                <w:sz w:val="36"/>
+                <w:szCs w:val="36"/>
+              </w:rPr>
+              <w:t>, Oscar N</w:t>
             </w:r>
           </w:p>
         </w:tc>
@@ -301,8 +335,17 @@
                 <w:sz w:val="36"/>
                 <w:szCs w:val="36"/>
               </w:rPr>
-              <w:t>Chan, Yun Chak</w:t>
+              <w:t xml:space="preserve">Chan, Yun </w:t>
             </w:r>
+            <w:proofErr w:type="spellStart"/>
+            <w:r>
+              <w:rPr>
+                <w:sz w:val="36"/>
+                <w:szCs w:val="36"/>
+              </w:rPr>
+              <w:t>Chak</w:t>
+            </w:r>
+            <w:proofErr w:type="spellEnd"/>
           </w:p>
         </w:tc>
         <w:tc>
@@ -587,6 +630,7 @@
           <w:szCs w:val="18"/>
         </w:rPr>
       </w:pPr>
+      <w:proofErr w:type="gramStart"/>
       <w:r>
         <w:rPr>
           <w:rFonts w:ascii="Verdana" w:eastAsia="Times New Roman" w:hAnsi="Verdana" w:cs="Times New Roman"/>
@@ -594,7 +638,17 @@
           <w:sz w:val="18"/>
           <w:szCs w:val="18"/>
         </w:rPr>
-        <w:t>an account which correlates well with (i.e. explains) the other deliverables. Particular credit will be given for a strong account correlating with strong other deliverables. A weaker showing that still correlates will earn credit. Conversely, an account through rose-coloured spectacles will not match with other weak deliverables; this would reduce marks.</w:t>
+        <w:t>an</w:t>
+      </w:r>
+      <w:proofErr w:type="gramEnd"/>
+      <w:r>
+        <w:rPr>
+          <w:rFonts w:ascii="Verdana" w:eastAsia="Times New Roman" w:hAnsi="Verdana" w:cs="Times New Roman"/>
+          <w:color w:val="000000"/>
+          <w:sz w:val="18"/>
+          <w:szCs w:val="18"/>
+        </w:rPr>
+        <w:t xml:space="preserve"> account which correlates well with (i.e. explains) the other deliverables. Particular credit will be given for a strong account correlating with strong other deliverables. A weaker showing that still correlates will earn credit. Conversely, an account through rose-coloured spectacles will not match with other weak deliverables; this would reduce marks.</w:t>
       </w:r>
     </w:p>
     <w:p>
@@ -612,6 +666,7 @@
           <w:szCs w:val="18"/>
         </w:rPr>
       </w:pPr>
+      <w:proofErr w:type="gramStart"/>
       <w:r>
         <w:rPr>
           <w:rFonts w:ascii="Verdana" w:eastAsia="Times New Roman" w:hAnsi="Verdana" w:cs="Times New Roman"/>
@@ -619,7 +674,17 @@
           <w:sz w:val="18"/>
           <w:szCs w:val="18"/>
         </w:rPr>
-        <w:t>honesty - your account will be checked against your group supervisor's weekly reports and logbook marks. In extreme cases we would call logbooks in.</w:t>
+        <w:t>honesty</w:t>
+      </w:r>
+      <w:proofErr w:type="gramEnd"/>
+      <w:r>
+        <w:rPr>
+          <w:rFonts w:ascii="Verdana" w:eastAsia="Times New Roman" w:hAnsi="Verdana" w:cs="Times New Roman"/>
+          <w:color w:val="000000"/>
+          <w:sz w:val="18"/>
+          <w:szCs w:val="18"/>
+        </w:rPr>
+        <w:t xml:space="preserve"> - your account will be checked against your group supervisor's weekly reports and logbook marks. In extreme cases we would call logbooks in.</w:t>
       </w:r>
     </w:p>
     <w:p>
@@ -637,6 +702,7 @@
           <w:szCs w:val="18"/>
         </w:rPr>
       </w:pPr>
+      <w:proofErr w:type="gramStart"/>
       <w:r>
         <w:rPr>
           <w:rFonts w:ascii="Verdana" w:eastAsia="Times New Roman" w:hAnsi="Verdana" w:cs="Times New Roman"/>
@@ -644,7 +710,17 @@
           <w:sz w:val="18"/>
           <w:szCs w:val="18"/>
         </w:rPr>
-        <w:t>thoughtful reflection that shows what you've learnt about group process, and software development management in a group.</w:t>
+        <w:t>thoughtful</w:t>
+      </w:r>
+      <w:proofErr w:type="gramEnd"/>
+      <w:r>
+        <w:rPr>
+          <w:rFonts w:ascii="Verdana" w:eastAsia="Times New Roman" w:hAnsi="Verdana" w:cs="Times New Roman"/>
+          <w:color w:val="000000"/>
+          <w:sz w:val="18"/>
+          <w:szCs w:val="18"/>
+        </w:rPr>
+        <w:t xml:space="preserve"> reflection that shows what you've learnt about group process, and software development management in a group.</w:t>
       </w:r>
     </w:p>
     <w:p>
@@ -731,6 +807,7 @@
           <w:szCs w:val="18"/>
         </w:rPr>
       </w:pPr>
+      <w:proofErr w:type="gramStart"/>
       <w:r>
         <w:rPr>
           <w:rFonts w:ascii="Verdana" w:eastAsia="Times New Roman" w:hAnsi="Verdana" w:cs="Times New Roman"/>
@@ -738,7 +815,17 @@
           <w:sz w:val="18"/>
           <w:szCs w:val="18"/>
         </w:rPr>
-        <w:t>an account which correlates well with (i.e. explains) the other deliverables.</w:t>
+        <w:t>an</w:t>
+      </w:r>
+      <w:proofErr w:type="gramEnd"/>
+      <w:r>
+        <w:rPr>
+          <w:rFonts w:ascii="Verdana" w:eastAsia="Times New Roman" w:hAnsi="Verdana" w:cs="Times New Roman"/>
+          <w:color w:val="000000"/>
+          <w:sz w:val="18"/>
+          <w:szCs w:val="18"/>
+        </w:rPr>
+        <w:t xml:space="preserve"> account which correlates well with (i.e. explains) the other deliverables.</w:t>
       </w:r>
     </w:p>
     <w:p>
@@ -769,6 +856,7 @@
           <w:docGrid w:linePitch="312" w:charSpace="-2049"/>
         </w:sectPr>
       </w:pPr>
+      <w:proofErr w:type="gramStart"/>
       <w:r>
         <w:rPr>
           <w:rFonts w:ascii="Verdana" w:eastAsia="Times New Roman" w:hAnsi="Verdana" w:cs="Times New Roman"/>
@@ -776,7 +864,17 @@
           <w:sz w:val="18"/>
           <w:szCs w:val="18"/>
         </w:rPr>
-        <w:t>an account of group members' contributions that correlates with the narrative project history account (above).</w:t>
+        <w:t>an</w:t>
+      </w:r>
+      <w:proofErr w:type="gramEnd"/>
+      <w:r>
+        <w:rPr>
+          <w:rFonts w:ascii="Verdana" w:eastAsia="Times New Roman" w:hAnsi="Verdana" w:cs="Times New Roman"/>
+          <w:color w:val="000000"/>
+          <w:sz w:val="18"/>
+          <w:szCs w:val="18"/>
+        </w:rPr>
+        <w:t xml:space="preserve"> account of group members' contributions that correlates with the narrative project history account (above).</w:t>
       </w:r>
     </w:p>
     <w:p>
@@ -4544,7 +4642,21 @@
         <w:rPr>
           <w:shd w:val="clear" w:color="auto" w:fill="FFFFFF"/>
         </w:rPr>
-        <w:t xml:space="preserve">device. Considering the four stages of Tuckman’s </w:t>
+        <w:t xml:space="preserve">device. Considering the four stages of </w:t>
+      </w:r>
+      <w:proofErr w:type="spellStart"/>
+      <w:r>
+        <w:rPr>
+          <w:shd w:val="clear" w:color="auto" w:fill="FFFFFF"/>
+        </w:rPr>
+        <w:t>Tuckman’s</w:t>
+      </w:r>
+      <w:proofErr w:type="spellEnd"/>
+      <w:r>
+        <w:rPr>
+          <w:shd w:val="clear" w:color="auto" w:fill="FFFFFF"/>
+        </w:rPr>
+        <w:t xml:space="preserve"> </w:t>
       </w:r>
       <w:r>
         <w:rPr>
@@ -4738,7 +4850,21 @@
         <w:rPr>
           <w:shd w:val="clear" w:color="auto" w:fill="FFFFFF"/>
         </w:rPr>
-        <w:t xml:space="preserve">‘Runway Redeclaration’ </w:t>
+        <w:t xml:space="preserve">‘Runway </w:t>
+      </w:r>
+      <w:proofErr w:type="spellStart"/>
+      <w:r>
+        <w:rPr>
+          <w:shd w:val="clear" w:color="auto" w:fill="FFFFFF"/>
+        </w:rPr>
+        <w:t>Redeclaration</w:t>
+      </w:r>
+      <w:proofErr w:type="spellEnd"/>
+      <w:r>
+        <w:rPr>
+          <w:shd w:val="clear" w:color="auto" w:fill="FFFFFF"/>
+        </w:rPr>
+        <w:t xml:space="preserve">’ </w:t>
       </w:r>
       <w:r>
         <w:rPr>
@@ -5242,13 +5368,23 @@
           <w:szCs w:val="24"/>
         </w:rPr>
       </w:pPr>
+      <w:proofErr w:type="spellStart"/>
       <w:r>
         <w:rPr>
           <w:rFonts w:eastAsia="ヒラギノ角ゴ Pro W3"/>
           <w:color w:val="000000"/>
           <w:szCs w:val="24"/>
         </w:rPr>
-        <w:t>Kristian was working mainly on the visualisations, so also had to understand the logic of the model, and use this to create clear and concise</w:t>
+        <w:t>Kristian</w:t>
+      </w:r>
+      <w:proofErr w:type="spellEnd"/>
+      <w:r>
+        <w:rPr>
+          <w:rFonts w:eastAsia="ヒラギノ角ゴ Pro W3"/>
+          <w:color w:val="000000"/>
+          <w:szCs w:val="24"/>
+        </w:rPr>
+        <w:t xml:space="preserve"> was working mainly on the visualisations, so also had to understand the logic of the model, and use this to create clear and concise</w:t>
       </w:r>
       <w:r>
         <w:rPr>
@@ -5485,10 +5621,12 @@
       <w:r>
         <w:t xml:space="preserve">1.2.3 </w:t>
       </w:r>
+      <w:proofErr w:type="spellStart"/>
       <w:r>
         <w:t>Kristian</w:t>
       </w:r>
       <w:bookmarkEnd w:id="9"/>
+      <w:proofErr w:type="spellEnd"/>
     </w:p>
     <w:p>
       <w:pPr>
@@ -5545,16 +5683,26 @@
           <w:color w:val="000000"/>
           <w:szCs w:val="24"/>
         </w:rPr>
-        <w:t xml:space="preserve"> Although Kris</w:t>
-      </w:r>
+        <w:t xml:space="preserve"> Although </w:t>
+      </w:r>
+      <w:proofErr w:type="spellStart"/>
       <w:r>
         <w:rPr>
           <w:rFonts w:eastAsia="ヒラギノ角ゴ Pro W3"/>
           <w:color w:val="000000"/>
           <w:szCs w:val="24"/>
         </w:rPr>
+        <w:t>Kris</w:t>
+      </w:r>
+      <w:r>
+        <w:rPr>
+          <w:rFonts w:eastAsia="ヒラギノ角ゴ Pro W3"/>
+          <w:color w:val="000000"/>
+          <w:szCs w:val="24"/>
+        </w:rPr>
         <w:t>tian</w:t>
       </w:r>
+      <w:proofErr w:type="spellEnd"/>
       <w:r>
         <w:rPr>
           <w:rFonts w:eastAsia="ヒラギノ角ゴ Pro W3"/>
@@ -5585,24 +5733,52 @@
           <w:color w:val="000000"/>
           <w:szCs w:val="24"/>
         </w:rPr>
-        <w:t xml:space="preserve"> visualisations reflected by Kristian’s skill and effort.</w:t>
-      </w:r>
+        <w:t xml:space="preserve"> visualisations reflected by </w:t>
+      </w:r>
+      <w:proofErr w:type="spellStart"/>
       <w:r>
         <w:rPr>
           <w:rFonts w:eastAsia="ヒラギノ角ゴ Pro W3"/>
           <w:color w:val="000000"/>
           <w:szCs w:val="24"/>
         </w:rPr>
-        <w:t xml:space="preserve"> Kris</w:t>
-      </w:r>
+        <w:t>Kristian’s</w:t>
+      </w:r>
+      <w:proofErr w:type="spellEnd"/>
       <w:r>
         <w:rPr>
           <w:rFonts w:eastAsia="ヒラギノ角ゴ Pro W3"/>
           <w:color w:val="000000"/>
           <w:szCs w:val="24"/>
         </w:rPr>
+        <w:t xml:space="preserve"> skill and effort.</w:t>
+      </w:r>
+      <w:r>
+        <w:rPr>
+          <w:rFonts w:eastAsia="ヒラギノ角ゴ Pro W3"/>
+          <w:color w:val="000000"/>
+          <w:szCs w:val="24"/>
+        </w:rPr>
+        <w:t xml:space="preserve"> </w:t>
+      </w:r>
+      <w:proofErr w:type="spellStart"/>
+      <w:r>
+        <w:rPr>
+          <w:rFonts w:eastAsia="ヒラギノ角ゴ Pro W3"/>
+          <w:color w:val="000000"/>
+          <w:szCs w:val="24"/>
+        </w:rPr>
+        <w:t>Kris</w:t>
+      </w:r>
+      <w:r>
+        <w:rPr>
+          <w:rFonts w:eastAsia="ヒラギノ角ゴ Pro W3"/>
+          <w:color w:val="000000"/>
+          <w:szCs w:val="24"/>
+        </w:rPr>
         <w:t>tian</w:t>
       </w:r>
+      <w:proofErr w:type="spellEnd"/>
       <w:r>
         <w:rPr>
           <w:rFonts w:eastAsia="ヒラギノ角ゴ Pro W3"/>
@@ -5635,6 +5811,7 @@
           <w:szCs w:val="24"/>
         </w:rPr>
       </w:pPr>
+      <w:proofErr w:type="gramStart"/>
       <w:r>
         <w:rPr>
           <w:rFonts w:eastAsia="ヒラギノ角ゴ Pro W3"/>
@@ -5657,7 +5834,16 @@
           <w:color w:val="000000"/>
           <w:szCs w:val="24"/>
         </w:rPr>
-        <w:t xml:space="preserve">. Lots of meetings with Oscar ensured work was done on time and to a standard everyone else expected </w:t>
+        <w:t>.</w:t>
+      </w:r>
+      <w:proofErr w:type="gramEnd"/>
+      <w:r>
+        <w:rPr>
+          <w:rFonts w:eastAsia="ヒラギノ角ゴ Pro W3"/>
+          <w:color w:val="000000"/>
+          <w:szCs w:val="24"/>
+        </w:rPr>
+        <w:t xml:space="preserve"> Lots of meetings with Oscar ensured work was done on time and to a standard everyone else expected </w:t>
       </w:r>
       <w:r>
         <w:rPr>
@@ -6248,16 +6434,32 @@
         <w:jc w:val="both"/>
       </w:pPr>
       <w:r>
-        <w:t>Working pairs were appointed: Kelvin and Oscar were assigned the Model</w:t>
-      </w:r>
-      <w:r>
-        <w:t>, they were concerned with the classes that model the problem domain</w:t>
+        <w:t xml:space="preserve">Working pairs were appointed: Kelvin and Oscar were assigned the </w:t>
+      </w:r>
+      <w:proofErr w:type="gramStart"/>
+      <w:r>
+        <w:t>Model</w:t>
+      </w:r>
+      <w:r>
+        <w:t>,</w:t>
+      </w:r>
+      <w:proofErr w:type="gramEnd"/>
+      <w:r>
+        <w:t xml:space="preserve"> they were concerned with the classes that model the problem domain</w:t>
       </w:r>
       <w:r>
         <w:t>.</w:t>
       </w:r>
       <w:r>
-        <w:t xml:space="preserve"> Kristian and Edward </w:t>
+        <w:t xml:space="preserve"> </w:t>
+      </w:r>
+      <w:proofErr w:type="spellStart"/>
+      <w:r>
+        <w:t>Kristian</w:t>
+      </w:r>
+      <w:proofErr w:type="spellEnd"/>
+      <w:r>
+        <w:t xml:space="preserve"> and Edward </w:t>
       </w:r>
       <w:r>
         <w:t>were given the task of implementing the</w:t>
@@ -6808,11 +7010,16 @@
       <w:r>
         <w:t xml:space="preserve">At the end of the week Edward performed a code review on the Model, and produced </w:t>
       </w:r>
+      <w:proofErr w:type="spellStart"/>
       <w:r>
         <w:t>Javad</w:t>
       </w:r>
       <w:r>
-        <w:t>oc style comments for the classes.</w:t>
+        <w:t>oc</w:t>
+      </w:r>
+      <w:proofErr w:type="spellEnd"/>
+      <w:r>
+        <w:t xml:space="preserve"> style comments for the classes.</w:t>
       </w:r>
     </w:p>
     <w:p>
@@ -6840,11 +7047,16 @@
         <w:t xml:space="preserve"> dealing</w:t>
       </w:r>
       <w:r>
-        <w:t xml:space="preserve"> with large amount of other coursework</w:t>
+        <w:t xml:space="preserve"> with large amount of other </w:t>
+      </w:r>
+      <w:proofErr w:type="spellStart"/>
+      <w:r>
+        <w:t>coursework</w:t>
       </w:r>
       <w:r>
         <w:t>s</w:t>
       </w:r>
+      <w:proofErr w:type="spellEnd"/>
       <w:r>
         <w:t xml:space="preserve">. </w:t>
       </w:r>
@@ -6866,10 +7078,11 @@
         <w:t xml:space="preserve"> to ensure that the required functionality wa</w:t>
       </w:r>
       <w:r>
-        <w:t>s implemented in the neatest way</w:t>
-      </w:r>
-      <w:bookmarkStart w:id="24" w:name="_GoBack"/>
-      <w:bookmarkEnd w:id="24"/>
+        <w:t>s implemented in the neatest wa</w:t>
+      </w:r>
+      <w:r>
+        <w:t>y</w:t>
+      </w:r>
       <w:r>
         <w:t xml:space="preserve"> p</w:t>
       </w:r>
@@ -6886,7 +7099,13 @@
       </w:pPr>
       <w:r>
         <w:lastRenderedPageBreak/>
-        <w:t xml:space="preserve">The group learned from this that they need to spend more time specifying the programs design and ensuring that the various interfaces are published, and will all the desired functionality. </w:t>
+        <w:t xml:space="preserve">The group learned from this that they need to spend more time specifying the programs design and ensuring that the various interfaces are published, and will all </w:t>
+      </w:r>
+      <w:r>
+        <w:t xml:space="preserve">have </w:t>
+      </w:r>
+      <w:r>
+        <w:t xml:space="preserve">the desired functionality. </w:t>
       </w:r>
     </w:p>
     <w:p>
@@ -6905,18 +7124,263 @@
         <w:pStyle w:val="Heading3"/>
         <w:jc w:val="both"/>
       </w:pPr>
-      <w:bookmarkStart w:id="25" w:name="_Toc324157478"/>
+      <w:bookmarkStart w:id="24" w:name="_Toc324157478"/>
       <w:r>
         <w:t>1.3.11 Week Ten</w:t>
       </w:r>
+      <w:bookmarkEnd w:id="24"/>
+    </w:p>
+    <w:p>
+      <w:pPr>
+        <w:jc w:val="both"/>
+      </w:pPr>
+      <w:r>
+        <w:t>Every evening of Week 10 Edward and Kris met in the undergraduate labs and worked hard to finish the coding. The GUI code was completed along with the model. By the end of the week the group was left with a product that coul</w:t>
+      </w:r>
+      <w:r>
+        <w:t>d pass the User Acceptance Test</w:t>
+      </w:r>
+      <w:r>
+        <w:t xml:space="preserve"> and also implemented a few extension features. By this point Edward had </w:t>
+      </w:r>
+      <w:r>
+        <w:t>added a lot more hours to</w:t>
+      </w:r>
+      <w:r>
+        <w:t xml:space="preserve"> his timesheet than the other member of the group.</w:t>
+      </w:r>
+    </w:p>
+    <w:p>
+      <w:pPr>
+        <w:jc w:val="both"/>
+      </w:pPr>
+      <w:r>
+        <w:t xml:space="preserve">Kelvin, Brian and Oscar had focused more on the End of Project report which was due to be handed in on Thursday, coding only when bugs were found, or features that had been omitted were requested. Kelvin and Oscar also spent a large proportion of the week testing their code. </w:t>
+      </w:r>
+    </w:p>
+    <w:p>
+      <w:pPr>
+        <w:jc w:val="both"/>
+      </w:pPr>
+      <w:r>
+        <w:t xml:space="preserve">The group was very glad that an extension was issued on this deliverable as it enabled a far more polished and complete document, that really reflects our ability, to be produced. The group did however decide that to prevent the reports from interfering with revision, the two </w:t>
+      </w:r>
+      <w:r>
+        <w:t>deliverables</w:t>
+      </w:r>
+      <w:r>
+        <w:t>, D3 and D4,</w:t>
+      </w:r>
+      <w:r>
+        <w:t xml:space="preserve"> would be submitted on the same day as the presentation.</w:t>
+      </w:r>
+    </w:p>
+    <w:p>
+      <w:pPr>
+        <w:pStyle w:val="Heading3"/>
+      </w:pPr>
+      <w:bookmarkStart w:id="25" w:name="_Toc324157479"/>
+      <w:r>
+        <w:t>1.3.12 Week Eleven</w:t>
+      </w:r>
       <w:bookmarkEnd w:id="25"/>
     </w:p>
     <w:p>
       <w:pPr>
+        <w:rPr>
+          <w:color w:val="FF0000"/>
+        </w:rPr>
+      </w:pPr>
+      <w:r>
+        <w:rPr>
+          <w:color w:val="FF0000"/>
+        </w:rPr>
+        <w:t xml:space="preserve">This week hasn’t happened yet, so I shan’t write about it yet, </w:t>
+      </w:r>
+      <w:r>
+        <w:rPr>
+          <w:color w:val="FF0000"/>
+        </w:rPr>
+        <w:t>but</w:t>
+      </w:r>
+      <w:r>
+        <w:rPr>
+          <w:color w:val="FF0000"/>
+        </w:rPr>
+        <w:t xml:space="preserve"> I sure do hope it will be as much of a blast as week 10!!!!!!!</w:t>
+      </w:r>
+    </w:p>
+    <w:p>
+      <w:pPr>
+        <w:pStyle w:val="Heading2"/>
+      </w:pPr>
+      <w:bookmarkStart w:id="26" w:name="_Toc324157480"/>
+      <w:r>
+        <w:t>1.4 Evaluation</w:t>
+      </w:r>
+      <w:bookmarkEnd w:id="26"/>
+    </w:p>
+    <w:p>
+      <w:pPr>
         <w:jc w:val="both"/>
       </w:pPr>
       <w:r>
-        <w:t>Every evening of Week 10 Edward and Kris met in the undergraduate labs and worked hard to finish the coding. The GUI code was completed along with the model. By the end of the week the group was left with a product that could pass the User Acceptance Test, and also implemented a few extension features. By this point Edward had ranked up a lot more hours on his timesheet than the other member of the group.</w:t>
+        <w:t>As in every formal and professional pro</w:t>
+      </w:r>
+      <w:r>
+        <w:t>ject</w:t>
+      </w:r>
+      <w:r>
+        <w:t>, evaluati</w:t>
+      </w:r>
+      <w:r>
+        <w:t>on</w:t>
+      </w:r>
+      <w:r>
+        <w:t xml:space="preserve"> </w:t>
+      </w:r>
+      <w:r>
+        <w:t xml:space="preserve">is a very important </w:t>
+      </w:r>
+      <w:r>
+        <w:t>process</w:t>
+      </w:r>
+      <w:r>
+        <w:t>. Keeping an objective point of view, being able to recognize mistakes and suggesting new ways to approach previous</w:t>
+      </w:r>
+      <w:r>
+        <w:t xml:space="preserve"> issues is a vital part of learning</w:t>
+      </w:r>
+      <w:r>
+        <w:t>. Th</w:t>
+      </w:r>
+      <w:r>
+        <w:t>e</w:t>
+      </w:r>
+      <w:r>
+        <w:t xml:space="preserve"> team believes </w:t>
+      </w:r>
+      <w:r>
+        <w:t>evaluation</w:t>
+      </w:r>
+      <w:r>
+        <w:t xml:space="preserve"> is </w:t>
+      </w:r>
+      <w:r>
+        <w:t xml:space="preserve">a </w:t>
+      </w:r>
+      <w:r>
+        <w:t>very positive and necessary</w:t>
+      </w:r>
+      <w:r>
+        <w:t xml:space="preserve"> task, therefore</w:t>
+      </w:r>
+      <w:r>
+        <w:t xml:space="preserve">, when the project is close to reaching its end, the </w:t>
+      </w:r>
+      <w:r>
+        <w:t>team members of this group self</w:t>
+      </w:r>
+      <w:r>
+        <w:t>-evaluated</w:t>
+      </w:r>
+      <w:r>
+        <w:t xml:space="preserve"> and peer</w:t>
+      </w:r>
+      <w:r>
+        <w:t>-reviewed</w:t>
+      </w:r>
+      <w:r>
+        <w:t xml:space="preserve"> their work and</w:t>
+      </w:r>
+      <w:r>
+        <w:t xml:space="preserve"> participation. Each team</w:t>
+      </w:r>
+      <w:r>
+        <w:t xml:space="preserve"> member reached </w:t>
+      </w:r>
+      <w:r>
+        <w:t xml:space="preserve">similar </w:t>
+      </w:r>
+      <w:r>
+        <w:t>conclusions</w:t>
+      </w:r>
+      <w:r>
+        <w:t xml:space="preserve"> about the project</w:t>
+      </w:r>
+      <w:r>
+        <w:t>.</w:t>
+      </w:r>
+    </w:p>
+    <w:p>
+      <w:r>
+        <w:t>Firstly,</w:t>
+      </w:r>
+      <w:r>
+        <w:t xml:space="preserve"> </w:t>
+      </w:r>
+      <w:r>
+        <w:t>as the project progressed the group began to realise the importance of thorough, methodical planning. A</w:t>
+      </w:r>
+      <w:r>
+        <w:t xml:space="preserve"> better planning process at t</w:t>
+      </w:r>
+      <w:r>
+        <w:t>he beginning of the project would have helped the group avoid stressful situations. The</w:t>
+      </w:r>
+      <w:r>
+        <w:t xml:space="preserve"> </w:t>
+      </w:r>
+      <w:r>
+        <w:t>team’s</w:t>
+      </w:r>
+      <w:r>
+        <w:t xml:space="preserve"> project planning</w:t>
+      </w:r>
+      <w:r>
+        <w:t xml:space="preserve"> </w:t>
+      </w:r>
+      <w:r>
+        <w:t>tended to be less than</w:t>
+      </w:r>
+      <w:r>
+        <w:t xml:space="preserve"> accurate in many areas; this was more due to inexperience in estimating time cost</w:t>
+      </w:r>
+      <w:r>
+        <w:t>,</w:t>
+      </w:r>
+      <w:r>
+        <w:t xml:space="preserve"> than it was to do with a disregard, or unwillingness to create a plan</w:t>
+      </w:r>
+      <w:r>
+        <w:t>. The</w:t>
+      </w:r>
+      <w:r>
+        <w:t xml:space="preserve"> miscalculations in the initial project plan </w:t>
+      </w:r>
+      <w:r>
+        <w:t>substantial – For example, t</w:t>
+      </w:r>
+      <w:r>
+        <w:t>o</w:t>
+      </w:r>
+      <w:r>
+        <w:t xml:space="preserve">o many hours dedicated to programming, </w:t>
+      </w:r>
+      <w:r>
+        <w:t xml:space="preserve">and not enough were </w:t>
+      </w:r>
+      <w:r>
+        <w:t>allocated</w:t>
+      </w:r>
+      <w:r>
+        <w:t xml:space="preserve"> to</w:t>
+      </w:r>
+      <w:r>
+        <w:t xml:space="preserve"> testing</w:t>
+      </w:r>
+      <w:r>
+        <w:t>.</w:t>
       </w:r>
     </w:p>
     <w:p>
@@ -6924,225 +7388,13 @@
         <w:jc w:val="both"/>
       </w:pPr>
       <w:r>
-        <w:t xml:space="preserve">Kelvin, Brian and Oscar had focused more on the End of Project report which was due to be handed in on Thursday, coding only when bugs were found, or features that had been omitted were requested. Kelvin and Oscar also spent a large proportion of the week testing their code. </w:t>
-      </w:r>
-    </w:p>
-    <w:p>
-      <w:pPr>
-        <w:jc w:val="both"/>
-      </w:pPr>
-      <w:r>
-        <w:t xml:space="preserve">The group was very glad that an extension was issued on this deliverable as it enabled a far more polished and complete document, that really reflects our ability, to be produced. The group did however decide that to prevent the reports from interfering with revision, the two </w:t>
-      </w:r>
-      <w:r>
-        <w:t>deliverables would be submitted on the same day as the presentation.</w:t>
-      </w:r>
-    </w:p>
-    <w:p>
-      <w:pPr>
-        <w:pStyle w:val="Heading3"/>
-      </w:pPr>
-      <w:bookmarkStart w:id="26" w:name="_Toc324157479"/>
-      <w:r>
-        <w:t>1.3.12 Week Eleven</w:t>
-      </w:r>
-      <w:bookmarkEnd w:id="26"/>
-    </w:p>
-    <w:p>
-      <w:pPr>
-        <w:rPr>
-          <w:color w:val="FF0000"/>
-        </w:rPr>
-      </w:pPr>
-      <w:r>
-        <w:rPr>
-          <w:color w:val="FF0000"/>
-        </w:rPr>
-        <w:t xml:space="preserve">This week hasn’t happened yet, so I shan’t write about it yet, </w:t>
-      </w:r>
-      <w:r>
-        <w:rPr>
-          <w:color w:val="FF0000"/>
-        </w:rPr>
-        <w:t>but</w:t>
-      </w:r>
-      <w:r>
-        <w:rPr>
-          <w:color w:val="FF0000"/>
-        </w:rPr>
-        <w:t xml:space="preserve"> I sure do hope it will be as much of a blast as week 10!!!!!!!</w:t>
-      </w:r>
-    </w:p>
-    <w:p>
-      <w:pPr>
-        <w:pStyle w:val="Heading2"/>
-      </w:pPr>
-      <w:bookmarkStart w:id="27" w:name="_Toc324157480"/>
-      <w:r>
-        <w:t>1.4 Evaluation</w:t>
-      </w:r>
-      <w:bookmarkEnd w:id="27"/>
-    </w:p>
-    <w:p>
-      <w:pPr>
-        <w:jc w:val="both"/>
-      </w:pPr>
-      <w:r>
-        <w:t>As in every formal and professional pro</w:t>
-      </w:r>
-      <w:r>
-        <w:t>ject</w:t>
-      </w:r>
-      <w:r>
-        <w:t>, evaluati</w:t>
-      </w:r>
-      <w:r>
-        <w:t>on</w:t>
-      </w:r>
-      <w:r>
-        <w:t xml:space="preserve"> </w:t>
-      </w:r>
-      <w:r>
-        <w:t xml:space="preserve">is a very important </w:t>
-      </w:r>
-      <w:r>
-        <w:t>process</w:t>
-      </w:r>
-      <w:r>
-        <w:t>. Keeping an objective point of view, being able to recognize mistakes and suggesting new ways to approach previous</w:t>
-      </w:r>
-      <w:r>
-        <w:t xml:space="preserve"> issues is a vital part of learning</w:t>
-      </w:r>
-      <w:r>
-        <w:t>. Th</w:t>
-      </w:r>
-      <w:r>
-        <w:t>e</w:t>
-      </w:r>
-      <w:r>
-        <w:t xml:space="preserve"> team believes it is </w:t>
-      </w:r>
-      <w:r>
-        <w:t xml:space="preserve">a </w:t>
-      </w:r>
-      <w:r>
-        <w:t>very positive and necessary</w:t>
-      </w:r>
-      <w:r>
-        <w:t xml:space="preserve"> task, t</w:t>
-      </w:r>
-      <w:r>
-        <w:t xml:space="preserve">herefore, when the project is close to reaching its end, the </w:t>
-      </w:r>
-      <w:r>
-        <w:t>team members of this group self</w:t>
-      </w:r>
-      <w:r>
-        <w:t>-evaluated</w:t>
-      </w:r>
-      <w:r>
-        <w:t xml:space="preserve"> and peer</w:t>
-      </w:r>
-      <w:r>
-        <w:t>-reviewed</w:t>
-      </w:r>
-      <w:r>
-        <w:t xml:space="preserve"> their work and</w:t>
-      </w:r>
-      <w:r>
-        <w:t xml:space="preserve"> participation. Each team</w:t>
-      </w:r>
-      <w:r>
-        <w:t xml:space="preserve"> member reached </w:t>
-      </w:r>
-      <w:r>
-        <w:t xml:space="preserve">similar </w:t>
-      </w:r>
-      <w:r>
-        <w:t>conclusions</w:t>
-      </w:r>
-      <w:r>
-        <w:t xml:space="preserve"> about the project</w:t>
-      </w:r>
-      <w:r>
-        <w:t>.</w:t>
-      </w:r>
-    </w:p>
-    <w:p>
-      <w:r>
-        <w:t>Firstly,</w:t>
-      </w:r>
-      <w:r>
-        <w:t xml:space="preserve"> </w:t>
-      </w:r>
-      <w:r>
-        <w:t>as the project progressed the group began to realise the importance of thorough, methodical planning. A</w:t>
-      </w:r>
-      <w:r>
-        <w:t xml:space="preserve"> better planning process at t</w:t>
-      </w:r>
-      <w:r>
-        <w:t>he beginning of the project would have helped the group avoid stressful situations. The</w:t>
-      </w:r>
-      <w:r>
-        <w:t xml:space="preserve"> </w:t>
-      </w:r>
-      <w:r>
-        <w:t>teams project planning</w:t>
-      </w:r>
-      <w:r>
-        <w:t xml:space="preserve"> </w:t>
-      </w:r>
-      <w:r>
-        <w:t>tended to be less than</w:t>
-      </w:r>
-      <w:r>
-        <w:t xml:space="preserve"> accurate in many areas; this was more due to inexperience in estimating time cost</w:t>
-      </w:r>
-      <w:r>
-        <w:t>,</w:t>
-      </w:r>
-      <w:r>
-        <w:t xml:space="preserve"> than it was to do with a disregard, or unwillingness to create a plan</w:t>
-      </w:r>
-      <w:r>
-        <w:t>. The</w:t>
-      </w:r>
-      <w:r>
-        <w:t xml:space="preserve"> miscalculations in the initial project plan </w:t>
-      </w:r>
-      <w:r>
-        <w:t>substantial – For example, t</w:t>
-      </w:r>
-      <w:r>
-        <w:t>o</w:t>
-      </w:r>
-      <w:r>
-        <w:t xml:space="preserve">o many hours dedicated to programming, </w:t>
-      </w:r>
-      <w:r>
-        <w:t xml:space="preserve">and not enough were </w:t>
-      </w:r>
-      <w:r>
-        <w:t>allocated</w:t>
-      </w:r>
-      <w:r>
-        <w:t xml:space="preserve"> to</w:t>
-      </w:r>
-      <w:r>
-        <w:t xml:space="preserve"> testing</w:t>
-      </w:r>
-      <w:r>
-        <w:t>.</w:t>
-      </w:r>
-    </w:p>
-    <w:p>
-      <w:pPr>
-        <w:jc w:val="both"/>
-      </w:pPr>
-      <w:r>
-        <w:t xml:space="preserve">Fortunately once the project had begun, the group realised these issues and set out to resolve them. New Gantt charts were produced at the middle of the project to reflect the current estimations for the time required to complete each task. These charts did not completely resolve the problem, and the estimations were still not perfect. Unforeseen circumstances such as very heavy loads of coursework from other modules ended up getting in the way. </w:t>
+        <w:t>Fortunately once the project had begun, the group realised these issues and set out to resolve them. New Gantt charts were produced at the middle of the project to reflect the current estimations for the time required to complete each task. These charts did not completely resolve the problem, and the estimations were still not perfect. Unforeseen circum</w:t>
+      </w:r>
+      <w:r>
+        <w:t>stances such as very heavy load</w:t>
+      </w:r>
+      <w:r>
+        <w:t xml:space="preserve"> of coursework from other modules ended up getting in the way. </w:t>
       </w:r>
     </w:p>
     <w:p>
@@ -7170,10 +7422,50 @@
         <w:jc w:val="both"/>
       </w:pPr>
       <w:r>
-        <w:t xml:space="preserve">It wasn’t until these problems arose that the team fully understood the importance of good design. The group agrees that the interfaces for each class should have been thoroughly discussed, and then defined. The interfaces should have been designed to offer all the functionality that that class needs to offer, so would never need altering. </w:t>
-      </w:r>
-      <w:r>
-        <w:t>Good interfaces, represented on a good class diagram which has a good level of detail is very necessary in order to improve a later integration of the modules of any project.</w:t>
+        <w:t xml:space="preserve">It was </w:t>
+      </w:r>
+      <w:r>
+        <w:t>until these problems arose that the team fully understood the importance of good design. The group agrees that the interfaces for each class should have been thoroughly discussed, and then defined. The interfaces should have been designed to offer all the functionality that that class</w:t>
+      </w:r>
+      <w:r>
+        <w:t>es need</w:t>
+      </w:r>
+      <w:r>
+        <w:t xml:space="preserve"> to </w:t>
+      </w:r>
+      <w:proofErr w:type="gramStart"/>
+      <w:r>
+        <w:t>offer,</w:t>
+      </w:r>
+      <w:proofErr w:type="gramEnd"/>
+      <w:r>
+        <w:t xml:space="preserve"> so would never need altering. </w:t>
+      </w:r>
+      <w:proofErr w:type="gramStart"/>
+      <w:r>
+        <w:t>Good interfaces</w:t>
+      </w:r>
+      <w:proofErr w:type="gramEnd"/>
+      <w:r>
+        <w:t xml:space="preserve"> represented on a good class diagram which has a good level of detail is very necessary in order to improve </w:t>
+      </w:r>
+      <w:r>
+        <w:t>the</w:t>
+      </w:r>
+      <w:r>
+        <w:t xml:space="preserve"> </w:t>
+      </w:r>
+      <w:r>
+        <w:t>(</w:t>
+      </w:r>
+      <w:r>
+        <w:t>later</w:t>
+      </w:r>
+      <w:r>
+        <w:t>)</w:t>
+      </w:r>
+      <w:r>
+        <w:t xml:space="preserve"> integration of modules of any project.</w:t>
       </w:r>
     </w:p>
     <w:p>
@@ -7181,7 +7473,37 @@
         <w:jc w:val="both"/>
       </w:pPr>
       <w:r>
-        <w:t>Had the design been performed to a lower level, more detailed design; for example having each method written in pseudo code before any coding began; the whole process would have been much simpler and less painful for each member of the group. The group believed that the work generating by not being specific enough in their designs, lead inefficiencies in the programming section, and therefore more time was spent than could have been.</w:t>
+        <w:t>Had the design been performed to a lower level, more detailed design; for example having each method written in pseudo code before any coding began; the whole process would have been much simpler and less painful for each member of the group. The group b</w:t>
+      </w:r>
+      <w:r>
+        <w:t>elieved that the work generated</w:t>
+      </w:r>
+      <w:r>
+        <w:t xml:space="preserve"> by not being </w:t>
+      </w:r>
+      <w:r>
+        <w:t>specific enough in their design</w:t>
+      </w:r>
+      <w:r>
+        <w:t xml:space="preserve"> lead</w:t>
+      </w:r>
+      <w:r>
+        <w:t xml:space="preserve"> to</w:t>
+      </w:r>
+      <w:r>
+        <w:t xml:space="preserve"> inefficiencies in the programming </w:t>
+      </w:r>
+      <w:r>
+        <w:t>stage</w:t>
+      </w:r>
+      <w:r>
+        <w:t xml:space="preserve">, and therefore more time was spent than </w:t>
+      </w:r>
+      <w:r>
+        <w:t>necessary</w:t>
+      </w:r>
+      <w:r>
+        <w:t>.</w:t>
       </w:r>
     </w:p>
     <w:p>
@@ -7189,7 +7511,37 @@
         <w:jc w:val="both"/>
       </w:pPr>
       <w:r>
-        <w:t xml:space="preserve">Finally, this team has truly learned the importance of fully understanding the whole situation or problem the team is trying to be solved, beforehand. The importance of having a very clear understanding of what the team is dealing with is higher than the team initially thought. It is important that every team member is comfortable with every aspect of the situation so that </w:t>
+        <w:t xml:space="preserve">Finally, this team has truly learned the importance of fully understanding the whole situation or problem </w:t>
+      </w:r>
+      <w:r>
+        <w:t>the team is trying to be solved</w:t>
+      </w:r>
+      <w:r>
+        <w:t xml:space="preserve"> beforehand. The importance of having a very clear understanding of what</w:t>
+      </w:r>
+      <w:r>
+        <w:t xml:space="preserve"> problem</w:t>
+      </w:r>
+      <w:r>
+        <w:t xml:space="preserve"> the team is dealing with is higher than</w:t>
+      </w:r>
+      <w:r>
+        <w:t xml:space="preserve"> what</w:t>
+      </w:r>
+      <w:r>
+        <w:t xml:space="preserve"> the team</w:t>
+      </w:r>
+      <w:r>
+        <w:t xml:space="preserve"> had</w:t>
+      </w:r>
+      <w:r>
+        <w:t xml:space="preserve"> initially thought. It is important that every team member is comfortable with every aspect of the </w:t>
+      </w:r>
+      <w:r>
+        <w:t>problem</w:t>
+      </w:r>
+      <w:r>
+        <w:t xml:space="preserve"> so that </w:t>
       </w:r>
       <w:r>
         <w:t>during</w:t>
@@ -7221,7 +7573,13 @@
         <w:t>within the group</w:t>
       </w:r>
       <w:r>
-        <w:t xml:space="preserve">, and despite any stressful situations that could have been generated; this project, taught each of the members many important lessons. </w:t>
+        <w:t>, and despite any stressful situations that could ha</w:t>
+      </w:r>
+      <w:r>
+        <w:t>ve been generated; this project</w:t>
+      </w:r>
+      <w:r>
+        <w:t xml:space="preserve"> taught each of the members many important lessons. </w:t>
       </w:r>
       <w:r>
         <w:t>All</w:t>
@@ -7245,32 +7603,52 @@
     <w:p>
       <w:pPr>
         <w:jc w:val="both"/>
+      </w:pPr>
+      <w:r>
+        <w:t>E</w:t>
+      </w:r>
+      <w:r>
+        <w:t>ach member learned the importance of many areas and stages in the development of a serious software product. Th</w:t>
+      </w:r>
+      <w:r>
+        <w:t>e</w:t>
+      </w:r>
+      <w:r>
+        <w:t xml:space="preserve"> team knows that</w:t>
+      </w:r>
+      <w:r>
+        <w:t xml:space="preserve"> </w:t>
+      </w:r>
+      <w:r>
+        <w:t>the experience gained through taking part in the project will be of great benefit in later life</w:t>
+      </w:r>
+      <w:r>
+        <w:t xml:space="preserve">. The experience will help not only with future university projects, but also </w:t>
+      </w:r>
+      <w:r>
+        <w:t xml:space="preserve"> it will</w:t>
+      </w:r>
+      <w:bookmarkStart w:id="27" w:name="_GoBack"/>
+      <w:bookmarkEnd w:id="27"/>
+      <w:r>
+        <w:t xml:space="preserve"> have a deep and beneficial impact on each team member’s careers as professional and proficient computer scientists or software engineers.</w:t>
+      </w:r>
+    </w:p>
+    <w:p>
+      <w:pPr>
+        <w:jc w:val="both"/>
         <w:rPr>
           <w:rFonts w:eastAsia="Times New Roman"/>
+          <w:color w:val="FF0000"/>
           <w:sz w:val="20"/>
           <w:lang w:bidi="x-none"/>
         </w:rPr>
       </w:pPr>
       <w:r>
-        <w:t>E</w:t>
-      </w:r>
-      <w:r>
-        <w:t>ach member learned the importance of many areas and stages in the development of a serious software product. Th</w:t>
-      </w:r>
-      <w:r>
-        <w:t>e</w:t>
-      </w:r>
-      <w:r>
-        <w:t xml:space="preserve"> team knows that, </w:t>
-      </w:r>
-      <w:r>
-        <w:t>the experience gained through taking part in the project will be of great benefit in later life</w:t>
-      </w:r>
-      <w:r>
-        <w:t xml:space="preserve">. The experience will help not only with future university projects, but also </w:t>
-      </w:r>
-      <w:r>
-        <w:t xml:space="preserve"> it will have a deep and beneficial impact on each team member’s careers as professional and proficient computer scientists or software engineers.</w:t>
+        <w:rPr>
+          <w:color w:val="FF0000"/>
+        </w:rPr>
+        <w:t>TALK ABOUT SOFTWARE METRIC HERE</w:t>
       </w:r>
     </w:p>
     <w:p>
@@ -7298,11 +7676,11 @@
     </w:p>
     <w:p>
       <w:r>
-        <w:t xml:space="preserve">“The group was generally great to get on with but people held their views on design quite strongly and took a lot of time for small but important decisions to be made. My opinion on not having proper interfaces done earlier on is that people felt it was too complicated to figure one out as a group (in a meeting setting or otherwise) which meant that people had to do a lot of running around to find things which should, really, have been agreed at the design stage especially me as I am in charge of the </w:t>
+        <w:t xml:space="preserve">“The group was generally great to get on with but people held their views on design quite strongly and took a lot of time for small but important decisions to be made. My opinion on not having proper interfaces done earlier on is that people felt it was too complicated to figure one out as a group (in a meeting setting or otherwise) which meant that people had to do a lot of running around to find things </w:t>
       </w:r>
       <w:r>
         <w:lastRenderedPageBreak/>
-        <w:t>controller part of the code. This strategy is not ideal or efficient and would scale badly to larger projects.”</w:t>
+        <w:t>which should, really, have been agreed at the design stage especially me as I am in charge of the controller part of the code. This strategy is not ideal or efficient and would scale badly to larger projects.”</w:t>
       </w:r>
     </w:p>
     <w:p>
@@ -7351,7 +7729,23 @@
         <w:rPr>
           <w:lang w:eastAsia="en-US"/>
         </w:rPr>
-        <w:t>“In my opinion, despite any differences or difficulties we might have came across, the value of this project as a learning tool is of great proportions. I value and thank those moments were the stress was obvious amongst every team member, those moments when I had to stay up late or working way to many hours on row in an effort to catch up where we fall behind, when we thought we were in trouble; I treasure all of those because I know as a fact that tomorrow, when I face a similar real life situation, when I start working on a project with a new team and we are designing a project plan, when I have free time and I do not feel like doing some work; it is in those situations when I will put to use what I’ve learnt today.</w:t>
+        <w:t xml:space="preserve">“In my opinion, despite any differences or difficulties we might have </w:t>
+      </w:r>
+      <w:proofErr w:type="spellStart"/>
+      <w:proofErr w:type="gramStart"/>
+      <w:r>
+        <w:rPr>
+          <w:lang w:eastAsia="en-US"/>
+        </w:rPr>
+        <w:t>came</w:t>
+      </w:r>
+      <w:proofErr w:type="spellEnd"/>
+      <w:proofErr w:type="gramEnd"/>
+      <w:r>
+        <w:rPr>
+          <w:lang w:eastAsia="en-US"/>
+        </w:rPr>
+        <w:t xml:space="preserve"> across, the value of this project as a learning tool is of great proportions. I value and thank those moments were the stress was obvious amongst every team member, those moments when I had to stay up late or working way to many hours on row in an effort to catch up where we fall behind, when we thought we were in trouble; I treasure all of those because I know as a fact that tomorrow, when I face a similar real life situation, when I start working on a project with a new team and we are designing a project plan, when I have free time and I do not feel like doing some work; it is in those situations when I will put to use what I’ve learnt today.</w:t>
       </w:r>
     </w:p>
     <w:p>
@@ -7383,10 +7777,12 @@
       <w:r>
         <w:t xml:space="preserve">1.5.4 </w:t>
       </w:r>
+      <w:proofErr w:type="spellStart"/>
       <w:r>
         <w:t>Kristian</w:t>
       </w:r>
       <w:bookmarkEnd w:id="32"/>
+      <w:proofErr w:type="spellEnd"/>
     </w:p>
     <w:p>
       <w:r>
@@ -7460,9 +7856,11 @@
       <w:bookmarkEnd w:id="34"/>
     </w:p>
     <w:p>
+      <w:proofErr w:type="gramStart"/>
       <w:r>
         <w:t>Introductory spiel.</w:t>
       </w:r>
+      <w:proofErr w:type="gramEnd"/>
     </w:p>
     <w:p>
       <w:pPr>
@@ -7592,7 +7990,18 @@
           <w:szCs w:val="18"/>
           <w:shd w:val="clear" w:color="auto" w:fill="FFFFFF"/>
         </w:rPr>
-        <w:t xml:space="preserve">Date created, the chart itself </w:t>
+        <w:t xml:space="preserve">Date created, the chart </w:t>
+      </w:r>
+      <w:proofErr w:type="gramStart"/>
+      <w:r>
+        <w:rPr>
+          <w:rFonts w:ascii="Verdana" w:hAnsi="Verdana"/>
+          <w:color w:val="000000"/>
+          <w:sz w:val="18"/>
+          <w:szCs w:val="18"/>
+          <w:shd w:val="clear" w:color="auto" w:fill="FFFFFF"/>
+        </w:rPr>
+        <w:t xml:space="preserve">itself </w:t>
       </w:r>
       <w:r>
         <w:rPr>
@@ -7602,36 +8011,38 @@
           <w:szCs w:val="18"/>
           <w:shd w:val="clear" w:color="auto" w:fill="FFFFFF"/>
         </w:rPr>
-        <w:t>. One side A4</w:t>
-      </w:r>
-    </w:p>
-    <w:p>
-      <w:pPr>
-        <w:pStyle w:val="Heading3"/>
-        <w:rPr>
-          <w:shd w:val="clear" w:color="auto" w:fill="FFFFFF"/>
-        </w:rPr>
-      </w:pPr>
-      <w:bookmarkStart w:id="38" w:name="_Toc324157491"/>
-      <w:r>
-        <w:rPr>
-          <w:shd w:val="clear" w:color="auto" w:fill="FFFFFF"/>
-        </w:rPr>
-        <w:t>2.1.3 Reflection</w:t>
-      </w:r>
-      <w:bookmarkEnd w:id="38"/>
-    </w:p>
-    <w:p>
-      <w:pPr>
+        <w:t>.</w:t>
+      </w:r>
+      <w:proofErr w:type="gramEnd"/>
+      <w:r>
         <w:rPr>
           <w:rFonts w:ascii="Verdana" w:hAnsi="Verdana"/>
-          <w:color w:val="000000"/>
+          <w:color w:val="76923C" w:themeColor="accent3" w:themeShade="BF"/>
           <w:sz w:val="18"/>
           <w:szCs w:val="18"/>
           <w:shd w:val="clear" w:color="auto" w:fill="FFFFFF"/>
         </w:rPr>
-      </w:pPr>
-      <w:r>
+        <w:t xml:space="preserve"> One side A4</w:t>
+      </w:r>
+    </w:p>
+    <w:p>
+      <w:pPr>
+        <w:pStyle w:val="Heading3"/>
+        <w:rPr>
+          <w:shd w:val="clear" w:color="auto" w:fill="FFFFFF"/>
+        </w:rPr>
+      </w:pPr>
+      <w:bookmarkStart w:id="38" w:name="_Toc324157491"/>
+      <w:r>
+        <w:rPr>
+          <w:shd w:val="clear" w:color="auto" w:fill="FFFFFF"/>
+        </w:rPr>
+        <w:t>2.1.3 Reflection</w:t>
+      </w:r>
+      <w:bookmarkEnd w:id="38"/>
+    </w:p>
+    <w:p>
+      <w:pPr>
         <w:rPr>
           <w:rFonts w:ascii="Verdana" w:hAnsi="Verdana"/>
           <w:color w:val="000000"/>
@@ -7639,7 +8050,28 @@
           <w:szCs w:val="18"/>
           <w:shd w:val="clear" w:color="auto" w:fill="FFFFFF"/>
         </w:rPr>
-        <w:t xml:space="preserve">reflection on the transition from start-midway-end, i.e., </w:t>
+      </w:pPr>
+      <w:proofErr w:type="gramStart"/>
+      <w:r>
+        <w:rPr>
+          <w:rFonts w:ascii="Verdana" w:hAnsi="Verdana"/>
+          <w:color w:val="000000"/>
+          <w:sz w:val="18"/>
+          <w:szCs w:val="18"/>
+          <w:shd w:val="clear" w:color="auto" w:fill="FFFFFF"/>
+        </w:rPr>
+        <w:t>reflection</w:t>
+      </w:r>
+      <w:proofErr w:type="gramEnd"/>
+      <w:r>
+        <w:rPr>
+          <w:rFonts w:ascii="Verdana" w:hAnsi="Verdana"/>
+          <w:color w:val="000000"/>
+          <w:sz w:val="18"/>
+          <w:szCs w:val="18"/>
+          <w:shd w:val="clear" w:color="auto" w:fill="FFFFFF"/>
+        </w:rPr>
+        <w:t xml:space="preserve"> on the transition from start-midway-end, i.e., </w:t>
       </w:r>
     </w:p>
     <w:p>
@@ -7659,6 +8091,7 @@
           <w:docGrid w:linePitch="312" w:charSpace="-2049"/>
         </w:sectPr>
       </w:pPr>
+      <w:proofErr w:type="gramStart"/>
       <w:r>
         <w:rPr>
           <w:rFonts w:ascii="Verdana" w:hAnsi="Verdana"/>
@@ -7667,8 +8100,9 @@
           <w:szCs w:val="18"/>
           <w:shd w:val="clear" w:color="auto" w:fill="FFFFFF"/>
         </w:rPr>
-        <w:t xml:space="preserve">how estimates of cost and timescale for each activity changed over time. </w:t>
-      </w:r>
+        <w:t>how</w:t>
+      </w:r>
+      <w:proofErr w:type="gramEnd"/>
       <w:r>
         <w:rPr>
           <w:rFonts w:ascii="Verdana" w:hAnsi="Verdana"/>
@@ -7677,7 +8111,7 @@
           <w:szCs w:val="18"/>
           <w:shd w:val="clear" w:color="auto" w:fill="FFFFFF"/>
         </w:rPr>
-        <w:br/>
+        <w:t xml:space="preserve"> estimates of cost and timescale for each activity changed over time. </w:t>
       </w:r>
       <w:r>
         <w:rPr>
@@ -7687,7 +8121,7 @@
           <w:szCs w:val="18"/>
           <w:shd w:val="clear" w:color="auto" w:fill="FFFFFF"/>
         </w:rPr>
-        <w:t xml:space="preserve">What did you learn about planning these activities? </w:t>
+        <w:br/>
       </w:r>
       <w:r>
         <w:rPr>
@@ -7697,7 +8131,7 @@
           <w:szCs w:val="18"/>
           <w:shd w:val="clear" w:color="auto" w:fill="FFFFFF"/>
         </w:rPr>
-        <w:br/>
+        <w:t xml:space="preserve">What did you learn about planning these activities? </w:t>
       </w:r>
       <w:r>
         <w:rPr>
@@ -7707,7 +8141,7 @@
           <w:szCs w:val="18"/>
           <w:shd w:val="clear" w:color="auto" w:fill="FFFFFF"/>
         </w:rPr>
-        <w:t xml:space="preserve">Did your estimation accuracy improve? </w:t>
+        <w:br/>
       </w:r>
       <w:r>
         <w:rPr>
@@ -7717,7 +8151,7 @@
           <w:szCs w:val="18"/>
           <w:shd w:val="clear" w:color="auto" w:fill="FFFFFF"/>
         </w:rPr>
-        <w:br/>
+        <w:t xml:space="preserve">Did your estimation accuracy improve? </w:t>
       </w:r>
       <w:r>
         <w:rPr>
@@ -7727,7 +8161,7 @@
           <w:szCs w:val="18"/>
           <w:shd w:val="clear" w:color="auto" w:fill="FFFFFF"/>
         </w:rPr>
-        <w:t xml:space="preserve">How far out were your initial estimates? </w:t>
+        <w:br/>
       </w:r>
       <w:r>
         <w:rPr>
@@ -7737,7 +8171,7 @@
           <w:szCs w:val="18"/>
           <w:shd w:val="clear" w:color="auto" w:fill="FFFFFF"/>
         </w:rPr>
-        <w:br/>
+        <w:t xml:space="preserve">How far out were your initial estimates? </w:t>
       </w:r>
       <w:r>
         <w:rPr>
@@ -7747,7 +8181,7 @@
           <w:szCs w:val="18"/>
           <w:shd w:val="clear" w:color="auto" w:fill="FFFFFF"/>
         </w:rPr>
-        <w:t>How well did you manage the project and what, with hindsight, would you differently?</w:t>
+        <w:br/>
       </w:r>
       <w:r>
         <w:rPr>
@@ -7757,7 +8191,7 @@
           <w:szCs w:val="18"/>
           <w:shd w:val="clear" w:color="auto" w:fill="FFFFFF"/>
         </w:rPr>
-        <w:br/>
+        <w:t>How well did you manage the project and what, with hindsight, would you differently?</w:t>
       </w:r>
       <w:r>
         <w:rPr>
@@ -7767,6 +8201,16 @@
           <w:szCs w:val="18"/>
           <w:shd w:val="clear" w:color="auto" w:fill="FFFFFF"/>
         </w:rPr>
+        <w:br/>
+      </w:r>
+      <w:r>
+        <w:rPr>
+          <w:rFonts w:ascii="Verdana" w:hAnsi="Verdana"/>
+          <w:color w:val="000000"/>
+          <w:sz w:val="18"/>
+          <w:szCs w:val="18"/>
+          <w:shd w:val="clear" w:color="auto" w:fill="FFFFFF"/>
+        </w:rPr>
         <w:t>Mention the middle Gantt chart.</w:t>
       </w:r>
     </w:p>
@@ -7841,7 +8285,29 @@
           <w:szCs w:val="18"/>
           <w:shd w:val="clear" w:color="auto" w:fill="FFFFFF"/>
         </w:rPr>
-        <w:t>Not sure if this section needs an narrative since that seems to be covered in the next section.</w:t>
+        <w:t xml:space="preserve">Not sure if this section needs </w:t>
+      </w:r>
+      <w:proofErr w:type="gramStart"/>
+      <w:r>
+        <w:rPr>
+          <w:rFonts w:ascii="Verdana" w:hAnsi="Verdana"/>
+          <w:color w:val="000000"/>
+          <w:sz w:val="18"/>
+          <w:szCs w:val="18"/>
+          <w:shd w:val="clear" w:color="auto" w:fill="FFFFFF"/>
+        </w:rPr>
+        <w:t>an</w:t>
+      </w:r>
+      <w:proofErr w:type="gramEnd"/>
+      <w:r>
+        <w:rPr>
+          <w:rFonts w:ascii="Verdana" w:hAnsi="Verdana"/>
+          <w:color w:val="000000"/>
+          <w:sz w:val="18"/>
+          <w:szCs w:val="18"/>
+          <w:shd w:val="clear" w:color="auto" w:fill="FFFFFF"/>
+        </w:rPr>
+        <w:t xml:space="preserve"> narrative since that seems to be covered in the next section.</w:t>
       </w:r>
     </w:p>
     <w:p>
@@ -7905,6 +8371,7 @@
           <w:shd w:val="clear" w:color="auto" w:fill="FFFFFF"/>
         </w:rPr>
       </w:pPr>
+      <w:proofErr w:type="gramStart"/>
       <w:r>
         <w:rPr>
           <w:rFonts w:ascii="Verdana" w:hAnsi="Verdana"/>
@@ -7913,38 +8380,10 @@
           <w:szCs w:val="18"/>
           <w:shd w:val="clear" w:color="auto" w:fill="FFFFFF"/>
         </w:rPr>
-        <w:t xml:space="preserve">Based on the summary report. A clear account of the initial activity/ time estimates and how these changed over time (over to you to avoid overlap with 2. above). </w:t>
-      </w:r>
-    </w:p>
-    <w:p>
-      <w:pPr>
-        <w:pStyle w:val="Heading2"/>
-        <w:rPr>
-          <w:shd w:val="clear" w:color="auto" w:fill="FFFFFF"/>
-        </w:rPr>
-      </w:pPr>
-      <w:bookmarkStart w:id="42" w:name="_Toc324157495"/>
-      <w:r>
-        <w:rPr>
-          <w:shd w:val="clear" w:color="auto" w:fill="FFFFFF"/>
-        </w:rPr>
-        <w:t>4.2 Analysis</w:t>
-      </w:r>
-      <w:bookmarkEnd w:id="42"/>
-      <w:r>
-        <w:rPr>
-          <w:shd w:val="clear" w:color="auto" w:fill="FFFFFF"/>
-        </w:rPr>
-        <w:t xml:space="preserve"> </w:t>
-      </w:r>
-    </w:p>
-    <w:p>
-      <w:r>
-        <w:t xml:space="preserve">Graphs as floating figures, discuss what they mean in the narrative. </w:t>
-      </w:r>
-    </w:p>
-    <w:p>
-      <w:pPr>
+        <w:t>Based on the summary report.</w:t>
+      </w:r>
+      <w:proofErr w:type="gramEnd"/>
+      <w:r>
         <w:rPr>
           <w:rFonts w:ascii="Verdana" w:hAnsi="Verdana"/>
           <w:color w:val="000000"/>
@@ -7952,8 +8391,38 @@
           <w:szCs w:val="18"/>
           <w:shd w:val="clear" w:color="auto" w:fill="FFFFFF"/>
         </w:rPr>
-      </w:pPr>
-      <w:r>
+        <w:t xml:space="preserve"> A clear account of the initial activity/ time estimates and how these changed over time (over to you to avoid overlap with 2. above). </w:t>
+      </w:r>
+    </w:p>
+    <w:p>
+      <w:pPr>
+        <w:pStyle w:val="Heading2"/>
+        <w:rPr>
+          <w:shd w:val="clear" w:color="auto" w:fill="FFFFFF"/>
+        </w:rPr>
+      </w:pPr>
+      <w:bookmarkStart w:id="42" w:name="_Toc324157495"/>
+      <w:r>
+        <w:rPr>
+          <w:shd w:val="clear" w:color="auto" w:fill="FFFFFF"/>
+        </w:rPr>
+        <w:t>4.2 Analysis</w:t>
+      </w:r>
+      <w:bookmarkEnd w:id="42"/>
+      <w:r>
+        <w:rPr>
+          <w:shd w:val="clear" w:color="auto" w:fill="FFFFFF"/>
+        </w:rPr>
+        <w:t xml:space="preserve"> </w:t>
+      </w:r>
+    </w:p>
+    <w:p>
+      <w:r>
+        <w:t xml:space="preserve">Graphs as floating figures, discuss what they mean in the narrative. </w:t>
+      </w:r>
+    </w:p>
+    <w:p>
+      <w:pPr>
         <w:rPr>
           <w:rFonts w:ascii="Verdana" w:hAnsi="Verdana"/>
           <w:color w:val="000000"/>
@@ -7961,27 +8430,8 @@
           <w:szCs w:val="18"/>
           <w:shd w:val="clear" w:color="auto" w:fill="FFFFFF"/>
         </w:rPr>
-        <w:t xml:space="preserve">Analyses (graphic and narrative) of time spend by week/ activity/ member. Discussion of any time management decisions requiring departure from the 100 hours budget, e.g. choice to overspend to add value to the product, or the choice to spend the "ghost" budget of an absent (ill or dropped out) group member. </w:t>
-      </w:r>
-    </w:p>
-    <w:p>
-      <w:pPr>
-        <w:pStyle w:val="Heading2"/>
-        <w:rPr>
-          <w:shd w:val="clear" w:color="auto" w:fill="FFFFFF"/>
-        </w:rPr>
-      </w:pPr>
-      <w:bookmarkStart w:id="43" w:name="_Toc324157496"/>
-      <w:r>
-        <w:rPr>
-          <w:shd w:val="clear" w:color="auto" w:fill="FFFFFF"/>
-        </w:rPr>
-        <w:t>4.3 Reflection</w:t>
-      </w:r>
-      <w:bookmarkEnd w:id="43"/>
-    </w:p>
-    <w:p>
-      <w:pPr>
+      </w:pPr>
+      <w:r>
         <w:rPr>
           <w:rFonts w:ascii="Verdana" w:hAnsi="Verdana"/>
           <w:color w:val="000000"/>
@@ -7989,8 +8439,27 @@
           <w:szCs w:val="18"/>
           <w:shd w:val="clear" w:color="auto" w:fill="FFFFFF"/>
         </w:rPr>
-      </w:pPr>
-      <w:r>
+        <w:t xml:space="preserve">Analyses (graphic and narrative) of time spend by week/ activity/ member. Discussion of any time management decisions requiring departure from the 100 hours budget, e.g. choice to overspend to add value to the product, or the choice to spend the "ghost" budget of an absent (ill or dropped out) group member. </w:t>
+      </w:r>
+    </w:p>
+    <w:p>
+      <w:pPr>
+        <w:pStyle w:val="Heading2"/>
+        <w:rPr>
+          <w:shd w:val="clear" w:color="auto" w:fill="FFFFFF"/>
+        </w:rPr>
+      </w:pPr>
+      <w:bookmarkStart w:id="43" w:name="_Toc324157496"/>
+      <w:r>
+        <w:rPr>
+          <w:shd w:val="clear" w:color="auto" w:fill="FFFFFF"/>
+        </w:rPr>
+        <w:t>4.3 Reflection</w:t>
+      </w:r>
+      <w:bookmarkEnd w:id="43"/>
+    </w:p>
+    <w:p>
+      <w:pPr>
         <w:rPr>
           <w:rFonts w:ascii="Verdana" w:hAnsi="Verdana"/>
           <w:color w:val="000000"/>
@@ -7998,8 +8467,19 @@
           <w:szCs w:val="18"/>
           <w:shd w:val="clear" w:color="auto" w:fill="FFFFFF"/>
         </w:rPr>
+      </w:pPr>
+      <w:proofErr w:type="gramStart"/>
+      <w:r>
+        <w:rPr>
+          <w:rFonts w:ascii="Verdana" w:hAnsi="Verdana"/>
+          <w:color w:val="000000"/>
+          <w:sz w:val="18"/>
+          <w:szCs w:val="18"/>
+          <w:shd w:val="clear" w:color="auto" w:fill="FFFFFF"/>
+        </w:rPr>
         <w:t>Reflection on the effectiveness of time usage and management.</w:t>
       </w:r>
+      <w:proofErr w:type="gramEnd"/>
     </w:p>
     <w:p>
       <w:pPr>
@@ -8107,7 +8587,7 @@
       <w:rPr>
         <w:noProof/>
       </w:rPr>
-      <w:t>11</w:t>
+      <w:t>12</w:t>
     </w:r>
     <w:r>
       <w:fldChar w:fldCharType="end"/>
@@ -8167,7 +8647,15 @@
         <w:footnoteRef/>
       </w:r>
       <w:r>
-        <w:t xml:space="preserve"> Peopleware: Productive Projects and teams.</w:t>
+        <w:t xml:space="preserve"> </w:t>
+      </w:r>
+      <w:proofErr w:type="spellStart"/>
+      <w:r>
+        <w:t>Peopleware</w:t>
+      </w:r>
+      <w:proofErr w:type="spellEnd"/>
+      <w:r>
+        <w:t>: Productive Projects and teams.</w:t>
       </w:r>
     </w:p>
   </w:footnote>
@@ -13550,7 +14038,7 @@
 </file>
 
 <file path=customXml/itemProps1.xml><?xml version="1.0" encoding="utf-8"?>
-<ds:datastoreItem xmlns:ds="http://schemas.openxmlformats.org/officeDocument/2006/customXml" ds:itemID="{8228FB4C-2E4E-4E26-939A-C50E421004E0}">
+<ds:datastoreItem xmlns:ds="http://schemas.openxmlformats.org/officeDocument/2006/customXml" ds:itemID="{BFE46B87-7C59-4CCD-8049-65974DB249FF}">
   <ds:schemaRefs>
     <ds:schemaRef ds:uri="http://schemas.openxmlformats.org/officeDocument/2006/bibliography"/>
   </ds:schemaRefs>

</xml_diff>

<commit_message>
*More reviewing of D4
</commit_message>
<xml_diff>
--- a/doc/End of Project Report/D4EoPR.docx
+++ b/doc/End of Project Report/D4EoPR.docx
@@ -106,8 +106,17 @@
                 <w:sz w:val="36"/>
                 <w:szCs w:val="36"/>
               </w:rPr>
-              <w:t>Elliott, Kristian</w:t>
-            </w:r>
+              <w:t xml:space="preserve">Elliott, </w:t>
+            </w:r>
+            <w:proofErr w:type="spellStart"/>
+            <w:r>
+              <w:rPr>
+                <w:sz w:val="36"/>
+                <w:szCs w:val="36"/>
+              </w:rPr>
+              <w:t>Kristian</w:t>
+            </w:r>
+            <w:proofErr w:type="spellEnd"/>
           </w:p>
         </w:tc>
         <w:tc>
@@ -229,12 +238,37 @@
                 <w:szCs w:val="36"/>
               </w:rPr>
             </w:pPr>
+            <w:proofErr w:type="spellStart"/>
             <w:r>
               <w:rPr>
                 <w:sz w:val="36"/>
                 <w:szCs w:val="36"/>
               </w:rPr>
-              <w:t>Mariani Elola, Oscar N</w:t>
+              <w:t>Mariani</w:t>
+            </w:r>
+            <w:proofErr w:type="spellEnd"/>
+            <w:r>
+              <w:rPr>
+                <w:sz w:val="36"/>
+                <w:szCs w:val="36"/>
+              </w:rPr>
+              <w:t xml:space="preserve"> </w:t>
+            </w:r>
+            <w:proofErr w:type="spellStart"/>
+            <w:r>
+              <w:rPr>
+                <w:sz w:val="36"/>
+                <w:szCs w:val="36"/>
+              </w:rPr>
+              <w:t>Elola</w:t>
+            </w:r>
+            <w:proofErr w:type="spellEnd"/>
+            <w:r>
+              <w:rPr>
+                <w:sz w:val="36"/>
+                <w:szCs w:val="36"/>
+              </w:rPr>
+              <w:t>, Oscar N</w:t>
             </w:r>
           </w:p>
         </w:tc>
@@ -301,8 +335,17 @@
                 <w:sz w:val="36"/>
                 <w:szCs w:val="36"/>
               </w:rPr>
-              <w:t>Chan, Yun Chak</w:t>
-            </w:r>
+              <w:t xml:space="preserve">Chan, Yun </w:t>
+            </w:r>
+            <w:proofErr w:type="spellStart"/>
+            <w:r>
+              <w:rPr>
+                <w:sz w:val="36"/>
+                <w:szCs w:val="36"/>
+              </w:rPr>
+              <w:t>Chak</w:t>
+            </w:r>
+            <w:proofErr w:type="spellEnd"/>
           </w:p>
         </w:tc>
         <w:tc>
@@ -4114,7 +4157,21 @@
         <w:rPr>
           <w:shd w:val="clear" w:color="auto" w:fill="FFFFFF"/>
         </w:rPr>
-        <w:t xml:space="preserve">‘Runway Redeclaration’ </w:t>
+        <w:t xml:space="preserve">‘Runway </w:t>
+      </w:r>
+      <w:proofErr w:type="spellStart"/>
+      <w:r>
+        <w:rPr>
+          <w:shd w:val="clear" w:color="auto" w:fill="FFFFFF"/>
+        </w:rPr>
+        <w:t>Redeclaration</w:t>
+      </w:r>
+      <w:proofErr w:type="spellEnd"/>
+      <w:r>
+        <w:rPr>
+          <w:shd w:val="clear" w:color="auto" w:fill="FFFFFF"/>
+        </w:rPr>
+        <w:t xml:space="preserve">’ </w:t>
       </w:r>
       <w:r>
         <w:rPr>
@@ -4618,21 +4675,23 @@
           <w:szCs w:val="24"/>
         </w:rPr>
       </w:pPr>
+      <w:proofErr w:type="spellStart"/>
       <w:r>
         <w:rPr>
           <w:rFonts w:eastAsia="ヒラギノ角ゴ Pro W3"/>
           <w:color w:val="000000"/>
           <w:szCs w:val="24"/>
         </w:rPr>
-        <w:t>Kristian was working mainly on the visualisations, so also had to understand the logic of the model, and use this to create clear and concise</w:t>
-      </w:r>
+        <w:t>Kristian</w:t>
+      </w:r>
+      <w:proofErr w:type="spellEnd"/>
       <w:r>
         <w:rPr>
           <w:rFonts w:eastAsia="ヒラギノ角ゴ Pro W3"/>
           <w:color w:val="000000"/>
           <w:szCs w:val="24"/>
         </w:rPr>
-        <w:t xml:space="preserve"> </w:t>
+        <w:t xml:space="preserve"> was working mainly on the visualisations, so also had to understand the logic of the model, and use this to create clear and concise</w:t>
       </w:r>
       <w:r>
         <w:rPr>
@@ -4640,7 +4699,7 @@
           <w:color w:val="000000"/>
           <w:szCs w:val="24"/>
         </w:rPr>
-        <w:t>visu</w:t>
+        <w:t xml:space="preserve"> </w:t>
       </w:r>
       <w:r>
         <w:rPr>
@@ -4648,7 +4707,7 @@
           <w:color w:val="000000"/>
           <w:szCs w:val="24"/>
         </w:rPr>
-        <w:t>al</w:t>
+        <w:t>visu</w:t>
       </w:r>
       <w:r>
         <w:rPr>
@@ -4656,33 +4715,33 @@
           <w:color w:val="000000"/>
           <w:szCs w:val="24"/>
         </w:rPr>
-        <w:t xml:space="preserve"> representations of the information. Edward and Brian worked mainly on the Java Swing GUI, implementing the View components, and the Controller’s listeners. </w:t>
-      </w:r>
-    </w:p>
-    <w:p>
-      <w:pPr>
-        <w:jc w:val="both"/>
+        <w:t>al</w:t>
+      </w:r>
+      <w:r>
         <w:rPr>
           <w:rFonts w:eastAsia="ヒラギノ角ゴ Pro W3"/>
           <w:color w:val="000000"/>
           <w:szCs w:val="24"/>
         </w:rPr>
-      </w:pPr>
-      <w:r>
+        <w:t xml:space="preserve"> representations of the information. Edward and Brian worked mainly on the Java Swing GUI, implementing the View components, and the Controller’s listeners. </w:t>
+      </w:r>
+    </w:p>
+    <w:p>
+      <w:pPr>
+        <w:jc w:val="both"/>
         <w:rPr>
           <w:rFonts w:eastAsia="ヒラギノ角ゴ Pro W3"/>
           <w:color w:val="000000"/>
           <w:szCs w:val="24"/>
         </w:rPr>
-        <w:t>Each individual member has put</w:t>
-      </w:r>
+      </w:pPr>
       <w:r>
         <w:rPr>
           <w:rFonts w:eastAsia="ヒラギノ角ゴ Pro W3"/>
           <w:color w:val="000000"/>
           <w:szCs w:val="24"/>
         </w:rPr>
-        <w:t xml:space="preserve"> a lot of</w:t>
+        <w:t>Each individual member has put</w:t>
       </w:r>
       <w:r>
         <w:rPr>
@@ -4690,6 +4749,14 @@
           <w:color w:val="000000"/>
           <w:szCs w:val="24"/>
         </w:rPr>
+        <w:t xml:space="preserve"> a lot of</w:t>
+      </w:r>
+      <w:r>
+        <w:rPr>
+          <w:rFonts w:eastAsia="ヒラギノ角ゴ Pro W3"/>
+          <w:color w:val="000000"/>
+          <w:szCs w:val="24"/>
+        </w:rPr>
         <w:t xml:space="preserve"> effort into the project, however there was a different pattern with respect to time for when the member puts the effort in and produces work. This is also reflected by the time expenditure graphs and SVN commit reports in the later sections of this report.</w:t>
       </w:r>
     </w:p>
@@ -4852,10 +4919,12 @@
       <w:r>
         <w:t xml:space="preserve">1.2.3 </w:t>
       </w:r>
+      <w:proofErr w:type="spellStart"/>
       <w:r>
         <w:t>Kristian</w:t>
       </w:r>
       <w:bookmarkEnd w:id="8"/>
+      <w:proofErr w:type="spellEnd"/>
     </w:p>
     <w:p>
       <w:pPr>
@@ -4912,15 +4981,16 @@
           <w:color w:val="000000"/>
           <w:szCs w:val="24"/>
         </w:rPr>
-        <w:t xml:space="preserve"> Although Kris</w:t>
-      </w:r>
+        <w:t xml:space="preserve"> Although </w:t>
+      </w:r>
+      <w:proofErr w:type="spellStart"/>
       <w:r>
         <w:rPr>
           <w:rFonts w:eastAsia="ヒラギノ角ゴ Pro W3"/>
           <w:color w:val="000000"/>
           <w:szCs w:val="24"/>
         </w:rPr>
-        <w:t>tian</w:t>
+        <w:t>Kris</w:t>
       </w:r>
       <w:r>
         <w:rPr>
@@ -4928,16 +4998,16 @@
           <w:color w:val="000000"/>
           <w:szCs w:val="24"/>
         </w:rPr>
-        <w:t xml:space="preserve"> was often difficult to motivate to work, the contributions that </w:t>
-      </w:r>
+        <w:t>tian</w:t>
+      </w:r>
+      <w:proofErr w:type="spellEnd"/>
       <w:r>
         <w:rPr>
           <w:rFonts w:eastAsia="ヒラギノ角ゴ Pro W3"/>
           <w:color w:val="000000"/>
           <w:szCs w:val="24"/>
         </w:rPr>
-        <w:lastRenderedPageBreak/>
-        <w:t>he made to the project were of a consistently high standard.</w:t>
+        <w:t xml:space="preserve"> was often difficult to motivate to work, the contributions that </w:t>
       </w:r>
       <w:r>
         <w:rPr>
@@ -4945,7 +5015,8 @@
           <w:color w:val="000000"/>
           <w:szCs w:val="24"/>
         </w:rPr>
-        <w:t xml:space="preserve"> This work was done very swiftly and team members were pleased to see regular commits and </w:t>
+        <w:lastRenderedPageBreak/>
+        <w:t>he made to the project were of a consistently high standard.</w:t>
       </w:r>
       <w:r>
         <w:rPr>
@@ -4953,7 +5024,7 @@
           <w:color w:val="000000"/>
           <w:szCs w:val="24"/>
         </w:rPr>
-        <w:t>better</w:t>
+        <w:t xml:space="preserve"> This work was done very swiftly and team members were pleased to see regular commits and </w:t>
       </w:r>
       <w:r>
         <w:rPr>
@@ -4961,7 +5032,7 @@
           <w:color w:val="000000"/>
           <w:szCs w:val="24"/>
         </w:rPr>
-        <w:t xml:space="preserve"> visualisations reflected by Kristian’s skill and effort.</w:t>
+        <w:t>better</w:t>
       </w:r>
       <w:r>
         <w:rPr>
@@ -4969,22 +5040,58 @@
           <w:color w:val="000000"/>
           <w:szCs w:val="24"/>
         </w:rPr>
-        <w:t xml:space="preserve"> Kris</w:t>
-      </w:r>
+        <w:t xml:space="preserve"> visualisations reflected by </w:t>
+      </w:r>
+      <w:proofErr w:type="spellStart"/>
       <w:r>
         <w:rPr>
           <w:rFonts w:eastAsia="ヒラギノ角ゴ Pro W3"/>
           <w:color w:val="000000"/>
           <w:szCs w:val="24"/>
         </w:rPr>
-        <w:t>tian</w:t>
-      </w:r>
+        <w:t>Kristian’s</w:t>
+      </w:r>
+      <w:proofErr w:type="spellEnd"/>
       <w:r>
         <w:rPr>
           <w:rFonts w:eastAsia="ヒラギノ角ゴ Pro W3"/>
           <w:color w:val="000000"/>
           <w:szCs w:val="24"/>
         </w:rPr>
+        <w:t xml:space="preserve"> skill and effort.</w:t>
+      </w:r>
+      <w:r>
+        <w:rPr>
+          <w:rFonts w:eastAsia="ヒラギノ角ゴ Pro W3"/>
+          <w:color w:val="000000"/>
+          <w:szCs w:val="24"/>
+        </w:rPr>
+        <w:t xml:space="preserve"> </w:t>
+      </w:r>
+      <w:proofErr w:type="spellStart"/>
+      <w:r>
+        <w:rPr>
+          <w:rFonts w:eastAsia="ヒラギノ角ゴ Pro W3"/>
+          <w:color w:val="000000"/>
+          <w:szCs w:val="24"/>
+        </w:rPr>
+        <w:t>Kris</w:t>
+      </w:r>
+      <w:r>
+        <w:rPr>
+          <w:rFonts w:eastAsia="ヒラギノ角ゴ Pro W3"/>
+          <w:color w:val="000000"/>
+          <w:szCs w:val="24"/>
+        </w:rPr>
+        <w:t>tian</w:t>
+      </w:r>
+      <w:proofErr w:type="spellEnd"/>
+      <w:r>
+        <w:rPr>
+          <w:rFonts w:eastAsia="ヒラギノ角ゴ Pro W3"/>
+          <w:color w:val="000000"/>
+          <w:szCs w:val="24"/>
+        </w:rPr>
         <w:t xml:space="preserve"> also had the role of producing and updating the Gantt charts that were used throughout the project.</w:t>
       </w:r>
     </w:p>
@@ -5011,6 +5118,7 @@
           <w:szCs w:val="24"/>
         </w:rPr>
       </w:pPr>
+      <w:proofErr w:type="gramStart"/>
       <w:r>
         <w:rPr>
           <w:rFonts w:eastAsia="ヒラギノ角ゴ Pro W3"/>
@@ -5033,7 +5141,16 @@
           <w:color w:val="000000"/>
           <w:szCs w:val="24"/>
         </w:rPr>
-        <w:t xml:space="preserve">. Lots of meetings with Oscar ensured work was done on time and to a standard everyone else expected </w:t>
+        <w:t>.</w:t>
+      </w:r>
+      <w:proofErr w:type="gramEnd"/>
+      <w:r>
+        <w:rPr>
+          <w:rFonts w:eastAsia="ヒラギノ角ゴ Pro W3"/>
+          <w:color w:val="000000"/>
+          <w:szCs w:val="24"/>
+        </w:rPr>
+        <w:t xml:space="preserve"> Lots of meetings with Oscar ensured work was done on time and to a standard everyone else expected </w:t>
       </w:r>
       <w:r>
         <w:rPr>
@@ -5690,16 +5807,32 @@
         <w:jc w:val="both"/>
       </w:pPr>
       <w:r>
-        <w:t>Working pairs were appointed: Kelvin and Oscar were assigned the Model</w:t>
-      </w:r>
-      <w:r>
-        <w:t>, they were concerned with the classes that model the problem domain</w:t>
+        <w:t xml:space="preserve">Working pairs were appointed: Kelvin and Oscar were assigned the </w:t>
+      </w:r>
+      <w:proofErr w:type="gramStart"/>
+      <w:r>
+        <w:t>Model</w:t>
+      </w:r>
+      <w:r>
+        <w:t>,</w:t>
+      </w:r>
+      <w:proofErr w:type="gramEnd"/>
+      <w:r>
+        <w:t xml:space="preserve"> they were concerned with the classes that model the problem domain</w:t>
       </w:r>
       <w:r>
         <w:t>.</w:t>
       </w:r>
       <w:r>
-        <w:t xml:space="preserve"> Kristian and Edward </w:t>
+        <w:t xml:space="preserve"> </w:t>
+      </w:r>
+      <w:proofErr w:type="spellStart"/>
+      <w:r>
+        <w:t>Kristian</w:t>
+      </w:r>
+      <w:proofErr w:type="spellEnd"/>
+      <w:r>
+        <w:t xml:space="preserve"> and Edward </w:t>
       </w:r>
       <w:r>
         <w:t>were given the task of implementing the</w:t>
@@ -6242,11 +6375,16 @@
       <w:r>
         <w:t xml:space="preserve">At the end of the week Edward performed a code review on the Model, and produced </w:t>
       </w:r>
+      <w:proofErr w:type="spellStart"/>
       <w:r>
         <w:t>Javad</w:t>
       </w:r>
       <w:r>
-        <w:t>oc style comments for the classes.</w:t>
+        <w:t>oc</w:t>
+      </w:r>
+      <w:proofErr w:type="spellEnd"/>
+      <w:r>
+        <w:t xml:space="preserve"> style comments for the classes.</w:t>
       </w:r>
     </w:p>
     <w:p>
@@ -6274,11 +6412,16 @@
         <w:t xml:space="preserve"> dealing</w:t>
       </w:r>
       <w:r>
-        <w:t xml:space="preserve"> with large amount of other coursework</w:t>
+        <w:t xml:space="preserve"> with large amount of other </w:t>
+      </w:r>
+      <w:proofErr w:type="spellStart"/>
+      <w:r>
+        <w:t>coursework</w:t>
       </w:r>
       <w:r>
         <w:t>s</w:t>
       </w:r>
+      <w:proofErr w:type="spellEnd"/>
       <w:r>
         <w:t xml:space="preserve">. </w:t>
       </w:r>
@@ -6412,7 +6555,15 @@
         <w:t xml:space="preserve">During week eleven the team spent most of their time </w:t>
       </w:r>
       <w:r>
-        <w:t xml:space="preserve">testing, fixing bugs and preparing for the presentation. Some time was also spent on polishing </w:t>
+        <w:t xml:space="preserve">testing, fixing bugs and preparing for the presentation. </w:t>
+      </w:r>
+      <w:proofErr w:type="spellStart"/>
+      <w:r>
+        <w:t>Some time</w:t>
+      </w:r>
+      <w:proofErr w:type="spellEnd"/>
+      <w:r>
+        <w:t xml:space="preserve"> was also spent on polishing </w:t>
       </w:r>
       <w:r>
         <w:t>the</w:t>
@@ -6647,11 +6798,21 @@
         <w:t>es need</w:t>
       </w:r>
       <w:r>
-        <w:t xml:space="preserve"> to offer, so would never need altering. </w:t>
-      </w:r>
+        <w:t xml:space="preserve"> to </w:t>
+      </w:r>
+      <w:proofErr w:type="gramStart"/>
+      <w:r>
+        <w:t>offer,</w:t>
+      </w:r>
+      <w:proofErr w:type="gramEnd"/>
+      <w:r>
+        <w:t xml:space="preserve"> so would never need altering. </w:t>
+      </w:r>
+      <w:proofErr w:type="gramStart"/>
       <w:r>
         <w:t>Good interfaces</w:t>
       </w:r>
+      <w:proofErr w:type="gramEnd"/>
       <w:r>
         <w:t xml:space="preserve"> represented on a good class diagram which has a good level of detail is very necessary in order to improve </w:t>
       </w:r>
@@ -6851,7 +7012,15 @@
         <w:t xml:space="preserve">(SLOC) </w:t>
       </w:r>
       <w:r>
-        <w:t>and cyclomatic complexity to help understand their progress.</w:t>
+        <w:t xml:space="preserve">and </w:t>
+      </w:r>
+      <w:proofErr w:type="spellStart"/>
+      <w:r>
+        <w:t>cyclomatic</w:t>
+      </w:r>
+      <w:proofErr w:type="spellEnd"/>
+      <w:r>
+        <w:t xml:space="preserve"> complexity to help understand their progress.</w:t>
       </w:r>
     </w:p>
     <w:p>
@@ -6944,7 +7113,23 @@
         <w:rPr>
           <w:lang w:eastAsia="en-US"/>
         </w:rPr>
-        <w:t>“In my opinion, despite any differences or difficulties we might have came across, the value of this project as a learning tool is of great proportions. I value and thank those moments were the stress was obvious amongst every team member, those moments when I had to stay up late or working way to many hours on row in an effort to catch up where we fall behind, when we thought we were in trouble; I treasure all of those because I know as a fact that tomorrow, when I face a similar real life situation, when I start working on a project with a new team and we are designing a project plan, when I have free time and I do not feel like doing some work; it is in those situations when I will put to use what I’ve learnt today.</w:t>
+        <w:t xml:space="preserve">“In my opinion, despite any differences or difficulties we might have </w:t>
+      </w:r>
+      <w:proofErr w:type="spellStart"/>
+      <w:proofErr w:type="gramStart"/>
+      <w:r>
+        <w:rPr>
+          <w:lang w:eastAsia="en-US"/>
+        </w:rPr>
+        <w:t>came</w:t>
+      </w:r>
+      <w:proofErr w:type="spellEnd"/>
+      <w:proofErr w:type="gramEnd"/>
+      <w:r>
+        <w:rPr>
+          <w:lang w:eastAsia="en-US"/>
+        </w:rPr>
+        <w:t xml:space="preserve"> across, the value of this project as a learning tool is of great proportions. I value and thank those moments were the stress was obvious amongst every team member, those moments when I had to stay up late or working way to many hours on row in an effort to catch up where we fall behind, when we thought we were in trouble; I treasure all of those because I know as a fact that tomorrow, when I face a similar real life situation, when I start working on a project with a new team and we are designing a project plan, when I have free time and I do not feel like doing some work; it is in those situations when I will put to use what I’ve learnt today.</w:t>
       </w:r>
     </w:p>
     <w:p>
@@ -6976,10 +7161,12 @@
       <w:r>
         <w:t xml:space="preserve">1.5.4 </w:t>
       </w:r>
+      <w:proofErr w:type="spellStart"/>
       <w:r>
         <w:t>Kristian</w:t>
       </w:r>
       <w:bookmarkEnd w:id="30"/>
+      <w:proofErr w:type="spellEnd"/>
     </w:p>
     <w:p>
       <w:r>
@@ -6991,7 +7178,20 @@
     </w:p>
     <w:p>
       <w:r>
-        <w:t>The project could have run smoother with more preparation and in hindsight we needed to do much more work on the design to allow our individual contributions to the programming to work more more seamlessly. There was a lot of need to ask other members on how they had implemented certain aspects as it was not readily available from the design.</w:t>
+        <w:t xml:space="preserve">The project could have run smoother with more preparation and in hindsight we needed to do much more work on the design to allow our individual contributions to the programming to work </w:t>
+      </w:r>
+      <w:proofErr w:type="gramStart"/>
+      <w:r>
+        <w:t xml:space="preserve">more </w:t>
+      </w:r>
+      <w:proofErr w:type="spellStart"/>
+      <w:r>
+        <w:t>more</w:t>
+      </w:r>
+      <w:proofErr w:type="spellEnd"/>
+      <w:proofErr w:type="gramEnd"/>
+      <w:r>
+        <w:t xml:space="preserve"> seamlessly. There was a lot of need to ask other members on how they had implemented certain aspects as it was not readily available from the design.</w:t>
       </w:r>
       <w:r>
         <w:t>”</w:t>
@@ -7060,7 +7260,21 @@
         <w:rPr>
           <w:rFonts w:hint="eastAsia"/>
         </w:rPr>
-        <w:t xml:space="preserve"> the Easter. As after the Easter we discovered loads of misunderstanding, misinterpreting or inefficient codes that we thought the number of problems should be far less than we have got in the last two to three weeks of the project schedule. Despite of the misunderstanding, we work efficiently and with good communication in both facebook group discussion and meetings.</w:t>
+        <w:t xml:space="preserve"> the Easter. As after the Easter we discovered loads of misunderstanding, misinterpreting or inefficient codes that we thought the number of problems should be far less than we have got in the last two to three weeks of the project schedule. Despite of the misunderstanding, we work efficiently and with good communication in both </w:t>
+      </w:r>
+      <w:proofErr w:type="spellStart"/>
+      <w:r>
+        <w:rPr>
+          <w:rFonts w:hint="eastAsia"/>
+        </w:rPr>
+        <w:t>facebook</w:t>
+      </w:r>
+      <w:proofErr w:type="spellEnd"/>
+      <w:r>
+        <w:rPr>
+          <w:rFonts w:hint="eastAsia"/>
+        </w:rPr>
+        <w:t xml:space="preserve"> group discussion and meetings.</w:t>
       </w:r>
     </w:p>
     <w:p>
@@ -7130,8 +7344,13 @@
       <w:bookmarkEnd w:id="32"/>
     </w:p>
     <w:p>
-      <w:r>
-        <w:t>This section details how the Project was broken down into tasks, and how much time was given to each of these tasks. It then looks at how these estimates changed by the end of the project and the reasons for the changes before reviewing the whole process.</w:t>
+      <w:proofErr w:type="gramStart"/>
+      <w:r>
+        <w:t>This section details how the Project was broken down into tasks, and how much time was given to each of these tasks.</w:t>
+      </w:r>
+      <w:proofErr w:type="gramEnd"/>
+      <w:r>
+        <w:t xml:space="preserve"> It then looks at how these estimates changed by the end of the project and the reasons for the changes before reviewing the whole process.</w:t>
       </w:r>
     </w:p>
     <w:p>
@@ -7367,7 +7586,15 @@
       <w:bookmarkEnd w:id="36"/>
       <w:bookmarkEnd w:id="37"/>
       <w:r>
-        <w:t xml:space="preserve"> overlooking clashing dates and party due to underestimating time frames that certain tasks would take. There is no doubt that in future projects more time will be spent planning the project management to ensu</w:t>
+        <w:t xml:space="preserve"> overlooking clashing dates and party due to underestimating time frames that certain tasks would take. There </w:t>
+      </w:r>
+      <w:proofErr w:type="gramStart"/>
+      <w:r>
+        <w:t>is</w:t>
+      </w:r>
+      <w:proofErr w:type="gramEnd"/>
+      <w:r>
+        <w:t xml:space="preserve"> no doubt that in future projects more time will be spent planning the project management to ensu</w:t>
       </w:r>
       <w:r>
         <w:t>re a smoother process, however the</w:t>
@@ -7723,9 +7950,11 @@
             <w:pPr>
               <w:pStyle w:val="NoSpacing"/>
             </w:pPr>
+            <w:proofErr w:type="spellStart"/>
             <w:r>
               <w:t>Kristian</w:t>
             </w:r>
+            <w:proofErr w:type="spellEnd"/>
           </w:p>
         </w:tc>
         <w:tc>
@@ -13273,9 +13502,11 @@
             <w:pPr>
               <w:pStyle w:val="NoSpacing"/>
             </w:pPr>
+            <w:proofErr w:type="spellStart"/>
             <w:r>
               <w:t>Kristian</w:t>
             </w:r>
+            <w:proofErr w:type="spellEnd"/>
           </w:p>
         </w:tc>
         <w:tc>
@@ -16897,6 +17128,7 @@
                 <w:lang w:eastAsia="zh-TW"/>
               </w:rPr>
             </w:pPr>
+            <w:proofErr w:type="spellStart"/>
             <w:r>
               <w:rPr>
                 <w:rFonts w:ascii="Verdana" w:hAnsi="Verdana" w:hint="eastAsia"/>
@@ -16906,6 +17138,7 @@
               </w:rPr>
               <w:t>Kristian</w:t>
             </w:r>
+            <w:proofErr w:type="spellEnd"/>
           </w:p>
         </w:tc>
         <w:tc>
@@ -18895,20 +19128,36 @@
           <w:shd w:val="clear" w:color="auto" w:fill="FFFFFF"/>
           <w:lang w:eastAsia="zh-TW"/>
         </w:rPr>
-        <w:t xml:space="preserve"> Finally it is worth mentioning that regression testing times were almost completely removed since JUnit </w:t>
-      </w:r>
+        <w:t xml:space="preserve"> Finally it is worth mentioning that regression testing times were almost completely removed since </w:t>
+      </w:r>
+      <w:proofErr w:type="spellStart"/>
       <w:r>
         <w:rPr>
           <w:shd w:val="clear" w:color="auto" w:fill="FFFFFF"/>
           <w:lang w:eastAsia="zh-TW"/>
         </w:rPr>
-        <w:t xml:space="preserve">was used </w:t>
-      </w:r>
+        <w:t>JUnit</w:t>
+      </w:r>
+      <w:proofErr w:type="spellEnd"/>
       <w:r>
         <w:rPr>
           <w:shd w:val="clear" w:color="auto" w:fill="FFFFFF"/>
           <w:lang w:eastAsia="zh-TW"/>
         </w:rPr>
+        <w:t xml:space="preserve"> </w:t>
+      </w:r>
+      <w:r>
+        <w:rPr>
+          <w:shd w:val="clear" w:color="auto" w:fill="FFFFFF"/>
+          <w:lang w:eastAsia="zh-TW"/>
+        </w:rPr>
+        <w:t xml:space="preserve">was used </w:t>
+      </w:r>
+      <w:r>
+        <w:rPr>
+          <w:shd w:val="clear" w:color="auto" w:fill="FFFFFF"/>
+          <w:lang w:eastAsia="zh-TW"/>
+        </w:rPr>
         <w:t>to automatically run regression tests.</w:t>
       </w:r>
     </w:p>
@@ -19038,22 +19287,6 @@
           <w:lang w:eastAsia="zh-TW"/>
         </w:rPr>
       </w:pPr>
-    </w:p>
-    <w:p>
-      <w:pPr>
-        <w:spacing w:after="0"/>
-        <w:rPr>
-          <w:shd w:val="clear" w:color="auto" w:fill="FFFFFF"/>
-          <w:lang w:eastAsia="zh-TW"/>
-        </w:rPr>
-      </w:pPr>
-      <w:r>
-        <w:rPr>
-          <w:shd w:val="clear" w:color="auto" w:fill="FFFFFF"/>
-          <w:lang w:eastAsia="zh-TW"/>
-        </w:rPr>
-        <w:t>Overall, the group tended to over allocate time for the practical tasks, underestimating the amount of that the administrative and management tasks would take. Thanks to this project, each member now has a far better understanding of the importance of planning, documenting and evaluating the work that they do.</w:t>
-      </w:r>
     </w:p>
     <w:p>
       <w:pPr>
@@ -19066,26 +19299,22 @@
           <w:shd w:val="clear" w:color="auto" w:fill="FFFFFF"/>
         </w:rPr>
       </w:pPr>
+      <w:r>
+        <w:rPr>
+          <w:shd w:val="clear" w:color="auto" w:fill="FFFFFF"/>
+          <w:lang w:eastAsia="zh-TW"/>
+        </w:rPr>
+        <w:t>Overall, the group tended to over allocate time for the practical tasks, underestimating the amount of that the administrative and management tasks would take. Thanks to this project, each member now has a far better understanding of the importance of planning, documenting and evaluating the work that they do.</w:t>
+      </w:r>
     </w:p>
     <w:p>
       <w:pPr>
-        <w:spacing w:after="0"/>
-        <w:rPr>
-          <w:rFonts w:ascii="Arial Bold" w:hAnsi="Arial Bold" w:hint="eastAsia"/>
-          <w:b/>
-          <w:sz w:val="28"/>
-          <w:szCs w:val="28"/>
-          <w:shd w:val="clear" w:color="auto" w:fill="FFFFFF"/>
-        </w:rPr>
-      </w:pPr>
-      <w:r>
-        <w:rPr>
-          <w:rFonts w:ascii="Arial Bold" w:hAnsi="Arial Bold"/>
-          <w:b/>
-          <w:sz w:val="28"/>
-          <w:szCs w:val="28"/>
-          <w:shd w:val="clear" w:color="auto" w:fill="FFFFFF"/>
-        </w:rPr>
+        <w:pStyle w:val="Heading2"/>
+        <w:rPr>
+          <w:rFonts w:hint="eastAsia"/>
+        </w:rPr>
+      </w:pPr>
+      <w:r>
         <w:t xml:space="preserve">4.2 Analysis </w:t>
       </w:r>
     </w:p>
@@ -19103,24 +19332,27 @@
         </w:rPr>
         <w:t>Throughout the whole project the team members logged their time spent on each different tasks. The following section discusses and analyses the time spent by the group.</w:t>
       </w:r>
-      <w:bookmarkStart w:id="45" w:name="_GoBack"/>
-      <w:bookmarkEnd w:id="45"/>
     </w:p>
     <w:p>
       <w:pPr>
         <w:pStyle w:val="Heading3"/>
-        <w:rPr>
-          <w:shd w:val="clear" w:color="auto" w:fill="FFFFFF"/>
-          <w:lang w:eastAsia="zh-TW"/>
-        </w:rPr>
-      </w:pPr>
-      <w:r>
-        <w:rPr>
-          <w:shd w:val="clear" w:color="auto" w:fill="FFFFFF"/>
+      </w:pPr>
+      <w:r>
+        <w:t>4.2.1 Distribution</w:t>
+      </w:r>
+      <w:r>
+        <w:t xml:space="preserve"> of Work per Tasks per M</w:t>
+      </w:r>
+      <w:r>
+        <w:t>ember</w:t>
+      </w:r>
+    </w:p>
+    <w:p>
+      <w:pPr>
+        <w:rPr>
           <w:lang w:val="en-US" w:eastAsia="zh-TW"/>
         </w:rPr>
-        <w:t>4.2.1 Distribution of work per tasks per member</w:t>
-      </w:r>
+      </w:pPr>
     </w:p>
     <w:p>
       <w:pPr>
@@ -19158,39 +19390,45 @@
       </w:pPr>
       <w:r>
         <w:rPr>
-          <w:rFonts w:hint="eastAsia"/>
           <w:shd w:val="clear" w:color="auto" w:fill="FFFFFF"/>
           <w:lang w:eastAsia="zh-TW"/>
         </w:rPr>
-        <w:t xml:space="preserve">From chart 4.2.1, you can see the time spent for most of the task are fairly distributed among the group members except for Edward who have paid a bit more than the others that is why he deserved to get </w:t>
-      </w:r>
-      <w:r>
-        <w:rPr>
-          <w:rFonts w:hint="eastAsia"/>
+        <w:lastRenderedPageBreak/>
+        <w:t xml:space="preserve">It can be seen from this graph that among the different tasks, </w:t>
+      </w:r>
+      <w:r>
+        <w:rPr>
           <w:shd w:val="clear" w:color="auto" w:fill="FFFFFF"/>
           <w:lang w:eastAsia="zh-TW"/>
         </w:rPr>
-        <w:lastRenderedPageBreak/>
-        <w:t xml:space="preserve">24% of mark distribution on this project. While Kelvin pay slightly less than the others in some tasks as he is the time manager while the time for managing the time expenditure form did not shown in the graph but you can see the time he paid in the final report to summarise the time expenditure and time management accounting. For testing as Kelvin and Oscar are responsible for the model </w:t>
-      </w:r>
-      <w:r>
+        <w:t>the workload was fairly event distributed between the members of the group. Each member of the team contributed to each stage of the project, as is expressed in the graph – this is good because each member has been able to gain as much experience as possible from the project, learning new skills from all of the different areas.</w:t>
+      </w:r>
+    </w:p>
+    <w:p>
+      <w:pPr>
         <w:rPr>
           <w:shd w:val="clear" w:color="auto" w:fill="FFFFFF"/>
           <w:lang w:eastAsia="zh-TW"/>
         </w:rPr>
-        <w:t>classes which require</w:t>
-      </w:r>
-      <w:r>
-        <w:rPr>
-          <w:rFonts w:hint="eastAsia"/>
+      </w:pPr>
+      <w:r>
+        <w:rPr>
           <w:shd w:val="clear" w:color="auto" w:fill="FFFFFF"/>
           <w:lang w:eastAsia="zh-TW"/>
         </w:rPr>
-        <w:t xml:space="preserve"> more unit testing than the other classes so they paid most of the effort on testing. For Kristian, he paid a lot of effort on visualization of the system so he did not have much time to write for the final report and we decided to distribute most of the task in final project to the other group members. Brian provided some critical comments and worked for most of the task as he responsible for the controller classes which requires him to understand both model and view classes of how they works and integrate both of them into a single system.</w:t>
+        <w:t>The group feels that this chart is slightly misleading as it shows the proportion of contributions rather than the actual hours; however, it is still the best way of showing this data, and, as long as the viewer understands the scales, it should fulfil its purpose.</w:t>
       </w:r>
     </w:p>
     <w:p>
       <w:pPr>
+        <w:pStyle w:val="Heading3"/>
+      </w:pPr>
+      <w:r>
+        <w:t>4.2.2 Commits by date per member</w:t>
+      </w:r>
+    </w:p>
+    <w:p>
+      <w:pPr>
         <w:rPr>
           <w:shd w:val="clear" w:color="auto" w:fill="FFFFFF"/>
           <w:lang w:eastAsia="zh-TW"/>
@@ -19198,149 +19436,14 @@
       </w:pPr>
       <w:r>
         <w:rPr>
-          <w:noProof/>
-          <w:color w:val="FF0000"/>
-        </w:rPr>
-        <mc:AlternateContent>
-          <mc:Choice Requires="wps">
-            <w:drawing>
-              <wp:anchor distT="0" distB="0" distL="114300" distR="114300" simplePos="0" relativeHeight="251659264" behindDoc="0" locked="0" layoutInCell="1" allowOverlap="1">
-                <wp:simplePos x="0" y="0"/>
-                <wp:positionH relativeFrom="column">
-                  <wp:posOffset>1638300</wp:posOffset>
-                </wp:positionH>
-                <wp:positionV relativeFrom="paragraph">
-                  <wp:posOffset>-47625</wp:posOffset>
-                </wp:positionV>
-                <wp:extent cx="695325" cy="561975"/>
-                <wp:effectExtent l="0" t="0" r="0" b="0"/>
-                <wp:wrapNone/>
-                <wp:docPr id="7" name="Text Box 7"/>
-                <wp:cNvGraphicFramePr>
-                  <a:graphicFrameLocks xmlns:a="http://schemas.openxmlformats.org/drawingml/2006/main"/>
-                </wp:cNvGraphicFramePr>
-                <a:graphic xmlns:a="http://schemas.openxmlformats.org/drawingml/2006/main">
-                  <a:graphicData uri="http://schemas.microsoft.com/office/word/2010/wordprocessingShape">
-                    <wps:wsp>
-                      <wps:cNvSpPr txBox="1">
-                        <a:spLocks noChangeArrowheads="1"/>
-                      </wps:cNvSpPr>
-                      <wps:spPr bwMode="auto">
-                        <a:xfrm>
-                          <a:off x="0" y="0"/>
-                          <a:ext cx="695325" cy="561975"/>
-                        </a:xfrm>
-                        <a:prstGeom prst="rect">
-                          <a:avLst/>
-                        </a:prstGeom>
-                        <a:solidFill>
-                          <a:srgbClr val="FFFFFF"/>
-                        </a:solidFill>
-                        <a:ln>
-                          <a:noFill/>
-                        </a:ln>
-                        <a:extLst>
-                          <a:ext uri="{91240B29-F687-4F45-9708-019B960494DF}">
-                            <a14:hiddenLine xmlns:a14="http://schemas.microsoft.com/office/drawing/2010/main" w="9525">
-                              <a:solidFill>
-                                <a:srgbClr val="000000"/>
-                              </a:solidFill>
-                              <a:miter lim="800000"/>
-                              <a:headEnd/>
-                              <a:tailEnd/>
-                            </a14:hiddenLine>
-                          </a:ext>
-                        </a:extLst>
-                      </wps:spPr>
-                      <wps:txbx>
-                        <w:txbxContent>
-                          <w:p>
-                            <w:pPr>
-                              <w:spacing w:after="0"/>
-                              <w:rPr>
-                                <w:rFonts w:asciiTheme="minorHAnsi" w:hAnsiTheme="minorHAnsi" w:cstheme="minorHAnsi"/>
-                                <w:b/>
-                                <w:sz w:val="36"/>
-                                <w:szCs w:val="36"/>
-                                <w:lang w:eastAsia="zh-TW"/>
-                              </w:rPr>
-                            </w:pPr>
-                            <w:r>
-                              <w:rPr>
-                                <w:rFonts w:asciiTheme="minorHAnsi" w:hAnsiTheme="minorHAnsi" w:cstheme="minorHAnsi"/>
-                                <w:b/>
-                                <w:sz w:val="36"/>
-                                <w:szCs w:val="36"/>
-                                <w:lang w:eastAsia="zh-TW"/>
-                              </w:rPr>
-                              <w:t>4.2.2</w:t>
-                            </w:r>
-                          </w:p>
-                        </w:txbxContent>
-                      </wps:txbx>
-                      <wps:bodyPr rot="0" vert="horz" wrap="square" lIns="91440" tIns="45720" rIns="91440" bIns="45720" anchor="t" anchorCtr="0" upright="1">
-                        <a:noAutofit/>
-                      </wps:bodyPr>
-                    </wps:wsp>
-                  </a:graphicData>
-                </a:graphic>
-                <wp14:sizeRelH relativeFrom="margin">
-                  <wp14:pctWidth>0</wp14:pctWidth>
-                </wp14:sizeRelH>
-                <wp14:sizeRelV relativeFrom="margin">
-                  <wp14:pctHeight>0</wp14:pctHeight>
-                </wp14:sizeRelV>
-              </wp:anchor>
-            </w:drawing>
-          </mc:Choice>
-          <mc:Fallback>
-            <w:pict>
-              <v:shapetype id="_x0000_t202" coordsize="21600,21600" o:spt="202" path="m,l,21600r21600,l21600,xe">
-                <v:stroke joinstyle="miter"/>
-                <v:path gradientshapeok="t" o:connecttype="rect"/>
-              </v:shapetype>
-              <v:shape id="Text Box 7" o:spid="_x0000_s1026" type="#_x0000_t202" style="position:absolute;margin-left:129pt;margin-top:-3.75pt;width:54.75pt;height:44.25pt;z-index:251659264;visibility:visible;mso-wrap-style:square;mso-width-percent:0;mso-height-percent:0;mso-wrap-distance-left:9pt;mso-wrap-distance-top:0;mso-wrap-distance-right:9pt;mso-wrap-distance-bottom:0;mso-position-horizontal:absolute;mso-position-horizontal-relative:text;mso-position-vertical:absolute;mso-position-vertical-relative:text;mso-width-percent:0;mso-height-percent:0;mso-width-relative:margin;mso-height-relative:margin;v-text-anchor:top" o:gfxdata="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" stroked="f">
-                <v:textbox>
-                  <w:txbxContent>
-                    <w:p>
-                      <w:pPr>
-                        <w:spacing w:after="0"/>
-                        <w:rPr>
-                          <w:rFonts w:asciiTheme="minorHAnsi" w:hAnsiTheme="minorHAnsi" w:cstheme="minorHAnsi"/>
-                          <w:b/>
-                          <w:sz w:val="36"/>
-                          <w:szCs w:val="36"/>
-                          <w:lang w:eastAsia="zh-TW"/>
-                        </w:rPr>
-                      </w:pPr>
-                      <w:r>
-                        <w:rPr>
-                          <w:rFonts w:asciiTheme="minorHAnsi" w:hAnsiTheme="minorHAnsi" w:cstheme="minorHAnsi"/>
-                          <w:b/>
-                          <w:sz w:val="36"/>
-                          <w:szCs w:val="36"/>
-                          <w:lang w:eastAsia="zh-TW"/>
-                        </w:rPr>
-                        <w:t>4.2.2</w:t>
-                      </w:r>
-                    </w:p>
-                  </w:txbxContent>
-                </v:textbox>
-              </v:shape>
-            </w:pict>
-          </mc:Fallback>
-        </mc:AlternateContent>
-      </w:r>
-      <w:r>
-        <w:rPr>
           <w:rFonts w:hint="eastAsia"/>
           <w:noProof/>
           <w:shd w:val="clear" w:color="auto" w:fill="FFFFFF"/>
         </w:rPr>
         <w:drawing>
           <wp:inline distT="0" distB="0" distL="0" distR="0" wp14:anchorId="10E3E211" wp14:editId="116462F2">
-            <wp:extent cx="5724525" cy="2695575"/>
-            <wp:effectExtent l="19050" t="0" r="9525" b="0"/>
+            <wp:extent cx="6340416" cy="2765495"/>
+            <wp:effectExtent l="0" t="0" r="3810" b="0"/>
             <wp:docPr id="5" name="圖片 2" descr="D:\Dropbox\Soton\YR2 SEM2\COMP2012 SEG\Sources Files\seg2012gp9\doc\End of Project Report\CommitsByDate.jpg"/>
             <wp:cNvGraphicFramePr>
               <a:graphicFrameLocks xmlns:a="http://schemas.openxmlformats.org/drawingml/2006/main" noChangeAspect="1"/>
@@ -19354,28 +19457,28 @@
                       <a:picLocks noChangeAspect="1" noChangeArrowheads="1"/>
                     </pic:cNvPicPr>
                   </pic:nvPicPr>
-                  <pic:blipFill>
+                  <pic:blipFill rotWithShape="1">
                     <a:blip r:embed="rId19" cstate="print"/>
-                    <a:srcRect/>
-                    <a:stretch>
-                      <a:fillRect/>
-                    </a:stretch>
+                    <a:srcRect t="7371"/>
+                    <a:stretch/>
                   </pic:blipFill>
                   <pic:spPr bwMode="auto">
                     <a:xfrm>
                       <a:off x="0" y="0"/>
-                      <a:ext cx="5724525" cy="2695575"/>
+                      <a:ext cx="6350152" cy="2769741"/>
                     </a:xfrm>
                     <a:prstGeom prst="rect">
                       <a:avLst/>
                     </a:prstGeom>
                     <a:noFill/>
-                    <a:ln w="9525">
+                    <a:ln>
                       <a:noFill/>
-                      <a:miter lim="800000"/>
-                      <a:headEnd/>
-                      <a:tailEnd/>
                     </a:ln>
+                    <a:extLst>
+                      <a:ext uri="{53640926-AAD7-44D8-BBD7-CCE9431645EC}">
+                        <a14:shadowObscured xmlns:a14="http://schemas.microsoft.com/office/drawing/2010/main"/>
+                      </a:ext>
+                    </a:extLst>
                   </pic:spPr>
                 </pic:pic>
               </a:graphicData>
@@ -19386,7 +19489,6 @@
     </w:p>
     <w:p>
       <w:pPr>
-        <w:spacing w:after="0"/>
         <w:rPr>
           <w:shd w:val="clear" w:color="auto" w:fill="FFFFFF"/>
           <w:lang w:eastAsia="zh-TW"/>
@@ -19394,13 +19496,45 @@
       </w:pPr>
       <w:r>
         <w:rPr>
-          <w:noProof/>
-        </w:rPr>
+          <w:shd w:val="clear" w:color="auto" w:fill="FFFFFF"/>
+          <w:lang w:eastAsia="zh-TW"/>
+        </w:rPr>
+        <w:t>This chart shows the commits made to the SVN repository by each member on a week by week basis. Unfortunately this graph doesn’t reflect the project up to the end of the final week. This is because Tortoise SVN stops showing commits on a week by week basis when a project reaches 3 months old; the group felt that the loss of accuracy in the final month was a reasonable trade-off for the gain in detail in the earlier weeks. It should be noted that week 20 should therefore be taken with a pinch of salt.</w:t>
+      </w:r>
+    </w:p>
+    <w:p>
+      <w:pPr>
+        <w:rPr>
+          <w:shd w:val="clear" w:color="auto" w:fill="FFFFFF"/>
+          <w:lang w:eastAsia="zh-TW"/>
+        </w:rPr>
+      </w:pPr>
+    </w:p>
+    <w:p>
+      <w:pPr>
+        <w:rPr>
+          <w:shd w:val="clear" w:color="auto" w:fill="FFFFFF"/>
+          <w:lang w:eastAsia="zh-TW"/>
+        </w:rPr>
+      </w:pPr>
+    </w:p>
+    <w:p>
+      <w:pPr>
+        <w:rPr>
+          <w:shd w:val="clear" w:color="auto" w:fill="FFFFFF"/>
+          <w:lang w:eastAsia="zh-TW"/>
+        </w:rPr>
+      </w:pPr>
+      <w:r>
+        <w:rPr>
+          <w:noProof/>
+        </w:rPr>
+        <w:lastRenderedPageBreak/>
         <w:drawing>
-          <wp:inline distT="0" distB="0" distL="0" distR="0" wp14:anchorId="53349D4D" wp14:editId="24838670">
-            <wp:extent cx="5731510" cy="2940461"/>
-            <wp:effectExtent l="0" t="0" r="2540" b="0"/>
-            <wp:docPr id="4" name="Chart 4"/>
+          <wp:inline distT="0" distB="0" distL="0" distR="0" wp14:anchorId="03967803" wp14:editId="304173E2">
+            <wp:extent cx="5943600" cy="3049270"/>
+            <wp:effectExtent l="0" t="0" r="19050" b="17780"/>
+            <wp:docPr id="9" name="Chart 9"/>
             <wp:cNvGraphicFramePr/>
             <a:graphic xmlns:a="http://schemas.openxmlformats.org/drawingml/2006/main">
               <a:graphicData uri="http://schemas.openxmlformats.org/drawingml/2006/chart">
@@ -19419,44 +19553,49 @@
           <w:lang w:eastAsia="zh-TW"/>
         </w:rPr>
       </w:pPr>
+    </w:p>
+    <w:p>
+      <w:pPr>
+        <w:spacing w:after="0"/>
+        <w:rPr>
+          <w:shd w:val="clear" w:color="auto" w:fill="FFFFFF"/>
+          <w:lang w:eastAsia="zh-TW"/>
+        </w:rPr>
+      </w:pPr>
       <w:r>
         <w:rPr>
           <w:rFonts w:hint="eastAsia"/>
           <w:shd w:val="clear" w:color="auto" w:fill="FFFFFF"/>
           <w:lang w:eastAsia="zh-TW"/>
         </w:rPr>
-        <w:t xml:space="preserve">By comparing the charts above, chart 4.2.2 and chart 4.2.3, the number of commits to the SVN is in proportion with working hours as the shape of the charts are quite similar which is quite delightful that the whole group pay around the same range of time before each commits. From the first few weeks we </w:t>
-      </w:r>
+        <w:t xml:space="preserve">By comparing the charts above, chart 4.2.2 and chart 4.2.3, the number of commits to the SVN is in proportion with working hours as the shape of the charts are quite similar which is quite delightful that the whole group pay around the same range of time before each commits. From the first few weeks we work on </w:t>
+      </w:r>
+      <w:proofErr w:type="spellStart"/>
+      <w:proofErr w:type="gramStart"/>
       <w:r>
         <w:rPr>
           <w:rFonts w:hint="eastAsia"/>
           <w:shd w:val="clear" w:color="auto" w:fill="FFFFFF"/>
           <w:lang w:eastAsia="zh-TW"/>
         </w:rPr>
-        <w:lastRenderedPageBreak/>
-        <w:t xml:space="preserve">work on a </w:t>
-      </w:r>
-      <w:r>
-        <w:rPr>
-          <w:shd w:val="clear" w:color="auto" w:fill="FFFFFF"/>
-          <w:lang w:eastAsia="zh-TW"/>
-        </w:rPr>
-        <w:t>average</w:t>
-      </w:r>
+        <w:t>a</w:t>
+      </w:r>
+      <w:proofErr w:type="spellEnd"/>
+      <w:proofErr w:type="gramEnd"/>
       <w:r>
         <w:rPr>
           <w:rFonts w:hint="eastAsia"/>
           <w:shd w:val="clear" w:color="auto" w:fill="FFFFFF"/>
           <w:lang w:eastAsia="zh-TW"/>
         </w:rPr>
-        <w:t xml:space="preserve"> time of five hours and do six commits per week and we reach to a small peak on the fourth and fifth week as we are going to do the first </w:t>
+        <w:t xml:space="preserve"> </w:t>
       </w:r>
       <w:r>
         <w:rPr>
           <w:shd w:val="clear" w:color="auto" w:fill="FFFFFF"/>
           <w:lang w:eastAsia="zh-TW"/>
         </w:rPr>
-        <w:t>demonstration</w:t>
+        <w:t>average</w:t>
       </w:r>
       <w:r>
         <w:rPr>
@@ -19464,45 +19603,45 @@
           <w:shd w:val="clear" w:color="auto" w:fill="FFFFFF"/>
           <w:lang w:eastAsia="zh-TW"/>
         </w:rPr>
-        <w:t xml:space="preserve"> so we make frequent changes and more effort within week four and five. After the motivation for the first demonstration we fail to keep it as Easter comes the work rate of the whole group drops gradually until the Easter finishes. After Easter finishes we try to get back on track with a slow start then a blast to the maximum of work rate in the last two weeks of the project schedule. But then the project deadline is postponed so we can still make some fine tunes on both our systems and documents so the work rate drops gradually in the last week of the schedule.</w:t>
-      </w:r>
-    </w:p>
-    <w:p>
-      <w:pPr>
+        <w:t xml:space="preserve"> time of five hours and do six commits per week and we reach to a small peak on the fourth and fifth week as we are going to do the first </w:t>
+      </w:r>
+      <w:r>
         <w:rPr>
           <w:shd w:val="clear" w:color="auto" w:fill="FFFFFF"/>
           <w:lang w:eastAsia="zh-TW"/>
         </w:rPr>
-      </w:pPr>
+        <w:t>demonstration</w:t>
+      </w:r>
       <w:r>
         <w:rPr>
           <w:rFonts w:hint="eastAsia"/>
           <w:shd w:val="clear" w:color="auto" w:fill="FFFFFF"/>
           <w:lang w:eastAsia="zh-TW"/>
         </w:rPr>
-        <w:t xml:space="preserve">Again, </w:t>
-      </w:r>
-      <w:r>
+        <w:t xml:space="preserve"> so we make frequent changes and more effort within week four and five. After the motivation for the first demonstration we fail to keep it as Easter comes the work rate of the whole group drops gradually until the Easter finishes. After Easter finishes we try to get back on track with a slow start then a blast to the maximum of work rate in the last two weeks of the project schedule. But then the project deadline is postponed so we can still make some fine tunes on both our systems and documents so the work rate drops gradually in the last week of the schedule.</w:t>
+      </w:r>
+    </w:p>
+    <w:p>
+      <w:pPr>
         <w:rPr>
           <w:shd w:val="clear" w:color="auto" w:fill="FFFFFF"/>
           <w:lang w:eastAsia="zh-TW"/>
         </w:rPr>
-        <w:t>obviously</w:t>
-      </w:r>
+      </w:pPr>
       <w:r>
         <w:rPr>
           <w:rFonts w:hint="eastAsia"/>
           <w:shd w:val="clear" w:color="auto" w:fill="FFFFFF"/>
           <w:lang w:eastAsia="zh-TW"/>
         </w:rPr>
-        <w:t xml:space="preserve"> Edward has paid more effort and time on the project that is why his lines on both graphs are on top of other member</w:t>
+        <w:t xml:space="preserve">Again, </w:t>
       </w:r>
       <w:r>
         <w:rPr>
           <w:shd w:val="clear" w:color="auto" w:fill="FFFFFF"/>
           <w:lang w:eastAsia="zh-TW"/>
         </w:rPr>
-        <w:t>’</w:t>
+        <w:t>obviously</w:t>
       </w:r>
       <w:r>
         <w:rPr>
@@ -19510,6 +19649,21 @@
           <w:shd w:val="clear" w:color="auto" w:fill="FFFFFF"/>
           <w:lang w:eastAsia="zh-TW"/>
         </w:rPr>
+        <w:t xml:space="preserve"> Edward has paid more effort and time on the project that is why his lines on both graphs are on top of other member</w:t>
+      </w:r>
+      <w:r>
+        <w:rPr>
+          <w:shd w:val="clear" w:color="auto" w:fill="FFFFFF"/>
+          <w:lang w:eastAsia="zh-TW"/>
+        </w:rPr>
+        <w:t>’</w:t>
+      </w:r>
+      <w:r>
+        <w:rPr>
+          <w:rFonts w:hint="eastAsia"/>
+          <w:shd w:val="clear" w:color="auto" w:fill="FFFFFF"/>
+          <w:lang w:eastAsia="zh-TW"/>
+        </w:rPr>
         <w:t>s line for most of the time. In the chart 4.2.2 shows Brian and Kelvin do not commit as much as the other members but when compare to chart 4.2.3 they actually pay decent time on each tasks which shows they try to do a bit more work before doing a commit to the SVN.</w:t>
       </w:r>
     </w:p>
@@ -19525,11 +19679,12 @@
         <w:rPr>
           <w:noProof/>
         </w:rPr>
+        <w:lastRenderedPageBreak/>
         <w:drawing>
-          <wp:inline distT="0" distB="0" distL="0" distR="0" wp14:anchorId="64C94D01" wp14:editId="199C02CC">
-            <wp:extent cx="5731510" cy="2940461"/>
-            <wp:effectExtent l="0" t="0" r="2540" b="0"/>
-            <wp:docPr id="6" name="Chart 6"/>
+          <wp:inline distT="0" distB="0" distL="0" distR="0" wp14:anchorId="51A79F4A" wp14:editId="6D14D303">
+            <wp:extent cx="5943600" cy="3519170"/>
+            <wp:effectExtent l="0" t="0" r="19050" b="24130"/>
+            <wp:docPr id="10" name="Chart 10"/>
             <wp:cNvGraphicFramePr/>
             <a:graphic xmlns:a="http://schemas.openxmlformats.org/drawingml/2006/main">
               <a:graphicData uri="http://schemas.openxmlformats.org/drawingml/2006/chart">
@@ -19539,6 +19694,8 @@
           </wp:inline>
         </w:drawing>
       </w:r>
+      <w:bookmarkStart w:id="45" w:name="_GoBack"/>
+      <w:bookmarkEnd w:id="45"/>
     </w:p>
     <w:p>
       <w:pPr>
@@ -19713,7 +19870,7 @@
       <w:rPr>
         <w:noProof/>
       </w:rPr>
-      <w:t>21</w:t>
+      <w:t>20</w:t>
     </w:r>
     <w:r>
       <w:fldChar w:fldCharType="end"/>
@@ -19763,7 +19920,15 @@
         <w:footnoteRef/>
       </w:r>
       <w:r>
-        <w:t xml:space="preserve"> Peopleware: Productive Projects and teams.</w:t>
+        <w:t xml:space="preserve"> </w:t>
+      </w:r>
+      <w:proofErr w:type="spellStart"/>
+      <w:r>
+        <w:t>Peopleware</w:t>
+      </w:r>
+      <w:proofErr w:type="spellEnd"/>
+      <w:r>
+        <w:t>: Productive Projects and teams.</w:t>
       </w:r>
     </w:p>
   </w:footnote>
@@ -25662,7 +25827,7 @@
           <c:order val="0"/>
           <c:tx>
             <c:strRef>
-              <c:f>Sheet1!$J$2</c:f>
+              <c:f>[Graphs.xlsx]Sheet1!$J$2</c:f>
               <c:strCache>
                 <c:ptCount val="1"/>
                 <c:pt idx="0">
@@ -25676,7 +25841,7 @@
           </c:marker>
           <c:cat>
             <c:strRef>
-              <c:f>Sheet1!$I$3:$I$12</c:f>
+              <c:f>[Graphs.xlsx]Sheet1!$I$3:$I$12</c:f>
               <c:strCache>
                 <c:ptCount val="10"/>
                 <c:pt idx="0">
@@ -25714,7 +25879,7 @@
           </c:cat>
           <c:val>
             <c:numRef>
-              <c:f>Sheet1!$J$3:$J$12</c:f>
+              <c:f>[Graphs.xlsx]Sheet1!$J$3:$J$12</c:f>
               <c:numCache>
                 <c:formatCode>General</c:formatCode>
                 <c:ptCount val="10"/>
@@ -25746,7 +25911,7 @@
                   <c:v>22</c:v>
                 </c:pt>
                 <c:pt idx="9">
-                  <c:v>27.25</c:v>
+                  <c:v>30.25</c:v>
                 </c:pt>
               </c:numCache>
             </c:numRef>
@@ -25758,7 +25923,7 @@
           <c:order val="1"/>
           <c:tx>
             <c:strRef>
-              <c:f>Sheet1!$K$2</c:f>
+              <c:f>[Graphs.xlsx]Sheet1!$K$2</c:f>
               <c:strCache>
                 <c:ptCount val="1"/>
                 <c:pt idx="0">
@@ -25772,7 +25937,7 @@
           </c:marker>
           <c:cat>
             <c:strRef>
-              <c:f>Sheet1!$I$3:$I$12</c:f>
+              <c:f>[Graphs.xlsx]Sheet1!$I$3:$I$12</c:f>
               <c:strCache>
                 <c:ptCount val="10"/>
                 <c:pt idx="0">
@@ -25810,7 +25975,7 @@
           </c:cat>
           <c:val>
             <c:numRef>
-              <c:f>Sheet1!$K$3:$K$12</c:f>
+              <c:f>[Graphs.xlsx]Sheet1!$K$3:$K$12</c:f>
               <c:numCache>
                 <c:formatCode>General</c:formatCode>
                 <c:ptCount val="10"/>
@@ -25839,10 +26004,10 @@
                   <c:v>1</c:v>
                 </c:pt>
                 <c:pt idx="8">
-                  <c:v>15</c:v>
+                  <c:v>16</c:v>
                 </c:pt>
                 <c:pt idx="9">
-                  <c:v>15.5</c:v>
+                  <c:v>17.5</c:v>
                 </c:pt>
               </c:numCache>
             </c:numRef>
@@ -25854,7 +26019,7 @@
           <c:order val="2"/>
           <c:tx>
             <c:strRef>
-              <c:f>Sheet1!$L$2</c:f>
+              <c:f>[Graphs.xlsx]Sheet1!$L$2</c:f>
               <c:strCache>
                 <c:ptCount val="1"/>
                 <c:pt idx="0">
@@ -25868,7 +26033,7 @@
           </c:marker>
           <c:cat>
             <c:strRef>
-              <c:f>Sheet1!$I$3:$I$12</c:f>
+              <c:f>[Graphs.xlsx]Sheet1!$I$3:$I$12</c:f>
               <c:strCache>
                 <c:ptCount val="10"/>
                 <c:pt idx="0">
@@ -25906,7 +26071,7 @@
           </c:cat>
           <c:val>
             <c:numRef>
-              <c:f>Sheet1!$L$3:$L$12</c:f>
+              <c:f>[Graphs.xlsx]Sheet1!$L$3:$L$12</c:f>
               <c:numCache>
                 <c:formatCode>General</c:formatCode>
                 <c:ptCount val="10"/>
@@ -25950,7 +26115,7 @@
           <c:order val="3"/>
           <c:tx>
             <c:strRef>
-              <c:f>Sheet1!$M$2</c:f>
+              <c:f>[Graphs.xlsx]Sheet1!$M$2</c:f>
               <c:strCache>
                 <c:ptCount val="1"/>
                 <c:pt idx="0">
@@ -25964,7 +26129,7 @@
           </c:marker>
           <c:cat>
             <c:strRef>
-              <c:f>Sheet1!$I$3:$I$12</c:f>
+              <c:f>[Graphs.xlsx]Sheet1!$I$3:$I$12</c:f>
               <c:strCache>
                 <c:ptCount val="10"/>
                 <c:pt idx="0">
@@ -26002,7 +26167,7 @@
           </c:cat>
           <c:val>
             <c:numRef>
-              <c:f>Sheet1!$M$3:$M$12</c:f>
+              <c:f>[Graphs.xlsx]Sheet1!$M$3:$M$12</c:f>
               <c:numCache>
                 <c:formatCode>General</c:formatCode>
                 <c:ptCount val="10"/>
@@ -26034,7 +26199,7 @@
                   <c:v>9</c:v>
                 </c:pt>
                 <c:pt idx="9">
-                  <c:v>27.75</c:v>
+                  <c:v>30.75</c:v>
                 </c:pt>
               </c:numCache>
             </c:numRef>
@@ -26046,7 +26211,7 @@
           <c:order val="4"/>
           <c:tx>
             <c:strRef>
-              <c:f>Sheet1!$N$2</c:f>
+              <c:f>[Graphs.xlsx]Sheet1!$N$2</c:f>
               <c:strCache>
                 <c:ptCount val="1"/>
                 <c:pt idx="0">
@@ -26071,7 +26236,7 @@
           </c:marker>
           <c:cat>
             <c:strRef>
-              <c:f>Sheet1!$I$3:$I$12</c:f>
+              <c:f>[Graphs.xlsx]Sheet1!$I$3:$I$12</c:f>
               <c:strCache>
                 <c:ptCount val="10"/>
                 <c:pt idx="0">
@@ -26109,7 +26274,7 @@
           </c:cat>
           <c:val>
             <c:numRef>
-              <c:f>Sheet1!$N$3:$N$12</c:f>
+              <c:f>[Graphs.xlsx]Sheet1!$N$3:$N$12</c:f>
               <c:numCache>
                 <c:formatCode>General</c:formatCode>
                 <c:ptCount val="10"/>
@@ -26158,11 +26323,11 @@
         </c:dLbls>
         <c:marker val="1"/>
         <c:smooth val="0"/>
-        <c:axId val="142188544"/>
-        <c:axId val="156694720"/>
+        <c:axId val="116929024"/>
+        <c:axId val="156690112"/>
       </c:lineChart>
       <c:catAx>
-        <c:axId val="142188544"/>
+        <c:axId val="116929024"/>
         <c:scaling>
           <c:orientation val="minMax"/>
         </c:scaling>
@@ -26171,7 +26336,7 @@
         <c:majorTickMark val="out"/>
         <c:minorTickMark val="none"/>
         <c:tickLblPos val="nextTo"/>
-        <c:crossAx val="156694720"/>
+        <c:crossAx val="156690112"/>
         <c:crosses val="autoZero"/>
         <c:auto val="1"/>
         <c:lblAlgn val="ctr"/>
@@ -26179,7 +26344,7 @@
         <c:noMultiLvlLbl val="0"/>
       </c:catAx>
       <c:valAx>
-        <c:axId val="156694720"/>
+        <c:axId val="156690112"/>
         <c:scaling>
           <c:orientation val="minMax"/>
         </c:scaling>
@@ -26190,7 +26355,7 @@
         <c:majorTickMark val="out"/>
         <c:minorTickMark val="none"/>
         <c:tickLblPos val="nextTo"/>
-        <c:crossAx val="142188544"/>
+        <c:crossAx val="116929024"/>
         <c:crosses val="autoZero"/>
         <c:crossBetween val="between"/>
       </c:valAx>
@@ -26234,22 +26399,29 @@
               <a:defRPr/>
             </a:pPr>
             <a:r>
-              <a:rPr lang="en-US" altLang="zh-TW"/>
-              <a:t>4.2.3 Working</a:t>
+              <a:rPr lang="en-GB" altLang="zh-TW" sz="1800" b="1" i="0" baseline="0"/>
+              <a:t>Actual time spent against expected time spent</a:t>
             </a:r>
-            <a:r>
-              <a:rPr lang="en-US" altLang="zh-TW" baseline="0"/>
-              <a:t> hours per week per member</a:t>
-            </a:r>
-            <a:endParaRPr lang="zh-TW" altLang="en-US"/>
+            <a:endParaRPr lang="zh-TW" altLang="zh-TW" sz="1800" b="1" i="0" baseline="0"/>
           </a:p>
         </c:rich>
       </c:tx>
+      <c:layout/>
       <c:overlay val="0"/>
     </c:title>
     <c:autoTitleDeleted val="0"/>
     <c:plotArea>
-      <c:layout/>
+      <c:layout>
+        <c:manualLayout>
+          <c:layoutTarget val="inner"/>
+          <c:xMode val="edge"/>
+          <c:yMode val="edge"/>
+          <c:x val="4.4664249736624854E-2"/>
+          <c:y val="0.10486619079157164"/>
+          <c:w val="0.8138871176690512"/>
+          <c:h val="0.80228243432187818"/>
+        </c:manualLayout>
+      </c:layout>
       <c:lineChart>
         <c:grouping val="standard"/>
         <c:varyColors val="0"/>
@@ -26258,11 +26430,11 @@
           <c:order val="0"/>
           <c:tx>
             <c:strRef>
-              <c:f>Sheet1!$J$2</c:f>
+              <c:f>[Graphs.xlsx]Sheet1!$I$38</c:f>
               <c:strCache>
                 <c:ptCount val="1"/>
                 <c:pt idx="0">
-                  <c:v>Edward</c:v>
+                  <c:v>Actual time spent</c:v>
                 </c:pt>
               </c:strCache>
             </c:strRef>
@@ -26270,9 +26442,138 @@
           <c:marker>
             <c:symbol val="none"/>
           </c:marker>
+          <c:dLbls>
+            <c:dLbl>
+              <c:idx val="0"/>
+              <c:layout>
+                <c:manualLayout>
+                  <c:x val="-1.699497875627656E-2"/>
+                  <c:y val="2.242990654205608E-2"/>
+                </c:manualLayout>
+              </c:layout>
+              <c:showLegendKey val="0"/>
+              <c:showVal val="1"/>
+              <c:showCatName val="0"/>
+              <c:showSerName val="0"/>
+              <c:showPercent val="0"/>
+              <c:showBubbleSize val="0"/>
+            </c:dLbl>
+            <c:dLbl>
+              <c:idx val="1"/>
+              <c:layout>
+                <c:manualLayout>
+                  <c:x val="-3.0899961375048281E-3"/>
+                  <c:y val="-3.7383177570093469E-2"/>
+                </c:manualLayout>
+              </c:layout>
+              <c:showLegendKey val="0"/>
+              <c:showVal val="1"/>
+              <c:showCatName val="0"/>
+              <c:showSerName val="0"/>
+              <c:showPercent val="0"/>
+              <c:showBubbleSize val="0"/>
+            </c:dLbl>
+            <c:dLbl>
+              <c:idx val="2"/>
+              <c:layout>
+                <c:manualLayout>
+                  <c:x val="-3.0899961375048571E-3"/>
+                  <c:y val="-3.4890965732087144E-2"/>
+                </c:manualLayout>
+              </c:layout>
+              <c:showLegendKey val="0"/>
+              <c:showVal val="1"/>
+              <c:showCatName val="0"/>
+              <c:showSerName val="0"/>
+              <c:showPercent val="0"/>
+              <c:showBubbleSize val="0"/>
+            </c:dLbl>
+            <c:dLbl>
+              <c:idx val="3"/>
+              <c:layout>
+                <c:manualLayout>
+                  <c:x val="-2.1629972962533807E-2"/>
+                  <c:y val="-4.7352024922118409E-2"/>
+                </c:manualLayout>
+              </c:layout>
+              <c:showLegendKey val="0"/>
+              <c:showVal val="1"/>
+              <c:showCatName val="0"/>
+              <c:showSerName val="0"/>
+              <c:showPercent val="0"/>
+              <c:showBubbleSize val="0"/>
+            </c:dLbl>
+            <c:dLbl>
+              <c:idx val="4"/>
+              <c:layout>
+                <c:manualLayout>
+                  <c:x val="-2.3174971031286205E-2"/>
+                  <c:y val="-3.7383177570093566E-2"/>
+                </c:manualLayout>
+              </c:layout>
+              <c:showLegendKey val="0"/>
+              <c:showVal val="1"/>
+              <c:showCatName val="0"/>
+              <c:showSerName val="0"/>
+              <c:showPercent val="0"/>
+              <c:showBubbleSize val="0"/>
+            </c:dLbl>
+            <c:dLbl>
+              <c:idx val="5"/>
+              <c:layout>
+                <c:manualLayout>
+                  <c:x val="0"/>
+                  <c:y val="2.242990654205608E-2"/>
+                </c:manualLayout>
+              </c:layout>
+              <c:showLegendKey val="0"/>
+              <c:showVal val="1"/>
+              <c:showCatName val="0"/>
+              <c:showSerName val="0"/>
+              <c:showPercent val="0"/>
+              <c:showBubbleSize val="0"/>
+            </c:dLbl>
+            <c:dLbl>
+              <c:idx val="6"/>
+              <c:layout>
+                <c:manualLayout>
+                  <c:x val="4.6349942062572404E-3"/>
+                  <c:y val="2.242990654205608E-2"/>
+                </c:manualLayout>
+              </c:layout>
+              <c:showLegendKey val="0"/>
+              <c:showVal val="1"/>
+              <c:showCatName val="0"/>
+              <c:showSerName val="0"/>
+              <c:showPercent val="0"/>
+              <c:showBubbleSize val="0"/>
+            </c:dLbl>
+            <c:dLbl>
+              <c:idx val="7"/>
+              <c:layout>
+                <c:manualLayout>
+                  <c:x val="9.2699884125144842E-3"/>
+                  <c:y val="-1.4953271028037387E-2"/>
+                </c:manualLayout>
+              </c:layout>
+              <c:showLegendKey val="0"/>
+              <c:showVal val="1"/>
+              <c:showCatName val="0"/>
+              <c:showSerName val="0"/>
+              <c:showPercent val="0"/>
+              <c:showBubbleSize val="0"/>
+            </c:dLbl>
+            <c:showLegendKey val="0"/>
+            <c:showVal val="1"/>
+            <c:showCatName val="0"/>
+            <c:showSerName val="0"/>
+            <c:showPercent val="0"/>
+            <c:showBubbleSize val="0"/>
+            <c:showLeaderLines val="0"/>
+          </c:dLbls>
           <c:cat>
             <c:strRef>
-              <c:f>Sheet1!$I$3:$I$12</c:f>
+              <c:f>[Graphs.xlsx]Sheet1!$J$37:$S$37</c:f>
               <c:strCache>
                 <c:ptCount val="10"/>
                 <c:pt idx="0">
@@ -26294,55 +26595,55 @@
                   <c:v>Week 6</c:v>
                 </c:pt>
                 <c:pt idx="6">
-                  <c:v>Week 7</c:v>
+                  <c:v>Week 7 (11)</c:v>
                 </c:pt>
                 <c:pt idx="7">
-                  <c:v>Week 8</c:v>
+                  <c:v>Week 8 (12)</c:v>
                 </c:pt>
                 <c:pt idx="8">
-                  <c:v>Week 9</c:v>
+                  <c:v>Week 9 (13)</c:v>
                 </c:pt>
                 <c:pt idx="9">
-                  <c:v>Week 10</c:v>
+                  <c:v>Week 10 (14)</c:v>
                 </c:pt>
               </c:strCache>
             </c:strRef>
           </c:cat>
           <c:val>
             <c:numRef>
-              <c:f>Sheet1!$J$3:$J$12</c:f>
+              <c:f>[Graphs.xlsx]Sheet1!$J$38:$S$38</c:f>
               <c:numCache>
                 <c:formatCode>General</c:formatCode>
                 <c:ptCount val="10"/>
                 <c:pt idx="0">
-                  <c:v>5</c:v>
+                  <c:v>19.5</c:v>
                 </c:pt>
                 <c:pt idx="1">
-                  <c:v>1</c:v>
+                  <c:v>26</c:v>
                 </c:pt>
                 <c:pt idx="2">
-                  <c:v>7</c:v>
+                  <c:v>53.5</c:v>
                 </c:pt>
                 <c:pt idx="3">
-                  <c:v>1</c:v>
+                  <c:v>69</c:v>
                 </c:pt>
                 <c:pt idx="4">
-                  <c:v>11</c:v>
+                  <c:v>107.25</c:v>
                 </c:pt>
                 <c:pt idx="5">
-                  <c:v>0</c:v>
+                  <c:v>113.25</c:v>
                 </c:pt>
                 <c:pt idx="6">
-                  <c:v>0</c:v>
+                  <c:v>123.75</c:v>
                 </c:pt>
                 <c:pt idx="7">
-                  <c:v>14.25</c:v>
+                  <c:v>156</c:v>
                 </c:pt>
                 <c:pt idx="8">
-                  <c:v>22</c:v>
+                  <c:v>230.75</c:v>
                 </c:pt>
                 <c:pt idx="9">
-                  <c:v>27.25</c:v>
+                  <c:v>346</c:v>
                 </c:pt>
               </c:numCache>
             </c:numRef>
@@ -26354,11 +26655,11 @@
           <c:order val="1"/>
           <c:tx>
             <c:strRef>
-              <c:f>Sheet1!$K$2</c:f>
+              <c:f>[Graphs.xlsx]Sheet1!$I$39</c:f>
               <c:strCache>
                 <c:ptCount val="1"/>
                 <c:pt idx="0">
-                  <c:v>Kristian</c:v>
+                  <c:v>Expected time spent</c:v>
                 </c:pt>
               </c:strCache>
             </c:strRef>
@@ -26366,9 +26667,138 @@
           <c:marker>
             <c:symbol val="none"/>
           </c:marker>
+          <c:dLbls>
+            <c:dLbl>
+              <c:idx val="0"/>
+              <c:layout>
+                <c:manualLayout>
+                  <c:x val="-1.390498261877173E-2"/>
+                  <c:y val="-2.9906542056074785E-2"/>
+                </c:manualLayout>
+              </c:layout>
+              <c:showLegendKey val="0"/>
+              <c:showVal val="1"/>
+              <c:showCatName val="0"/>
+              <c:showSerName val="0"/>
+              <c:showPercent val="0"/>
+              <c:showBubbleSize val="0"/>
+            </c:dLbl>
+            <c:dLbl>
+              <c:idx val="1"/>
+              <c:layout>
+                <c:manualLayout>
+                  <c:x val="-3.0899961375048281E-3"/>
+                  <c:y val="1.7445482866043617E-2"/>
+                </c:manualLayout>
+              </c:layout>
+              <c:showLegendKey val="0"/>
+              <c:showVal val="1"/>
+              <c:showCatName val="0"/>
+              <c:showSerName val="0"/>
+              <c:showPercent val="0"/>
+              <c:showBubbleSize val="0"/>
+            </c:dLbl>
+            <c:dLbl>
+              <c:idx val="3"/>
+              <c:layout>
+                <c:manualLayout>
+                  <c:x val="1.544998068752414E-3"/>
+                  <c:y val="9.9688473520249243E-3"/>
+                </c:manualLayout>
+              </c:layout>
+              <c:showLegendKey val="0"/>
+              <c:showVal val="1"/>
+              <c:showCatName val="0"/>
+              <c:showSerName val="0"/>
+              <c:showPercent val="0"/>
+              <c:showBubbleSize val="0"/>
+            </c:dLbl>
+            <c:dLbl>
+              <c:idx val="4"/>
+              <c:layout>
+                <c:manualLayout>
+                  <c:x val="4.6349942062572386E-3"/>
+                  <c:y val="1.4953271028037389E-2"/>
+                </c:manualLayout>
+              </c:layout>
+              <c:showLegendKey val="0"/>
+              <c:showVal val="1"/>
+              <c:showCatName val="0"/>
+              <c:showSerName val="0"/>
+              <c:showPercent val="0"/>
+              <c:showBubbleSize val="0"/>
+            </c:dLbl>
+            <c:dLbl>
+              <c:idx val="5"/>
+              <c:layout>
+                <c:manualLayout>
+                  <c:x val="-4.4804943993820026E-2"/>
+                  <c:y val="-3.4890965732087144E-2"/>
+                </c:manualLayout>
+              </c:layout>
+              <c:showLegendKey val="0"/>
+              <c:showVal val="1"/>
+              <c:showCatName val="0"/>
+              <c:showSerName val="0"/>
+              <c:showPercent val="0"/>
+              <c:showBubbleSize val="0"/>
+            </c:dLbl>
+            <c:dLbl>
+              <c:idx val="6"/>
+              <c:layout>
+                <c:manualLayout>
+                  <c:x val="1.544998068752414E-3"/>
+                  <c:y val="1.4953271028037389E-2"/>
+                </c:manualLayout>
+              </c:layout>
+              <c:showLegendKey val="0"/>
+              <c:showVal val="1"/>
+              <c:showCatName val="0"/>
+              <c:showSerName val="0"/>
+              <c:showPercent val="0"/>
+              <c:showBubbleSize val="0"/>
+            </c:dLbl>
+            <c:dLbl>
+              <c:idx val="7"/>
+              <c:layout>
+                <c:manualLayout>
+                  <c:x val="6.1799922750096579E-3"/>
+                  <c:y val="7.4766355140186954E-3"/>
+                </c:manualLayout>
+              </c:layout>
+              <c:showLegendKey val="0"/>
+              <c:showVal val="1"/>
+              <c:showCatName val="0"/>
+              <c:showSerName val="0"/>
+              <c:showPercent val="0"/>
+              <c:showBubbleSize val="0"/>
+            </c:dLbl>
+            <c:dLbl>
+              <c:idx val="8"/>
+              <c:layout>
+                <c:manualLayout>
+                  <c:x val="4.6349942062572386E-3"/>
+                  <c:y val="2.2429906542056084E-2"/>
+                </c:manualLayout>
+              </c:layout>
+              <c:showLegendKey val="0"/>
+              <c:showVal val="1"/>
+              <c:showCatName val="0"/>
+              <c:showSerName val="0"/>
+              <c:showPercent val="0"/>
+              <c:showBubbleSize val="0"/>
+            </c:dLbl>
+            <c:showLegendKey val="0"/>
+            <c:showVal val="1"/>
+            <c:showCatName val="0"/>
+            <c:showSerName val="0"/>
+            <c:showPercent val="0"/>
+            <c:showBubbleSize val="0"/>
+            <c:showLeaderLines val="0"/>
+          </c:dLbls>
           <c:cat>
             <c:strRef>
-              <c:f>Sheet1!$I$3:$I$12</c:f>
+              <c:f>[Graphs.xlsx]Sheet1!$J$37:$S$37</c:f>
               <c:strCache>
                 <c:ptCount val="10"/>
                 <c:pt idx="0">
@@ -26390,354 +26820,55 @@
                   <c:v>Week 6</c:v>
                 </c:pt>
                 <c:pt idx="6">
-                  <c:v>Week 7</c:v>
+                  <c:v>Week 7 (11)</c:v>
                 </c:pt>
                 <c:pt idx="7">
-                  <c:v>Week 8</c:v>
+                  <c:v>Week 8 (12)</c:v>
                 </c:pt>
                 <c:pt idx="8">
-                  <c:v>Week 9</c:v>
+                  <c:v>Week 9 (13)</c:v>
                 </c:pt>
                 <c:pt idx="9">
-                  <c:v>Week 10</c:v>
+                  <c:v>Week 10 (14)</c:v>
                 </c:pt>
               </c:strCache>
             </c:strRef>
           </c:cat>
           <c:val>
             <c:numRef>
-              <c:f>Sheet1!$K$3:$K$12</c:f>
+              <c:f>[Graphs.xlsx]Sheet1!$J$39:$S$39</c:f>
               <c:numCache>
                 <c:formatCode>General</c:formatCode>
                 <c:ptCount val="10"/>
                 <c:pt idx="0">
-                  <c:v>5</c:v>
+                  <c:v>21</c:v>
                 </c:pt>
                 <c:pt idx="1">
-                  <c:v>1.5</c:v>
+                  <c:v>21.5</c:v>
                 </c:pt>
                 <c:pt idx="2">
-                  <c:v>3</c:v>
+                  <c:v>33</c:v>
                 </c:pt>
                 <c:pt idx="3">
-                  <c:v>7</c:v>
+                  <c:v>66</c:v>
                 </c:pt>
                 <c:pt idx="4">
-                  <c:v>7</c:v>
+                  <c:v>97</c:v>
                 </c:pt>
                 <c:pt idx="5">
-                  <c:v>0</c:v>
+                  <c:v>119</c:v>
                 </c:pt>
                 <c:pt idx="6">
-                  <c:v>0</c:v>
+                  <c:v>276</c:v>
                 </c:pt>
                 <c:pt idx="7">
-                  <c:v>1</c:v>
+                  <c:v>314</c:v>
                 </c:pt>
                 <c:pt idx="8">
-                  <c:v>15</c:v>
+                  <c:v>347</c:v>
                 </c:pt>
                 <c:pt idx="9">
-                  <c:v>15.5</c:v>
-                </c:pt>
-              </c:numCache>
-            </c:numRef>
-          </c:val>
-          <c:smooth val="0"/>
-        </c:ser>
-        <c:ser>
-          <c:idx val="2"/>
-          <c:order val="2"/>
-          <c:tx>
-            <c:strRef>
-              <c:f>Sheet1!$L$2</c:f>
-              <c:strCache>
-                <c:ptCount val="1"/>
-                <c:pt idx="0">
-                  <c:v>Brian</c:v>
-                </c:pt>
-              </c:strCache>
-            </c:strRef>
-          </c:tx>
-          <c:marker>
-            <c:symbol val="none"/>
-          </c:marker>
-          <c:cat>
-            <c:strRef>
-              <c:f>Sheet1!$I$3:$I$12</c:f>
-              <c:strCache>
-                <c:ptCount val="10"/>
-                <c:pt idx="0">
-                  <c:v>Week 1</c:v>
-                </c:pt>
-                <c:pt idx="1">
-                  <c:v>Week 2</c:v>
-                </c:pt>
-                <c:pt idx="2">
-                  <c:v>Week 3</c:v>
-                </c:pt>
-                <c:pt idx="3">
-                  <c:v>Week 4</c:v>
-                </c:pt>
-                <c:pt idx="4">
-                  <c:v>Week 5</c:v>
-                </c:pt>
-                <c:pt idx="5">
-                  <c:v>Week 6</c:v>
-                </c:pt>
-                <c:pt idx="6">
-                  <c:v>Week 7</c:v>
-                </c:pt>
-                <c:pt idx="7">
-                  <c:v>Week 8</c:v>
-                </c:pt>
-                <c:pt idx="8">
-                  <c:v>Week 9</c:v>
-                </c:pt>
-                <c:pt idx="9">
-                  <c:v>Week 10</c:v>
-                </c:pt>
-              </c:strCache>
-            </c:strRef>
-          </c:cat>
-          <c:val>
-            <c:numRef>
-              <c:f>Sheet1!$L$3:$L$12</c:f>
-              <c:numCache>
-                <c:formatCode>General</c:formatCode>
-                <c:ptCount val="10"/>
-                <c:pt idx="0">
-                  <c:v>3.5</c:v>
-                </c:pt>
-                <c:pt idx="1">
-                  <c:v>1</c:v>
-                </c:pt>
-                <c:pt idx="2">
-                  <c:v>2</c:v>
-                </c:pt>
-                <c:pt idx="3">
-                  <c:v>1.5</c:v>
-                </c:pt>
-                <c:pt idx="4">
-                  <c:v>6</c:v>
-                </c:pt>
-                <c:pt idx="5">
-                  <c:v>6</c:v>
-                </c:pt>
-                <c:pt idx="6">
-                  <c:v>6</c:v>
-                </c:pt>
-                <c:pt idx="7">
-                  <c:v>3</c:v>
-                </c:pt>
-                <c:pt idx="8">
-                  <c:v>12.5</c:v>
-                </c:pt>
-                <c:pt idx="9">
-                  <c:v>20.5</c:v>
-                </c:pt>
-              </c:numCache>
-            </c:numRef>
-          </c:val>
-          <c:smooth val="0"/>
-        </c:ser>
-        <c:ser>
-          <c:idx val="3"/>
-          <c:order val="3"/>
-          <c:tx>
-            <c:strRef>
-              <c:f>Sheet1!$M$2</c:f>
-              <c:strCache>
-                <c:ptCount val="1"/>
-                <c:pt idx="0">
-                  <c:v>Oscar</c:v>
-                </c:pt>
-              </c:strCache>
-            </c:strRef>
-          </c:tx>
-          <c:marker>
-            <c:symbol val="none"/>
-          </c:marker>
-          <c:cat>
-            <c:strRef>
-              <c:f>Sheet1!$I$3:$I$12</c:f>
-              <c:strCache>
-                <c:ptCount val="10"/>
-                <c:pt idx="0">
-                  <c:v>Week 1</c:v>
-                </c:pt>
-                <c:pt idx="1">
-                  <c:v>Week 2</c:v>
-                </c:pt>
-                <c:pt idx="2">
-                  <c:v>Week 3</c:v>
-                </c:pt>
-                <c:pt idx="3">
-                  <c:v>Week 4</c:v>
-                </c:pt>
-                <c:pt idx="4">
-                  <c:v>Week 5</c:v>
-                </c:pt>
-                <c:pt idx="5">
-                  <c:v>Week 6</c:v>
-                </c:pt>
-                <c:pt idx="6">
-                  <c:v>Week 7</c:v>
-                </c:pt>
-                <c:pt idx="7">
-                  <c:v>Week 8</c:v>
-                </c:pt>
-                <c:pt idx="8">
-                  <c:v>Week 9</c:v>
-                </c:pt>
-                <c:pt idx="9">
-                  <c:v>Week 10</c:v>
-                </c:pt>
-              </c:strCache>
-            </c:strRef>
-          </c:cat>
-          <c:val>
-            <c:numRef>
-              <c:f>Sheet1!$M$3:$M$12</c:f>
-              <c:numCache>
-                <c:formatCode>General</c:formatCode>
-                <c:ptCount val="10"/>
-                <c:pt idx="0">
-                  <c:v>3</c:v>
-                </c:pt>
-                <c:pt idx="1">
-                  <c:v>2</c:v>
-                </c:pt>
-                <c:pt idx="2">
-                  <c:v>10.25</c:v>
-                </c:pt>
-                <c:pt idx="3">
-                  <c:v>2.5</c:v>
-                </c:pt>
-                <c:pt idx="4">
-                  <c:v>7.75</c:v>
-                </c:pt>
-                <c:pt idx="5">
-                  <c:v>0</c:v>
-                </c:pt>
-                <c:pt idx="6">
-                  <c:v>3.5</c:v>
-                </c:pt>
-                <c:pt idx="7">
-                  <c:v>6</c:v>
-                </c:pt>
-                <c:pt idx="8">
-                  <c:v>9</c:v>
-                </c:pt>
-                <c:pt idx="9">
-                  <c:v>27.75</c:v>
-                </c:pt>
-              </c:numCache>
-            </c:numRef>
-          </c:val>
-          <c:smooth val="0"/>
-        </c:ser>
-        <c:ser>
-          <c:idx val="4"/>
-          <c:order val="4"/>
-          <c:tx>
-            <c:strRef>
-              <c:f>Sheet1!$N$2</c:f>
-              <c:strCache>
-                <c:ptCount val="1"/>
-                <c:pt idx="0">
-                  <c:v>Kelvin</c:v>
-                </c:pt>
-              </c:strCache>
-            </c:strRef>
-          </c:tx>
-          <c:spPr>
-            <a:ln w="25400" cap="flat" cmpd="sng" algn="ctr">
-              <a:solidFill>
-                <a:schemeClr val="accent6">
-                  <a:shade val="50000"/>
-                </a:schemeClr>
-              </a:solidFill>
-              <a:prstDash val="solid"/>
-            </a:ln>
-            <a:effectLst/>
-          </c:spPr>
-          <c:marker>
-            <c:symbol val="none"/>
-          </c:marker>
-          <c:cat>
-            <c:strRef>
-              <c:f>Sheet1!$I$3:$I$12</c:f>
-              <c:strCache>
-                <c:ptCount val="10"/>
-                <c:pt idx="0">
-                  <c:v>Week 1</c:v>
-                </c:pt>
-                <c:pt idx="1">
-                  <c:v>Week 2</c:v>
-                </c:pt>
-                <c:pt idx="2">
-                  <c:v>Week 3</c:v>
-                </c:pt>
-                <c:pt idx="3">
-                  <c:v>Week 4</c:v>
-                </c:pt>
-                <c:pt idx="4">
-                  <c:v>Week 5</c:v>
-                </c:pt>
-                <c:pt idx="5">
-                  <c:v>Week 6</c:v>
-                </c:pt>
-                <c:pt idx="6">
-                  <c:v>Week 7</c:v>
-                </c:pt>
-                <c:pt idx="7">
-                  <c:v>Week 8</c:v>
-                </c:pt>
-                <c:pt idx="8">
-                  <c:v>Week 9</c:v>
-                </c:pt>
-                <c:pt idx="9">
-                  <c:v>Week 10</c:v>
-                </c:pt>
-              </c:strCache>
-            </c:strRef>
-          </c:cat>
-          <c:val>
-            <c:numRef>
-              <c:f>Sheet1!$N$3:$N$12</c:f>
-              <c:numCache>
-                <c:formatCode>General</c:formatCode>
-                <c:ptCount val="10"/>
-                <c:pt idx="0">
-                  <c:v>3</c:v>
-                </c:pt>
-                <c:pt idx="1">
-                  <c:v>1</c:v>
-                </c:pt>
-                <c:pt idx="2">
-                  <c:v>5.25</c:v>
-                </c:pt>
-                <c:pt idx="3">
-                  <c:v>3.5</c:v>
-                </c:pt>
-                <c:pt idx="4">
-                  <c:v>6.5</c:v>
-                </c:pt>
-                <c:pt idx="5">
-                  <c:v>0</c:v>
-                </c:pt>
-                <c:pt idx="6">
-                  <c:v>1</c:v>
-                </c:pt>
-                <c:pt idx="7">
-                  <c:v>9</c:v>
-                </c:pt>
-                <c:pt idx="8">
-                  <c:v>16.25</c:v>
-                </c:pt>
-                <c:pt idx="9">
-                  <c:v>15.25</c:v>
+                  <c:v>356</c:v>
                 </c:pt>
               </c:numCache>
             </c:numRef>
@@ -26754,11 +26885,11 @@
         </c:dLbls>
         <c:marker val="1"/>
         <c:smooth val="0"/>
-        <c:axId val="142189056"/>
-        <c:axId val="174907392"/>
+        <c:axId val="116037120"/>
+        <c:axId val="174912576"/>
       </c:lineChart>
       <c:catAx>
-        <c:axId val="142189056"/>
+        <c:axId val="116037120"/>
         <c:scaling>
           <c:orientation val="minMax"/>
         </c:scaling>
@@ -26767,7 +26898,7 @@
         <c:majorTickMark val="out"/>
         <c:minorTickMark val="none"/>
         <c:tickLblPos val="nextTo"/>
-        <c:crossAx val="174907392"/>
+        <c:crossAx val="174912576"/>
         <c:crosses val="autoZero"/>
         <c:auto val="1"/>
         <c:lblAlgn val="ctr"/>
@@ -26775,24 +26906,34 @@
         <c:noMultiLvlLbl val="0"/>
       </c:catAx>
       <c:valAx>
-        <c:axId val="174907392"/>
+        <c:axId val="174912576"/>
         <c:scaling>
           <c:orientation val="minMax"/>
         </c:scaling>
         <c:delete val="0"/>
         <c:axPos val="l"/>
         <c:majorGridlines/>
-        <c:numFmt formatCode="#,##0_);\(#,##0\)" sourceLinked="0"/>
+        <c:numFmt formatCode="General" sourceLinked="1"/>
         <c:majorTickMark val="out"/>
         <c:minorTickMark val="none"/>
         <c:tickLblPos val="nextTo"/>
-        <c:crossAx val="142189056"/>
+        <c:crossAx val="116037120"/>
         <c:crosses val="autoZero"/>
         <c:crossBetween val="between"/>
       </c:valAx>
     </c:plotArea>
     <c:legend>
       <c:legendPos val="r"/>
+      <c:layout>
+        <c:manualLayout>
+          <c:xMode val="edge"/>
+          <c:yMode val="edge"/>
+          <c:x val="0.87588695948246509"/>
+          <c:y val="0.42374979763043641"/>
+          <c:w val="0.11185563500170241"/>
+          <c:h val="0.18982137513184688"/>
+        </c:manualLayout>
+      </c:layout>
       <c:overlay val="0"/>
     </c:legend>
     <c:plotVisOnly val="1"/>
@@ -27095,7 +27236,7 @@
 </file>
 
 <file path=customXml/itemProps1.xml><?xml version="1.0" encoding="utf-8"?>
-<ds:datastoreItem xmlns:ds="http://schemas.openxmlformats.org/officeDocument/2006/customXml" ds:itemID="{BFBE4C9E-8778-44AE-8543-83D1169EFC41}">
+<ds:datastoreItem xmlns:ds="http://schemas.openxmlformats.org/officeDocument/2006/customXml" ds:itemID="{054DBE8D-5437-4638-B1C7-378832122820}">
   <ds:schemaRefs>
     <ds:schemaRef ds:uri="http://schemas.openxmlformats.org/officeDocument/2006/bibliography"/>
   </ds:schemaRefs>

</xml_diff>